<commit_message>
added ends throught lesson 6 for issue #130
</commit_message>
<xml_diff>
--- a/courses/bs2/resources/workbook/StudentWorkbook.docx
+++ b/courses/bs2/resources/workbook/StudentWorkbook.docx
@@ -19892,8 +19892,6 @@
           <w:szCs w:val="24"/>
         </w:rPr>
       </w:pPr>
-      <w:bookmarkStart w:id="0" w:name="_GoBack"/>
-      <w:bookmarkEnd w:id="0"/>
     </w:p>
     <w:p>
       <w:pPr>
@@ -20458,6 +20456,24 @@
           <w:szCs w:val="28"/>
         </w:rPr>
       </w:pPr>
+    </w:p>
+    <w:p>
+      <w:pPr>
+        <w:ind w:firstLine="709"/>
+        <w:rPr>
+          <w:rFonts w:ascii="Courier New" w:hAnsi="Courier New" w:cs="Courier New"/>
+          <w:sz w:val="28"/>
+          <w:szCs w:val="28"/>
+        </w:rPr>
+      </w:pPr>
+      <w:r>
+        <w:rPr>
+          <w:rFonts w:ascii="Courier New" w:hAnsi="Courier New" w:cs="Courier New"/>
+          <w:sz w:val="28"/>
+          <w:szCs w:val="28"/>
+        </w:rPr>
+        <w:t>end</w:t>
+      </w:r>
     </w:p>
     <w:p>
       <w:pPr>
@@ -20656,7 +20672,6 @@
           <w:sz w:val="40"/>
           <w:szCs w:val="40"/>
         </w:rPr>
-        <w:lastRenderedPageBreak/>
         <w:t>Word Problem</w:t>
       </w:r>
       <w:r>
@@ -21702,20 +21717,8 @@
           <w:sz w:val="28"/>
         </w:rPr>
       </w:pPr>
-    </w:p>
-    <w:p>
-      <w:pPr>
-        <w:rPr>
-          <w:sz w:val="28"/>
-        </w:rPr>
-      </w:pPr>
-    </w:p>
-    <w:p>
-      <w:pPr>
-        <w:rPr>
-          <w:sz w:val="28"/>
-        </w:rPr>
-      </w:pPr>
+      <w:bookmarkStart w:id="0" w:name="_GoBack"/>
+      <w:bookmarkEnd w:id="0"/>
     </w:p>
     <w:p>
       <w:pPr>
@@ -22538,6 +22541,24 @@
           <w:szCs w:val="36"/>
         </w:rPr>
       </w:pPr>
+    </w:p>
+    <w:p>
+      <w:pPr>
+        <w:ind w:firstLine="709"/>
+        <w:rPr>
+          <w:rFonts w:ascii="Courier New" w:hAnsi="Courier New" w:cs="Courier New"/>
+          <w:sz w:val="36"/>
+          <w:szCs w:val="36"/>
+        </w:rPr>
+      </w:pPr>
+      <w:r>
+        <w:rPr>
+          <w:rFonts w:ascii="Courier New" w:hAnsi="Courier New" w:cs="Courier New"/>
+          <w:sz w:val="36"/>
+          <w:szCs w:val="36"/>
+        </w:rPr>
+        <w:t>end</w:t>
+      </w:r>
     </w:p>
     <w:p>
       <w:pPr>
@@ -23766,6 +23787,25 @@
     <w:p>
       <w:pPr>
         <w:spacing w:line="360" w:lineRule="auto"/>
+        <w:ind w:firstLine="709"/>
+        <w:rPr>
+          <w:rFonts w:ascii="Courier New" w:hAnsi="Courier New" w:cs="Courier New"/>
+          <w:sz w:val="28"/>
+          <w:szCs w:val="28"/>
+        </w:rPr>
+      </w:pPr>
+      <w:r>
+        <w:rPr>
+          <w:rFonts w:ascii="Courier New" w:hAnsi="Courier New" w:cs="Courier New"/>
+          <w:sz w:val="28"/>
+          <w:szCs w:val="28"/>
+        </w:rPr>
+        <w:t>end</w:t>
+      </w:r>
+    </w:p>
+    <w:p>
+      <w:pPr>
+        <w:spacing w:line="360" w:lineRule="auto"/>
         <w:rPr>
           <w:rFonts w:ascii="Courier New" w:hAnsi="Courier New" w:cs="Courier New"/>
           <w:sz w:val="28"/>
@@ -25274,13 +25314,21 @@
     </w:p>
     <w:p>
       <w:pPr>
-        <w:ind w:left="709" w:firstLine="709"/>
-        <w:rPr>
-          <w:rFonts w:ascii="Trebuchet MS" w:hAnsi="Trebuchet MS"/>
-          <w:sz w:val="28"/>
-          <w:szCs w:val="28"/>
-        </w:rPr>
-      </w:pPr>
+        <w:ind w:firstLine="709"/>
+        <w:rPr>
+          <w:rFonts w:ascii="Courier New" w:hAnsi="Courier New" w:cs="Courier New"/>
+          <w:sz w:val="28"/>
+          <w:szCs w:val="28"/>
+        </w:rPr>
+      </w:pPr>
+      <w:r>
+        <w:rPr>
+          <w:rFonts w:ascii="Courier New" w:hAnsi="Courier New" w:cs="Courier New"/>
+          <w:sz w:val="28"/>
+          <w:szCs w:val="28"/>
+        </w:rPr>
+        <w:t>end</w:t>
+      </w:r>
     </w:p>
     <w:p>
       <w:pPr>
@@ -33358,7 +33406,6 @@
           <w:sz w:val="100"/>
           <w:szCs w:val="28"/>
         </w:rPr>
-        <w:lastRenderedPageBreak/>
         <w:t>Supplemental</w:t>
       </w:r>
     </w:p>
@@ -33544,7 +33591,6 @@
           <w:sz w:val="40"/>
           <w:szCs w:val="40"/>
         </w:rPr>
-        <w:lastRenderedPageBreak/>
         <w:t>Design Recipe</w:t>
       </w:r>
     </w:p>
@@ -34428,7 +34474,6 @@
           <w:sz w:val="40"/>
           <w:szCs w:val="40"/>
         </w:rPr>
-        <w:lastRenderedPageBreak/>
         <w:t>Design Recipe</w:t>
       </w:r>
     </w:p>
@@ -35301,7 +35346,6 @@
         <w:rPr>
           <w:noProof/>
         </w:rPr>
-        <w:lastRenderedPageBreak/>
         <w:drawing>
           <wp:inline distT="0" distB="0" distL="0" distR="0" wp14:anchorId="650678CE" wp14:editId="445566EE">
             <wp:extent cx="6323330" cy="8242300"/>
@@ -35355,7 +35399,6 @@
         <w:rPr>
           <w:noProof/>
         </w:rPr>
-        <w:lastRenderedPageBreak/>
         <w:drawing>
           <wp:inline distT="0" distB="0" distL="0" distR="0" wp14:anchorId="1B5A881D" wp14:editId="7B24773B">
             <wp:extent cx="6323330" cy="8242300"/>
@@ -35510,7 +35553,7 @@
         <w:rStyle w:val="PageNumber"/>
         <w:noProof/>
       </w:rPr>
-      <w:t>34</w:t>
+      <w:t>29</w:t>
     </w:r>
     <w:r>
       <w:rPr>
@@ -37209,7 +37252,7 @@
 </file>
 
 <file path=customXml/itemProps1.xml><?xml version="1.0" encoding="utf-8"?>
-<ds:datastoreItem xmlns:ds="http://schemas.openxmlformats.org/officeDocument/2006/customXml" ds:itemID="{6CE764C7-C765-B94C-BE07-D27CD8E1B955}">
+<ds:datastoreItem xmlns:ds="http://schemas.openxmlformats.org/officeDocument/2006/customXml" ds:itemID="{A02BE7AD-71B4-7845-B298-3FA68FDF1484}">
   <ds:schemaRefs>
     <ds:schemaRef ds:uri="http://schemas.openxmlformats.org/officeDocument/2006/bibliography"/>
   </ds:schemaRefs>

</xml_diff>

<commit_message>
changed to party2 and car2 in wb and lesson plan for issue #133
</commit_message>
<xml_diff>
--- a/courses/bs2/resources/workbook/StudentWorkbook.docx
+++ b/courses/bs2/resources/workbook/StudentWorkbook.docx
@@ -10148,7 +10148,17 @@
           <w:sz w:val="28"/>
           <w:szCs w:val="28"/>
         </w:rPr>
-        <w:t>car1</w:t>
+        <w:t>car</w:t>
+      </w:r>
+      <w:r>
+        <w:rPr>
+          <w:rFonts w:ascii="Courier New" w:hAnsi="Courier New" w:cs="Courier New"/>
+          <w:b/>
+          <w:color w:val="000000"/>
+          <w:sz w:val="28"/>
+          <w:szCs w:val="28"/>
+        </w:rPr>
+        <w:t>2</w:t>
       </w:r>
       <w:r>
         <w:rPr>
@@ -10915,8 +10925,20 @@
           <w:sz w:val="28"/>
           <w:szCs w:val="28"/>
         </w:rPr>
-        <w:t>party1</w:t>
-      </w:r>
+        <w:t>party</w:t>
+      </w:r>
+      <w:r>
+        <w:rPr>
+          <w:rFonts w:ascii="Courier New" w:hAnsi="Courier New" w:cs="Courier New"/>
+          <w:b/>
+          <w:color w:val="000000"/>
+          <w:sz w:val="28"/>
+          <w:szCs w:val="28"/>
+        </w:rPr>
+        <w:t>2</w:t>
+      </w:r>
+      <w:bookmarkStart w:id="0" w:name="_GoBack"/>
+      <w:bookmarkEnd w:id="0"/>
       <w:r>
         <w:rPr>
           <w:rFonts w:ascii="Century Gothic" w:hAnsi="Century Gothic" w:cs="Trebuchet MS"/>
@@ -21717,8 +21739,6 @@
           <w:sz w:val="28"/>
         </w:rPr>
       </w:pPr>
-      <w:bookmarkStart w:id="0" w:name="_GoBack"/>
-      <w:bookmarkEnd w:id="0"/>
     </w:p>
     <w:p>
       <w:pPr>
@@ -27755,7 +27775,6 @@
           <w:sz w:val="40"/>
           <w:szCs w:val="40"/>
         </w:rPr>
-        <w:lastRenderedPageBreak/>
         <w:t>Using Helpers inside</w:t>
       </w:r>
       <w:r>
@@ -28996,7 +29015,6 @@
           <w:sz w:val="100"/>
           <w:szCs w:val="28"/>
         </w:rPr>
-        <w:lastRenderedPageBreak/>
         <w:t>Lesson 8</w:t>
       </w:r>
     </w:p>
@@ -29218,7 +29236,6 @@
           <w:sz w:val="40"/>
           <w:szCs w:val="40"/>
         </w:rPr>
-        <w:lastRenderedPageBreak/>
         <w:t>Word Problem</w:t>
       </w:r>
       <w:r>
@@ -30195,7 +30212,6 @@
           <w:sz w:val="40"/>
           <w:szCs w:val="40"/>
         </w:rPr>
-        <w:lastRenderedPageBreak/>
         <w:t>Distance:</w:t>
       </w:r>
     </w:p>
@@ -31404,7 +31420,6 @@
           <w:sz w:val="40"/>
           <w:szCs w:val="40"/>
         </w:rPr>
-        <w:lastRenderedPageBreak/>
         <w:t>Word Problem</w:t>
       </w:r>
       <w:r>
@@ -32392,7 +32407,6 @@
           <w:sz w:val="40"/>
           <w:szCs w:val="40"/>
         </w:rPr>
-        <w:lastRenderedPageBreak/>
         <w:t xml:space="preserve">Word Problem: </w:t>
       </w:r>
       <w:r>
@@ -35553,7 +35567,7 @@
         <w:rStyle w:val="PageNumber"/>
         <w:noProof/>
       </w:rPr>
-      <w:t>29</w:t>
+      <w:t>13</w:t>
     </w:r>
     <w:r>
       <w:rPr>
@@ -37241,7 +37255,7 @@
   <a:extraClrSchemeLst/>
   <a:extLst>
     <a:ext uri="{05A4C25C-085E-4340-85A3-A5531E510DB2}">
-      <thm15:themeFamily xmlns:thm15="http://schemas.microsoft.com/office/thememl/2012/main" xmlns="" name="Office Theme" id="{62F939B6-93AF-4DB8-9C6B-D6C7DFDC589F}" vid="{4A3C46E8-61CC-4603-A589-7422A47A8E4A}"/>
+      <thm15:themeFamily xmlns="" xmlns:thm15="http://schemas.microsoft.com/office/thememl/2012/main" name="Office Theme" id="{62F939B6-93AF-4DB8-9C6B-D6C7DFDC589F}" vid="{4A3C46E8-61CC-4603-A589-7422A47A8E4A}"/>
     </a:ext>
   </a:extLst>
 </a:theme>
@@ -37252,7 +37266,7 @@
 </file>
 
 <file path=customXml/itemProps1.xml><?xml version="1.0" encoding="utf-8"?>
-<ds:datastoreItem xmlns:ds="http://schemas.openxmlformats.org/officeDocument/2006/customXml" ds:itemID="{A02BE7AD-71B4-7845-B298-3FA68FDF1484}">
+<ds:datastoreItem xmlns:ds="http://schemas.openxmlformats.org/officeDocument/2006/customXml" ds:itemID="{71668FFB-B227-EF4F-A72E-A981175F669F}">
   <ds:schemaRefs>
     <ds:schemaRef ds:uri="http://schemas.openxmlformats.org/officeDocument/2006/bibliography"/>
   </ds:schemaRefs>

</xml_diff>

<commit_message>
Added buggy code page to workbooks
</commit_message>
<xml_diff>
--- a/courses/bs2/resources/workbook/StudentWorkbook.docx
+++ b/courses/bs2/resources/workbook/StudentWorkbook.docx
@@ -395,6 +395,7 @@
                 <w:szCs w:val="22"/>
               </w:rPr>
             </w:pPr>
+            <w:proofErr w:type="spellStart"/>
             <w:r>
               <w:rPr>
                 <w:rFonts w:ascii="Trebuchet MS" w:hAnsi="Trebuchet MS"/>
@@ -402,7 +403,17 @@
                 <w:sz w:val="22"/>
                 <w:szCs w:val="22"/>
               </w:rPr>
-              <w:t>Pyret Code</w:t>
+              <w:t>Pyret</w:t>
+            </w:r>
+            <w:proofErr w:type="spellEnd"/>
+            <w:r>
+              <w:rPr>
+                <w:rFonts w:ascii="Trebuchet MS" w:hAnsi="Trebuchet MS"/>
+                <w:b/>
+                <w:sz w:val="22"/>
+                <w:szCs w:val="22"/>
+              </w:rPr>
+              <w:t xml:space="preserve"> Code</w:t>
             </w:r>
           </w:p>
         </w:tc>
@@ -1594,7 +1605,21 @@
               <w:rPr>
                 <w:rFonts w:ascii="Courier" w:hAnsi="Courier" w:cs="Times"/>
               </w:rPr>
-              <w:t>(rectangle 50 50 "solid" "blue"))</w:t>
+              <w:t xml:space="preserve">(rectangle 50 </w:t>
+            </w:r>
+            <w:proofErr w:type="spellStart"/>
+            <w:r>
+              <w:rPr>
+                <w:rFonts w:ascii="Courier" w:hAnsi="Courier" w:cs="Times"/>
+              </w:rPr>
+              <w:t>50</w:t>
+            </w:r>
+            <w:proofErr w:type="spellEnd"/>
+            <w:r>
+              <w:rPr>
+                <w:rFonts w:ascii="Courier" w:hAnsi="Courier" w:cs="Times"/>
+              </w:rPr>
+              <w:t xml:space="preserve"> "solid" "blue"))</w:t>
             </w:r>
           </w:p>
           <w:p>
@@ -6419,6 +6444,1043 @@
     </w:p>
     <w:p>
       <w:pPr>
+        <w:ind w:right="-1260"/>
+      </w:pPr>
+    </w:p>
+    <w:p>
+      <w:pPr>
+        <w:ind w:right="-1260"/>
+      </w:pPr>
+    </w:p>
+    <w:p>
+      <w:pPr>
+        <w:pStyle w:val="Heading1"/>
+        <w:ind w:left="-90" w:right="90" w:firstLine="90"/>
+        <w:jc w:val="center"/>
+        <w:rPr>
+          <w:rFonts w:ascii="Century Gothic" w:hAnsi="Century Gothic"/>
+          <w:sz w:val="40"/>
+          <w:szCs w:val="40"/>
+        </w:rPr>
+      </w:pPr>
+      <w:r>
+        <w:rPr>
+          <w:rFonts w:ascii="Century Gothic" w:hAnsi="Century Gothic"/>
+          <w:sz w:val="40"/>
+          <w:szCs w:val="40"/>
+        </w:rPr>
+        <w:lastRenderedPageBreak/>
+        <w:t xml:space="preserve">Bug Hunting: </w:t>
+      </w:r>
+      <w:proofErr w:type="spellStart"/>
+      <w:r>
+        <w:rPr>
+          <w:rFonts w:ascii="Century Gothic" w:hAnsi="Century Gothic"/>
+          <w:sz w:val="40"/>
+          <w:szCs w:val="40"/>
+        </w:rPr>
+        <w:t>Pyret</w:t>
+      </w:r>
+      <w:proofErr w:type="spellEnd"/>
+      <w:r>
+        <w:rPr>
+          <w:rFonts w:ascii="Century Gothic" w:hAnsi="Century Gothic"/>
+          <w:sz w:val="40"/>
+          <w:szCs w:val="40"/>
+        </w:rPr>
+        <w:t xml:space="preserve"> Edition</w:t>
+      </w:r>
+    </w:p>
+    <w:tbl>
+      <w:tblPr>
+        <w:tblW w:w="9990" w:type="dxa"/>
+        <w:tblInd w:w="-5" w:type="dxa"/>
+        <w:tblBorders>
+          <w:top w:val="single" w:sz="4" w:space="0" w:color="auto"/>
+          <w:left w:val="single" w:sz="4" w:space="0" w:color="auto"/>
+          <w:bottom w:val="single" w:sz="4" w:space="0" w:color="auto"/>
+          <w:right w:val="single" w:sz="4" w:space="0" w:color="auto"/>
+          <w:insideH w:val="single" w:sz="4" w:space="0" w:color="auto"/>
+          <w:insideV w:val="single" w:sz="4" w:space="0" w:color="auto"/>
+        </w:tblBorders>
+        <w:tblLayout w:type="fixed"/>
+        <w:tblLook w:val="04A0" w:firstRow="1" w:lastRow="0" w:firstColumn="1" w:lastColumn="0" w:noHBand="0" w:noVBand="1"/>
+      </w:tblPr>
+      <w:tblGrid>
+        <w:gridCol w:w="591"/>
+        <w:gridCol w:w="5012"/>
+        <w:gridCol w:w="4387"/>
+      </w:tblGrid>
+      <w:tr>
+        <w:trPr>
+          <w:cantSplit/>
+          <w:trHeight w:val="1331"/>
+        </w:trPr>
+        <w:tc>
+          <w:tcPr>
+            <w:tcW w:w="591" w:type="dxa"/>
+            <w:shd w:val="clear" w:color="auto" w:fill="D9D9D9"/>
+            <w:vAlign w:val="center"/>
+          </w:tcPr>
+          <w:p>
+            <w:pPr>
+              <w:ind w:right="113"/>
+              <w:jc w:val="center"/>
+              <w:rPr>
+                <w:rFonts w:ascii="Trebuchet MS" w:hAnsi="Trebuchet MS"/>
+                <w:b/>
+                <w:i/>
+                <w:sz w:val="22"/>
+                <w:szCs w:val="22"/>
+              </w:rPr>
+            </w:pPr>
+            <w:r>
+              <w:rPr>
+                <w:rFonts w:ascii="Trebuchet MS" w:hAnsi="Trebuchet MS"/>
+                <w:b/>
+                <w:i/>
+                <w:sz w:val="22"/>
+                <w:szCs w:val="22"/>
+              </w:rPr>
+              <w:t>#1</w:t>
+            </w:r>
+          </w:p>
+        </w:tc>
+        <w:tc>
+          <w:tcPr>
+            <w:tcW w:w="5012" w:type="dxa"/>
+            <w:shd w:val="clear" w:color="auto" w:fill="auto"/>
+          </w:tcPr>
+          <w:p>
+            <w:pPr>
+              <w:rPr>
+                <w:rFonts w:ascii="Courier" w:hAnsi="Courier" w:cs="Times"/>
+              </w:rPr>
+            </w:pPr>
+          </w:p>
+          <w:p>
+            <w:pPr>
+              <w:rPr>
+                <w:rFonts w:ascii="Courier" w:hAnsi="Courier" w:cs="Times"/>
+              </w:rPr>
+            </w:pPr>
+            <w:r>
+              <w:rPr>
+                <w:rFonts w:ascii="Courier" w:hAnsi="Courier" w:cs="Times"/>
+              </w:rPr>
+              <w:t>SECONDS = (7)</w:t>
+            </w:r>
+          </w:p>
+          <w:p>
+            <w:pPr>
+              <w:rPr>
+                <w:rFonts w:ascii="Courier" w:hAnsi="Courier" w:cs="Times"/>
+              </w:rPr>
+            </w:pPr>
+          </w:p>
+          <w:p>
+            <w:pPr>
+              <w:rPr>
+                <w:rFonts w:ascii="Courier" w:hAnsi="Courier" w:cs="Times"/>
+              </w:rPr>
+            </w:pPr>
+          </w:p>
+          <w:p>
+            <w:pPr>
+              <w:rPr>
+                <w:rFonts w:ascii="Courier" w:hAnsi="Courier"/>
+              </w:rPr>
+            </w:pPr>
+            <w:r>
+              <w:rPr>
+                <w:rFonts w:ascii="Courier" w:hAnsi="Courier" w:cs="Times"/>
+              </w:rPr>
+              <w:t>STRING = my string</w:t>
+            </w:r>
+          </w:p>
+        </w:tc>
+        <w:tc>
+          <w:tcPr>
+            <w:tcW w:w="4387" w:type="dxa"/>
+            <w:shd w:val="clear" w:color="auto" w:fill="auto"/>
+          </w:tcPr>
+          <w:p>
+            <w:pPr>
+              <w:rPr>
+                <w:rFonts w:ascii="Courier" w:hAnsi="Courier" w:cs="Times"/>
+              </w:rPr>
+            </w:pPr>
+          </w:p>
+          <w:p>
+            <w:pPr>
+              <w:pBdr>
+                <w:bottom w:val="single" w:sz="12" w:space="1" w:color="auto"/>
+              </w:pBdr>
+              <w:rPr>
+                <w:rFonts w:ascii="Times" w:hAnsi="Times" w:cs="Times"/>
+              </w:rPr>
+            </w:pPr>
+          </w:p>
+          <w:p>
+            <w:pPr>
+              <w:rPr>
+                <w:rFonts w:ascii="Times" w:hAnsi="Times" w:cs="Times"/>
+              </w:rPr>
+            </w:pPr>
+          </w:p>
+          <w:p>
+            <w:pPr>
+              <w:pBdr>
+                <w:bottom w:val="single" w:sz="12" w:space="1" w:color="auto"/>
+              </w:pBdr>
+              <w:rPr>
+                <w:rFonts w:ascii="Times" w:hAnsi="Times" w:cs="Times"/>
+              </w:rPr>
+            </w:pPr>
+          </w:p>
+          <w:p>
+            <w:pPr>
+              <w:pBdr>
+                <w:bottom w:val="single" w:sz="12" w:space="1" w:color="auto"/>
+              </w:pBdr>
+              <w:rPr>
+                <w:rFonts w:ascii="Times" w:hAnsi="Times" w:cs="Times"/>
+              </w:rPr>
+            </w:pPr>
+          </w:p>
+          <w:p>
+            <w:pPr>
+              <w:rPr>
+                <w:rFonts w:ascii="Courier" w:hAnsi="Courier"/>
+              </w:rPr>
+            </w:pPr>
+          </w:p>
+        </w:tc>
+      </w:tr>
+      <w:tr>
+        <w:trPr>
+          <w:cantSplit/>
+          <w:trHeight w:val="1178"/>
+        </w:trPr>
+        <w:tc>
+          <w:tcPr>
+            <w:tcW w:w="591" w:type="dxa"/>
+            <w:shd w:val="clear" w:color="auto" w:fill="D9D9D9"/>
+            <w:vAlign w:val="center"/>
+          </w:tcPr>
+          <w:p>
+            <w:pPr>
+              <w:ind w:right="113"/>
+              <w:jc w:val="center"/>
+              <w:rPr>
+                <w:rFonts w:ascii="Trebuchet MS" w:hAnsi="Trebuchet MS"/>
+                <w:b/>
+                <w:i/>
+                <w:sz w:val="22"/>
+                <w:szCs w:val="22"/>
+              </w:rPr>
+            </w:pPr>
+            <w:r>
+              <w:rPr>
+                <w:rFonts w:ascii="Trebuchet MS" w:hAnsi="Trebuchet MS"/>
+                <w:b/>
+                <w:i/>
+                <w:sz w:val="22"/>
+                <w:szCs w:val="22"/>
+              </w:rPr>
+              <w:t xml:space="preserve">#2 </w:t>
+            </w:r>
+          </w:p>
+        </w:tc>
+        <w:tc>
+          <w:tcPr>
+            <w:tcW w:w="5012" w:type="dxa"/>
+            <w:shd w:val="clear" w:color="auto" w:fill="auto"/>
+          </w:tcPr>
+          <w:p>
+            <w:pPr>
+              <w:rPr>
+                <w:rFonts w:ascii="Courier" w:hAnsi="Courier" w:cs="Times"/>
+                <w:sz w:val="22"/>
+                <w:szCs w:val="22"/>
+              </w:rPr>
+            </w:pPr>
+          </w:p>
+          <w:p>
+            <w:pPr>
+              <w:rPr>
+                <w:rFonts w:ascii="Courier" w:hAnsi="Courier" w:cs="Times"/>
+                <w:sz w:val="22"/>
+                <w:szCs w:val="22"/>
+              </w:rPr>
+            </w:pPr>
+            <w:r>
+              <w:rPr>
+                <w:rFonts w:ascii="Courier" w:hAnsi="Courier" w:cs="Times"/>
+                <w:sz w:val="22"/>
+                <w:szCs w:val="22"/>
+              </w:rPr>
+              <w:t>SHAPE1 = circle(50 “solid” “blue”)</w:t>
+            </w:r>
+          </w:p>
+          <w:p>
+            <w:pPr>
+              <w:rPr>
+                <w:rFonts w:ascii="Courier" w:hAnsi="Courier" w:cs="Times"/>
+                <w:sz w:val="22"/>
+                <w:szCs w:val="22"/>
+              </w:rPr>
+            </w:pPr>
+          </w:p>
+          <w:p>
+            <w:pPr>
+              <w:rPr>
+                <w:rFonts w:ascii="Courier" w:hAnsi="Courier" w:cs="Times"/>
+                <w:sz w:val="22"/>
+                <w:szCs w:val="22"/>
+              </w:rPr>
+            </w:pPr>
+          </w:p>
+          <w:p>
+            <w:pPr>
+              <w:rPr>
+                <w:rFonts w:ascii="Courier" w:hAnsi="Courier" w:cs="Times"/>
+                <w:sz w:val="22"/>
+                <w:szCs w:val="22"/>
+              </w:rPr>
+            </w:pPr>
+          </w:p>
+          <w:p>
+            <w:pPr>
+              <w:rPr>
+                <w:rFonts w:ascii="Courier" w:hAnsi="Courier" w:cs="Times"/>
+              </w:rPr>
+            </w:pPr>
+            <w:r>
+              <w:rPr>
+                <w:rFonts w:ascii="Courier" w:hAnsi="Courier" w:cs="Times"/>
+              </w:rPr>
+              <w:t>SHAPE2 = triangle(75, outline, yellow)</w:t>
+            </w:r>
+          </w:p>
+          <w:p>
+            <w:pPr>
+              <w:rPr>
+                <w:rFonts w:ascii="Courier" w:hAnsi="Courier" w:cs="Times"/>
+              </w:rPr>
+            </w:pPr>
+          </w:p>
+        </w:tc>
+        <w:tc>
+          <w:tcPr>
+            <w:tcW w:w="4387" w:type="dxa"/>
+            <w:shd w:val="clear" w:color="auto" w:fill="auto"/>
+          </w:tcPr>
+          <w:p>
+            <w:pPr>
+              <w:rPr>
+                <w:rFonts w:ascii="Courier" w:hAnsi="Courier" w:cs="Times"/>
+              </w:rPr>
+            </w:pPr>
+          </w:p>
+          <w:p>
+            <w:pPr>
+              <w:pBdr>
+                <w:bottom w:val="single" w:sz="12" w:space="1" w:color="auto"/>
+              </w:pBdr>
+              <w:rPr>
+                <w:rFonts w:ascii="Times" w:hAnsi="Times" w:cs="Times"/>
+              </w:rPr>
+            </w:pPr>
+          </w:p>
+          <w:p>
+            <w:pPr>
+              <w:rPr>
+                <w:rFonts w:ascii="Times" w:hAnsi="Times" w:cs="Times"/>
+              </w:rPr>
+            </w:pPr>
+          </w:p>
+          <w:p>
+            <w:pPr>
+              <w:pBdr>
+                <w:bottom w:val="single" w:sz="12" w:space="1" w:color="auto"/>
+              </w:pBdr>
+              <w:rPr>
+                <w:rFonts w:ascii="Times" w:hAnsi="Times" w:cs="Times"/>
+              </w:rPr>
+            </w:pPr>
+          </w:p>
+          <w:p>
+            <w:pPr>
+              <w:pBdr>
+                <w:bottom w:val="single" w:sz="12" w:space="1" w:color="auto"/>
+              </w:pBdr>
+              <w:rPr>
+                <w:rFonts w:ascii="Times" w:hAnsi="Times" w:cs="Times"/>
+              </w:rPr>
+            </w:pPr>
+          </w:p>
+          <w:p>
+            <w:pPr>
+              <w:rPr>
+                <w:rFonts w:ascii="Courier" w:hAnsi="Courier" w:cs="Times"/>
+              </w:rPr>
+            </w:pPr>
+          </w:p>
+        </w:tc>
+      </w:tr>
+      <w:tr>
+        <w:trPr>
+          <w:cantSplit/>
+          <w:trHeight w:val="1178"/>
+        </w:trPr>
+        <w:tc>
+          <w:tcPr>
+            <w:tcW w:w="591" w:type="dxa"/>
+            <w:shd w:val="clear" w:color="auto" w:fill="D9D9D9"/>
+            <w:vAlign w:val="center"/>
+          </w:tcPr>
+          <w:p>
+            <w:pPr>
+              <w:ind w:right="113"/>
+              <w:jc w:val="center"/>
+              <w:rPr>
+                <w:rFonts w:ascii="Trebuchet MS" w:hAnsi="Trebuchet MS"/>
+                <w:b/>
+                <w:i/>
+                <w:sz w:val="22"/>
+                <w:szCs w:val="22"/>
+              </w:rPr>
+            </w:pPr>
+            <w:r>
+              <w:rPr>
+                <w:rFonts w:ascii="Trebuchet MS" w:hAnsi="Trebuchet MS"/>
+                <w:b/>
+                <w:i/>
+                <w:sz w:val="22"/>
+                <w:szCs w:val="22"/>
+              </w:rPr>
+              <w:t>#3</w:t>
+            </w:r>
+          </w:p>
+        </w:tc>
+        <w:tc>
+          <w:tcPr>
+            <w:tcW w:w="5012" w:type="dxa"/>
+            <w:shd w:val="clear" w:color="auto" w:fill="auto"/>
+          </w:tcPr>
+          <w:p>
+            <w:pPr>
+              <w:rPr>
+                <w:rFonts w:ascii="Courier" w:hAnsi="Courier" w:cs="Times"/>
+              </w:rPr>
+            </w:pPr>
+          </w:p>
+          <w:p>
+            <w:pPr>
+              <w:rPr>
+                <w:rFonts w:ascii="Courier" w:hAnsi="Courier" w:cs="Times"/>
+              </w:rPr>
+            </w:pPr>
+            <w:r>
+              <w:rPr>
+                <w:rFonts w:ascii="Courier" w:hAnsi="Courier" w:cs="Times"/>
+              </w:rPr>
+              <w:t># triple</w:t>
+            </w:r>
+            <w:r>
+              <w:rPr>
+                <w:rFonts w:ascii="Courier" w:hAnsi="Courier" w:cs="Times"/>
+              </w:rPr>
+              <w:t xml:space="preserve"> : Number -&gt; Number</w:t>
+            </w:r>
+          </w:p>
+          <w:p>
+            <w:pPr>
+              <w:rPr>
+                <w:rFonts w:ascii="Courier" w:hAnsi="Courier" w:cs="Times"/>
+              </w:rPr>
+            </w:pPr>
+            <w:r>
+              <w:rPr>
+                <w:rFonts w:ascii="Courier" w:hAnsi="Courier" w:cs="Times"/>
+              </w:rPr>
+              <w:t xml:space="preserve"># </w:t>
+            </w:r>
+            <w:r>
+              <w:rPr>
+                <w:rFonts w:ascii="Courier" w:hAnsi="Courier" w:cs="Times"/>
+              </w:rPr>
+              <w:t xml:space="preserve">Multiply a given number by </w:t>
+            </w:r>
+          </w:p>
+          <w:p>
+            <w:pPr>
+              <w:rPr>
+                <w:rFonts w:ascii="Courier" w:hAnsi="Courier" w:cs="Times"/>
+              </w:rPr>
+            </w:pPr>
+            <w:r>
+              <w:rPr>
+                <w:rFonts w:ascii="Courier" w:hAnsi="Courier" w:cs="Times"/>
+              </w:rPr>
+              <w:t># 3 to triple it</w:t>
+            </w:r>
+          </w:p>
+          <w:p>
+            <w:pPr>
+              <w:rPr>
+                <w:rFonts w:ascii="Courier" w:hAnsi="Courier" w:cs="Times"/>
+              </w:rPr>
+            </w:pPr>
+          </w:p>
+          <w:p>
+            <w:pPr>
+              <w:rPr>
+                <w:rFonts w:ascii="Courier" w:hAnsi="Courier" w:cs="Times"/>
+              </w:rPr>
+            </w:pPr>
+            <w:r>
+              <w:rPr>
+                <w:rFonts w:ascii="Courier" w:hAnsi="Courier" w:cs="Times"/>
+              </w:rPr>
+              <w:t>examples:</w:t>
+            </w:r>
+          </w:p>
+          <w:p>
+            <w:pPr>
+              <w:rPr>
+                <w:rFonts w:ascii="Courier" w:hAnsi="Courier" w:cs="Times"/>
+              </w:rPr>
+            </w:pPr>
+            <w:r>
+              <w:rPr>
+                <w:rFonts w:ascii="Courier" w:hAnsi="Courier" w:cs="Times"/>
+              </w:rPr>
+              <w:t xml:space="preserve">    triple(5) = 3</w:t>
+            </w:r>
+            <w:r>
+              <w:rPr>
+                <w:rFonts w:ascii="Courier" w:hAnsi="Courier" w:cs="Times"/>
+              </w:rPr>
+              <w:t xml:space="preserve"> * 5</w:t>
+            </w:r>
+          </w:p>
+          <w:p>
+            <w:pPr>
+              <w:rPr>
+                <w:rFonts w:ascii="Courier" w:hAnsi="Courier" w:cs="Times"/>
+              </w:rPr>
+            </w:pPr>
+            <w:r>
+              <w:rPr>
+                <w:rFonts w:ascii="Courier" w:hAnsi="Courier" w:cs="Times"/>
+              </w:rPr>
+              <w:t xml:space="preserve">    </w:t>
+            </w:r>
+            <w:r>
+              <w:rPr>
+                <w:rFonts w:ascii="Courier" w:hAnsi="Courier" w:cs="Times"/>
+              </w:rPr>
+              <w:t>triple</w:t>
+            </w:r>
+            <w:r>
+              <w:rPr>
+                <w:rFonts w:ascii="Courier" w:hAnsi="Courier" w:cs="Times"/>
+              </w:rPr>
+              <w:t>(</w:t>
+            </w:r>
+            <w:r>
+              <w:rPr>
+                <w:rFonts w:ascii="Courier" w:hAnsi="Courier" w:cs="Times"/>
+              </w:rPr>
+              <w:t>7) = 3</w:t>
+            </w:r>
+            <w:r>
+              <w:rPr>
+                <w:rFonts w:ascii="Courier" w:hAnsi="Courier" w:cs="Times"/>
+              </w:rPr>
+              <w:t xml:space="preserve"> * 7</w:t>
+            </w:r>
+          </w:p>
+          <w:p>
+            <w:pPr>
+              <w:rPr>
+                <w:rFonts w:ascii="Courier" w:hAnsi="Courier" w:cs="Times"/>
+              </w:rPr>
+            </w:pPr>
+            <w:r>
+              <w:rPr>
+                <w:rFonts w:ascii="Courier" w:hAnsi="Courier" w:cs="Times"/>
+              </w:rPr>
+              <w:t>end</w:t>
+            </w:r>
+          </w:p>
+          <w:p>
+            <w:pPr>
+              <w:rPr>
+                <w:rFonts w:ascii="Courier" w:hAnsi="Courier" w:cs="Times"/>
+              </w:rPr>
+            </w:pPr>
+          </w:p>
+          <w:p>
+            <w:pPr>
+              <w:rPr>
+                <w:rFonts w:ascii="Courier" w:hAnsi="Courier" w:cs="Times"/>
+              </w:rPr>
+            </w:pPr>
+          </w:p>
+        </w:tc>
+        <w:tc>
+          <w:tcPr>
+            <w:tcW w:w="4387" w:type="dxa"/>
+            <w:shd w:val="clear" w:color="auto" w:fill="auto"/>
+          </w:tcPr>
+          <w:p>
+            <w:pPr>
+              <w:rPr>
+                <w:rFonts w:ascii="Courier" w:hAnsi="Courier" w:cs="Times"/>
+              </w:rPr>
+            </w:pPr>
+          </w:p>
+        </w:tc>
+      </w:tr>
+      <w:tr>
+        <w:trPr>
+          <w:cantSplit/>
+          <w:trHeight w:val="1178"/>
+        </w:trPr>
+        <w:tc>
+          <w:tcPr>
+            <w:tcW w:w="591" w:type="dxa"/>
+            <w:shd w:val="clear" w:color="auto" w:fill="D9D9D9"/>
+            <w:vAlign w:val="center"/>
+          </w:tcPr>
+          <w:p>
+            <w:pPr>
+              <w:ind w:right="113"/>
+              <w:jc w:val="center"/>
+              <w:rPr>
+                <w:rFonts w:ascii="Trebuchet MS" w:hAnsi="Trebuchet MS"/>
+                <w:b/>
+                <w:i/>
+                <w:sz w:val="22"/>
+                <w:szCs w:val="22"/>
+              </w:rPr>
+            </w:pPr>
+            <w:r>
+              <w:rPr>
+                <w:rFonts w:ascii="Trebuchet MS" w:hAnsi="Trebuchet MS"/>
+                <w:b/>
+                <w:i/>
+                <w:sz w:val="22"/>
+                <w:szCs w:val="22"/>
+              </w:rPr>
+              <w:t>#4</w:t>
+            </w:r>
+          </w:p>
+        </w:tc>
+        <w:tc>
+          <w:tcPr>
+            <w:tcW w:w="5012" w:type="dxa"/>
+            <w:shd w:val="clear" w:color="auto" w:fill="auto"/>
+          </w:tcPr>
+          <w:p>
+            <w:pPr>
+              <w:rPr>
+                <w:rFonts w:ascii="Courier" w:hAnsi="Courier" w:cs="Times"/>
+              </w:rPr>
+            </w:pPr>
+          </w:p>
+          <w:p>
+            <w:pPr>
+              <w:rPr>
+                <w:rFonts w:ascii="Courier" w:hAnsi="Courier" w:cs="Times"/>
+              </w:rPr>
+            </w:pPr>
+            <w:r>
+              <w:rPr>
+                <w:rFonts w:ascii="Courier" w:hAnsi="Courier" w:cs="Times"/>
+              </w:rPr>
+              <w:t>fun triple(n):</w:t>
+            </w:r>
+          </w:p>
+          <w:p>
+            <w:pPr>
+              <w:rPr>
+                <w:rFonts w:ascii="Courier" w:hAnsi="Courier" w:cs="Times"/>
+              </w:rPr>
+            </w:pPr>
+            <w:r>
+              <w:rPr>
+                <w:rFonts w:ascii="Courier" w:hAnsi="Courier" w:cs="Times"/>
+              </w:rPr>
+              <w:t xml:space="preserve">    3 * n</w:t>
+            </w:r>
+          </w:p>
+          <w:p>
+            <w:pPr>
+              <w:rPr>
+                <w:rFonts w:ascii="Courier" w:hAnsi="Courier" w:cs="Times"/>
+              </w:rPr>
+            </w:pPr>
+          </w:p>
+        </w:tc>
+        <w:tc>
+          <w:tcPr>
+            <w:tcW w:w="4387" w:type="dxa"/>
+            <w:shd w:val="clear" w:color="auto" w:fill="auto"/>
+          </w:tcPr>
+          <w:p>
+            <w:pPr>
+              <w:rPr>
+                <w:rFonts w:ascii="Courier" w:hAnsi="Courier" w:cs="Times"/>
+              </w:rPr>
+            </w:pPr>
+          </w:p>
+        </w:tc>
+      </w:tr>
+      <w:tr>
+        <w:trPr>
+          <w:cantSplit/>
+          <w:trHeight w:val="1178"/>
+        </w:trPr>
+        <w:tc>
+          <w:tcPr>
+            <w:tcW w:w="591" w:type="dxa"/>
+            <w:shd w:val="clear" w:color="auto" w:fill="D9D9D9"/>
+            <w:vAlign w:val="center"/>
+          </w:tcPr>
+          <w:p>
+            <w:pPr>
+              <w:ind w:right="113"/>
+              <w:jc w:val="center"/>
+              <w:rPr>
+                <w:rFonts w:ascii="Trebuchet MS" w:hAnsi="Trebuchet MS"/>
+                <w:b/>
+                <w:i/>
+                <w:sz w:val="22"/>
+                <w:szCs w:val="22"/>
+              </w:rPr>
+            </w:pPr>
+            <w:r>
+              <w:rPr>
+                <w:rFonts w:ascii="Trebuchet MS" w:hAnsi="Trebuchet MS"/>
+                <w:b/>
+                <w:i/>
+                <w:sz w:val="22"/>
+                <w:szCs w:val="22"/>
+              </w:rPr>
+              <w:t>#5</w:t>
+            </w:r>
+          </w:p>
+        </w:tc>
+        <w:tc>
+          <w:tcPr>
+            <w:tcW w:w="5012" w:type="dxa"/>
+            <w:shd w:val="clear" w:color="auto" w:fill="auto"/>
+          </w:tcPr>
+          <w:p>
+            <w:pPr>
+              <w:rPr>
+                <w:rFonts w:ascii="Courier" w:hAnsi="Courier" w:cs="Times"/>
+                <w:sz w:val="22"/>
+                <w:szCs w:val="22"/>
+              </w:rPr>
+            </w:pPr>
+          </w:p>
+          <w:p>
+            <w:pPr>
+              <w:rPr>
+                <w:rFonts w:ascii="Courier" w:hAnsi="Courier" w:cs="Times"/>
+                <w:sz w:val="22"/>
+                <w:szCs w:val="22"/>
+              </w:rPr>
+            </w:pPr>
+            <w:r>
+              <w:rPr>
+                <w:rFonts w:ascii="Courier" w:hAnsi="Courier" w:cs="Times"/>
+                <w:sz w:val="22"/>
+                <w:szCs w:val="22"/>
+              </w:rPr>
+              <w:t xml:space="preserve"># </w:t>
+            </w:r>
+            <w:proofErr w:type="spellStart"/>
+            <w:r>
+              <w:rPr>
+                <w:rFonts w:ascii="Courier" w:hAnsi="Courier" w:cs="Times"/>
+                <w:sz w:val="22"/>
+                <w:szCs w:val="22"/>
+              </w:rPr>
+              <w:t>ys</w:t>
+            </w:r>
+            <w:proofErr w:type="spellEnd"/>
+            <w:r>
+              <w:rPr>
+                <w:rFonts w:ascii="Courier" w:hAnsi="Courier" w:cs="Times"/>
+                <w:sz w:val="22"/>
+                <w:szCs w:val="22"/>
+              </w:rPr>
+              <w:t xml:space="preserve"> : Number -&gt; </w:t>
+            </w:r>
+            <w:r>
+              <w:rPr>
+                <w:rFonts w:ascii="Courier" w:hAnsi="Courier" w:cs="Times"/>
+                <w:sz w:val="22"/>
+                <w:szCs w:val="22"/>
+              </w:rPr>
+              <w:t>Number</w:t>
+            </w:r>
+          </w:p>
+          <w:p>
+            <w:pPr>
+              <w:rPr>
+                <w:rFonts w:ascii="Courier" w:hAnsi="Courier" w:cs="Times"/>
+                <w:sz w:val="22"/>
+                <w:szCs w:val="22"/>
+              </w:rPr>
+            </w:pPr>
+            <w:r>
+              <w:rPr>
+                <w:rFonts w:ascii="Courier" w:hAnsi="Courier" w:cs="Times"/>
+                <w:sz w:val="22"/>
+                <w:szCs w:val="22"/>
+              </w:rPr>
+              <w:t># Given a number, create a solid</w:t>
+            </w:r>
+          </w:p>
+          <w:p>
+            <w:pPr>
+              <w:rPr>
+                <w:rFonts w:ascii="Courier" w:hAnsi="Courier" w:cs="Times"/>
+                <w:sz w:val="22"/>
+                <w:szCs w:val="22"/>
+              </w:rPr>
+            </w:pPr>
+            <w:r>
+              <w:rPr>
+                <w:rFonts w:ascii="Courier" w:hAnsi="Courier" w:cs="Times"/>
+                <w:sz w:val="22"/>
+                <w:szCs w:val="22"/>
+              </w:rPr>
+              <w:t># yellow star of the given size</w:t>
+            </w:r>
+          </w:p>
+          <w:p>
+            <w:pPr>
+              <w:rPr>
+                <w:rFonts w:ascii="Courier" w:hAnsi="Courier" w:cs="Times"/>
+                <w:sz w:val="22"/>
+                <w:szCs w:val="22"/>
+              </w:rPr>
+            </w:pPr>
+          </w:p>
+          <w:p>
+            <w:pPr>
+              <w:rPr>
+                <w:rFonts w:ascii="Courier" w:hAnsi="Courier" w:cs="Times"/>
+                <w:sz w:val="22"/>
+                <w:szCs w:val="22"/>
+              </w:rPr>
+            </w:pPr>
+            <w:r>
+              <w:rPr>
+                <w:rFonts w:ascii="Courier" w:hAnsi="Courier" w:cs="Times"/>
+                <w:sz w:val="22"/>
+                <w:szCs w:val="22"/>
+              </w:rPr>
+              <w:t>examples:</w:t>
+            </w:r>
+          </w:p>
+          <w:p>
+            <w:pPr>
+              <w:rPr>
+                <w:rFonts w:ascii="Courier" w:hAnsi="Courier" w:cs="Times"/>
+                <w:sz w:val="22"/>
+                <w:szCs w:val="22"/>
+              </w:rPr>
+            </w:pPr>
+            <w:r>
+              <w:rPr>
+                <w:rFonts w:ascii="Courier" w:hAnsi="Courier" w:cs="Times"/>
+                <w:sz w:val="22"/>
+                <w:szCs w:val="22"/>
+              </w:rPr>
+              <w:t xml:space="preserve">   </w:t>
+            </w:r>
+            <w:proofErr w:type="spellStart"/>
+            <w:r>
+              <w:rPr>
+                <w:rFonts w:ascii="Courier" w:hAnsi="Courier" w:cs="Times"/>
+                <w:sz w:val="19"/>
+                <w:szCs w:val="19"/>
+              </w:rPr>
+              <w:t>ys</w:t>
+            </w:r>
+            <w:proofErr w:type="spellEnd"/>
+            <w:r>
+              <w:rPr>
+                <w:rFonts w:ascii="Courier" w:hAnsi="Courier" w:cs="Times"/>
+                <w:sz w:val="19"/>
+                <w:szCs w:val="19"/>
+              </w:rPr>
+              <w:t>(99) is star(99, “solid”, “yellow”)</w:t>
+            </w:r>
+          </w:p>
+          <w:p>
+            <w:pPr>
+              <w:rPr>
+                <w:rFonts w:ascii="Courier" w:hAnsi="Courier" w:cs="Times"/>
+                <w:sz w:val="22"/>
+                <w:szCs w:val="22"/>
+              </w:rPr>
+            </w:pPr>
+            <w:r>
+              <w:rPr>
+                <w:rFonts w:ascii="Courier" w:hAnsi="Courier" w:cs="Times"/>
+                <w:sz w:val="22"/>
+                <w:szCs w:val="22"/>
+              </w:rPr>
+              <w:t xml:space="preserve">   </w:t>
+            </w:r>
+            <w:proofErr w:type="spellStart"/>
+            <w:r>
+              <w:rPr>
+                <w:rFonts w:ascii="Courier" w:hAnsi="Courier" w:cs="Times"/>
+                <w:sz w:val="19"/>
+                <w:szCs w:val="19"/>
+              </w:rPr>
+              <w:t>ys</w:t>
+            </w:r>
+            <w:proofErr w:type="spellEnd"/>
+            <w:r>
+              <w:rPr>
+                <w:rFonts w:ascii="Courier" w:hAnsi="Courier" w:cs="Times"/>
+                <w:sz w:val="19"/>
+                <w:szCs w:val="19"/>
+              </w:rPr>
+              <w:t>(33) is star(99, “solid”, “yellow”)</w:t>
+            </w:r>
+          </w:p>
+          <w:p>
+            <w:pPr>
+              <w:rPr>
+                <w:rFonts w:ascii="Courier" w:hAnsi="Courier" w:cs="Times"/>
+                <w:sz w:val="19"/>
+                <w:szCs w:val="19"/>
+              </w:rPr>
+            </w:pPr>
+          </w:p>
+          <w:p>
+            <w:pPr>
+              <w:rPr>
+                <w:rFonts w:ascii="Courier" w:hAnsi="Courier" w:cs="Times"/>
+                <w:sz w:val="22"/>
+                <w:szCs w:val="22"/>
+              </w:rPr>
+            </w:pPr>
+          </w:p>
+          <w:p>
+            <w:pPr>
+              <w:rPr>
+                <w:rFonts w:ascii="Courier" w:hAnsi="Courier" w:cs="Times"/>
+                <w:sz w:val="22"/>
+                <w:szCs w:val="22"/>
+              </w:rPr>
+            </w:pPr>
+            <w:proofErr w:type="spellStart"/>
+            <w:r>
+              <w:rPr>
+                <w:rFonts w:ascii="Courier" w:hAnsi="Courier" w:cs="Times"/>
+                <w:sz w:val="22"/>
+                <w:szCs w:val="22"/>
+              </w:rPr>
+              <w:t>ys</w:t>
+            </w:r>
+            <w:proofErr w:type="spellEnd"/>
+            <w:r>
+              <w:rPr>
+                <w:rFonts w:ascii="Courier" w:hAnsi="Courier" w:cs="Times"/>
+                <w:sz w:val="22"/>
+                <w:szCs w:val="22"/>
+              </w:rPr>
+              <w:t>(size):</w:t>
+            </w:r>
+          </w:p>
+          <w:p>
+            <w:pPr>
+              <w:rPr>
+                <w:rFonts w:ascii="Courier" w:hAnsi="Courier" w:cs="Times"/>
+                <w:sz w:val="22"/>
+                <w:szCs w:val="22"/>
+              </w:rPr>
+            </w:pPr>
+            <w:r>
+              <w:rPr>
+                <w:rFonts w:ascii="Courier" w:hAnsi="Courier" w:cs="Times"/>
+                <w:sz w:val="22"/>
+                <w:szCs w:val="22"/>
+              </w:rPr>
+              <w:t xml:space="preserve">    star(size “solid” “yellow”)</w:t>
+            </w:r>
+          </w:p>
+          <w:p>
+            <w:pPr>
+              <w:rPr>
+                <w:rFonts w:ascii="Courier" w:hAnsi="Courier" w:cs="Times"/>
+                <w:sz w:val="22"/>
+                <w:szCs w:val="22"/>
+              </w:rPr>
+            </w:pPr>
+            <w:r>
+              <w:rPr>
+                <w:rFonts w:ascii="Courier" w:hAnsi="Courier" w:cs="Times"/>
+                <w:sz w:val="22"/>
+                <w:szCs w:val="22"/>
+              </w:rPr>
+              <w:t>end</w:t>
+            </w:r>
+          </w:p>
+          <w:p>
+            <w:pPr>
+              <w:rPr>
+                <w:rFonts w:ascii="Courier" w:hAnsi="Courier" w:cs="Times"/>
+              </w:rPr>
+            </w:pPr>
+          </w:p>
+          <w:p>
+            <w:pPr>
+              <w:rPr>
+                <w:rFonts w:ascii="Courier" w:hAnsi="Courier" w:cs="Times"/>
+              </w:rPr>
+            </w:pPr>
+          </w:p>
+        </w:tc>
+        <w:tc>
+          <w:tcPr>
+            <w:tcW w:w="4387" w:type="dxa"/>
+            <w:shd w:val="clear" w:color="auto" w:fill="auto"/>
+          </w:tcPr>
+          <w:p>
+            <w:pPr>
+              <w:rPr>
+                <w:rFonts w:ascii="Courier" w:hAnsi="Courier" w:cs="Times"/>
+              </w:rPr>
+            </w:pPr>
+          </w:p>
+        </w:tc>
+      </w:tr>
+    </w:tbl>
+    <w:p/>
+    <w:p>
+      <w:pPr>
+        <w:ind w:right="-1260"/>
+      </w:pPr>
+      <w:bookmarkStart w:id="0" w:name="_GoBack"/>
+      <w:bookmarkEnd w:id="0"/>
+    </w:p>
+    <w:p>
+      <w:pPr>
         <w:pStyle w:val="Heading1"/>
         <w:pageBreakBefore/>
         <w:jc w:val="center"/>
@@ -6795,11 +7857,19 @@
           <w:rFonts w:ascii="Century Gothic" w:hAnsi="Century Gothic"/>
         </w:rPr>
       </w:pPr>
+      <w:proofErr w:type="spellStart"/>
       <w:r>
         <w:rPr>
           <w:rFonts w:ascii="Century Gothic" w:hAnsi="Century Gothic"/>
         </w:rPr>
-        <w:t>Contract+Purpose Statement</w:t>
+        <w:t>Contract+Purpose</w:t>
+      </w:r>
+      <w:proofErr w:type="spellEnd"/>
+      <w:r>
+        <w:rPr>
+          <w:rFonts w:ascii="Century Gothic" w:hAnsi="Century Gothic"/>
+        </w:rPr>
+        <w:t xml:space="preserve"> Statement</w:t>
       </w:r>
     </w:p>
     <w:p>
@@ -7823,11 +8893,19 @@
           <w:rFonts w:ascii="Century Gothic" w:hAnsi="Century Gothic"/>
         </w:rPr>
       </w:pPr>
+      <w:proofErr w:type="spellStart"/>
       <w:r>
         <w:rPr>
           <w:rFonts w:ascii="Century Gothic" w:hAnsi="Century Gothic"/>
         </w:rPr>
-        <w:t>Contract+Purpose Statement</w:t>
+        <w:t>Contract+Purpose</w:t>
+      </w:r>
+      <w:proofErr w:type="spellEnd"/>
+      <w:r>
+        <w:rPr>
+          <w:rFonts w:ascii="Century Gothic" w:hAnsi="Century Gothic"/>
+        </w:rPr>
+        <w:t xml:space="preserve"> Statement</w:t>
       </w:r>
     </w:p>
     <w:p>
@@ -8796,7 +9874,25 @@
           <w:sz w:val="28"/>
           <w:szCs w:val="28"/>
         </w:rPr>
-        <w:t>, which takes in two numbers (an x and y-coordinate) and returns a Coord, increasing the x-coordinate by 5 and decreasing the y-coordinate by 5.</w:t>
+        <w:t xml:space="preserve">, which takes in two numbers (an x and y-coordinate) and returns a </w:t>
+      </w:r>
+      <w:proofErr w:type="spellStart"/>
+      <w:r>
+        <w:rPr>
+          <w:rFonts w:ascii="Century Gothic" w:hAnsi="Century Gothic" w:cs="Trebuchet MS"/>
+          <w:sz w:val="28"/>
+          <w:szCs w:val="28"/>
+        </w:rPr>
+        <w:t>Coord</w:t>
+      </w:r>
+      <w:proofErr w:type="spellEnd"/>
+      <w:r>
+        <w:rPr>
+          <w:rFonts w:ascii="Century Gothic" w:hAnsi="Century Gothic" w:cs="Trebuchet MS"/>
+          <w:sz w:val="28"/>
+          <w:szCs w:val="28"/>
+        </w:rPr>
+        <w:t>, increasing the x-coordinate by 5 and decreasing the y-coordinate by 5.</w:t>
       </w:r>
     </w:p>
     <w:p>
@@ -8806,11 +9902,19 @@
           <w:rFonts w:ascii="Century Gothic" w:hAnsi="Century Gothic"/>
         </w:rPr>
       </w:pPr>
+      <w:proofErr w:type="spellStart"/>
       <w:r>
         <w:rPr>
           <w:rFonts w:ascii="Century Gothic" w:hAnsi="Century Gothic"/>
         </w:rPr>
-        <w:t>Contract+Purpose Statement</w:t>
+        <w:t>Contract+Purpose</w:t>
+      </w:r>
+      <w:proofErr w:type="spellEnd"/>
+      <w:r>
+        <w:rPr>
+          <w:rFonts w:ascii="Century Gothic" w:hAnsi="Century Gothic"/>
+        </w:rPr>
+        <w:t xml:space="preserve"> Statement</w:t>
       </w:r>
     </w:p>
     <w:p>
@@ -9730,6 +10834,7 @@
         </w:rPr>
         <w:t xml:space="preserve">model, </w:t>
       </w:r>
+      <w:proofErr w:type="spellStart"/>
       <w:r>
         <w:rPr>
           <w:rFonts w:ascii="Courier New" w:hAnsi="Courier New" w:cs="Courier New"/>
@@ -9740,6 +10845,7 @@
         </w:rPr>
         <w:t>hp</w:t>
       </w:r>
+      <w:proofErr w:type="spellEnd"/>
       <w:r>
         <w:rPr>
           <w:rFonts w:ascii="Courier New" w:hAnsi="Courier New" w:cs="Courier New"/>
@@ -10937,8 +12043,6 @@
         </w:rPr>
         <w:t>2</w:t>
       </w:r>
-      <w:bookmarkStart w:id="0" w:name="_GoBack"/>
-      <w:bookmarkEnd w:id="0"/>
       <w:r>
         <w:rPr>
           <w:rFonts w:ascii="Century Gothic" w:hAnsi="Century Gothic" w:cs="Trebuchet MS"/>
@@ -11192,13 +12296,23 @@
           <w:szCs w:val="22"/>
         </w:rPr>
       </w:pPr>
+      <w:proofErr w:type="spellStart"/>
       <w:r>
         <w:rPr>
           <w:rFonts w:ascii="Century Gothic" w:hAnsi="Century Gothic" w:cs="Arial"/>
           <w:sz w:val="22"/>
           <w:szCs w:val="22"/>
         </w:rPr>
-        <w:t>Contract+Purpose Statement</w:t>
+        <w:t>Contract+Purpose</w:t>
+      </w:r>
+      <w:proofErr w:type="spellEnd"/>
+      <w:r>
+        <w:rPr>
+          <w:rFonts w:ascii="Century Gothic" w:hAnsi="Century Gothic" w:cs="Arial"/>
+          <w:sz w:val="22"/>
+          <w:szCs w:val="22"/>
+        </w:rPr>
+        <w:t xml:space="preserve"> Statement</w:t>
       </w:r>
     </w:p>
     <w:p>
@@ -12225,13 +13339,23 @@
           <w:szCs w:val="22"/>
         </w:rPr>
       </w:pPr>
+      <w:proofErr w:type="spellStart"/>
       <w:r>
         <w:rPr>
           <w:rFonts w:ascii="Century Gothic" w:hAnsi="Century Gothic" w:cs="Arial"/>
           <w:sz w:val="22"/>
           <w:szCs w:val="22"/>
         </w:rPr>
-        <w:t>Contract+Purpose Statement</w:t>
+        <w:t>Contract+Purpose</w:t>
+      </w:r>
+      <w:proofErr w:type="spellEnd"/>
+      <w:r>
+        <w:rPr>
+          <w:rFonts w:ascii="Century Gothic" w:hAnsi="Century Gothic" w:cs="Arial"/>
+          <w:sz w:val="22"/>
+          <w:szCs w:val="22"/>
+        </w:rPr>
+        <w:t xml:space="preserve"> Statement</w:t>
       </w:r>
     </w:p>
     <w:p>
@@ -13378,13 +14502,23 @@
           <w:szCs w:val="22"/>
         </w:rPr>
       </w:pPr>
+      <w:proofErr w:type="spellStart"/>
       <w:r>
         <w:rPr>
           <w:rFonts w:ascii="Century Gothic" w:hAnsi="Century Gothic" w:cs="Arial"/>
           <w:sz w:val="22"/>
           <w:szCs w:val="22"/>
         </w:rPr>
-        <w:t>Contract+Purpose Statement</w:t>
+        <w:t>Contract+Purpose</w:t>
+      </w:r>
+      <w:proofErr w:type="spellEnd"/>
+      <w:r>
+        <w:rPr>
+          <w:rFonts w:ascii="Century Gothic" w:hAnsi="Century Gothic" w:cs="Arial"/>
+          <w:sz w:val="22"/>
+          <w:szCs w:val="22"/>
+        </w:rPr>
+        <w:t xml:space="preserve"> Statement</w:t>
       </w:r>
     </w:p>
     <w:p>
@@ -15138,11 +16272,19 @@
         </w:rPr>
         <w:t xml:space="preserve">What </w:t>
       </w:r>
+      <w:proofErr w:type="spellStart"/>
       <w:r>
         <w:rPr>
           <w:rFonts w:ascii="Century Gothic" w:hAnsi="Century Gothic" w:cs="Trebuchet MS"/>
         </w:rPr>
-        <w:t>datatype will represent it</w:t>
+        <w:t>datatype</w:t>
+      </w:r>
+      <w:proofErr w:type="spellEnd"/>
+      <w:r>
+        <w:rPr>
+          <w:rFonts w:ascii="Century Gothic" w:hAnsi="Century Gothic" w:cs="Trebuchet MS"/>
+        </w:rPr>
+        <w:t xml:space="preserve"> will represent it</w:t>
       </w:r>
       <w:r>
         <w:rPr>
@@ -15248,12 +16390,21 @@
                 <w:rFonts w:ascii="Century Gothic" w:hAnsi="Century Gothic"/>
               </w:rPr>
             </w:pPr>
+            <w:proofErr w:type="spellStart"/>
             <w:r>
               <w:rPr>
                 <w:rFonts w:ascii="Century Gothic" w:hAnsi="Century Gothic"/>
                 <w:b/>
               </w:rPr>
-              <w:t xml:space="preserve">Datatype </w:t>
+              <w:t>Datatype</w:t>
+            </w:r>
+            <w:proofErr w:type="spellEnd"/>
+            <w:r>
+              <w:rPr>
+                <w:rFonts w:ascii="Century Gothic" w:hAnsi="Century Gothic"/>
+                <w:b/>
+              </w:rPr>
+              <w:t xml:space="preserve"> </w:t>
             </w:r>
             <w:r>
               <w:rPr>
@@ -17327,13 +18478,23 @@
           <w:szCs w:val="22"/>
         </w:rPr>
       </w:pPr>
+      <w:proofErr w:type="spellStart"/>
       <w:r>
         <w:rPr>
           <w:rFonts w:ascii="Century Gothic" w:hAnsi="Century Gothic" w:cs="Arial"/>
           <w:sz w:val="22"/>
           <w:szCs w:val="22"/>
         </w:rPr>
-        <w:t>Contract+Purpose Statement</w:t>
+        <w:t>Contract+Purpose</w:t>
+      </w:r>
+      <w:proofErr w:type="spellEnd"/>
+      <w:r>
+        <w:rPr>
+          <w:rFonts w:ascii="Century Gothic" w:hAnsi="Century Gothic" w:cs="Arial"/>
+          <w:sz w:val="22"/>
+          <w:szCs w:val="22"/>
+        </w:rPr>
+        <w:t xml:space="preserve"> Statement</w:t>
       </w:r>
     </w:p>
     <w:p>
@@ -18839,13 +20000,23 @@
         </w:rPr>
         <w:t xml:space="preserve">: </w:t>
       </w:r>
+      <w:proofErr w:type="spellStart"/>
       <w:r>
         <w:rPr>
           <w:rFonts w:ascii="Century Gothic" w:hAnsi="Century Gothic"/>
           <w:sz w:val="40"/>
           <w:szCs w:val="40"/>
         </w:rPr>
-        <w:t>keypress (Ninja World)</w:t>
+        <w:t>keypress</w:t>
+      </w:r>
+      <w:proofErr w:type="spellEnd"/>
+      <w:r>
+        <w:rPr>
+          <w:rFonts w:ascii="Century Gothic" w:hAnsi="Century Gothic"/>
+          <w:sz w:val="40"/>
+          <w:szCs w:val="40"/>
+        </w:rPr>
+        <w:t xml:space="preserve"> (Ninja World)</w:t>
       </w:r>
     </w:p>
     <w:p>
@@ -18882,14 +20053,32 @@
           <w:sz w:val="28"/>
           <w:szCs w:val="28"/>
         </w:rPr>
-        <w:t xml:space="preserve">For each keypress in </w:t>
-      </w:r>
+        <w:t xml:space="preserve">For each </w:t>
+      </w:r>
+      <w:proofErr w:type="spellStart"/>
       <w:r>
         <w:rPr>
           <w:rFonts w:ascii="Century Gothic" w:hAnsi="Century Gothic"/>
           <w:sz w:val="28"/>
           <w:szCs w:val="28"/>
         </w:rPr>
+        <w:t>keypress</w:t>
+      </w:r>
+      <w:proofErr w:type="spellEnd"/>
+      <w:r>
+        <w:rPr>
+          <w:rFonts w:ascii="Century Gothic" w:hAnsi="Century Gothic"/>
+          <w:sz w:val="28"/>
+          <w:szCs w:val="28"/>
+        </w:rPr>
+        <w:t xml:space="preserve"> in </w:t>
+      </w:r>
+      <w:r>
+        <w:rPr>
+          <w:rFonts w:ascii="Century Gothic" w:hAnsi="Century Gothic"/>
+          <w:sz w:val="28"/>
+          <w:szCs w:val="28"/>
+        </w:rPr>
         <w:t>Ninja World</w:t>
       </w:r>
       <w:r>
@@ -18898,7 +20087,25 @@
           <w:sz w:val="28"/>
           <w:szCs w:val="28"/>
         </w:rPr>
-        <w:t xml:space="preserve">, show how (keypress </w:t>
+        <w:t>, show how (</w:t>
+      </w:r>
+      <w:proofErr w:type="spellStart"/>
+      <w:r>
+        <w:rPr>
+          <w:rFonts w:ascii="Century Gothic" w:hAnsi="Century Gothic"/>
+          <w:sz w:val="28"/>
+          <w:szCs w:val="28"/>
+        </w:rPr>
+        <w:t>keypress</w:t>
+      </w:r>
+      <w:proofErr w:type="spellEnd"/>
+      <w:r>
+        <w:rPr>
+          <w:rFonts w:ascii="Century Gothic" w:hAnsi="Century Gothic"/>
+          <w:sz w:val="28"/>
+          <w:szCs w:val="28"/>
+        </w:rPr>
+        <w:t xml:space="preserve"> </w:t>
       </w:r>
       <w:r>
         <w:rPr>
@@ -18939,11 +20146,19 @@
           <w:u w:val="single"/>
         </w:rPr>
       </w:pPr>
+      <w:proofErr w:type="spellStart"/>
       <w:r>
         <w:rPr>
           <w:rFonts w:ascii="Century Gothic" w:hAnsi="Century Gothic"/>
         </w:rPr>
-        <w:t>Contract+Purpose Statement</w:t>
+        <w:t>Contract+Purpose</w:t>
+      </w:r>
+      <w:proofErr w:type="spellEnd"/>
+      <w:r>
+        <w:rPr>
+          <w:rFonts w:ascii="Century Gothic" w:hAnsi="Century Gothic"/>
+        </w:rPr>
+        <w:t xml:space="preserve"> Statement</w:t>
       </w:r>
     </w:p>
     <w:p>
@@ -18982,6 +20197,7 @@
         </w:rPr>
         <w:t xml:space="preserve">   </w:t>
       </w:r>
+      <w:proofErr w:type="spellStart"/>
       <w:r>
         <w:rPr>
           <w:rFonts w:ascii="Trebuchet MS" w:hAnsi="Trebuchet MS" w:cs="Courier New"/>
@@ -18991,6 +20207,7 @@
         </w:rPr>
         <w:t>keypress</w:t>
       </w:r>
+      <w:proofErr w:type="spellEnd"/>
       <w:r>
         <w:rPr>
           <w:rFonts w:ascii="Courier New" w:hAnsi="Courier New" w:cs="Courier New"/>
@@ -19207,25 +20424,45 @@
           <w:szCs w:val="28"/>
           <w:u w:val="single"/>
         </w:rPr>
-        <w:t xml:space="preserve">with NinjaCat’s position </w:t>
-      </w:r>
-    </w:p>
-    <w:p>
-      <w:pPr>
+        <w:t xml:space="preserve">with </w:t>
+      </w:r>
+      <w:proofErr w:type="spellStart"/>
+      <w:r>
         <w:rPr>
           <w:rFonts w:ascii="Trebuchet MS" w:hAnsi="Trebuchet MS"/>
           <w:sz w:val="28"/>
           <w:szCs w:val="28"/>
           <w:u w:val="single"/>
         </w:rPr>
-      </w:pPr>
-      <w:r>
-        <w:rPr>
-          <w:rFonts w:ascii="Courier New" w:hAnsi="Courier New" w:cs="Courier New"/>
+        <w:t>NinjaCat’s</w:t>
+      </w:r>
+      <w:proofErr w:type="spellEnd"/>
+      <w:r>
+        <w:rPr>
+          <w:rFonts w:ascii="Trebuchet MS" w:hAnsi="Trebuchet MS"/>
           <w:sz w:val="28"/>
           <w:szCs w:val="28"/>
           <w:u w:val="single"/>
         </w:rPr>
+        <w:t xml:space="preserve"> position </w:t>
+      </w:r>
+    </w:p>
+    <w:p>
+      <w:pPr>
+        <w:rPr>
+          <w:rFonts w:ascii="Trebuchet MS" w:hAnsi="Trebuchet MS"/>
+          <w:sz w:val="28"/>
+          <w:szCs w:val="28"/>
+          <w:u w:val="single"/>
+        </w:rPr>
+      </w:pPr>
+      <w:r>
+        <w:rPr>
+          <w:rFonts w:ascii="Courier New" w:hAnsi="Courier New" w:cs="Courier New"/>
+          <w:sz w:val="28"/>
+          <w:szCs w:val="28"/>
+          <w:u w:val="single"/>
+        </w:rPr>
         <w:t>#</w:t>
       </w:r>
       <w:r>
@@ -19304,20 +20541,30 @@
           <w:sz w:val="28"/>
         </w:rPr>
       </w:pPr>
+      <w:proofErr w:type="spellStart"/>
       <w:r>
         <w:rPr>
           <w:rFonts w:ascii="Trebuchet MS" w:hAnsi="Trebuchet MS" w:cs="Trebuchet MS"/>
           <w:sz w:val="28"/>
           <w:u w:val="single"/>
         </w:rPr>
-        <w:t>keypress(START</w:t>
-      </w:r>
+        <w:t>keypress</w:t>
+      </w:r>
+      <w:proofErr w:type="spellEnd"/>
       <w:r>
         <w:rPr>
           <w:rFonts w:ascii="Trebuchet MS" w:hAnsi="Trebuchet MS" w:cs="Trebuchet MS"/>
           <w:sz w:val="28"/>
           <w:u w:val="single"/>
         </w:rPr>
+        <w:t>(START</w:t>
+      </w:r>
+      <w:r>
+        <w:rPr>
+          <w:rFonts w:ascii="Trebuchet MS" w:hAnsi="Trebuchet MS" w:cs="Trebuchet MS"/>
+          <w:sz w:val="28"/>
+          <w:u w:val="single"/>
+        </w:rPr>
         <w:t xml:space="preserve">, </w:t>
       </w:r>
       <w:r>
@@ -19409,8 +20656,9 @@
           <w:szCs w:val="28"/>
           <w:u w:val="single"/>
         </w:rPr>
-        <w:t>world(START.dogX, START.coinX, START.catX, START</w:t>
-      </w:r>
+        <w:t>world(</w:t>
+      </w:r>
+      <w:proofErr w:type="spellStart"/>
       <w:r>
         <w:rPr>
           <w:rFonts w:ascii="Trebuchet MS" w:hAnsi="Trebuchet MS" w:cs="Trebuchet MS"/>
@@ -19418,7 +20666,86 @@
           <w:szCs w:val="28"/>
           <w:u w:val="single"/>
         </w:rPr>
-        <w:t>.catY + 10)</w:t>
+        <w:t>START.dogX</w:t>
+      </w:r>
+      <w:proofErr w:type="spellEnd"/>
+      <w:r>
+        <w:rPr>
+          <w:rFonts w:ascii="Trebuchet MS" w:hAnsi="Trebuchet MS" w:cs="Trebuchet MS"/>
+          <w:sz w:val="28"/>
+          <w:szCs w:val="28"/>
+          <w:u w:val="single"/>
+        </w:rPr>
+        <w:t xml:space="preserve">, </w:t>
+      </w:r>
+      <w:proofErr w:type="spellStart"/>
+      <w:r>
+        <w:rPr>
+          <w:rFonts w:ascii="Trebuchet MS" w:hAnsi="Trebuchet MS" w:cs="Trebuchet MS"/>
+          <w:sz w:val="28"/>
+          <w:szCs w:val="28"/>
+          <w:u w:val="single"/>
+        </w:rPr>
+        <w:t>START.coinX</w:t>
+      </w:r>
+      <w:proofErr w:type="spellEnd"/>
+      <w:r>
+        <w:rPr>
+          <w:rFonts w:ascii="Trebuchet MS" w:hAnsi="Trebuchet MS" w:cs="Trebuchet MS"/>
+          <w:sz w:val="28"/>
+          <w:szCs w:val="28"/>
+          <w:u w:val="single"/>
+        </w:rPr>
+        <w:t xml:space="preserve">, </w:t>
+      </w:r>
+      <w:proofErr w:type="spellStart"/>
+      <w:r>
+        <w:rPr>
+          <w:rFonts w:ascii="Trebuchet MS" w:hAnsi="Trebuchet MS" w:cs="Trebuchet MS"/>
+          <w:sz w:val="28"/>
+          <w:szCs w:val="28"/>
+          <w:u w:val="single"/>
+        </w:rPr>
+        <w:t>START.catX</w:t>
+      </w:r>
+      <w:proofErr w:type="spellEnd"/>
+      <w:r>
+        <w:rPr>
+          <w:rFonts w:ascii="Trebuchet MS" w:hAnsi="Trebuchet MS" w:cs="Trebuchet MS"/>
+          <w:sz w:val="28"/>
+          <w:szCs w:val="28"/>
+          <w:u w:val="single"/>
+        </w:rPr>
+        <w:t xml:space="preserve">, </w:t>
+      </w:r>
+      <w:proofErr w:type="spellStart"/>
+      <w:r>
+        <w:rPr>
+          <w:rFonts w:ascii="Trebuchet MS" w:hAnsi="Trebuchet MS" w:cs="Trebuchet MS"/>
+          <w:sz w:val="28"/>
+          <w:szCs w:val="28"/>
+          <w:u w:val="single"/>
+        </w:rPr>
+        <w:t>START</w:t>
+      </w:r>
+      <w:r>
+        <w:rPr>
+          <w:rFonts w:ascii="Trebuchet MS" w:hAnsi="Trebuchet MS" w:cs="Trebuchet MS"/>
+          <w:sz w:val="28"/>
+          <w:szCs w:val="28"/>
+          <w:u w:val="single"/>
+        </w:rPr>
+        <w:t>.catY</w:t>
+      </w:r>
+      <w:proofErr w:type="spellEnd"/>
+      <w:r>
+        <w:rPr>
+          <w:rFonts w:ascii="Trebuchet MS" w:hAnsi="Trebuchet MS" w:cs="Trebuchet MS"/>
+          <w:sz w:val="28"/>
+          <w:szCs w:val="28"/>
+          <w:u w:val="single"/>
+        </w:rPr>
+        <w:t xml:space="preserve"> + 10)</w:t>
       </w:r>
     </w:p>
     <w:p>
@@ -19453,13 +20780,23 @@
         </w:rPr>
         <w:t xml:space="preserve">        </w:t>
       </w:r>
+      <w:proofErr w:type="spellStart"/>
       <w:r>
         <w:rPr>
           <w:rFonts w:ascii="Trebuchet MS" w:hAnsi="Trebuchet MS" w:cs="Trebuchet MS"/>
           <w:sz w:val="28"/>
           <w:u w:val="single"/>
         </w:rPr>
-        <w:t>keypress(START, “down”)</w:t>
+        <w:t>keypress</w:t>
+      </w:r>
+      <w:proofErr w:type="spellEnd"/>
+      <w:r>
+        <w:rPr>
+          <w:rFonts w:ascii="Trebuchet MS" w:hAnsi="Trebuchet MS" w:cs="Trebuchet MS"/>
+          <w:sz w:val="28"/>
+          <w:u w:val="single"/>
+        </w:rPr>
+        <w:t>(START, “down”)</w:t>
       </w:r>
       <w:r>
         <w:rPr>
@@ -19516,8 +20853,9 @@
           <w:szCs w:val="28"/>
           <w:u w:val="single"/>
         </w:rPr>
-        <w:t>world(START</w:t>
-      </w:r>
+        <w:t>world(</w:t>
+      </w:r>
+      <w:proofErr w:type="spellStart"/>
       <w:r>
         <w:rPr>
           <w:rFonts w:ascii="Trebuchet MS" w:hAnsi="Trebuchet MS" w:cs="Trebuchet MS"/>
@@ -19525,6 +20863,15 @@
           <w:szCs w:val="28"/>
           <w:u w:val="single"/>
         </w:rPr>
+        <w:t>START</w:t>
+      </w:r>
+      <w:r>
+        <w:rPr>
+          <w:rFonts w:ascii="Trebuchet MS" w:hAnsi="Trebuchet MS" w:cs="Trebuchet MS"/>
+          <w:sz w:val="28"/>
+          <w:szCs w:val="28"/>
+          <w:u w:val="single"/>
+        </w:rPr>
         <w:t>.do</w:t>
       </w:r>
       <w:r>
@@ -19534,7 +20881,77 @@
           <w:szCs w:val="28"/>
           <w:u w:val="single"/>
         </w:rPr>
-        <w:t xml:space="preserve">gX, START.coinX, START.catX, START.catY - </w:t>
+        <w:t>gX</w:t>
+      </w:r>
+      <w:proofErr w:type="spellEnd"/>
+      <w:r>
+        <w:rPr>
+          <w:rFonts w:ascii="Trebuchet MS" w:hAnsi="Trebuchet MS" w:cs="Trebuchet MS"/>
+          <w:sz w:val="28"/>
+          <w:szCs w:val="28"/>
+          <w:u w:val="single"/>
+        </w:rPr>
+        <w:t xml:space="preserve">, </w:t>
+      </w:r>
+      <w:proofErr w:type="spellStart"/>
+      <w:r>
+        <w:rPr>
+          <w:rFonts w:ascii="Trebuchet MS" w:hAnsi="Trebuchet MS" w:cs="Trebuchet MS"/>
+          <w:sz w:val="28"/>
+          <w:szCs w:val="28"/>
+          <w:u w:val="single"/>
+        </w:rPr>
+        <w:t>START.coinX</w:t>
+      </w:r>
+      <w:proofErr w:type="spellEnd"/>
+      <w:r>
+        <w:rPr>
+          <w:rFonts w:ascii="Trebuchet MS" w:hAnsi="Trebuchet MS" w:cs="Trebuchet MS"/>
+          <w:sz w:val="28"/>
+          <w:szCs w:val="28"/>
+          <w:u w:val="single"/>
+        </w:rPr>
+        <w:t xml:space="preserve">, </w:t>
+      </w:r>
+      <w:proofErr w:type="spellStart"/>
+      <w:r>
+        <w:rPr>
+          <w:rFonts w:ascii="Trebuchet MS" w:hAnsi="Trebuchet MS" w:cs="Trebuchet MS"/>
+          <w:sz w:val="28"/>
+          <w:szCs w:val="28"/>
+          <w:u w:val="single"/>
+        </w:rPr>
+        <w:t>START.catX</w:t>
+      </w:r>
+      <w:proofErr w:type="spellEnd"/>
+      <w:r>
+        <w:rPr>
+          <w:rFonts w:ascii="Trebuchet MS" w:hAnsi="Trebuchet MS" w:cs="Trebuchet MS"/>
+          <w:sz w:val="28"/>
+          <w:szCs w:val="28"/>
+          <w:u w:val="single"/>
+        </w:rPr>
+        <w:t xml:space="preserve">, </w:t>
+      </w:r>
+      <w:proofErr w:type="spellStart"/>
+      <w:r>
+        <w:rPr>
+          <w:rFonts w:ascii="Trebuchet MS" w:hAnsi="Trebuchet MS" w:cs="Trebuchet MS"/>
+          <w:sz w:val="28"/>
+          <w:szCs w:val="28"/>
+          <w:u w:val="single"/>
+        </w:rPr>
+        <w:t>START.catY</w:t>
+      </w:r>
+      <w:proofErr w:type="spellEnd"/>
+      <w:r>
+        <w:rPr>
+          <w:rFonts w:ascii="Trebuchet MS" w:hAnsi="Trebuchet MS" w:cs="Trebuchet MS"/>
+          <w:sz w:val="28"/>
+          <w:szCs w:val="28"/>
+          <w:u w:val="single"/>
+        </w:rPr>
+        <w:t xml:space="preserve"> - </w:t>
       </w:r>
       <w:r>
         <w:rPr>
@@ -19608,13 +21025,23 @@
           <w:u w:val="single"/>
         </w:rPr>
       </w:pPr>
+      <w:proofErr w:type="spellStart"/>
       <w:r>
         <w:rPr>
           <w:rFonts w:ascii="Trebuchet MS" w:hAnsi="Trebuchet MS" w:cs="Trebuchet MS"/>
           <w:sz w:val="28"/>
           <w:u w:val="single"/>
         </w:rPr>
-        <w:t>keypress(NEXT</w:t>
+        <w:t>keypress</w:t>
+      </w:r>
+      <w:proofErr w:type="spellEnd"/>
+      <w:r>
+        <w:rPr>
+          <w:rFonts w:ascii="Trebuchet MS" w:hAnsi="Trebuchet MS" w:cs="Trebuchet MS"/>
+          <w:sz w:val="28"/>
+          <w:u w:val="single"/>
+        </w:rPr>
+        <w:t>(NEXT</w:t>
       </w:r>
       <w:r>
         <w:rPr>
@@ -19688,8 +21115,79 @@
           <w:szCs w:val="28"/>
           <w:u w:val="single"/>
         </w:rPr>
-        <w:t>world(NEXT.dogX, NEXT.coinX, NEXT.catX - 10, NEXT.catY</w:t>
-      </w:r>
+        <w:t>world(</w:t>
+      </w:r>
+      <w:proofErr w:type="spellStart"/>
+      <w:r>
+        <w:rPr>
+          <w:rFonts w:ascii="Trebuchet MS" w:hAnsi="Trebuchet MS" w:cs="Trebuchet MS"/>
+          <w:sz w:val="28"/>
+          <w:szCs w:val="28"/>
+          <w:u w:val="single"/>
+        </w:rPr>
+        <w:t>NEXT.dogX</w:t>
+      </w:r>
+      <w:proofErr w:type="spellEnd"/>
+      <w:r>
+        <w:rPr>
+          <w:rFonts w:ascii="Trebuchet MS" w:hAnsi="Trebuchet MS" w:cs="Trebuchet MS"/>
+          <w:sz w:val="28"/>
+          <w:szCs w:val="28"/>
+          <w:u w:val="single"/>
+        </w:rPr>
+        <w:t xml:space="preserve">, </w:t>
+      </w:r>
+      <w:proofErr w:type="spellStart"/>
+      <w:r>
+        <w:rPr>
+          <w:rFonts w:ascii="Trebuchet MS" w:hAnsi="Trebuchet MS" w:cs="Trebuchet MS"/>
+          <w:sz w:val="28"/>
+          <w:szCs w:val="28"/>
+          <w:u w:val="single"/>
+        </w:rPr>
+        <w:t>NEXT.coinX</w:t>
+      </w:r>
+      <w:proofErr w:type="spellEnd"/>
+      <w:r>
+        <w:rPr>
+          <w:rFonts w:ascii="Trebuchet MS" w:hAnsi="Trebuchet MS" w:cs="Trebuchet MS"/>
+          <w:sz w:val="28"/>
+          <w:szCs w:val="28"/>
+          <w:u w:val="single"/>
+        </w:rPr>
+        <w:t xml:space="preserve">, </w:t>
+      </w:r>
+      <w:proofErr w:type="spellStart"/>
+      <w:r>
+        <w:rPr>
+          <w:rFonts w:ascii="Trebuchet MS" w:hAnsi="Trebuchet MS" w:cs="Trebuchet MS"/>
+          <w:sz w:val="28"/>
+          <w:szCs w:val="28"/>
+          <w:u w:val="single"/>
+        </w:rPr>
+        <w:t>NEXT.catX</w:t>
+      </w:r>
+      <w:proofErr w:type="spellEnd"/>
+      <w:r>
+        <w:rPr>
+          <w:rFonts w:ascii="Trebuchet MS" w:hAnsi="Trebuchet MS" w:cs="Trebuchet MS"/>
+          <w:sz w:val="28"/>
+          <w:szCs w:val="28"/>
+          <w:u w:val="single"/>
+        </w:rPr>
+        <w:t xml:space="preserve"> - 10, </w:t>
+      </w:r>
+      <w:proofErr w:type="spellStart"/>
+      <w:r>
+        <w:rPr>
+          <w:rFonts w:ascii="Trebuchet MS" w:hAnsi="Trebuchet MS" w:cs="Trebuchet MS"/>
+          <w:sz w:val="28"/>
+          <w:szCs w:val="28"/>
+          <w:u w:val="single"/>
+        </w:rPr>
+        <w:t>NEXT.catY</w:t>
+      </w:r>
+      <w:proofErr w:type="spellEnd"/>
       <w:r>
         <w:rPr>
           <w:rFonts w:ascii="Trebuchet MS" w:hAnsi="Trebuchet MS" w:cs="Trebuchet MS"/>
@@ -19720,13 +21218,23 @@
           <w:sz w:val="28"/>
         </w:rPr>
       </w:pPr>
+      <w:proofErr w:type="spellStart"/>
       <w:r>
         <w:rPr>
           <w:rFonts w:ascii="Trebuchet MS" w:hAnsi="Trebuchet MS" w:cs="Trebuchet MS"/>
           <w:sz w:val="28"/>
           <w:u w:val="single"/>
         </w:rPr>
-        <w:t>keypress(</w:t>
+        <w:t>keypress</w:t>
+      </w:r>
+      <w:proofErr w:type="spellEnd"/>
+      <w:r>
+        <w:rPr>
+          <w:rFonts w:ascii="Trebuchet MS" w:hAnsi="Trebuchet MS" w:cs="Trebuchet MS"/>
+          <w:sz w:val="28"/>
+          <w:u w:val="single"/>
+        </w:rPr>
+        <w:t>(</w:t>
       </w:r>
       <w:r>
         <w:rPr>
@@ -19815,8 +21323,79 @@
           <w:szCs w:val="28"/>
           <w:u w:val="single"/>
         </w:rPr>
-        <w:t>world(NEXT.dogX, NEXT.coinX, NEXT.catX + 10, NEXT.catY</w:t>
-      </w:r>
+        <w:t>world(</w:t>
+      </w:r>
+      <w:proofErr w:type="spellStart"/>
+      <w:r>
+        <w:rPr>
+          <w:rFonts w:ascii="Trebuchet MS" w:hAnsi="Trebuchet MS" w:cs="Trebuchet MS"/>
+          <w:sz w:val="28"/>
+          <w:szCs w:val="28"/>
+          <w:u w:val="single"/>
+        </w:rPr>
+        <w:t>NEXT.dogX</w:t>
+      </w:r>
+      <w:proofErr w:type="spellEnd"/>
+      <w:r>
+        <w:rPr>
+          <w:rFonts w:ascii="Trebuchet MS" w:hAnsi="Trebuchet MS" w:cs="Trebuchet MS"/>
+          <w:sz w:val="28"/>
+          <w:szCs w:val="28"/>
+          <w:u w:val="single"/>
+        </w:rPr>
+        <w:t xml:space="preserve">, </w:t>
+      </w:r>
+      <w:proofErr w:type="spellStart"/>
+      <w:r>
+        <w:rPr>
+          <w:rFonts w:ascii="Trebuchet MS" w:hAnsi="Trebuchet MS" w:cs="Trebuchet MS"/>
+          <w:sz w:val="28"/>
+          <w:szCs w:val="28"/>
+          <w:u w:val="single"/>
+        </w:rPr>
+        <w:t>NEXT.coinX</w:t>
+      </w:r>
+      <w:proofErr w:type="spellEnd"/>
+      <w:r>
+        <w:rPr>
+          <w:rFonts w:ascii="Trebuchet MS" w:hAnsi="Trebuchet MS" w:cs="Trebuchet MS"/>
+          <w:sz w:val="28"/>
+          <w:szCs w:val="28"/>
+          <w:u w:val="single"/>
+        </w:rPr>
+        <w:t xml:space="preserve">, </w:t>
+      </w:r>
+      <w:proofErr w:type="spellStart"/>
+      <w:r>
+        <w:rPr>
+          <w:rFonts w:ascii="Trebuchet MS" w:hAnsi="Trebuchet MS" w:cs="Trebuchet MS"/>
+          <w:sz w:val="28"/>
+          <w:szCs w:val="28"/>
+          <w:u w:val="single"/>
+        </w:rPr>
+        <w:t>NEXT.catX</w:t>
+      </w:r>
+      <w:proofErr w:type="spellEnd"/>
+      <w:r>
+        <w:rPr>
+          <w:rFonts w:ascii="Trebuchet MS" w:hAnsi="Trebuchet MS" w:cs="Trebuchet MS"/>
+          <w:sz w:val="28"/>
+          <w:szCs w:val="28"/>
+          <w:u w:val="single"/>
+        </w:rPr>
+        <w:t xml:space="preserve"> + 10, </w:t>
+      </w:r>
+      <w:proofErr w:type="spellStart"/>
+      <w:r>
+        <w:rPr>
+          <w:rFonts w:ascii="Trebuchet MS" w:hAnsi="Trebuchet MS" w:cs="Trebuchet MS"/>
+          <w:sz w:val="28"/>
+          <w:szCs w:val="28"/>
+          <w:u w:val="single"/>
+        </w:rPr>
+        <w:t>NEXT.catY</w:t>
+      </w:r>
+      <w:proofErr w:type="spellEnd"/>
       <w:r>
         <w:rPr>
           <w:rFonts w:ascii="Trebuchet MS" w:hAnsi="Trebuchet MS" w:cs="Trebuchet MS"/>
@@ -19961,6 +21540,7 @@
         </w:rPr>
         <w:tab/>
       </w:r>
+      <w:proofErr w:type="spellStart"/>
       <w:r>
         <w:rPr>
           <w:rFonts w:ascii="Trebuchet MS" w:hAnsi="Trebuchet MS"/>
@@ -19970,6 +21550,7 @@
         </w:rPr>
         <w:t>keypress</w:t>
       </w:r>
+      <w:proofErr w:type="spellEnd"/>
       <w:r>
         <w:rPr>
           <w:rFonts w:ascii="Trebuchet MS" w:hAnsi="Trebuchet MS"/>
@@ -20113,7 +21694,87 @@
           <w:szCs w:val="28"/>
           <w:u w:val="single"/>
         </w:rPr>
-        <w:t xml:space="preserve">   world(w.dogX, w.coinX, w.catX, w.catY + 10)</w:t>
+        <w:t xml:space="preserve">   world(</w:t>
+      </w:r>
+      <w:proofErr w:type="spellStart"/>
+      <w:r>
+        <w:rPr>
+          <w:rFonts w:ascii="Trebuchet MS" w:hAnsi="Trebuchet MS"/>
+          <w:sz w:val="28"/>
+          <w:szCs w:val="28"/>
+          <w:u w:val="single"/>
+        </w:rPr>
+        <w:t>w.dogX</w:t>
+      </w:r>
+      <w:proofErr w:type="spellEnd"/>
+      <w:r>
+        <w:rPr>
+          <w:rFonts w:ascii="Trebuchet MS" w:hAnsi="Trebuchet MS"/>
+          <w:sz w:val="28"/>
+          <w:szCs w:val="28"/>
+          <w:u w:val="single"/>
+        </w:rPr>
+        <w:t xml:space="preserve">, </w:t>
+      </w:r>
+      <w:proofErr w:type="spellStart"/>
+      <w:r>
+        <w:rPr>
+          <w:rFonts w:ascii="Trebuchet MS" w:hAnsi="Trebuchet MS"/>
+          <w:sz w:val="28"/>
+          <w:szCs w:val="28"/>
+          <w:u w:val="single"/>
+        </w:rPr>
+        <w:t>w.coinX</w:t>
+      </w:r>
+      <w:proofErr w:type="spellEnd"/>
+      <w:r>
+        <w:rPr>
+          <w:rFonts w:ascii="Trebuchet MS" w:hAnsi="Trebuchet MS"/>
+          <w:sz w:val="28"/>
+          <w:szCs w:val="28"/>
+          <w:u w:val="single"/>
+        </w:rPr>
+        <w:t xml:space="preserve">, </w:t>
+      </w:r>
+      <w:proofErr w:type="spellStart"/>
+      <w:r>
+        <w:rPr>
+          <w:rFonts w:ascii="Trebuchet MS" w:hAnsi="Trebuchet MS"/>
+          <w:sz w:val="28"/>
+          <w:szCs w:val="28"/>
+          <w:u w:val="single"/>
+        </w:rPr>
+        <w:t>w.catX</w:t>
+      </w:r>
+      <w:proofErr w:type="spellEnd"/>
+      <w:r>
+        <w:rPr>
+          <w:rFonts w:ascii="Trebuchet MS" w:hAnsi="Trebuchet MS"/>
+          <w:sz w:val="28"/>
+          <w:szCs w:val="28"/>
+          <w:u w:val="single"/>
+        </w:rPr>
+        <w:t xml:space="preserve">, </w:t>
+      </w:r>
+      <w:proofErr w:type="spellStart"/>
+      <w:r>
+        <w:rPr>
+          <w:rFonts w:ascii="Trebuchet MS" w:hAnsi="Trebuchet MS"/>
+          <w:sz w:val="28"/>
+          <w:szCs w:val="28"/>
+          <w:u w:val="single"/>
+        </w:rPr>
+        <w:t>w.catY</w:t>
+      </w:r>
+      <w:proofErr w:type="spellEnd"/>
+      <w:r>
+        <w:rPr>
+          <w:rFonts w:ascii="Trebuchet MS" w:hAnsi="Trebuchet MS"/>
+          <w:sz w:val="28"/>
+          <w:szCs w:val="28"/>
+          <w:u w:val="single"/>
+        </w:rPr>
+        <w:t xml:space="preserve"> + 10)</w:t>
       </w:r>
     </w:p>
     <w:p>
@@ -20198,7 +21859,87 @@
           <w:szCs w:val="28"/>
           <w:u w:val="single"/>
         </w:rPr>
-        <w:t xml:space="preserve">   world(w.dogX, w.coinX, w.catX, w.catY + 10)</w:t>
+        <w:t xml:space="preserve">   world(</w:t>
+      </w:r>
+      <w:proofErr w:type="spellStart"/>
+      <w:r>
+        <w:rPr>
+          <w:rFonts w:ascii="Trebuchet MS" w:hAnsi="Trebuchet MS"/>
+          <w:sz w:val="28"/>
+          <w:szCs w:val="28"/>
+          <w:u w:val="single"/>
+        </w:rPr>
+        <w:t>w.dogX</w:t>
+      </w:r>
+      <w:proofErr w:type="spellEnd"/>
+      <w:r>
+        <w:rPr>
+          <w:rFonts w:ascii="Trebuchet MS" w:hAnsi="Trebuchet MS"/>
+          <w:sz w:val="28"/>
+          <w:szCs w:val="28"/>
+          <w:u w:val="single"/>
+        </w:rPr>
+        <w:t xml:space="preserve">, </w:t>
+      </w:r>
+      <w:proofErr w:type="spellStart"/>
+      <w:r>
+        <w:rPr>
+          <w:rFonts w:ascii="Trebuchet MS" w:hAnsi="Trebuchet MS"/>
+          <w:sz w:val="28"/>
+          <w:szCs w:val="28"/>
+          <w:u w:val="single"/>
+        </w:rPr>
+        <w:t>w.coinX</w:t>
+      </w:r>
+      <w:proofErr w:type="spellEnd"/>
+      <w:r>
+        <w:rPr>
+          <w:rFonts w:ascii="Trebuchet MS" w:hAnsi="Trebuchet MS"/>
+          <w:sz w:val="28"/>
+          <w:szCs w:val="28"/>
+          <w:u w:val="single"/>
+        </w:rPr>
+        <w:t xml:space="preserve">, </w:t>
+      </w:r>
+      <w:proofErr w:type="spellStart"/>
+      <w:r>
+        <w:rPr>
+          <w:rFonts w:ascii="Trebuchet MS" w:hAnsi="Trebuchet MS"/>
+          <w:sz w:val="28"/>
+          <w:szCs w:val="28"/>
+          <w:u w:val="single"/>
+        </w:rPr>
+        <w:t>w.catX</w:t>
+      </w:r>
+      <w:proofErr w:type="spellEnd"/>
+      <w:r>
+        <w:rPr>
+          <w:rFonts w:ascii="Trebuchet MS" w:hAnsi="Trebuchet MS"/>
+          <w:sz w:val="28"/>
+          <w:szCs w:val="28"/>
+          <w:u w:val="single"/>
+        </w:rPr>
+        <w:t xml:space="preserve">, </w:t>
+      </w:r>
+      <w:proofErr w:type="spellStart"/>
+      <w:r>
+        <w:rPr>
+          <w:rFonts w:ascii="Trebuchet MS" w:hAnsi="Trebuchet MS"/>
+          <w:sz w:val="28"/>
+          <w:szCs w:val="28"/>
+          <w:u w:val="single"/>
+        </w:rPr>
+        <w:t>w.catY</w:t>
+      </w:r>
+      <w:proofErr w:type="spellEnd"/>
+      <w:r>
+        <w:rPr>
+          <w:rFonts w:ascii="Trebuchet MS" w:hAnsi="Trebuchet MS"/>
+          <w:sz w:val="28"/>
+          <w:szCs w:val="28"/>
+          <w:u w:val="single"/>
+        </w:rPr>
+        <w:t xml:space="preserve"> + 10)</w:t>
       </w:r>
     </w:p>
     <w:p>
@@ -20292,8 +22033,9 @@
           <w:szCs w:val="28"/>
           <w:u w:val="single"/>
         </w:rPr>
-        <w:t xml:space="preserve">   world(w.dogX, w.coinX, w.catX</w:t>
-      </w:r>
+        <w:t xml:space="preserve">   world(</w:t>
+      </w:r>
+      <w:proofErr w:type="spellStart"/>
       <w:r>
         <w:rPr>
           <w:rFonts w:ascii="Trebuchet MS" w:hAnsi="Trebuchet MS"/>
@@ -20301,8 +22043,9 @@
           <w:szCs w:val="28"/>
           <w:u w:val="single"/>
         </w:rPr>
-        <w:t xml:space="preserve"> - 10, w.catY</w:t>
-      </w:r>
+        <w:t>w.dogX</w:t>
+      </w:r>
+      <w:proofErr w:type="spellEnd"/>
       <w:r>
         <w:rPr>
           <w:rFonts w:ascii="Trebuchet MS" w:hAnsi="Trebuchet MS"/>
@@ -20310,6 +22053,66 @@
           <w:szCs w:val="28"/>
           <w:u w:val="single"/>
         </w:rPr>
+        <w:t xml:space="preserve">, </w:t>
+      </w:r>
+      <w:proofErr w:type="spellStart"/>
+      <w:r>
+        <w:rPr>
+          <w:rFonts w:ascii="Trebuchet MS" w:hAnsi="Trebuchet MS"/>
+          <w:sz w:val="28"/>
+          <w:szCs w:val="28"/>
+          <w:u w:val="single"/>
+        </w:rPr>
+        <w:t>w.coinX</w:t>
+      </w:r>
+      <w:proofErr w:type="spellEnd"/>
+      <w:r>
+        <w:rPr>
+          <w:rFonts w:ascii="Trebuchet MS" w:hAnsi="Trebuchet MS"/>
+          <w:sz w:val="28"/>
+          <w:szCs w:val="28"/>
+          <w:u w:val="single"/>
+        </w:rPr>
+        <w:t xml:space="preserve">, </w:t>
+      </w:r>
+      <w:proofErr w:type="spellStart"/>
+      <w:r>
+        <w:rPr>
+          <w:rFonts w:ascii="Trebuchet MS" w:hAnsi="Trebuchet MS"/>
+          <w:sz w:val="28"/>
+          <w:szCs w:val="28"/>
+          <w:u w:val="single"/>
+        </w:rPr>
+        <w:t>w.catX</w:t>
+      </w:r>
+      <w:proofErr w:type="spellEnd"/>
+      <w:r>
+        <w:rPr>
+          <w:rFonts w:ascii="Trebuchet MS" w:hAnsi="Trebuchet MS"/>
+          <w:sz w:val="28"/>
+          <w:szCs w:val="28"/>
+          <w:u w:val="single"/>
+        </w:rPr>
+        <w:t xml:space="preserve"> - 10, </w:t>
+      </w:r>
+      <w:proofErr w:type="spellStart"/>
+      <w:r>
+        <w:rPr>
+          <w:rFonts w:ascii="Trebuchet MS" w:hAnsi="Trebuchet MS"/>
+          <w:sz w:val="28"/>
+          <w:szCs w:val="28"/>
+          <w:u w:val="single"/>
+        </w:rPr>
+        <w:t>w.catY</w:t>
+      </w:r>
+      <w:proofErr w:type="spellEnd"/>
+      <w:r>
+        <w:rPr>
+          <w:rFonts w:ascii="Trebuchet MS" w:hAnsi="Trebuchet MS"/>
+          <w:sz w:val="28"/>
+          <w:szCs w:val="28"/>
+          <w:u w:val="single"/>
+        </w:rPr>
         <w:t>)</w:t>
       </w:r>
     </w:p>
@@ -20404,8 +22207,9 @@
           <w:szCs w:val="28"/>
           <w:u w:val="single"/>
         </w:rPr>
-        <w:t xml:space="preserve">   world(w.do</w:t>
-      </w:r>
+        <w:t xml:space="preserve">   world(</w:t>
+      </w:r>
+      <w:proofErr w:type="spellStart"/>
       <w:r>
         <w:rPr>
           <w:rFonts w:ascii="Trebuchet MS" w:hAnsi="Trebuchet MS"/>
@@ -20413,8 +22217,78 @@
           <w:szCs w:val="28"/>
           <w:u w:val="single"/>
         </w:rPr>
-        <w:t>gX, w.coinX, w.catX + 10, w.catY</w:t>
-      </w:r>
+        <w:t>w.do</w:t>
+      </w:r>
+      <w:r>
+        <w:rPr>
+          <w:rFonts w:ascii="Trebuchet MS" w:hAnsi="Trebuchet MS"/>
+          <w:sz w:val="28"/>
+          <w:szCs w:val="28"/>
+          <w:u w:val="single"/>
+        </w:rPr>
+        <w:t>gX</w:t>
+      </w:r>
+      <w:proofErr w:type="spellEnd"/>
+      <w:r>
+        <w:rPr>
+          <w:rFonts w:ascii="Trebuchet MS" w:hAnsi="Trebuchet MS"/>
+          <w:sz w:val="28"/>
+          <w:szCs w:val="28"/>
+          <w:u w:val="single"/>
+        </w:rPr>
+        <w:t xml:space="preserve">, </w:t>
+      </w:r>
+      <w:proofErr w:type="spellStart"/>
+      <w:r>
+        <w:rPr>
+          <w:rFonts w:ascii="Trebuchet MS" w:hAnsi="Trebuchet MS"/>
+          <w:sz w:val="28"/>
+          <w:szCs w:val="28"/>
+          <w:u w:val="single"/>
+        </w:rPr>
+        <w:t>w.coinX</w:t>
+      </w:r>
+      <w:proofErr w:type="spellEnd"/>
+      <w:r>
+        <w:rPr>
+          <w:rFonts w:ascii="Trebuchet MS" w:hAnsi="Trebuchet MS"/>
+          <w:sz w:val="28"/>
+          <w:szCs w:val="28"/>
+          <w:u w:val="single"/>
+        </w:rPr>
+        <w:t xml:space="preserve">, </w:t>
+      </w:r>
+      <w:proofErr w:type="spellStart"/>
+      <w:r>
+        <w:rPr>
+          <w:rFonts w:ascii="Trebuchet MS" w:hAnsi="Trebuchet MS"/>
+          <w:sz w:val="28"/>
+          <w:szCs w:val="28"/>
+          <w:u w:val="single"/>
+        </w:rPr>
+        <w:t>w.catX</w:t>
+      </w:r>
+      <w:proofErr w:type="spellEnd"/>
+      <w:r>
+        <w:rPr>
+          <w:rFonts w:ascii="Trebuchet MS" w:hAnsi="Trebuchet MS"/>
+          <w:sz w:val="28"/>
+          <w:szCs w:val="28"/>
+          <w:u w:val="single"/>
+        </w:rPr>
+        <w:t xml:space="preserve"> + 10, </w:t>
+      </w:r>
+      <w:proofErr w:type="spellStart"/>
+      <w:r>
+        <w:rPr>
+          <w:rFonts w:ascii="Trebuchet MS" w:hAnsi="Trebuchet MS"/>
+          <w:sz w:val="28"/>
+          <w:szCs w:val="28"/>
+          <w:u w:val="single"/>
+        </w:rPr>
+        <w:t>w.catY</w:t>
+      </w:r>
+      <w:proofErr w:type="spellEnd"/>
       <w:r>
         <w:rPr>
           <w:rFonts w:ascii="Trebuchet MS" w:hAnsi="Trebuchet MS"/>
@@ -20704,28 +22578,74 @@
         </w:rPr>
         <w:t xml:space="preserve">: </w:t>
       </w:r>
+      <w:proofErr w:type="spellStart"/>
       <w:r>
         <w:rPr>
           <w:rFonts w:ascii="Century Gothic" w:hAnsi="Century Gothic"/>
           <w:sz w:val="40"/>
           <w:szCs w:val="40"/>
         </w:rPr>
-        <w:t>keypress (My game)</w:t>
-      </w:r>
-    </w:p>
-    <w:p>
-      <w:pPr>
+        <w:t>keypress</w:t>
+      </w:r>
+      <w:proofErr w:type="spellEnd"/>
+      <w:r>
         <w:rPr>
           <w:rFonts w:ascii="Century Gothic" w:hAnsi="Century Gothic"/>
-        </w:rPr>
-      </w:pPr>
-      <w:r>
+          <w:sz w:val="40"/>
+          <w:szCs w:val="40"/>
+        </w:rPr>
+        <w:t xml:space="preserve"> (My game)</w:t>
+      </w:r>
+    </w:p>
+    <w:p>
+      <w:pPr>
         <w:rPr>
           <w:rFonts w:ascii="Century Gothic" w:hAnsi="Century Gothic"/>
-          <w:sz w:val="22"/>
-          <w:szCs w:val="22"/>
-        </w:rPr>
-        <w:t>For each keypress in your game, show how (keypress START &lt;key&gt;) should change your world.</w:t>
+        </w:rPr>
+      </w:pPr>
+      <w:r>
+        <w:rPr>
+          <w:rFonts w:ascii="Century Gothic" w:hAnsi="Century Gothic"/>
+          <w:sz w:val="22"/>
+          <w:szCs w:val="22"/>
+        </w:rPr>
+        <w:t xml:space="preserve">For each </w:t>
+      </w:r>
+      <w:proofErr w:type="spellStart"/>
+      <w:r>
+        <w:rPr>
+          <w:rFonts w:ascii="Century Gothic" w:hAnsi="Century Gothic"/>
+          <w:sz w:val="22"/>
+          <w:szCs w:val="22"/>
+        </w:rPr>
+        <w:t>keypress</w:t>
+      </w:r>
+      <w:proofErr w:type="spellEnd"/>
+      <w:r>
+        <w:rPr>
+          <w:rFonts w:ascii="Century Gothic" w:hAnsi="Century Gothic"/>
+          <w:sz w:val="22"/>
+          <w:szCs w:val="22"/>
+        </w:rPr>
+        <w:t xml:space="preserve"> in your game, show how (</w:t>
+      </w:r>
+      <w:proofErr w:type="spellStart"/>
+      <w:r>
+        <w:rPr>
+          <w:rFonts w:ascii="Century Gothic" w:hAnsi="Century Gothic"/>
+          <w:sz w:val="22"/>
+          <w:szCs w:val="22"/>
+        </w:rPr>
+        <w:t>keypress</w:t>
+      </w:r>
+      <w:proofErr w:type="spellEnd"/>
+      <w:r>
+        <w:rPr>
+          <w:rFonts w:ascii="Century Gothic" w:hAnsi="Century Gothic"/>
+          <w:sz w:val="22"/>
+          <w:szCs w:val="22"/>
+        </w:rPr>
+        <w:t xml:space="preserve"> START &lt;key&gt;) should change your world.</w:t>
       </w:r>
     </w:p>
     <w:p>
@@ -21115,7 +23035,22 @@
           <w:sz w:val="28"/>
         </w:rPr>
         <w:tab/>
-        <w:t xml:space="preserve">keypress(START, _________)            </w:t>
+      </w:r>
+      <w:proofErr w:type="spellStart"/>
+      <w:r>
+        <w:rPr>
+          <w:rFonts w:ascii="Trebuchet MS" w:hAnsi="Trebuchet MS" w:cs="Trebuchet MS"/>
+          <w:sz w:val="28"/>
+        </w:rPr>
+        <w:t>keypress</w:t>
+      </w:r>
+      <w:proofErr w:type="spellEnd"/>
+      <w:r>
+        <w:rPr>
+          <w:rFonts w:ascii="Trebuchet MS" w:hAnsi="Trebuchet MS" w:cs="Trebuchet MS"/>
+          <w:sz w:val="28"/>
+        </w:rPr>
+        <w:t xml:space="preserve">(START, _________)            </w:t>
       </w:r>
       <w:r>
         <w:rPr>
@@ -21326,12 +23261,21 @@
         </w:rPr>
         <w:t xml:space="preserve">               </w:t>
       </w:r>
-      <w:r>
-        <w:rPr>
-          <w:rFonts w:ascii="Trebuchet MS" w:hAnsi="Trebuchet MS" w:cs="Trebuchet MS"/>
-          <w:sz w:val="28"/>
-        </w:rPr>
-        <w:t xml:space="preserve">keypress(START, _________)           </w:t>
+      <w:proofErr w:type="spellStart"/>
+      <w:r>
+        <w:rPr>
+          <w:rFonts w:ascii="Trebuchet MS" w:hAnsi="Trebuchet MS" w:cs="Trebuchet MS"/>
+          <w:sz w:val="28"/>
+        </w:rPr>
+        <w:t>keypress</w:t>
+      </w:r>
+      <w:proofErr w:type="spellEnd"/>
+      <w:r>
+        <w:rPr>
+          <w:rFonts w:ascii="Trebuchet MS" w:hAnsi="Trebuchet MS" w:cs="Trebuchet MS"/>
+          <w:sz w:val="28"/>
+        </w:rPr>
+        <w:t xml:space="preserve">(START, _________)           </w:t>
       </w:r>
       <w:r>
         <w:rPr>
@@ -21511,7 +23455,23 @@
           <w:rFonts w:ascii="Trebuchet MS" w:hAnsi="Trebuchet MS" w:cs="Trebuchet MS"/>
           <w:sz w:val="28"/>
         </w:rPr>
-        <w:t xml:space="preserve">         keypress(START, _________)            </w:t>
+        <w:t xml:space="preserve">         </w:t>
+      </w:r>
+      <w:proofErr w:type="spellStart"/>
+      <w:r>
+        <w:rPr>
+          <w:rFonts w:ascii="Trebuchet MS" w:hAnsi="Trebuchet MS" w:cs="Trebuchet MS"/>
+          <w:sz w:val="28"/>
+        </w:rPr>
+        <w:t>keypress</w:t>
+      </w:r>
+      <w:proofErr w:type="spellEnd"/>
+      <w:r>
+        <w:rPr>
+          <w:rFonts w:ascii="Trebuchet MS" w:hAnsi="Trebuchet MS" w:cs="Trebuchet MS"/>
+          <w:sz w:val="28"/>
+        </w:rPr>
+        <w:t xml:space="preserve">(START, _________)            </w:t>
       </w:r>
       <w:r>
         <w:rPr>
@@ -27775,6 +29735,7 @@
           <w:sz w:val="40"/>
           <w:szCs w:val="40"/>
         </w:rPr>
+        <w:lastRenderedPageBreak/>
         <w:t>Using Helpers inside</w:t>
       </w:r>
       <w:r>
@@ -29015,6 +30976,7 @@
           <w:sz w:val="100"/>
           <w:szCs w:val="28"/>
         </w:rPr>
+        <w:lastRenderedPageBreak/>
         <w:t>Lesson 8</w:t>
       </w:r>
     </w:p>
@@ -29236,6 +31198,7 @@
           <w:sz w:val="40"/>
           <w:szCs w:val="40"/>
         </w:rPr>
+        <w:lastRenderedPageBreak/>
         <w:t>Word Problem</w:t>
       </w:r>
       <w:r>
@@ -29311,13 +31274,23 @@
           <w:szCs w:val="22"/>
         </w:rPr>
       </w:pPr>
+      <w:proofErr w:type="spellStart"/>
       <w:r>
         <w:rPr>
           <w:rFonts w:ascii="Century Gothic" w:hAnsi="Century Gothic" w:cs="Arial"/>
           <w:sz w:val="22"/>
           <w:szCs w:val="22"/>
         </w:rPr>
-        <w:t>Contract+Purpose Statement</w:t>
+        <w:t>Contract+Purpose</w:t>
+      </w:r>
+      <w:proofErr w:type="spellEnd"/>
+      <w:r>
+        <w:rPr>
+          <w:rFonts w:ascii="Century Gothic" w:hAnsi="Century Gothic" w:cs="Arial"/>
+          <w:sz w:val="22"/>
+          <w:szCs w:val="22"/>
+        </w:rPr>
+        <w:t xml:space="preserve"> Statement</w:t>
       </w:r>
     </w:p>
     <w:p>
@@ -30212,6 +32185,7 @@
           <w:sz w:val="40"/>
           <w:szCs w:val="40"/>
         </w:rPr>
+        <w:lastRenderedPageBreak/>
         <w:t>Distance:</w:t>
       </w:r>
     </w:p>
@@ -30540,9 +32514,11 @@
                       <wps:txbx>
                         <w:txbxContent>
                           <w:p>
+                            <w:proofErr w:type="spellStart"/>
                             <w:r>
                               <w:t>num-sqr</w:t>
                             </w:r>
+                            <w:proofErr w:type="spellEnd"/>
                           </w:p>
                         </w:txbxContent>
                       </wps:txbx>
@@ -31278,8 +33254,18 @@
           <w:sz w:val="24"/>
           <w:szCs w:val="24"/>
         </w:rPr>
-        <w:t>Convert it into Pyret</w:t>
-      </w:r>
+        <w:t xml:space="preserve">Convert it into </w:t>
+      </w:r>
+      <w:proofErr w:type="spellStart"/>
+      <w:r>
+        <w:rPr>
+          <w:rFonts w:ascii="Trebuchet MS" w:hAnsi="Trebuchet MS" w:cs="Trebuchet MS"/>
+          <w:sz w:val="24"/>
+          <w:szCs w:val="24"/>
+        </w:rPr>
+        <w:t>Pyret</w:t>
+      </w:r>
+      <w:proofErr w:type="spellEnd"/>
       <w:r>
         <w:rPr>
           <w:rFonts w:ascii="Trebuchet MS" w:hAnsi="Trebuchet MS" w:cs="Trebuchet MS"/>
@@ -31420,6 +33406,7 @@
           <w:sz w:val="40"/>
           <w:szCs w:val="40"/>
         </w:rPr>
+        <w:lastRenderedPageBreak/>
         <w:t>Word Problem</w:t>
       </w:r>
       <w:r>
@@ -31513,6 +33500,7 @@
           <w:szCs w:val="22"/>
         </w:rPr>
       </w:pPr>
+      <w:proofErr w:type="spellStart"/>
       <w:r>
         <w:rPr>
           <w:rFonts w:ascii="Trebuchet MS" w:hAnsi="Trebuchet MS" w:cs="Trebuchet MS"/>
@@ -31520,7 +33508,17 @@
           <w:sz w:val="22"/>
           <w:szCs w:val="22"/>
         </w:rPr>
-        <w:t>px: The x-coordinate of the player</w:t>
+        <w:t>px</w:t>
+      </w:r>
+      <w:proofErr w:type="spellEnd"/>
+      <w:r>
+        <w:rPr>
+          <w:rFonts w:ascii="Trebuchet MS" w:hAnsi="Trebuchet MS" w:cs="Trebuchet MS"/>
+          <w:i/>
+          <w:sz w:val="22"/>
+          <w:szCs w:val="22"/>
+        </w:rPr>
+        <w:t>: The x-coordinate of the player</w:t>
       </w:r>
     </w:p>
     <w:p>
@@ -31536,6 +33534,7 @@
           <w:szCs w:val="22"/>
         </w:rPr>
       </w:pPr>
+      <w:proofErr w:type="spellStart"/>
       <w:r>
         <w:rPr>
           <w:rFonts w:ascii="Trebuchet MS" w:hAnsi="Trebuchet MS" w:cs="Trebuchet MS"/>
@@ -31543,7 +33542,17 @@
           <w:sz w:val="22"/>
           <w:szCs w:val="22"/>
         </w:rPr>
-        <w:t>py: The y-coordinate of the player</w:t>
+        <w:t>py</w:t>
+      </w:r>
+      <w:proofErr w:type="spellEnd"/>
+      <w:r>
+        <w:rPr>
+          <w:rFonts w:ascii="Trebuchet MS" w:hAnsi="Trebuchet MS" w:cs="Trebuchet MS"/>
+          <w:i/>
+          <w:sz w:val="22"/>
+          <w:szCs w:val="22"/>
+        </w:rPr>
+        <w:t>: The y-coordinate of the player</w:t>
       </w:r>
     </w:p>
     <w:p>
@@ -31675,7 +33684,27 @@
           <w:sz w:val="28"/>
           <w:szCs w:val="28"/>
         </w:rPr>
-        <w:t>(line-length px cx)</w:t>
+        <w:t xml:space="preserve">(line-length </w:t>
+      </w:r>
+      <w:proofErr w:type="spellStart"/>
+      <w:proofErr w:type="gramStart"/>
+      <w:r>
+        <w:rPr>
+          <w:rFonts w:ascii="Trebuchet MS" w:hAnsi="Trebuchet MS" w:cs="Trebuchet MS"/>
+          <w:sz w:val="28"/>
+          <w:szCs w:val="28"/>
+        </w:rPr>
+        <w:t>px</w:t>
+      </w:r>
+      <w:proofErr w:type="spellEnd"/>
+      <w:proofErr w:type="gramEnd"/>
+      <w:r>
+        <w:rPr>
+          <w:rFonts w:ascii="Trebuchet MS" w:hAnsi="Trebuchet MS" w:cs="Trebuchet MS"/>
+          <w:sz w:val="28"/>
+          <w:szCs w:val="28"/>
+        </w:rPr>
+        <w:t xml:space="preserve"> cx)</w:t>
       </w:r>
       <w:r>
         <w:rPr>
@@ -31692,7 +33721,25 @@
           <w:sz w:val="28"/>
           <w:szCs w:val="28"/>
         </w:rPr>
-        <w:t xml:space="preserve"> + (line-length py cy)</w:t>
+        <w:t xml:space="preserve"> + (line-length </w:t>
+      </w:r>
+      <w:proofErr w:type="spellStart"/>
+      <w:r>
+        <w:rPr>
+          <w:rFonts w:ascii="Trebuchet MS" w:hAnsi="Trebuchet MS" w:cs="Trebuchet MS"/>
+          <w:sz w:val="28"/>
+          <w:szCs w:val="28"/>
+        </w:rPr>
+        <w:t>py</w:t>
+      </w:r>
+      <w:proofErr w:type="spellEnd"/>
+      <w:r>
+        <w:rPr>
+          <w:rFonts w:ascii="Trebuchet MS" w:hAnsi="Trebuchet MS" w:cs="Trebuchet MS"/>
+          <w:sz w:val="28"/>
+          <w:szCs w:val="28"/>
+        </w:rPr>
+        <w:t xml:space="preserve"> cy)</w:t>
       </w:r>
       <w:r>
         <w:rPr>
@@ -31726,13 +33773,23 @@
           <w:szCs w:val="22"/>
         </w:rPr>
       </w:pPr>
+      <w:proofErr w:type="spellStart"/>
       <w:r>
         <w:rPr>
           <w:rFonts w:ascii="Century Gothic" w:hAnsi="Century Gothic" w:cs="Arial"/>
           <w:sz w:val="22"/>
           <w:szCs w:val="22"/>
         </w:rPr>
-        <w:t>Contract+Purpose Statement</w:t>
+        <w:t>Contract+Purpose</w:t>
+      </w:r>
+      <w:proofErr w:type="spellEnd"/>
+      <w:r>
+        <w:rPr>
+          <w:rFonts w:ascii="Century Gothic" w:hAnsi="Century Gothic" w:cs="Arial"/>
+          <w:sz w:val="22"/>
+          <w:szCs w:val="22"/>
+        </w:rPr>
+        <w:t xml:space="preserve"> Statement</w:t>
       </w:r>
     </w:p>
     <w:p>
@@ -32407,6 +34464,7 @@
           <w:sz w:val="40"/>
           <w:szCs w:val="40"/>
         </w:rPr>
+        <w:lastRenderedPageBreak/>
         <w:t xml:space="preserve">Word Problem: </w:t>
       </w:r>
       <w:r>
@@ -32489,13 +34547,23 @@
           <w:szCs w:val="22"/>
         </w:rPr>
       </w:pPr>
+      <w:proofErr w:type="spellStart"/>
       <w:r>
         <w:rPr>
           <w:rFonts w:ascii="Century Gothic" w:hAnsi="Century Gothic" w:cs="Trebuchet MS"/>
           <w:sz w:val="22"/>
           <w:szCs w:val="22"/>
         </w:rPr>
-        <w:t>px: The x-coordinate of the player</w:t>
+        <w:t>px</w:t>
+      </w:r>
+      <w:proofErr w:type="spellEnd"/>
+      <w:r>
+        <w:rPr>
+          <w:rFonts w:ascii="Century Gothic" w:hAnsi="Century Gothic" w:cs="Trebuchet MS"/>
+          <w:sz w:val="22"/>
+          <w:szCs w:val="22"/>
+        </w:rPr>
+        <w:t>: The x-coordinate of the player</w:t>
       </w:r>
     </w:p>
     <w:p>
@@ -32510,13 +34578,23 @@
           <w:szCs w:val="22"/>
         </w:rPr>
       </w:pPr>
+      <w:proofErr w:type="spellStart"/>
       <w:r>
         <w:rPr>
           <w:rFonts w:ascii="Century Gothic" w:hAnsi="Century Gothic" w:cs="Trebuchet MS"/>
           <w:sz w:val="22"/>
           <w:szCs w:val="22"/>
         </w:rPr>
-        <w:t>py: The y-coordinate of the player</w:t>
+        <w:t>py</w:t>
+      </w:r>
+      <w:proofErr w:type="spellEnd"/>
+      <w:r>
+        <w:rPr>
+          <w:rFonts w:ascii="Century Gothic" w:hAnsi="Century Gothic" w:cs="Trebuchet MS"/>
+          <w:sz w:val="22"/>
+          <w:szCs w:val="22"/>
+        </w:rPr>
+        <w:t>: The y-coordinate of the player</w:t>
       </w:r>
     </w:p>
     <w:p>
@@ -32658,13 +34736,23 @@
           <w:szCs w:val="22"/>
         </w:rPr>
       </w:pPr>
+      <w:proofErr w:type="spellStart"/>
       <w:r>
         <w:rPr>
           <w:rFonts w:ascii="Century Gothic" w:hAnsi="Century Gothic" w:cs="Arial"/>
           <w:sz w:val="22"/>
           <w:szCs w:val="22"/>
         </w:rPr>
-        <w:t>Contract+Purpose Statement</w:t>
+        <w:t>Contract+Purpose</w:t>
+      </w:r>
+      <w:proofErr w:type="spellEnd"/>
+      <w:r>
+        <w:rPr>
+          <w:rFonts w:ascii="Century Gothic" w:hAnsi="Century Gothic" w:cs="Arial"/>
+          <w:sz w:val="22"/>
+          <w:szCs w:val="22"/>
+        </w:rPr>
+        <w:t xml:space="preserve"> Statement</w:t>
       </w:r>
     </w:p>
     <w:p>
@@ -33420,6 +35508,7 @@
           <w:sz w:val="100"/>
           <w:szCs w:val="28"/>
         </w:rPr>
+        <w:lastRenderedPageBreak/>
         <w:t>Supplemental</w:t>
       </w:r>
     </w:p>
@@ -33605,6 +35694,7 @@
           <w:sz w:val="40"/>
           <w:szCs w:val="40"/>
         </w:rPr>
+        <w:lastRenderedPageBreak/>
         <w:t>Design Recipe</w:t>
       </w:r>
     </w:p>
@@ -33667,13 +35757,23 @@
           <w:szCs w:val="22"/>
         </w:rPr>
       </w:pPr>
+      <w:proofErr w:type="spellStart"/>
       <w:r>
         <w:rPr>
           <w:rFonts w:ascii="Century Gothic" w:hAnsi="Century Gothic" w:cs="Arial"/>
           <w:sz w:val="22"/>
           <w:szCs w:val="22"/>
         </w:rPr>
-        <w:t>Contract+Purpose Statement</w:t>
+        <w:t>Contract+Purpose</w:t>
+      </w:r>
+      <w:proofErr w:type="spellEnd"/>
+      <w:r>
+        <w:rPr>
+          <w:rFonts w:ascii="Century Gothic" w:hAnsi="Century Gothic" w:cs="Arial"/>
+          <w:sz w:val="22"/>
+          <w:szCs w:val="22"/>
+        </w:rPr>
+        <w:t xml:space="preserve"> Statement</w:t>
       </w:r>
     </w:p>
     <w:p>
@@ -34488,6 +36588,7 @@
           <w:sz w:val="40"/>
           <w:szCs w:val="40"/>
         </w:rPr>
+        <w:lastRenderedPageBreak/>
         <w:t>Design Recipe</w:t>
       </w:r>
     </w:p>
@@ -34550,13 +36651,23 @@
           <w:szCs w:val="22"/>
         </w:rPr>
       </w:pPr>
+      <w:proofErr w:type="spellStart"/>
       <w:r>
         <w:rPr>
           <w:rFonts w:ascii="Century Gothic" w:hAnsi="Century Gothic" w:cs="Arial"/>
           <w:sz w:val="22"/>
           <w:szCs w:val="22"/>
         </w:rPr>
-        <w:t>Contract+Purpose Statement</w:t>
+        <w:t>Contract+Purpose</w:t>
+      </w:r>
+      <w:proofErr w:type="spellEnd"/>
+      <w:r>
+        <w:rPr>
+          <w:rFonts w:ascii="Century Gothic" w:hAnsi="Century Gothic" w:cs="Arial"/>
+          <w:sz w:val="22"/>
+          <w:szCs w:val="22"/>
+        </w:rPr>
+        <w:t xml:space="preserve"> Statement</w:t>
       </w:r>
     </w:p>
     <w:p>
@@ -35360,6 +37471,7 @@
         <w:rPr>
           <w:noProof/>
         </w:rPr>
+        <w:lastRenderedPageBreak/>
         <w:drawing>
           <wp:inline distT="0" distB="0" distL="0" distR="0" wp14:anchorId="650678CE" wp14:editId="445566EE">
             <wp:extent cx="6323330" cy="8242300"/>
@@ -35413,6 +37525,7 @@
         <w:rPr>
           <w:noProof/>
         </w:rPr>
+        <w:lastRenderedPageBreak/>
         <w:drawing>
           <wp:inline distT="0" distB="0" distL="0" distR="0" wp14:anchorId="1B5A881D" wp14:editId="7B24773B">
             <wp:extent cx="6323330" cy="8242300"/>
@@ -35567,7 +37680,7 @@
         <w:rStyle w:val="PageNumber"/>
         <w:noProof/>
       </w:rPr>
-      <w:t>13</w:t>
+      <w:t>46</w:t>
     </w:r>
     <w:r>
       <w:rPr>
@@ -37255,7 +39368,7 @@
   <a:extraClrSchemeLst/>
   <a:extLst>
     <a:ext uri="{05A4C25C-085E-4340-85A3-A5531E510DB2}">
-      <thm15:themeFamily xmlns="" xmlns:thm15="http://schemas.microsoft.com/office/thememl/2012/main" name="Office Theme" id="{62F939B6-93AF-4DB8-9C6B-D6C7DFDC589F}" vid="{4A3C46E8-61CC-4603-A589-7422A47A8E4A}"/>
+      <thm15:themeFamily xmlns:thm15="http://schemas.microsoft.com/office/thememl/2012/main" xmlns="" name="Office Theme" id="{62F939B6-93AF-4DB8-9C6B-D6C7DFDC589F}" vid="{4A3C46E8-61CC-4603-A589-7422A47A8E4A}"/>
     </a:ext>
   </a:extLst>
 </a:theme>
@@ -37266,7 +39379,7 @@
 </file>
 
 <file path=customXml/itemProps1.xml><?xml version="1.0" encoding="utf-8"?>
-<ds:datastoreItem xmlns:ds="http://schemas.openxmlformats.org/officeDocument/2006/customXml" ds:itemID="{71668FFB-B227-EF4F-A72E-A981175F669F}">
+<ds:datastoreItem xmlns:ds="http://schemas.openxmlformats.org/officeDocument/2006/customXml" ds:itemID="{F2417712-A373-AF48-99B1-50781DD2E3D2}">
   <ds:schemaRefs>
     <ds:schemaRef ds:uri="http://schemas.openxmlformats.org/officeDocument/2006/bibliography"/>
   </ds:schemaRefs>

</xml_diff>

<commit_message>
minor changes to student workbook
</commit_message>
<xml_diff>
--- a/courses/bs2/resources/workbook/StudentWorkbook.docx
+++ b/courses/bs2/resources/workbook/StudentWorkbook.docx
@@ -3629,15 +3629,7 @@
                                       <w:sz w:val="32"/>
                                       <w:szCs w:val="32"/>
                                     </w:rPr>
-                                    <w:t>2</w:t>
-                                  </w:r>
-                                  <w:r>
-                                    <w:rPr>
-                                      <w:rFonts w:ascii="Trebuchet MS" w:hAnsi="Trebuchet MS"/>
-                                      <w:sz w:val="32"/>
-                                      <w:szCs w:val="32"/>
-                                    </w:rPr>
-                                    <w:t xml:space="preserve">  *  7</w:t>
+                                    <w:t>2  *  7</w:t>
                                   </w:r>
                                 </w:p>
                               </w:txbxContent>
@@ -13220,17 +13212,7 @@
           <w:sz w:val="24"/>
           <w:szCs w:val="24"/>
         </w:rPr>
-        <w:t xml:space="preserve"> true if</w:t>
-      </w:r>
-      <w:bookmarkStart w:id="0" w:name="_GoBack"/>
-      <w:bookmarkEnd w:id="0"/>
-      <w:r>
-        <w:rPr>
-          <w:rFonts w:ascii="Century Gothic" w:hAnsi="Century Gothic" w:cs="Trebuchet MS"/>
-          <w:sz w:val="24"/>
-          <w:szCs w:val="24"/>
-        </w:rPr>
-        <w:t xml:space="preserve"> the temperature is greater</w:t>
+        <w:t xml:space="preserve"> true if the temperature is greater</w:t>
       </w:r>
       <w:r>
         <w:rPr>
@@ -14289,6 +14271,203 @@
       <w:pPr>
         <w:spacing w:line="360" w:lineRule="auto"/>
         <w:rPr>
+          <w:color w:val="FFFFFF"/>
+          <w:sz w:val="36"/>
+          <w:szCs w:val="28"/>
+        </w:rPr>
+      </w:pPr>
+    </w:p>
+    <w:p>
+      <w:pPr>
+        <w:spacing w:line="360" w:lineRule="auto"/>
+        <w:rPr>
+          <w:color w:val="FFFFFF"/>
+          <w:sz w:val="36"/>
+          <w:szCs w:val="28"/>
+        </w:rPr>
+      </w:pPr>
+    </w:p>
+    <w:p>
+      <w:pPr>
+        <w:pStyle w:val="Heading1"/>
+        <w:jc w:val="center"/>
+        <w:rPr>
+          <w:rFonts w:ascii="Century Gothic" w:hAnsi="Century Gothic"/>
+        </w:rPr>
+      </w:pPr>
+      <w:r>
+        <w:rPr>
+          <w:rFonts w:ascii="Century Gothic" w:hAnsi="Century Gothic"/>
+          <w:sz w:val="100"/>
+          <w:szCs w:val="28"/>
+        </w:rPr>
+        <w:lastRenderedPageBreak/>
+        <w:t xml:space="preserve">Lesson </w:t>
+      </w:r>
+      <w:r>
+        <w:rPr>
+          <w:rFonts w:ascii="Century Gothic" w:hAnsi="Century Gothic"/>
+          <w:sz w:val="100"/>
+          <w:szCs w:val="28"/>
+        </w:rPr>
+        <w:t>5</w:t>
+      </w:r>
+    </w:p>
+    <w:p>
+      <w:pPr>
+        <w:pBdr>
+          <w:bottom w:val="single" w:sz="8" w:space="1" w:color="000000"/>
+        </w:pBdr>
+      </w:pPr>
+    </w:p>
+    <w:p/>
+    <w:p>
+      <w:pPr>
+        <w:pBdr>
+          <w:bottom w:val="single" w:sz="8" w:space="1" w:color="000000"/>
+        </w:pBdr>
+      </w:pPr>
+    </w:p>
+    <w:p/>
+    <w:p>
+      <w:pPr>
+        <w:pBdr>
+          <w:bottom w:val="single" w:sz="8" w:space="1" w:color="000000"/>
+        </w:pBdr>
+      </w:pPr>
+    </w:p>
+    <w:p/>
+    <w:p>
+      <w:pPr>
+        <w:pBdr>
+          <w:bottom w:val="single" w:sz="8" w:space="1" w:color="000000"/>
+        </w:pBdr>
+      </w:pPr>
+    </w:p>
+    <w:p/>
+    <w:p>
+      <w:pPr>
+        <w:pBdr>
+          <w:bottom w:val="single" w:sz="8" w:space="1" w:color="000000"/>
+        </w:pBdr>
+      </w:pPr>
+    </w:p>
+    <w:p/>
+    <w:p>
+      <w:pPr>
+        <w:pBdr>
+          <w:bottom w:val="single" w:sz="8" w:space="1" w:color="000000"/>
+        </w:pBdr>
+      </w:pPr>
+    </w:p>
+    <w:p/>
+    <w:p>
+      <w:pPr>
+        <w:pBdr>
+          <w:bottom w:val="single" w:sz="8" w:space="1" w:color="000000"/>
+        </w:pBdr>
+      </w:pPr>
+    </w:p>
+    <w:p/>
+    <w:p>
+      <w:pPr>
+        <w:pBdr>
+          <w:bottom w:val="single" w:sz="8" w:space="1" w:color="000000"/>
+        </w:pBdr>
+      </w:pPr>
+    </w:p>
+    <w:p/>
+    <w:p>
+      <w:pPr>
+        <w:pBdr>
+          <w:bottom w:val="single" w:sz="8" w:space="1" w:color="000000"/>
+        </w:pBdr>
+      </w:pPr>
+    </w:p>
+    <w:p/>
+    <w:p>
+      <w:pPr>
+        <w:pBdr>
+          <w:bottom w:val="single" w:sz="8" w:space="1" w:color="000000"/>
+        </w:pBdr>
+      </w:pPr>
+    </w:p>
+    <w:p/>
+    <w:p>
+      <w:pPr>
+        <w:pBdr>
+          <w:bottom w:val="single" w:sz="8" w:space="1" w:color="000000"/>
+        </w:pBdr>
+      </w:pPr>
+    </w:p>
+    <w:p/>
+    <w:p>
+      <w:pPr>
+        <w:pBdr>
+          <w:bottom w:val="single" w:sz="8" w:space="1" w:color="000000"/>
+        </w:pBdr>
+      </w:pPr>
+    </w:p>
+    <w:p/>
+    <w:p>
+      <w:pPr>
+        <w:pBdr>
+          <w:bottom w:val="single" w:sz="8" w:space="1" w:color="000000"/>
+        </w:pBdr>
+      </w:pPr>
+    </w:p>
+    <w:p/>
+    <w:p>
+      <w:pPr>
+        <w:pBdr>
+          <w:bottom w:val="single" w:sz="8" w:space="1" w:color="000000"/>
+        </w:pBdr>
+      </w:pPr>
+    </w:p>
+    <w:p/>
+    <w:p>
+      <w:pPr>
+        <w:pBdr>
+          <w:bottom w:val="single" w:sz="8" w:space="1" w:color="000000"/>
+        </w:pBdr>
+      </w:pPr>
+    </w:p>
+    <w:p/>
+    <w:p>
+      <w:pPr>
+        <w:pBdr>
+          <w:bottom w:val="single" w:sz="8" w:space="1" w:color="000000"/>
+        </w:pBdr>
+      </w:pPr>
+    </w:p>
+    <w:p/>
+    <w:p>
+      <w:pPr>
+        <w:pBdr>
+          <w:bottom w:val="single" w:sz="8" w:space="1" w:color="000000"/>
+        </w:pBdr>
+      </w:pPr>
+    </w:p>
+    <w:p/>
+    <w:p>
+      <w:pPr>
+        <w:pBdr>
+          <w:bottom w:val="single" w:sz="8" w:space="1" w:color="000000"/>
+        </w:pBdr>
+      </w:pPr>
+    </w:p>
+    <w:p/>
+    <w:p>
+      <w:pPr>
+        <w:pBdr>
+          <w:bottom w:val="single" w:sz="8" w:space="1" w:color="000000"/>
+        </w:pBdr>
+      </w:pPr>
+    </w:p>
+    <w:p>
+      <w:pPr>
+        <w:spacing w:line="360" w:lineRule="auto"/>
+        <w:rPr>
           <w:smallCaps/>
           <w:color w:val="FFFFFF"/>
           <w:sz w:val="36"/>
@@ -14331,6 +14510,17 @@
     </w:p>
     <w:p>
       <w:pPr>
+        <w:spacing w:line="360" w:lineRule="auto"/>
+        <w:rPr>
+          <w:smallCaps/>
+          <w:color w:val="FFFFFF"/>
+          <w:sz w:val="36"/>
+          <w:szCs w:val="28"/>
+        </w:rPr>
+      </w:pPr>
+    </w:p>
+    <w:p>
+      <w:pPr>
         <w:pStyle w:val="Heading1"/>
         <w:jc w:val="center"/>
         <w:rPr>
@@ -14362,7 +14552,7 @@
           <w:sz w:val="40"/>
           <w:szCs w:val="40"/>
         </w:rPr>
-        <w:t>update-world (Ninja World)</w:t>
+        <w:t>next</w:t>
       </w:r>
       <w:r>
         <w:rPr>
@@ -14370,6 +14560,14 @@
           <w:sz w:val="40"/>
           <w:szCs w:val="40"/>
         </w:rPr>
+        <w:t>-world (Ninja World)</w:t>
+      </w:r>
+      <w:r>
+        <w:rPr>
+          <w:rFonts w:ascii="Century Gothic" w:hAnsi="Century Gothic"/>
+          <w:sz w:val="40"/>
+          <w:szCs w:val="40"/>
+        </w:rPr>
         <w:t xml:space="preserve"> </w:t>
       </w:r>
     </w:p>
@@ -14390,6 +14588,8 @@
           <w:szCs w:val="22"/>
         </w:rPr>
       </w:pPr>
+      <w:bookmarkStart w:id="0" w:name="_GoBack"/>
+      <w:bookmarkEnd w:id="0"/>
     </w:p>
     <w:p>
       <w:pPr>
@@ -36853,7 +37053,7 @@
         <w:rStyle w:val="PageNumber"/>
         <w:noProof/>
       </w:rPr>
-      <w:t>15</w:t>
+      <w:t>19</w:t>
     </w:r>
     <w:r>
       <w:rPr>
@@ -38541,7 +38741,7 @@
   <a:extraClrSchemeLst/>
   <a:extLst>
     <a:ext uri="{05A4C25C-085E-4340-85A3-A5531E510DB2}">
-      <thm15:themeFamily xmlns="" xmlns:thm15="http://schemas.microsoft.com/office/thememl/2012/main" name="Office Theme" id="{62F939B6-93AF-4DB8-9C6B-D6C7DFDC589F}" vid="{4A3C46E8-61CC-4603-A589-7422A47A8E4A}"/>
+      <thm15:themeFamily xmlns:thm15="http://schemas.microsoft.com/office/thememl/2012/main" xmlns="" name="Office Theme" id="{62F939B6-93AF-4DB8-9C6B-D6C7DFDC589F}" vid="{4A3C46E8-61CC-4603-A589-7422A47A8E4A}"/>
     </a:ext>
   </a:extLst>
 </a:theme>
@@ -38552,7 +38752,7 @@
 </file>
 
 <file path=customXml/itemProps1.xml><?xml version="1.0" encoding="utf-8"?>
-<ds:datastoreItem xmlns:ds="http://schemas.openxmlformats.org/officeDocument/2006/customXml" ds:itemID="{8D5EAF55-C191-E64E-8498-DB765EA9169E}">
+<ds:datastoreItem xmlns:ds="http://schemas.openxmlformats.org/officeDocument/2006/customXml" ds:itemID="{CBB89791-C3C0-E64B-99F0-F335C54148CF}">
   <ds:schemaRefs>
     <ds:schemaRef ds:uri="http://schemas.openxmlformats.org/officeDocument/2006/bibliography"/>
   </ds:schemaRefs>

</xml_diff>

<commit_message>
Unit 8 and workbook edits
</commit_message>
<xml_diff>
--- a/courses/bs2/resources/workbook/StudentWorkbook.docx
+++ b/courses/bs2/resources/workbook/StudentWorkbook.docx
@@ -27145,8 +27145,6 @@
         </w:rPr>
         <w:t>worldA</w:t>
       </w:r>
-      <w:bookmarkStart w:id="0" w:name="_GoBack"/>
-      <w:bookmarkEnd w:id="0"/>
       <w:r>
         <w:rPr>
           <w:rFonts w:ascii="Trebuchet MS" w:hAnsi="Trebuchet MS" w:cs="Trebuchet MS"/>
@@ -27264,6 +27262,223 @@
     </w:p>
     <w:p>
       <w:pPr>
+        <w:pStyle w:val="Heading1"/>
+        <w:jc w:val="center"/>
+        <w:rPr>
+          <w:rFonts w:ascii="Century Gothic" w:hAnsi="Century Gothic"/>
+        </w:rPr>
+      </w:pPr>
+      <w:r>
+        <w:rPr>
+          <w:rFonts w:ascii="Century Gothic" w:hAnsi="Century Gothic"/>
+          <w:sz w:val="100"/>
+          <w:szCs w:val="28"/>
+        </w:rPr>
+        <w:lastRenderedPageBreak/>
+        <w:t xml:space="preserve">Lesson </w:t>
+      </w:r>
+      <w:r>
+        <w:rPr>
+          <w:rFonts w:ascii="Century Gothic" w:hAnsi="Century Gothic"/>
+          <w:sz w:val="100"/>
+          <w:szCs w:val="28"/>
+        </w:rPr>
+        <w:t>8</w:t>
+      </w:r>
+    </w:p>
+    <w:p>
+      <w:pPr>
+        <w:pBdr>
+          <w:bottom w:val="single" w:sz="8" w:space="1" w:color="000000"/>
+        </w:pBdr>
+      </w:pPr>
+    </w:p>
+    <w:p/>
+    <w:p>
+      <w:pPr>
+        <w:pBdr>
+          <w:bottom w:val="single" w:sz="8" w:space="1" w:color="000000"/>
+        </w:pBdr>
+      </w:pPr>
+    </w:p>
+    <w:p/>
+    <w:p>
+      <w:pPr>
+        <w:pBdr>
+          <w:bottom w:val="single" w:sz="8" w:space="1" w:color="000000"/>
+        </w:pBdr>
+      </w:pPr>
+    </w:p>
+    <w:p/>
+    <w:p>
+      <w:pPr>
+        <w:pBdr>
+          <w:bottom w:val="single" w:sz="8" w:space="1" w:color="000000"/>
+        </w:pBdr>
+      </w:pPr>
+    </w:p>
+    <w:p/>
+    <w:p>
+      <w:pPr>
+        <w:pBdr>
+          <w:bottom w:val="single" w:sz="8" w:space="1" w:color="000000"/>
+        </w:pBdr>
+      </w:pPr>
+    </w:p>
+    <w:p/>
+    <w:p>
+      <w:pPr>
+        <w:pBdr>
+          <w:bottom w:val="single" w:sz="8" w:space="1" w:color="000000"/>
+        </w:pBdr>
+      </w:pPr>
+    </w:p>
+    <w:p/>
+    <w:p>
+      <w:pPr>
+        <w:pBdr>
+          <w:bottom w:val="single" w:sz="8" w:space="1" w:color="000000"/>
+        </w:pBdr>
+      </w:pPr>
+    </w:p>
+    <w:p/>
+    <w:p>
+      <w:pPr>
+        <w:pBdr>
+          <w:bottom w:val="single" w:sz="8" w:space="1" w:color="000000"/>
+        </w:pBdr>
+      </w:pPr>
+    </w:p>
+    <w:p/>
+    <w:p>
+      <w:pPr>
+        <w:pBdr>
+          <w:bottom w:val="single" w:sz="8" w:space="1" w:color="000000"/>
+        </w:pBdr>
+      </w:pPr>
+    </w:p>
+    <w:p/>
+    <w:p>
+      <w:pPr>
+        <w:pBdr>
+          <w:bottom w:val="single" w:sz="8" w:space="1" w:color="000000"/>
+        </w:pBdr>
+      </w:pPr>
+    </w:p>
+    <w:p/>
+    <w:p>
+      <w:pPr>
+        <w:pBdr>
+          <w:bottom w:val="single" w:sz="8" w:space="1" w:color="000000"/>
+        </w:pBdr>
+      </w:pPr>
+    </w:p>
+    <w:p/>
+    <w:p>
+      <w:pPr>
+        <w:pBdr>
+          <w:bottom w:val="single" w:sz="8" w:space="1" w:color="000000"/>
+        </w:pBdr>
+      </w:pPr>
+    </w:p>
+    <w:p/>
+    <w:p>
+      <w:pPr>
+        <w:pBdr>
+          <w:bottom w:val="single" w:sz="8" w:space="1" w:color="000000"/>
+        </w:pBdr>
+      </w:pPr>
+    </w:p>
+    <w:p/>
+    <w:p>
+      <w:pPr>
+        <w:pBdr>
+          <w:bottom w:val="single" w:sz="8" w:space="1" w:color="000000"/>
+        </w:pBdr>
+      </w:pPr>
+    </w:p>
+    <w:p/>
+    <w:p>
+      <w:pPr>
+        <w:pBdr>
+          <w:bottom w:val="single" w:sz="8" w:space="1" w:color="000000"/>
+        </w:pBdr>
+      </w:pPr>
+    </w:p>
+    <w:p/>
+    <w:p>
+      <w:pPr>
+        <w:pBdr>
+          <w:bottom w:val="single" w:sz="8" w:space="1" w:color="000000"/>
+        </w:pBdr>
+      </w:pPr>
+    </w:p>
+    <w:p/>
+    <w:p>
+      <w:pPr>
+        <w:pBdr>
+          <w:bottom w:val="single" w:sz="8" w:space="1" w:color="000000"/>
+        </w:pBdr>
+      </w:pPr>
+    </w:p>
+    <w:p/>
+    <w:p>
+      <w:pPr>
+        <w:pBdr>
+          <w:bottom w:val="single" w:sz="8" w:space="1" w:color="000000"/>
+        </w:pBdr>
+      </w:pPr>
+    </w:p>
+    <w:p/>
+    <w:p>
+      <w:pPr>
+        <w:pBdr>
+          <w:bottom w:val="single" w:sz="8" w:space="1" w:color="000000"/>
+        </w:pBdr>
+      </w:pPr>
+    </w:p>
+    <w:p>
+      <w:pPr>
+        <w:spacing w:line="360" w:lineRule="auto"/>
+        <w:rPr>
+          <w:color w:val="FFFFFF"/>
+          <w:sz w:val="36"/>
+          <w:szCs w:val="28"/>
+        </w:rPr>
+      </w:pPr>
+    </w:p>
+    <w:p>
+      <w:pPr>
+        <w:spacing w:line="360" w:lineRule="auto"/>
+        <w:rPr>
+          <w:color w:val="FFFFFF"/>
+          <w:sz w:val="36"/>
+          <w:szCs w:val="28"/>
+        </w:rPr>
+      </w:pPr>
+    </w:p>
+    <w:p>
+      <w:pPr>
+        <w:spacing w:line="360" w:lineRule="auto"/>
+        <w:rPr>
+          <w:color w:val="FFFFFF"/>
+          <w:sz w:val="36"/>
+          <w:szCs w:val="28"/>
+        </w:rPr>
+      </w:pPr>
+    </w:p>
+    <w:p>
+      <w:pPr>
+        <w:spacing w:line="360" w:lineRule="auto"/>
+        <w:rPr>
+          <w:color w:val="FFFFFF"/>
+          <w:sz w:val="36"/>
+          <w:szCs w:val="28"/>
+        </w:rPr>
+      </w:pPr>
+    </w:p>
+    <w:p>
+      <w:pPr>
         <w:spacing w:line="360" w:lineRule="auto"/>
         <w:rPr>
           <w:color w:val="FFFFFF"/>
@@ -27314,6 +27529,14 @@
           <w:szCs w:val="40"/>
         </w:rPr>
         <w:t xml:space="preserve"> </w:t>
+      </w:r>
+      <w:r>
+        <w:rPr>
+          <w:rFonts w:ascii="Century Gothic" w:hAnsi="Century Gothic"/>
+          <w:sz w:val="40"/>
+          <w:szCs w:val="40"/>
+        </w:rPr>
+        <w:t xml:space="preserve"> (My game)</w:t>
       </w:r>
     </w:p>
     <w:p>
@@ -28015,7 +28238,23 @@
           <w:sz w:val="40"/>
           <w:szCs w:val="40"/>
         </w:rPr>
-        <w:t>update-world</w:t>
+        <w:t>next</w:t>
+      </w:r>
+      <w:r>
+        <w:rPr>
+          <w:rFonts w:ascii="Century Gothic" w:hAnsi="Century Gothic"/>
+          <w:sz w:val="40"/>
+          <w:szCs w:val="40"/>
+        </w:rPr>
+        <w:t>-world</w:t>
+      </w:r>
+      <w:r>
+        <w:rPr>
+          <w:rFonts w:ascii="Century Gothic" w:hAnsi="Century Gothic"/>
+          <w:sz w:val="40"/>
+          <w:szCs w:val="40"/>
+        </w:rPr>
+        <w:t xml:space="preserve"> (My game)</w:t>
       </w:r>
     </w:p>
     <w:p>
@@ -28899,7 +29138,15 @@
           <w:szCs w:val="28"/>
         </w:rPr>
         <w:lastRenderedPageBreak/>
-        <w:t>Lesson 6</w:t>
+        <w:t xml:space="preserve">Lesson </w:t>
+      </w:r>
+      <w:r>
+        <w:rPr>
+          <w:rFonts w:ascii="Century Gothic" w:hAnsi="Century Gothic" w:cs="Arial"/>
+          <w:sz w:val="100"/>
+          <w:szCs w:val="28"/>
+        </w:rPr>
+        <w:t>9</w:t>
       </w:r>
     </w:p>
     <w:tbl>
@@ -35145,8 +35392,18 @@
           <w:szCs w:val="28"/>
         </w:rPr>
         <w:lastRenderedPageBreak/>
-        <w:t>Lesson 8</w:t>
-      </w:r>
+        <w:t xml:space="preserve">Lesson </w:t>
+      </w:r>
+      <w:r>
+        <w:rPr>
+          <w:rFonts w:ascii="Century Gothic" w:hAnsi="Century Gothic"/>
+          <w:sz w:val="100"/>
+          <w:szCs w:val="28"/>
+        </w:rPr>
+        <w:t>10</w:t>
+      </w:r>
+      <w:bookmarkStart w:id="0" w:name="_GoBack"/>
+      <w:bookmarkEnd w:id="0"/>
     </w:p>
     <w:p>
       <w:pPr>
@@ -37516,7 +37773,7 @@
         <w:rStyle w:val="PageNumber"/>
         <w:noProof/>
       </w:rPr>
-      <w:t>32</w:t>
+      <w:t>41</w:t>
     </w:r>
     <w:r>
       <w:rPr>
@@ -39204,7 +39461,7 @@
   <a:extraClrSchemeLst/>
   <a:extLst>
     <a:ext uri="{05A4C25C-085E-4340-85A3-A5531E510DB2}">
-      <thm15:themeFamily xmlns="" xmlns:thm15="http://schemas.microsoft.com/office/thememl/2012/main" name="Office Theme" id="{62F939B6-93AF-4DB8-9C6B-D6C7DFDC589F}" vid="{4A3C46E8-61CC-4603-A589-7422A47A8E4A}"/>
+      <thm15:themeFamily xmlns:thm15="http://schemas.microsoft.com/office/thememl/2012/main" xmlns="" name="Office Theme" id="{62F939B6-93AF-4DB8-9C6B-D6C7DFDC589F}" vid="{4A3C46E8-61CC-4603-A589-7422A47A8E4A}"/>
     </a:ext>
   </a:extLst>
 </a:theme>
@@ -39215,7 +39472,7 @@
 </file>
 
 <file path=customXml/itemProps1.xml><?xml version="1.0" encoding="utf-8"?>
-<ds:datastoreItem xmlns:ds="http://schemas.openxmlformats.org/officeDocument/2006/customXml" ds:itemID="{11561114-A593-5247-9EF5-3C52F588533D}">
+<ds:datastoreItem xmlns:ds="http://schemas.openxmlformats.org/officeDocument/2006/customXml" ds:itemID="{B3022171-3F8A-D045-8BEF-CA475C58022D}">
   <ds:schemaRefs>
     <ds:schemaRef ds:uri="http://schemas.openxmlformats.org/officeDocument/2006/bibliography"/>
   </ds:schemaRefs>

</xml_diff>

<commit_message>
student workbook: next-world becomes 2 pages
</commit_message>
<xml_diff>
--- a/courses/bs2/resources/workbook/StudentWorkbook.docx
+++ b/courses/bs2/resources/workbook/StudentWorkbook.docx
@@ -13752,14 +13752,7 @@
           <w:rFonts w:ascii="Trebuchet MS" w:hAnsi="Trebuchet MS" w:cs="Trebuchet MS"/>
           <w:sz w:val="28"/>
         </w:rPr>
-        <w:t>________________________________</w:t>
-      </w:r>
-      <w:r>
-        <w:rPr>
-          <w:rFonts w:ascii="Trebuchet MS" w:hAnsi="Trebuchet MS" w:cs="Trebuchet MS"/>
-          <w:sz w:val="28"/>
-        </w:rPr>
-        <w:t>_______________________________</w:t>
+        <w:t>_______________________________________________________________</w:t>
       </w:r>
     </w:p>
     <w:p>
@@ -17280,22 +17273,13 @@
           <w:szCs w:val="24"/>
         </w:rPr>
       </w:pPr>
-    </w:p>
-    <w:p>
-      <w:pPr>
-        <w:spacing w:line="360" w:lineRule="auto"/>
-        <w:rPr>
-          <w:rFonts w:ascii="Trebuchet MS" w:hAnsi="Trebuchet MS" w:cs="Trebuchet MS"/>
-          <w:sz w:val="18"/>
-        </w:rPr>
-      </w:pPr>
       <w:r>
         <w:rPr>
           <w:rFonts w:ascii="Trebuchet MS" w:hAnsi="Trebuchet MS" w:cs="Trebuchet MS"/>
           <w:sz w:val="24"/>
           <w:szCs w:val="24"/>
         </w:rPr>
-        <w:t>___________________________________________</w:t>
+        <w:t xml:space="preserve">  </w:t>
       </w:r>
       <w:r>
         <w:rPr>
@@ -17303,68 +17287,8 @@
           <w:sz w:val="24"/>
           <w:szCs w:val="24"/>
         </w:rPr>
-        <w:t>____________________________________</w:t>
-      </w:r>
-      <w:r>
-        <w:rPr>
-          <w:rFonts w:ascii="Trebuchet MS" w:hAnsi="Trebuchet MS" w:cs="Trebuchet MS"/>
-          <w:sz w:val="18"/>
-        </w:rPr>
-        <w:tab/>
-      </w:r>
-      <w:r>
-        <w:rPr>
-          <w:rFonts w:ascii="Trebuchet MS" w:hAnsi="Trebuchet MS" w:cs="Trebuchet MS"/>
-          <w:sz w:val="18"/>
-        </w:rPr>
-        <w:tab/>
-      </w:r>
-    </w:p>
-    <w:p>
-      <w:pPr>
-        <w:ind w:right="-1260"/>
-        <w:rPr>
-          <w:rFonts w:ascii="Trebuchet MS" w:hAnsi="Trebuchet MS" w:cs="Trebuchet MS"/>
-          <w:sz w:val="28"/>
-        </w:rPr>
-      </w:pPr>
-      <w:r>
-        <w:rPr>
-          <w:rFonts w:ascii="Trebuchet MS" w:hAnsi="Trebuchet MS" w:cs="Trebuchet MS"/>
-          <w:sz w:val="18"/>
-        </w:rPr>
-        <w:t xml:space="preserve">               </w:t>
-      </w:r>
-      <w:r>
-        <w:rPr>
-          <w:rFonts w:ascii="Trebuchet MS" w:hAnsi="Trebuchet MS" w:cs="Trebuchet MS"/>
-          <w:sz w:val="28"/>
-        </w:rPr>
-        <w:t xml:space="preserve">_____________(___________________)            </w:t>
-      </w:r>
-      <w:r>
-        <w:rPr>
-          <w:rFonts w:ascii="Courier New" w:hAnsi="Courier New" w:cs="Courier New"/>
-          <w:sz w:val="28"/>
-        </w:rPr>
-        <w:t>is</w:t>
-      </w:r>
-      <w:r>
-        <w:rPr>
-          <w:rFonts w:ascii="Trebuchet MS" w:hAnsi="Trebuchet MS" w:cs="Trebuchet MS"/>
-          <w:sz w:val="28"/>
-        </w:rPr>
-        <w:t xml:space="preserve"> </w:t>
-      </w:r>
-    </w:p>
-    <w:p>
-      <w:pPr>
-        <w:ind w:right="-1260"/>
-        <w:rPr>
-          <w:rFonts w:ascii="Trebuchet MS" w:hAnsi="Trebuchet MS" w:cs="Trebuchet MS"/>
-          <w:sz w:val="28"/>
-        </w:rPr>
-      </w:pPr>
+        <w:tab/>
+      </w:r>
       <w:r>
         <w:rPr>
           <w:rFonts w:ascii="Trebuchet MS" w:hAnsi="Trebuchet MS" w:cs="Trebuchet MS"/>
@@ -17381,33 +17305,409 @@
         </w:rPr>
         <w:tab/>
       </w:r>
-    </w:p>
-    <w:p>
-      <w:pPr>
-        <w:spacing w:line="360" w:lineRule="auto"/>
-        <w:rPr>
-          <w:rFonts w:ascii="Trebuchet MS" w:hAnsi="Trebuchet MS" w:cs="Trebuchet MS"/>
-          <w:sz w:val="18"/>
-        </w:rPr>
-      </w:pPr>
       <w:r>
         <w:rPr>
           <w:rFonts w:ascii="Trebuchet MS" w:hAnsi="Trebuchet MS" w:cs="Trebuchet MS"/>
           <w:sz w:val="24"/>
           <w:szCs w:val="24"/>
         </w:rPr>
-        <w:t xml:space="preserve">  _______________________________________________________________________________</w:t>
+        <w:t>___________________________________________</w:t>
       </w:r>
     </w:p>
     <w:p>
       <w:pPr>
         <w:spacing w:line="360" w:lineRule="auto"/>
         <w:rPr>
-          <w:rFonts w:ascii="Courier New" w:hAnsi="Courier New" w:cs="Courier New"/>
-          <w:sz w:val="28"/>
-          <w:szCs w:val="28"/>
-        </w:rPr>
-      </w:pPr>
+          <w:rFonts w:ascii="Trebuchet MS" w:hAnsi="Trebuchet MS" w:cs="Trebuchet MS"/>
+          <w:sz w:val="24"/>
+          <w:szCs w:val="24"/>
+        </w:rPr>
+      </w:pPr>
+      <w:r>
+        <w:rPr>
+          <w:rFonts w:ascii="Trebuchet MS" w:hAnsi="Trebuchet MS" w:cs="Trebuchet MS"/>
+          <w:sz w:val="24"/>
+          <w:szCs w:val="24"/>
+        </w:rPr>
+        <w:tab/>
+      </w:r>
+      <w:r>
+        <w:rPr>
+          <w:rFonts w:ascii="Trebuchet MS" w:hAnsi="Trebuchet MS" w:cs="Trebuchet MS"/>
+          <w:sz w:val="24"/>
+          <w:szCs w:val="24"/>
+        </w:rPr>
+        <w:tab/>
+      </w:r>
+      <w:r>
+        <w:rPr>
+          <w:rFonts w:ascii="Trebuchet MS" w:hAnsi="Trebuchet MS" w:cs="Trebuchet MS"/>
+          <w:sz w:val="24"/>
+          <w:szCs w:val="24"/>
+        </w:rPr>
+        <w:tab/>
+        <w:t>___________________________________________</w:t>
+      </w:r>
+    </w:p>
+    <w:p>
+      <w:pPr>
+        <w:spacing w:line="360" w:lineRule="auto"/>
+        <w:rPr>
+          <w:rFonts w:ascii="Trebuchet MS" w:hAnsi="Trebuchet MS" w:cs="Trebuchet MS"/>
+          <w:sz w:val="24"/>
+          <w:szCs w:val="24"/>
+        </w:rPr>
+      </w:pPr>
+      <w:r>
+        <w:rPr>
+          <w:rFonts w:ascii="Trebuchet MS" w:hAnsi="Trebuchet MS" w:cs="Trebuchet MS"/>
+          <w:sz w:val="24"/>
+          <w:szCs w:val="24"/>
+        </w:rPr>
+        <w:tab/>
+      </w:r>
+      <w:r>
+        <w:rPr>
+          <w:rFonts w:ascii="Trebuchet MS" w:hAnsi="Trebuchet MS" w:cs="Trebuchet MS"/>
+          <w:sz w:val="24"/>
+          <w:szCs w:val="24"/>
+        </w:rPr>
+        <w:tab/>
+      </w:r>
+      <w:r>
+        <w:rPr>
+          <w:rFonts w:ascii="Trebuchet MS" w:hAnsi="Trebuchet MS" w:cs="Trebuchet MS"/>
+          <w:sz w:val="24"/>
+          <w:szCs w:val="24"/>
+        </w:rPr>
+        <w:tab/>
+        <w:t>___________________________________________</w:t>
+      </w:r>
+    </w:p>
+    <w:p>
+      <w:pPr>
+        <w:spacing w:line="360" w:lineRule="auto"/>
+        <w:rPr>
+          <w:rFonts w:ascii="Trebuchet MS" w:hAnsi="Trebuchet MS" w:cs="Trebuchet MS"/>
+          <w:sz w:val="24"/>
+          <w:szCs w:val="24"/>
+        </w:rPr>
+      </w:pPr>
+      <w:r>
+        <w:rPr>
+          <w:rFonts w:ascii="Trebuchet MS" w:hAnsi="Trebuchet MS" w:cs="Trebuchet MS"/>
+          <w:sz w:val="24"/>
+          <w:szCs w:val="24"/>
+        </w:rPr>
+        <w:tab/>
+      </w:r>
+      <w:r>
+        <w:rPr>
+          <w:rFonts w:ascii="Trebuchet MS" w:hAnsi="Trebuchet MS" w:cs="Trebuchet MS"/>
+          <w:sz w:val="24"/>
+          <w:szCs w:val="24"/>
+        </w:rPr>
+        <w:tab/>
+      </w:r>
+      <w:r>
+        <w:rPr>
+          <w:rFonts w:ascii="Trebuchet MS" w:hAnsi="Trebuchet MS" w:cs="Trebuchet MS"/>
+          <w:sz w:val="24"/>
+          <w:szCs w:val="24"/>
+        </w:rPr>
+        <w:tab/>
+        <w:t>___________________________________________</w:t>
+      </w:r>
+    </w:p>
+    <w:p>
+      <w:pPr>
+        <w:spacing w:line="360" w:lineRule="auto"/>
+        <w:rPr>
+          <w:rFonts w:ascii="Trebuchet MS" w:hAnsi="Trebuchet MS" w:cs="Trebuchet MS"/>
+          <w:sz w:val="18"/>
+        </w:rPr>
+      </w:pPr>
+      <w:r>
+        <w:rPr>
+          <w:rFonts w:ascii="Trebuchet MS" w:hAnsi="Trebuchet MS" w:cs="Trebuchet MS"/>
+          <w:sz w:val="24"/>
+          <w:szCs w:val="24"/>
+        </w:rPr>
+        <w:t xml:space="preserve">                             ___________________________________________</w:t>
+      </w:r>
+      <w:r>
+        <w:rPr>
+          <w:rFonts w:ascii="Trebuchet MS" w:hAnsi="Trebuchet MS" w:cs="Trebuchet MS"/>
+          <w:sz w:val="18"/>
+        </w:rPr>
+        <w:tab/>
+      </w:r>
+      <w:r>
+        <w:rPr>
+          <w:rFonts w:ascii="Trebuchet MS" w:hAnsi="Trebuchet MS" w:cs="Trebuchet MS"/>
+          <w:sz w:val="18"/>
+        </w:rPr>
+        <w:tab/>
+      </w:r>
+      <w:r>
+        <w:rPr>
+          <w:rFonts w:ascii="Trebuchet MS" w:hAnsi="Trebuchet MS" w:cs="Trebuchet MS"/>
+          <w:sz w:val="18"/>
+        </w:rPr>
+        <w:tab/>
+      </w:r>
+    </w:p>
+    <w:p>
+      <w:pPr>
+        <w:ind w:right="-1260"/>
+        <w:rPr>
+          <w:rFonts w:ascii="Trebuchet MS" w:hAnsi="Trebuchet MS" w:cs="Trebuchet MS"/>
+          <w:sz w:val="28"/>
+        </w:rPr>
+      </w:pPr>
+      <w:r>
+        <w:rPr>
+          <w:rFonts w:ascii="Trebuchet MS" w:hAnsi="Trebuchet MS" w:cs="Trebuchet MS"/>
+          <w:sz w:val="18"/>
+        </w:rPr>
+        <w:t xml:space="preserve">               </w:t>
+      </w:r>
+      <w:r>
+        <w:rPr>
+          <w:rFonts w:ascii="Trebuchet MS" w:hAnsi="Trebuchet MS" w:cs="Trebuchet MS"/>
+          <w:sz w:val="28"/>
+        </w:rPr>
+        <w:t xml:space="preserve">_____________(___________________)            </w:t>
+      </w:r>
+      <w:r>
+        <w:rPr>
+          <w:rFonts w:ascii="Courier New" w:hAnsi="Courier New" w:cs="Courier New"/>
+          <w:sz w:val="28"/>
+        </w:rPr>
+        <w:t>is</w:t>
+      </w:r>
+      <w:r>
+        <w:rPr>
+          <w:rFonts w:ascii="Trebuchet MS" w:hAnsi="Trebuchet MS" w:cs="Trebuchet MS"/>
+          <w:sz w:val="28"/>
+        </w:rPr>
+        <w:t xml:space="preserve"> </w:t>
+      </w:r>
+    </w:p>
+    <w:p>
+      <w:pPr>
+        <w:ind w:right="-1260"/>
+        <w:rPr>
+          <w:rFonts w:ascii="Trebuchet MS" w:hAnsi="Trebuchet MS" w:cs="Trebuchet MS"/>
+          <w:sz w:val="28"/>
+        </w:rPr>
+      </w:pPr>
+      <w:r>
+        <w:rPr>
+          <w:rFonts w:ascii="Trebuchet MS" w:hAnsi="Trebuchet MS" w:cs="Trebuchet MS"/>
+          <w:sz w:val="24"/>
+          <w:szCs w:val="24"/>
+        </w:rPr>
+        <w:tab/>
+      </w:r>
+      <w:r>
+        <w:rPr>
+          <w:rFonts w:ascii="Trebuchet MS" w:hAnsi="Trebuchet MS" w:cs="Trebuchet MS"/>
+          <w:sz w:val="24"/>
+          <w:szCs w:val="24"/>
+        </w:rPr>
+        <w:tab/>
+      </w:r>
+    </w:p>
+    <w:p>
+      <w:pPr>
+        <w:spacing w:line="360" w:lineRule="auto"/>
+        <w:rPr>
+          <w:rFonts w:ascii="Trebuchet MS" w:hAnsi="Trebuchet MS" w:cs="Trebuchet MS"/>
+          <w:sz w:val="24"/>
+          <w:szCs w:val="24"/>
+        </w:rPr>
+      </w:pPr>
+      <w:r>
+        <w:rPr>
+          <w:rFonts w:ascii="Trebuchet MS" w:hAnsi="Trebuchet MS" w:cs="Trebuchet MS"/>
+          <w:sz w:val="24"/>
+          <w:szCs w:val="24"/>
+        </w:rPr>
+        <w:t xml:space="preserve">  </w:t>
+      </w:r>
+      <w:r>
+        <w:rPr>
+          <w:rFonts w:ascii="Trebuchet MS" w:hAnsi="Trebuchet MS" w:cs="Trebuchet MS"/>
+          <w:sz w:val="24"/>
+          <w:szCs w:val="24"/>
+        </w:rPr>
+        <w:tab/>
+      </w:r>
+      <w:r>
+        <w:rPr>
+          <w:rFonts w:ascii="Trebuchet MS" w:hAnsi="Trebuchet MS" w:cs="Trebuchet MS"/>
+          <w:sz w:val="24"/>
+          <w:szCs w:val="24"/>
+        </w:rPr>
+        <w:tab/>
+      </w:r>
+      <w:r>
+        <w:rPr>
+          <w:rFonts w:ascii="Trebuchet MS" w:hAnsi="Trebuchet MS" w:cs="Trebuchet MS"/>
+          <w:sz w:val="24"/>
+          <w:szCs w:val="24"/>
+        </w:rPr>
+        <w:tab/>
+      </w:r>
+      <w:r>
+        <w:rPr>
+          <w:rFonts w:ascii="Trebuchet MS" w:hAnsi="Trebuchet MS" w:cs="Trebuchet MS"/>
+          <w:sz w:val="24"/>
+          <w:szCs w:val="24"/>
+        </w:rPr>
+        <w:t>___________________________________________</w:t>
+      </w:r>
+    </w:p>
+    <w:p>
+      <w:pPr>
+        <w:spacing w:line="360" w:lineRule="auto"/>
+        <w:rPr>
+          <w:rFonts w:ascii="Trebuchet MS" w:hAnsi="Trebuchet MS" w:cs="Trebuchet MS"/>
+          <w:sz w:val="24"/>
+          <w:szCs w:val="24"/>
+        </w:rPr>
+      </w:pPr>
+      <w:r>
+        <w:rPr>
+          <w:rFonts w:ascii="Trebuchet MS" w:hAnsi="Trebuchet MS" w:cs="Trebuchet MS"/>
+          <w:sz w:val="24"/>
+          <w:szCs w:val="24"/>
+        </w:rPr>
+        <w:tab/>
+      </w:r>
+      <w:r>
+        <w:rPr>
+          <w:rFonts w:ascii="Trebuchet MS" w:hAnsi="Trebuchet MS" w:cs="Trebuchet MS"/>
+          <w:sz w:val="24"/>
+          <w:szCs w:val="24"/>
+        </w:rPr>
+        <w:tab/>
+      </w:r>
+      <w:r>
+        <w:rPr>
+          <w:rFonts w:ascii="Trebuchet MS" w:hAnsi="Trebuchet MS" w:cs="Trebuchet MS"/>
+          <w:sz w:val="24"/>
+          <w:szCs w:val="24"/>
+        </w:rPr>
+        <w:tab/>
+        <w:t>___________________________________________</w:t>
+      </w:r>
+    </w:p>
+    <w:p>
+      <w:pPr>
+        <w:spacing w:line="360" w:lineRule="auto"/>
+        <w:rPr>
+          <w:rFonts w:ascii="Trebuchet MS" w:hAnsi="Trebuchet MS" w:cs="Trebuchet MS"/>
+          <w:sz w:val="24"/>
+          <w:szCs w:val="24"/>
+        </w:rPr>
+      </w:pPr>
+      <w:r>
+        <w:rPr>
+          <w:rFonts w:ascii="Trebuchet MS" w:hAnsi="Trebuchet MS" w:cs="Trebuchet MS"/>
+          <w:sz w:val="24"/>
+          <w:szCs w:val="24"/>
+        </w:rPr>
+        <w:tab/>
+      </w:r>
+      <w:r>
+        <w:rPr>
+          <w:rFonts w:ascii="Trebuchet MS" w:hAnsi="Trebuchet MS" w:cs="Trebuchet MS"/>
+          <w:sz w:val="24"/>
+          <w:szCs w:val="24"/>
+        </w:rPr>
+        <w:tab/>
+      </w:r>
+      <w:r>
+        <w:rPr>
+          <w:rFonts w:ascii="Trebuchet MS" w:hAnsi="Trebuchet MS" w:cs="Trebuchet MS"/>
+          <w:sz w:val="24"/>
+          <w:szCs w:val="24"/>
+        </w:rPr>
+        <w:tab/>
+        <w:t>___________________________________________</w:t>
+      </w:r>
+    </w:p>
+    <w:p>
+      <w:pPr>
+        <w:spacing w:line="360" w:lineRule="auto"/>
+        <w:rPr>
+          <w:rFonts w:ascii="Trebuchet MS" w:hAnsi="Trebuchet MS" w:cs="Trebuchet MS"/>
+          <w:sz w:val="24"/>
+          <w:szCs w:val="24"/>
+        </w:rPr>
+      </w:pPr>
+      <w:r>
+        <w:rPr>
+          <w:rFonts w:ascii="Trebuchet MS" w:hAnsi="Trebuchet MS" w:cs="Trebuchet MS"/>
+          <w:sz w:val="24"/>
+          <w:szCs w:val="24"/>
+        </w:rPr>
+        <w:tab/>
+      </w:r>
+      <w:r>
+        <w:rPr>
+          <w:rFonts w:ascii="Trebuchet MS" w:hAnsi="Trebuchet MS" w:cs="Trebuchet MS"/>
+          <w:sz w:val="24"/>
+          <w:szCs w:val="24"/>
+        </w:rPr>
+        <w:tab/>
+      </w:r>
+      <w:r>
+        <w:rPr>
+          <w:rFonts w:ascii="Trebuchet MS" w:hAnsi="Trebuchet MS" w:cs="Trebuchet MS"/>
+          <w:sz w:val="24"/>
+          <w:szCs w:val="24"/>
+        </w:rPr>
+        <w:tab/>
+        <w:t>___________________________________________</w:t>
+      </w:r>
+    </w:p>
+    <w:p>
+      <w:pPr>
+        <w:spacing w:line="360" w:lineRule="auto"/>
+        <w:rPr>
+          <w:rFonts w:ascii="Trebuchet MS" w:hAnsi="Trebuchet MS" w:cs="Trebuchet MS"/>
+          <w:sz w:val="18"/>
+        </w:rPr>
+      </w:pPr>
+      <w:r>
+        <w:rPr>
+          <w:rFonts w:ascii="Trebuchet MS" w:hAnsi="Trebuchet MS" w:cs="Trebuchet MS"/>
+          <w:sz w:val="24"/>
+          <w:szCs w:val="24"/>
+        </w:rPr>
+        <w:t xml:space="preserve">                             ___________________________________________</w:t>
+      </w:r>
+      <w:r>
+        <w:rPr>
+          <w:rFonts w:ascii="Trebuchet MS" w:hAnsi="Trebuchet MS" w:cs="Trebuchet MS"/>
+          <w:sz w:val="18"/>
+        </w:rPr>
+        <w:tab/>
+      </w:r>
+    </w:p>
+    <w:p>
+      <w:pPr>
+        <w:spacing w:line="360" w:lineRule="auto"/>
+        <w:rPr>
+          <w:rFonts w:ascii="Courier New" w:hAnsi="Courier New" w:cs="Courier New"/>
+          <w:sz w:val="28"/>
+          <w:szCs w:val="28"/>
+        </w:rPr>
+      </w:pPr>
+      <w:proofErr w:type="gramStart"/>
       <w:r>
         <w:rPr>
           <w:rFonts w:ascii="Courier New" w:hAnsi="Courier New" w:cs="Courier New"/>
@@ -17416,6 +17716,77 @@
         </w:rPr>
         <w:t>end</w:t>
       </w:r>
+      <w:proofErr w:type="gramEnd"/>
+    </w:p>
+    <w:p>
+      <w:pPr>
+        <w:spacing w:line="360" w:lineRule="auto"/>
+        <w:rPr>
+          <w:rFonts w:ascii="Courier New" w:hAnsi="Courier New" w:cs="Courier New"/>
+          <w:sz w:val="28"/>
+          <w:szCs w:val="28"/>
+        </w:rPr>
+      </w:pPr>
+    </w:p>
+    <w:p>
+      <w:pPr>
+        <w:spacing w:line="360" w:lineRule="auto"/>
+        <w:rPr>
+          <w:rFonts w:ascii="Courier New" w:hAnsi="Courier New" w:cs="Courier New"/>
+          <w:sz w:val="28"/>
+          <w:szCs w:val="28"/>
+        </w:rPr>
+      </w:pPr>
+    </w:p>
+    <w:p>
+      <w:pPr>
+        <w:spacing w:line="360" w:lineRule="auto"/>
+        <w:rPr>
+          <w:rFonts w:ascii="Courier New" w:hAnsi="Courier New" w:cs="Courier New"/>
+          <w:sz w:val="28"/>
+          <w:szCs w:val="28"/>
+        </w:rPr>
+      </w:pPr>
+    </w:p>
+    <w:p>
+      <w:pPr>
+        <w:spacing w:line="360" w:lineRule="auto"/>
+        <w:rPr>
+          <w:rFonts w:ascii="Courier New" w:hAnsi="Courier New" w:cs="Courier New"/>
+          <w:sz w:val="28"/>
+          <w:szCs w:val="28"/>
+        </w:rPr>
+      </w:pPr>
+    </w:p>
+    <w:p>
+      <w:pPr>
+        <w:spacing w:line="360" w:lineRule="auto"/>
+        <w:rPr>
+          <w:rFonts w:ascii="Courier New" w:hAnsi="Courier New" w:cs="Courier New"/>
+          <w:sz w:val="28"/>
+          <w:szCs w:val="28"/>
+        </w:rPr>
+      </w:pPr>
+    </w:p>
+    <w:p>
+      <w:pPr>
+        <w:spacing w:line="360" w:lineRule="auto"/>
+        <w:rPr>
+          <w:rFonts w:ascii="Courier New" w:hAnsi="Courier New" w:cs="Courier New"/>
+          <w:sz w:val="28"/>
+          <w:szCs w:val="28"/>
+        </w:rPr>
+      </w:pPr>
+    </w:p>
+    <w:p>
+      <w:pPr>
+        <w:spacing w:line="360" w:lineRule="auto"/>
+        <w:rPr>
+          <w:rFonts w:ascii="Courier New" w:hAnsi="Courier New" w:cs="Courier New"/>
+          <w:sz w:val="28"/>
+          <w:szCs w:val="28"/>
+        </w:rPr>
+      </w:pPr>
     </w:p>
     <w:p>
       <w:pPr>
@@ -17429,6 +17800,7 @@
         <w:rPr>
           <w:rFonts w:ascii="Century Gothic" w:hAnsi="Century Gothic"/>
         </w:rPr>
+        <w:lastRenderedPageBreak/>
         <w:t xml:space="preserve">Function </w:t>
       </w:r>
     </w:p>
@@ -17596,31 +17968,31 @@
         </w:rPr>
         <w:tab/>
       </w:r>
-    </w:p>
-    <w:p>
-      <w:pPr>
-        <w:spacing w:line="360" w:lineRule="auto"/>
+      <w:r>
         <w:rPr>
           <w:rFonts w:ascii="Trebuchet MS" w:hAnsi="Trebuchet MS" w:cs="Trebuchet MS"/>
           <w:sz w:val="24"/>
           <w:szCs w:val="24"/>
         </w:rPr>
-      </w:pPr>
-      <w:r>
+        <w:t>___________________________________________</w:t>
+      </w:r>
+    </w:p>
+    <w:p>
+      <w:pPr>
+        <w:spacing w:line="360" w:lineRule="auto"/>
         <w:rPr>
           <w:rFonts w:ascii="Trebuchet MS" w:hAnsi="Trebuchet MS" w:cs="Trebuchet MS"/>
           <w:sz w:val="24"/>
           <w:szCs w:val="24"/>
         </w:rPr>
-        <w:t xml:space="preserve">                    </w:t>
-      </w:r>
+      </w:pPr>
       <w:r>
         <w:rPr>
           <w:rFonts w:ascii="Trebuchet MS" w:hAnsi="Trebuchet MS" w:cs="Trebuchet MS"/>
           <w:sz w:val="24"/>
           <w:szCs w:val="24"/>
         </w:rPr>
-        <w:t>___________________________________________</w:t>
+        <w:tab/>
       </w:r>
       <w:r>
         <w:rPr>
@@ -17628,26 +18000,27 @@
           <w:sz w:val="24"/>
           <w:szCs w:val="24"/>
         </w:rPr>
-        <w:t>________________________</w:t>
-      </w:r>
-    </w:p>
-    <w:p>
-      <w:pPr>
-        <w:spacing w:line="360" w:lineRule="auto"/>
+        <w:tab/>
+      </w:r>
+      <w:r>
         <w:rPr>
           <w:rFonts w:ascii="Trebuchet MS" w:hAnsi="Trebuchet MS" w:cs="Trebuchet MS"/>
           <w:sz w:val="24"/>
           <w:szCs w:val="24"/>
         </w:rPr>
-      </w:pPr>
-      <w:r>
+        <w:tab/>
+        <w:t>___________________________________________</w:t>
+      </w:r>
+    </w:p>
+    <w:p>
+      <w:pPr>
+        <w:spacing w:line="360" w:lineRule="auto"/>
         <w:rPr>
           <w:rFonts w:ascii="Trebuchet MS" w:hAnsi="Trebuchet MS" w:cs="Trebuchet MS"/>
           <w:sz w:val="24"/>
           <w:szCs w:val="24"/>
         </w:rPr>
-        <w:tab/>
-      </w:r>
+      </w:pPr>
       <w:r>
         <w:rPr>
           <w:rFonts w:ascii="Trebuchet MS" w:hAnsi="Trebuchet MS" w:cs="Trebuchet MS"/>
@@ -17655,26 +18028,15 @@
           <w:szCs w:val="24"/>
         </w:rPr>
         <w:tab/>
-        <w:t xml:space="preserve">| </w:t>
-      </w:r>
-      <w:r>
-        <w:rPr>
-          <w:rFonts w:ascii="Courier New" w:hAnsi="Courier New" w:cs="Courier New"/>
-          <w:sz w:val="28"/>
-          <w:szCs w:val="28"/>
-        </w:rPr>
-        <w:t>otherwise:</w:t>
-      </w:r>
-    </w:p>
-    <w:p>
-      <w:pPr>
-        <w:spacing w:line="360" w:lineRule="auto"/>
+      </w:r>
+      <w:r>
         <w:rPr>
           <w:rFonts w:ascii="Trebuchet MS" w:hAnsi="Trebuchet MS" w:cs="Trebuchet MS"/>
           <w:sz w:val="24"/>
           <w:szCs w:val="24"/>
         </w:rPr>
-      </w:pPr>
+        <w:tab/>
+      </w:r>
       <w:r>
         <w:rPr>
           <w:rFonts w:ascii="Trebuchet MS" w:hAnsi="Trebuchet MS" w:cs="Trebuchet MS"/>
@@ -17682,32 +18044,33 @@
           <w:szCs w:val="24"/>
         </w:rPr>
         <w:tab/>
-      </w:r>
-      <w:r>
+        <w:t>___________________________________________</w:t>
+      </w:r>
+    </w:p>
+    <w:p>
+      <w:pPr>
+        <w:spacing w:line="360" w:lineRule="auto"/>
         <w:rPr>
           <w:rFonts w:ascii="Trebuchet MS" w:hAnsi="Trebuchet MS" w:cs="Trebuchet MS"/>
           <w:sz w:val="24"/>
           <w:szCs w:val="24"/>
         </w:rPr>
-        <w:tab/>
-      </w:r>
-    </w:p>
-    <w:p>
-      <w:pPr>
-        <w:spacing w:line="360" w:lineRule="auto"/>
+      </w:pPr>
+      <w:r>
         <w:rPr>
           <w:rFonts w:ascii="Trebuchet MS" w:hAnsi="Trebuchet MS" w:cs="Trebuchet MS"/>
           <w:sz w:val="24"/>
           <w:szCs w:val="24"/>
         </w:rPr>
-      </w:pPr>
+        <w:tab/>
+      </w:r>
       <w:r>
         <w:rPr>
           <w:rFonts w:ascii="Trebuchet MS" w:hAnsi="Trebuchet MS" w:cs="Trebuchet MS"/>
           <w:sz w:val="24"/>
           <w:szCs w:val="24"/>
         </w:rPr>
-        <w:t xml:space="preserve">                    ________________________</w:t>
+        <w:tab/>
       </w:r>
       <w:r>
         <w:rPr>
@@ -17715,59 +18078,42 @@
           <w:sz w:val="24"/>
           <w:szCs w:val="24"/>
         </w:rPr>
-        <w:t>________________________</w:t>
-      </w:r>
+        <w:tab/>
+        <w:t>___________________________________________</w:t>
+      </w:r>
+    </w:p>
+    <w:p>
+      <w:pPr>
+        <w:spacing w:line="360" w:lineRule="auto"/>
+        <w:rPr>
+          <w:rFonts w:ascii="Trebuchet MS" w:hAnsi="Trebuchet MS" w:cs="Trebuchet MS"/>
+          <w:sz w:val="18"/>
+        </w:rPr>
+      </w:pPr>
       <w:r>
         <w:rPr>
           <w:rFonts w:ascii="Trebuchet MS" w:hAnsi="Trebuchet MS" w:cs="Trebuchet MS"/>
           <w:sz w:val="24"/>
           <w:szCs w:val="24"/>
         </w:rPr>
-        <w:t>__________________</w:t>
-      </w:r>
-      <w:r>
+        <w:t xml:space="preserve">                             ___________________________________________</w:t>
+      </w:r>
+      <w:r>
+        <w:rPr>
+          <w:rFonts w:ascii="Trebuchet MS" w:hAnsi="Trebuchet MS" w:cs="Trebuchet MS"/>
+          <w:sz w:val="18"/>
+        </w:rPr>
+        <w:tab/>
+      </w:r>
+    </w:p>
+    <w:p>
+      <w:pPr>
+        <w:spacing w:line="360" w:lineRule="auto"/>
         <w:rPr>
           <w:rFonts w:ascii="Trebuchet MS" w:hAnsi="Trebuchet MS" w:cs="Trebuchet MS"/>
           <w:sz w:val="24"/>
           <w:szCs w:val="24"/>
         </w:rPr>
-        <w:tab/>
-      </w:r>
-    </w:p>
-    <w:p>
-      <w:pPr>
-        <w:spacing w:line="360" w:lineRule="auto"/>
-        <w:rPr>
-          <w:rFonts w:ascii="Courier New" w:hAnsi="Courier New" w:cs="Courier New"/>
-          <w:sz w:val="28"/>
-          <w:szCs w:val="28"/>
-        </w:rPr>
-      </w:pPr>
-      <w:r>
-        <w:rPr>
-          <w:rFonts w:ascii="Courier New" w:hAnsi="Courier New" w:cs="Courier New"/>
-          <w:sz w:val="28"/>
-          <w:szCs w:val="28"/>
-        </w:rPr>
-        <w:t xml:space="preserve">       </w:t>
-      </w:r>
-      <w:r>
-        <w:rPr>
-          <w:rFonts w:ascii="Courier New" w:hAnsi="Courier New" w:cs="Courier New"/>
-          <w:sz w:val="28"/>
-          <w:szCs w:val="28"/>
-        </w:rPr>
-        <w:t>end</w:t>
-      </w:r>
-    </w:p>
-    <w:p>
-      <w:pPr>
-        <w:spacing w:line="360" w:lineRule="auto"/>
-        <w:rPr>
-          <w:rFonts w:ascii="Courier New" w:hAnsi="Courier New" w:cs="Courier New"/>
-          <w:sz w:val="28"/>
-          <w:szCs w:val="28"/>
-        </w:rPr>
       </w:pPr>
       <w:r>
         <w:rPr>
@@ -17775,8 +18121,281 @@
           <w:sz w:val="24"/>
           <w:szCs w:val="24"/>
         </w:rPr>
+        <w:tab/>
+      </w:r>
+      <w:r>
+        <w:rPr>
+          <w:rFonts w:ascii="Trebuchet MS" w:hAnsi="Trebuchet MS" w:cs="Trebuchet MS"/>
+          <w:sz w:val="24"/>
+          <w:szCs w:val="24"/>
+        </w:rPr>
+        <w:tab/>
+        <w:t xml:space="preserve">| </w:t>
+      </w:r>
+      <w:proofErr w:type="gramStart"/>
+      <w:r>
+        <w:rPr>
+          <w:rFonts w:ascii="Courier New" w:hAnsi="Courier New" w:cs="Courier New"/>
+          <w:sz w:val="28"/>
+          <w:szCs w:val="28"/>
+        </w:rPr>
+        <w:t>otherwise</w:t>
+      </w:r>
+      <w:proofErr w:type="gramEnd"/>
+      <w:r>
+        <w:rPr>
+          <w:rFonts w:ascii="Courier New" w:hAnsi="Courier New" w:cs="Courier New"/>
+          <w:sz w:val="28"/>
+          <w:szCs w:val="28"/>
+        </w:rPr>
+        <w:t>:</w:t>
+      </w:r>
+    </w:p>
+    <w:p>
+      <w:pPr>
+        <w:spacing w:line="360" w:lineRule="auto"/>
+        <w:rPr>
+          <w:rFonts w:ascii="Trebuchet MS" w:hAnsi="Trebuchet MS" w:cs="Trebuchet MS"/>
+          <w:sz w:val="24"/>
+          <w:szCs w:val="24"/>
+        </w:rPr>
+      </w:pPr>
+      <w:r>
+        <w:rPr>
+          <w:rFonts w:ascii="Trebuchet MS" w:hAnsi="Trebuchet MS" w:cs="Trebuchet MS"/>
+          <w:sz w:val="24"/>
+          <w:szCs w:val="24"/>
+        </w:rPr>
+        <w:tab/>
+      </w:r>
+      <w:r>
+        <w:rPr>
+          <w:rFonts w:ascii="Trebuchet MS" w:hAnsi="Trebuchet MS" w:cs="Trebuchet MS"/>
+          <w:sz w:val="24"/>
+          <w:szCs w:val="24"/>
+        </w:rPr>
+        <w:tab/>
+      </w:r>
+    </w:p>
+    <w:p>
+      <w:pPr>
+        <w:spacing w:line="360" w:lineRule="auto"/>
+        <w:rPr>
+          <w:rFonts w:ascii="Trebuchet MS" w:hAnsi="Trebuchet MS" w:cs="Trebuchet MS"/>
+          <w:sz w:val="24"/>
+          <w:szCs w:val="24"/>
+        </w:rPr>
+      </w:pPr>
+      <w:r>
+        <w:rPr>
+          <w:rFonts w:ascii="Trebuchet MS" w:hAnsi="Trebuchet MS" w:cs="Trebuchet MS"/>
+          <w:sz w:val="24"/>
+          <w:szCs w:val="24"/>
+        </w:rPr>
+        <w:t xml:space="preserve">                   </w:t>
+      </w:r>
+      <w:r>
+        <w:rPr>
+          <w:rFonts w:ascii="Trebuchet MS" w:hAnsi="Trebuchet MS" w:cs="Trebuchet MS"/>
+          <w:sz w:val="24"/>
+          <w:szCs w:val="24"/>
+        </w:rPr>
+        <w:tab/>
+      </w:r>
+      <w:r>
+        <w:rPr>
+          <w:rFonts w:ascii="Trebuchet MS" w:hAnsi="Trebuchet MS" w:cs="Trebuchet MS"/>
+          <w:sz w:val="24"/>
+          <w:szCs w:val="24"/>
+        </w:rPr>
+        <w:tab/>
+      </w:r>
+      <w:r>
+        <w:rPr>
+          <w:rFonts w:ascii="Trebuchet MS" w:hAnsi="Trebuchet MS" w:cs="Trebuchet MS"/>
+          <w:sz w:val="24"/>
+          <w:szCs w:val="24"/>
+        </w:rPr>
+        <w:t>___________________________________________</w:t>
+      </w:r>
+    </w:p>
+    <w:p>
+      <w:pPr>
+        <w:spacing w:line="360" w:lineRule="auto"/>
+        <w:rPr>
+          <w:rFonts w:ascii="Trebuchet MS" w:hAnsi="Trebuchet MS" w:cs="Trebuchet MS"/>
+          <w:sz w:val="24"/>
+          <w:szCs w:val="24"/>
+        </w:rPr>
+      </w:pPr>
+      <w:r>
+        <w:rPr>
+          <w:rFonts w:ascii="Trebuchet MS" w:hAnsi="Trebuchet MS" w:cs="Trebuchet MS"/>
+          <w:sz w:val="24"/>
+          <w:szCs w:val="24"/>
+        </w:rPr>
+        <w:tab/>
+      </w:r>
+      <w:r>
+        <w:rPr>
+          <w:rFonts w:ascii="Trebuchet MS" w:hAnsi="Trebuchet MS" w:cs="Trebuchet MS"/>
+          <w:sz w:val="24"/>
+          <w:szCs w:val="24"/>
+        </w:rPr>
+        <w:tab/>
+      </w:r>
+      <w:r>
+        <w:rPr>
+          <w:rFonts w:ascii="Trebuchet MS" w:hAnsi="Trebuchet MS" w:cs="Trebuchet MS"/>
+          <w:sz w:val="24"/>
+          <w:szCs w:val="24"/>
+        </w:rPr>
+        <w:tab/>
+        <w:t>___________________________________________</w:t>
+      </w:r>
+    </w:p>
+    <w:p>
+      <w:pPr>
+        <w:spacing w:line="360" w:lineRule="auto"/>
+        <w:rPr>
+          <w:rFonts w:ascii="Trebuchet MS" w:hAnsi="Trebuchet MS" w:cs="Trebuchet MS"/>
+          <w:sz w:val="24"/>
+          <w:szCs w:val="24"/>
+        </w:rPr>
+      </w:pPr>
+      <w:r>
+        <w:rPr>
+          <w:rFonts w:ascii="Trebuchet MS" w:hAnsi="Trebuchet MS" w:cs="Trebuchet MS"/>
+          <w:sz w:val="24"/>
+          <w:szCs w:val="24"/>
+        </w:rPr>
+        <w:tab/>
+      </w:r>
+      <w:r>
+        <w:rPr>
+          <w:rFonts w:ascii="Trebuchet MS" w:hAnsi="Trebuchet MS" w:cs="Trebuchet MS"/>
+          <w:sz w:val="24"/>
+          <w:szCs w:val="24"/>
+        </w:rPr>
+        <w:tab/>
+      </w:r>
+      <w:r>
+        <w:rPr>
+          <w:rFonts w:ascii="Trebuchet MS" w:hAnsi="Trebuchet MS" w:cs="Trebuchet MS"/>
+          <w:sz w:val="24"/>
+          <w:szCs w:val="24"/>
+        </w:rPr>
+        <w:tab/>
+        <w:t>___________________________________________</w:t>
+      </w:r>
+    </w:p>
+    <w:p>
+      <w:pPr>
+        <w:spacing w:line="360" w:lineRule="auto"/>
+        <w:rPr>
+          <w:rFonts w:ascii="Trebuchet MS" w:hAnsi="Trebuchet MS" w:cs="Trebuchet MS"/>
+          <w:sz w:val="24"/>
+          <w:szCs w:val="24"/>
+        </w:rPr>
+      </w:pPr>
+      <w:r>
+        <w:rPr>
+          <w:rFonts w:ascii="Trebuchet MS" w:hAnsi="Trebuchet MS" w:cs="Trebuchet MS"/>
+          <w:sz w:val="24"/>
+          <w:szCs w:val="24"/>
+        </w:rPr>
+        <w:tab/>
+      </w:r>
+      <w:r>
+        <w:rPr>
+          <w:rFonts w:ascii="Trebuchet MS" w:hAnsi="Trebuchet MS" w:cs="Trebuchet MS"/>
+          <w:sz w:val="24"/>
+          <w:szCs w:val="24"/>
+        </w:rPr>
+        <w:tab/>
+      </w:r>
+      <w:r>
+        <w:rPr>
+          <w:rFonts w:ascii="Trebuchet MS" w:hAnsi="Trebuchet MS" w:cs="Trebuchet MS"/>
+          <w:sz w:val="24"/>
+          <w:szCs w:val="24"/>
+        </w:rPr>
+        <w:tab/>
+        <w:t>___________________________________________</w:t>
+      </w:r>
+    </w:p>
+    <w:p>
+      <w:pPr>
+        <w:spacing w:line="360" w:lineRule="auto"/>
+        <w:rPr>
+          <w:rFonts w:ascii="Courier New" w:hAnsi="Courier New" w:cs="Courier New"/>
+          <w:sz w:val="28"/>
+          <w:szCs w:val="28"/>
+        </w:rPr>
+      </w:pPr>
+      <w:r>
+        <w:rPr>
+          <w:rFonts w:ascii="Trebuchet MS" w:hAnsi="Trebuchet MS" w:cs="Trebuchet MS"/>
+          <w:sz w:val="24"/>
+          <w:szCs w:val="24"/>
+        </w:rPr>
+        <w:t xml:space="preserve">                             ___________________________________________</w:t>
+      </w:r>
+      <w:r>
+        <w:rPr>
+          <w:rFonts w:ascii="Trebuchet MS" w:hAnsi="Trebuchet MS" w:cs="Trebuchet MS"/>
+          <w:sz w:val="18"/>
+        </w:rPr>
+        <w:tab/>
+      </w:r>
+      <w:r>
+        <w:rPr>
+          <w:rFonts w:ascii="Courier New" w:hAnsi="Courier New" w:cs="Courier New"/>
+          <w:sz w:val="28"/>
+          <w:szCs w:val="28"/>
+        </w:rPr>
+        <w:t xml:space="preserve">       </w:t>
+      </w:r>
+    </w:p>
+    <w:p>
+      <w:pPr>
+        <w:spacing w:line="360" w:lineRule="auto"/>
+        <w:ind w:left="709" w:firstLine="709"/>
+        <w:rPr>
+          <w:rFonts w:ascii="Courier New" w:hAnsi="Courier New" w:cs="Courier New"/>
+          <w:sz w:val="28"/>
+          <w:szCs w:val="28"/>
+        </w:rPr>
+      </w:pPr>
+      <w:proofErr w:type="gramStart"/>
+      <w:r>
+        <w:rPr>
+          <w:rFonts w:ascii="Courier New" w:hAnsi="Courier New" w:cs="Courier New"/>
+          <w:sz w:val="28"/>
+          <w:szCs w:val="28"/>
+        </w:rPr>
+        <w:t>end</w:t>
+      </w:r>
+      <w:proofErr w:type="gramEnd"/>
+    </w:p>
+    <w:p>
+      <w:pPr>
+        <w:spacing w:line="360" w:lineRule="auto"/>
+        <w:rPr>
+          <w:rFonts w:ascii="Courier New" w:hAnsi="Courier New" w:cs="Courier New"/>
+          <w:sz w:val="28"/>
+          <w:szCs w:val="28"/>
+        </w:rPr>
+      </w:pPr>
+      <w:r>
+        <w:rPr>
+          <w:rFonts w:ascii="Trebuchet MS" w:hAnsi="Trebuchet MS" w:cs="Trebuchet MS"/>
+          <w:sz w:val="24"/>
+          <w:szCs w:val="24"/>
+        </w:rPr>
         <w:softHyphen/>
       </w:r>
+      <w:proofErr w:type="gramStart"/>
       <w:r>
         <w:rPr>
           <w:rFonts w:ascii="Courier New" w:hAnsi="Courier New" w:cs="Courier New"/>
@@ -17785,6 +18404,99 @@
         </w:rPr>
         <w:t>end</w:t>
       </w:r>
+      <w:proofErr w:type="gramEnd"/>
+    </w:p>
+    <w:p>
+      <w:pPr>
+        <w:spacing w:line="360" w:lineRule="auto"/>
+        <w:rPr>
+          <w:rFonts w:ascii="Courier New" w:hAnsi="Courier New" w:cs="Courier New"/>
+          <w:sz w:val="28"/>
+          <w:szCs w:val="28"/>
+        </w:rPr>
+      </w:pPr>
+    </w:p>
+    <w:p>
+      <w:pPr>
+        <w:spacing w:line="360" w:lineRule="auto"/>
+        <w:rPr>
+          <w:rFonts w:ascii="Courier New" w:hAnsi="Courier New" w:cs="Courier New"/>
+          <w:sz w:val="28"/>
+          <w:szCs w:val="28"/>
+        </w:rPr>
+      </w:pPr>
+    </w:p>
+    <w:p>
+      <w:pPr>
+        <w:spacing w:line="360" w:lineRule="auto"/>
+        <w:rPr>
+          <w:rFonts w:ascii="Courier New" w:hAnsi="Courier New" w:cs="Courier New"/>
+          <w:sz w:val="28"/>
+          <w:szCs w:val="28"/>
+        </w:rPr>
+      </w:pPr>
+    </w:p>
+    <w:p>
+      <w:pPr>
+        <w:spacing w:line="360" w:lineRule="auto"/>
+        <w:rPr>
+          <w:rFonts w:ascii="Courier New" w:hAnsi="Courier New" w:cs="Courier New"/>
+          <w:sz w:val="28"/>
+          <w:szCs w:val="28"/>
+        </w:rPr>
+      </w:pPr>
+    </w:p>
+    <w:p>
+      <w:pPr>
+        <w:spacing w:line="360" w:lineRule="auto"/>
+        <w:rPr>
+          <w:rFonts w:ascii="Courier New" w:hAnsi="Courier New" w:cs="Courier New"/>
+          <w:sz w:val="28"/>
+          <w:szCs w:val="28"/>
+        </w:rPr>
+      </w:pPr>
+    </w:p>
+    <w:p>
+      <w:pPr>
+        <w:spacing w:line="360" w:lineRule="auto"/>
+        <w:rPr>
+          <w:rFonts w:ascii="Courier New" w:hAnsi="Courier New" w:cs="Courier New"/>
+          <w:sz w:val="28"/>
+          <w:szCs w:val="28"/>
+        </w:rPr>
+      </w:pPr>
+    </w:p>
+    <w:p>
+      <w:pPr>
+        <w:spacing w:line="360" w:lineRule="auto"/>
+        <w:rPr>
+          <w:rFonts w:ascii="Courier New" w:hAnsi="Courier New" w:cs="Courier New"/>
+          <w:sz w:val="28"/>
+          <w:szCs w:val="28"/>
+        </w:rPr>
+      </w:pPr>
+    </w:p>
+    <w:p>
+      <w:pPr>
+        <w:spacing w:line="360" w:lineRule="auto"/>
+        <w:rPr>
+          <w:rFonts w:ascii="Courier New" w:hAnsi="Courier New" w:cs="Courier New"/>
+          <w:sz w:val="28"/>
+          <w:szCs w:val="28"/>
+        </w:rPr>
+      </w:pPr>
+    </w:p>
+    <w:p>
+      <w:pPr>
+        <w:spacing w:line="360" w:lineRule="auto"/>
+        <w:rPr>
+          <w:rFonts w:ascii="Courier New" w:hAnsi="Courier New" w:cs="Courier New"/>
+          <w:sz w:val="28"/>
+          <w:szCs w:val="28"/>
+        </w:rPr>
+      </w:pPr>
+      <w:bookmarkStart w:id="0" w:name="_GoBack"/>
+      <w:bookmarkEnd w:id="0"/>
     </w:p>
     <w:p>
       <w:pPr>
@@ -18150,8 +18862,6 @@
         </w:rPr>
         <w:t xml:space="preserve"> </w:t>
       </w:r>
-      <w:bookmarkStart w:id="0" w:name="_GoBack"/>
-      <w:bookmarkEnd w:id="0"/>
     </w:p>
     <w:p>
       <w:pPr>
@@ -24144,6 +24854,23 @@
         <w:t xml:space="preserve"> =  (line-length </w:t>
       </w:r>
       <w:proofErr w:type="spellStart"/>
+      <w:r>
+        <w:rPr>
+          <w:rFonts w:ascii="Trebuchet MS" w:hAnsi="Trebuchet MS" w:cs="Trebuchet MS"/>
+          <w:sz w:val="28"/>
+          <w:szCs w:val="28"/>
+        </w:rPr>
+        <w:t>px</w:t>
+      </w:r>
+      <w:proofErr w:type="spellEnd"/>
+      <w:r>
+        <w:rPr>
+          <w:rFonts w:ascii="Trebuchet MS" w:hAnsi="Trebuchet MS" w:cs="Trebuchet MS"/>
+          <w:sz w:val="28"/>
+          <w:szCs w:val="28"/>
+        </w:rPr>
+        <w:t xml:space="preserve"> </w:t>
+      </w:r>
       <w:proofErr w:type="gramStart"/>
       <w:r>
         <w:rPr>
@@ -24151,27 +24878,18 @@
           <w:sz w:val="28"/>
           <w:szCs w:val="28"/>
         </w:rPr>
-        <w:t>px</w:t>
-      </w:r>
-      <w:proofErr w:type="spellEnd"/>
+        <w:t>cx)</w:t>
+      </w:r>
+      <w:r>
+        <w:rPr>
+          <w:rFonts w:ascii="Trebuchet MS" w:hAnsi="Trebuchet MS" w:cs="Trebuchet MS"/>
+          <w:sz w:val="28"/>
+          <w:szCs w:val="28"/>
+          <w:vertAlign w:val="superscript"/>
+        </w:rPr>
+        <w:t>2</w:t>
+      </w:r>
       <w:proofErr w:type="gramEnd"/>
-      <w:r>
-        <w:rPr>
-          <w:rFonts w:ascii="Trebuchet MS" w:hAnsi="Trebuchet MS" w:cs="Trebuchet MS"/>
-          <w:sz w:val="28"/>
-          <w:szCs w:val="28"/>
-        </w:rPr>
-        <w:t xml:space="preserve"> cx)</w:t>
-      </w:r>
-      <w:r>
-        <w:rPr>
-          <w:rFonts w:ascii="Trebuchet MS" w:hAnsi="Trebuchet MS" w:cs="Trebuchet MS"/>
-          <w:sz w:val="28"/>
-          <w:szCs w:val="28"/>
-          <w:vertAlign w:val="superscript"/>
-        </w:rPr>
-        <w:t>2</w:t>
-      </w:r>
       <w:r>
         <w:rPr>
           <w:rFonts w:ascii="Trebuchet MS" w:hAnsi="Trebuchet MS" w:cs="Trebuchet MS"/>
@@ -39009,7 +39727,7 @@
         <w:rStyle w:val="PageNumber"/>
         <w:noProof/>
       </w:rPr>
-      <w:t>41</w:t>
+      <w:t>28</w:t>
     </w:r>
     <w:r>
       <w:rPr>
@@ -40697,7 +41415,7 @@
   <a:extraClrSchemeLst/>
   <a:extLst>
     <a:ext uri="{05A4C25C-085E-4340-85A3-A5531E510DB2}">
-      <thm15:themeFamily xmlns:thm15="http://schemas.microsoft.com/office/thememl/2012/main" xmlns="" name="Office Theme" id="{62F939B6-93AF-4DB8-9C6B-D6C7DFDC589F}" vid="{4A3C46E8-61CC-4603-A589-7422A47A8E4A}"/>
+      <thm15:themeFamily xmlns="" xmlns:thm15="http://schemas.microsoft.com/office/thememl/2012/main" name="Office Theme" id="{62F939B6-93AF-4DB8-9C6B-D6C7DFDC589F}" vid="{4A3C46E8-61CC-4603-A589-7422A47A8E4A}"/>
     </a:ext>
   </a:extLst>
 </a:theme>
@@ -40708,7 +41426,7 @@
 </file>
 
 <file path=customXml/itemProps1.xml><?xml version="1.0" encoding="utf-8"?>
-<ds:datastoreItem xmlns:ds="http://schemas.openxmlformats.org/officeDocument/2006/customXml" ds:itemID="{87A4D3FF-8F15-714D-9EF5-CEE844718842}">
+<ds:datastoreItem xmlns:ds="http://schemas.openxmlformats.org/officeDocument/2006/customXml" ds:itemID="{BC336673-ECD6-D748-9C3D-B100A67CCEF6}">
   <ds:schemaRefs>
     <ds:schemaRef ds:uri="http://schemas.openxmlformats.org/officeDocument/2006/bibliography"/>
   </ds:schemaRefs>

</xml_diff>

<commit_message>
Fixing page numbers in workbooks
</commit_message>
<xml_diff>
--- a/courses/bs2/resources/workbook/StudentWorkbook.docx
+++ b/courses/bs2/resources/workbook/StudentWorkbook.docx
@@ -396,8 +396,6 @@
         </w:rPr>
         <w:t>Workbook v0.9</w:t>
       </w:r>
-      <w:bookmarkStart w:id="0" w:name="_GoBack"/>
-      <w:bookmarkEnd w:id="0"/>
     </w:p>
     <w:p>
       <w:pPr>
@@ -477,15 +475,6 @@
           <w:rFonts w:ascii="Century Gothic" w:hAnsi="Century Gothic"/>
           <w:sz w:val="32"/>
           <w:szCs w:val="32"/>
-        </w:rPr>
-      </w:pPr>
-    </w:p>
-    <w:p>
-      <w:pPr>
-        <w:rPr>
-          <w:rFonts w:ascii="Century Gothic" w:hAnsi="Century Gothic"/>
-          <w:sz w:val="28"/>
-          <w:szCs w:val="28"/>
         </w:rPr>
       </w:pPr>
     </w:p>
@@ -711,6 +700,35 @@
     </w:p>
     <w:p>
       <w:pPr>
+        <w:rPr>
+          <w:rFonts w:ascii="Century Gothic" w:hAnsi="Century Gothic"/>
+          <w:sz w:val="28"/>
+          <w:szCs w:val="28"/>
+        </w:rPr>
+      </w:pPr>
+    </w:p>
+    <w:p>
+      <w:pPr>
+        <w:rPr>
+          <w:rFonts w:ascii="Century Gothic" w:hAnsi="Century Gothic"/>
+          <w:sz w:val="28"/>
+          <w:szCs w:val="28"/>
+        </w:rPr>
+      </w:pPr>
+      <w:bookmarkStart w:id="0" w:name="_GoBack"/>
+      <w:bookmarkEnd w:id="0"/>
+    </w:p>
+    <w:p>
+      <w:pPr>
+        <w:rPr>
+          <w:rFonts w:ascii="Century Gothic" w:hAnsi="Century Gothic"/>
+          <w:sz w:val="28"/>
+          <w:szCs w:val="28"/>
+        </w:rPr>
+      </w:pPr>
+    </w:p>
+    <w:p>
+      <w:pPr>
         <w:pBdr>
           <w:top w:val="single" w:sz="18" w:space="1" w:color="auto"/>
         </w:pBdr>
@@ -719,6 +737,16 @@
           <w:sz w:val="24"/>
           <w:szCs w:val="24"/>
         </w:rPr>
+        <w:sectPr>
+          <w:footerReference w:type="even" r:id="rId12"/>
+          <w:footerReference w:type="default" r:id="rId13"/>
+          <w:pgSz w:w="12240" w:h="15840"/>
+          <w:pgMar w:top="720" w:right="1134" w:bottom="990" w:left="1134" w:header="720" w:footer="1134" w:gutter="0"/>
+          <w:pgNumType w:start="0"/>
+          <w:cols w:space="720"/>
+          <w:titlePg/>
+          <w:docGrid w:linePitch="360"/>
+        </w:sectPr>
       </w:pPr>
       <w:r>
         <w:rPr>
@@ -726,23 +754,16 @@
           <w:sz w:val="24"/>
           <w:szCs w:val="24"/>
         </w:rPr>
-        <w:t>Bootstrap is licensed under a Creative Commons 3.0 Unported License. Based on a work from www.BootstrapWorld.org. Permissions beyond the scope of this license may be available at schanzer@BootstrapWorld.org</w:t>
-      </w:r>
-    </w:p>
-    <w:p>
-      <w:pPr>
-        <w:suppressAutoHyphens w:val="0"/>
-        <w:autoSpaceDE w:val="0"/>
-        <w:autoSpaceDN w:val="0"/>
-        <w:adjustRightInd w:val="0"/>
-        <w:spacing w:after="240"/>
-        <w:jc w:val="center"/>
-        <w:rPr>
-          <w:rFonts w:ascii="Times" w:hAnsi="Times" w:cs="Times"/>
+        <w:t>Bootstrap is licensed under a Creative Commons 3.0 Unported License. Based on a work from www.BootstrapWorld.org. Permissions beyond the scope of this license may be availabl</w:t>
+      </w:r>
+      <w:r>
+        <w:rPr>
+          <w:rFonts w:ascii="Century Gothic" w:hAnsi="Century Gothic"/>
           <w:sz w:val="24"/>
           <w:szCs w:val="24"/>
         </w:rPr>
-      </w:pPr>
+        <w:t>e at schanzer@BootstrapWorld</w:t>
+      </w:r>
     </w:p>
     <w:p>
       <w:pPr>
@@ -12499,6 +12520,7 @@
           <w:sz w:val="40"/>
           <w:szCs w:val="40"/>
         </w:rPr>
+        <w:lastRenderedPageBreak/>
         <w:t>Word Problem</w:t>
       </w:r>
       <w:r>
@@ -13555,6 +13577,7 @@
           <w:sz w:val="40"/>
           <w:szCs w:val="40"/>
         </w:rPr>
+        <w:lastRenderedPageBreak/>
         <w:t>Word Problem</w:t>
       </w:r>
       <w:r>
@@ -14221,6 +14244,7 @@
           <w:sz w:val="100"/>
           <w:szCs w:val="28"/>
         </w:rPr>
+        <w:lastRenderedPageBreak/>
         <w:t>Lesson 4</w:t>
       </w:r>
     </w:p>
@@ -14427,6 +14451,7 @@
           <w:sz w:val="100"/>
           <w:szCs w:val="28"/>
         </w:rPr>
+        <w:lastRenderedPageBreak/>
         <w:t xml:space="preserve">Lesson </w:t>
       </w:r>
       <w:r>
@@ -14658,6 +14683,7 @@
           <w:sz w:val="40"/>
           <w:szCs w:val="40"/>
         </w:rPr>
+        <w:lastRenderedPageBreak/>
         <w:t>Word Problem</w:t>
       </w:r>
       <w:r>
@@ -15772,6 +15798,7 @@
         <w:rPr>
           <w:rFonts w:ascii="Century Gothic" w:hAnsi="Century Gothic"/>
         </w:rPr>
+        <w:lastRenderedPageBreak/>
         <w:t xml:space="preserve">Function </w:t>
       </w:r>
     </w:p>
@@ -16506,6 +16533,7 @@
           <w:sz w:val="40"/>
           <w:szCs w:val="40"/>
         </w:rPr>
+        <w:lastRenderedPageBreak/>
         <w:t>Word Problem</w:t>
       </w:r>
       <w:r>
@@ -17363,6 +17391,7 @@
         <w:rPr>
           <w:rFonts w:ascii="Century Gothic" w:hAnsi="Century Gothic"/>
         </w:rPr>
+        <w:lastRenderedPageBreak/>
         <w:t xml:space="preserve">Function </w:t>
       </w:r>
     </w:p>
@@ -18051,6 +18080,7 @@
           <w:sz w:val="100"/>
           <w:szCs w:val="28"/>
         </w:rPr>
+        <w:lastRenderedPageBreak/>
         <w:t xml:space="preserve">Lesson </w:t>
       </w:r>
       <w:r>
@@ -18291,6 +18321,7 @@
           <w:sz w:val="40"/>
           <w:szCs w:val="40"/>
         </w:rPr>
+        <w:lastRenderedPageBreak/>
         <w:t>Word Problem</w:t>
       </w:r>
       <w:r>
@@ -19484,6 +19515,7 @@
           <w:sz w:val="40"/>
           <w:szCs w:val="40"/>
         </w:rPr>
+        <w:lastRenderedPageBreak/>
         <w:t>Word Problem</w:t>
       </w:r>
       <w:r>
@@ -20524,6 +20556,7 @@
           <w:sz w:val="40"/>
           <w:szCs w:val="40"/>
         </w:rPr>
+        <w:lastRenderedPageBreak/>
         <w:t>Building Your Helper Functions</w:t>
       </w:r>
     </w:p>
@@ -21164,6 +21197,7 @@
                 <w:rFonts w:ascii="Trebuchet MS" w:hAnsi="Trebuchet MS" w:cs="Trebuchet MS"/>
                 <w:sz w:val="32"/>
               </w:rPr>
+              <w:lastRenderedPageBreak/>
               <w:t># _________________:_________________ -&gt; _______________</w:t>
             </w:r>
           </w:p>
@@ -21702,6 +21736,7 @@
           <w:sz w:val="100"/>
           <w:szCs w:val="28"/>
         </w:rPr>
+        <w:lastRenderedPageBreak/>
         <w:t xml:space="preserve">Lesson </w:t>
       </w:r>
       <w:r>
@@ -21936,6 +21971,7 @@
           <w:sz w:val="40"/>
           <w:szCs w:val="40"/>
         </w:rPr>
+        <w:lastRenderedPageBreak/>
         <w:t>Word Problem</w:t>
       </w:r>
       <w:r>
@@ -22890,6 +22926,7 @@
           <w:sz w:val="40"/>
           <w:szCs w:val="40"/>
         </w:rPr>
+        <w:lastRenderedPageBreak/>
         <w:t>Distance:</w:t>
       </w:r>
     </w:p>
@@ -23065,7 +23102,7 @@
                     </pic:cNvPicPr>
                   </pic:nvPicPr>
                   <pic:blipFill>
-                    <a:blip r:embed="rId12">
+                    <a:blip r:embed="rId14">
                       <a:extLst>
                         <a:ext uri="{28A0092B-C50C-407E-A947-70E740481C1C}">
                           <a14:useLocalDpi xmlns:a14="http://schemas.microsoft.com/office/drawing/2010/main" val="0"/>
@@ -24092,6 +24129,7 @@
           <w:sz w:val="40"/>
           <w:szCs w:val="40"/>
         </w:rPr>
+        <w:lastRenderedPageBreak/>
         <w:t>Word Problem</w:t>
       </w:r>
       <w:r>
@@ -25055,6 +25093,7 @@
           <w:sz w:val="40"/>
           <w:szCs w:val="40"/>
         </w:rPr>
+        <w:lastRenderedPageBreak/>
         <w:t xml:space="preserve">Word Problem: </w:t>
       </w:r>
       <w:r>
@@ -26008,6 +26047,7 @@
           <w:sz w:val="36"/>
           <w:szCs w:val="28"/>
         </w:rPr>
+        <w:lastRenderedPageBreak/>
         <w:t>Game Design</w:t>
       </w:r>
     </w:p>
@@ -27320,6 +27360,7 @@
           <w:sz w:val="40"/>
           <w:szCs w:val="40"/>
         </w:rPr>
+        <w:lastRenderedPageBreak/>
         <w:t>Data Structures</w:t>
       </w:r>
     </w:p>
@@ -28102,6 +28143,7 @@
           <w:sz w:val="100"/>
           <w:szCs w:val="28"/>
         </w:rPr>
+        <w:lastRenderedPageBreak/>
         <w:t xml:space="preserve">Lesson </w:t>
       </w:r>
       <w:r>
@@ -28330,6 +28372,7 @@
           <w:sz w:val="40"/>
           <w:szCs w:val="40"/>
         </w:rPr>
+        <w:lastRenderedPageBreak/>
         <w:t>Word Problem</w:t>
       </w:r>
       <w:r>
@@ -28993,6 +29036,7 @@
           <w:sz w:val="40"/>
           <w:szCs w:val="40"/>
         </w:rPr>
+        <w:lastRenderedPageBreak/>
         <w:t>Word Problem</w:t>
       </w:r>
       <w:r>
@@ -29908,6 +29952,7 @@
           <w:sz w:val="100"/>
           <w:szCs w:val="28"/>
         </w:rPr>
+        <w:lastRenderedPageBreak/>
         <w:t xml:space="preserve">Lesson </w:t>
       </w:r>
       <w:r>
@@ -30586,6 +30631,7 @@
           <w:sz w:val="40"/>
           <w:szCs w:val="40"/>
         </w:rPr>
+        <w:lastRenderedPageBreak/>
         <w:t>Word Problem</w:t>
       </w:r>
       <w:r>
@@ -33313,6 +33359,7 @@
                 <w:rFonts w:ascii="Trebuchet MS" w:hAnsi="Trebuchet MS" w:cs="Trebuchet MS"/>
                 <w:sz w:val="32"/>
               </w:rPr>
+              <w:lastRenderedPageBreak/>
               <w:t># _________________:_________________ -&gt; _______________</w:t>
             </w:r>
           </w:p>
@@ -33827,6 +33874,7 @@
           <w:sz w:val="40"/>
           <w:szCs w:val="40"/>
         </w:rPr>
+        <w:lastRenderedPageBreak/>
         <w:t>Using Helpers inside</w:t>
       </w:r>
       <w:r>
@@ -35316,6 +35364,7 @@
           <w:sz w:val="40"/>
           <w:szCs w:val="40"/>
         </w:rPr>
+        <w:lastRenderedPageBreak/>
         <w:t>Using Helpers inside</w:t>
       </w:r>
       <w:r>
@@ -36556,6 +36605,7 @@
           <w:sz w:val="100"/>
           <w:szCs w:val="28"/>
         </w:rPr>
+        <w:lastRenderedPageBreak/>
         <w:t xml:space="preserve">Lesson </w:t>
       </w:r>
       <w:r>
@@ -36783,6 +36833,7 @@
           <w:sz w:val="100"/>
           <w:szCs w:val="28"/>
         </w:rPr>
+        <w:lastRenderedPageBreak/>
         <w:t>Supplemental</w:t>
       </w:r>
     </w:p>
@@ -36968,6 +37019,7 @@
           <w:sz w:val="40"/>
           <w:szCs w:val="40"/>
         </w:rPr>
+        <w:lastRenderedPageBreak/>
         <w:t>Design Recipe</w:t>
       </w:r>
     </w:p>
@@ -37851,6 +37903,7 @@
           <w:sz w:val="40"/>
           <w:szCs w:val="40"/>
         </w:rPr>
+        <w:lastRenderedPageBreak/>
         <w:t>Design Recipe</w:t>
       </w:r>
     </w:p>
@@ -38723,6 +38776,7 @@
         <w:rPr>
           <w:noProof/>
         </w:rPr>
+        <w:lastRenderedPageBreak/>
         <w:drawing>
           <wp:inline distT="0" distB="0" distL="0" distR="0" wp14:anchorId="650678CE" wp14:editId="445566EE">
             <wp:extent cx="6323330" cy="8242300"/>
@@ -38741,7 +38795,7 @@
                     </pic:cNvPicPr>
                   </pic:nvPicPr>
                   <pic:blipFill>
-                    <a:blip r:embed="rId13">
+                    <a:blip r:embed="rId15">
                       <a:extLst>
                         <a:ext uri="{28A0092B-C50C-407E-A947-70E740481C1C}">
                           <a14:useLocalDpi xmlns:a14="http://schemas.microsoft.com/office/drawing/2010/main" val="0"/>
@@ -38776,6 +38830,7 @@
         <w:rPr>
           <w:noProof/>
         </w:rPr>
+        <w:lastRenderedPageBreak/>
         <w:drawing>
           <wp:inline distT="0" distB="0" distL="0" distR="0" wp14:anchorId="1B5A881D" wp14:editId="7B24773B">
             <wp:extent cx="6323330" cy="8242300"/>
@@ -38794,7 +38849,7 @@
                     </pic:cNvPicPr>
                   </pic:nvPicPr>
                   <pic:blipFill>
-                    <a:blip r:embed="rId13">
+                    <a:blip r:embed="rId15">
                       <a:extLst>
                         <a:ext uri="{28A0092B-C50C-407E-A947-70E740481C1C}">
                           <a14:useLocalDpi xmlns:a14="http://schemas.microsoft.com/office/drawing/2010/main" val="0"/>
@@ -38827,13 +38882,12 @@
       </w:r>
     </w:p>
     <w:sectPr>
-      <w:footerReference w:type="even" r:id="rId14"/>
-      <w:footerReference w:type="default" r:id="rId15"/>
+      <w:footerReference w:type="default" r:id="rId16"/>
+      <w:footerReference w:type="first" r:id="rId17"/>
       <w:pgSz w:w="12240" w:h="15840"/>
       <w:pgMar w:top="720" w:right="1134" w:bottom="990" w:left="1134" w:header="720" w:footer="1134" w:gutter="0"/>
-      <w:pgNumType w:start="0"/>
+      <w:pgNumType w:start="1"/>
       <w:cols w:space="720"/>
-      <w:titlePg/>
       <w:docGrid w:linePitch="360"/>
     </w:sectPr>
   </w:body>
@@ -38902,6 +38956,17 @@
   <w:p>
     <w:pPr>
       <w:pStyle w:val="Footer"/>
+      <w:ind w:right="360"/>
+    </w:pPr>
+  </w:p>
+</w:ftr>
+</file>
+
+<file path=word/footer3.xml><?xml version="1.0" encoding="utf-8"?>
+<w:ftr xmlns:wpc="http://schemas.microsoft.com/office/word/2010/wordprocessingCanvas" xmlns:mo="http://schemas.microsoft.com/office/mac/office/2008/main" xmlns:mc="http://schemas.openxmlformats.org/markup-compatibility/2006" xmlns:mv="urn:schemas-microsoft-com:mac:vml" xmlns:o="urn:schemas-microsoft-com:office:office" xmlns:r="http://schemas.openxmlformats.org/officeDocument/2006/relationships" xmlns:m="http://schemas.openxmlformats.org/officeDocument/2006/math" xmlns:v="urn:schemas-microsoft-com:vml" xmlns:wp14="http://schemas.microsoft.com/office/word/2010/wordprocessingDrawing" xmlns:wp="http://schemas.openxmlformats.org/drawingml/2006/wordprocessingDrawing" xmlns:w10="urn:schemas-microsoft-com:office:word" xmlns:w="http://schemas.openxmlformats.org/wordprocessingml/2006/main" xmlns:w14="http://schemas.microsoft.com/office/word/2010/wordml" xmlns:wpg="http://schemas.microsoft.com/office/word/2010/wordprocessingGroup" xmlns:wpi="http://schemas.microsoft.com/office/word/2010/wordprocessingInk" xmlns:wne="http://schemas.microsoft.com/office/word/2006/wordml" xmlns:wps="http://schemas.microsoft.com/office/word/2010/wordprocessingShape" mc:Ignorable="w14 wp14">
+  <w:p>
+    <w:pPr>
+      <w:pStyle w:val="Footer"/>
       <w:framePr w:wrap="around" w:vAnchor="text" w:hAnchor="margin" w:xAlign="center" w:y="1"/>
       <w:rPr>
         <w:rStyle w:val="PageNumber"/>
@@ -38930,7 +38995,7 @@
         <w:rStyle w:val="PageNumber"/>
         <w:noProof/>
       </w:rPr>
-      <w:t>13</w:t>
+      <w:t>11</w:t>
     </w:r>
     <w:r>
       <w:rPr>
@@ -38943,7 +39008,16 @@
     <w:pPr>
       <w:pStyle w:val="Footer"/>
       <w:ind w:right="360"/>
-      <w:jc w:val="center"/>
+    </w:pPr>
+  </w:p>
+</w:ftr>
+</file>
+
+<file path=word/footer4.xml><?xml version="1.0" encoding="utf-8"?>
+<w:ftr xmlns:wpc="http://schemas.microsoft.com/office/word/2010/wordprocessingCanvas" xmlns:mo="http://schemas.microsoft.com/office/mac/office/2008/main" xmlns:mc="http://schemas.openxmlformats.org/markup-compatibility/2006" xmlns:mv="urn:schemas-microsoft-com:mac:vml" xmlns:o="urn:schemas-microsoft-com:office:office" xmlns:r="http://schemas.openxmlformats.org/officeDocument/2006/relationships" xmlns:m="http://schemas.openxmlformats.org/officeDocument/2006/math" xmlns:v="urn:schemas-microsoft-com:vml" xmlns:wp14="http://schemas.microsoft.com/office/word/2010/wordprocessingDrawing" xmlns:wp="http://schemas.openxmlformats.org/drawingml/2006/wordprocessingDrawing" xmlns:w10="urn:schemas-microsoft-com:office:word" xmlns:w="http://schemas.openxmlformats.org/wordprocessingml/2006/main" xmlns:w14="http://schemas.microsoft.com/office/word/2010/wordml" xmlns:wpg="http://schemas.microsoft.com/office/word/2010/wordprocessingGroup" xmlns:wpi="http://schemas.microsoft.com/office/word/2010/wordprocessingInk" xmlns:wne="http://schemas.microsoft.com/office/word/2006/wordml" xmlns:wps="http://schemas.microsoft.com/office/word/2010/wordprocessingShape" mc:Ignorable="w14 wp14">
+  <w:p>
+    <w:pPr>
+      <w:pStyle w:val="Footer"/>
     </w:pPr>
   </w:p>
 </w:ftr>
@@ -40734,7 +40808,7 @@
   <a:extraClrSchemeLst/>
   <a:extLst>
     <a:ext uri="{05A4C25C-085E-4340-85A3-A5531E510DB2}">
-      <thm15:themeFamily xmlns:thm15="http://schemas.microsoft.com/office/thememl/2012/main" xmlns="" name="Office Theme" id="{62F939B6-93AF-4DB8-9C6B-D6C7DFDC589F}" vid="{4A3C46E8-61CC-4603-A589-7422A47A8E4A}"/>
+      <thm15:themeFamily xmlns="" xmlns:thm15="http://schemas.microsoft.com/office/thememl/2012/main" name="Office Theme" id="{62F939B6-93AF-4DB8-9C6B-D6C7DFDC589F}" vid="{4A3C46E8-61CC-4603-A589-7422A47A8E4A}"/>
     </a:ext>
   </a:extLst>
 </a:theme>
@@ -40745,7 +40819,7 @@
 </file>
 
 <file path=customXml/itemProps1.xml><?xml version="1.0" encoding="utf-8"?>
-<ds:datastoreItem xmlns:ds="http://schemas.openxmlformats.org/officeDocument/2006/customXml" ds:itemID="{2670E48A-CA6E-1D4C-8E11-6E6529F7DDA7}">
+<ds:datastoreItem xmlns:ds="http://schemas.openxmlformats.org/officeDocument/2006/customXml" ds:itemID="{6F463983-0EEE-AD44-ABEE-5EF5297F7668}">
   <ds:schemaRefs>
     <ds:schemaRef ds:uri="http://schemas.openxmlformats.org/officeDocument/2006/bibliography"/>
   </ds:schemaRefs>

</xml_diff>

<commit_message>
fixed bs2 workbook file and link issues
</commit_message>
<xml_diff>
--- a/courses/bs2/resources/workbook/StudentWorkbook.docx
+++ b/courses/bs2/resources/workbook/StudentWorkbook.docx
@@ -294,475 +294,18 @@
         <w:spacing w:after="240"/>
         <w:jc w:val="center"/>
         <w:rPr>
+          <w:rFonts w:ascii="Times" w:hAnsi="Times" w:cs="Times"/>
+          <w:sz w:val="24"/>
+          <w:szCs w:val="24"/>
+        </w:rPr>
+      </w:pPr>
+      <w:r>
+        <w:rPr>
           <w:rFonts w:ascii="Century Gothic" w:hAnsi="Century Gothic" w:cs="Century Gothic"/>
           <w:sz w:val="32"/>
           <w:szCs w:val="32"/>
         </w:rPr>
-      </w:pPr>
-      <w:r>
-        <w:rPr>
-          <w:rFonts w:ascii="Century Gothic" w:hAnsi="Century Gothic" w:cs="Century Gothic"/>
-          <w:sz w:val="32"/>
-          <w:szCs w:val="32"/>
-        </w:rPr>
         <w:t>Class: ______________________________________________________</w:t>
-      </w:r>
-    </w:p>
-    <w:p>
-      <w:pPr>
-        <w:suppressAutoHyphens w:val="0"/>
-        <w:autoSpaceDE w:val="0"/>
-        <w:autoSpaceDN w:val="0"/>
-        <w:adjustRightInd w:val="0"/>
-        <w:spacing w:after="240"/>
-        <w:jc w:val="center"/>
-        <w:rPr>
-          <w:rFonts w:ascii="Century Gothic" w:hAnsi="Century Gothic" w:cs="Century Gothic"/>
-          <w:sz w:val="32"/>
-          <w:szCs w:val="32"/>
-        </w:rPr>
-      </w:pPr>
-    </w:p>
-    <w:p>
-      <w:r>
-        <w:rPr>
-          <w:noProof/>
-        </w:rPr>
-        <w:lastRenderedPageBreak/>
-        <w:drawing>
-          <wp:inline distT="0" distB="0" distL="0" distR="0" wp14:anchorId="6094666B" wp14:editId="3829F73B">
-            <wp:extent cx="2395220" cy="1415232"/>
-            <wp:effectExtent l="0" t="0" r="0" b="0"/>
-            <wp:docPr id="4" name="Picture 4"/>
-            <wp:cNvGraphicFramePr>
-              <a:graphicFrameLocks xmlns:a="http://schemas.openxmlformats.org/drawingml/2006/main" noChangeAspect="1"/>
-            </wp:cNvGraphicFramePr>
-            <a:graphic xmlns:a="http://schemas.openxmlformats.org/drawingml/2006/main">
-              <a:graphicData uri="http://schemas.openxmlformats.org/drawingml/2006/picture">
-                <pic:pic xmlns:pic="http://schemas.openxmlformats.org/drawingml/2006/picture">
-                  <pic:nvPicPr>
-                    <pic:cNvPr id="0" name="IconAndLogo.png"/>
-                    <pic:cNvPicPr/>
-                  </pic:nvPicPr>
-                  <pic:blipFill>
-                    <a:blip r:embed="rId11">
-                      <a:extLst>
-                        <a:ext uri="{28A0092B-C50C-407E-A947-70E740481C1C}">
-                          <a14:useLocalDpi xmlns:a14="http://schemas.microsoft.com/office/drawing/2010/main" val="0"/>
-                        </a:ext>
-                      </a:extLst>
-                    </a:blip>
-                    <a:stretch>
-                      <a:fillRect/>
-                    </a:stretch>
-                  </pic:blipFill>
-                  <pic:spPr>
-                    <a:xfrm>
-                      <a:off x="0" y="0"/>
-                      <a:ext cx="2396209" cy="1415816"/>
-                    </a:xfrm>
-                    <a:prstGeom prst="rect">
-                      <a:avLst/>
-                    </a:prstGeom>
-                  </pic:spPr>
-                </pic:pic>
-              </a:graphicData>
-            </a:graphic>
-          </wp:inline>
-        </w:drawing>
-      </w:r>
-    </w:p>
-    <w:p>
-      <w:pPr>
-        <w:rPr>
-          <w:rFonts w:ascii="Century Gothic" w:hAnsi="Century Gothic"/>
-          <w:sz w:val="32"/>
-          <w:szCs w:val="32"/>
-        </w:rPr>
-      </w:pPr>
-      <w:r>
-        <w:rPr>
-          <w:rFonts w:ascii="Century Gothic" w:hAnsi="Century Gothic"/>
-          <w:sz w:val="32"/>
-          <w:szCs w:val="32"/>
-        </w:rPr>
-        <w:t xml:space="preserve">  </w:t>
-      </w:r>
-      <w:r>
-        <w:rPr>
-          <w:rFonts w:ascii="Century Gothic" w:hAnsi="Century Gothic"/>
-          <w:sz w:val="32"/>
-          <w:szCs w:val="32"/>
-        </w:rPr>
-        <w:t>Workbook v0.9</w:t>
-      </w:r>
-    </w:p>
-    <w:p>
-      <w:pPr>
-        <w:rPr>
-          <w:rFonts w:ascii="Century Gothic" w:hAnsi="Century Gothic"/>
-          <w:sz w:val="32"/>
-          <w:szCs w:val="32"/>
-        </w:rPr>
-      </w:pPr>
-    </w:p>
-    <w:p>
-      <w:pPr>
-        <w:rPr>
-          <w:rFonts w:ascii="Century Gothic" w:hAnsi="Century Gothic"/>
-          <w:sz w:val="32"/>
-          <w:szCs w:val="32"/>
-        </w:rPr>
-      </w:pPr>
-    </w:p>
-    <w:p>
-      <w:pPr>
-        <w:rPr>
-          <w:rFonts w:ascii="Century Gothic" w:hAnsi="Century Gothic"/>
-          <w:sz w:val="32"/>
-          <w:szCs w:val="32"/>
-        </w:rPr>
-      </w:pPr>
-    </w:p>
-    <w:p>
-      <w:pPr>
-        <w:rPr>
-          <w:rFonts w:ascii="Century Gothic" w:hAnsi="Century Gothic"/>
-          <w:sz w:val="32"/>
-          <w:szCs w:val="32"/>
-        </w:rPr>
-      </w:pPr>
-    </w:p>
-    <w:p>
-      <w:pPr>
-        <w:rPr>
-          <w:rFonts w:ascii="Century Gothic" w:hAnsi="Century Gothic"/>
-          <w:sz w:val="32"/>
-          <w:szCs w:val="32"/>
-        </w:rPr>
-      </w:pPr>
-    </w:p>
-    <w:p>
-      <w:pPr>
-        <w:rPr>
-          <w:rFonts w:ascii="Century Gothic" w:hAnsi="Century Gothic"/>
-          <w:sz w:val="32"/>
-          <w:szCs w:val="32"/>
-        </w:rPr>
-      </w:pPr>
-    </w:p>
-    <w:p>
-      <w:pPr>
-        <w:rPr>
-          <w:rFonts w:ascii="Century Gothic" w:hAnsi="Century Gothic"/>
-          <w:sz w:val="32"/>
-          <w:szCs w:val="32"/>
-        </w:rPr>
-      </w:pPr>
-    </w:p>
-    <w:p>
-      <w:pPr>
-        <w:rPr>
-          <w:rFonts w:ascii="Century Gothic" w:hAnsi="Century Gothic"/>
-          <w:sz w:val="32"/>
-          <w:szCs w:val="32"/>
-        </w:rPr>
-      </w:pPr>
-    </w:p>
-    <w:p>
-      <w:pPr>
-        <w:rPr>
-          <w:rFonts w:ascii="Century Gothic" w:hAnsi="Century Gothic"/>
-          <w:sz w:val="32"/>
-          <w:szCs w:val="32"/>
-        </w:rPr>
-      </w:pPr>
-    </w:p>
-    <w:p>
-      <w:pPr>
-        <w:rPr>
-          <w:rFonts w:ascii="Century Gothic" w:hAnsi="Century Gothic"/>
-          <w:sz w:val="28"/>
-          <w:szCs w:val="28"/>
-        </w:rPr>
-      </w:pPr>
-    </w:p>
-    <w:p>
-      <w:pPr>
-        <w:rPr>
-          <w:rFonts w:ascii="Century Gothic" w:hAnsi="Century Gothic"/>
-          <w:sz w:val="28"/>
-          <w:szCs w:val="28"/>
-        </w:rPr>
-      </w:pPr>
-    </w:p>
-    <w:p>
-      <w:pPr>
-        <w:rPr>
-          <w:rFonts w:ascii="Century Gothic" w:hAnsi="Century Gothic"/>
-          <w:sz w:val="28"/>
-          <w:szCs w:val="28"/>
-        </w:rPr>
-      </w:pPr>
-    </w:p>
-    <w:p>
-      <w:pPr>
-        <w:rPr>
-          <w:rFonts w:ascii="Century Gothic" w:hAnsi="Century Gothic"/>
-          <w:sz w:val="28"/>
-          <w:szCs w:val="28"/>
-        </w:rPr>
-      </w:pPr>
-    </w:p>
-    <w:p>
-      <w:pPr>
-        <w:rPr>
-          <w:rFonts w:ascii="Century Gothic" w:hAnsi="Century Gothic"/>
-          <w:sz w:val="28"/>
-          <w:szCs w:val="28"/>
-        </w:rPr>
-      </w:pPr>
-    </w:p>
-    <w:p>
-      <w:pPr>
-        <w:rPr>
-          <w:rFonts w:ascii="Century Gothic" w:hAnsi="Century Gothic"/>
-          <w:sz w:val="28"/>
-          <w:szCs w:val="28"/>
-        </w:rPr>
-      </w:pPr>
-    </w:p>
-    <w:p>
-      <w:pPr>
-        <w:rPr>
-          <w:rFonts w:ascii="Century Gothic" w:hAnsi="Century Gothic"/>
-          <w:sz w:val="28"/>
-          <w:szCs w:val="28"/>
-        </w:rPr>
-      </w:pPr>
-    </w:p>
-    <w:p>
-      <w:pPr>
-        <w:rPr>
-          <w:rFonts w:ascii="Century Gothic" w:hAnsi="Century Gothic"/>
-          <w:sz w:val="28"/>
-          <w:szCs w:val="28"/>
-        </w:rPr>
-      </w:pPr>
-      <w:r>
-        <w:rPr>
-          <w:rFonts w:ascii="Century Gothic" w:hAnsi="Century Gothic"/>
-          <w:sz w:val="28"/>
-          <w:szCs w:val="28"/>
-        </w:rPr>
-        <w:t>Brought to you by the Bootstrap team:</w:t>
-      </w:r>
-    </w:p>
-    <w:p>
-      <w:pPr>
-        <w:pStyle w:val="ListParagraph"/>
-        <w:widowControl/>
-        <w:numPr>
-          <w:ilvl w:val="0"/>
-          <w:numId w:val="6"/>
-        </w:numPr>
-        <w:suppressAutoHyphens w:val="0"/>
-        <w:rPr>
-          <w:rFonts w:ascii="Century Gothic" w:hAnsi="Century Gothic"/>
-          <w:sz w:val="28"/>
-          <w:szCs w:val="28"/>
-        </w:rPr>
-      </w:pPr>
-      <w:r>
-        <w:rPr>
-          <w:rFonts w:ascii="Century Gothic" w:hAnsi="Century Gothic"/>
-          <w:sz w:val="28"/>
-          <w:szCs w:val="28"/>
-        </w:rPr>
-        <w:t>Emma Youndtsmith</w:t>
-      </w:r>
-    </w:p>
-    <w:p>
-      <w:pPr>
-        <w:pStyle w:val="ListParagraph"/>
-        <w:widowControl/>
-        <w:numPr>
-          <w:ilvl w:val="0"/>
-          <w:numId w:val="6"/>
-        </w:numPr>
-        <w:suppressAutoHyphens w:val="0"/>
-        <w:rPr>
-          <w:rFonts w:ascii="Century Gothic" w:hAnsi="Century Gothic"/>
-          <w:sz w:val="28"/>
-          <w:szCs w:val="28"/>
-        </w:rPr>
-      </w:pPr>
-      <w:r>
-        <w:rPr>
-          <w:rFonts w:ascii="Century Gothic" w:hAnsi="Century Gothic"/>
-          <w:sz w:val="28"/>
-          <w:szCs w:val="28"/>
-        </w:rPr>
-        <w:t>Emmanuel Schanzer</w:t>
-      </w:r>
-    </w:p>
-    <w:p>
-      <w:pPr>
-        <w:pStyle w:val="ListParagraph"/>
-        <w:widowControl/>
-        <w:numPr>
-          <w:ilvl w:val="0"/>
-          <w:numId w:val="6"/>
-        </w:numPr>
-        <w:suppressAutoHyphens w:val="0"/>
-        <w:rPr>
-          <w:rFonts w:ascii="Century Gothic" w:hAnsi="Century Gothic"/>
-          <w:sz w:val="28"/>
-          <w:szCs w:val="28"/>
-        </w:rPr>
-      </w:pPr>
-      <w:r>
-        <w:rPr>
-          <w:rFonts w:ascii="Century Gothic" w:hAnsi="Century Gothic"/>
-          <w:sz w:val="28"/>
-          <w:szCs w:val="28"/>
-        </w:rPr>
-        <w:t>Kathi Fisler</w:t>
-      </w:r>
-    </w:p>
-    <w:p>
-      <w:pPr>
-        <w:pStyle w:val="ListParagraph"/>
-        <w:widowControl/>
-        <w:numPr>
-          <w:ilvl w:val="0"/>
-          <w:numId w:val="6"/>
-        </w:numPr>
-        <w:suppressAutoHyphens w:val="0"/>
-        <w:rPr>
-          <w:rFonts w:ascii="Century Gothic" w:hAnsi="Century Gothic"/>
-          <w:sz w:val="28"/>
-          <w:szCs w:val="28"/>
-        </w:rPr>
-      </w:pPr>
-      <w:r>
-        <w:rPr>
-          <w:rFonts w:ascii="Century Gothic" w:hAnsi="Century Gothic"/>
-          <w:sz w:val="28"/>
-          <w:szCs w:val="28"/>
-        </w:rPr>
-        <w:t>Shriram Krishnamurthi</w:t>
-      </w:r>
-    </w:p>
-    <w:p>
-      <w:pPr>
-        <w:rPr>
-          <w:rFonts w:ascii="Century Gothic" w:hAnsi="Century Gothic"/>
-          <w:sz w:val="28"/>
-          <w:szCs w:val="28"/>
-        </w:rPr>
-      </w:pPr>
-      <w:r>
-        <w:rPr>
-          <w:rFonts w:ascii="Century Gothic" w:hAnsi="Century Gothic"/>
-          <w:sz w:val="28"/>
-          <w:szCs w:val="28"/>
-        </w:rPr>
-        <w:t>Visual Design: Colleen Murphy</w:t>
-      </w:r>
-    </w:p>
-    <w:p>
-      <w:pPr>
-        <w:rPr>
-          <w:rFonts w:ascii="Century Gothic" w:hAnsi="Century Gothic"/>
-          <w:sz w:val="28"/>
-          <w:szCs w:val="28"/>
-        </w:rPr>
-      </w:pPr>
-    </w:p>
-    <w:p>
-      <w:pPr>
-        <w:rPr>
-          <w:rFonts w:ascii="Century Gothic" w:hAnsi="Century Gothic"/>
-          <w:sz w:val="28"/>
-          <w:szCs w:val="28"/>
-        </w:rPr>
-      </w:pPr>
-    </w:p>
-    <w:p>
-      <w:pPr>
-        <w:rPr>
-          <w:rFonts w:ascii="Century Gothic" w:hAnsi="Century Gothic"/>
-          <w:sz w:val="28"/>
-          <w:szCs w:val="28"/>
-        </w:rPr>
-      </w:pPr>
-    </w:p>
-    <w:p>
-      <w:pPr>
-        <w:rPr>
-          <w:rFonts w:ascii="Century Gothic" w:hAnsi="Century Gothic"/>
-          <w:sz w:val="28"/>
-          <w:szCs w:val="28"/>
-        </w:rPr>
-      </w:pPr>
-    </w:p>
-    <w:p>
-      <w:pPr>
-        <w:rPr>
-          <w:rFonts w:ascii="Century Gothic" w:hAnsi="Century Gothic"/>
-          <w:sz w:val="28"/>
-          <w:szCs w:val="28"/>
-        </w:rPr>
-      </w:pPr>
-      <w:bookmarkStart w:id="0" w:name="_GoBack"/>
-      <w:bookmarkEnd w:id="0"/>
-    </w:p>
-    <w:p>
-      <w:pPr>
-        <w:rPr>
-          <w:rFonts w:ascii="Century Gothic" w:hAnsi="Century Gothic"/>
-          <w:sz w:val="28"/>
-          <w:szCs w:val="28"/>
-        </w:rPr>
-      </w:pPr>
-    </w:p>
-    <w:p>
-      <w:pPr>
-        <w:pBdr>
-          <w:top w:val="single" w:sz="18" w:space="1" w:color="auto"/>
-        </w:pBdr>
-        <w:rPr>
-          <w:rFonts w:ascii="Century Gothic" w:hAnsi="Century Gothic"/>
-          <w:sz w:val="24"/>
-          <w:szCs w:val="24"/>
-        </w:rPr>
-        <w:sectPr>
-          <w:footerReference w:type="even" r:id="rId12"/>
-          <w:footerReference w:type="default" r:id="rId13"/>
-          <w:pgSz w:w="12240" w:h="15840"/>
-          <w:pgMar w:top="720" w:right="1134" w:bottom="990" w:left="1134" w:header="720" w:footer="1134" w:gutter="0"/>
-          <w:pgNumType w:start="0"/>
-          <w:cols w:space="720"/>
-          <w:titlePg/>
-          <w:docGrid w:linePitch="360"/>
-        </w:sectPr>
-      </w:pPr>
-      <w:r>
-        <w:rPr>
-          <w:rFonts w:ascii="Century Gothic" w:hAnsi="Century Gothic"/>
-          <w:sz w:val="24"/>
-          <w:szCs w:val="24"/>
-        </w:rPr>
-        <w:t>Bootstrap is licensed under a Creative Commons 3.0 Unported License. Based on a work from www.BootstrapWorld.org. Permissions beyond the scope of this license may be availabl</w:t>
-      </w:r>
-      <w:r>
-        <w:rPr>
-          <w:rFonts w:ascii="Century Gothic" w:hAnsi="Century Gothic"/>
-          <w:sz w:val="24"/>
-          <w:szCs w:val="24"/>
-        </w:rPr>
-        <w:t>e at schanzer@BootstrapWorld</w:t>
       </w:r>
     </w:p>
     <w:p>
@@ -852,6 +395,7 @@
                 <w:szCs w:val="22"/>
               </w:rPr>
             </w:pPr>
+            <w:proofErr w:type="spellStart"/>
             <w:r>
               <w:rPr>
                 <w:rFonts w:ascii="Trebuchet MS" w:hAnsi="Trebuchet MS"/>
@@ -859,7 +403,17 @@
                 <w:sz w:val="22"/>
                 <w:szCs w:val="22"/>
               </w:rPr>
-              <w:t>Pyret Code</w:t>
+              <w:t>Pyret</w:t>
+            </w:r>
+            <w:proofErr w:type="spellEnd"/>
+            <w:r>
+              <w:rPr>
+                <w:rFonts w:ascii="Trebuchet MS" w:hAnsi="Trebuchet MS"/>
+                <w:b/>
+                <w:sz w:val="22"/>
+                <w:szCs w:val="22"/>
+              </w:rPr>
+              <w:t xml:space="preserve"> Code</w:t>
             </w:r>
           </w:p>
         </w:tc>
@@ -2051,7 +1605,21 @@
               <w:rPr>
                 <w:rFonts w:ascii="Courier" w:hAnsi="Courier" w:cs="Times"/>
               </w:rPr>
-              <w:t>(rectangle 50 50 "solid" "blue"))</w:t>
+              <w:t xml:space="preserve">(rectangle 50 </w:t>
+            </w:r>
+            <w:proofErr w:type="spellStart"/>
+            <w:r>
+              <w:rPr>
+                <w:rFonts w:ascii="Courier" w:hAnsi="Courier" w:cs="Times"/>
+              </w:rPr>
+              <w:t>50</w:t>
+            </w:r>
+            <w:proofErr w:type="spellEnd"/>
+            <w:r>
+              <w:rPr>
+                <w:rFonts w:ascii="Courier" w:hAnsi="Courier" w:cs="Times"/>
+              </w:rPr>
+              <w:t xml:space="preserve"> "solid" "blue"))</w:t>
             </w:r>
           </w:p>
           <w:p>
@@ -3221,13 +2789,13 @@
                     </wp:anchor>
                   </w:drawing>
                 </mc:Choice>
-                <mc:Fallback>
+                <mc:Fallback xmlns:w15="http://schemas.microsoft.com/office/word/2012/wordml">
                   <w:pict>
-                    <v:shapetype id="_x0000_t202" coordsize="21600,21600" o:spt="202" path="m0,0l0,21600,21600,21600,21600,0xe">
+                    <v:shapetype w14:anchorId="478EF20D" id="_x0000_t202" coordsize="21600,21600" o:spt="202" path="m0,0l0,21600,21600,21600,21600,0xe">
                       <v:stroke joinstyle="miter"/>
                       <v:path gradientshapeok="t" o:connecttype="rect"/>
                     </v:shapetype>
-                    <v:shape id="Text Box 16" o:spid="_x0000_s1026" type="#_x0000_t202" style="position:absolute;margin-left:25.9pt;margin-top:3.8pt;width:75pt;height:24.95pt;z-index:251663360;visibility:visible;mso-wrap-style:square;mso-height-percent:0;mso-wrap-distance-left:9pt;mso-wrap-distance-top:0;mso-wrap-distance-right:9pt;mso-wrap-distance-bottom:0;mso-position-horizontal:absolute;mso-position-horizontal-relative:text;mso-position-vertical:absolute;mso-position-vertical-relative:text;mso-height-percent:0;mso-height-relative:margin;v-text-anchor:top" o:gfxdata="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" filled="f" stroked="f">
+                    <v:shape id="Text_x0020_Box_x0020_16" o:spid="_x0000_s1026" type="#_x0000_t202" style="position:absolute;margin-left:25.9pt;margin-top:3.8pt;width:75pt;height:24.95pt;z-index:251663360;visibility:visible;mso-wrap-style:square;mso-height-percent:0;mso-wrap-distance-left:9pt;mso-wrap-distance-top:0;mso-wrap-distance-right:9pt;mso-wrap-distance-bottom:0;mso-position-horizontal:absolute;mso-position-horizontal-relative:text;mso-position-vertical:absolute;mso-position-vertical-relative:text;mso-height-percent:0;mso-height-relative:margin;v-text-anchor:top" o:gfxdata="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" filled="f" stroked="f">
                       <v:textbox>
                         <w:txbxContent>
                           <w:p>
@@ -3344,9 +2912,9 @@
                     </wp:anchor>
                   </w:drawing>
                 </mc:Choice>
-                <mc:Fallback>
+                <mc:Fallback xmlns:w15="http://schemas.microsoft.com/office/word/2012/wordml">
                   <w:pict>
-                    <v:shape id="Text Box 18" o:spid="_x0000_s1027" type="#_x0000_t202" style="position:absolute;margin-left:367.9pt;margin-top:3.25pt;width:75pt;height:23.25pt;z-index:251667456;visibility:visible;mso-wrap-style:square;mso-height-percent:0;mso-wrap-distance-left:9pt;mso-wrap-distance-top:0;mso-wrap-distance-right:9pt;mso-wrap-distance-bottom:0;mso-position-horizontal:absolute;mso-position-horizontal-relative:text;mso-position-vertical:absolute;mso-position-vertical-relative:text;mso-height-percent:0;mso-height-relative:margin;v-text-anchor:top" o:gfxdata="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" filled="f" stroked="f">
+                    <v:shape w14:anchorId="69C94C92" id="Text_x0020_Box_x0020_18" o:spid="_x0000_s1027" type="#_x0000_t202" style="position:absolute;margin-left:367.9pt;margin-top:3.25pt;width:75pt;height:23.25pt;z-index:251667456;visibility:visible;mso-wrap-style:square;mso-height-percent:0;mso-wrap-distance-left:9pt;mso-wrap-distance-top:0;mso-wrap-distance-right:9pt;mso-wrap-distance-bottom:0;mso-position-horizontal:absolute;mso-position-horizontal-relative:text;mso-position-vertical:absolute;mso-position-vertical-relative:text;mso-height-percent:0;mso-height-relative:margin;v-text-anchor:top" o:gfxdata="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" filled="f" stroked="f">
                       <v:textbox>
                         <w:txbxContent>
                           <w:p>
@@ -3463,9 +3031,9 @@
                     </wp:anchor>
                   </w:drawing>
                 </mc:Choice>
-                <mc:Fallback>
+                <mc:Fallback xmlns:w15="http://schemas.microsoft.com/office/word/2012/wordml">
                   <w:pict>
-                    <v:shape id="Text Box 17" o:spid="_x0000_s1028" type="#_x0000_t202" style="position:absolute;margin-left:203pt;margin-top:4.4pt;width:75pt;height:23.25pt;z-index:251665408;visibility:visible;mso-wrap-style:square;mso-height-percent:0;mso-wrap-distance-left:9pt;mso-wrap-distance-top:0;mso-wrap-distance-right:9pt;mso-wrap-distance-bottom:0;mso-position-horizontal:absolute;mso-position-horizontal-relative:text;mso-position-vertical:absolute;mso-position-vertical-relative:text;mso-height-percent:0;mso-height-relative:margin;v-text-anchor:top" o:gfxdata="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" filled="f" stroked="f">
+                    <v:shape w14:anchorId="03A9CCB3" id="Text_x0020_Box_x0020_17" o:spid="_x0000_s1028" type="#_x0000_t202" style="position:absolute;margin-left:203pt;margin-top:4.4pt;width:75pt;height:23.25pt;z-index:251665408;visibility:visible;mso-wrap-style:square;mso-height-percent:0;mso-wrap-distance-left:9pt;mso-wrap-distance-top:0;mso-wrap-distance-right:9pt;mso-wrap-distance-bottom:0;mso-position-horizontal:absolute;mso-position-horizontal-relative:text;mso-position-vertical:absolute;mso-position-vertical-relative:text;mso-height-percent:0;mso-height-relative:margin;v-text-anchor:top" o:gfxdata="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" filled="f" stroked="f">
                       <v:textbox>
                         <w:txbxContent>
                           <w:p>
@@ -3749,9 +3317,9 @@
                     </wp:anchor>
                   </w:drawing>
                 </mc:Choice>
-                <mc:Fallback>
+                <mc:Fallback xmlns:w15="http://schemas.microsoft.com/office/word/2012/wordml">
                   <w:pict>
-                    <v:shape id="Text Box 21" o:spid="_x0000_s1029" type="#_x0000_t202" style="position:absolute;margin-left:240.3pt;margin-top:1.25pt;width:75pt;height:39.5pt;z-index:251673600;visibility:visible;mso-wrap-style:square;mso-wrap-distance-left:9pt;mso-wrap-distance-top:0;mso-wrap-distance-right:9pt;mso-wrap-distance-bottom:0;mso-position-horizontal:absolute;mso-position-horizontal-relative:text;mso-position-vertical:absolute;mso-position-vertical-relative:text;v-text-anchor:top" o:gfxdata="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" filled="f" stroked="f">
+                    <v:shape w14:anchorId="2E7A67F4" id="Text_x0020_Box_x0020_21" o:spid="_x0000_s1029" type="#_x0000_t202" style="position:absolute;margin-left:240.3pt;margin-top:1.25pt;width:75pt;height:39.5pt;z-index:251673600;visibility:visible;mso-wrap-style:square;mso-wrap-distance-left:9pt;mso-wrap-distance-top:0;mso-wrap-distance-right:9pt;mso-wrap-distance-bottom:0;mso-position-horizontal:absolute;mso-position-horizontal-relative:text;mso-position-vertical:absolute;mso-position-vertical-relative:text;v-text-anchor:top" o:gfxdata="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" filled="f" stroked="f">
                       <v:textbox>
                         <w:txbxContent>
                           <w:p>
@@ -3867,9 +3435,9 @@
                     </wp:anchor>
                   </w:drawing>
                 </mc:Choice>
-                <mc:Fallback>
+                <mc:Fallback xmlns:w15="http://schemas.microsoft.com/office/word/2012/wordml">
                   <w:pict>
-                    <v:shape id="Text Box 20" o:spid="_x0000_s1030" type="#_x0000_t202" style="position:absolute;margin-left:113.5pt;margin-top:3.9pt;width:75pt;height:39.5pt;z-index:251671552;visibility:visible;mso-wrap-style:square;mso-wrap-distance-left:9pt;mso-wrap-distance-top:0;mso-wrap-distance-right:9pt;mso-wrap-distance-bottom:0;mso-position-horizontal:absolute;mso-position-horizontal-relative:text;mso-position-vertical:absolute;mso-position-vertical-relative:text;v-text-anchor:top" o:gfxdata="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" filled="f" stroked="f">
+                    <v:shape w14:anchorId="04FAB81F" id="Text_x0020_Box_x0020_20" o:spid="_x0000_s1030" type="#_x0000_t202" style="position:absolute;margin-left:113.5pt;margin-top:3.9pt;width:75pt;height:39.5pt;z-index:251671552;visibility:visible;mso-wrap-style:square;mso-wrap-distance-left:9pt;mso-wrap-distance-top:0;mso-wrap-distance-right:9pt;mso-wrap-distance-bottom:0;mso-position-horizontal:absolute;mso-position-horizontal-relative:text;mso-position-vertical:absolute;mso-position-vertical-relative:text;v-text-anchor:top" o:gfxdata="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" filled="f" stroked="f">
                       <v:textbox>
                         <w:txbxContent>
                           <w:p>
@@ -4103,9 +3671,9 @@
                     </wp:anchor>
                   </w:drawing>
                 </mc:Choice>
-                <mc:Fallback>
+                <mc:Fallback xmlns:w15="http://schemas.microsoft.com/office/word/2012/wordml">
                   <w:pict>
-                    <v:shape id="Text Box 26" o:spid="_x0000_s1031" type="#_x0000_t202" style="position:absolute;margin-left:241.35pt;margin-top:3.9pt;width:75pt;height:39.5pt;z-index:251679744;visibility:visible;mso-wrap-style:square;mso-wrap-distance-left:9pt;mso-wrap-distance-top:0;mso-wrap-distance-right:9pt;mso-wrap-distance-bottom:0;mso-position-horizontal:absolute;mso-position-horizontal-relative:text;mso-position-vertical:absolute;mso-position-vertical-relative:text;v-text-anchor:top" o:gfxdata="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" filled="f" stroked="f">
+                    <v:shape w14:anchorId="293DEC58" id="Text_x0020_Box_x0020_26" o:spid="_x0000_s1031" type="#_x0000_t202" style="position:absolute;margin-left:241.35pt;margin-top:3.9pt;width:75pt;height:39.5pt;z-index:251679744;visibility:visible;mso-wrap-style:square;mso-wrap-distance-left:9pt;mso-wrap-distance-top:0;mso-wrap-distance-right:9pt;mso-wrap-distance-bottom:0;mso-position-horizontal:absolute;mso-position-horizontal-relative:text;mso-position-vertical:absolute;mso-position-vertical-relative:text;v-text-anchor:top" o:gfxdata="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" filled="f" stroked="f">
                       <v:textbox>
                         <w:txbxContent>
                           <w:p>
@@ -4221,9 +3789,9 @@
                     </wp:anchor>
                   </w:drawing>
                 </mc:Choice>
-                <mc:Fallback>
+                <mc:Fallback xmlns:w15="http://schemas.microsoft.com/office/word/2012/wordml">
                   <w:pict>
-                    <v:shape id="Text Box 25" o:spid="_x0000_s1032" type="#_x0000_t202" style="position:absolute;margin-left:112.55pt;margin-top:2.9pt;width:75pt;height:39.5pt;z-index:251677696;visibility:visible;mso-wrap-style:square;mso-wrap-distance-left:9pt;mso-wrap-distance-top:0;mso-wrap-distance-right:9pt;mso-wrap-distance-bottom:0;mso-position-horizontal:absolute;mso-position-horizontal-relative:text;mso-position-vertical:absolute;mso-position-vertical-relative:text;v-text-anchor:top" o:gfxdata="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" filled="f" stroked="f">
+                    <v:shape w14:anchorId="7B75C307" id="Text_x0020_Box_x0020_25" o:spid="_x0000_s1032" type="#_x0000_t202" style="position:absolute;margin-left:112.55pt;margin-top:2.9pt;width:75pt;height:39.5pt;z-index:251677696;visibility:visible;mso-wrap-style:square;mso-wrap-distance-left:9pt;mso-wrap-distance-top:0;mso-wrap-distance-right:9pt;mso-wrap-distance-bottom:0;mso-position-horizontal:absolute;mso-position-horizontal-relative:text;mso-position-vertical:absolute;mso-position-vertical-relative:text;v-text-anchor:top" o:gfxdata="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" filled="f" stroked="f">
                       <v:textbox>
                         <w:txbxContent>
                           <w:p>
@@ -4338,9 +3906,9 @@
                     </wp:anchor>
                   </w:drawing>
                 </mc:Choice>
-                <mc:Fallback>
+                <mc:Fallback xmlns:w15="http://schemas.microsoft.com/office/word/2012/wordml">
                   <w:pict>
-                    <v:shape id="Text Box 23" o:spid="_x0000_s1033" type="#_x0000_t202" style="position:absolute;margin-left:43.6pt;margin-top:1.45pt;width:75pt;height:39.5pt;z-index:251675648;visibility:visible;mso-wrap-style:square;mso-wrap-distance-left:9pt;mso-wrap-distance-top:0;mso-wrap-distance-right:9pt;mso-wrap-distance-bottom:0;mso-position-horizontal:absolute;mso-position-horizontal-relative:text;mso-position-vertical:absolute;mso-position-vertical-relative:text;v-text-anchor:top" o:gfxdata="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" filled="f" stroked="f">
+                    <v:shape w14:anchorId="5FDE0623" id="Text_x0020_Box_x0020_23" o:spid="_x0000_s1033" type="#_x0000_t202" style="position:absolute;margin-left:43.6pt;margin-top:1.45pt;width:75pt;height:39.5pt;z-index:251675648;visibility:visible;mso-wrap-style:square;mso-wrap-distance-left:9pt;mso-wrap-distance-top:0;mso-wrap-distance-right:9pt;mso-wrap-distance-bottom:0;mso-position-horizontal:absolute;mso-position-horizontal-relative:text;mso-position-vertical:absolute;mso-position-vertical-relative:text;v-text-anchor:top" o:gfxdata="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" filled="f" stroked="f">
                       <v:textbox>
                         <w:txbxContent>
                           <w:p>
@@ -4454,9 +4022,9 @@
                     </wp:anchor>
                   </w:drawing>
                 </mc:Choice>
-                <mc:Fallback>
+                <mc:Fallback xmlns:w15="http://schemas.microsoft.com/office/word/2012/wordml">
                   <w:pict>
-                    <v:shape id="Text Box 19" o:spid="_x0000_s1034" type="#_x0000_t202" style="position:absolute;margin-left:43.6pt;margin-top:-27.85pt;width:75pt;height:39.5pt;z-index:251669504;visibility:visible;mso-wrap-style:square;mso-wrap-distance-left:9pt;mso-wrap-distance-top:0;mso-wrap-distance-right:9pt;mso-wrap-distance-bottom:0;mso-position-horizontal:absolute;mso-position-horizontal-relative:text;mso-position-vertical:absolute;mso-position-vertical-relative:text;v-text-anchor:top" o:gfxdata="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" filled="f" stroked="f">
+                    <v:shape w14:anchorId="4A8F810D" id="Text_x0020_Box_x0020_19" o:spid="_x0000_s1034" type="#_x0000_t202" style="position:absolute;margin-left:43.6pt;margin-top:-27.85pt;width:75pt;height:39.5pt;z-index:251669504;visibility:visible;mso-wrap-style:square;mso-wrap-distance-left:9pt;mso-wrap-distance-top:0;mso-wrap-distance-right:9pt;mso-wrap-distance-bottom:0;mso-position-horizontal:absolute;mso-position-horizontal-relative:text;mso-position-vertical:absolute;mso-position-vertical-relative:text;v-text-anchor:top" o:gfxdata="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" filled="f" stroked="f">
                       <v:textbox>
                         <w:txbxContent>
                           <w:p>
@@ -4635,9 +4203,9 @@
                     </wp:anchor>
                   </w:drawing>
                 </mc:Choice>
-                <mc:Fallback>
+                <mc:Fallback xmlns:w15="http://schemas.microsoft.com/office/word/2012/wordml">
                   <w:pict>
-                    <v:shapetype id="_x0000_t61" coordsize="21600,21600" o:spt="61" adj="1350,25920" path="m0,0l0@8@12@24,0@9,,21600@6,21600@15@27@7,21600,21600,21600,21600@9@18@30,21600@8,21600,0@7,0@21@33@6,0xe">
+                    <v:shapetype w14:anchorId="5CBC961B" id="_x0000_t61" coordsize="21600,21600" o:spt="61" adj="1350,25920" path="m0,0l0@8@12@24,0@9,,21600@6,21600@15@27@7,21600,21600,21600,21600@9@18@30,21600@8,21600,0@7,0@21@33@6,0xe">
                       <v:stroke joinstyle="miter"/>
                       <v:formulas>
                         <v:f eqn="sum 10800 0 #0"/>
@@ -4682,8 +4250,7 @@
                         <v:h position="#0,#1"/>
                       </v:handles>
                     </v:shapetype>
-                    <v:shape id="Rectangular Callout 32" o:spid="_x0000_s1035" type="#_x0000_t61" style="position:absolute;margin-left:334.95pt;margin-top:4.3pt;width:62.25pt;height:17.25pt;z-index:251688960;visibility:visible;mso-wrap-style:square;mso-width-percent:0;mso-height-percent:0;mso-wrap-distance-left:9pt;mso-wrap-distance-top:0;mso-wrap-distance-right:9pt;mso-wrap-distance-bottom:0;mso-position-horizontal:absolute;mso-position-horizontal-relative:text;mso-position-vertical:absolute;mso-position-vertical-relative:text;mso-width-percent:0;mso-height-percent:0;mso-width-relative:page;mso-height-relative:page;v-text-anchor:top" o:gfxdata="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" adj="-9612,1440" filled="f" strokeweight="1.5pt">
-                      <v:shadow opacity="49150f"/>
+                    <v:shape id="Rectangular_x0020_Callout_x0020_32" o:spid="_x0000_s1035" type="#_x0000_t61" style="position:absolute;margin-left:334.95pt;margin-top:4.3pt;width:62.25pt;height:17.25pt;z-index:251688960;visibility:visible;mso-wrap-style:square;mso-width-percent:0;mso-height-percent:0;mso-wrap-distance-left:9pt;mso-wrap-distance-top:0;mso-wrap-distance-right:9pt;mso-wrap-distance-bottom:0;mso-position-horizontal:absolute;mso-position-horizontal-relative:text;mso-position-vertical:absolute;mso-position-vertical-relative:text;mso-width-percent:0;mso-height-percent:0;mso-width-relative:page;mso-height-relative:page;v-text-anchor:top" o:gfxdata="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" adj="-9612,1440" filled="f" strokeweight="1.5pt">
                       <v:textbox inset="0,0,0,0">
                         <w:txbxContent>
                           <w:p>
@@ -4868,9 +4435,9 @@
                     </wp:anchor>
                   </w:drawing>
                 </mc:Choice>
-                <mc:Fallback>
+                <mc:Fallback xmlns:w15="http://schemas.microsoft.com/office/word/2012/wordml">
                   <w:pict>
-                    <v:shape id="Text Box 29" o:spid="_x0000_s1036" type="#_x0000_t202" style="position:absolute;margin-left:54.45pt;margin-top:14.05pt;width:75pt;height:39.5pt;z-index:251685888;visibility:visible;mso-wrap-style:square;mso-wrap-distance-left:9pt;mso-wrap-distance-top:0;mso-wrap-distance-right:9pt;mso-wrap-distance-bottom:0;mso-position-horizontal:absolute;mso-position-horizontal-relative:text;mso-position-vertical:absolute;mso-position-vertical-relative:text;v-text-anchor:top" o:gfxdata="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" filled="f" stroked="f">
+                    <v:shape w14:anchorId="686419F9" id="Text_x0020_Box_x0020_29" o:spid="_x0000_s1036" type="#_x0000_t202" style="position:absolute;margin-left:54.45pt;margin-top:14.05pt;width:75pt;height:39.5pt;z-index:251685888;visibility:visible;mso-wrap-style:square;mso-wrap-distance-left:9pt;mso-wrap-distance-top:0;mso-wrap-distance-right:9pt;mso-wrap-distance-bottom:0;mso-position-horizontal:absolute;mso-position-horizontal-relative:text;mso-position-vertical:absolute;mso-position-vertical-relative:text;v-text-anchor:top" o:gfxdata="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" filled="f" stroked="f">
                       <v:textbox>
                         <w:txbxContent>
                           <w:p>
@@ -4986,9 +4553,9 @@
                     </wp:anchor>
                   </w:drawing>
                 </mc:Choice>
-                <mc:Fallback>
+                <mc:Fallback xmlns:w15="http://schemas.microsoft.com/office/word/2012/wordml">
                   <w:pict>
-                    <v:shape id="Text Box 28" o:spid="_x0000_s1037" type="#_x0000_t202" style="position:absolute;margin-left:149.75pt;margin-top:-25.45pt;width:75pt;height:39.5pt;z-index:251683840;visibility:visible;mso-wrap-style:square;mso-wrap-distance-left:9pt;mso-wrap-distance-top:0;mso-wrap-distance-right:9pt;mso-wrap-distance-bottom:0;mso-position-horizontal:absolute;mso-position-horizontal-relative:text;mso-position-vertical:absolute;mso-position-vertical-relative:text;v-text-anchor:top" o:gfxdata="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" filled="f" stroked="f">
+                    <v:shape w14:anchorId="75A2355C" id="Text_x0020_Box_x0020_28" o:spid="_x0000_s1037" type="#_x0000_t202" style="position:absolute;margin-left:149.75pt;margin-top:-25.45pt;width:75pt;height:39.5pt;z-index:251683840;visibility:visible;mso-wrap-style:square;mso-wrap-distance-left:9pt;mso-wrap-distance-top:0;mso-wrap-distance-right:9pt;mso-wrap-distance-bottom:0;mso-position-horizontal:absolute;mso-position-horizontal-relative:text;mso-position-vertical:absolute;mso-position-vertical-relative:text;v-text-anchor:top" o:gfxdata="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" filled="f" stroked="f">
                       <v:textbox>
                         <w:txbxContent>
                           <w:p>
@@ -5103,9 +4670,9 @@
                     </wp:anchor>
                   </w:drawing>
                 </mc:Choice>
-                <mc:Fallback>
+                <mc:Fallback xmlns:w15="http://schemas.microsoft.com/office/word/2012/wordml">
                   <w:pict>
-                    <v:shape id="Text Box 27" o:spid="_x0000_s1038" type="#_x0000_t202" style="position:absolute;margin-left:54.45pt;margin-top:-28.5pt;width:75pt;height:39.5pt;z-index:251681792;visibility:visible;mso-wrap-style:square;mso-wrap-distance-left:9pt;mso-wrap-distance-top:0;mso-wrap-distance-right:9pt;mso-wrap-distance-bottom:0;mso-position-horizontal:absolute;mso-position-horizontal-relative:text;mso-position-vertical:absolute;mso-position-vertical-relative:text;v-text-anchor:top" o:gfxdata="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" filled="f" stroked="f">
+                    <v:shape w14:anchorId="161B6EE9" id="Text_x0020_Box_x0020_27" o:spid="_x0000_s1038" type="#_x0000_t202" style="position:absolute;margin-left:54.45pt;margin-top:-28.5pt;width:75pt;height:39.5pt;z-index:251681792;visibility:visible;mso-wrap-style:square;mso-wrap-distance-left:9pt;mso-wrap-distance-top:0;mso-wrap-distance-right:9pt;mso-wrap-distance-bottom:0;mso-position-horizontal:absolute;mso-position-horizontal-relative:text;mso-position-vertical:absolute;mso-position-vertical-relative:text;v-text-anchor:top" o:gfxdata="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" filled="f" stroked="f">
                       <v:textbox>
                         <w:txbxContent>
                           <w:p>
@@ -5361,10 +4928,9 @@
                     </wp:anchor>
                   </w:drawing>
                 </mc:Choice>
-                <mc:Fallback>
+                <mc:Fallback xmlns:w15="http://schemas.microsoft.com/office/word/2012/wordml">
                   <w:pict>
-                    <v:shape id="Rectangular Callout 33" o:spid="_x0000_s1039" type="#_x0000_t61" style="position:absolute;margin-left:180.15pt;margin-top:-178.1pt;width:62.25pt;height:17.25pt;z-index:251689984;visibility:visible;mso-wrap-style:square;mso-width-percent:0;mso-height-percent:0;mso-wrap-distance-left:9pt;mso-wrap-distance-top:0;mso-wrap-distance-right:9pt;mso-wrap-distance-bottom:0;mso-position-horizontal:absolute;mso-position-horizontal-relative:text;mso-position-vertical:absolute;mso-position-vertical-relative:text;mso-width-percent:0;mso-height-percent:0;mso-width-relative:page;mso-height-relative:page;v-text-anchor:top" o:gfxdata="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" adj="-9612,1440" filled="f" strokeweight="1.5pt">
-                      <v:shadow opacity="49150f"/>
+                    <v:shape w14:anchorId="3ABF38DD" id="Rectangular_x0020_Callout_x0020_33" o:spid="_x0000_s1039" type="#_x0000_t61" style="position:absolute;margin-left:180.15pt;margin-top:-178.1pt;width:62.25pt;height:17.25pt;z-index:251689984;visibility:visible;mso-wrap-style:square;mso-width-percent:0;mso-height-percent:0;mso-wrap-distance-left:9pt;mso-wrap-distance-top:0;mso-wrap-distance-right:9pt;mso-wrap-distance-bottom:0;mso-position-horizontal:absolute;mso-position-horizontal-relative:text;mso-position-vertical:absolute;mso-position-vertical-relative:text;mso-width-percent:0;mso-height-percent:0;mso-width-relative:page;mso-height-relative:page;v-text-anchor:top" o:gfxdata="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" adj="-9612,1440" filled="f" strokeweight="1.5pt">
                       <v:textbox inset="0,0,0,0">
                         <w:txbxContent>
                           <w:p>
@@ -6886,7 +6452,25 @@
           <w:szCs w:val="40"/>
         </w:rPr>
         <w:lastRenderedPageBreak/>
-        <w:t>Bug Hunting: Pyret Edition</w:t>
+        <w:t xml:space="preserve">Bug Hunting: </w:t>
+      </w:r>
+      <w:proofErr w:type="spellStart"/>
+      <w:r>
+        <w:rPr>
+          <w:rFonts w:ascii="Century Gothic" w:hAnsi="Century Gothic"/>
+          <w:sz w:val="40"/>
+          <w:szCs w:val="40"/>
+        </w:rPr>
+        <w:t>Pyret</w:t>
+      </w:r>
+      <w:proofErr w:type="spellEnd"/>
+      <w:r>
+        <w:rPr>
+          <w:rFonts w:ascii="Century Gothic" w:hAnsi="Century Gothic"/>
+          <w:sz w:val="40"/>
+          <w:szCs w:val="40"/>
+        </w:rPr>
+        <w:t xml:space="preserve"> Edition</w:t>
       </w:r>
     </w:p>
     <w:tbl>
@@ -7601,32 +7185,33 @@
                 <w:sz w:val="22"/>
                 <w:szCs w:val="22"/>
               </w:rPr>
-              <w:t xml:space="preserve"># ys : Number -&gt; </w:t>
-            </w:r>
+              <w:t xml:space="preserve"># </w:t>
+            </w:r>
+            <w:proofErr w:type="spellStart"/>
             <w:r>
               <w:rPr>
                 <w:rFonts w:ascii="Courier" w:hAnsi="Courier" w:cs="Times"/>
                 <w:sz w:val="22"/>
                 <w:szCs w:val="22"/>
               </w:rPr>
-              <w:t>Number</w:t>
-            </w:r>
-          </w:p>
-          <w:p>
-            <w:pPr>
+              <w:t>ys</w:t>
+            </w:r>
+            <w:proofErr w:type="spellEnd"/>
+            <w:r>
               <w:rPr>
                 <w:rFonts w:ascii="Courier" w:hAnsi="Courier" w:cs="Times"/>
                 <w:sz w:val="22"/>
                 <w:szCs w:val="22"/>
               </w:rPr>
-            </w:pPr>
+              <w:t xml:space="preserve"> : Number -&gt; </w:t>
+            </w:r>
             <w:r>
               <w:rPr>
                 <w:rFonts w:ascii="Courier" w:hAnsi="Courier" w:cs="Times"/>
                 <w:sz w:val="22"/>
                 <w:szCs w:val="22"/>
               </w:rPr>
-              <w:t># Given a number, create a solid</w:t>
+              <w:t>Number</w:t>
             </w:r>
           </w:p>
           <w:p>
@@ -7643,7 +7228,7 @@
                 <w:sz w:val="22"/>
                 <w:szCs w:val="22"/>
               </w:rPr>
-              <w:t># yellow star of the given size</w:t>
+              <w:t># Given a number, create a solid</w:t>
             </w:r>
           </w:p>
           <w:p>
@@ -7654,23 +7239,23 @@
                 <w:szCs w:val="22"/>
               </w:rPr>
             </w:pPr>
-          </w:p>
-          <w:p>
-            <w:pPr>
+            <w:r>
               <w:rPr>
                 <w:rFonts w:ascii="Courier" w:hAnsi="Courier" w:cs="Times"/>
                 <w:sz w:val="22"/>
                 <w:szCs w:val="22"/>
               </w:rPr>
-            </w:pPr>
-            <w:r>
+              <w:t># yellow star of the given size</w:t>
+            </w:r>
+          </w:p>
+          <w:p>
+            <w:pPr>
               <w:rPr>
                 <w:rFonts w:ascii="Courier" w:hAnsi="Courier" w:cs="Times"/>
                 <w:sz w:val="22"/>
                 <w:szCs w:val="22"/>
               </w:rPr>
-              <w:t>examples:</w:t>
-            </w:r>
+            </w:pPr>
           </w:p>
           <w:p>
             <w:pPr>
@@ -7686,15 +7271,42 @@
                 <w:sz w:val="22"/>
                 <w:szCs w:val="22"/>
               </w:rPr>
+              <w:t>examples:</w:t>
+            </w:r>
+          </w:p>
+          <w:p>
+            <w:pPr>
+              <w:rPr>
+                <w:rFonts w:ascii="Courier" w:hAnsi="Courier" w:cs="Times"/>
+                <w:sz w:val="22"/>
+                <w:szCs w:val="22"/>
+              </w:rPr>
+            </w:pPr>
+            <w:r>
+              <w:rPr>
+                <w:rFonts w:ascii="Courier" w:hAnsi="Courier" w:cs="Times"/>
+                <w:sz w:val="22"/>
+                <w:szCs w:val="22"/>
+              </w:rPr>
               <w:t xml:space="preserve">   </w:t>
             </w:r>
+            <w:proofErr w:type="spellStart"/>
             <w:r>
               <w:rPr>
                 <w:rFonts w:ascii="Courier" w:hAnsi="Courier" w:cs="Times"/>
                 <w:sz w:val="19"/>
                 <w:szCs w:val="19"/>
               </w:rPr>
-              <w:t>ys(99) is star(99, “solid”, “yellow”)</w:t>
+              <w:t>ys</w:t>
+            </w:r>
+            <w:proofErr w:type="spellEnd"/>
+            <w:r>
+              <w:rPr>
+                <w:rFonts w:ascii="Courier" w:hAnsi="Courier" w:cs="Times"/>
+                <w:sz w:val="19"/>
+                <w:szCs w:val="19"/>
+              </w:rPr>
+              <w:t>(99) is star(99, “solid”, “yellow”)</w:t>
             </w:r>
           </w:p>
           <w:p>
@@ -7713,22 +7325,32 @@
               </w:rPr>
               <w:t xml:space="preserve">   </w:t>
             </w:r>
+            <w:proofErr w:type="spellStart"/>
             <w:r>
               <w:rPr>
                 <w:rFonts w:ascii="Courier" w:hAnsi="Courier" w:cs="Times"/>
                 <w:sz w:val="19"/>
                 <w:szCs w:val="19"/>
               </w:rPr>
-              <w:t>ys(33) is star(99, “solid”, “yellow”)</w:t>
-            </w:r>
-          </w:p>
-          <w:p>
-            <w:pPr>
+              <w:t>ys</w:t>
+            </w:r>
+            <w:proofErr w:type="spellEnd"/>
+            <w:r>
               <w:rPr>
                 <w:rFonts w:ascii="Courier" w:hAnsi="Courier" w:cs="Times"/>
                 <w:sz w:val="19"/>
                 <w:szCs w:val="19"/>
               </w:rPr>
+              <w:t>(33) is star(99, “solid”, “yellow”)</w:t>
+            </w:r>
+          </w:p>
+          <w:p>
+            <w:pPr>
+              <w:rPr>
+                <w:rFonts w:ascii="Courier" w:hAnsi="Courier" w:cs="Times"/>
+                <w:sz w:val="19"/>
+                <w:szCs w:val="19"/>
+              </w:rPr>
             </w:pPr>
           </w:p>
           <w:p>
@@ -7748,13 +7370,23 @@
                 <w:szCs w:val="22"/>
               </w:rPr>
             </w:pPr>
+            <w:proofErr w:type="spellStart"/>
             <w:r>
               <w:rPr>
                 <w:rFonts w:ascii="Courier" w:hAnsi="Courier" w:cs="Times"/>
                 <w:sz w:val="22"/>
                 <w:szCs w:val="22"/>
               </w:rPr>
-              <w:t>ys(size):</w:t>
+              <w:t>ys</w:t>
+            </w:r>
+            <w:proofErr w:type="spellEnd"/>
+            <w:r>
+              <w:rPr>
+                <w:rFonts w:ascii="Courier" w:hAnsi="Courier" w:cs="Times"/>
+                <w:sz w:val="22"/>
+                <w:szCs w:val="22"/>
+              </w:rPr>
+              <w:t>(size):</w:t>
             </w:r>
           </w:p>
           <w:p>
@@ -8205,11 +7837,19 @@
           <w:rFonts w:ascii="Century Gothic" w:hAnsi="Century Gothic"/>
         </w:rPr>
       </w:pPr>
+      <w:proofErr w:type="spellStart"/>
       <w:r>
         <w:rPr>
           <w:rFonts w:ascii="Century Gothic" w:hAnsi="Century Gothic"/>
         </w:rPr>
-        <w:t>Contract+Purpose Statement</w:t>
+        <w:t>Contract+Purpose</w:t>
+      </w:r>
+      <w:proofErr w:type="spellEnd"/>
+      <w:r>
+        <w:rPr>
+          <w:rFonts w:ascii="Century Gothic" w:hAnsi="Century Gothic"/>
+        </w:rPr>
+        <w:t xml:space="preserve"> Statement</w:t>
       </w:r>
     </w:p>
     <w:p>
@@ -9233,11 +8873,19 @@
           <w:rFonts w:ascii="Century Gothic" w:hAnsi="Century Gothic"/>
         </w:rPr>
       </w:pPr>
+      <w:proofErr w:type="spellStart"/>
       <w:r>
         <w:rPr>
           <w:rFonts w:ascii="Century Gothic" w:hAnsi="Century Gothic"/>
         </w:rPr>
-        <w:t>Contract+Purpose Statement</w:t>
+        <w:t>Contract+Purpose</w:t>
+      </w:r>
+      <w:proofErr w:type="spellEnd"/>
+      <w:r>
+        <w:rPr>
+          <w:rFonts w:ascii="Century Gothic" w:hAnsi="Century Gothic"/>
+        </w:rPr>
+        <w:t xml:space="preserve"> Statement</w:t>
       </w:r>
     </w:p>
     <w:p>
@@ -10206,7 +9854,25 @@
           <w:sz w:val="28"/>
           <w:szCs w:val="28"/>
         </w:rPr>
-        <w:t>, which takes in two numbers (an x and y-coordinate) and returns a Coord, increasing the x-coordinate by 5 and decreasing the y-coordinate by 5.</w:t>
+        <w:t xml:space="preserve">, which takes in two numbers (an x and y-coordinate) and returns a </w:t>
+      </w:r>
+      <w:proofErr w:type="spellStart"/>
+      <w:r>
+        <w:rPr>
+          <w:rFonts w:ascii="Century Gothic" w:hAnsi="Century Gothic" w:cs="Trebuchet MS"/>
+          <w:sz w:val="28"/>
+          <w:szCs w:val="28"/>
+        </w:rPr>
+        <w:t>Coord</w:t>
+      </w:r>
+      <w:proofErr w:type="spellEnd"/>
+      <w:r>
+        <w:rPr>
+          <w:rFonts w:ascii="Century Gothic" w:hAnsi="Century Gothic" w:cs="Trebuchet MS"/>
+          <w:sz w:val="28"/>
+          <w:szCs w:val="28"/>
+        </w:rPr>
+        <w:t>, increasing the x-coordinate by 5 and decreasing the y-coordinate by 5.</w:t>
       </w:r>
     </w:p>
     <w:p>
@@ -10216,11 +9882,19 @@
           <w:rFonts w:ascii="Century Gothic" w:hAnsi="Century Gothic"/>
         </w:rPr>
       </w:pPr>
+      <w:proofErr w:type="spellStart"/>
       <w:r>
         <w:rPr>
           <w:rFonts w:ascii="Century Gothic" w:hAnsi="Century Gothic"/>
         </w:rPr>
-        <w:t>Contract+Purpose Statement</w:t>
+        <w:t>Contract+Purpose</w:t>
+      </w:r>
+      <w:proofErr w:type="spellEnd"/>
+      <w:r>
+        <w:rPr>
+          <w:rFonts w:ascii="Century Gothic" w:hAnsi="Century Gothic"/>
+        </w:rPr>
+        <w:t xml:space="preserve"> Statement</w:t>
       </w:r>
     </w:p>
     <w:p>
@@ -11147,8 +10821,20 @@
           <w:sz w:val="28"/>
           <w:szCs w:val="28"/>
         </w:rPr>
-        <w:t>flavor, color, message, layers, &amp; is-iceCream</w:t>
-      </w:r>
+        <w:t>flavor, color, message, layers, &amp; is-</w:t>
+      </w:r>
+      <w:proofErr w:type="spellStart"/>
+      <w:r>
+        <w:rPr>
+          <w:rFonts w:ascii="Courier New" w:hAnsi="Courier New" w:cs="Courier New"/>
+          <w:b/>
+          <w:color w:val="000000"/>
+          <w:sz w:val="28"/>
+          <w:szCs w:val="28"/>
+        </w:rPr>
+        <w:t>iceCream</w:t>
+      </w:r>
+      <w:proofErr w:type="spellEnd"/>
     </w:p>
     <w:p>
       <w:pPr>
@@ -12629,13 +12315,23 @@
           <w:szCs w:val="22"/>
         </w:rPr>
       </w:pPr>
+      <w:proofErr w:type="spellStart"/>
       <w:r>
         <w:rPr>
           <w:rFonts w:ascii="Century Gothic" w:hAnsi="Century Gothic" w:cs="Arial"/>
           <w:sz w:val="22"/>
           <w:szCs w:val="22"/>
         </w:rPr>
-        <w:t>Contract+Purpose Statement</w:t>
+        <w:t>Contract+Purpose</w:t>
+      </w:r>
+      <w:proofErr w:type="spellEnd"/>
+      <w:r>
+        <w:rPr>
+          <w:rFonts w:ascii="Century Gothic" w:hAnsi="Century Gothic" w:cs="Arial"/>
+          <w:sz w:val="22"/>
+          <w:szCs w:val="22"/>
+        </w:rPr>
+        <w:t xml:space="preserve"> Statement</w:t>
       </w:r>
     </w:p>
     <w:p>
@@ -13687,13 +13383,23 @@
           <w:szCs w:val="22"/>
         </w:rPr>
       </w:pPr>
+      <w:proofErr w:type="spellStart"/>
       <w:r>
         <w:rPr>
           <w:rFonts w:ascii="Century Gothic" w:hAnsi="Century Gothic" w:cs="Arial"/>
           <w:sz w:val="22"/>
           <w:szCs w:val="22"/>
         </w:rPr>
-        <w:t>Contract+Purpose Statement</w:t>
+        <w:t>Contract+Purpose</w:t>
+      </w:r>
+      <w:proofErr w:type="spellEnd"/>
+      <w:r>
+        <w:rPr>
+          <w:rFonts w:ascii="Century Gothic" w:hAnsi="Century Gothic" w:cs="Arial"/>
+          <w:sz w:val="22"/>
+          <w:szCs w:val="22"/>
+        </w:rPr>
+        <w:t xml:space="preserve"> Statement</w:t>
       </w:r>
     </w:p>
     <w:p>
@@ -14408,14 +14114,6 @@
           <w:szCs w:val="28"/>
         </w:rPr>
       </w:pPr>
-      <w:r>
-        <w:rPr>
-          <w:color w:val="FFFFFF"/>
-          <w:sz w:val="36"/>
-          <w:szCs w:val="28"/>
-        </w:rPr>
-        <w:t>\\</w:t>
-      </w:r>
     </w:p>
     <w:p>
       <w:pPr>
@@ -14618,26 +14316,6 @@
       <w:pPr>
         <w:spacing w:line="360" w:lineRule="auto"/>
         <w:rPr>
-          <w:color w:val="FFFFFF"/>
-          <w:sz w:val="36"/>
-          <w:szCs w:val="28"/>
-        </w:rPr>
-      </w:pPr>
-    </w:p>
-    <w:p>
-      <w:pPr>
-        <w:spacing w:line="360" w:lineRule="auto"/>
-        <w:rPr>
-          <w:color w:val="FFFFFF"/>
-          <w:sz w:val="36"/>
-          <w:szCs w:val="28"/>
-        </w:rPr>
-      </w:pPr>
-    </w:p>
-    <w:p>
-      <w:pPr>
-        <w:spacing w:line="360" w:lineRule="auto"/>
-        <w:rPr>
           <w:smallCaps/>
           <w:color w:val="FFFFFF"/>
           <w:sz w:val="36"/>
@@ -14669,6 +14347,28 @@
     </w:p>
     <w:p>
       <w:pPr>
+        <w:spacing w:line="360" w:lineRule="auto"/>
+        <w:rPr>
+          <w:smallCaps/>
+          <w:color w:val="FFFFFF"/>
+          <w:sz w:val="36"/>
+          <w:szCs w:val="28"/>
+        </w:rPr>
+      </w:pPr>
+    </w:p>
+    <w:p>
+      <w:pPr>
+        <w:spacing w:line="360" w:lineRule="auto"/>
+        <w:rPr>
+          <w:smallCaps/>
+          <w:color w:val="FFFFFF"/>
+          <w:sz w:val="36"/>
+          <w:szCs w:val="28"/>
+        </w:rPr>
+      </w:pPr>
+    </w:p>
+    <w:p>
+      <w:pPr>
         <w:pStyle w:val="Heading1"/>
         <w:jc w:val="center"/>
         <w:rPr>
@@ -14694,13 +14394,23 @@
         </w:rPr>
         <w:t xml:space="preserve">: </w:t>
       </w:r>
+      <w:proofErr w:type="spellStart"/>
       <w:r>
         <w:rPr>
           <w:rFonts w:ascii="Century Gothic" w:hAnsi="Century Gothic"/>
           <w:sz w:val="40"/>
           <w:szCs w:val="40"/>
         </w:rPr>
-        <w:t>keypress (Ninja World)</w:t>
+        <w:t>keypress</w:t>
+      </w:r>
+      <w:proofErr w:type="spellEnd"/>
+      <w:r>
+        <w:rPr>
+          <w:rFonts w:ascii="Century Gothic" w:hAnsi="Century Gothic"/>
+          <w:sz w:val="40"/>
+          <w:szCs w:val="40"/>
+        </w:rPr>
+        <w:t xml:space="preserve"> (Ninja World)</w:t>
       </w:r>
     </w:p>
     <w:p>
@@ -14737,7 +14447,43 @@
           <w:sz w:val="28"/>
           <w:szCs w:val="28"/>
         </w:rPr>
-        <w:t>For each keypress in Ninja World, show how (keypress &lt;world &gt; &lt;key&gt;) should change the world.</w:t>
+        <w:t xml:space="preserve">For each </w:t>
+      </w:r>
+      <w:proofErr w:type="spellStart"/>
+      <w:r>
+        <w:rPr>
+          <w:rFonts w:ascii="Century Gothic" w:hAnsi="Century Gothic"/>
+          <w:sz w:val="28"/>
+          <w:szCs w:val="28"/>
+        </w:rPr>
+        <w:t>keypress</w:t>
+      </w:r>
+      <w:proofErr w:type="spellEnd"/>
+      <w:r>
+        <w:rPr>
+          <w:rFonts w:ascii="Century Gothic" w:hAnsi="Century Gothic"/>
+          <w:sz w:val="28"/>
+          <w:szCs w:val="28"/>
+        </w:rPr>
+        <w:t xml:space="preserve"> in Ninja World, show how (</w:t>
+      </w:r>
+      <w:proofErr w:type="spellStart"/>
+      <w:r>
+        <w:rPr>
+          <w:rFonts w:ascii="Century Gothic" w:hAnsi="Century Gothic"/>
+          <w:sz w:val="28"/>
+          <w:szCs w:val="28"/>
+        </w:rPr>
+        <w:t>keypress</w:t>
+      </w:r>
+      <w:proofErr w:type="spellEnd"/>
+      <w:r>
+        <w:rPr>
+          <w:rFonts w:ascii="Century Gothic" w:hAnsi="Century Gothic"/>
+          <w:sz w:val="28"/>
+          <w:szCs w:val="28"/>
+        </w:rPr>
+        <w:t xml:space="preserve"> &lt;world &gt; &lt;key&gt;) should change the world.</w:t>
       </w:r>
     </w:p>
     <w:p>
@@ -14754,11 +14500,19 @@
           <w:u w:val="single"/>
         </w:rPr>
       </w:pPr>
+      <w:proofErr w:type="spellStart"/>
       <w:r>
         <w:rPr>
           <w:rFonts w:ascii="Century Gothic" w:hAnsi="Century Gothic"/>
         </w:rPr>
-        <w:t>Contract+Purpose Statement</w:t>
+        <w:t>Contract+Purpose</w:t>
+      </w:r>
+      <w:proofErr w:type="spellEnd"/>
+      <w:r>
+        <w:rPr>
+          <w:rFonts w:ascii="Century Gothic" w:hAnsi="Century Gothic"/>
+        </w:rPr>
+        <w:t xml:space="preserve"> Statement</w:t>
       </w:r>
     </w:p>
     <w:p>
@@ -14779,6 +14533,7 @@
         </w:rPr>
         <w:t xml:space="preserve">#    </w:t>
       </w:r>
+      <w:proofErr w:type="spellStart"/>
       <w:r>
         <w:rPr>
           <w:rFonts w:ascii="Trebuchet MS" w:hAnsi="Trebuchet MS" w:cs="Courier New"/>
@@ -14788,6 +14543,7 @@
         </w:rPr>
         <w:t>keypress</w:t>
       </w:r>
+      <w:proofErr w:type="spellEnd"/>
       <w:r>
         <w:rPr>
           <w:rFonts w:ascii="Courier New" w:hAnsi="Courier New" w:cs="Courier New"/>
@@ -14915,7 +14671,27 @@
           <w:szCs w:val="28"/>
           <w:u w:val="single"/>
         </w:rPr>
-        <w:t xml:space="preserve"> Given a world and a key, produce a new world with NinjaCat’s position </w:t>
+        <w:t xml:space="preserve"> Given a world and a key, produce a new world with </w:t>
+      </w:r>
+      <w:proofErr w:type="spellStart"/>
+      <w:r>
+        <w:rPr>
+          <w:rFonts w:ascii="Trebuchet MS" w:hAnsi="Trebuchet MS"/>
+          <w:sz w:val="28"/>
+          <w:szCs w:val="28"/>
+          <w:u w:val="single"/>
+        </w:rPr>
+        <w:t>NinjaCat’s</w:t>
+      </w:r>
+      <w:proofErr w:type="spellEnd"/>
+      <w:r>
+        <w:rPr>
+          <w:rFonts w:ascii="Trebuchet MS" w:hAnsi="Trebuchet MS"/>
+          <w:sz w:val="28"/>
+          <w:szCs w:val="28"/>
+          <w:u w:val="single"/>
+        </w:rPr>
+        <w:t xml:space="preserve"> position </w:t>
       </w:r>
     </w:p>
     <w:p>
@@ -14995,20 +14771,40 @@
           <w:sz w:val="28"/>
         </w:rPr>
       </w:pPr>
+      <w:proofErr w:type="spellStart"/>
       <w:r>
         <w:rPr>
           <w:rFonts w:ascii="Trebuchet MS" w:hAnsi="Trebuchet MS" w:cs="Trebuchet MS"/>
           <w:sz w:val="28"/>
           <w:u w:val="single"/>
         </w:rPr>
-        <w:t>keypress(worldA</w:t>
-      </w:r>
+        <w:t>keypress</w:t>
+      </w:r>
+      <w:proofErr w:type="spellEnd"/>
       <w:r>
         <w:rPr>
           <w:rFonts w:ascii="Trebuchet MS" w:hAnsi="Trebuchet MS" w:cs="Trebuchet MS"/>
           <w:sz w:val="28"/>
           <w:u w:val="single"/>
         </w:rPr>
+        <w:t>(</w:t>
+      </w:r>
+      <w:proofErr w:type="spellStart"/>
+      <w:r>
+        <w:rPr>
+          <w:rFonts w:ascii="Trebuchet MS" w:hAnsi="Trebuchet MS" w:cs="Trebuchet MS"/>
+          <w:sz w:val="28"/>
+          <w:u w:val="single"/>
+        </w:rPr>
+        <w:t>worldA</w:t>
+      </w:r>
+      <w:proofErr w:type="spellEnd"/>
+      <w:r>
+        <w:rPr>
+          <w:rFonts w:ascii="Trebuchet MS" w:hAnsi="Trebuchet MS" w:cs="Trebuchet MS"/>
+          <w:sz w:val="28"/>
+          <w:u w:val="single"/>
+        </w:rPr>
         <w:t>, “up”</w:t>
       </w:r>
       <w:r>
@@ -15071,6 +14867,7 @@
         </w:rPr>
         <w:t xml:space="preserve">  world(</w:t>
       </w:r>
+      <w:proofErr w:type="spellStart"/>
       <w:r>
         <w:rPr>
           <w:rFonts w:ascii="Trebuchet MS" w:hAnsi="Trebuchet MS" w:cs="Trebuchet MS"/>
@@ -15086,14 +14883,25 @@
           <w:szCs w:val="28"/>
           <w:u w:val="single"/>
         </w:rPr>
-        <w:t xml:space="preserve">.dogX, </w:t>
-      </w:r>
-      <w:r>
-        <w:rPr>
-          <w:rFonts w:ascii="Trebuchet MS" w:hAnsi="Trebuchet MS" w:cs="Trebuchet MS"/>
-          <w:sz w:val="28"/>
+        <w:t>.dogX</w:t>
+      </w:r>
+      <w:proofErr w:type="spellEnd"/>
+      <w:r>
+        <w:rPr>
+          <w:rFonts w:ascii="Trebuchet MS" w:hAnsi="Trebuchet MS" w:cs="Trebuchet MS"/>
+          <w:sz w:val="28"/>
+          <w:szCs w:val="28"/>
           <w:u w:val="single"/>
         </w:rPr>
+        <w:t xml:space="preserve">, </w:t>
+      </w:r>
+      <w:proofErr w:type="spellStart"/>
+      <w:r>
+        <w:rPr>
+          <w:rFonts w:ascii="Trebuchet MS" w:hAnsi="Trebuchet MS" w:cs="Trebuchet MS"/>
+          <w:sz w:val="28"/>
+          <w:u w:val="single"/>
+        </w:rPr>
         <w:t>worldA</w:t>
       </w:r>
       <w:r>
@@ -15103,14 +14911,25 @@
           <w:szCs w:val="28"/>
           <w:u w:val="single"/>
         </w:rPr>
-        <w:t xml:space="preserve">.coinX, </w:t>
-      </w:r>
-      <w:r>
-        <w:rPr>
-          <w:rFonts w:ascii="Trebuchet MS" w:hAnsi="Trebuchet MS" w:cs="Trebuchet MS"/>
-          <w:sz w:val="28"/>
+        <w:t>.coinX</w:t>
+      </w:r>
+      <w:proofErr w:type="spellEnd"/>
+      <w:r>
+        <w:rPr>
+          <w:rFonts w:ascii="Trebuchet MS" w:hAnsi="Trebuchet MS" w:cs="Trebuchet MS"/>
+          <w:sz w:val="28"/>
+          <w:szCs w:val="28"/>
           <w:u w:val="single"/>
         </w:rPr>
+        <w:t xml:space="preserve">, </w:t>
+      </w:r>
+      <w:proofErr w:type="spellStart"/>
+      <w:r>
+        <w:rPr>
+          <w:rFonts w:ascii="Trebuchet MS" w:hAnsi="Trebuchet MS" w:cs="Trebuchet MS"/>
+          <w:sz w:val="28"/>
+          <w:u w:val="single"/>
+        </w:rPr>
         <w:t>worldA</w:t>
       </w:r>
       <w:r>
@@ -15120,14 +14939,25 @@
           <w:szCs w:val="28"/>
           <w:u w:val="single"/>
         </w:rPr>
-        <w:t xml:space="preserve">.catX, </w:t>
-      </w:r>
-      <w:r>
-        <w:rPr>
-          <w:rFonts w:ascii="Trebuchet MS" w:hAnsi="Trebuchet MS" w:cs="Trebuchet MS"/>
-          <w:sz w:val="28"/>
+        <w:t>.catX</w:t>
+      </w:r>
+      <w:proofErr w:type="spellEnd"/>
+      <w:r>
+        <w:rPr>
+          <w:rFonts w:ascii="Trebuchet MS" w:hAnsi="Trebuchet MS" w:cs="Trebuchet MS"/>
+          <w:sz w:val="28"/>
+          <w:szCs w:val="28"/>
           <w:u w:val="single"/>
         </w:rPr>
+        <w:t xml:space="preserve">, </w:t>
+      </w:r>
+      <w:proofErr w:type="spellStart"/>
+      <w:r>
+        <w:rPr>
+          <w:rFonts w:ascii="Trebuchet MS" w:hAnsi="Trebuchet MS" w:cs="Trebuchet MS"/>
+          <w:sz w:val="28"/>
+          <w:u w:val="single"/>
+        </w:rPr>
         <w:t>worldA</w:t>
       </w:r>
       <w:r>
@@ -15137,7 +14967,17 @@
           <w:szCs w:val="28"/>
           <w:u w:val="single"/>
         </w:rPr>
-        <w:t>.catY + 10)</w:t>
+        <w:t>.catY</w:t>
+      </w:r>
+      <w:proofErr w:type="spellEnd"/>
+      <w:r>
+        <w:rPr>
+          <w:rFonts w:ascii="Trebuchet MS" w:hAnsi="Trebuchet MS" w:cs="Trebuchet MS"/>
+          <w:sz w:val="28"/>
+          <w:szCs w:val="28"/>
+          <w:u w:val="single"/>
+        </w:rPr>
+        <w:t xml:space="preserve"> + 10)</w:t>
       </w:r>
     </w:p>
     <w:p>
@@ -15172,22 +15012,34 @@
         </w:rPr>
         <w:t xml:space="preserve">        </w:t>
       </w:r>
+      <w:proofErr w:type="spellStart"/>
       <w:r>
         <w:rPr>
           <w:rFonts w:ascii="Trebuchet MS" w:hAnsi="Trebuchet MS" w:cs="Trebuchet MS"/>
           <w:sz w:val="28"/>
           <w:u w:val="single"/>
         </w:rPr>
-        <w:t>keypress(</w:t>
-      </w:r>
+        <w:t>keypress</w:t>
+      </w:r>
+      <w:proofErr w:type="spellEnd"/>
       <w:r>
         <w:rPr>
           <w:rFonts w:ascii="Trebuchet MS" w:hAnsi="Trebuchet MS" w:cs="Trebuchet MS"/>
           <w:sz w:val="28"/>
           <w:u w:val="single"/>
         </w:rPr>
+        <w:t>(</w:t>
+      </w:r>
+      <w:proofErr w:type="spellStart"/>
+      <w:r>
+        <w:rPr>
+          <w:rFonts w:ascii="Trebuchet MS" w:hAnsi="Trebuchet MS" w:cs="Trebuchet MS"/>
+          <w:sz w:val="28"/>
+          <w:u w:val="single"/>
+        </w:rPr>
         <w:t>worldB</w:t>
       </w:r>
+      <w:proofErr w:type="spellEnd"/>
       <w:r>
         <w:rPr>
           <w:rFonts w:ascii="Trebuchet MS" w:hAnsi="Trebuchet MS" w:cs="Trebuchet MS"/>
@@ -15244,6 +15096,7 @@
         </w:rPr>
         <w:t xml:space="preserve">  world(</w:t>
       </w:r>
+      <w:proofErr w:type="spellStart"/>
       <w:r>
         <w:rPr>
           <w:rFonts w:ascii="Trebuchet MS" w:hAnsi="Trebuchet MS" w:cs="Trebuchet MS"/>
@@ -15268,14 +15121,25 @@
           <w:szCs w:val="28"/>
           <w:u w:val="single"/>
         </w:rPr>
-        <w:t xml:space="preserve">gX, </w:t>
-      </w:r>
-      <w:r>
-        <w:rPr>
-          <w:rFonts w:ascii="Trebuchet MS" w:hAnsi="Trebuchet MS" w:cs="Trebuchet MS"/>
-          <w:sz w:val="28"/>
+        <w:t>gX</w:t>
+      </w:r>
+      <w:proofErr w:type="spellEnd"/>
+      <w:r>
+        <w:rPr>
+          <w:rFonts w:ascii="Trebuchet MS" w:hAnsi="Trebuchet MS" w:cs="Trebuchet MS"/>
+          <w:sz w:val="28"/>
+          <w:szCs w:val="28"/>
           <w:u w:val="single"/>
         </w:rPr>
+        <w:t xml:space="preserve">, </w:t>
+      </w:r>
+      <w:proofErr w:type="spellStart"/>
+      <w:r>
+        <w:rPr>
+          <w:rFonts w:ascii="Trebuchet MS" w:hAnsi="Trebuchet MS" w:cs="Trebuchet MS"/>
+          <w:sz w:val="28"/>
+          <w:u w:val="single"/>
+        </w:rPr>
         <w:t>worldB</w:t>
       </w:r>
       <w:r>
@@ -15285,14 +15149,25 @@
           <w:szCs w:val="28"/>
           <w:u w:val="single"/>
         </w:rPr>
-        <w:t xml:space="preserve">.coinX, </w:t>
-      </w:r>
-      <w:r>
-        <w:rPr>
-          <w:rFonts w:ascii="Trebuchet MS" w:hAnsi="Trebuchet MS" w:cs="Trebuchet MS"/>
-          <w:sz w:val="28"/>
+        <w:t>.coinX</w:t>
+      </w:r>
+      <w:proofErr w:type="spellEnd"/>
+      <w:r>
+        <w:rPr>
+          <w:rFonts w:ascii="Trebuchet MS" w:hAnsi="Trebuchet MS" w:cs="Trebuchet MS"/>
+          <w:sz w:val="28"/>
+          <w:szCs w:val="28"/>
           <w:u w:val="single"/>
         </w:rPr>
+        <w:t xml:space="preserve">, </w:t>
+      </w:r>
+      <w:proofErr w:type="spellStart"/>
+      <w:r>
+        <w:rPr>
+          <w:rFonts w:ascii="Trebuchet MS" w:hAnsi="Trebuchet MS" w:cs="Trebuchet MS"/>
+          <w:sz w:val="28"/>
+          <w:u w:val="single"/>
+        </w:rPr>
         <w:t>worldB</w:t>
       </w:r>
       <w:r>
@@ -15302,14 +15177,25 @@
           <w:szCs w:val="28"/>
           <w:u w:val="single"/>
         </w:rPr>
-        <w:t xml:space="preserve">.catX, </w:t>
-      </w:r>
-      <w:r>
-        <w:rPr>
-          <w:rFonts w:ascii="Trebuchet MS" w:hAnsi="Trebuchet MS" w:cs="Trebuchet MS"/>
-          <w:sz w:val="28"/>
+        <w:t>.catX</w:t>
+      </w:r>
+      <w:proofErr w:type="spellEnd"/>
+      <w:r>
+        <w:rPr>
+          <w:rFonts w:ascii="Trebuchet MS" w:hAnsi="Trebuchet MS" w:cs="Trebuchet MS"/>
+          <w:sz w:val="28"/>
+          <w:szCs w:val="28"/>
           <w:u w:val="single"/>
         </w:rPr>
+        <w:t xml:space="preserve">, </w:t>
+      </w:r>
+      <w:proofErr w:type="spellStart"/>
+      <w:r>
+        <w:rPr>
+          <w:rFonts w:ascii="Trebuchet MS" w:hAnsi="Trebuchet MS" w:cs="Trebuchet MS"/>
+          <w:sz w:val="28"/>
+          <w:u w:val="single"/>
+        </w:rPr>
         <w:t>worldB</w:t>
       </w:r>
       <w:r>
@@ -15319,7 +15205,17 @@
           <w:szCs w:val="28"/>
           <w:u w:val="single"/>
         </w:rPr>
-        <w:t>.catY - 10</w:t>
+        <w:t>.catY</w:t>
+      </w:r>
+      <w:proofErr w:type="spellEnd"/>
+      <w:r>
+        <w:rPr>
+          <w:rFonts w:ascii="Trebuchet MS" w:hAnsi="Trebuchet MS" w:cs="Trebuchet MS"/>
+          <w:sz w:val="28"/>
+          <w:szCs w:val="28"/>
+          <w:u w:val="single"/>
+        </w:rPr>
+        <w:t xml:space="preserve"> - 10</w:t>
       </w:r>
       <w:r>
         <w:rPr>
@@ -15368,21 +15264,41 @@
           <w:u w:val="single"/>
         </w:rPr>
       </w:pPr>
+      <w:proofErr w:type="spellStart"/>
       <w:r>
         <w:rPr>
           <w:rFonts w:ascii="Trebuchet MS" w:hAnsi="Trebuchet MS" w:cs="Trebuchet MS"/>
           <w:sz w:val="28"/>
           <w:u w:val="single"/>
         </w:rPr>
-        <w:t>keypress(</w:t>
-      </w:r>
+        <w:t>keypress</w:t>
+      </w:r>
+      <w:proofErr w:type="spellEnd"/>
       <w:r>
         <w:rPr>
           <w:rFonts w:ascii="Trebuchet MS" w:hAnsi="Trebuchet MS" w:cs="Trebuchet MS"/>
           <w:sz w:val="28"/>
           <w:u w:val="single"/>
         </w:rPr>
-        <w:t>worldA,</w:t>
+        <w:t>(</w:t>
+      </w:r>
+      <w:proofErr w:type="spellStart"/>
+      <w:r>
+        <w:rPr>
+          <w:rFonts w:ascii="Trebuchet MS" w:hAnsi="Trebuchet MS" w:cs="Trebuchet MS"/>
+          <w:sz w:val="28"/>
+          <w:u w:val="single"/>
+        </w:rPr>
+        <w:t>worldA</w:t>
+      </w:r>
+      <w:proofErr w:type="spellEnd"/>
+      <w:r>
+        <w:rPr>
+          <w:rFonts w:ascii="Trebuchet MS" w:hAnsi="Trebuchet MS" w:cs="Trebuchet MS"/>
+          <w:sz w:val="28"/>
+          <w:u w:val="single"/>
+        </w:rPr>
+        <w:t>,</w:t>
       </w:r>
       <w:r>
         <w:rPr>
@@ -15441,6 +15357,7 @@
         </w:rPr>
         <w:t xml:space="preserve">  world(</w:t>
       </w:r>
+      <w:proofErr w:type="spellStart"/>
       <w:r>
         <w:rPr>
           <w:rFonts w:ascii="Trebuchet MS" w:hAnsi="Trebuchet MS" w:cs="Trebuchet MS"/>
@@ -15456,14 +15373,25 @@
           <w:szCs w:val="28"/>
           <w:u w:val="single"/>
         </w:rPr>
-        <w:t xml:space="preserve">.dogX, </w:t>
-      </w:r>
-      <w:r>
-        <w:rPr>
-          <w:rFonts w:ascii="Trebuchet MS" w:hAnsi="Trebuchet MS" w:cs="Trebuchet MS"/>
-          <w:sz w:val="28"/>
+        <w:t>.dogX</w:t>
+      </w:r>
+      <w:proofErr w:type="spellEnd"/>
+      <w:r>
+        <w:rPr>
+          <w:rFonts w:ascii="Trebuchet MS" w:hAnsi="Trebuchet MS" w:cs="Trebuchet MS"/>
+          <w:sz w:val="28"/>
+          <w:szCs w:val="28"/>
           <w:u w:val="single"/>
         </w:rPr>
+        <w:t xml:space="preserve">, </w:t>
+      </w:r>
+      <w:proofErr w:type="spellStart"/>
+      <w:r>
+        <w:rPr>
+          <w:rFonts w:ascii="Trebuchet MS" w:hAnsi="Trebuchet MS" w:cs="Trebuchet MS"/>
+          <w:sz w:val="28"/>
+          <w:u w:val="single"/>
+        </w:rPr>
         <w:t>worldA</w:t>
       </w:r>
       <w:r>
@@ -15473,14 +15401,25 @@
           <w:szCs w:val="28"/>
           <w:u w:val="single"/>
         </w:rPr>
-        <w:t xml:space="preserve">.coinX, </w:t>
-      </w:r>
-      <w:r>
-        <w:rPr>
-          <w:rFonts w:ascii="Trebuchet MS" w:hAnsi="Trebuchet MS" w:cs="Trebuchet MS"/>
-          <w:sz w:val="28"/>
+        <w:t>.coinX</w:t>
+      </w:r>
+      <w:proofErr w:type="spellEnd"/>
+      <w:r>
+        <w:rPr>
+          <w:rFonts w:ascii="Trebuchet MS" w:hAnsi="Trebuchet MS" w:cs="Trebuchet MS"/>
+          <w:sz w:val="28"/>
+          <w:szCs w:val="28"/>
           <w:u w:val="single"/>
         </w:rPr>
+        <w:t xml:space="preserve">, </w:t>
+      </w:r>
+      <w:proofErr w:type="spellStart"/>
+      <w:r>
+        <w:rPr>
+          <w:rFonts w:ascii="Trebuchet MS" w:hAnsi="Trebuchet MS" w:cs="Trebuchet MS"/>
+          <w:sz w:val="28"/>
+          <w:u w:val="single"/>
+        </w:rPr>
         <w:t>worldA</w:t>
       </w:r>
       <w:r>
@@ -15490,14 +15429,25 @@
           <w:szCs w:val="28"/>
           <w:u w:val="single"/>
         </w:rPr>
-        <w:t xml:space="preserve">.catX - 10, </w:t>
-      </w:r>
-      <w:r>
-        <w:rPr>
-          <w:rFonts w:ascii="Trebuchet MS" w:hAnsi="Trebuchet MS" w:cs="Trebuchet MS"/>
-          <w:sz w:val="28"/>
+        <w:t>.catX</w:t>
+      </w:r>
+      <w:proofErr w:type="spellEnd"/>
+      <w:r>
+        <w:rPr>
+          <w:rFonts w:ascii="Trebuchet MS" w:hAnsi="Trebuchet MS" w:cs="Trebuchet MS"/>
+          <w:sz w:val="28"/>
+          <w:szCs w:val="28"/>
           <w:u w:val="single"/>
         </w:rPr>
+        <w:t xml:space="preserve"> - 10, </w:t>
+      </w:r>
+      <w:proofErr w:type="spellStart"/>
+      <w:r>
+        <w:rPr>
+          <w:rFonts w:ascii="Trebuchet MS" w:hAnsi="Trebuchet MS" w:cs="Trebuchet MS"/>
+          <w:sz w:val="28"/>
+          <w:u w:val="single"/>
+        </w:rPr>
         <w:t>worldA</w:t>
       </w:r>
       <w:r>
@@ -15509,6 +15459,7 @@
         </w:rPr>
         <w:t>.catY</w:t>
       </w:r>
+      <w:proofErr w:type="spellEnd"/>
       <w:r>
         <w:rPr>
           <w:rFonts w:ascii="Trebuchet MS" w:hAnsi="Trebuchet MS" w:cs="Trebuchet MS"/>
@@ -15539,22 +15490,34 @@
           <w:sz w:val="28"/>
         </w:rPr>
       </w:pPr>
+      <w:proofErr w:type="spellStart"/>
       <w:r>
         <w:rPr>
           <w:rFonts w:ascii="Trebuchet MS" w:hAnsi="Trebuchet MS" w:cs="Trebuchet MS"/>
           <w:sz w:val="28"/>
           <w:u w:val="single"/>
         </w:rPr>
-        <w:t>keypress(</w:t>
-      </w:r>
+        <w:t>keypress</w:t>
+      </w:r>
+      <w:proofErr w:type="spellEnd"/>
       <w:r>
         <w:rPr>
           <w:rFonts w:ascii="Trebuchet MS" w:hAnsi="Trebuchet MS" w:cs="Trebuchet MS"/>
           <w:sz w:val="28"/>
           <w:u w:val="single"/>
         </w:rPr>
+        <w:t>(</w:t>
+      </w:r>
+      <w:proofErr w:type="spellStart"/>
+      <w:r>
+        <w:rPr>
+          <w:rFonts w:ascii="Trebuchet MS" w:hAnsi="Trebuchet MS" w:cs="Trebuchet MS"/>
+          <w:sz w:val="28"/>
+          <w:u w:val="single"/>
+        </w:rPr>
         <w:t>worldB</w:t>
       </w:r>
+      <w:proofErr w:type="spellEnd"/>
       <w:r>
         <w:rPr>
           <w:rFonts w:ascii="Trebuchet MS" w:hAnsi="Trebuchet MS" w:cs="Trebuchet MS"/>
@@ -15611,6 +15574,7 @@
         </w:rPr>
         <w:t xml:space="preserve">   world(</w:t>
       </w:r>
+      <w:proofErr w:type="spellStart"/>
       <w:r>
         <w:rPr>
           <w:rFonts w:ascii="Trebuchet MS" w:hAnsi="Trebuchet MS" w:cs="Trebuchet MS"/>
@@ -15626,14 +15590,25 @@
           <w:szCs w:val="28"/>
           <w:u w:val="single"/>
         </w:rPr>
-        <w:t xml:space="preserve">.dogX, </w:t>
-      </w:r>
-      <w:r>
-        <w:rPr>
-          <w:rFonts w:ascii="Trebuchet MS" w:hAnsi="Trebuchet MS" w:cs="Trebuchet MS"/>
-          <w:sz w:val="28"/>
+        <w:t>.dogX</w:t>
+      </w:r>
+      <w:proofErr w:type="spellEnd"/>
+      <w:r>
+        <w:rPr>
+          <w:rFonts w:ascii="Trebuchet MS" w:hAnsi="Trebuchet MS" w:cs="Trebuchet MS"/>
+          <w:sz w:val="28"/>
+          <w:szCs w:val="28"/>
           <w:u w:val="single"/>
         </w:rPr>
+        <w:t xml:space="preserve">, </w:t>
+      </w:r>
+      <w:proofErr w:type="spellStart"/>
+      <w:r>
+        <w:rPr>
+          <w:rFonts w:ascii="Trebuchet MS" w:hAnsi="Trebuchet MS" w:cs="Trebuchet MS"/>
+          <w:sz w:val="28"/>
+          <w:u w:val="single"/>
+        </w:rPr>
         <w:t>worldB</w:t>
       </w:r>
       <w:r>
@@ -15643,14 +15618,25 @@
           <w:szCs w:val="28"/>
           <w:u w:val="single"/>
         </w:rPr>
-        <w:t xml:space="preserve">.coinX, </w:t>
-      </w:r>
-      <w:r>
-        <w:rPr>
-          <w:rFonts w:ascii="Trebuchet MS" w:hAnsi="Trebuchet MS" w:cs="Trebuchet MS"/>
-          <w:sz w:val="28"/>
+        <w:t>.coinX</w:t>
+      </w:r>
+      <w:proofErr w:type="spellEnd"/>
+      <w:r>
+        <w:rPr>
+          <w:rFonts w:ascii="Trebuchet MS" w:hAnsi="Trebuchet MS" w:cs="Trebuchet MS"/>
+          <w:sz w:val="28"/>
+          <w:szCs w:val="28"/>
           <w:u w:val="single"/>
         </w:rPr>
+        <w:t xml:space="preserve">, </w:t>
+      </w:r>
+      <w:proofErr w:type="spellStart"/>
+      <w:r>
+        <w:rPr>
+          <w:rFonts w:ascii="Trebuchet MS" w:hAnsi="Trebuchet MS" w:cs="Trebuchet MS"/>
+          <w:sz w:val="28"/>
+          <w:u w:val="single"/>
+        </w:rPr>
         <w:t>worldB</w:t>
       </w:r>
       <w:r>
@@ -15660,14 +15646,25 @@
           <w:szCs w:val="28"/>
           <w:u w:val="single"/>
         </w:rPr>
-        <w:t xml:space="preserve">.catX + 10, </w:t>
-      </w:r>
-      <w:r>
-        <w:rPr>
-          <w:rFonts w:ascii="Trebuchet MS" w:hAnsi="Trebuchet MS" w:cs="Trebuchet MS"/>
-          <w:sz w:val="28"/>
+        <w:t>.catX</w:t>
+      </w:r>
+      <w:proofErr w:type="spellEnd"/>
+      <w:r>
+        <w:rPr>
+          <w:rFonts w:ascii="Trebuchet MS" w:hAnsi="Trebuchet MS" w:cs="Trebuchet MS"/>
+          <w:sz w:val="28"/>
+          <w:szCs w:val="28"/>
           <w:u w:val="single"/>
         </w:rPr>
+        <w:t xml:space="preserve"> + 10, </w:t>
+      </w:r>
+      <w:proofErr w:type="spellStart"/>
+      <w:r>
+        <w:rPr>
+          <w:rFonts w:ascii="Trebuchet MS" w:hAnsi="Trebuchet MS" w:cs="Trebuchet MS"/>
+          <w:sz w:val="28"/>
+          <w:u w:val="single"/>
+        </w:rPr>
         <w:t>worldB</w:t>
       </w:r>
       <w:r>
@@ -15679,6 +15676,7 @@
         </w:rPr>
         <w:t>.catY</w:t>
       </w:r>
+      <w:proofErr w:type="spellEnd"/>
       <w:r>
         <w:rPr>
           <w:rFonts w:ascii="Trebuchet MS" w:hAnsi="Trebuchet MS" w:cs="Trebuchet MS"/>
@@ -15833,6 +15831,7 @@
         </w:rPr>
         <w:tab/>
       </w:r>
+      <w:proofErr w:type="spellStart"/>
       <w:r>
         <w:rPr>
           <w:rFonts w:ascii="Trebuchet MS" w:hAnsi="Trebuchet MS"/>
@@ -15840,8 +15839,9 @@
           <w:szCs w:val="28"/>
           <w:u w:val="single"/>
         </w:rPr>
-        <w:t>keypress(</w:t>
-      </w:r>
+        <w:t>keypress</w:t>
+      </w:r>
+      <w:proofErr w:type="spellEnd"/>
       <w:r>
         <w:rPr>
           <w:rFonts w:ascii="Trebuchet MS" w:hAnsi="Trebuchet MS"/>
@@ -15849,6 +15849,15 @@
           <w:szCs w:val="28"/>
           <w:u w:val="single"/>
         </w:rPr>
+        <w:t>(</w:t>
+      </w:r>
+      <w:r>
+        <w:rPr>
+          <w:rFonts w:ascii="Trebuchet MS" w:hAnsi="Trebuchet MS"/>
+          <w:sz w:val="28"/>
+          <w:szCs w:val="28"/>
+          <w:u w:val="single"/>
+        </w:rPr>
         <w:t>current-world</w:t>
       </w:r>
       <w:r>
@@ -15976,7 +15985,47 @@
           <w:szCs w:val="28"/>
           <w:u w:val="single"/>
         </w:rPr>
-        <w:t xml:space="preserve">   world(current-world.dogX, current-world.coinX, </w:t>
+        <w:t xml:space="preserve">   world(current-</w:t>
+      </w:r>
+      <w:proofErr w:type="spellStart"/>
+      <w:r>
+        <w:rPr>
+          <w:rFonts w:ascii="Trebuchet MS" w:hAnsi="Trebuchet MS"/>
+          <w:sz w:val="28"/>
+          <w:szCs w:val="28"/>
+          <w:u w:val="single"/>
+        </w:rPr>
+        <w:t>world.dogX</w:t>
+      </w:r>
+      <w:proofErr w:type="spellEnd"/>
+      <w:r>
+        <w:rPr>
+          <w:rFonts w:ascii="Trebuchet MS" w:hAnsi="Trebuchet MS"/>
+          <w:sz w:val="28"/>
+          <w:szCs w:val="28"/>
+          <w:u w:val="single"/>
+        </w:rPr>
+        <w:t>, current-</w:t>
+      </w:r>
+      <w:proofErr w:type="spellStart"/>
+      <w:r>
+        <w:rPr>
+          <w:rFonts w:ascii="Trebuchet MS" w:hAnsi="Trebuchet MS"/>
+          <w:sz w:val="28"/>
+          <w:szCs w:val="28"/>
+          <w:u w:val="single"/>
+        </w:rPr>
+        <w:t>world.coinX</w:t>
+      </w:r>
+      <w:proofErr w:type="spellEnd"/>
+      <w:r>
+        <w:rPr>
+          <w:rFonts w:ascii="Trebuchet MS" w:hAnsi="Trebuchet MS"/>
+          <w:sz w:val="28"/>
+          <w:szCs w:val="28"/>
+          <w:u w:val="single"/>
+        </w:rPr>
+        <w:t xml:space="preserve">, </w:t>
       </w:r>
     </w:p>
     <w:p>
@@ -16004,7 +16053,47 @@
           <w:szCs w:val="28"/>
           <w:u w:val="single"/>
         </w:rPr>
-        <w:t>current-world.catX, current-world.catY + 10)</w:t>
+        <w:t>current-</w:t>
+      </w:r>
+      <w:proofErr w:type="spellStart"/>
+      <w:r>
+        <w:rPr>
+          <w:rFonts w:ascii="Trebuchet MS" w:hAnsi="Trebuchet MS"/>
+          <w:sz w:val="28"/>
+          <w:szCs w:val="28"/>
+          <w:u w:val="single"/>
+        </w:rPr>
+        <w:t>world.catX</w:t>
+      </w:r>
+      <w:proofErr w:type="spellEnd"/>
+      <w:r>
+        <w:rPr>
+          <w:rFonts w:ascii="Trebuchet MS" w:hAnsi="Trebuchet MS"/>
+          <w:sz w:val="28"/>
+          <w:szCs w:val="28"/>
+          <w:u w:val="single"/>
+        </w:rPr>
+        <w:t>, current-</w:t>
+      </w:r>
+      <w:proofErr w:type="spellStart"/>
+      <w:r>
+        <w:rPr>
+          <w:rFonts w:ascii="Trebuchet MS" w:hAnsi="Trebuchet MS"/>
+          <w:sz w:val="28"/>
+          <w:szCs w:val="28"/>
+          <w:u w:val="single"/>
+        </w:rPr>
+        <w:t>world.catY</w:t>
+      </w:r>
+      <w:proofErr w:type="spellEnd"/>
+      <w:r>
+        <w:rPr>
+          <w:rFonts w:ascii="Trebuchet MS" w:hAnsi="Trebuchet MS"/>
+          <w:sz w:val="28"/>
+          <w:szCs w:val="28"/>
+          <w:u w:val="single"/>
+        </w:rPr>
+        <w:t xml:space="preserve"> + 10)</w:t>
       </w:r>
     </w:p>
     <w:p>
@@ -16089,7 +16178,47 @@
           <w:szCs w:val="28"/>
           <w:u w:val="single"/>
         </w:rPr>
-        <w:t xml:space="preserve">   world(current-world.dogX, current-world.coinX, </w:t>
+        <w:t xml:space="preserve">   world(current-</w:t>
+      </w:r>
+      <w:proofErr w:type="spellStart"/>
+      <w:r>
+        <w:rPr>
+          <w:rFonts w:ascii="Trebuchet MS" w:hAnsi="Trebuchet MS"/>
+          <w:sz w:val="28"/>
+          <w:szCs w:val="28"/>
+          <w:u w:val="single"/>
+        </w:rPr>
+        <w:t>world.dogX</w:t>
+      </w:r>
+      <w:proofErr w:type="spellEnd"/>
+      <w:r>
+        <w:rPr>
+          <w:rFonts w:ascii="Trebuchet MS" w:hAnsi="Trebuchet MS"/>
+          <w:sz w:val="28"/>
+          <w:szCs w:val="28"/>
+          <w:u w:val="single"/>
+        </w:rPr>
+        <w:t>, current-</w:t>
+      </w:r>
+      <w:proofErr w:type="spellStart"/>
+      <w:r>
+        <w:rPr>
+          <w:rFonts w:ascii="Trebuchet MS" w:hAnsi="Trebuchet MS"/>
+          <w:sz w:val="28"/>
+          <w:szCs w:val="28"/>
+          <w:u w:val="single"/>
+        </w:rPr>
+        <w:t>world.coinX</w:t>
+      </w:r>
+      <w:proofErr w:type="spellEnd"/>
+      <w:r>
+        <w:rPr>
+          <w:rFonts w:ascii="Trebuchet MS" w:hAnsi="Trebuchet MS"/>
+          <w:sz w:val="28"/>
+          <w:szCs w:val="28"/>
+          <w:u w:val="single"/>
+        </w:rPr>
+        <w:t xml:space="preserve">, </w:t>
       </w:r>
     </w:p>
     <w:p>
@@ -16133,7 +16262,47 @@
           <w:szCs w:val="28"/>
           <w:u w:val="single"/>
         </w:rPr>
-        <w:t>current-world.catX, current-world.catY + 10)</w:t>
+        <w:t>current-</w:t>
+      </w:r>
+      <w:proofErr w:type="spellStart"/>
+      <w:r>
+        <w:rPr>
+          <w:rFonts w:ascii="Trebuchet MS" w:hAnsi="Trebuchet MS"/>
+          <w:sz w:val="28"/>
+          <w:szCs w:val="28"/>
+          <w:u w:val="single"/>
+        </w:rPr>
+        <w:t>world.catX</w:t>
+      </w:r>
+      <w:proofErr w:type="spellEnd"/>
+      <w:r>
+        <w:rPr>
+          <w:rFonts w:ascii="Trebuchet MS" w:hAnsi="Trebuchet MS"/>
+          <w:sz w:val="28"/>
+          <w:szCs w:val="28"/>
+          <w:u w:val="single"/>
+        </w:rPr>
+        <w:t>, current-</w:t>
+      </w:r>
+      <w:proofErr w:type="spellStart"/>
+      <w:r>
+        <w:rPr>
+          <w:rFonts w:ascii="Trebuchet MS" w:hAnsi="Trebuchet MS"/>
+          <w:sz w:val="28"/>
+          <w:szCs w:val="28"/>
+          <w:u w:val="single"/>
+        </w:rPr>
+        <w:t>world.catY</w:t>
+      </w:r>
+      <w:proofErr w:type="spellEnd"/>
+      <w:r>
+        <w:rPr>
+          <w:rFonts w:ascii="Trebuchet MS" w:hAnsi="Trebuchet MS"/>
+          <w:sz w:val="28"/>
+          <w:szCs w:val="28"/>
+          <w:u w:val="single"/>
+        </w:rPr>
+        <w:t xml:space="preserve"> + 10)</w:t>
       </w:r>
     </w:p>
     <w:p>
@@ -16218,7 +16387,47 @@
           <w:szCs w:val="28"/>
           <w:u w:val="single"/>
         </w:rPr>
-        <w:t xml:space="preserve">   world(current-world.dogX, current-world.coinX, </w:t>
+        <w:t xml:space="preserve">   world(current-</w:t>
+      </w:r>
+      <w:proofErr w:type="spellStart"/>
+      <w:r>
+        <w:rPr>
+          <w:rFonts w:ascii="Trebuchet MS" w:hAnsi="Trebuchet MS"/>
+          <w:sz w:val="28"/>
+          <w:szCs w:val="28"/>
+          <w:u w:val="single"/>
+        </w:rPr>
+        <w:t>world.dogX</w:t>
+      </w:r>
+      <w:proofErr w:type="spellEnd"/>
+      <w:r>
+        <w:rPr>
+          <w:rFonts w:ascii="Trebuchet MS" w:hAnsi="Trebuchet MS"/>
+          <w:sz w:val="28"/>
+          <w:szCs w:val="28"/>
+          <w:u w:val="single"/>
+        </w:rPr>
+        <w:t>, current-</w:t>
+      </w:r>
+      <w:proofErr w:type="spellStart"/>
+      <w:r>
+        <w:rPr>
+          <w:rFonts w:ascii="Trebuchet MS" w:hAnsi="Trebuchet MS"/>
+          <w:sz w:val="28"/>
+          <w:szCs w:val="28"/>
+          <w:u w:val="single"/>
+        </w:rPr>
+        <w:t>world.coinX</w:t>
+      </w:r>
+      <w:proofErr w:type="spellEnd"/>
+      <w:r>
+        <w:rPr>
+          <w:rFonts w:ascii="Trebuchet MS" w:hAnsi="Trebuchet MS"/>
+          <w:sz w:val="28"/>
+          <w:szCs w:val="28"/>
+          <w:u w:val="single"/>
+        </w:rPr>
+        <w:t xml:space="preserve">, </w:t>
       </w:r>
     </w:p>
     <w:p>
@@ -16246,7 +16455,47 @@
           <w:szCs w:val="28"/>
           <w:u w:val="single"/>
         </w:rPr>
-        <w:t>current-world.catX - 10, current-world.catY)</w:t>
+        <w:t>current-</w:t>
+      </w:r>
+      <w:proofErr w:type="spellStart"/>
+      <w:r>
+        <w:rPr>
+          <w:rFonts w:ascii="Trebuchet MS" w:hAnsi="Trebuchet MS"/>
+          <w:sz w:val="28"/>
+          <w:szCs w:val="28"/>
+          <w:u w:val="single"/>
+        </w:rPr>
+        <w:t>world.catX</w:t>
+      </w:r>
+      <w:proofErr w:type="spellEnd"/>
+      <w:r>
+        <w:rPr>
+          <w:rFonts w:ascii="Trebuchet MS" w:hAnsi="Trebuchet MS"/>
+          <w:sz w:val="28"/>
+          <w:szCs w:val="28"/>
+          <w:u w:val="single"/>
+        </w:rPr>
+        <w:t xml:space="preserve"> - 10, current-</w:t>
+      </w:r>
+      <w:proofErr w:type="spellStart"/>
+      <w:r>
+        <w:rPr>
+          <w:rFonts w:ascii="Trebuchet MS" w:hAnsi="Trebuchet MS"/>
+          <w:sz w:val="28"/>
+          <w:szCs w:val="28"/>
+          <w:u w:val="single"/>
+        </w:rPr>
+        <w:t>world.catY</w:t>
+      </w:r>
+      <w:proofErr w:type="spellEnd"/>
+      <w:r>
+        <w:rPr>
+          <w:rFonts w:ascii="Trebuchet MS" w:hAnsi="Trebuchet MS"/>
+          <w:sz w:val="28"/>
+          <w:szCs w:val="28"/>
+          <w:u w:val="single"/>
+        </w:rPr>
+        <w:t>)</w:t>
       </w:r>
     </w:p>
     <w:p>
@@ -16331,7 +16580,47 @@
           <w:szCs w:val="28"/>
           <w:u w:val="single"/>
         </w:rPr>
-        <w:t xml:space="preserve">   world(current-world.dogX, current-world.coinX, </w:t>
+        <w:t xml:space="preserve">   world(current-</w:t>
+      </w:r>
+      <w:proofErr w:type="spellStart"/>
+      <w:r>
+        <w:rPr>
+          <w:rFonts w:ascii="Trebuchet MS" w:hAnsi="Trebuchet MS"/>
+          <w:sz w:val="28"/>
+          <w:szCs w:val="28"/>
+          <w:u w:val="single"/>
+        </w:rPr>
+        <w:t>world.dogX</w:t>
+      </w:r>
+      <w:proofErr w:type="spellEnd"/>
+      <w:r>
+        <w:rPr>
+          <w:rFonts w:ascii="Trebuchet MS" w:hAnsi="Trebuchet MS"/>
+          <w:sz w:val="28"/>
+          <w:szCs w:val="28"/>
+          <w:u w:val="single"/>
+        </w:rPr>
+        <w:t>, current-</w:t>
+      </w:r>
+      <w:proofErr w:type="spellStart"/>
+      <w:r>
+        <w:rPr>
+          <w:rFonts w:ascii="Trebuchet MS" w:hAnsi="Trebuchet MS"/>
+          <w:sz w:val="28"/>
+          <w:szCs w:val="28"/>
+          <w:u w:val="single"/>
+        </w:rPr>
+        <w:t>world.coinX</w:t>
+      </w:r>
+      <w:proofErr w:type="spellEnd"/>
+      <w:r>
+        <w:rPr>
+          <w:rFonts w:ascii="Trebuchet MS" w:hAnsi="Trebuchet MS"/>
+          <w:sz w:val="28"/>
+          <w:szCs w:val="28"/>
+          <w:u w:val="single"/>
+        </w:rPr>
+        <w:t xml:space="preserve">, </w:t>
       </w:r>
     </w:p>
     <w:p>
@@ -16359,7 +16648,47 @@
           <w:szCs w:val="28"/>
           <w:u w:val="single"/>
         </w:rPr>
-        <w:t xml:space="preserve"> current-world.catX + 10, current-world.catY)</w:t>
+        <w:t xml:space="preserve"> current-</w:t>
+      </w:r>
+      <w:proofErr w:type="spellStart"/>
+      <w:r>
+        <w:rPr>
+          <w:rFonts w:ascii="Trebuchet MS" w:hAnsi="Trebuchet MS"/>
+          <w:sz w:val="28"/>
+          <w:szCs w:val="28"/>
+          <w:u w:val="single"/>
+        </w:rPr>
+        <w:t>world.catX</w:t>
+      </w:r>
+      <w:proofErr w:type="spellEnd"/>
+      <w:r>
+        <w:rPr>
+          <w:rFonts w:ascii="Trebuchet MS" w:hAnsi="Trebuchet MS"/>
+          <w:sz w:val="28"/>
+          <w:szCs w:val="28"/>
+          <w:u w:val="single"/>
+        </w:rPr>
+        <w:t xml:space="preserve"> + 10, current-</w:t>
+      </w:r>
+      <w:proofErr w:type="spellStart"/>
+      <w:r>
+        <w:rPr>
+          <w:rFonts w:ascii="Trebuchet MS" w:hAnsi="Trebuchet MS"/>
+          <w:sz w:val="28"/>
+          <w:szCs w:val="28"/>
+          <w:u w:val="single"/>
+        </w:rPr>
+        <w:t>world.catY</w:t>
+      </w:r>
+      <w:proofErr w:type="spellEnd"/>
+      <w:r>
+        <w:rPr>
+          <w:rFonts w:ascii="Trebuchet MS" w:hAnsi="Trebuchet MS"/>
+          <w:sz w:val="28"/>
+          <w:szCs w:val="28"/>
+          <w:u w:val="single"/>
+        </w:rPr>
+        <w:t>)</w:t>
       </w:r>
     </w:p>
     <w:p>
@@ -16591,7 +16920,61 @@
           <w:sz w:val="28"/>
           <w:szCs w:val="28"/>
         </w:rPr>
-        <w:t xml:space="preserve">world, return the next world by adding 10 to dogX, subtracting 5 from coinX, and subtracting 5 from catY </w:t>
+        <w:t xml:space="preserve">world, return the next world by adding 10 to </w:t>
+      </w:r>
+      <w:proofErr w:type="spellStart"/>
+      <w:r>
+        <w:rPr>
+          <w:rFonts w:ascii="Century Gothic" w:hAnsi="Century Gothic" w:cs="Trebuchet MS"/>
+          <w:sz w:val="28"/>
+          <w:szCs w:val="28"/>
+        </w:rPr>
+        <w:t>dogX</w:t>
+      </w:r>
+      <w:proofErr w:type="spellEnd"/>
+      <w:r>
+        <w:rPr>
+          <w:rFonts w:ascii="Century Gothic" w:hAnsi="Century Gothic" w:cs="Trebuchet MS"/>
+          <w:sz w:val="28"/>
+          <w:szCs w:val="28"/>
+        </w:rPr>
+        <w:t xml:space="preserve">, subtracting 5 from </w:t>
+      </w:r>
+      <w:proofErr w:type="spellStart"/>
+      <w:r>
+        <w:rPr>
+          <w:rFonts w:ascii="Century Gothic" w:hAnsi="Century Gothic" w:cs="Trebuchet MS"/>
+          <w:sz w:val="28"/>
+          <w:szCs w:val="28"/>
+        </w:rPr>
+        <w:t>coinX</w:t>
+      </w:r>
+      <w:proofErr w:type="spellEnd"/>
+      <w:r>
+        <w:rPr>
+          <w:rFonts w:ascii="Century Gothic" w:hAnsi="Century Gothic" w:cs="Trebuchet MS"/>
+          <w:sz w:val="28"/>
+          <w:szCs w:val="28"/>
+        </w:rPr>
+        <w:t xml:space="preserve">, and subtracting 5 from </w:t>
+      </w:r>
+      <w:proofErr w:type="spellStart"/>
+      <w:r>
+        <w:rPr>
+          <w:rFonts w:ascii="Century Gothic" w:hAnsi="Century Gothic" w:cs="Trebuchet MS"/>
+          <w:sz w:val="28"/>
+          <w:szCs w:val="28"/>
+        </w:rPr>
+        <w:t>catY</w:t>
+      </w:r>
+      <w:proofErr w:type="spellEnd"/>
+      <w:r>
+        <w:rPr>
+          <w:rFonts w:ascii="Century Gothic" w:hAnsi="Century Gothic" w:cs="Trebuchet MS"/>
+          <w:sz w:val="28"/>
+          <w:szCs w:val="28"/>
+        </w:rPr>
+        <w:t xml:space="preserve"> </w:t>
       </w:r>
       <w:r>
         <w:rPr>
@@ -16620,13 +17003,23 @@
           <w:szCs w:val="22"/>
         </w:rPr>
       </w:pPr>
+      <w:proofErr w:type="spellStart"/>
       <w:r>
         <w:rPr>
           <w:rFonts w:ascii="Century Gothic" w:hAnsi="Century Gothic" w:cs="Arial"/>
           <w:sz w:val="22"/>
           <w:szCs w:val="22"/>
         </w:rPr>
-        <w:t>Contract+Purpose Statement</w:t>
+        <w:t>Contract+Purpose</w:t>
+      </w:r>
+      <w:proofErr w:type="spellEnd"/>
+      <w:r>
+        <w:rPr>
+          <w:rFonts w:ascii="Century Gothic" w:hAnsi="Century Gothic" w:cs="Arial"/>
+          <w:sz w:val="22"/>
+          <w:szCs w:val="22"/>
+        </w:rPr>
+        <w:t xml:space="preserve"> Statement</w:t>
       </w:r>
     </w:p>
     <w:p>
@@ -16911,26 +17304,25 @@
           <w:szCs w:val="24"/>
         </w:rPr>
         <w:tab/>
-        <w:t>___________________________________________</w:t>
-      </w:r>
-    </w:p>
-    <w:p>
-      <w:pPr>
-        <w:spacing w:line="360" w:lineRule="auto"/>
+      </w:r>
+      <w:r>
         <w:rPr>
           <w:rFonts w:ascii="Trebuchet MS" w:hAnsi="Trebuchet MS" w:cs="Trebuchet MS"/>
           <w:sz w:val="24"/>
           <w:szCs w:val="24"/>
         </w:rPr>
-      </w:pPr>
-      <w:r>
+        <w:t>___________________________________________</w:t>
+      </w:r>
+    </w:p>
+    <w:p>
+      <w:pPr>
+        <w:spacing w:line="360" w:lineRule="auto"/>
         <w:rPr>
           <w:rFonts w:ascii="Trebuchet MS" w:hAnsi="Trebuchet MS" w:cs="Trebuchet MS"/>
           <w:sz w:val="24"/>
           <w:szCs w:val="24"/>
         </w:rPr>
-        <w:tab/>
-      </w:r>
+      </w:pPr>
       <w:r>
         <w:rPr>
           <w:rFonts w:ascii="Trebuchet MS" w:hAnsi="Trebuchet MS" w:cs="Trebuchet MS"/>
@@ -16946,26 +17338,26 @@
           <w:szCs w:val="24"/>
         </w:rPr>
         <w:tab/>
-        <w:t>___________________________________________</w:t>
-      </w:r>
-    </w:p>
-    <w:p>
-      <w:pPr>
-        <w:spacing w:line="360" w:lineRule="auto"/>
+      </w:r>
+      <w:r>
         <w:rPr>
           <w:rFonts w:ascii="Trebuchet MS" w:hAnsi="Trebuchet MS" w:cs="Trebuchet MS"/>
           <w:sz w:val="24"/>
           <w:szCs w:val="24"/>
         </w:rPr>
-      </w:pPr>
-      <w:r>
+        <w:tab/>
+        <w:t>___________________________________________</w:t>
+      </w:r>
+    </w:p>
+    <w:p>
+      <w:pPr>
+        <w:spacing w:line="360" w:lineRule="auto"/>
         <w:rPr>
           <w:rFonts w:ascii="Trebuchet MS" w:hAnsi="Trebuchet MS" w:cs="Trebuchet MS"/>
           <w:sz w:val="24"/>
           <w:szCs w:val="24"/>
         </w:rPr>
-        <w:tab/>
-      </w:r>
+      </w:pPr>
       <w:r>
         <w:rPr>
           <w:rFonts w:ascii="Trebuchet MS" w:hAnsi="Trebuchet MS" w:cs="Trebuchet MS"/>
@@ -16981,26 +17373,26 @@
           <w:szCs w:val="24"/>
         </w:rPr>
         <w:tab/>
-        <w:t>___________________________________________</w:t>
-      </w:r>
-    </w:p>
-    <w:p>
-      <w:pPr>
-        <w:spacing w:line="360" w:lineRule="auto"/>
+      </w:r>
+      <w:r>
         <w:rPr>
           <w:rFonts w:ascii="Trebuchet MS" w:hAnsi="Trebuchet MS" w:cs="Trebuchet MS"/>
           <w:sz w:val="24"/>
           <w:szCs w:val="24"/>
         </w:rPr>
-      </w:pPr>
-      <w:r>
+        <w:tab/>
+        <w:t>___________________________________________</w:t>
+      </w:r>
+    </w:p>
+    <w:p>
+      <w:pPr>
+        <w:spacing w:line="360" w:lineRule="auto"/>
         <w:rPr>
           <w:rFonts w:ascii="Trebuchet MS" w:hAnsi="Trebuchet MS" w:cs="Trebuchet MS"/>
           <w:sz w:val="24"/>
           <w:szCs w:val="24"/>
         </w:rPr>
-        <w:tab/>
-      </w:r>
+      </w:pPr>
       <w:r>
         <w:rPr>
           <w:rFonts w:ascii="Trebuchet MS" w:hAnsi="Trebuchet MS" w:cs="Trebuchet MS"/>
@@ -17016,90 +17408,23 @@
           <w:szCs w:val="24"/>
         </w:rPr>
         <w:tab/>
-        <w:t>___________________________________________</w:t>
-      </w:r>
-    </w:p>
-    <w:p>
-      <w:pPr>
-        <w:spacing w:line="360" w:lineRule="auto"/>
-        <w:rPr>
-          <w:rFonts w:ascii="Trebuchet MS" w:hAnsi="Trebuchet MS" w:cs="Trebuchet MS"/>
-          <w:sz w:val="18"/>
-        </w:rPr>
-      </w:pPr>
+      </w:r>
       <w:r>
         <w:rPr>
           <w:rFonts w:ascii="Trebuchet MS" w:hAnsi="Trebuchet MS" w:cs="Trebuchet MS"/>
           <w:sz w:val="24"/>
           <w:szCs w:val="24"/>
         </w:rPr>
-        <w:t xml:space="preserve">                             ___________________________________________</w:t>
-      </w:r>
-      <w:r>
+        <w:tab/>
+        <w:t>___________________________________________</w:t>
+      </w:r>
+    </w:p>
+    <w:p>
+      <w:pPr>
+        <w:spacing w:line="360" w:lineRule="auto"/>
         <w:rPr>
           <w:rFonts w:ascii="Trebuchet MS" w:hAnsi="Trebuchet MS" w:cs="Trebuchet MS"/>
           <w:sz w:val="18"/>
-        </w:rPr>
-        <w:tab/>
-      </w:r>
-      <w:r>
-        <w:rPr>
-          <w:rFonts w:ascii="Trebuchet MS" w:hAnsi="Trebuchet MS" w:cs="Trebuchet MS"/>
-          <w:sz w:val="18"/>
-        </w:rPr>
-        <w:tab/>
-      </w:r>
-      <w:r>
-        <w:rPr>
-          <w:rFonts w:ascii="Trebuchet MS" w:hAnsi="Trebuchet MS" w:cs="Trebuchet MS"/>
-          <w:sz w:val="18"/>
-        </w:rPr>
-        <w:tab/>
-      </w:r>
-    </w:p>
-    <w:p>
-      <w:pPr>
-        <w:ind w:right="-1260"/>
-        <w:rPr>
-          <w:rFonts w:ascii="Trebuchet MS" w:hAnsi="Trebuchet MS" w:cs="Trebuchet MS"/>
-          <w:sz w:val="28"/>
-        </w:rPr>
-      </w:pPr>
-      <w:r>
-        <w:rPr>
-          <w:rFonts w:ascii="Trebuchet MS" w:hAnsi="Trebuchet MS" w:cs="Trebuchet MS"/>
-          <w:sz w:val="18"/>
-        </w:rPr>
-        <w:t xml:space="preserve">               </w:t>
-      </w:r>
-      <w:r>
-        <w:rPr>
-          <w:rFonts w:ascii="Trebuchet MS" w:hAnsi="Trebuchet MS" w:cs="Trebuchet MS"/>
-          <w:sz w:val="28"/>
-        </w:rPr>
-        <w:t xml:space="preserve">_____________(___________________)            </w:t>
-      </w:r>
-      <w:r>
-        <w:rPr>
-          <w:rFonts w:ascii="Courier New" w:hAnsi="Courier New" w:cs="Courier New"/>
-          <w:sz w:val="28"/>
-        </w:rPr>
-        <w:t>is</w:t>
-      </w:r>
-      <w:r>
-        <w:rPr>
-          <w:rFonts w:ascii="Trebuchet MS" w:hAnsi="Trebuchet MS" w:cs="Trebuchet MS"/>
-          <w:sz w:val="28"/>
-        </w:rPr>
-        <w:t xml:space="preserve"> </w:t>
-      </w:r>
-    </w:p>
-    <w:p>
-      <w:pPr>
-        <w:ind w:right="-1260"/>
-        <w:rPr>
-          <w:rFonts w:ascii="Trebuchet MS" w:hAnsi="Trebuchet MS" w:cs="Trebuchet MS"/>
-          <w:sz w:val="28"/>
         </w:rPr>
       </w:pPr>
       <w:r>
@@ -17108,8 +17433,75 @@
           <w:sz w:val="24"/>
           <w:szCs w:val="24"/>
         </w:rPr>
-        <w:tab/>
-      </w:r>
+        <w:t xml:space="preserve">                             ___________________________________________</w:t>
+      </w:r>
+      <w:r>
+        <w:rPr>
+          <w:rFonts w:ascii="Trebuchet MS" w:hAnsi="Trebuchet MS" w:cs="Trebuchet MS"/>
+          <w:sz w:val="18"/>
+        </w:rPr>
+        <w:tab/>
+      </w:r>
+      <w:r>
+        <w:rPr>
+          <w:rFonts w:ascii="Trebuchet MS" w:hAnsi="Trebuchet MS" w:cs="Trebuchet MS"/>
+          <w:sz w:val="18"/>
+        </w:rPr>
+        <w:tab/>
+      </w:r>
+      <w:r>
+        <w:rPr>
+          <w:rFonts w:ascii="Trebuchet MS" w:hAnsi="Trebuchet MS" w:cs="Trebuchet MS"/>
+          <w:sz w:val="18"/>
+        </w:rPr>
+        <w:tab/>
+      </w:r>
+    </w:p>
+    <w:p>
+      <w:pPr>
+        <w:ind w:right="-1260"/>
+        <w:rPr>
+          <w:rFonts w:ascii="Trebuchet MS" w:hAnsi="Trebuchet MS" w:cs="Trebuchet MS"/>
+          <w:sz w:val="28"/>
+        </w:rPr>
+      </w:pPr>
+      <w:r>
+        <w:rPr>
+          <w:rFonts w:ascii="Trebuchet MS" w:hAnsi="Trebuchet MS" w:cs="Trebuchet MS"/>
+          <w:sz w:val="18"/>
+        </w:rPr>
+        <w:t xml:space="preserve">               </w:t>
+      </w:r>
+      <w:r>
+        <w:rPr>
+          <w:rFonts w:ascii="Trebuchet MS" w:hAnsi="Trebuchet MS" w:cs="Trebuchet MS"/>
+          <w:sz w:val="28"/>
+        </w:rPr>
+        <w:t xml:space="preserve">_____________(___________________)            </w:t>
+      </w:r>
+      <w:r>
+        <w:rPr>
+          <w:rFonts w:ascii="Courier New" w:hAnsi="Courier New" w:cs="Courier New"/>
+          <w:sz w:val="28"/>
+        </w:rPr>
+        <w:t>is</w:t>
+      </w:r>
+      <w:r>
+        <w:rPr>
+          <w:rFonts w:ascii="Trebuchet MS" w:hAnsi="Trebuchet MS" w:cs="Trebuchet MS"/>
+          <w:sz w:val="28"/>
+        </w:rPr>
+        <w:t xml:space="preserve"> </w:t>
+      </w:r>
+    </w:p>
+    <w:p>
+      <w:pPr>
+        <w:ind w:right="-1260"/>
+        <w:rPr>
+          <w:rFonts w:ascii="Trebuchet MS" w:hAnsi="Trebuchet MS" w:cs="Trebuchet MS"/>
+          <w:sz w:val="28"/>
+        </w:rPr>
+      </w:pPr>
       <w:r>
         <w:rPr>
           <w:rFonts w:ascii="Trebuchet MS" w:hAnsi="Trebuchet MS" w:cs="Trebuchet MS"/>
@@ -17118,31 +17510,31 @@
         </w:rPr>
         <w:tab/>
       </w:r>
-    </w:p>
-    <w:p>
-      <w:pPr>
-        <w:spacing w:line="360" w:lineRule="auto"/>
+      <w:r>
         <w:rPr>
           <w:rFonts w:ascii="Trebuchet MS" w:hAnsi="Trebuchet MS" w:cs="Trebuchet MS"/>
           <w:sz w:val="24"/>
           <w:szCs w:val="24"/>
         </w:rPr>
-      </w:pPr>
-      <w:r>
+        <w:tab/>
+      </w:r>
+    </w:p>
+    <w:p>
+      <w:pPr>
+        <w:spacing w:line="360" w:lineRule="auto"/>
         <w:rPr>
           <w:rFonts w:ascii="Trebuchet MS" w:hAnsi="Trebuchet MS" w:cs="Trebuchet MS"/>
           <w:sz w:val="24"/>
           <w:szCs w:val="24"/>
         </w:rPr>
-        <w:t xml:space="preserve">  </w:t>
-      </w:r>
+      </w:pPr>
       <w:r>
         <w:rPr>
           <w:rFonts w:ascii="Trebuchet MS" w:hAnsi="Trebuchet MS" w:cs="Trebuchet MS"/>
           <w:sz w:val="24"/>
           <w:szCs w:val="24"/>
         </w:rPr>
-        <w:tab/>
+        <w:t xml:space="preserve">  </w:t>
       </w:r>
       <w:r>
         <w:rPr>
@@ -17159,34 +17551,33 @@
           <w:szCs w:val="24"/>
         </w:rPr>
         <w:tab/>
-        <w:t>___________________________________________</w:t>
-      </w:r>
-    </w:p>
-    <w:p>
-      <w:pPr>
-        <w:spacing w:line="360" w:lineRule="auto"/>
+      </w:r>
+      <w:r>
         <w:rPr>
           <w:rFonts w:ascii="Trebuchet MS" w:hAnsi="Trebuchet MS" w:cs="Trebuchet MS"/>
           <w:sz w:val="24"/>
           <w:szCs w:val="24"/>
         </w:rPr>
-      </w:pPr>
+        <w:tab/>
+      </w:r>
       <w:r>
         <w:rPr>
           <w:rFonts w:ascii="Trebuchet MS" w:hAnsi="Trebuchet MS" w:cs="Trebuchet MS"/>
           <w:sz w:val="24"/>
           <w:szCs w:val="24"/>
         </w:rPr>
-        <w:tab/>
-      </w:r>
-      <w:r>
+        <w:t>___________________________________________</w:t>
+      </w:r>
+    </w:p>
+    <w:p>
+      <w:pPr>
+        <w:spacing w:line="360" w:lineRule="auto"/>
         <w:rPr>
           <w:rFonts w:ascii="Trebuchet MS" w:hAnsi="Trebuchet MS" w:cs="Trebuchet MS"/>
           <w:sz w:val="24"/>
           <w:szCs w:val="24"/>
         </w:rPr>
-        <w:tab/>
-      </w:r>
+      </w:pPr>
       <w:r>
         <w:rPr>
           <w:rFonts w:ascii="Trebuchet MS" w:hAnsi="Trebuchet MS" w:cs="Trebuchet MS"/>
@@ -17194,18 +17585,15 @@
           <w:szCs w:val="24"/>
         </w:rPr>
         <w:tab/>
-        <w:t>___________________________________________</w:t>
-      </w:r>
-    </w:p>
-    <w:p>
-      <w:pPr>
-        <w:spacing w:line="360" w:lineRule="auto"/>
+      </w:r>
+      <w:r>
         <w:rPr>
           <w:rFonts w:ascii="Trebuchet MS" w:hAnsi="Trebuchet MS" w:cs="Trebuchet MS"/>
           <w:sz w:val="24"/>
           <w:szCs w:val="24"/>
         </w:rPr>
-      </w:pPr>
+        <w:tab/>
+      </w:r>
       <w:r>
         <w:rPr>
           <w:rFonts w:ascii="Trebuchet MS" w:hAnsi="Trebuchet MS" w:cs="Trebuchet MS"/>
@@ -17213,15 +17601,18 @@
           <w:szCs w:val="24"/>
         </w:rPr>
         <w:tab/>
-      </w:r>
-      <w:r>
+        <w:t>___________________________________________</w:t>
+      </w:r>
+    </w:p>
+    <w:p>
+      <w:pPr>
+        <w:spacing w:line="360" w:lineRule="auto"/>
         <w:rPr>
           <w:rFonts w:ascii="Trebuchet MS" w:hAnsi="Trebuchet MS" w:cs="Trebuchet MS"/>
           <w:sz w:val="24"/>
           <w:szCs w:val="24"/>
         </w:rPr>
-        <w:tab/>
-      </w:r>
+      </w:pPr>
       <w:r>
         <w:rPr>
           <w:rFonts w:ascii="Trebuchet MS" w:hAnsi="Trebuchet MS" w:cs="Trebuchet MS"/>
@@ -17229,18 +17620,15 @@
           <w:szCs w:val="24"/>
         </w:rPr>
         <w:tab/>
-        <w:t>___________________________________________</w:t>
-      </w:r>
-    </w:p>
-    <w:p>
-      <w:pPr>
-        <w:spacing w:line="360" w:lineRule="auto"/>
+      </w:r>
+      <w:r>
         <w:rPr>
           <w:rFonts w:ascii="Trebuchet MS" w:hAnsi="Trebuchet MS" w:cs="Trebuchet MS"/>
           <w:sz w:val="24"/>
           <w:szCs w:val="24"/>
         </w:rPr>
-      </w:pPr>
+        <w:tab/>
+      </w:r>
       <w:r>
         <w:rPr>
           <w:rFonts w:ascii="Trebuchet MS" w:hAnsi="Trebuchet MS" w:cs="Trebuchet MS"/>
@@ -17248,15 +17636,18 @@
           <w:szCs w:val="24"/>
         </w:rPr>
         <w:tab/>
-      </w:r>
-      <w:r>
+        <w:t>___________________________________________</w:t>
+      </w:r>
+    </w:p>
+    <w:p>
+      <w:pPr>
+        <w:spacing w:line="360" w:lineRule="auto"/>
         <w:rPr>
           <w:rFonts w:ascii="Trebuchet MS" w:hAnsi="Trebuchet MS" w:cs="Trebuchet MS"/>
           <w:sz w:val="24"/>
           <w:szCs w:val="24"/>
         </w:rPr>
-        <w:tab/>
-      </w:r>
+      </w:pPr>
       <w:r>
         <w:rPr>
           <w:rFonts w:ascii="Trebuchet MS" w:hAnsi="Trebuchet MS" w:cs="Trebuchet MS"/>
@@ -17264,23 +17655,39 @@
           <w:szCs w:val="24"/>
         </w:rPr>
         <w:tab/>
-        <w:t>___________________________________________</w:t>
-      </w:r>
-    </w:p>
-    <w:p>
-      <w:pPr>
-        <w:spacing w:line="360" w:lineRule="auto"/>
-        <w:rPr>
-          <w:rFonts w:ascii="Trebuchet MS" w:hAnsi="Trebuchet MS" w:cs="Trebuchet MS"/>
-          <w:sz w:val="18"/>
-        </w:rPr>
-      </w:pPr>
+      </w:r>
       <w:r>
         <w:rPr>
           <w:rFonts w:ascii="Trebuchet MS" w:hAnsi="Trebuchet MS" w:cs="Trebuchet MS"/>
           <w:sz w:val="24"/>
           <w:szCs w:val="24"/>
         </w:rPr>
+        <w:tab/>
+      </w:r>
+      <w:r>
+        <w:rPr>
+          <w:rFonts w:ascii="Trebuchet MS" w:hAnsi="Trebuchet MS" w:cs="Trebuchet MS"/>
+          <w:sz w:val="24"/>
+          <w:szCs w:val="24"/>
+        </w:rPr>
+        <w:tab/>
+        <w:t>___________________________________________</w:t>
+      </w:r>
+    </w:p>
+    <w:p>
+      <w:pPr>
+        <w:spacing w:line="360" w:lineRule="auto"/>
+        <w:rPr>
+          <w:rFonts w:ascii="Trebuchet MS" w:hAnsi="Trebuchet MS" w:cs="Trebuchet MS"/>
+          <w:sz w:val="18"/>
+        </w:rPr>
+      </w:pPr>
+      <w:r>
+        <w:rPr>
+          <w:rFonts w:ascii="Trebuchet MS" w:hAnsi="Trebuchet MS" w:cs="Trebuchet MS"/>
+          <w:sz w:val="24"/>
+          <w:szCs w:val="24"/>
+        </w:rPr>
         <w:t xml:space="preserve">                             ___________________________________________</w:t>
       </w:r>
       <w:r>
@@ -17300,6 +17707,7 @@
           <w:szCs w:val="28"/>
         </w:rPr>
       </w:pPr>
+      <w:proofErr w:type="gramStart"/>
       <w:r>
         <w:rPr>
           <w:rFonts w:ascii="Courier New" w:hAnsi="Courier New" w:cs="Courier New"/>
@@ -17308,6 +17716,7 @@
         </w:rPr>
         <w:t>end</w:t>
       </w:r>
+      <w:proofErr w:type="gramEnd"/>
     </w:p>
     <w:p>
       <w:pPr>
@@ -17723,13 +18132,23 @@
         <w:tab/>
         <w:t xml:space="preserve">| </w:t>
       </w:r>
-      <w:r>
-        <w:rPr>
-          <w:rFonts w:ascii="Courier New" w:hAnsi="Courier New" w:cs="Courier New"/>
-          <w:sz w:val="28"/>
-          <w:szCs w:val="28"/>
-        </w:rPr>
-        <w:t>otherwise:</w:t>
+      <w:proofErr w:type="gramStart"/>
+      <w:r>
+        <w:rPr>
+          <w:rFonts w:ascii="Courier New" w:hAnsi="Courier New" w:cs="Courier New"/>
+          <w:sz w:val="28"/>
+          <w:szCs w:val="28"/>
+        </w:rPr>
+        <w:t>otherwise</w:t>
+      </w:r>
+      <w:proofErr w:type="gramEnd"/>
+      <w:r>
+        <w:rPr>
+          <w:rFonts w:ascii="Courier New" w:hAnsi="Courier New" w:cs="Courier New"/>
+          <w:sz w:val="28"/>
+          <w:szCs w:val="28"/>
+        </w:rPr>
+        <w:t>:</w:t>
       </w:r>
     </w:p>
     <w:p>
@@ -17790,26 +18209,25 @@
           <w:szCs w:val="24"/>
         </w:rPr>
         <w:tab/>
-        <w:t>___________________________________________</w:t>
-      </w:r>
-    </w:p>
-    <w:p>
-      <w:pPr>
-        <w:spacing w:line="360" w:lineRule="auto"/>
+      </w:r>
+      <w:r>
         <w:rPr>
           <w:rFonts w:ascii="Trebuchet MS" w:hAnsi="Trebuchet MS" w:cs="Trebuchet MS"/>
           <w:sz w:val="24"/>
           <w:szCs w:val="24"/>
         </w:rPr>
-      </w:pPr>
-      <w:r>
+        <w:t>___________________________________________</w:t>
+      </w:r>
+    </w:p>
+    <w:p>
+      <w:pPr>
+        <w:spacing w:line="360" w:lineRule="auto"/>
         <w:rPr>
           <w:rFonts w:ascii="Trebuchet MS" w:hAnsi="Trebuchet MS" w:cs="Trebuchet MS"/>
           <w:sz w:val="24"/>
           <w:szCs w:val="24"/>
         </w:rPr>
-        <w:tab/>
-      </w:r>
+      </w:pPr>
       <w:r>
         <w:rPr>
           <w:rFonts w:ascii="Trebuchet MS" w:hAnsi="Trebuchet MS" w:cs="Trebuchet MS"/>
@@ -17825,26 +18243,26 @@
           <w:szCs w:val="24"/>
         </w:rPr>
         <w:tab/>
-        <w:t>___________________________________________</w:t>
-      </w:r>
-    </w:p>
-    <w:p>
-      <w:pPr>
-        <w:spacing w:line="360" w:lineRule="auto"/>
+      </w:r>
+      <w:r>
         <w:rPr>
           <w:rFonts w:ascii="Trebuchet MS" w:hAnsi="Trebuchet MS" w:cs="Trebuchet MS"/>
           <w:sz w:val="24"/>
           <w:szCs w:val="24"/>
         </w:rPr>
-      </w:pPr>
-      <w:r>
+        <w:tab/>
+        <w:t>___________________________________________</w:t>
+      </w:r>
+    </w:p>
+    <w:p>
+      <w:pPr>
+        <w:spacing w:line="360" w:lineRule="auto"/>
         <w:rPr>
           <w:rFonts w:ascii="Trebuchet MS" w:hAnsi="Trebuchet MS" w:cs="Trebuchet MS"/>
           <w:sz w:val="24"/>
           <w:szCs w:val="24"/>
         </w:rPr>
-        <w:tab/>
-      </w:r>
+      </w:pPr>
       <w:r>
         <w:rPr>
           <w:rFonts w:ascii="Trebuchet MS" w:hAnsi="Trebuchet MS" w:cs="Trebuchet MS"/>
@@ -17860,26 +18278,26 @@
           <w:szCs w:val="24"/>
         </w:rPr>
         <w:tab/>
-        <w:t>___________________________________________</w:t>
-      </w:r>
-    </w:p>
-    <w:p>
-      <w:pPr>
-        <w:spacing w:line="360" w:lineRule="auto"/>
+      </w:r>
+      <w:r>
         <w:rPr>
           <w:rFonts w:ascii="Trebuchet MS" w:hAnsi="Trebuchet MS" w:cs="Trebuchet MS"/>
           <w:sz w:val="24"/>
           <w:szCs w:val="24"/>
         </w:rPr>
-      </w:pPr>
-      <w:r>
+        <w:tab/>
+        <w:t>___________________________________________</w:t>
+      </w:r>
+    </w:p>
+    <w:p>
+      <w:pPr>
+        <w:spacing w:line="360" w:lineRule="auto"/>
         <w:rPr>
           <w:rFonts w:ascii="Trebuchet MS" w:hAnsi="Trebuchet MS" w:cs="Trebuchet MS"/>
           <w:sz w:val="24"/>
           <w:szCs w:val="24"/>
         </w:rPr>
-        <w:tab/>
-      </w:r>
+      </w:pPr>
       <w:r>
         <w:rPr>
           <w:rFonts w:ascii="Trebuchet MS" w:hAnsi="Trebuchet MS" w:cs="Trebuchet MS"/>
@@ -17895,24 +18313,32 @@
           <w:szCs w:val="24"/>
         </w:rPr>
         <w:tab/>
-        <w:t>___________________________________________</w:t>
-      </w:r>
-    </w:p>
-    <w:p>
-      <w:pPr>
-        <w:spacing w:line="360" w:lineRule="auto"/>
-        <w:rPr>
-          <w:rFonts w:ascii="Courier New" w:hAnsi="Courier New" w:cs="Courier New"/>
-          <w:sz w:val="28"/>
-          <w:szCs w:val="28"/>
-        </w:rPr>
-      </w:pPr>
+      </w:r>
       <w:r>
         <w:rPr>
           <w:rFonts w:ascii="Trebuchet MS" w:hAnsi="Trebuchet MS" w:cs="Trebuchet MS"/>
           <w:sz w:val="24"/>
           <w:szCs w:val="24"/>
         </w:rPr>
+        <w:tab/>
+        <w:t>___________________________________________</w:t>
+      </w:r>
+    </w:p>
+    <w:p>
+      <w:pPr>
+        <w:spacing w:line="360" w:lineRule="auto"/>
+        <w:rPr>
+          <w:rFonts w:ascii="Courier New" w:hAnsi="Courier New" w:cs="Courier New"/>
+          <w:sz w:val="28"/>
+          <w:szCs w:val="28"/>
+        </w:rPr>
+      </w:pPr>
+      <w:r>
+        <w:rPr>
+          <w:rFonts w:ascii="Trebuchet MS" w:hAnsi="Trebuchet MS" w:cs="Trebuchet MS"/>
+          <w:sz w:val="24"/>
+          <w:szCs w:val="24"/>
+        </w:rPr>
         <w:t xml:space="preserve">                             ___________________________________________</w:t>
       </w:r>
       <w:r>
@@ -17941,6 +18367,7 @@
           <w:szCs w:val="28"/>
         </w:rPr>
       </w:pPr>
+      <w:proofErr w:type="gramStart"/>
       <w:r>
         <w:rPr>
           <w:rFonts w:ascii="Courier New" w:hAnsi="Courier New" w:cs="Courier New"/>
@@ -17949,6 +18376,7 @@
         </w:rPr>
         <w:t>end</w:t>
       </w:r>
+      <w:proofErr w:type="gramEnd"/>
     </w:p>
     <w:p>
       <w:pPr>
@@ -17967,6 +18395,7 @@
         </w:rPr>
         <w:softHyphen/>
       </w:r>
+      <w:proofErr w:type="gramStart"/>
       <w:r>
         <w:rPr>
           <w:rFonts w:ascii="Courier New" w:hAnsi="Courier New" w:cs="Courier New"/>
@@ -17975,6 +18404,7 @@
         </w:rPr>
         <w:t>end</w:t>
       </w:r>
+      <w:proofErr w:type="gramEnd"/>
     </w:p>
     <w:p>
       <w:pPr>
@@ -18065,6 +18495,8 @@
           <w:szCs w:val="28"/>
         </w:rPr>
       </w:pPr>
+      <w:bookmarkStart w:id="0" w:name="_GoBack"/>
+      <w:bookmarkEnd w:id="0"/>
     </w:p>
     <w:p>
       <w:pPr>
@@ -22047,13 +22479,23 @@
           <w:szCs w:val="22"/>
         </w:rPr>
       </w:pPr>
+      <w:proofErr w:type="spellStart"/>
       <w:r>
         <w:rPr>
           <w:rFonts w:ascii="Century Gothic" w:hAnsi="Century Gothic" w:cs="Arial"/>
           <w:sz w:val="22"/>
           <w:szCs w:val="22"/>
         </w:rPr>
-        <w:t>Contract+Purpose Statement</w:t>
+        <w:t>Contract+Purpose</w:t>
+      </w:r>
+      <w:proofErr w:type="spellEnd"/>
+      <w:r>
+        <w:rPr>
+          <w:rFonts w:ascii="Century Gothic" w:hAnsi="Century Gothic" w:cs="Arial"/>
+          <w:sz w:val="22"/>
+          <w:szCs w:val="22"/>
+        </w:rPr>
+        <w:t xml:space="preserve"> Statement</w:t>
       </w:r>
     </w:p>
     <w:p>
@@ -23102,7 +23544,7 @@
                     </pic:cNvPicPr>
                   </pic:nvPicPr>
                   <pic:blipFill>
-                    <a:blip r:embed="rId14">
+                    <a:blip r:embed="rId11">
                       <a:extLst>
                         <a:ext uri="{28A0092B-C50C-407E-A947-70E740481C1C}">
                           <a14:useLocalDpi xmlns:a14="http://schemas.microsoft.com/office/drawing/2010/main" val="0"/>
@@ -23255,9 +23697,11 @@
                       <wps:txbx>
                         <w:txbxContent>
                           <w:p>
+                            <w:proofErr w:type="spellStart"/>
                             <w:r>
                               <w:t>num-sqr</w:t>
                             </w:r>
+                            <w:proofErr w:type="spellEnd"/>
                           </w:p>
                         </w:txbxContent>
                       </wps:txbx>
@@ -23276,17 +23720,15 @@
               </wp:anchor>
             </w:drawing>
           </mc:Choice>
-          <mc:Fallback>
+          <mc:Fallback xmlns:w15="http://schemas.microsoft.com/office/word/2012/wordml">
             <w:pict>
-              <v:shape id="_x0000_s1040" type="#_x0000_t202" style="position:absolute;margin-left:105.55pt;margin-top:2.55pt;width:49.85pt;height:26.05pt;z-index:251700224;visibility:visible;mso-wrap-style:square;mso-width-percent:0;mso-height-percent:0;mso-wrap-distance-left:9pt;mso-wrap-distance-top:0;mso-wrap-distance-right:9pt;mso-wrap-distance-bottom:0;mso-position-horizontal:absolute;mso-position-horizontal-relative:text;mso-position-vertical:absolute;mso-position-vertical-relative:text;mso-width-percent:0;mso-height-percent:0;mso-width-relative:page;mso-height-relative:page;v-text-anchor:top" o:gfxdata="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" filled="f" stroked="f">
+              <v:shape w14:anchorId="33A8D394" id="_x0000_s1040" type="#_x0000_t202" style="position:absolute;margin-left:105.55pt;margin-top:2.55pt;width:49.85pt;height:26.05pt;z-index:251700224;visibility:visible;mso-wrap-style:square;mso-width-percent:0;mso-height-percent:0;mso-wrap-distance-left:9pt;mso-wrap-distance-top:0;mso-wrap-distance-right:9pt;mso-wrap-distance-bottom:0;mso-position-horizontal:absolute;mso-position-horizontal-relative:text;mso-position-vertical:absolute;mso-position-vertical-relative:text;mso-width-percent:0;mso-height-percent:0;mso-width-relative:page;mso-height-relative:page;v-text-anchor:top" o:gfxdata="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" filled="f" stroked="f">
                 <v:textbox inset=",7.2pt,,7.2pt">
                   <w:txbxContent>
                     <w:p>
-                      <w:proofErr w:type="spellStart"/>
                       <w:r>
                         <w:t>num-sqr</w:t>
                       </w:r>
-                      <w:proofErr w:type="spellEnd"/>
                     </w:p>
                   </w:txbxContent>
                 </v:textbox>
@@ -23644,9 +24086,9 @@
               </wp:anchor>
             </w:drawing>
           </mc:Choice>
-          <mc:Fallback>
+          <mc:Fallback xmlns:w15="http://schemas.microsoft.com/office/word/2012/wordml">
             <w:pict>
-              <v:shape id="_x0000_s1041" type="#_x0000_t202" style="position:absolute;margin-left:101.5pt;margin-top:7.3pt;width:76.45pt;height:36.05pt;z-index:251701248;visibility:visible;mso-wrap-style:square;mso-width-percent:0;mso-height-percent:0;mso-wrap-distance-left:9pt;mso-wrap-distance-top:0;mso-wrap-distance-right:9pt;mso-wrap-distance-bottom:0;mso-position-horizontal:absolute;mso-position-horizontal-relative:text;mso-position-vertical:absolute;mso-position-vertical-relative:text;mso-width-percent:0;mso-height-percent:0;mso-width-relative:page;mso-height-relative:page;v-text-anchor:top" o:gfxdata="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" filled="f" stroked="f">
+              <v:shape w14:anchorId="3023F6EB" id="_x0000_s1041" type="#_x0000_t202" style="position:absolute;margin-left:101.5pt;margin-top:7.3pt;width:76.45pt;height:36.05pt;z-index:251701248;visibility:visible;mso-wrap-style:square;mso-width-percent:0;mso-height-percent:0;mso-wrap-distance-left:9pt;mso-wrap-distance-top:0;mso-wrap-distance-right:9pt;mso-wrap-distance-bottom:0;mso-position-horizontal:absolute;mso-position-horizontal-relative:text;mso-position-vertical:absolute;mso-position-vertical-relative:text;mso-width-percent:0;mso-height-percent:0;mso-width-relative:page;mso-height-relative:page;v-text-anchor:top" o:gfxdata="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" filled="f" stroked="f">
                 <v:textbox inset=",7.2pt,,7.2pt">
                   <w:txbxContent>
                     <w:p>
@@ -23949,9 +24391,9 @@
               </wp:anchor>
             </w:drawing>
           </mc:Choice>
-          <mc:Fallback>
+          <mc:Fallback xmlns:w15="http://schemas.microsoft.com/office/word/2012/wordml">
             <w:pict>
-              <v:shape id="_x0000_s1042" type="#_x0000_t202" style="position:absolute;margin-left:103.15pt;margin-top:11.95pt;width:59.8pt;height:38.2pt;z-index:251704320;visibility:visible;mso-wrap-style:square;mso-width-percent:0;mso-height-percent:0;mso-wrap-distance-left:9pt;mso-wrap-distance-top:0;mso-wrap-distance-right:9pt;mso-wrap-distance-bottom:0;mso-position-horizontal:absolute;mso-position-horizontal-relative:text;mso-position-vertical:absolute;mso-position-vertical-relative:text;mso-width-percent:0;mso-height-percent:0;mso-width-relative:page;mso-height-relative:page;v-text-anchor:top" o:gfxdata="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" filled="f" stroked="f">
+              <v:shape w14:anchorId="5AF013C4" id="_x0000_s1042" type="#_x0000_t202" style="position:absolute;margin-left:103.15pt;margin-top:11.95pt;width:59.8pt;height:38.2pt;z-index:251704320;visibility:visible;mso-wrap-style:square;mso-width-percent:0;mso-height-percent:0;mso-wrap-distance-left:9pt;mso-wrap-distance-top:0;mso-wrap-distance-right:9pt;mso-wrap-distance-bottom:0;mso-position-horizontal:absolute;mso-position-horizontal-relative:text;mso-position-vertical:absolute;mso-position-vertical-relative:text;mso-width-percent:0;mso-height-percent:0;mso-width-relative:page;mso-height-relative:page;v-text-anchor:top" o:gfxdata="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" filled="f" stroked="f">
                 <v:textbox inset=",7.2pt,,7.2pt">
                   <w:txbxContent>
                     <w:p>
@@ -23995,7 +24437,25 @@
           <w:sz w:val="24"/>
           <w:szCs w:val="24"/>
         </w:rPr>
-        <w:t>Convert it into Pyret code:</w:t>
+        <w:t xml:space="preserve">Convert it into </w:t>
+      </w:r>
+      <w:proofErr w:type="spellStart"/>
+      <w:r>
+        <w:rPr>
+          <w:rFonts w:ascii="Trebuchet MS" w:hAnsi="Trebuchet MS" w:cs="Trebuchet MS"/>
+          <w:sz w:val="24"/>
+          <w:szCs w:val="24"/>
+        </w:rPr>
+        <w:t>Pyret</w:t>
+      </w:r>
+      <w:proofErr w:type="spellEnd"/>
+      <w:r>
+        <w:rPr>
+          <w:rFonts w:ascii="Trebuchet MS" w:hAnsi="Trebuchet MS" w:cs="Trebuchet MS"/>
+          <w:sz w:val="24"/>
+          <w:szCs w:val="24"/>
+        </w:rPr>
+        <w:t xml:space="preserve"> code:</w:t>
       </w:r>
     </w:p>
     <w:p>
@@ -24215,6 +24675,7 @@
           <w:szCs w:val="22"/>
         </w:rPr>
       </w:pPr>
+      <w:proofErr w:type="spellStart"/>
       <w:r>
         <w:rPr>
           <w:rFonts w:ascii="Trebuchet MS" w:hAnsi="Trebuchet MS" w:cs="Trebuchet MS"/>
@@ -24222,7 +24683,17 @@
           <w:sz w:val="22"/>
           <w:szCs w:val="22"/>
         </w:rPr>
-        <w:t>px: The x-coordinate of the player</w:t>
+        <w:t>px</w:t>
+      </w:r>
+      <w:proofErr w:type="spellEnd"/>
+      <w:r>
+        <w:rPr>
+          <w:rFonts w:ascii="Trebuchet MS" w:hAnsi="Trebuchet MS" w:cs="Trebuchet MS"/>
+          <w:i/>
+          <w:sz w:val="22"/>
+          <w:szCs w:val="22"/>
+        </w:rPr>
+        <w:t>: The x-coordinate of the player</w:t>
       </w:r>
     </w:p>
     <w:p>
@@ -24238,6 +24709,7 @@
           <w:szCs w:val="22"/>
         </w:rPr>
       </w:pPr>
+      <w:proofErr w:type="spellStart"/>
       <w:r>
         <w:rPr>
           <w:rFonts w:ascii="Trebuchet MS" w:hAnsi="Trebuchet MS" w:cs="Trebuchet MS"/>
@@ -24245,7 +24717,17 @@
           <w:sz w:val="22"/>
           <w:szCs w:val="22"/>
         </w:rPr>
-        <w:t>py: The y-coordinate of the player</w:t>
+        <w:t>py</w:t>
+      </w:r>
+      <w:proofErr w:type="spellEnd"/>
+      <w:r>
+        <w:rPr>
+          <w:rFonts w:ascii="Trebuchet MS" w:hAnsi="Trebuchet MS" w:cs="Trebuchet MS"/>
+          <w:i/>
+          <w:sz w:val="22"/>
+          <w:szCs w:val="22"/>
+        </w:rPr>
+        <w:t>: The y-coordinate of the player</w:t>
       </w:r>
     </w:p>
     <w:p>
@@ -24369,7 +24851,34 @@
           <w:sz w:val="28"/>
           <w:szCs w:val="28"/>
         </w:rPr>
-        <w:t xml:space="preserve"> =  (line-length px cx)</w:t>
+        <w:t xml:space="preserve"> =  (line-length </w:t>
+      </w:r>
+      <w:proofErr w:type="spellStart"/>
+      <w:r>
+        <w:rPr>
+          <w:rFonts w:ascii="Trebuchet MS" w:hAnsi="Trebuchet MS" w:cs="Trebuchet MS"/>
+          <w:sz w:val="28"/>
+          <w:szCs w:val="28"/>
+        </w:rPr>
+        <w:t>px</w:t>
+      </w:r>
+      <w:proofErr w:type="spellEnd"/>
+      <w:r>
+        <w:rPr>
+          <w:rFonts w:ascii="Trebuchet MS" w:hAnsi="Trebuchet MS" w:cs="Trebuchet MS"/>
+          <w:sz w:val="28"/>
+          <w:szCs w:val="28"/>
+        </w:rPr>
+        <w:t xml:space="preserve"> </w:t>
+      </w:r>
+      <w:proofErr w:type="gramStart"/>
+      <w:r>
+        <w:rPr>
+          <w:rFonts w:ascii="Trebuchet MS" w:hAnsi="Trebuchet MS" w:cs="Trebuchet MS"/>
+          <w:sz w:val="28"/>
+          <w:szCs w:val="28"/>
+        </w:rPr>
+        <w:t>cx)</w:t>
       </w:r>
       <w:r>
         <w:rPr>
@@ -24380,13 +24889,32 @@
         </w:rPr>
         <w:t>2</w:t>
       </w:r>
-      <w:r>
-        <w:rPr>
-          <w:rFonts w:ascii="Trebuchet MS" w:hAnsi="Trebuchet MS" w:cs="Trebuchet MS"/>
-          <w:sz w:val="28"/>
-          <w:szCs w:val="28"/>
-        </w:rPr>
-        <w:t xml:space="preserve"> + (line-length py cy)</w:t>
+      <w:proofErr w:type="gramEnd"/>
+      <w:r>
+        <w:rPr>
+          <w:rFonts w:ascii="Trebuchet MS" w:hAnsi="Trebuchet MS" w:cs="Trebuchet MS"/>
+          <w:sz w:val="28"/>
+          <w:szCs w:val="28"/>
+        </w:rPr>
+        <w:t xml:space="preserve"> + (line-length </w:t>
+      </w:r>
+      <w:proofErr w:type="spellStart"/>
+      <w:r>
+        <w:rPr>
+          <w:rFonts w:ascii="Trebuchet MS" w:hAnsi="Trebuchet MS" w:cs="Trebuchet MS"/>
+          <w:sz w:val="28"/>
+          <w:szCs w:val="28"/>
+        </w:rPr>
+        <w:t>py</w:t>
+      </w:r>
+      <w:proofErr w:type="spellEnd"/>
+      <w:r>
+        <w:rPr>
+          <w:rFonts w:ascii="Trebuchet MS" w:hAnsi="Trebuchet MS" w:cs="Trebuchet MS"/>
+          <w:sz w:val="28"/>
+          <w:szCs w:val="28"/>
+        </w:rPr>
+        <w:t xml:space="preserve"> cy)</w:t>
       </w:r>
       <w:r>
         <w:rPr>
@@ -24420,13 +24948,23 @@
           <w:szCs w:val="22"/>
         </w:rPr>
       </w:pPr>
+      <w:proofErr w:type="spellStart"/>
       <w:r>
         <w:rPr>
           <w:rFonts w:ascii="Century Gothic" w:hAnsi="Century Gothic" w:cs="Arial"/>
           <w:sz w:val="22"/>
           <w:szCs w:val="22"/>
         </w:rPr>
-        <w:t>Contract+Purpose Statement</w:t>
+        <w:t>Contract+Purpose</w:t>
+      </w:r>
+      <w:proofErr w:type="spellEnd"/>
+      <w:r>
+        <w:rPr>
+          <w:rFonts w:ascii="Century Gothic" w:hAnsi="Century Gothic" w:cs="Arial"/>
+          <w:sz w:val="22"/>
+          <w:szCs w:val="22"/>
+        </w:rPr>
+        <w:t xml:space="preserve"> Statement</w:t>
       </w:r>
     </w:p>
     <w:p>
@@ -25160,13 +25698,23 @@
           <w:szCs w:val="22"/>
         </w:rPr>
       </w:pPr>
+      <w:proofErr w:type="spellStart"/>
       <w:r>
         <w:rPr>
           <w:rFonts w:ascii="Century Gothic" w:hAnsi="Century Gothic" w:cs="Trebuchet MS"/>
           <w:sz w:val="22"/>
           <w:szCs w:val="22"/>
         </w:rPr>
-        <w:t>px: The x-coordinate of the player</w:t>
+        <w:t>px</w:t>
+      </w:r>
+      <w:proofErr w:type="spellEnd"/>
+      <w:r>
+        <w:rPr>
+          <w:rFonts w:ascii="Century Gothic" w:hAnsi="Century Gothic" w:cs="Trebuchet MS"/>
+          <w:sz w:val="22"/>
+          <w:szCs w:val="22"/>
+        </w:rPr>
+        <w:t>: The x-coordinate of the player</w:t>
       </w:r>
     </w:p>
     <w:p>
@@ -25181,13 +25729,23 @@
           <w:szCs w:val="22"/>
         </w:rPr>
       </w:pPr>
+      <w:proofErr w:type="spellStart"/>
       <w:r>
         <w:rPr>
           <w:rFonts w:ascii="Century Gothic" w:hAnsi="Century Gothic" w:cs="Trebuchet MS"/>
           <w:sz w:val="22"/>
           <w:szCs w:val="22"/>
         </w:rPr>
-        <w:t>py: The y-coordinate of the player</w:t>
+        <w:t>py</w:t>
+      </w:r>
+      <w:proofErr w:type="spellEnd"/>
+      <w:r>
+        <w:rPr>
+          <w:rFonts w:ascii="Century Gothic" w:hAnsi="Century Gothic" w:cs="Trebuchet MS"/>
+          <w:sz w:val="22"/>
+          <w:szCs w:val="22"/>
+        </w:rPr>
+        <w:t>: The y-coordinate of the player</w:t>
       </w:r>
     </w:p>
     <w:p>
@@ -25320,13 +25878,23 @@
           <w:szCs w:val="22"/>
         </w:rPr>
       </w:pPr>
+      <w:proofErr w:type="spellStart"/>
       <w:r>
         <w:rPr>
           <w:rFonts w:ascii="Century Gothic" w:hAnsi="Century Gothic" w:cs="Arial"/>
           <w:sz w:val="22"/>
           <w:szCs w:val="22"/>
         </w:rPr>
-        <w:t>Contract+Purpose Statement</w:t>
+        <w:t>Contract+Purpose</w:t>
+      </w:r>
+      <w:proofErr w:type="spellEnd"/>
+      <w:r>
+        <w:rPr>
+          <w:rFonts w:ascii="Century Gothic" w:hAnsi="Century Gothic" w:cs="Arial"/>
+          <w:sz w:val="22"/>
+          <w:szCs w:val="22"/>
+        </w:rPr>
+        <w:t xml:space="preserve"> Statement</w:t>
       </w:r>
     </w:p>
     <w:p>
@@ -26438,9 +27006,9 @@
               </wp:anchor>
             </w:drawing>
           </mc:Choice>
-          <mc:Fallback>
+          <mc:Fallback xmlns:w15="http://schemas.microsoft.com/office/word/2012/wordml">
             <w:pict>
-              <v:shape id="Text Box 15" o:spid="_x0000_s1043" type="#_x0000_t202" style="position:absolute;left:0;text-align:left;margin-left:284.7pt;margin-top:10.55pt;width:185.75pt;height:20.3pt;z-index:251695104;visibility:visible;mso-wrap-style:square;mso-width-percent:0;mso-height-percent:0;mso-wrap-distance-left:9pt;mso-wrap-distance-top:0;mso-wrap-distance-right:9pt;mso-wrap-distance-bottom:0;mso-position-horizontal:absolute;mso-position-horizontal-relative:text;mso-position-vertical:absolute;mso-position-vertical-relative:text;mso-width-percent:0;mso-height-percent:0;mso-width-relative:margin;mso-height-relative:margin;v-text-anchor:top" o:gfxdata="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" filled="f" stroked="f">
+              <v:shape w14:anchorId="77C1CE32" id="Text_x0020_Box_x0020_15" o:spid="_x0000_s1043" type="#_x0000_t202" style="position:absolute;left:0;text-align:left;margin-left:284.7pt;margin-top:10.55pt;width:185.75pt;height:20.3pt;z-index:251695104;visibility:visible;mso-wrap-style:square;mso-width-percent:0;mso-height-percent:0;mso-wrap-distance-left:9pt;mso-wrap-distance-top:0;mso-wrap-distance-right:9pt;mso-wrap-distance-bottom:0;mso-position-horizontal:absolute;mso-position-horizontal-relative:text;mso-position-vertical:absolute;mso-position-vertical-relative:text;mso-width-percent:0;mso-height-percent:0;mso-width-relative:margin;mso-height-relative:margin;v-text-anchor:top" o:gfxdata="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" filled="f" stroked="f">
                 <v:textbox>
                   <w:txbxContent>
                     <w:p>
@@ -26563,9 +27131,9 @@
               </wp:anchor>
             </w:drawing>
           </mc:Choice>
-          <mc:Fallback>
+          <mc:Fallback xmlns:w15="http://schemas.microsoft.com/office/word/2012/wordml">
             <w:pict>
-              <v:shape id="Text Box 14" o:spid="_x0000_s1044" type="#_x0000_t202" style="position:absolute;left:0;text-align:left;margin-left:10.05pt;margin-top:10.45pt;width:231.05pt;height:18pt;z-index:251693056;visibility:visible;mso-wrap-style:square;mso-width-percent:0;mso-height-percent:0;mso-wrap-distance-left:9pt;mso-wrap-distance-top:0;mso-wrap-distance-right:9pt;mso-wrap-distance-bottom:0;mso-position-horizontal:absolute;mso-position-horizontal-relative:text;mso-position-vertical:absolute;mso-position-vertical-relative:text;mso-width-percent:0;mso-height-percent:0;mso-width-relative:margin;mso-height-relative:margin;v-text-anchor:top" o:gfxdata="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" filled="f" stroked="f">
+              <v:shape w14:anchorId="4EB8F6DE" id="Text_x0020_Box_x0020_14" o:spid="_x0000_s1044" type="#_x0000_t202" style="position:absolute;left:0;text-align:left;margin-left:10.05pt;margin-top:10.45pt;width:231.05pt;height:18pt;z-index:251693056;visibility:visible;mso-wrap-style:square;mso-width-percent:0;mso-height-percent:0;mso-wrap-distance-left:9pt;mso-wrap-distance-top:0;mso-wrap-distance-right:9pt;mso-wrap-distance-bottom:0;mso-position-horizontal:absolute;mso-position-horizontal-relative:text;mso-position-vertical:absolute;mso-position-vertical-relative:text;mso-width-percent:0;mso-height-percent:0;mso-width-relative:margin;mso-height-relative:margin;v-text-anchor:top" o:gfxdata="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" filled="f" stroked="f">
                 <v:textbox>
                   <w:txbxContent>
                     <w:p>
@@ -26940,11 +27508,19 @@
         </w:rPr>
         <w:t xml:space="preserve">What </w:t>
       </w:r>
+      <w:proofErr w:type="spellStart"/>
       <w:r>
         <w:rPr>
           <w:rFonts w:ascii="Century Gothic" w:hAnsi="Century Gothic" w:cs="Trebuchet MS"/>
         </w:rPr>
-        <w:t>datatype will represent it</w:t>
+        <w:t>datatype</w:t>
+      </w:r>
+      <w:proofErr w:type="spellEnd"/>
+      <w:r>
+        <w:rPr>
+          <w:rFonts w:ascii="Century Gothic" w:hAnsi="Century Gothic" w:cs="Trebuchet MS"/>
+        </w:rPr>
+        <w:t xml:space="preserve"> will represent it</w:t>
       </w:r>
       <w:r>
         <w:rPr>
@@ -27050,12 +27626,21 @@
                 <w:rFonts w:ascii="Century Gothic" w:hAnsi="Century Gothic"/>
               </w:rPr>
             </w:pPr>
+            <w:proofErr w:type="spellStart"/>
             <w:r>
               <w:rPr>
                 <w:rFonts w:ascii="Century Gothic" w:hAnsi="Century Gothic"/>
                 <w:b/>
               </w:rPr>
-              <w:t xml:space="preserve">Datatype </w:t>
+              <w:t>Datatype</w:t>
+            </w:r>
+            <w:proofErr w:type="spellEnd"/>
+            <w:r>
+              <w:rPr>
+                <w:rFonts w:ascii="Century Gothic" w:hAnsi="Century Gothic"/>
+                <w:b/>
+              </w:rPr>
+              <w:t xml:space="preserve"> </w:t>
             </w:r>
             <w:r>
               <w:rPr>
@@ -27886,6 +28471,7 @@
           <w:szCs w:val="28"/>
         </w:rPr>
       </w:pPr>
+      <w:proofErr w:type="spellStart"/>
       <w:r>
         <w:rPr>
           <w:rFonts w:ascii="Courier New" w:hAnsi="Courier New" w:cs="Courier New"/>
@@ -27896,6 +28482,7 @@
         </w:rPr>
         <w:t>worldA</w:t>
       </w:r>
+      <w:proofErr w:type="spellEnd"/>
       <w:r>
         <w:rPr>
           <w:rFonts w:ascii="Courier New" w:hAnsi="Courier New" w:cs="Courier New"/>
@@ -27936,6 +28523,7 @@
           <w:szCs w:val="28"/>
         </w:rPr>
       </w:pPr>
+      <w:proofErr w:type="spellStart"/>
       <w:r>
         <w:rPr>
           <w:rFonts w:ascii="Courier New" w:hAnsi="Courier New" w:cs="Courier New"/>
@@ -27946,6 +28534,7 @@
         </w:rPr>
         <w:t>worldB</w:t>
       </w:r>
+      <w:proofErr w:type="spellEnd"/>
       <w:r>
         <w:rPr>
           <w:rFonts w:ascii="Courier New" w:hAnsi="Courier New" w:cs="Courier New"/>
@@ -28004,6 +28593,7 @@
         </w:rPr>
         <w:t xml:space="preserve">ess the fields of </w:t>
       </w:r>
+      <w:proofErr w:type="spellStart"/>
       <w:r>
         <w:rPr>
           <w:rFonts w:ascii="Courier New" w:hAnsi="Courier New" w:cs="Courier New"/>
@@ -28014,6 +28604,7 @@
         </w:rPr>
         <w:t>worldA</w:t>
       </w:r>
+      <w:proofErr w:type="spellEnd"/>
       <w:r>
         <w:rPr>
           <w:rFonts w:ascii="Trebuchet MS" w:hAnsi="Trebuchet MS" w:cs="Trebuchet MS"/>
@@ -29124,13 +29715,23 @@
           <w:szCs w:val="22"/>
         </w:rPr>
       </w:pPr>
+      <w:proofErr w:type="spellStart"/>
       <w:r>
         <w:rPr>
           <w:rFonts w:ascii="Century Gothic" w:hAnsi="Century Gothic" w:cs="Arial"/>
           <w:sz w:val="22"/>
           <w:szCs w:val="22"/>
         </w:rPr>
-        <w:t>Contract+Purpose Statement</w:t>
+        <w:t>Contract+Purpose</w:t>
+      </w:r>
+      <w:proofErr w:type="spellEnd"/>
+      <w:r>
+        <w:rPr>
+          <w:rFonts w:ascii="Century Gothic" w:hAnsi="Century Gothic" w:cs="Arial"/>
+          <w:sz w:val="22"/>
+          <w:szCs w:val="22"/>
+        </w:rPr>
+        <w:t xml:space="preserve"> Statement</w:t>
       </w:r>
     </w:p>
     <w:p>
@@ -30642,13 +31243,23 @@
         </w:rPr>
         <w:t xml:space="preserve">: </w:t>
       </w:r>
+      <w:proofErr w:type="spellStart"/>
       <w:r>
         <w:rPr>
           <w:rFonts w:ascii="Century Gothic" w:hAnsi="Century Gothic"/>
           <w:sz w:val="40"/>
           <w:szCs w:val="40"/>
         </w:rPr>
-        <w:t>keypress (My game)</w:t>
+        <w:t>keypress</w:t>
+      </w:r>
+      <w:proofErr w:type="spellEnd"/>
+      <w:r>
+        <w:rPr>
+          <w:rFonts w:ascii="Century Gothic" w:hAnsi="Century Gothic"/>
+          <w:sz w:val="40"/>
+          <w:szCs w:val="40"/>
+        </w:rPr>
+        <w:t xml:space="preserve"> (My game)</w:t>
       </w:r>
     </w:p>
     <w:p>
@@ -30663,377 +31274,423 @@
           <w:sz w:val="22"/>
           <w:szCs w:val="22"/>
         </w:rPr>
-        <w:t xml:space="preserve">For each keypress in your game, show </w:t>
-      </w:r>
+        <w:t xml:space="preserve">For each </w:t>
+      </w:r>
+      <w:proofErr w:type="spellStart"/>
       <w:r>
         <w:rPr>
           <w:rFonts w:ascii="Century Gothic" w:hAnsi="Century Gothic"/>
           <w:sz w:val="22"/>
           <w:szCs w:val="22"/>
         </w:rPr>
-        <w:t xml:space="preserve">how </w:t>
-      </w:r>
-      <w:r>
-        <w:rPr>
-          <w:rFonts w:ascii="Courier New" w:hAnsi="Courier New" w:cs="Courier New"/>
-          <w:sz w:val="22"/>
-          <w:szCs w:val="22"/>
-        </w:rPr>
-        <w:t>keypress(worldA,</w:t>
-      </w:r>
-      <w:r>
-        <w:rPr>
-          <w:rFonts w:ascii="Courier New" w:hAnsi="Courier New" w:cs="Courier New"/>
-          <w:sz w:val="22"/>
-          <w:szCs w:val="22"/>
-        </w:rPr>
-        <w:t xml:space="preserve"> &lt;key&gt;)</w:t>
-      </w:r>
+        <w:t>keypress</w:t>
+      </w:r>
+      <w:proofErr w:type="spellEnd"/>
       <w:r>
         <w:rPr>
           <w:rFonts w:ascii="Century Gothic" w:hAnsi="Century Gothic"/>
           <w:sz w:val="22"/>
           <w:szCs w:val="22"/>
         </w:rPr>
-        <w:t xml:space="preserve"> should change your world.</w:t>
-      </w:r>
-    </w:p>
-    <w:p>
-      <w:pPr>
-        <w:rPr>
-          <w:sz w:val="22"/>
-          <w:szCs w:val="22"/>
-          <w:u w:val="single"/>
-        </w:rPr>
-      </w:pPr>
-      <w:r>
-        <w:rPr>
-          <w:sz w:val="36"/>
-          <w:szCs w:val="22"/>
-          <w:u w:val="single"/>
-        </w:rPr>
-        <w:t>#</w:t>
-      </w:r>
-      <w:r>
-        <w:rPr>
-          <w:sz w:val="22"/>
-          <w:szCs w:val="22"/>
-          <w:u w:val="single"/>
-        </w:rPr>
-        <w:t xml:space="preserve"> </w:t>
-      </w:r>
-      <w:r>
-        <w:rPr>
-          <w:sz w:val="22"/>
-          <w:szCs w:val="22"/>
-          <w:u w:val="single"/>
-        </w:rPr>
-        <w:tab/>
-      </w:r>
-      <w:r>
-        <w:rPr>
-          <w:sz w:val="22"/>
-          <w:szCs w:val="22"/>
-          <w:u w:val="single"/>
-        </w:rPr>
-        <w:tab/>
-      </w:r>
-      <w:r>
-        <w:rPr>
-          <w:sz w:val="22"/>
-          <w:szCs w:val="22"/>
-          <w:u w:val="single"/>
-        </w:rPr>
-        <w:tab/>
-      </w:r>
-      <w:r>
-        <w:rPr>
-          <w:sz w:val="22"/>
-          <w:szCs w:val="22"/>
-          <w:u w:val="single"/>
-        </w:rPr>
-        <w:tab/>
-      </w:r>
-      <w:r>
-        <w:rPr>
-          <w:sz w:val="36"/>
-          <w:szCs w:val="22"/>
-          <w:u w:val="single"/>
-        </w:rPr>
-        <w:t>:</w:t>
-      </w:r>
-      <w:r>
-        <w:rPr>
-          <w:sz w:val="22"/>
-          <w:szCs w:val="22"/>
-          <w:u w:val="single"/>
-        </w:rPr>
-        <w:t xml:space="preserve"> </w:t>
-      </w:r>
-      <w:r>
-        <w:rPr>
-          <w:sz w:val="22"/>
-          <w:szCs w:val="22"/>
-          <w:u w:val="single"/>
-        </w:rPr>
-        <w:tab/>
-      </w:r>
-      <w:r>
-        <w:rPr>
-          <w:sz w:val="22"/>
-          <w:szCs w:val="22"/>
-          <w:u w:val="single"/>
-        </w:rPr>
-        <w:tab/>
-      </w:r>
-      <w:r>
-        <w:rPr>
-          <w:sz w:val="22"/>
-          <w:szCs w:val="22"/>
-          <w:u w:val="single"/>
-        </w:rPr>
-        <w:tab/>
-      </w:r>
-      <w:r>
-        <w:rPr>
-          <w:sz w:val="22"/>
-          <w:szCs w:val="22"/>
-          <w:u w:val="single"/>
-        </w:rPr>
-        <w:tab/>
-      </w:r>
-      <w:r>
-        <w:rPr>
-          <w:sz w:val="22"/>
-          <w:szCs w:val="22"/>
-          <w:u w:val="single"/>
-        </w:rPr>
-        <w:tab/>
-      </w:r>
-      <w:r>
-        <w:rPr>
-          <w:sz w:val="22"/>
-          <w:szCs w:val="22"/>
-          <w:u w:val="single"/>
-        </w:rPr>
-        <w:tab/>
-      </w:r>
-      <w:r>
-        <w:rPr>
-          <w:sz w:val="36"/>
-          <w:szCs w:val="22"/>
-          <w:u w:val="single"/>
-        </w:rPr>
-        <w:t>-&gt;</w:t>
-      </w:r>
-      <w:r>
-        <w:rPr>
-          <w:sz w:val="22"/>
-          <w:szCs w:val="22"/>
-          <w:u w:val="single"/>
-        </w:rPr>
-        <w:t xml:space="preserve"> </w:t>
-      </w:r>
-      <w:r>
-        <w:rPr>
-          <w:sz w:val="22"/>
-          <w:szCs w:val="22"/>
-          <w:u w:val="single"/>
-        </w:rPr>
-        <w:tab/>
-      </w:r>
-      <w:r>
-        <w:rPr>
-          <w:sz w:val="22"/>
-          <w:szCs w:val="22"/>
-          <w:u w:val="single"/>
-        </w:rPr>
-        <w:tab/>
-      </w:r>
-      <w:r>
-        <w:rPr>
-          <w:sz w:val="22"/>
-          <w:szCs w:val="22"/>
-          <w:u w:val="single"/>
-        </w:rPr>
-        <w:tab/>
-      </w:r>
-      <w:r>
-        <w:rPr>
-          <w:sz w:val="22"/>
-          <w:szCs w:val="22"/>
-          <w:u w:val="single"/>
-        </w:rPr>
-        <w:tab/>
-      </w:r>
-    </w:p>
-    <w:p>
-      <w:pPr>
-        <w:rPr>
-          <w:sz w:val="36"/>
-          <w:szCs w:val="22"/>
-          <w:u w:val="single"/>
-        </w:rPr>
-      </w:pPr>
-    </w:p>
-    <w:p>
-      <w:pPr>
-        <w:rPr>
-          <w:sz w:val="22"/>
-          <w:szCs w:val="22"/>
-          <w:u w:val="single"/>
-        </w:rPr>
-      </w:pPr>
-      <w:r>
-        <w:rPr>
-          <w:sz w:val="36"/>
-          <w:szCs w:val="22"/>
-          <w:u w:val="single"/>
-        </w:rPr>
-        <w:t>#</w:t>
-      </w:r>
-      <w:r>
-        <w:rPr>
-          <w:sz w:val="22"/>
-          <w:szCs w:val="22"/>
-          <w:u w:val="single"/>
-        </w:rPr>
-        <w:t xml:space="preserve"> </w:t>
-      </w:r>
-      <w:r>
-        <w:rPr>
-          <w:sz w:val="22"/>
-          <w:szCs w:val="22"/>
-          <w:u w:val="single"/>
-        </w:rPr>
-        <w:tab/>
-      </w:r>
-      <w:r>
-        <w:rPr>
-          <w:sz w:val="22"/>
-          <w:szCs w:val="22"/>
-          <w:u w:val="single"/>
-        </w:rPr>
-        <w:tab/>
-      </w:r>
-      <w:r>
-        <w:rPr>
-          <w:sz w:val="22"/>
-          <w:szCs w:val="22"/>
-          <w:u w:val="single"/>
-        </w:rPr>
-        <w:tab/>
-      </w:r>
-      <w:r>
-        <w:rPr>
-          <w:sz w:val="22"/>
-          <w:szCs w:val="22"/>
-          <w:u w:val="single"/>
-        </w:rPr>
-        <w:tab/>
-      </w:r>
-      <w:r>
-        <w:rPr>
-          <w:sz w:val="22"/>
-          <w:szCs w:val="22"/>
-          <w:u w:val="single"/>
-        </w:rPr>
-        <w:tab/>
-      </w:r>
-      <w:r>
-        <w:rPr>
-          <w:sz w:val="22"/>
-          <w:szCs w:val="22"/>
-          <w:u w:val="single"/>
-        </w:rPr>
-        <w:tab/>
-      </w:r>
-      <w:r>
-        <w:rPr>
-          <w:sz w:val="22"/>
-          <w:szCs w:val="22"/>
-          <w:u w:val="single"/>
-        </w:rPr>
-        <w:tab/>
-      </w:r>
-      <w:r>
-        <w:rPr>
-          <w:sz w:val="22"/>
-          <w:szCs w:val="22"/>
-          <w:u w:val="single"/>
-        </w:rPr>
-        <w:tab/>
-      </w:r>
-      <w:r>
-        <w:rPr>
-          <w:sz w:val="22"/>
-          <w:szCs w:val="22"/>
-          <w:u w:val="single"/>
-        </w:rPr>
-        <w:tab/>
-      </w:r>
-      <w:r>
-        <w:rPr>
-          <w:sz w:val="22"/>
-          <w:szCs w:val="22"/>
-          <w:u w:val="single"/>
-        </w:rPr>
-        <w:tab/>
-      </w:r>
-      <w:r>
-        <w:rPr>
-          <w:sz w:val="22"/>
-          <w:szCs w:val="22"/>
-          <w:u w:val="single"/>
-        </w:rPr>
-        <w:tab/>
-      </w:r>
-      <w:r>
-        <w:rPr>
-          <w:sz w:val="22"/>
-          <w:szCs w:val="22"/>
-          <w:u w:val="single"/>
-        </w:rPr>
-        <w:tab/>
-      </w:r>
-      <w:r>
-        <w:rPr>
-          <w:sz w:val="22"/>
-          <w:szCs w:val="22"/>
-          <w:u w:val="single"/>
-        </w:rPr>
-        <w:tab/>
-      </w:r>
-      <w:r>
-        <w:rPr>
-          <w:sz w:val="22"/>
-          <w:szCs w:val="22"/>
-          <w:u w:val="single"/>
-        </w:rPr>
-        <w:tab/>
-      </w:r>
-    </w:p>
-    <w:p>
-      <w:r>
-        <w:rPr>
-          <w:sz w:val="22"/>
-          <w:szCs w:val="22"/>
-        </w:rPr>
-        <w:tab/>
-      </w:r>
-    </w:p>
-    <w:p>
-      <w:pPr>
-        <w:pStyle w:val="Heading1"/>
+        <w:t xml:space="preserve"> in your game, show </w:t>
+      </w:r>
+      <w:r>
         <w:rPr>
           <w:rFonts w:ascii="Century Gothic" w:hAnsi="Century Gothic"/>
           <w:sz w:val="22"/>
           <w:szCs w:val="22"/>
         </w:rPr>
-      </w:pPr>
+        <w:t xml:space="preserve">how </w:t>
+      </w:r>
+      <w:proofErr w:type="spellStart"/>
+      <w:r>
+        <w:rPr>
+          <w:rFonts w:ascii="Courier New" w:hAnsi="Courier New" w:cs="Courier New"/>
+          <w:sz w:val="22"/>
+          <w:szCs w:val="22"/>
+        </w:rPr>
+        <w:t>keypress</w:t>
+      </w:r>
+      <w:proofErr w:type="spellEnd"/>
+      <w:r>
+        <w:rPr>
+          <w:rFonts w:ascii="Courier New" w:hAnsi="Courier New" w:cs="Courier New"/>
+          <w:sz w:val="22"/>
+          <w:szCs w:val="22"/>
+        </w:rPr>
+        <w:t>(</w:t>
+      </w:r>
+      <w:proofErr w:type="spellStart"/>
+      <w:r>
+        <w:rPr>
+          <w:rFonts w:ascii="Courier New" w:hAnsi="Courier New" w:cs="Courier New"/>
+          <w:sz w:val="22"/>
+          <w:szCs w:val="22"/>
+        </w:rPr>
+        <w:t>worldA</w:t>
+      </w:r>
+      <w:proofErr w:type="spellEnd"/>
+      <w:r>
+        <w:rPr>
+          <w:rFonts w:ascii="Courier New" w:hAnsi="Courier New" w:cs="Courier New"/>
+          <w:sz w:val="22"/>
+          <w:szCs w:val="22"/>
+        </w:rPr>
+        <w:t>,</w:t>
+      </w:r>
+      <w:r>
+        <w:rPr>
+          <w:rFonts w:ascii="Courier New" w:hAnsi="Courier New" w:cs="Courier New"/>
+          <w:sz w:val="22"/>
+          <w:szCs w:val="22"/>
+        </w:rPr>
+        <w:t xml:space="preserve"> &lt;key&gt;)</w:t>
+      </w:r>
       <w:r>
         <w:rPr>
           <w:rFonts w:ascii="Century Gothic" w:hAnsi="Century Gothic"/>
+          <w:sz w:val="22"/>
+          <w:szCs w:val="22"/>
+        </w:rPr>
+        <w:t xml:space="preserve"> should change your world.</w:t>
+      </w:r>
+    </w:p>
+    <w:p>
+      <w:pPr>
+        <w:rPr>
+          <w:sz w:val="22"/>
+          <w:szCs w:val="22"/>
+          <w:u w:val="single"/>
+        </w:rPr>
+      </w:pPr>
+      <w:r>
+        <w:rPr>
+          <w:sz w:val="36"/>
+          <w:szCs w:val="22"/>
+          <w:u w:val="single"/>
+        </w:rPr>
+        <w:t>#</w:t>
+      </w:r>
+      <w:r>
+        <w:rPr>
+          <w:sz w:val="22"/>
+          <w:szCs w:val="22"/>
+          <w:u w:val="single"/>
+        </w:rPr>
+        <w:t xml:space="preserve"> </w:t>
+      </w:r>
+      <w:r>
+        <w:rPr>
+          <w:sz w:val="22"/>
+          <w:szCs w:val="22"/>
+          <w:u w:val="single"/>
+        </w:rPr>
+        <w:tab/>
+      </w:r>
+      <w:r>
+        <w:rPr>
+          <w:sz w:val="22"/>
+          <w:szCs w:val="22"/>
+          <w:u w:val="single"/>
+        </w:rPr>
+        <w:tab/>
+      </w:r>
+      <w:r>
+        <w:rPr>
+          <w:sz w:val="22"/>
+          <w:szCs w:val="22"/>
+          <w:u w:val="single"/>
+        </w:rPr>
+        <w:tab/>
+      </w:r>
+      <w:r>
+        <w:rPr>
+          <w:sz w:val="22"/>
+          <w:szCs w:val="22"/>
+          <w:u w:val="single"/>
+        </w:rPr>
+        <w:tab/>
+      </w:r>
+      <w:r>
+        <w:rPr>
+          <w:sz w:val="36"/>
+          <w:szCs w:val="22"/>
+          <w:u w:val="single"/>
+        </w:rPr>
+        <w:t>:</w:t>
+      </w:r>
+      <w:r>
+        <w:rPr>
+          <w:sz w:val="22"/>
+          <w:szCs w:val="22"/>
+          <w:u w:val="single"/>
+        </w:rPr>
+        <w:t xml:space="preserve"> </w:t>
+      </w:r>
+      <w:r>
+        <w:rPr>
+          <w:sz w:val="22"/>
+          <w:szCs w:val="22"/>
+          <w:u w:val="single"/>
+        </w:rPr>
+        <w:tab/>
+      </w:r>
+      <w:r>
+        <w:rPr>
+          <w:sz w:val="22"/>
+          <w:szCs w:val="22"/>
+          <w:u w:val="single"/>
+        </w:rPr>
+        <w:tab/>
+      </w:r>
+      <w:r>
+        <w:rPr>
+          <w:sz w:val="22"/>
+          <w:szCs w:val="22"/>
+          <w:u w:val="single"/>
+        </w:rPr>
+        <w:tab/>
+      </w:r>
+      <w:r>
+        <w:rPr>
+          <w:sz w:val="22"/>
+          <w:szCs w:val="22"/>
+          <w:u w:val="single"/>
+        </w:rPr>
+        <w:tab/>
+      </w:r>
+      <w:r>
+        <w:rPr>
+          <w:sz w:val="22"/>
+          <w:szCs w:val="22"/>
+          <w:u w:val="single"/>
+        </w:rPr>
+        <w:tab/>
+      </w:r>
+      <w:r>
+        <w:rPr>
+          <w:sz w:val="22"/>
+          <w:szCs w:val="22"/>
+          <w:u w:val="single"/>
+        </w:rPr>
+        <w:tab/>
+      </w:r>
+      <w:r>
+        <w:rPr>
+          <w:sz w:val="36"/>
+          <w:szCs w:val="22"/>
+          <w:u w:val="single"/>
+        </w:rPr>
+        <w:t>-&gt;</w:t>
+      </w:r>
+      <w:r>
+        <w:rPr>
+          <w:sz w:val="22"/>
+          <w:szCs w:val="22"/>
+          <w:u w:val="single"/>
+        </w:rPr>
+        <w:t xml:space="preserve"> </w:t>
+      </w:r>
+      <w:r>
+        <w:rPr>
+          <w:sz w:val="22"/>
+          <w:szCs w:val="22"/>
+          <w:u w:val="single"/>
+        </w:rPr>
+        <w:tab/>
+      </w:r>
+      <w:r>
+        <w:rPr>
+          <w:sz w:val="22"/>
+          <w:szCs w:val="22"/>
+          <w:u w:val="single"/>
+        </w:rPr>
+        <w:tab/>
+      </w:r>
+      <w:r>
+        <w:rPr>
+          <w:sz w:val="22"/>
+          <w:szCs w:val="22"/>
+          <w:u w:val="single"/>
+        </w:rPr>
+        <w:tab/>
+      </w:r>
+      <w:r>
+        <w:rPr>
+          <w:sz w:val="22"/>
+          <w:szCs w:val="22"/>
+          <w:u w:val="single"/>
+        </w:rPr>
+        <w:tab/>
+      </w:r>
+    </w:p>
+    <w:p>
+      <w:pPr>
+        <w:rPr>
+          <w:sz w:val="36"/>
+          <w:szCs w:val="22"/>
+          <w:u w:val="single"/>
+        </w:rPr>
+      </w:pPr>
+    </w:p>
+    <w:p>
+      <w:pPr>
+        <w:rPr>
+          <w:sz w:val="22"/>
+          <w:szCs w:val="22"/>
+          <w:u w:val="single"/>
+        </w:rPr>
+      </w:pPr>
+      <w:r>
+        <w:rPr>
+          <w:sz w:val="36"/>
+          <w:szCs w:val="22"/>
+          <w:u w:val="single"/>
+        </w:rPr>
+        <w:t>#</w:t>
+      </w:r>
+      <w:r>
+        <w:rPr>
+          <w:sz w:val="22"/>
+          <w:szCs w:val="22"/>
+          <w:u w:val="single"/>
+        </w:rPr>
+        <w:t xml:space="preserve"> </w:t>
+      </w:r>
+      <w:r>
+        <w:rPr>
+          <w:sz w:val="22"/>
+          <w:szCs w:val="22"/>
+          <w:u w:val="single"/>
+        </w:rPr>
+        <w:tab/>
+      </w:r>
+      <w:r>
+        <w:rPr>
+          <w:sz w:val="22"/>
+          <w:szCs w:val="22"/>
+          <w:u w:val="single"/>
+        </w:rPr>
+        <w:tab/>
+      </w:r>
+      <w:r>
+        <w:rPr>
+          <w:sz w:val="22"/>
+          <w:szCs w:val="22"/>
+          <w:u w:val="single"/>
+        </w:rPr>
+        <w:tab/>
+      </w:r>
+      <w:r>
+        <w:rPr>
+          <w:sz w:val="22"/>
+          <w:szCs w:val="22"/>
+          <w:u w:val="single"/>
+        </w:rPr>
+        <w:tab/>
+      </w:r>
+      <w:r>
+        <w:rPr>
+          <w:sz w:val="22"/>
+          <w:szCs w:val="22"/>
+          <w:u w:val="single"/>
+        </w:rPr>
+        <w:tab/>
+      </w:r>
+      <w:r>
+        <w:rPr>
+          <w:sz w:val="22"/>
+          <w:szCs w:val="22"/>
+          <w:u w:val="single"/>
+        </w:rPr>
+        <w:tab/>
+      </w:r>
+      <w:r>
+        <w:rPr>
+          <w:sz w:val="22"/>
+          <w:szCs w:val="22"/>
+          <w:u w:val="single"/>
+        </w:rPr>
+        <w:tab/>
+      </w:r>
+      <w:r>
+        <w:rPr>
+          <w:sz w:val="22"/>
+          <w:szCs w:val="22"/>
+          <w:u w:val="single"/>
+        </w:rPr>
+        <w:tab/>
+      </w:r>
+      <w:r>
+        <w:rPr>
+          <w:sz w:val="22"/>
+          <w:szCs w:val="22"/>
+          <w:u w:val="single"/>
+        </w:rPr>
+        <w:tab/>
+      </w:r>
+      <w:r>
+        <w:rPr>
+          <w:sz w:val="22"/>
+          <w:szCs w:val="22"/>
+          <w:u w:val="single"/>
+        </w:rPr>
+        <w:tab/>
+      </w:r>
+      <w:r>
+        <w:rPr>
+          <w:sz w:val="22"/>
+          <w:szCs w:val="22"/>
+          <w:u w:val="single"/>
+        </w:rPr>
+        <w:tab/>
+      </w:r>
+      <w:r>
+        <w:rPr>
+          <w:sz w:val="22"/>
+          <w:szCs w:val="22"/>
+          <w:u w:val="single"/>
+        </w:rPr>
+        <w:tab/>
+      </w:r>
+      <w:r>
+        <w:rPr>
+          <w:sz w:val="22"/>
+          <w:szCs w:val="22"/>
+          <w:u w:val="single"/>
+        </w:rPr>
+        <w:tab/>
+      </w:r>
+      <w:r>
+        <w:rPr>
+          <w:sz w:val="22"/>
+          <w:szCs w:val="22"/>
+          <w:u w:val="single"/>
+        </w:rPr>
+        <w:tab/>
+      </w:r>
+    </w:p>
+    <w:p>
+      <w:r>
+        <w:rPr>
+          <w:sz w:val="22"/>
+          <w:szCs w:val="22"/>
+        </w:rPr>
+        <w:tab/>
+      </w:r>
+    </w:p>
+    <w:p>
+      <w:pPr>
+        <w:pStyle w:val="Heading1"/>
+        <w:rPr>
+          <w:rFonts w:ascii="Century Gothic" w:hAnsi="Century Gothic"/>
+          <w:sz w:val="22"/>
+          <w:szCs w:val="22"/>
+        </w:rPr>
+      </w:pPr>
+      <w:r>
+        <w:rPr>
+          <w:rFonts w:ascii="Century Gothic" w:hAnsi="Century Gothic"/>
         </w:rPr>
         <w:t>Give Examples</w:t>
       </w:r>
@@ -31085,8 +31742,32 @@
           <w:sz w:val="28"/>
         </w:rPr>
         <w:tab/>
-        <w:t>keypress(worldA</w:t>
-      </w:r>
+      </w:r>
+      <w:proofErr w:type="spellStart"/>
+      <w:r>
+        <w:rPr>
+          <w:rFonts w:ascii="Trebuchet MS" w:hAnsi="Trebuchet MS" w:cs="Trebuchet MS"/>
+          <w:sz w:val="28"/>
+        </w:rPr>
+        <w:t>keypress</w:t>
+      </w:r>
+      <w:proofErr w:type="spellEnd"/>
+      <w:r>
+        <w:rPr>
+          <w:rFonts w:ascii="Trebuchet MS" w:hAnsi="Trebuchet MS" w:cs="Trebuchet MS"/>
+          <w:sz w:val="28"/>
+        </w:rPr>
+        <w:t>(</w:t>
+      </w:r>
+      <w:proofErr w:type="spellStart"/>
+      <w:r>
+        <w:rPr>
+          <w:rFonts w:ascii="Trebuchet MS" w:hAnsi="Trebuchet MS" w:cs="Trebuchet MS"/>
+          <w:sz w:val="28"/>
+        </w:rPr>
+        <w:t>worldA</w:t>
+      </w:r>
+      <w:proofErr w:type="spellEnd"/>
       <w:r>
         <w:rPr>
           <w:rFonts w:ascii="Trebuchet MS" w:hAnsi="Trebuchet MS" w:cs="Trebuchet MS"/>
@@ -31303,13 +31984,31 @@
         </w:rPr>
         <w:t xml:space="preserve">               </w:t>
       </w:r>
-      <w:r>
-        <w:rPr>
-          <w:rFonts w:ascii="Trebuchet MS" w:hAnsi="Trebuchet MS" w:cs="Trebuchet MS"/>
-          <w:sz w:val="28"/>
-        </w:rPr>
-        <w:t>keypress(worldA</w:t>
-      </w:r>
+      <w:proofErr w:type="spellStart"/>
+      <w:r>
+        <w:rPr>
+          <w:rFonts w:ascii="Trebuchet MS" w:hAnsi="Trebuchet MS" w:cs="Trebuchet MS"/>
+          <w:sz w:val="28"/>
+        </w:rPr>
+        <w:t>keypress</w:t>
+      </w:r>
+      <w:proofErr w:type="spellEnd"/>
+      <w:r>
+        <w:rPr>
+          <w:rFonts w:ascii="Trebuchet MS" w:hAnsi="Trebuchet MS" w:cs="Trebuchet MS"/>
+          <w:sz w:val="28"/>
+        </w:rPr>
+        <w:t>(</w:t>
+      </w:r>
+      <w:proofErr w:type="spellStart"/>
+      <w:r>
+        <w:rPr>
+          <w:rFonts w:ascii="Trebuchet MS" w:hAnsi="Trebuchet MS" w:cs="Trebuchet MS"/>
+          <w:sz w:val="28"/>
+        </w:rPr>
+        <w:t>worldA</w:t>
+      </w:r>
+      <w:proofErr w:type="spellEnd"/>
       <w:r>
         <w:rPr>
           <w:rFonts w:ascii="Trebuchet MS" w:hAnsi="Trebuchet MS" w:cs="Trebuchet MS"/>
@@ -31495,8 +32194,33 @@
           <w:rFonts w:ascii="Trebuchet MS" w:hAnsi="Trebuchet MS" w:cs="Trebuchet MS"/>
           <w:sz w:val="28"/>
         </w:rPr>
-        <w:t xml:space="preserve">         keypress(worldA</w:t>
-      </w:r>
+        <w:t xml:space="preserve">         </w:t>
+      </w:r>
+      <w:proofErr w:type="spellStart"/>
+      <w:r>
+        <w:rPr>
+          <w:rFonts w:ascii="Trebuchet MS" w:hAnsi="Trebuchet MS" w:cs="Trebuchet MS"/>
+          <w:sz w:val="28"/>
+        </w:rPr>
+        <w:t>keypress</w:t>
+      </w:r>
+      <w:proofErr w:type="spellEnd"/>
+      <w:r>
+        <w:rPr>
+          <w:rFonts w:ascii="Trebuchet MS" w:hAnsi="Trebuchet MS" w:cs="Trebuchet MS"/>
+          <w:sz w:val="28"/>
+        </w:rPr>
+        <w:t>(</w:t>
+      </w:r>
+      <w:proofErr w:type="spellStart"/>
+      <w:r>
+        <w:rPr>
+          <w:rFonts w:ascii="Trebuchet MS" w:hAnsi="Trebuchet MS" w:cs="Trebuchet MS"/>
+          <w:sz w:val="28"/>
+        </w:rPr>
+        <w:t>worldA</w:t>
+      </w:r>
+      <w:proofErr w:type="spellEnd"/>
       <w:r>
         <w:rPr>
           <w:rFonts w:ascii="Trebuchet MS" w:hAnsi="Trebuchet MS" w:cs="Trebuchet MS"/>
@@ -32600,6 +33324,15 @@
         </w:rPr>
         <w:t>end</w:t>
       </w:r>
+    </w:p>
+    <w:p>
+      <w:pPr>
+        <w:rPr>
+          <w:rFonts w:ascii="Courier New" w:hAnsi="Courier New" w:cs="Courier New"/>
+          <w:sz w:val="36"/>
+          <w:szCs w:val="36"/>
+        </w:rPr>
+      </w:pPr>
     </w:p>
     <w:p>
       <w:pPr>
@@ -33308,28 +34041,9 @@
                 <w:rFonts w:ascii="Courier New" w:hAnsi="Courier New" w:cs="Courier New"/>
                 <w:sz w:val="32"/>
               </w:rPr>
+              <w:lastRenderedPageBreak/>
               <w:t>end</w:t>
             </w:r>
-          </w:p>
-          <w:p>
-            <w:pPr>
-              <w:pStyle w:val="NoSpacing"/>
-            </w:pPr>
-          </w:p>
-          <w:p>
-            <w:pPr>
-              <w:pStyle w:val="NoSpacing"/>
-            </w:pPr>
-          </w:p>
-          <w:p>
-            <w:pPr>
-              <w:pStyle w:val="NoSpacing"/>
-            </w:pPr>
-          </w:p>
-          <w:p>
-            <w:pPr>
-              <w:pStyle w:val="NoSpacing"/>
-            </w:pPr>
           </w:p>
           <w:p>
             <w:pPr>
@@ -33853,6 +34567,14 @@
               </w:rPr>
               <w:t>end</w:t>
             </w:r>
+          </w:p>
+          <w:p>
+            <w:pPr>
+              <w:rPr>
+                <w:rFonts w:ascii="Trebuchet MS" w:hAnsi="Trebuchet MS" w:cs="Trebuchet MS"/>
+                <w:sz w:val="32"/>
+              </w:rPr>
+            </w:pPr>
           </w:p>
         </w:tc>
       </w:tr>
@@ -37082,13 +37804,23 @@
           <w:szCs w:val="22"/>
         </w:rPr>
       </w:pPr>
+      <w:proofErr w:type="spellStart"/>
       <w:r>
         <w:rPr>
           <w:rFonts w:ascii="Century Gothic" w:hAnsi="Century Gothic" w:cs="Arial"/>
           <w:sz w:val="22"/>
           <w:szCs w:val="22"/>
         </w:rPr>
-        <w:t>Contract+Purpose Statement</w:t>
+        <w:t>Contract+Purpose</w:t>
+      </w:r>
+      <w:proofErr w:type="spellEnd"/>
+      <w:r>
+        <w:rPr>
+          <w:rFonts w:ascii="Century Gothic" w:hAnsi="Century Gothic" w:cs="Arial"/>
+          <w:sz w:val="22"/>
+          <w:szCs w:val="22"/>
+        </w:rPr>
+        <w:t xml:space="preserve"> Statement</w:t>
       </w:r>
     </w:p>
     <w:p>
@@ -37966,13 +38698,23 @@
           <w:szCs w:val="22"/>
         </w:rPr>
       </w:pPr>
+      <w:proofErr w:type="spellStart"/>
       <w:r>
         <w:rPr>
           <w:rFonts w:ascii="Century Gothic" w:hAnsi="Century Gothic" w:cs="Arial"/>
           <w:sz w:val="22"/>
           <w:szCs w:val="22"/>
         </w:rPr>
-        <w:t>Contract+Purpose Statement</w:t>
+        <w:t>Contract+Purpose</w:t>
+      </w:r>
+      <w:proofErr w:type="spellEnd"/>
+      <w:r>
+        <w:rPr>
+          <w:rFonts w:ascii="Century Gothic" w:hAnsi="Century Gothic" w:cs="Arial"/>
+          <w:sz w:val="22"/>
+          <w:szCs w:val="22"/>
+        </w:rPr>
+        <w:t xml:space="preserve"> Statement</w:t>
       </w:r>
     </w:p>
     <w:p>
@@ -38795,7 +39537,7 @@
                     </pic:cNvPicPr>
                   </pic:nvPicPr>
                   <pic:blipFill>
-                    <a:blip r:embed="rId15">
+                    <a:blip r:embed="rId12">
                       <a:extLst>
                         <a:ext uri="{28A0092B-C50C-407E-A947-70E740481C1C}">
                           <a14:useLocalDpi xmlns:a14="http://schemas.microsoft.com/office/drawing/2010/main" val="0"/>
@@ -38849,7 +39591,7 @@
                     </pic:cNvPicPr>
                   </pic:nvPicPr>
                   <pic:blipFill>
-                    <a:blip r:embed="rId15">
+                    <a:blip r:embed="rId12">
                       <a:extLst>
                         <a:ext uri="{28A0092B-C50C-407E-A947-70E740481C1C}">
                           <a14:useLocalDpi xmlns:a14="http://schemas.microsoft.com/office/drawing/2010/main" val="0"/>
@@ -38882,12 +39624,13 @@
       </w:r>
     </w:p>
     <w:sectPr>
-      <w:footerReference w:type="default" r:id="rId16"/>
-      <w:footerReference w:type="first" r:id="rId17"/>
+      <w:footerReference w:type="even" r:id="rId13"/>
+      <w:footerReference w:type="default" r:id="rId14"/>
       <w:pgSz w:w="12240" w:h="15840"/>
       <w:pgMar w:top="720" w:right="1134" w:bottom="990" w:left="1134" w:header="720" w:footer="1134" w:gutter="0"/>
-      <w:pgNumType w:start="1"/>
+      <w:pgNumType w:start="0"/>
       <w:cols w:space="720"/>
+      <w:titlePg/>
       <w:docGrid w:linePitch="360"/>
     </w:sectPr>
   </w:body>
@@ -38956,17 +39699,6 @@
   <w:p>
     <w:pPr>
       <w:pStyle w:val="Footer"/>
-      <w:ind w:right="360"/>
-    </w:pPr>
-  </w:p>
-</w:ftr>
-</file>
-
-<file path=word/footer3.xml><?xml version="1.0" encoding="utf-8"?>
-<w:ftr xmlns:wpc="http://schemas.microsoft.com/office/word/2010/wordprocessingCanvas" xmlns:mo="http://schemas.microsoft.com/office/mac/office/2008/main" xmlns:mc="http://schemas.openxmlformats.org/markup-compatibility/2006" xmlns:mv="urn:schemas-microsoft-com:mac:vml" xmlns:o="urn:schemas-microsoft-com:office:office" xmlns:r="http://schemas.openxmlformats.org/officeDocument/2006/relationships" xmlns:m="http://schemas.openxmlformats.org/officeDocument/2006/math" xmlns:v="urn:schemas-microsoft-com:vml" xmlns:wp14="http://schemas.microsoft.com/office/word/2010/wordprocessingDrawing" xmlns:wp="http://schemas.openxmlformats.org/drawingml/2006/wordprocessingDrawing" xmlns:w10="urn:schemas-microsoft-com:office:word" xmlns:w="http://schemas.openxmlformats.org/wordprocessingml/2006/main" xmlns:w14="http://schemas.microsoft.com/office/word/2010/wordml" xmlns:wpg="http://schemas.microsoft.com/office/word/2010/wordprocessingGroup" xmlns:wpi="http://schemas.microsoft.com/office/word/2010/wordprocessingInk" xmlns:wne="http://schemas.microsoft.com/office/word/2006/wordml" xmlns:wps="http://schemas.microsoft.com/office/word/2010/wordprocessingShape" mc:Ignorable="w14 wp14">
-  <w:p>
-    <w:pPr>
-      <w:pStyle w:val="Footer"/>
       <w:framePr w:wrap="around" w:vAnchor="text" w:hAnchor="margin" w:xAlign="center" w:y="1"/>
       <w:rPr>
         <w:rStyle w:val="PageNumber"/>
@@ -38995,7 +39727,7 @@
         <w:rStyle w:val="PageNumber"/>
         <w:noProof/>
       </w:rPr>
-      <w:t>11</w:t>
+      <w:t>28</w:t>
     </w:r>
     <w:r>
       <w:rPr>
@@ -39008,16 +39740,7 @@
     <w:pPr>
       <w:pStyle w:val="Footer"/>
       <w:ind w:right="360"/>
-    </w:pPr>
-  </w:p>
-</w:ftr>
-</file>
-
-<file path=word/footer4.xml><?xml version="1.0" encoding="utf-8"?>
-<w:ftr xmlns:wpc="http://schemas.microsoft.com/office/word/2010/wordprocessingCanvas" xmlns:mo="http://schemas.microsoft.com/office/mac/office/2008/main" xmlns:mc="http://schemas.openxmlformats.org/markup-compatibility/2006" xmlns:mv="urn:schemas-microsoft-com:mac:vml" xmlns:o="urn:schemas-microsoft-com:office:office" xmlns:r="http://schemas.openxmlformats.org/officeDocument/2006/relationships" xmlns:m="http://schemas.openxmlformats.org/officeDocument/2006/math" xmlns:v="urn:schemas-microsoft-com:vml" xmlns:wp14="http://schemas.microsoft.com/office/word/2010/wordprocessingDrawing" xmlns:wp="http://schemas.openxmlformats.org/drawingml/2006/wordprocessingDrawing" xmlns:w10="urn:schemas-microsoft-com:office:word" xmlns:w="http://schemas.openxmlformats.org/wordprocessingml/2006/main" xmlns:w14="http://schemas.microsoft.com/office/word/2010/wordml" xmlns:wpg="http://schemas.microsoft.com/office/word/2010/wordprocessingGroup" xmlns:wpi="http://schemas.microsoft.com/office/word/2010/wordprocessingInk" xmlns:wne="http://schemas.microsoft.com/office/word/2006/wordml" xmlns:wps="http://schemas.microsoft.com/office/word/2010/wordprocessingShape" mc:Ignorable="w14 wp14">
-  <w:p>
-    <w:pPr>
-      <w:pStyle w:val="Footer"/>
+      <w:jc w:val="center"/>
     </w:pPr>
   </w:p>
 </w:ftr>
@@ -39559,119 +40282,6 @@
       </w:pPr>
     </w:lvl>
   </w:abstractNum>
-  <w:abstractNum w:abstractNumId="5">
-    <w:nsid w:val="7D5C166D"/>
-    <w:multiLevelType w:val="hybridMultilevel"/>
-    <w:tmpl w:val="15723270"/>
-    <w:lvl w:ilvl="0" w:tplc="04090001">
-      <w:start w:val="1"/>
-      <w:numFmt w:val="bullet"/>
-      <w:lvlText w:val=""/>
-      <w:lvlJc w:val="left"/>
-      <w:pPr>
-        <w:ind w:left="720" w:hanging="360"/>
-      </w:pPr>
-      <w:rPr>
-        <w:rFonts w:ascii="Symbol" w:hAnsi="Symbol" w:hint="default"/>
-      </w:rPr>
-    </w:lvl>
-    <w:lvl w:ilvl="1" w:tplc="04090003" w:tentative="1">
-      <w:start w:val="1"/>
-      <w:numFmt w:val="bullet"/>
-      <w:lvlText w:val="o"/>
-      <w:lvlJc w:val="left"/>
-      <w:pPr>
-        <w:ind w:left="1440" w:hanging="360"/>
-      </w:pPr>
-      <w:rPr>
-        <w:rFonts w:ascii="Courier New" w:hAnsi="Courier New" w:cs="Courier New" w:hint="default"/>
-      </w:rPr>
-    </w:lvl>
-    <w:lvl w:ilvl="2" w:tplc="04090005" w:tentative="1">
-      <w:start w:val="1"/>
-      <w:numFmt w:val="bullet"/>
-      <w:lvlText w:val=""/>
-      <w:lvlJc w:val="left"/>
-      <w:pPr>
-        <w:ind w:left="2160" w:hanging="360"/>
-      </w:pPr>
-      <w:rPr>
-        <w:rFonts w:ascii="Wingdings" w:hAnsi="Wingdings" w:hint="default"/>
-      </w:rPr>
-    </w:lvl>
-    <w:lvl w:ilvl="3" w:tplc="04090001" w:tentative="1">
-      <w:start w:val="1"/>
-      <w:numFmt w:val="bullet"/>
-      <w:lvlText w:val=""/>
-      <w:lvlJc w:val="left"/>
-      <w:pPr>
-        <w:ind w:left="2880" w:hanging="360"/>
-      </w:pPr>
-      <w:rPr>
-        <w:rFonts w:ascii="Symbol" w:hAnsi="Symbol" w:hint="default"/>
-      </w:rPr>
-    </w:lvl>
-    <w:lvl w:ilvl="4" w:tplc="04090003" w:tentative="1">
-      <w:start w:val="1"/>
-      <w:numFmt w:val="bullet"/>
-      <w:lvlText w:val="o"/>
-      <w:lvlJc w:val="left"/>
-      <w:pPr>
-        <w:ind w:left="3600" w:hanging="360"/>
-      </w:pPr>
-      <w:rPr>
-        <w:rFonts w:ascii="Courier New" w:hAnsi="Courier New" w:cs="Courier New" w:hint="default"/>
-      </w:rPr>
-    </w:lvl>
-    <w:lvl w:ilvl="5" w:tplc="04090005" w:tentative="1">
-      <w:start w:val="1"/>
-      <w:numFmt w:val="bullet"/>
-      <w:lvlText w:val=""/>
-      <w:lvlJc w:val="left"/>
-      <w:pPr>
-        <w:ind w:left="4320" w:hanging="360"/>
-      </w:pPr>
-      <w:rPr>
-        <w:rFonts w:ascii="Wingdings" w:hAnsi="Wingdings" w:hint="default"/>
-      </w:rPr>
-    </w:lvl>
-    <w:lvl w:ilvl="6" w:tplc="04090001" w:tentative="1">
-      <w:start w:val="1"/>
-      <w:numFmt w:val="bullet"/>
-      <w:lvlText w:val=""/>
-      <w:lvlJc w:val="left"/>
-      <w:pPr>
-        <w:ind w:left="5040" w:hanging="360"/>
-      </w:pPr>
-      <w:rPr>
-        <w:rFonts w:ascii="Symbol" w:hAnsi="Symbol" w:hint="default"/>
-      </w:rPr>
-    </w:lvl>
-    <w:lvl w:ilvl="7" w:tplc="04090003" w:tentative="1">
-      <w:start w:val="1"/>
-      <w:numFmt w:val="bullet"/>
-      <w:lvlText w:val="o"/>
-      <w:lvlJc w:val="left"/>
-      <w:pPr>
-        <w:ind w:left="5760" w:hanging="360"/>
-      </w:pPr>
-      <w:rPr>
-        <w:rFonts w:ascii="Courier New" w:hAnsi="Courier New" w:cs="Courier New" w:hint="default"/>
-      </w:rPr>
-    </w:lvl>
-    <w:lvl w:ilvl="8" w:tplc="04090005" w:tentative="1">
-      <w:start w:val="1"/>
-      <w:numFmt w:val="bullet"/>
-      <w:lvlText w:val=""/>
-      <w:lvlJc w:val="left"/>
-      <w:pPr>
-        <w:ind w:left="6480" w:hanging="360"/>
-      </w:pPr>
-      <w:rPr>
-        <w:rFonts w:ascii="Wingdings" w:hAnsi="Wingdings" w:hint="default"/>
-      </w:rPr>
-    </w:lvl>
-  </w:abstractNum>
   <w:num w:numId="1">
     <w:abstractNumId w:val="0"/>
   </w:num>
@@ -39686,9 +40296,6 @@
   </w:num>
   <w:num w:numId="5">
     <w:abstractNumId w:val="4"/>
-  </w:num>
-  <w:num w:numId="6">
-    <w:abstractNumId w:val="5"/>
   </w:num>
 </w:numbering>
 </file>
@@ -40819,7 +41426,7 @@
 </file>
 
 <file path=customXml/itemProps1.xml><?xml version="1.0" encoding="utf-8"?>
-<ds:datastoreItem xmlns:ds="http://schemas.openxmlformats.org/officeDocument/2006/customXml" ds:itemID="{6F463983-0EEE-AD44-ABEE-5EF5297F7668}">
+<ds:datastoreItem xmlns:ds="http://schemas.openxmlformats.org/officeDocument/2006/customXml" ds:itemID="{BC336673-ECD6-D748-9C3D-B100A67CCEF6}">
   <ds:schemaRefs>
     <ds:schemaRef ds:uri="http://schemas.openxmlformats.org/officeDocument/2006/bibliography"/>
   </ds:schemaRefs>

</xml_diff>

<commit_message>
restoring Emma's revised bs2 workbooks, second try
</commit_message>
<xml_diff>
--- a/courses/bs2/resources/workbook/StudentWorkbook.docx
+++ b/courses/bs2/resources/workbook/StudentWorkbook.docx
@@ -396,8 +396,6 @@
         </w:rPr>
         <w:t>Workbook v0.9</w:t>
       </w:r>
-      <w:bookmarkStart w:id="0" w:name="_GoBack"/>
-      <w:bookmarkEnd w:id="0"/>
     </w:p>
     <w:p>
       <w:pPr>
@@ -477,15 +475,6 @@
           <w:rFonts w:ascii="Century Gothic" w:hAnsi="Century Gothic"/>
           <w:sz w:val="32"/>
           <w:szCs w:val="32"/>
-        </w:rPr>
-      </w:pPr>
-    </w:p>
-    <w:p>
-      <w:pPr>
-        <w:rPr>
-          <w:rFonts w:ascii="Century Gothic" w:hAnsi="Century Gothic"/>
-          <w:sz w:val="28"/>
-          <w:szCs w:val="28"/>
         </w:rPr>
       </w:pPr>
     </w:p>
@@ -711,6 +700,35 @@
     </w:p>
     <w:p>
       <w:pPr>
+        <w:rPr>
+          <w:rFonts w:ascii="Century Gothic" w:hAnsi="Century Gothic"/>
+          <w:sz w:val="28"/>
+          <w:szCs w:val="28"/>
+        </w:rPr>
+      </w:pPr>
+    </w:p>
+    <w:p>
+      <w:pPr>
+        <w:rPr>
+          <w:rFonts w:ascii="Century Gothic" w:hAnsi="Century Gothic"/>
+          <w:sz w:val="28"/>
+          <w:szCs w:val="28"/>
+        </w:rPr>
+      </w:pPr>
+      <w:bookmarkStart w:id="0" w:name="_GoBack"/>
+      <w:bookmarkEnd w:id="0"/>
+    </w:p>
+    <w:p>
+      <w:pPr>
+        <w:rPr>
+          <w:rFonts w:ascii="Century Gothic" w:hAnsi="Century Gothic"/>
+          <w:sz w:val="28"/>
+          <w:szCs w:val="28"/>
+        </w:rPr>
+      </w:pPr>
+    </w:p>
+    <w:p>
+      <w:pPr>
         <w:pBdr>
           <w:top w:val="single" w:sz="18" w:space="1" w:color="auto"/>
         </w:pBdr>
@@ -719,6 +737,16 @@
           <w:sz w:val="24"/>
           <w:szCs w:val="24"/>
         </w:rPr>
+        <w:sectPr>
+          <w:footerReference w:type="even" r:id="rId12"/>
+          <w:footerReference w:type="default" r:id="rId13"/>
+          <w:pgSz w:w="12240" w:h="15840"/>
+          <w:pgMar w:top="720" w:right="1134" w:bottom="990" w:left="1134" w:header="720" w:footer="1134" w:gutter="0"/>
+          <w:pgNumType w:start="0"/>
+          <w:cols w:space="720"/>
+          <w:titlePg/>
+          <w:docGrid w:linePitch="360"/>
+        </w:sectPr>
       </w:pPr>
       <w:r>
         <w:rPr>
@@ -726,23 +754,16 @@
           <w:sz w:val="24"/>
           <w:szCs w:val="24"/>
         </w:rPr>
-        <w:t>Bootstrap is licensed under a Creative Commons 3.0 Unported License. Based on a work from www.BootstrapWorld.org. Permissions beyond the scope of this license may be available at schanzer@BootstrapWorld.org</w:t>
-      </w:r>
-    </w:p>
-    <w:p>
-      <w:pPr>
-        <w:suppressAutoHyphens w:val="0"/>
-        <w:autoSpaceDE w:val="0"/>
-        <w:autoSpaceDN w:val="0"/>
-        <w:adjustRightInd w:val="0"/>
-        <w:spacing w:after="240"/>
-        <w:jc w:val="center"/>
-        <w:rPr>
-          <w:rFonts w:ascii="Times" w:hAnsi="Times" w:cs="Times"/>
+        <w:t>Bootstrap is licensed under a Creative Commons 3.0 Unported License. Based on a work from www.BootstrapWorld.org. Permissions beyond the scope of this license may be availabl</w:t>
+      </w:r>
+      <w:r>
+        <w:rPr>
+          <w:rFonts w:ascii="Century Gothic" w:hAnsi="Century Gothic"/>
           <w:sz w:val="24"/>
           <w:szCs w:val="24"/>
         </w:rPr>
-      </w:pPr>
+        <w:t>e at schanzer@BootstrapWorld</w:t>
+      </w:r>
     </w:p>
     <w:p>
       <w:pPr>
@@ -12499,6 +12520,7 @@
           <w:sz w:val="40"/>
           <w:szCs w:val="40"/>
         </w:rPr>
+        <w:lastRenderedPageBreak/>
         <w:t>Word Problem</w:t>
       </w:r>
       <w:r>
@@ -13555,6 +13577,7 @@
           <w:sz w:val="40"/>
           <w:szCs w:val="40"/>
         </w:rPr>
+        <w:lastRenderedPageBreak/>
         <w:t>Word Problem</w:t>
       </w:r>
       <w:r>
@@ -14221,6 +14244,7 @@
           <w:sz w:val="100"/>
           <w:szCs w:val="28"/>
         </w:rPr>
+        <w:lastRenderedPageBreak/>
         <w:t>Lesson 4</w:t>
       </w:r>
     </w:p>
@@ -14427,6 +14451,7 @@
           <w:sz w:val="100"/>
           <w:szCs w:val="28"/>
         </w:rPr>
+        <w:lastRenderedPageBreak/>
         <w:t xml:space="preserve">Lesson </w:t>
       </w:r>
       <w:r>
@@ -14658,6 +14683,7 @@
           <w:sz w:val="40"/>
           <w:szCs w:val="40"/>
         </w:rPr>
+        <w:lastRenderedPageBreak/>
         <w:t>Word Problem</w:t>
       </w:r>
       <w:r>
@@ -15772,6 +15798,7 @@
         <w:rPr>
           <w:rFonts w:ascii="Century Gothic" w:hAnsi="Century Gothic"/>
         </w:rPr>
+        <w:lastRenderedPageBreak/>
         <w:t xml:space="preserve">Function </w:t>
       </w:r>
     </w:p>
@@ -16506,6 +16533,7 @@
           <w:sz w:val="40"/>
           <w:szCs w:val="40"/>
         </w:rPr>
+        <w:lastRenderedPageBreak/>
         <w:t>Word Problem</w:t>
       </w:r>
       <w:r>
@@ -17363,6 +17391,7 @@
         <w:rPr>
           <w:rFonts w:ascii="Century Gothic" w:hAnsi="Century Gothic"/>
         </w:rPr>
+        <w:lastRenderedPageBreak/>
         <w:t xml:space="preserve">Function </w:t>
       </w:r>
     </w:p>
@@ -18051,6 +18080,7 @@
           <w:sz w:val="100"/>
           <w:szCs w:val="28"/>
         </w:rPr>
+        <w:lastRenderedPageBreak/>
         <w:t xml:space="preserve">Lesson </w:t>
       </w:r>
       <w:r>
@@ -18291,6 +18321,7 @@
           <w:sz w:val="40"/>
           <w:szCs w:val="40"/>
         </w:rPr>
+        <w:lastRenderedPageBreak/>
         <w:t>Word Problem</w:t>
       </w:r>
       <w:r>
@@ -19484,6 +19515,7 @@
           <w:sz w:val="40"/>
           <w:szCs w:val="40"/>
         </w:rPr>
+        <w:lastRenderedPageBreak/>
         <w:t>Word Problem</w:t>
       </w:r>
       <w:r>
@@ -20524,6 +20556,7 @@
           <w:sz w:val="40"/>
           <w:szCs w:val="40"/>
         </w:rPr>
+        <w:lastRenderedPageBreak/>
         <w:t>Building Your Helper Functions</w:t>
       </w:r>
     </w:p>
@@ -21164,6 +21197,7 @@
                 <w:rFonts w:ascii="Trebuchet MS" w:hAnsi="Trebuchet MS" w:cs="Trebuchet MS"/>
                 <w:sz w:val="32"/>
               </w:rPr>
+              <w:lastRenderedPageBreak/>
               <w:t># _________________:_________________ -&gt; _______________</w:t>
             </w:r>
           </w:p>
@@ -21702,6 +21736,7 @@
           <w:sz w:val="100"/>
           <w:szCs w:val="28"/>
         </w:rPr>
+        <w:lastRenderedPageBreak/>
         <w:t xml:space="preserve">Lesson </w:t>
       </w:r>
       <w:r>
@@ -21936,6 +21971,7 @@
           <w:sz w:val="40"/>
           <w:szCs w:val="40"/>
         </w:rPr>
+        <w:lastRenderedPageBreak/>
         <w:t>Word Problem</w:t>
       </w:r>
       <w:r>
@@ -22890,6 +22926,7 @@
           <w:sz w:val="40"/>
           <w:szCs w:val="40"/>
         </w:rPr>
+        <w:lastRenderedPageBreak/>
         <w:t>Distance:</w:t>
       </w:r>
     </w:p>
@@ -23065,7 +23102,7 @@
                     </pic:cNvPicPr>
                   </pic:nvPicPr>
                   <pic:blipFill>
-                    <a:blip r:embed="rId12">
+                    <a:blip r:embed="rId14">
                       <a:extLst>
                         <a:ext uri="{28A0092B-C50C-407E-A947-70E740481C1C}">
                           <a14:useLocalDpi xmlns:a14="http://schemas.microsoft.com/office/drawing/2010/main" val="0"/>
@@ -24092,6 +24129,7 @@
           <w:sz w:val="40"/>
           <w:szCs w:val="40"/>
         </w:rPr>
+        <w:lastRenderedPageBreak/>
         <w:t>Word Problem</w:t>
       </w:r>
       <w:r>
@@ -25055,6 +25093,7 @@
           <w:sz w:val="40"/>
           <w:szCs w:val="40"/>
         </w:rPr>
+        <w:lastRenderedPageBreak/>
         <w:t xml:space="preserve">Word Problem: </w:t>
       </w:r>
       <w:r>
@@ -26008,6 +26047,7 @@
           <w:sz w:val="36"/>
           <w:szCs w:val="28"/>
         </w:rPr>
+        <w:lastRenderedPageBreak/>
         <w:t>Game Design</w:t>
       </w:r>
     </w:p>
@@ -27320,6 +27360,7 @@
           <w:sz w:val="40"/>
           <w:szCs w:val="40"/>
         </w:rPr>
+        <w:lastRenderedPageBreak/>
         <w:t>Data Structures</w:t>
       </w:r>
     </w:p>
@@ -28102,6 +28143,7 @@
           <w:sz w:val="100"/>
           <w:szCs w:val="28"/>
         </w:rPr>
+        <w:lastRenderedPageBreak/>
         <w:t xml:space="preserve">Lesson </w:t>
       </w:r>
       <w:r>
@@ -28330,6 +28372,7 @@
           <w:sz w:val="40"/>
           <w:szCs w:val="40"/>
         </w:rPr>
+        <w:lastRenderedPageBreak/>
         <w:t>Word Problem</w:t>
       </w:r>
       <w:r>
@@ -28993,6 +29036,7 @@
           <w:sz w:val="40"/>
           <w:szCs w:val="40"/>
         </w:rPr>
+        <w:lastRenderedPageBreak/>
         <w:t>Word Problem</w:t>
       </w:r>
       <w:r>
@@ -29908,6 +29952,7 @@
           <w:sz w:val="100"/>
           <w:szCs w:val="28"/>
         </w:rPr>
+        <w:lastRenderedPageBreak/>
         <w:t xml:space="preserve">Lesson </w:t>
       </w:r>
       <w:r>
@@ -30586,6 +30631,7 @@
           <w:sz w:val="40"/>
           <w:szCs w:val="40"/>
         </w:rPr>
+        <w:lastRenderedPageBreak/>
         <w:t>Word Problem</w:t>
       </w:r>
       <w:r>
@@ -33313,6 +33359,7 @@
                 <w:rFonts w:ascii="Trebuchet MS" w:hAnsi="Trebuchet MS" w:cs="Trebuchet MS"/>
                 <w:sz w:val="32"/>
               </w:rPr>
+              <w:lastRenderedPageBreak/>
               <w:t># _________________:_________________ -&gt; _______________</w:t>
             </w:r>
           </w:p>
@@ -33827,6 +33874,7 @@
           <w:sz w:val="40"/>
           <w:szCs w:val="40"/>
         </w:rPr>
+        <w:lastRenderedPageBreak/>
         <w:t>Using Helpers inside</w:t>
       </w:r>
       <w:r>
@@ -35316,6 +35364,7 @@
           <w:sz w:val="40"/>
           <w:szCs w:val="40"/>
         </w:rPr>
+        <w:lastRenderedPageBreak/>
         <w:t>Using Helpers inside</w:t>
       </w:r>
       <w:r>
@@ -36556,6 +36605,7 @@
           <w:sz w:val="100"/>
           <w:szCs w:val="28"/>
         </w:rPr>
+        <w:lastRenderedPageBreak/>
         <w:t xml:space="preserve">Lesson </w:t>
       </w:r>
       <w:r>
@@ -36783,6 +36833,7 @@
           <w:sz w:val="100"/>
           <w:szCs w:val="28"/>
         </w:rPr>
+        <w:lastRenderedPageBreak/>
         <w:t>Supplemental</w:t>
       </w:r>
     </w:p>
@@ -36968,6 +37019,7 @@
           <w:sz w:val="40"/>
           <w:szCs w:val="40"/>
         </w:rPr>
+        <w:lastRenderedPageBreak/>
         <w:t>Design Recipe</w:t>
       </w:r>
     </w:p>
@@ -37851,6 +37903,7 @@
           <w:sz w:val="40"/>
           <w:szCs w:val="40"/>
         </w:rPr>
+        <w:lastRenderedPageBreak/>
         <w:t>Design Recipe</w:t>
       </w:r>
     </w:p>
@@ -38723,6 +38776,7 @@
         <w:rPr>
           <w:noProof/>
         </w:rPr>
+        <w:lastRenderedPageBreak/>
         <w:drawing>
           <wp:inline distT="0" distB="0" distL="0" distR="0" wp14:anchorId="650678CE" wp14:editId="445566EE">
             <wp:extent cx="6323330" cy="8242300"/>
@@ -38741,7 +38795,7 @@
                     </pic:cNvPicPr>
                   </pic:nvPicPr>
                   <pic:blipFill>
-                    <a:blip r:embed="rId13">
+                    <a:blip r:embed="rId15">
                       <a:extLst>
                         <a:ext uri="{28A0092B-C50C-407E-A947-70E740481C1C}">
                           <a14:useLocalDpi xmlns:a14="http://schemas.microsoft.com/office/drawing/2010/main" val="0"/>
@@ -38776,6 +38830,7 @@
         <w:rPr>
           <w:noProof/>
         </w:rPr>
+        <w:lastRenderedPageBreak/>
         <w:drawing>
           <wp:inline distT="0" distB="0" distL="0" distR="0" wp14:anchorId="1B5A881D" wp14:editId="7B24773B">
             <wp:extent cx="6323330" cy="8242300"/>
@@ -38794,7 +38849,7 @@
                     </pic:cNvPicPr>
                   </pic:nvPicPr>
                   <pic:blipFill>
-                    <a:blip r:embed="rId13">
+                    <a:blip r:embed="rId15">
                       <a:extLst>
                         <a:ext uri="{28A0092B-C50C-407E-A947-70E740481C1C}">
                           <a14:useLocalDpi xmlns:a14="http://schemas.microsoft.com/office/drawing/2010/main" val="0"/>
@@ -38827,13 +38882,12 @@
       </w:r>
     </w:p>
     <w:sectPr>
-      <w:footerReference w:type="even" r:id="rId14"/>
-      <w:footerReference w:type="default" r:id="rId15"/>
+      <w:footerReference w:type="default" r:id="rId16"/>
+      <w:footerReference w:type="first" r:id="rId17"/>
       <w:pgSz w:w="12240" w:h="15840"/>
       <w:pgMar w:top="720" w:right="1134" w:bottom="990" w:left="1134" w:header="720" w:footer="1134" w:gutter="0"/>
-      <w:pgNumType w:start="0"/>
+      <w:pgNumType w:start="1"/>
       <w:cols w:space="720"/>
-      <w:titlePg/>
       <w:docGrid w:linePitch="360"/>
     </w:sectPr>
   </w:body>
@@ -38902,6 +38956,17 @@
   <w:p>
     <w:pPr>
       <w:pStyle w:val="Footer"/>
+      <w:ind w:right="360"/>
+    </w:pPr>
+  </w:p>
+</w:ftr>
+</file>
+
+<file path=word/footer3.xml><?xml version="1.0" encoding="utf-8"?>
+<w:ftr xmlns:wpc="http://schemas.microsoft.com/office/word/2010/wordprocessingCanvas" xmlns:mo="http://schemas.microsoft.com/office/mac/office/2008/main" xmlns:mc="http://schemas.openxmlformats.org/markup-compatibility/2006" xmlns:mv="urn:schemas-microsoft-com:mac:vml" xmlns:o="urn:schemas-microsoft-com:office:office" xmlns:r="http://schemas.openxmlformats.org/officeDocument/2006/relationships" xmlns:m="http://schemas.openxmlformats.org/officeDocument/2006/math" xmlns:v="urn:schemas-microsoft-com:vml" xmlns:wp14="http://schemas.microsoft.com/office/word/2010/wordprocessingDrawing" xmlns:wp="http://schemas.openxmlformats.org/drawingml/2006/wordprocessingDrawing" xmlns:w10="urn:schemas-microsoft-com:office:word" xmlns:w="http://schemas.openxmlformats.org/wordprocessingml/2006/main" xmlns:w14="http://schemas.microsoft.com/office/word/2010/wordml" xmlns:wpg="http://schemas.microsoft.com/office/word/2010/wordprocessingGroup" xmlns:wpi="http://schemas.microsoft.com/office/word/2010/wordprocessingInk" xmlns:wne="http://schemas.microsoft.com/office/word/2006/wordml" xmlns:wps="http://schemas.microsoft.com/office/word/2010/wordprocessingShape" mc:Ignorable="w14 wp14">
+  <w:p>
+    <w:pPr>
+      <w:pStyle w:val="Footer"/>
       <w:framePr w:wrap="around" w:vAnchor="text" w:hAnchor="margin" w:xAlign="center" w:y="1"/>
       <w:rPr>
         <w:rStyle w:val="PageNumber"/>
@@ -38930,7 +38995,7 @@
         <w:rStyle w:val="PageNumber"/>
         <w:noProof/>
       </w:rPr>
-      <w:t>13</w:t>
+      <w:t>11</w:t>
     </w:r>
     <w:r>
       <w:rPr>
@@ -38943,7 +39008,16 @@
     <w:pPr>
       <w:pStyle w:val="Footer"/>
       <w:ind w:right="360"/>
-      <w:jc w:val="center"/>
+    </w:pPr>
+  </w:p>
+</w:ftr>
+</file>
+
+<file path=word/footer4.xml><?xml version="1.0" encoding="utf-8"?>
+<w:ftr xmlns:wpc="http://schemas.microsoft.com/office/word/2010/wordprocessingCanvas" xmlns:mo="http://schemas.microsoft.com/office/mac/office/2008/main" xmlns:mc="http://schemas.openxmlformats.org/markup-compatibility/2006" xmlns:mv="urn:schemas-microsoft-com:mac:vml" xmlns:o="urn:schemas-microsoft-com:office:office" xmlns:r="http://schemas.openxmlformats.org/officeDocument/2006/relationships" xmlns:m="http://schemas.openxmlformats.org/officeDocument/2006/math" xmlns:v="urn:schemas-microsoft-com:vml" xmlns:wp14="http://schemas.microsoft.com/office/word/2010/wordprocessingDrawing" xmlns:wp="http://schemas.openxmlformats.org/drawingml/2006/wordprocessingDrawing" xmlns:w10="urn:schemas-microsoft-com:office:word" xmlns:w="http://schemas.openxmlformats.org/wordprocessingml/2006/main" xmlns:w14="http://schemas.microsoft.com/office/word/2010/wordml" xmlns:wpg="http://schemas.microsoft.com/office/word/2010/wordprocessingGroup" xmlns:wpi="http://schemas.microsoft.com/office/word/2010/wordprocessingInk" xmlns:wne="http://schemas.microsoft.com/office/word/2006/wordml" xmlns:wps="http://schemas.microsoft.com/office/word/2010/wordprocessingShape" mc:Ignorable="w14 wp14">
+  <w:p>
+    <w:pPr>
+      <w:pStyle w:val="Footer"/>
     </w:pPr>
   </w:p>
 </w:ftr>
@@ -40734,7 +40808,7 @@
   <a:extraClrSchemeLst/>
   <a:extLst>
     <a:ext uri="{05A4C25C-085E-4340-85A3-A5531E510DB2}">
-      <thm15:themeFamily xmlns:thm15="http://schemas.microsoft.com/office/thememl/2012/main" xmlns="" name="Office Theme" id="{62F939B6-93AF-4DB8-9C6B-D6C7DFDC589F}" vid="{4A3C46E8-61CC-4603-A589-7422A47A8E4A}"/>
+      <thm15:themeFamily xmlns="" xmlns:thm15="http://schemas.microsoft.com/office/thememl/2012/main" name="Office Theme" id="{62F939B6-93AF-4DB8-9C6B-D6C7DFDC589F}" vid="{4A3C46E8-61CC-4603-A589-7422A47A8E4A}"/>
     </a:ext>
   </a:extLst>
 </a:theme>
@@ -40745,7 +40819,7 @@
 </file>
 
 <file path=customXml/itemProps1.xml><?xml version="1.0" encoding="utf-8"?>
-<ds:datastoreItem xmlns:ds="http://schemas.openxmlformats.org/officeDocument/2006/customXml" ds:itemID="{2670E48A-CA6E-1D4C-8E11-6E6529F7DDA7}">
+<ds:datastoreItem xmlns:ds="http://schemas.openxmlformats.org/officeDocument/2006/customXml" ds:itemID="{6F463983-0EEE-AD44-ABEE-5EF5297F7668}">
   <ds:schemaRefs>
     <ds:schemaRef ds:uri="http://schemas.openxmlformats.org/officeDocument/2006/bibliography"/>
   </ds:schemaRefs>

</xml_diff>

<commit_message>
Added Joe's name to workbook credits
</commit_message>
<xml_diff>
--- a/courses/bs2/resources/workbook/StudentWorkbook.docx
+++ b/courses/bs2/resources/workbook/StudentWorkbook.docx
@@ -394,7 +394,7 @@
           <w:sz w:val="32"/>
           <w:szCs w:val="32"/>
         </w:rPr>
-        <w:t>Workbook v0.9</w:t>
+        <w:t>Workbook v1.0</w:t>
       </w:r>
     </w:p>
     <w:p>
@@ -579,7 +579,7 @@
           <w:sz w:val="28"/>
           <w:szCs w:val="28"/>
         </w:rPr>
-        <w:t xml:space="preserve">Emma </w:t>
+        <w:t xml:space="preserve">Emmanuel </w:t>
       </w:r>
       <w:proofErr w:type="spellStart"/>
       <w:r>
@@ -588,7 +588,7 @@
           <w:sz w:val="28"/>
           <w:szCs w:val="28"/>
         </w:rPr>
-        <w:t>Youndtsmith</w:t>
+        <w:t>Schanzer</w:t>
       </w:r>
       <w:proofErr w:type="spellEnd"/>
     </w:p>
@@ -607,13 +607,23 @@
           <w:szCs w:val="28"/>
         </w:rPr>
       </w:pPr>
+      <w:proofErr w:type="spellStart"/>
       <w:r>
         <w:rPr>
           <w:rFonts w:ascii="Century Gothic" w:hAnsi="Century Gothic"/>
           <w:sz w:val="28"/>
           <w:szCs w:val="28"/>
         </w:rPr>
-        <w:t xml:space="preserve">Emmanuel </w:t>
+        <w:t>Kathi</w:t>
+      </w:r>
+      <w:proofErr w:type="spellEnd"/>
+      <w:r>
+        <w:rPr>
+          <w:rFonts w:ascii="Century Gothic" w:hAnsi="Century Gothic"/>
+          <w:sz w:val="28"/>
+          <w:szCs w:val="28"/>
+        </w:rPr>
+        <w:t xml:space="preserve"> </w:t>
       </w:r>
       <w:proofErr w:type="spellStart"/>
       <w:r>
@@ -622,7 +632,7 @@
           <w:sz w:val="28"/>
           <w:szCs w:val="28"/>
         </w:rPr>
-        <w:t>Schanzer</w:t>
+        <w:t>Fisler</w:t>
       </w:r>
       <w:proofErr w:type="spellEnd"/>
     </w:p>
@@ -641,6 +651,14 @@
           <w:szCs w:val="28"/>
         </w:rPr>
       </w:pPr>
+      <w:r>
+        <w:rPr>
+          <w:rFonts w:ascii="Century Gothic" w:hAnsi="Century Gothic"/>
+          <w:sz w:val="28"/>
+          <w:szCs w:val="28"/>
+        </w:rPr>
+        <w:t xml:space="preserve">Joe </w:t>
+      </w:r>
       <w:proofErr w:type="spellStart"/>
       <w:r>
         <w:rPr>
@@ -648,25 +666,7 @@
           <w:sz w:val="28"/>
           <w:szCs w:val="28"/>
         </w:rPr>
-        <w:t>Kathi</w:t>
-      </w:r>
-      <w:proofErr w:type="spellEnd"/>
-      <w:r>
-        <w:rPr>
-          <w:rFonts w:ascii="Century Gothic" w:hAnsi="Century Gothic"/>
-          <w:sz w:val="28"/>
-          <w:szCs w:val="28"/>
-        </w:rPr>
-        <w:t xml:space="preserve"> </w:t>
-      </w:r>
-      <w:proofErr w:type="spellStart"/>
-      <w:r>
-        <w:rPr>
-          <w:rFonts w:ascii="Century Gothic" w:hAnsi="Century Gothic"/>
-          <w:sz w:val="28"/>
-          <w:szCs w:val="28"/>
-        </w:rPr>
-        <w:t>Fisler</w:t>
+        <w:t>Politz</w:t>
       </w:r>
       <w:proofErr w:type="spellEnd"/>
     </w:p>
@@ -685,6 +685,14 @@
           <w:szCs w:val="28"/>
         </w:rPr>
       </w:pPr>
+      <w:r>
+        <w:rPr>
+          <w:rFonts w:ascii="Century Gothic" w:hAnsi="Century Gothic"/>
+          <w:sz w:val="28"/>
+          <w:szCs w:val="28"/>
+        </w:rPr>
+        <w:t xml:space="preserve">Emma </w:t>
+      </w:r>
       <w:proofErr w:type="spellStart"/>
       <w:r>
         <w:rPr>
@@ -692,6 +700,32 @@
           <w:sz w:val="28"/>
           <w:szCs w:val="28"/>
         </w:rPr>
+        <w:t>Youndtsmith</w:t>
+      </w:r>
+      <w:proofErr w:type="spellEnd"/>
+    </w:p>
+    <w:p>
+      <w:pPr>
+        <w:pStyle w:val="ListParagraph"/>
+        <w:widowControl/>
+        <w:numPr>
+          <w:ilvl w:val="0"/>
+          <w:numId w:val="6"/>
+        </w:numPr>
+        <w:suppressAutoHyphens w:val="0"/>
+        <w:rPr>
+          <w:rFonts w:ascii="Century Gothic" w:hAnsi="Century Gothic"/>
+          <w:sz w:val="28"/>
+          <w:szCs w:val="28"/>
+        </w:rPr>
+      </w:pPr>
+      <w:proofErr w:type="spellStart"/>
+      <w:r>
+        <w:rPr>
+          <w:rFonts w:ascii="Century Gothic" w:hAnsi="Century Gothic"/>
+          <w:sz w:val="28"/>
+          <w:szCs w:val="28"/>
+        </w:rPr>
         <w:t>Shriram</w:t>
       </w:r>
       <w:proofErr w:type="spellEnd"/>
@@ -757,15 +791,8 @@
           <w:szCs w:val="28"/>
         </w:rPr>
       </w:pPr>
-    </w:p>
-    <w:p>
-      <w:pPr>
-        <w:rPr>
-          <w:rFonts w:ascii="Century Gothic" w:hAnsi="Century Gothic"/>
-          <w:sz w:val="28"/>
-          <w:szCs w:val="28"/>
-        </w:rPr>
-      </w:pPr>
+      <w:bookmarkStart w:id="0" w:name="_GoBack"/>
+      <w:bookmarkEnd w:id="0"/>
     </w:p>
     <w:p>
       <w:pPr>
@@ -31936,6 +31963,7 @@
         <w:t xml:space="preserve"> =  (line-length </w:t>
       </w:r>
       <w:proofErr w:type="spellStart"/>
+      <w:proofErr w:type="gramStart"/>
       <w:r>
         <w:rPr>
           <w:rFonts w:ascii="Trebuchet MS" w:hAnsi="Trebuchet MS" w:cs="Trebuchet MS"/>
@@ -31945,22 +31973,14 @@
         <w:t>px</w:t>
       </w:r>
       <w:proofErr w:type="spellEnd"/>
-      <w:r>
-        <w:rPr>
-          <w:rFonts w:ascii="Trebuchet MS" w:hAnsi="Trebuchet MS" w:cs="Trebuchet MS"/>
-          <w:sz w:val="28"/>
-          <w:szCs w:val="28"/>
-        </w:rPr>
-        <w:t xml:space="preserve"> </w:t>
-      </w:r>
-      <w:proofErr w:type="gramStart"/>
-      <w:r>
-        <w:rPr>
-          <w:rFonts w:ascii="Trebuchet MS" w:hAnsi="Trebuchet MS" w:cs="Trebuchet MS"/>
-          <w:sz w:val="28"/>
-          <w:szCs w:val="28"/>
-        </w:rPr>
-        <w:t>cx)</w:t>
+      <w:proofErr w:type="gramEnd"/>
+      <w:r>
+        <w:rPr>
+          <w:rFonts w:ascii="Trebuchet MS" w:hAnsi="Trebuchet MS" w:cs="Trebuchet MS"/>
+          <w:sz w:val="28"/>
+          <w:szCs w:val="28"/>
+        </w:rPr>
+        <w:t xml:space="preserve"> cx)</w:t>
       </w:r>
       <w:r>
         <w:rPr>
@@ -31971,7 +31991,6 @@
         </w:rPr>
         <w:t>2</w:t>
       </w:r>
-      <w:proofErr w:type="gramEnd"/>
       <w:r>
         <w:rPr>
           <w:rFonts w:ascii="Trebuchet MS" w:hAnsi="Trebuchet MS" w:cs="Trebuchet MS"/>
@@ -33758,17 +33777,7 @@
           <w:sz w:val="40"/>
           <w:szCs w:val="40"/>
         </w:rPr>
-        <w:t>How does the World</w:t>
-      </w:r>
-      <w:bookmarkStart w:id="0" w:name="_GoBack"/>
-      <w:bookmarkEnd w:id="0"/>
-      <w:r>
-        <w:rPr>
-          <w:rFonts w:ascii="Century Gothic" w:hAnsi="Century Gothic"/>
-          <w:sz w:val="40"/>
-          <w:szCs w:val="40"/>
-        </w:rPr>
-        <w:t xml:space="preserve"> structure change when….?</w:t>
+        <w:t>How does the World structure change when….?</w:t>
       </w:r>
     </w:p>
     <w:tbl>
@@ -36662,7 +36671,7 @@
         <w:rStyle w:val="PageNumber"/>
         <w:noProof/>
       </w:rPr>
-      <w:t>30</w:t>
+      <w:t>19</w:t>
     </w:r>
     <w:r>
       <w:rPr>
@@ -38613,7 +38622,7 @@
   <a:extraClrSchemeLst/>
   <a:extLst>
     <a:ext uri="{05A4C25C-085E-4340-85A3-A5531E510DB2}">
-      <thm15:themeFamily xmlns="" xmlns:thm15="http://schemas.microsoft.com/office/thememl/2012/main" name="Office Theme" id="{62F939B6-93AF-4DB8-9C6B-D6C7DFDC589F}" vid="{4A3C46E8-61CC-4603-A589-7422A47A8E4A}"/>
+      <thm15:themeFamily xmlns:thm15="http://schemas.microsoft.com/office/thememl/2012/main" xmlns="" name="Office Theme" id="{62F939B6-93AF-4DB8-9C6B-D6C7DFDC589F}" vid="{4A3C46E8-61CC-4603-A589-7422A47A8E4A}"/>
     </a:ext>
   </a:extLst>
 </a:theme>
@@ -38624,7 +38633,7 @@
 </file>
 
 <file path=customXml/itemProps1.xml><?xml version="1.0" encoding="utf-8"?>
-<ds:datastoreItem xmlns:ds="http://schemas.openxmlformats.org/officeDocument/2006/customXml" ds:itemID="{B9C02F1D-276C-914E-936D-52BAE76721F1}">
+<ds:datastoreItem xmlns:ds="http://schemas.openxmlformats.org/officeDocument/2006/customXml" ds:itemID="{7B9F35C7-C717-D944-899F-52BA78B55D1E}">
   <ds:schemaRefs>
     <ds:schemaRef ds:uri="http://schemas.openxmlformats.org/officeDocument/2006/bibliography"/>
   </ds:schemaRefs>

</xml_diff>

<commit_message>
adding name-based workbook index, unit 1-2 links switched
</commit_message>
<xml_diff>
--- a/courses/bs2/resources/workbook/StudentWorkbook.docx
+++ b/courses/bs2/resources/workbook/StudentWorkbook.docx
@@ -328,7 +328,6 @@
         <w:rPr>
           <w:noProof/>
         </w:rPr>
-        <w:lastRenderedPageBreak/>
         <w:drawing>
           <wp:inline distT="0" distB="0" distL="0" distR="0" wp14:anchorId="6094666B" wp14:editId="3829F73B">
             <wp:extent cx="2395220" cy="1415232"/>
@@ -641,34 +640,14 @@
           <w:szCs w:val="28"/>
         </w:rPr>
       </w:pPr>
-      <w:proofErr w:type="spellStart"/>
       <w:r>
         <w:rPr>
           <w:rFonts w:ascii="Century Gothic" w:hAnsi="Century Gothic"/>
           <w:sz w:val="28"/>
           <w:szCs w:val="28"/>
         </w:rPr>
-        <w:t>Kathi</w:t>
-      </w:r>
-      <w:proofErr w:type="spellEnd"/>
-      <w:r>
-        <w:rPr>
-          <w:rFonts w:ascii="Century Gothic" w:hAnsi="Century Gothic"/>
-          <w:sz w:val="28"/>
-          <w:szCs w:val="28"/>
-        </w:rPr>
-        <w:t xml:space="preserve"> </w:t>
-      </w:r>
-      <w:proofErr w:type="spellStart"/>
-      <w:r>
-        <w:rPr>
-          <w:rFonts w:ascii="Century Gothic" w:hAnsi="Century Gothic"/>
-          <w:sz w:val="28"/>
-          <w:szCs w:val="28"/>
-        </w:rPr>
-        <w:t>Fisler</w:t>
-      </w:r>
-      <w:proofErr w:type="spellEnd"/>
+        <w:t>Kathi Fisler</w:t>
+      </w:r>
     </w:p>
     <w:p>
       <w:pPr>
@@ -685,69 +664,31 @@
           <w:szCs w:val="28"/>
         </w:rPr>
       </w:pPr>
-      <w:proofErr w:type="spellStart"/>
       <w:r>
         <w:rPr>
           <w:rFonts w:ascii="Century Gothic" w:hAnsi="Century Gothic"/>
           <w:sz w:val="28"/>
           <w:szCs w:val="28"/>
         </w:rPr>
-        <w:t>Shriram</w:t>
-      </w:r>
-      <w:proofErr w:type="spellEnd"/>
-      <w:r>
+        <w:t>Shriram Krishnamurthi</w:t>
+      </w:r>
+    </w:p>
+    <w:p>
+      <w:pPr>
         <w:rPr>
           <w:rFonts w:ascii="Century Gothic" w:hAnsi="Century Gothic"/>
           <w:sz w:val="28"/>
           <w:szCs w:val="28"/>
         </w:rPr>
-        <w:t xml:space="preserve"> </w:t>
-      </w:r>
-      <w:proofErr w:type="spellStart"/>
+      </w:pPr>
       <w:r>
         <w:rPr>
           <w:rFonts w:ascii="Century Gothic" w:hAnsi="Century Gothic"/>
           <w:sz w:val="28"/>
           <w:szCs w:val="28"/>
         </w:rPr>
-        <w:t>Krishnamurthi</w:t>
-      </w:r>
-      <w:proofErr w:type="spellEnd"/>
-    </w:p>
-    <w:p>
-      <w:pPr>
-        <w:rPr>
-          <w:rFonts w:ascii="Century Gothic" w:hAnsi="Century Gothic"/>
-          <w:sz w:val="28"/>
-          <w:szCs w:val="28"/>
-        </w:rPr>
-      </w:pPr>
-      <w:r>
-        <w:rPr>
-          <w:rFonts w:ascii="Century Gothic" w:hAnsi="Century Gothic"/>
-          <w:sz w:val="28"/>
-          <w:szCs w:val="28"/>
-        </w:rPr>
         <w:t>Visual Design: Colleen Murphy</w:t>
       </w:r>
-    </w:p>
-    <w:p>
-      <w:pPr>
-        <w:rPr>
-          <w:rFonts w:ascii="Century Gothic" w:hAnsi="Century Gothic"/>
-          <w:sz w:val="28"/>
-          <w:szCs w:val="28"/>
-        </w:rPr>
-      </w:pPr>
-    </w:p>
-    <w:p>
-      <w:pPr>
-        <w:rPr>
-          <w:rFonts w:ascii="Century Gothic" w:hAnsi="Century Gothic"/>
-          <w:sz w:val="28"/>
-          <w:szCs w:val="28"/>
-        </w:rPr>
-      </w:pPr>
     </w:p>
     <w:p>
       <w:pPr>
@@ -29995,6 +29936,8 @@
         </w:rPr>
         <w:t>Function Header</w:t>
       </w:r>
+      <w:bookmarkStart w:id="0" w:name="_GoBack"/>
+      <w:bookmarkEnd w:id="0"/>
     </w:p>
     <w:p>
       <w:pPr>
@@ -31936,6 +31879,7 @@
         <w:t xml:space="preserve"> =  (line-length </w:t>
       </w:r>
       <w:proofErr w:type="spellStart"/>
+      <w:proofErr w:type="gramStart"/>
       <w:r>
         <w:rPr>
           <w:rFonts w:ascii="Trebuchet MS" w:hAnsi="Trebuchet MS" w:cs="Trebuchet MS"/>
@@ -31945,22 +31889,14 @@
         <w:t>px</w:t>
       </w:r>
       <w:proofErr w:type="spellEnd"/>
-      <w:r>
-        <w:rPr>
-          <w:rFonts w:ascii="Trebuchet MS" w:hAnsi="Trebuchet MS" w:cs="Trebuchet MS"/>
-          <w:sz w:val="28"/>
-          <w:szCs w:val="28"/>
-        </w:rPr>
-        <w:t xml:space="preserve"> </w:t>
-      </w:r>
-      <w:proofErr w:type="gramStart"/>
-      <w:r>
-        <w:rPr>
-          <w:rFonts w:ascii="Trebuchet MS" w:hAnsi="Trebuchet MS" w:cs="Trebuchet MS"/>
-          <w:sz w:val="28"/>
-          <w:szCs w:val="28"/>
-        </w:rPr>
-        <w:t>cx)</w:t>
+      <w:proofErr w:type="gramEnd"/>
+      <w:r>
+        <w:rPr>
+          <w:rFonts w:ascii="Trebuchet MS" w:hAnsi="Trebuchet MS" w:cs="Trebuchet MS"/>
+          <w:sz w:val="28"/>
+          <w:szCs w:val="28"/>
+        </w:rPr>
+        <w:t xml:space="preserve"> cx)</w:t>
       </w:r>
       <w:r>
         <w:rPr>
@@ -31971,7 +31907,6 @@
         </w:rPr>
         <w:t>2</w:t>
       </w:r>
-      <w:proofErr w:type="gramEnd"/>
       <w:r>
         <w:rPr>
           <w:rFonts w:ascii="Trebuchet MS" w:hAnsi="Trebuchet MS" w:cs="Trebuchet MS"/>
@@ -33758,17 +33693,7 @@
           <w:sz w:val="40"/>
           <w:szCs w:val="40"/>
         </w:rPr>
-        <w:t>How does the World</w:t>
-      </w:r>
-      <w:bookmarkStart w:id="0" w:name="_GoBack"/>
-      <w:bookmarkEnd w:id="0"/>
-      <w:r>
-        <w:rPr>
-          <w:rFonts w:ascii="Century Gothic" w:hAnsi="Century Gothic"/>
-          <w:sz w:val="40"/>
-          <w:szCs w:val="40"/>
-        </w:rPr>
-        <w:t xml:space="preserve"> structure change when….?</w:t>
+        <w:t>How does the World structure change when….?</w:t>
       </w:r>
     </w:p>
     <w:tbl>
@@ -36662,7 +36587,7 @@
         <w:rStyle w:val="PageNumber"/>
         <w:noProof/>
       </w:rPr>
-      <w:t>30</w:t>
+      <w:t>38</w:t>
     </w:r>
     <w:r>
       <w:rPr>
@@ -38613,7 +38538,7 @@
   <a:extraClrSchemeLst/>
   <a:extLst>
     <a:ext uri="{05A4C25C-085E-4340-85A3-A5531E510DB2}">
-      <thm15:themeFamily xmlns="" xmlns:thm15="http://schemas.microsoft.com/office/thememl/2012/main" name="Office Theme" id="{62F939B6-93AF-4DB8-9C6B-D6C7DFDC589F}" vid="{4A3C46E8-61CC-4603-A589-7422A47A8E4A}"/>
+      <thm15:themeFamily xmlns:thm15="http://schemas.microsoft.com/office/thememl/2012/main" xmlns="" name="Office Theme" id="{62F939B6-93AF-4DB8-9C6B-D6C7DFDC589F}" vid="{4A3C46E8-61CC-4603-A589-7422A47A8E4A}"/>
     </a:ext>
   </a:extLst>
 </a:theme>
@@ -38624,7 +38549,7 @@
 </file>
 
 <file path=customXml/itemProps1.xml><?xml version="1.0" encoding="utf-8"?>
-<ds:datastoreItem xmlns:ds="http://schemas.openxmlformats.org/officeDocument/2006/customXml" ds:itemID="{B9C02F1D-276C-914E-936D-52BAE76721F1}">
+<ds:datastoreItem xmlns:ds="http://schemas.openxmlformats.org/officeDocument/2006/customXml" ds:itemID="{1F7A2DBC-1B01-CA4E-BA48-03FA3D6B7F1A}">
   <ds:schemaRefs>
     <ds:schemaRef ds:uri="http://schemas.openxmlformats.org/officeDocument/2006/bibliography"/>
   </ds:schemaRefs>

</xml_diff>

<commit_message>
Took out line-length from BS2 workbook
</commit_message>
<xml_diff>
--- a/courses/bs2/resources/workbook/StudentWorkbook.docx
+++ b/courses/bs2/resources/workbook/StudentWorkbook.docx
@@ -1,6 +1,6 @@
 
 <file path=word/document.xml><?xml version="1.0" encoding="utf-8"?>
-<w:document xmlns:wpc="http://schemas.microsoft.com/office/word/2010/wordprocessingCanvas" xmlns:mo="http://schemas.microsoft.com/office/mac/office/2008/main" xmlns:mc="http://schemas.openxmlformats.org/markup-compatibility/2006" xmlns:mv="urn:schemas-microsoft-com:mac:vml" xmlns:o="urn:schemas-microsoft-com:office:office" xmlns:r="http://schemas.openxmlformats.org/officeDocument/2006/relationships" xmlns:m="http://schemas.openxmlformats.org/officeDocument/2006/math" xmlns:v="urn:schemas-microsoft-com:vml" xmlns:wp14="http://schemas.microsoft.com/office/word/2010/wordprocessingDrawing" xmlns:wp="http://schemas.openxmlformats.org/drawingml/2006/wordprocessingDrawing" xmlns:w10="urn:schemas-microsoft-com:office:word" xmlns:w="http://schemas.openxmlformats.org/wordprocessingml/2006/main" xmlns:w14="http://schemas.microsoft.com/office/word/2010/wordml" xmlns:wpg="http://schemas.microsoft.com/office/word/2010/wordprocessingGroup" xmlns:wpi="http://schemas.microsoft.com/office/word/2010/wordprocessingInk" xmlns:wne="http://schemas.microsoft.com/office/word/2006/wordml" xmlns:wps="http://schemas.microsoft.com/office/word/2010/wordprocessingShape" mc:Ignorable="w14 wp14">
+<w:document xmlns:wpc="http://schemas.microsoft.com/office/word/2010/wordprocessingCanvas" xmlns:mo="http://schemas.microsoft.com/office/mac/office/2008/main" xmlns:mc="http://schemas.openxmlformats.org/markup-compatibility/2006" xmlns:mv="urn:schemas-microsoft-com:mac:vml" xmlns:o="urn:schemas-microsoft-com:office:office" xmlns:r="http://schemas.openxmlformats.org/officeDocument/2006/relationships" xmlns:m="http://schemas.openxmlformats.org/officeDocument/2006/math" xmlns:v="urn:schemas-microsoft-com:vml" xmlns:wp14="http://schemas.microsoft.com/office/word/2010/wordprocessingDrawing" xmlns:wp="http://schemas.openxmlformats.org/drawingml/2006/wordprocessingDrawing" xmlns:w10="urn:schemas-microsoft-com:office:word" xmlns:w="http://schemas.openxmlformats.org/wordprocessingml/2006/main" xmlns:w14="http://schemas.microsoft.com/office/word/2010/wordml" xmlns:w15="http://schemas.microsoft.com/office/word/2012/wordml" xmlns:wpg="http://schemas.microsoft.com/office/word/2010/wordprocessingGroup" xmlns:wpi="http://schemas.microsoft.com/office/word/2010/wordprocessingInk" xmlns:wne="http://schemas.microsoft.com/office/word/2006/wordml" xmlns:wps="http://schemas.microsoft.com/office/word/2010/wordprocessingShape" mc:Ignorable="w14 w15 wp14">
   <w:background w:color="FFFFFF"/>
   <w:body>
     <w:p>
@@ -85,7 +85,7 @@
                     </pic:cNvPicPr>
                   </pic:nvPicPr>
                   <pic:blipFill>
-                    <a:blip r:embed="rId9">
+                    <a:blip r:embed="rId8">
                       <a:extLst>
                         <a:ext uri="{28A0092B-C50C-407E-A947-70E740481C1C}">
                           <a14:useLocalDpi xmlns:a14="http://schemas.microsoft.com/office/drawing/2010/main" val="0"/>
@@ -187,7 +187,7 @@
                     </pic:cNvPicPr>
                   </pic:nvPicPr>
                   <pic:blipFill>
-                    <a:blip r:embed="rId10">
+                    <a:blip r:embed="rId9">
                       <a:extLst>
                         <a:ext uri="{28A0092B-C50C-407E-A947-70E740481C1C}">
                           <a14:useLocalDpi xmlns:a14="http://schemas.microsoft.com/office/drawing/2010/main" val="0"/>
@@ -328,6 +328,7 @@
         <w:rPr>
           <w:noProof/>
         </w:rPr>
+        <w:lastRenderedPageBreak/>
         <w:drawing>
           <wp:inline distT="0" distB="0" distL="0" distR="0" wp14:anchorId="6094666B" wp14:editId="3829F73B">
             <wp:extent cx="2395220" cy="1415232"/>
@@ -344,7 +345,7 @@
                     <pic:cNvPicPr/>
                   </pic:nvPicPr>
                   <pic:blipFill>
-                    <a:blip r:embed="rId11">
+                    <a:blip r:embed="rId10">
                       <a:extLst>
                         <a:ext uri="{28A0092B-C50C-407E-A947-70E740481C1C}">
                           <a14:useLocalDpi xmlns:a14="http://schemas.microsoft.com/office/drawing/2010/main" val="0"/>
@@ -732,8 +733,8 @@
           <w:szCs w:val="24"/>
         </w:rPr>
         <w:sectPr>
-          <w:footerReference w:type="even" r:id="rId12"/>
-          <w:footerReference w:type="default" r:id="rId13"/>
+          <w:footerReference w:type="even" r:id="rId11"/>
+          <w:footerReference w:type="default" r:id="rId12"/>
           <w:pgSz w:w="12240" w:h="15840"/>
           <w:pgMar w:top="720" w:right="1134" w:bottom="990" w:left="1134" w:header="720" w:footer="1134" w:gutter="0"/>
           <w:pgNumType w:start="0"/>
@@ -3225,7 +3226,7 @@
                 </mc:Choice>
                 <mc:Fallback>
                   <w:pict>
-                    <v:shapetype id="_x0000_t202" coordsize="21600,21600" o:spt="202" path="m0,0l0,21600,21600,21600,21600,0xe">
+                    <v:shapetype w14:anchorId="478EF20D" id="_x0000_t202" coordsize="21600,21600" o:spt="202" path="m0,0l0,21600,21600,21600,21600,0xe">
                       <v:stroke joinstyle="miter"/>
                       <v:path gradientshapeok="t" o:connecttype="rect"/>
                     </v:shapetype>
@@ -3348,7 +3349,7 @@
                 </mc:Choice>
                 <mc:Fallback>
                   <w:pict>
-                    <v:shape id="Text Box 18" o:spid="_x0000_s1027" type="#_x0000_t202" style="position:absolute;margin-left:367.9pt;margin-top:3.25pt;width:75pt;height:23.25pt;z-index:251667456;visibility:visible;mso-wrap-style:square;mso-height-percent:0;mso-wrap-distance-left:9pt;mso-wrap-distance-top:0;mso-wrap-distance-right:9pt;mso-wrap-distance-bottom:0;mso-position-horizontal:absolute;mso-position-horizontal-relative:text;mso-position-vertical:absolute;mso-position-vertical-relative:text;mso-height-percent:0;mso-height-relative:margin;v-text-anchor:top" o:gfxdata="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" filled="f" stroked="f">
+                    <v:shape w14:anchorId="69C94C92" id="Text Box 18" o:spid="_x0000_s1027" type="#_x0000_t202" style="position:absolute;margin-left:367.9pt;margin-top:3.25pt;width:75pt;height:23.25pt;z-index:251667456;visibility:visible;mso-wrap-style:square;mso-height-percent:0;mso-wrap-distance-left:9pt;mso-wrap-distance-top:0;mso-wrap-distance-right:9pt;mso-wrap-distance-bottom:0;mso-position-horizontal:absolute;mso-position-horizontal-relative:text;mso-position-vertical:absolute;mso-position-vertical-relative:text;mso-height-percent:0;mso-height-relative:margin;v-text-anchor:top" o:gfxdata="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" filled="f" stroked="f">
                       <v:textbox>
                         <w:txbxContent>
                           <w:p>
@@ -3467,7 +3468,7 @@
                 </mc:Choice>
                 <mc:Fallback>
                   <w:pict>
-                    <v:shape id="Text Box 17" o:spid="_x0000_s1028" type="#_x0000_t202" style="position:absolute;margin-left:203pt;margin-top:4.4pt;width:75pt;height:23.25pt;z-index:251665408;visibility:visible;mso-wrap-style:square;mso-height-percent:0;mso-wrap-distance-left:9pt;mso-wrap-distance-top:0;mso-wrap-distance-right:9pt;mso-wrap-distance-bottom:0;mso-position-horizontal:absolute;mso-position-horizontal-relative:text;mso-position-vertical:absolute;mso-position-vertical-relative:text;mso-height-percent:0;mso-height-relative:margin;v-text-anchor:top" o:gfxdata="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" filled="f" stroked="f">
+                    <v:shape w14:anchorId="03A9CCB3" id="Text Box 17" o:spid="_x0000_s1028" type="#_x0000_t202" style="position:absolute;margin-left:203pt;margin-top:4.4pt;width:75pt;height:23.25pt;z-index:251665408;visibility:visible;mso-wrap-style:square;mso-height-percent:0;mso-wrap-distance-left:9pt;mso-wrap-distance-top:0;mso-wrap-distance-right:9pt;mso-wrap-distance-bottom:0;mso-position-horizontal:absolute;mso-position-horizontal-relative:text;mso-position-vertical:absolute;mso-position-vertical-relative:text;mso-height-percent:0;mso-height-relative:margin;v-text-anchor:top" o:gfxdata="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" filled="f" stroked="f">
                       <v:textbox>
                         <w:txbxContent>
                           <w:p>
@@ -3617,7 +3618,7 @@
                     </wp:anchor>
                   </w:drawing>
                 </mc:Choice>
-                <mc:Fallback xmlns:w15="http://schemas.microsoft.com/office/word/2012/wordml">
+                <mc:Fallback>
                   <w:pict>
                     <v:shapetype w14:anchorId="23808050" id="_x0000_t23" coordsize="21600,21600" o:spt="23" adj="5400" path="m0,10800qy10800,,21600,10800,10800,21600,,10800xm@0,10800qy10800@2@1,10800,10800@0@0,10800xe">
                       <v:formulas>
@@ -3746,7 +3747,7 @@
                 </mc:Choice>
                 <mc:Fallback>
                   <w:pict>
-                    <v:shape id="Text Box 21" o:spid="_x0000_s1029" type="#_x0000_t202" style="position:absolute;margin-left:240.3pt;margin-top:1.25pt;width:75pt;height:39.5pt;z-index:251673600;visibility:visible;mso-wrap-style:square;mso-wrap-distance-left:9pt;mso-wrap-distance-top:0;mso-wrap-distance-right:9pt;mso-wrap-distance-bottom:0;mso-position-horizontal:absolute;mso-position-horizontal-relative:text;mso-position-vertical:absolute;mso-position-vertical-relative:text;v-text-anchor:top" o:gfxdata="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" filled="f" stroked="f">
+                    <v:shape w14:anchorId="2E7A67F4" id="Text Box 21" o:spid="_x0000_s1029" type="#_x0000_t202" style="position:absolute;margin-left:240.3pt;margin-top:1.25pt;width:75pt;height:39.5pt;z-index:251673600;visibility:visible;mso-wrap-style:square;mso-wrap-distance-left:9pt;mso-wrap-distance-top:0;mso-wrap-distance-right:9pt;mso-wrap-distance-bottom:0;mso-position-horizontal:absolute;mso-position-horizontal-relative:text;mso-position-vertical:absolute;mso-position-vertical-relative:text;v-text-anchor:top" o:gfxdata="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" filled="f" stroked="f">
                       <v:textbox>
                         <w:txbxContent>
                           <w:p>
@@ -3864,7 +3865,7 @@
                 </mc:Choice>
                 <mc:Fallback>
                   <w:pict>
-                    <v:shape id="Text Box 20" o:spid="_x0000_s1030" type="#_x0000_t202" style="position:absolute;margin-left:113.5pt;margin-top:3.9pt;width:75pt;height:39.5pt;z-index:251671552;visibility:visible;mso-wrap-style:square;mso-wrap-distance-left:9pt;mso-wrap-distance-top:0;mso-wrap-distance-right:9pt;mso-wrap-distance-bottom:0;mso-position-horizontal:absolute;mso-position-horizontal-relative:text;mso-position-vertical:absolute;mso-position-vertical-relative:text;v-text-anchor:top" o:gfxdata="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" filled="f" stroked="f">
+                    <v:shape w14:anchorId="04FAB81F" id="Text Box 20" o:spid="_x0000_s1030" type="#_x0000_t202" style="position:absolute;margin-left:113.5pt;margin-top:3.9pt;width:75pt;height:39.5pt;z-index:251671552;visibility:visible;mso-wrap-style:square;mso-wrap-distance-left:9pt;mso-wrap-distance-top:0;mso-wrap-distance-right:9pt;mso-wrap-distance-bottom:0;mso-position-horizontal:absolute;mso-position-horizontal-relative:text;mso-position-vertical:absolute;mso-position-vertical-relative:text;v-text-anchor:top" o:gfxdata="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" filled="f" stroked="f">
                       <v:textbox>
                         <w:txbxContent>
                           <w:p>
@@ -4001,7 +4002,7 @@
                     </wp:anchor>
                   </w:drawing>
                 </mc:Choice>
-                <mc:Fallback xmlns:w15="http://schemas.microsoft.com/office/word/2012/wordml">
+                <mc:Fallback>
                   <w:pict>
                     <v:shape w14:anchorId="0CFEEBDE" id="Donut_x0020_31" o:spid="_x0000_s1026" type="#_x0000_t23" style="position:absolute;margin-left:133.15pt;margin-top:-41.9pt;width:28.6pt;height:88.6pt;z-index:251687936;visibility:visible;mso-wrap-style:square;mso-width-percent:0;mso-height-percent:0;mso-wrap-distance-left:9pt;mso-wrap-distance-top:0;mso-wrap-distance-right:9pt;mso-wrap-distance-bottom:0;mso-position-horizontal:absolute;mso-position-horizontal-relative:text;mso-position-vertical:absolute;mso-position-vertical-relative:text;mso-width-percent:0;mso-height-percent:0;mso-width-relative:margin;mso-height-relative:margin;v-text-anchor:middle" o:gfxdata="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" adj="0" filled="f" strokecolor="#4a7ebb" strokeweight=".5pt">
                       <v:path arrowok="t"/>
@@ -4100,7 +4101,7 @@
                 </mc:Choice>
                 <mc:Fallback>
                   <w:pict>
-                    <v:shape id="Text Box 26" o:spid="_x0000_s1031" type="#_x0000_t202" style="position:absolute;margin-left:241.35pt;margin-top:3.9pt;width:75pt;height:39.5pt;z-index:251679744;visibility:visible;mso-wrap-style:square;mso-wrap-distance-left:9pt;mso-wrap-distance-top:0;mso-wrap-distance-right:9pt;mso-wrap-distance-bottom:0;mso-position-horizontal:absolute;mso-position-horizontal-relative:text;mso-position-vertical:absolute;mso-position-vertical-relative:text;v-text-anchor:top" o:gfxdata="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" filled="f" stroked="f">
+                    <v:shape w14:anchorId="293DEC58" id="Text Box 26" o:spid="_x0000_s1031" type="#_x0000_t202" style="position:absolute;margin-left:241.35pt;margin-top:3.9pt;width:75pt;height:39.5pt;z-index:251679744;visibility:visible;mso-wrap-style:square;mso-wrap-distance-left:9pt;mso-wrap-distance-top:0;mso-wrap-distance-right:9pt;mso-wrap-distance-bottom:0;mso-position-horizontal:absolute;mso-position-horizontal-relative:text;mso-position-vertical:absolute;mso-position-vertical-relative:text;v-text-anchor:top" o:gfxdata="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" filled="f" stroked="f">
                       <v:textbox>
                         <w:txbxContent>
                           <w:p>
@@ -4218,7 +4219,7 @@
                 </mc:Choice>
                 <mc:Fallback>
                   <w:pict>
-                    <v:shape id="Text Box 25" o:spid="_x0000_s1032" type="#_x0000_t202" style="position:absolute;margin-left:112.55pt;margin-top:2.9pt;width:75pt;height:39.5pt;z-index:251677696;visibility:visible;mso-wrap-style:square;mso-wrap-distance-left:9pt;mso-wrap-distance-top:0;mso-wrap-distance-right:9pt;mso-wrap-distance-bottom:0;mso-position-horizontal:absolute;mso-position-horizontal-relative:text;mso-position-vertical:absolute;mso-position-vertical-relative:text;v-text-anchor:top" o:gfxdata="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" filled="f" stroked="f">
+                    <v:shape w14:anchorId="7B75C307" id="Text Box 25" o:spid="_x0000_s1032" type="#_x0000_t202" style="position:absolute;margin-left:112.55pt;margin-top:2.9pt;width:75pt;height:39.5pt;z-index:251677696;visibility:visible;mso-wrap-style:square;mso-wrap-distance-left:9pt;mso-wrap-distance-top:0;mso-wrap-distance-right:9pt;mso-wrap-distance-bottom:0;mso-position-horizontal:absolute;mso-position-horizontal-relative:text;mso-position-vertical:absolute;mso-position-vertical-relative:text;v-text-anchor:top" o:gfxdata="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" filled="f" stroked="f">
                       <v:textbox>
                         <w:txbxContent>
                           <w:p>
@@ -4335,7 +4336,7 @@
                 </mc:Choice>
                 <mc:Fallback>
                   <w:pict>
-                    <v:shape id="Text Box 23" o:spid="_x0000_s1033" type="#_x0000_t202" style="position:absolute;margin-left:43.6pt;margin-top:1.45pt;width:75pt;height:39.5pt;z-index:251675648;visibility:visible;mso-wrap-style:square;mso-wrap-distance-left:9pt;mso-wrap-distance-top:0;mso-wrap-distance-right:9pt;mso-wrap-distance-bottom:0;mso-position-horizontal:absolute;mso-position-horizontal-relative:text;mso-position-vertical:absolute;mso-position-vertical-relative:text;v-text-anchor:top" o:gfxdata="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" filled="f" stroked="f">
+                    <v:shape w14:anchorId="5FDE0623" id="Text Box 23" o:spid="_x0000_s1033" type="#_x0000_t202" style="position:absolute;margin-left:43.6pt;margin-top:1.45pt;width:75pt;height:39.5pt;z-index:251675648;visibility:visible;mso-wrap-style:square;mso-wrap-distance-left:9pt;mso-wrap-distance-top:0;mso-wrap-distance-right:9pt;mso-wrap-distance-bottom:0;mso-position-horizontal:absolute;mso-position-horizontal-relative:text;mso-position-vertical:absolute;mso-position-vertical-relative:text;v-text-anchor:top" o:gfxdata="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" filled="f" stroked="f">
                       <v:textbox>
                         <w:txbxContent>
                           <w:p>
@@ -4451,7 +4452,7 @@
                 </mc:Choice>
                 <mc:Fallback>
                   <w:pict>
-                    <v:shape id="Text Box 19" o:spid="_x0000_s1034" type="#_x0000_t202" style="position:absolute;margin-left:43.6pt;margin-top:-27.85pt;width:75pt;height:39.5pt;z-index:251669504;visibility:visible;mso-wrap-style:square;mso-wrap-distance-left:9pt;mso-wrap-distance-top:0;mso-wrap-distance-right:9pt;mso-wrap-distance-bottom:0;mso-position-horizontal:absolute;mso-position-horizontal-relative:text;mso-position-vertical:absolute;mso-position-vertical-relative:text;v-text-anchor:top" o:gfxdata="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" filled="f" stroked="f">
+                    <v:shape w14:anchorId="4A8F810D" id="Text Box 19" o:spid="_x0000_s1034" type="#_x0000_t202" style="position:absolute;margin-left:43.6pt;margin-top:-27.85pt;width:75pt;height:39.5pt;z-index:251669504;visibility:visible;mso-wrap-style:square;mso-wrap-distance-left:9pt;mso-wrap-distance-top:0;mso-wrap-distance-right:9pt;mso-wrap-distance-bottom:0;mso-position-horizontal:absolute;mso-position-horizontal-relative:text;mso-position-vertical:absolute;mso-position-vertical-relative:text;v-text-anchor:top" o:gfxdata="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" filled="f" stroked="f">
                       <v:textbox>
                         <w:txbxContent>
                           <w:p>
@@ -4552,15 +4553,21 @@
                               </a:ln>
                               <a:effectLst/>
                               <a:extLst>
+                                <a:ext uri="{FAA26D3D-D897-4be2-8F04-BA451C77F1D7}">
+                                  <ma14:placeholderFlag xmlns:ma14="http://schemas.microsoft.com/office/mac/drawingml/2011/main"/>
+                                </a:ext>
+                                <a:ext uri="{C572A759-6A51-4108-AA02-DFA0A04FC94B}">
+                                  <ma14:wrappingTextBoxFlag xmlns:ma14="http://schemas.microsoft.com/office/mac/drawingml/2011/main"/>
+                                </a:ext>
                                 <a:ext uri="{909E8E84-426E-40dd-AFC4-6F175D3DCCD1}">
-                                  <a14:hiddenFill xmlns:a14="http://schemas.microsoft.com/office/drawing/2010/main">
+                                  <a14:hiddenFill xmlns:a14="http://schemas.microsoft.com/office/drawing/2010/main" xmlns:w="http://schemas.openxmlformats.org/wordprocessingml/2006/main" xmlns:w10="urn:schemas-microsoft-com:office:word" xmlns:v="urn:schemas-microsoft-com:vml" xmlns:o="urn:schemas-microsoft-com:office:office" xmlns="">
                                     <a:solidFill>
                                       <a:srgbClr val="FFFFFF"/>
                                     </a:solidFill>
                                   </a14:hiddenFill>
                                 </a:ext>
                                 <a:ext uri="{AF507438-7753-43e0-B8FC-AC1667EBCBE1}">
-                                  <a14:hiddenEffects xmlns:a14="http://schemas.microsoft.com/office/drawing/2010/main">
+                                  <a14:hiddenEffects xmlns:a14="http://schemas.microsoft.com/office/drawing/2010/main" xmlns:w="http://schemas.openxmlformats.org/wordprocessingml/2006/main" xmlns:w10="urn:schemas-microsoft-com:office:word" xmlns:v="urn:schemas-microsoft-com:vml" xmlns:o="urn:schemas-microsoft-com:office:office" xmlns="">
                                     <a:effectLst>
                                       <a:outerShdw blurRad="63500" dist="38099" dir="2700000" algn="ctr" rotWithShape="0">
                                         <a:srgbClr val="000000">
@@ -4569,12 +4576,6 @@
                                       </a:outerShdw>
                                     </a:effectLst>
                                   </a14:hiddenEffects>
-                                </a:ext>
-                                <a:ext uri="{FAA26D3D-D897-4be2-8F04-BA451C77F1D7}">
-                                  <ma14:placeholderFlag xmlns:ma14="http://schemas.microsoft.com/office/mac/drawingml/2011/main"/>
-                                </a:ext>
-                                <a:ext uri="{C572A759-6A51-4108-AA02-DFA0A04FC94B}">
-                                  <ma14:wrappingTextBoxFlag xmlns:ma14="http://schemas.microsoft.com/office/mac/drawingml/2011/main"/>
                                 </a:ext>
                               </a:extLst>
                             </wps:spPr>
@@ -4623,7 +4624,7 @@
                 </mc:Choice>
                 <mc:Fallback>
                   <w:pict>
-                    <v:shapetype id="_x0000_t61" coordsize="21600,21600" o:spt="61" adj="1350,25920" path="m0,0l0@8@12@24,0@9,,21600@6,21600@15@27@7,21600,21600,21600,21600@9@18@30,21600@8,21600,0@7,0@21@33@6,0xe">
+                    <v:shapetype w14:anchorId="5CBC961B" id="_x0000_t61" coordsize="21600,21600" o:spt="61" adj="1350,25920" path="m0,0l0@8@12@24,0@9,,21600@6,21600@15@27@7,21600,21600,21600,21600@9@18@30,21600@8,21600,0@7,0@21@33@6,0xe">
                       <v:stroke joinstyle="miter"/>
                       <v:formulas>
                         <v:f eqn="sum 10800 0 #0"/>
@@ -4668,8 +4669,7 @@
                         <v:h position="#0,#1"/>
                       </v:handles>
                     </v:shapetype>
-                    <v:shape id="Rectangular Callout 32" o:spid="_x0000_s1035" type="#_x0000_t61" style="position:absolute;margin-left:334.95pt;margin-top:4.3pt;width:62.25pt;height:17.25pt;z-index:251688960;visibility:visible;mso-wrap-style:square;mso-width-percent:0;mso-height-percent:0;mso-wrap-distance-left:9pt;mso-wrap-distance-top:0;mso-wrap-distance-right:9pt;mso-wrap-distance-bottom:0;mso-position-horizontal:absolute;mso-position-horizontal-relative:text;mso-position-vertical:absolute;mso-position-vertical-relative:text;mso-width-percent:0;mso-height-percent:0;mso-width-relative:page;mso-height-relative:page;v-text-anchor:top" o:gfxdata="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" adj="-9612,1440" filled="f" strokeweight="1.5pt">
-                      <v:shadow opacity="49150f"/>
+                    <v:shape id="Rectangular Callout 32" o:spid="_x0000_s1035" type="#_x0000_t61" style="position:absolute;margin-left:334.95pt;margin-top:4.3pt;width:62.25pt;height:17.25pt;z-index:251688960;visibility:visible;mso-wrap-style:square;mso-width-percent:0;mso-height-percent:0;mso-wrap-distance-left:9pt;mso-wrap-distance-top:0;mso-wrap-distance-right:9pt;mso-wrap-distance-bottom:0;mso-position-horizontal:absolute;mso-position-horizontal-relative:text;mso-position-vertical:absolute;mso-position-vertical-relative:text;mso-width-percent:0;mso-height-percent:0;mso-width-relative:page;mso-height-relative:page;v-text-anchor:top" o:gfxdata="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" adj="-9612,1440" filled="f" strokeweight="1.5pt">
                       <v:textbox inset="0,0,0,0">
                         <w:txbxContent>
                           <w:p>
@@ -4840,7 +4840,7 @@
                 </mc:Choice>
                 <mc:Fallback>
                   <w:pict>
-                    <v:shape id="Text Box 29" o:spid="_x0000_s1036" type="#_x0000_t202" style="position:absolute;margin-left:54.45pt;margin-top:14.05pt;width:75pt;height:39.5pt;z-index:251685888;visibility:visible;mso-wrap-style:square;mso-wrap-distance-left:9pt;mso-wrap-distance-top:0;mso-wrap-distance-right:9pt;mso-wrap-distance-bottom:0;mso-position-horizontal:absolute;mso-position-horizontal-relative:text;mso-position-vertical:absolute;mso-position-vertical-relative:text;v-text-anchor:top" o:gfxdata="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" filled="f" stroked="f">
+                    <v:shape w14:anchorId="686419F9" id="Text Box 29" o:spid="_x0000_s1036" type="#_x0000_t202" style="position:absolute;margin-left:54.45pt;margin-top:14.05pt;width:75pt;height:39.5pt;z-index:251685888;visibility:visible;mso-wrap-style:square;mso-wrap-distance-left:9pt;mso-wrap-distance-top:0;mso-wrap-distance-right:9pt;mso-wrap-distance-bottom:0;mso-position-horizontal:absolute;mso-position-horizontal-relative:text;mso-position-vertical:absolute;mso-position-vertical-relative:text;v-text-anchor:top" o:gfxdata="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" filled="f" stroked="f">
                       <v:textbox>
                         <w:txbxContent>
                           <w:p>
@@ -4958,7 +4958,7 @@
                 </mc:Choice>
                 <mc:Fallback>
                   <w:pict>
-                    <v:shape id="Text Box 28" o:spid="_x0000_s1037" type="#_x0000_t202" style="position:absolute;margin-left:149.75pt;margin-top:-25.45pt;width:75pt;height:39.5pt;z-index:251683840;visibility:visible;mso-wrap-style:square;mso-wrap-distance-left:9pt;mso-wrap-distance-top:0;mso-wrap-distance-right:9pt;mso-wrap-distance-bottom:0;mso-position-horizontal:absolute;mso-position-horizontal-relative:text;mso-position-vertical:absolute;mso-position-vertical-relative:text;v-text-anchor:top" o:gfxdata="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" filled="f" stroked="f">
+                    <v:shape w14:anchorId="75A2355C" id="Text Box 28" o:spid="_x0000_s1037" type="#_x0000_t202" style="position:absolute;margin-left:149.75pt;margin-top:-25.45pt;width:75pt;height:39.5pt;z-index:251683840;visibility:visible;mso-wrap-style:square;mso-wrap-distance-left:9pt;mso-wrap-distance-top:0;mso-wrap-distance-right:9pt;mso-wrap-distance-bottom:0;mso-position-horizontal:absolute;mso-position-horizontal-relative:text;mso-position-vertical:absolute;mso-position-vertical-relative:text;v-text-anchor:top" o:gfxdata="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" filled="f" stroked="f">
                       <v:textbox>
                         <w:txbxContent>
                           <w:p>
@@ -5075,7 +5075,7 @@
                 </mc:Choice>
                 <mc:Fallback>
                   <w:pict>
-                    <v:shape id="Text Box 27" o:spid="_x0000_s1038" type="#_x0000_t202" style="position:absolute;margin-left:54.45pt;margin-top:-28.5pt;width:75pt;height:39.5pt;z-index:251681792;visibility:visible;mso-wrap-style:square;mso-wrap-distance-left:9pt;mso-wrap-distance-top:0;mso-wrap-distance-right:9pt;mso-wrap-distance-bottom:0;mso-position-horizontal:absolute;mso-position-horizontal-relative:text;mso-position-vertical:absolute;mso-position-vertical-relative:text;v-text-anchor:top" o:gfxdata="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" filled="f" stroked="f">
+                    <v:shape w14:anchorId="161B6EE9" id="Text Box 27" o:spid="_x0000_s1038" type="#_x0000_t202" style="position:absolute;margin-left:54.45pt;margin-top:-28.5pt;width:75pt;height:39.5pt;z-index:251681792;visibility:visible;mso-wrap-style:square;mso-wrap-distance-left:9pt;mso-wrap-distance-top:0;mso-wrap-distance-right:9pt;mso-wrap-distance-bottom:0;mso-position-horizontal:absolute;mso-position-horizontal-relative:text;mso-position-vertical:absolute;mso-position-vertical-relative:text;v-text-anchor:top" o:gfxdata="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" filled="f" stroked="f">
                       <v:textbox>
                         <w:txbxContent>
                           <w:p>
@@ -24072,8 +24072,6 @@
           <w:szCs w:val="40"/>
         </w:rPr>
       </w:pPr>
-      <w:bookmarkStart w:id="0" w:name="_GoBack"/>
-      <w:bookmarkEnd w:id="0"/>
     </w:p>
     <w:p>
       <w:pPr>
@@ -28514,909 +28512,6 @@
     <w:p>
       <w:pPr>
         <w:pStyle w:val="Heading1"/>
-      </w:pPr>
-      <w:r>
-        <w:lastRenderedPageBreak/>
-        <w:t>Word Problem</w:t>
-      </w:r>
-      <w:r>
-        <w:t xml:space="preserve">: </w:t>
-      </w:r>
-      <w:r>
-        <w:t>line-length</w:t>
-      </w:r>
-    </w:p>
-    <w:p/>
-    <w:p>
-      <w:pPr>
-        <w:pStyle w:val="NormalBullet"/>
-        <w:numPr>
-          <w:ilvl w:val="0"/>
-          <w:numId w:val="0"/>
-        </w:numPr>
-        <w:rPr>
-          <w:rFonts w:ascii="Century Gothic" w:hAnsi="Century Gothic"/>
-          <w:color w:val="FFFFFF"/>
-          <w:sz w:val="24"/>
-          <w:szCs w:val="24"/>
-        </w:rPr>
-      </w:pPr>
-      <w:r>
-        <w:rPr>
-          <w:rFonts w:ascii="Century Gothic" w:hAnsi="Century Gothic" w:cs="Arial"/>
-          <w:sz w:val="24"/>
-          <w:szCs w:val="24"/>
-        </w:rPr>
-        <w:t xml:space="preserve">Write a function called </w:t>
-      </w:r>
-      <w:r>
-        <w:rPr>
-          <w:rFonts w:ascii="Century Gothic" w:hAnsi="Century Gothic" w:cs="Arial"/>
-          <w:i/>
-          <w:sz w:val="24"/>
-          <w:szCs w:val="24"/>
-        </w:rPr>
-        <w:t>line-length</w:t>
-      </w:r>
-      <w:r>
-        <w:rPr>
-          <w:rFonts w:ascii="Century Gothic" w:hAnsi="Century Gothic" w:cs="Arial"/>
-          <w:sz w:val="24"/>
-          <w:szCs w:val="24"/>
-        </w:rPr>
-        <w:t>, which takes in two numbers and returns the difference between them. It should always subtract the smaller number from the bigger one.</w:t>
-      </w:r>
-    </w:p>
-    <w:p>
-      <w:pPr>
-        <w:pStyle w:val="Heading2"/>
-        <w:rPr>
-          <w:rFonts w:cs="Trebuchet MS"/>
-        </w:rPr>
-      </w:pPr>
-      <w:r>
-        <w:t>Contract+Purpose Statement</w:t>
-      </w:r>
-    </w:p>
-    <w:p>
-      <w:pPr>
-        <w:rPr>
-          <w:rFonts w:ascii="Trebuchet MS" w:hAnsi="Trebuchet MS" w:cs="Trebuchet MS"/>
-          <w:sz w:val="22"/>
-          <w:szCs w:val="22"/>
-        </w:rPr>
-      </w:pPr>
-    </w:p>
-    <w:p>
-      <w:pPr>
-        <w:rPr>
-          <w:rFonts w:ascii="Trebuchet MS" w:hAnsi="Trebuchet MS" w:cs="Trebuchet MS"/>
-          <w:sz w:val="22"/>
-          <w:szCs w:val="22"/>
-        </w:rPr>
-      </w:pPr>
-      <w:r>
-        <w:rPr>
-          <w:rFonts w:ascii="Trebuchet MS" w:hAnsi="Trebuchet MS" w:cs="Trebuchet MS"/>
-          <w:sz w:val="36"/>
-          <w:szCs w:val="22"/>
-        </w:rPr>
-        <w:t>#</w:t>
-      </w:r>
-      <w:r>
-        <w:rPr>
-          <w:rFonts w:ascii="Trebuchet MS" w:hAnsi="Trebuchet MS" w:cs="Trebuchet MS"/>
-          <w:sz w:val="22"/>
-          <w:szCs w:val="22"/>
-        </w:rPr>
-        <w:t xml:space="preserve"> __________________ </w:t>
-      </w:r>
-      <w:r>
-        <w:rPr>
-          <w:rFonts w:ascii="Trebuchet MS" w:hAnsi="Trebuchet MS" w:cs="Trebuchet MS"/>
-          <w:sz w:val="36"/>
-          <w:szCs w:val="22"/>
-        </w:rPr>
-        <w:t>:</w:t>
-      </w:r>
-      <w:r>
-        <w:rPr>
-          <w:rFonts w:ascii="Trebuchet MS" w:hAnsi="Trebuchet MS" w:cs="Trebuchet MS"/>
-          <w:sz w:val="22"/>
-          <w:szCs w:val="22"/>
-        </w:rPr>
-        <w:t xml:space="preserve"> ________________________________________ </w:t>
-      </w:r>
-      <w:r>
-        <w:rPr>
-          <w:rFonts w:ascii="Trebuchet MS" w:hAnsi="Trebuchet MS" w:cs="Trebuchet MS"/>
-          <w:sz w:val="36"/>
-          <w:szCs w:val="22"/>
-        </w:rPr>
-        <w:t>-&gt;</w:t>
-      </w:r>
-      <w:r>
-        <w:rPr>
-          <w:rFonts w:ascii="Trebuchet MS" w:hAnsi="Trebuchet MS" w:cs="Trebuchet MS"/>
-          <w:sz w:val="22"/>
-          <w:szCs w:val="22"/>
-        </w:rPr>
-        <w:t xml:space="preserve"> ______________</w:t>
-      </w:r>
-    </w:p>
-    <w:p>
-      <w:pPr>
-        <w:rPr>
-          <w:rFonts w:ascii="Trebuchet MS" w:hAnsi="Trebuchet MS" w:cs="Trebuchet MS"/>
-          <w:sz w:val="18"/>
-          <w:szCs w:val="22"/>
-        </w:rPr>
-      </w:pPr>
-      <w:r>
-        <w:rPr>
-          <w:rFonts w:ascii="Trebuchet MS" w:hAnsi="Trebuchet MS" w:cs="Trebuchet MS"/>
-          <w:sz w:val="22"/>
-          <w:szCs w:val="22"/>
-        </w:rPr>
-        <w:tab/>
-      </w:r>
-    </w:p>
-    <w:p>
-      <w:pPr>
-        <w:rPr>
-          <w:rFonts w:ascii="Trebuchet MS" w:hAnsi="Trebuchet MS" w:cs="Trebuchet MS"/>
-          <w:sz w:val="18"/>
-          <w:szCs w:val="22"/>
-        </w:rPr>
-      </w:pPr>
-      <w:r>
-        <w:rPr>
-          <w:rFonts w:ascii="Trebuchet MS" w:hAnsi="Trebuchet MS" w:cs="Trebuchet MS"/>
-          <w:sz w:val="36"/>
-          <w:szCs w:val="22"/>
-        </w:rPr>
-        <w:t>#</w:t>
-      </w:r>
-      <w:r>
-        <w:rPr>
-          <w:rFonts w:ascii="Trebuchet MS" w:hAnsi="Trebuchet MS" w:cs="Trebuchet MS"/>
-          <w:sz w:val="22"/>
-          <w:szCs w:val="22"/>
-        </w:rPr>
-        <w:t xml:space="preserve"> _____________________________________________________________________________</w:t>
-      </w:r>
-      <w:r>
-        <w:rPr>
-          <w:rFonts w:ascii="Trebuchet MS" w:hAnsi="Trebuchet MS" w:cs="Trebuchet MS"/>
-          <w:sz w:val="18"/>
-          <w:szCs w:val="22"/>
-        </w:rPr>
-        <w:tab/>
-      </w:r>
-      <w:r>
-        <w:rPr>
-          <w:rFonts w:ascii="Trebuchet MS" w:hAnsi="Trebuchet MS" w:cs="Trebuchet MS"/>
-          <w:sz w:val="18"/>
-          <w:szCs w:val="22"/>
-        </w:rPr>
-        <w:tab/>
-      </w:r>
-      <w:r>
-        <w:rPr>
-          <w:rFonts w:ascii="Trebuchet MS" w:hAnsi="Trebuchet MS" w:cs="Trebuchet MS"/>
-          <w:sz w:val="18"/>
-          <w:szCs w:val="22"/>
-        </w:rPr>
-        <w:tab/>
-        <w:t xml:space="preserve">    </w:t>
-      </w:r>
-    </w:p>
-    <w:p>
-      <w:pPr>
-        <w:pStyle w:val="Heading2"/>
-        <w:rPr>
-          <w:rFonts w:cs="Trebuchet MS"/>
-        </w:rPr>
-      </w:pPr>
-      <w:r>
-        <w:t>Give Examples</w:t>
-      </w:r>
-    </w:p>
-    <w:p>
-      <w:pPr>
-        <w:rPr>
-          <w:rFonts w:ascii="Trebuchet MS" w:hAnsi="Trebuchet MS" w:cs="Trebuchet MS"/>
-          <w:sz w:val="36"/>
-          <w:szCs w:val="36"/>
-        </w:rPr>
-      </w:pPr>
-      <w:r>
-        <w:rPr>
-          <w:rFonts w:ascii="Courier New" w:hAnsi="Courier New" w:cs="Courier New"/>
-          <w:sz w:val="36"/>
-          <w:szCs w:val="36"/>
-        </w:rPr>
-        <w:t>examples</w:t>
-      </w:r>
-      <w:r>
-        <w:rPr>
-          <w:rFonts w:ascii="Trebuchet MS" w:hAnsi="Trebuchet MS" w:cs="Trebuchet MS"/>
-          <w:sz w:val="36"/>
-          <w:szCs w:val="36"/>
-        </w:rPr>
-        <w:t>:</w:t>
-      </w:r>
-    </w:p>
-    <w:p>
-      <w:pPr>
-        <w:ind w:right="-1260"/>
-        <w:rPr>
-          <w:rFonts w:ascii="Trebuchet MS" w:hAnsi="Trebuchet MS" w:cs="Trebuchet MS"/>
-          <w:sz w:val="28"/>
-        </w:rPr>
-      </w:pPr>
-      <w:r>
-        <w:rPr>
-          <w:rFonts w:ascii="Trebuchet MS" w:hAnsi="Trebuchet MS" w:cs="Trebuchet MS"/>
-          <w:sz w:val="28"/>
-        </w:rPr>
-        <w:tab/>
-        <w:t xml:space="preserve">_____________(_____________)            </w:t>
-      </w:r>
-      <w:r>
-        <w:rPr>
-          <w:rFonts w:ascii="Courier New" w:hAnsi="Courier New" w:cs="Courier New"/>
-          <w:sz w:val="28"/>
-        </w:rPr>
-        <w:t>is</w:t>
-      </w:r>
-      <w:r>
-        <w:rPr>
-          <w:rFonts w:ascii="Trebuchet MS" w:hAnsi="Trebuchet MS" w:cs="Trebuchet MS"/>
-          <w:sz w:val="28"/>
-        </w:rPr>
-        <w:t xml:space="preserve">  </w:t>
-      </w:r>
-    </w:p>
-    <w:p>
-      <w:pPr>
-        <w:ind w:right="-1260"/>
-        <w:rPr>
-          <w:rFonts w:ascii="Trebuchet MS" w:hAnsi="Trebuchet MS" w:cs="Trebuchet MS"/>
-          <w:sz w:val="28"/>
-        </w:rPr>
-      </w:pPr>
-    </w:p>
-    <w:p>
-      <w:pPr>
-        <w:ind w:right="-1260"/>
-        <w:rPr>
-          <w:rFonts w:ascii="Trebuchet MS" w:eastAsia="Trebuchet MS" w:hAnsi="Trebuchet MS" w:cs="Trebuchet MS"/>
-          <w:sz w:val="22"/>
-        </w:rPr>
-      </w:pPr>
-      <w:r>
-        <w:rPr>
-          <w:rFonts w:ascii="Trebuchet MS" w:hAnsi="Trebuchet MS" w:cs="Trebuchet MS"/>
-          <w:sz w:val="28"/>
-        </w:rPr>
-        <w:t xml:space="preserve">        ________________________________________________________________</w:t>
-      </w:r>
-    </w:p>
-    <w:p>
-      <w:pPr>
-        <w:ind w:right="-1260"/>
-        <w:rPr>
-          <w:rFonts w:ascii="Trebuchet MS" w:hAnsi="Trebuchet MS" w:cs="Trebuchet MS"/>
-          <w:sz w:val="18"/>
-        </w:rPr>
-      </w:pPr>
-      <w:r>
-        <w:rPr>
-          <w:rFonts w:ascii="Trebuchet MS" w:hAnsi="Trebuchet MS" w:cs="Trebuchet MS"/>
-          <w:sz w:val="18"/>
-        </w:rPr>
-        <w:tab/>
-      </w:r>
-      <w:r>
-        <w:rPr>
-          <w:rFonts w:ascii="Trebuchet MS" w:hAnsi="Trebuchet MS" w:cs="Trebuchet MS"/>
-          <w:sz w:val="18"/>
-        </w:rPr>
-        <w:tab/>
-      </w:r>
-      <w:r>
-        <w:rPr>
-          <w:rFonts w:ascii="Trebuchet MS" w:hAnsi="Trebuchet MS" w:cs="Trebuchet MS"/>
-          <w:sz w:val="18"/>
-        </w:rPr>
-        <w:tab/>
-        <w:t xml:space="preserve">            </w:t>
-      </w:r>
-    </w:p>
-    <w:p>
-      <w:pPr>
-        <w:ind w:right="-1260"/>
-        <w:rPr>
-          <w:rFonts w:ascii="Trebuchet MS" w:hAnsi="Trebuchet MS" w:cs="Trebuchet MS"/>
-          <w:sz w:val="18"/>
-        </w:rPr>
-      </w:pPr>
-    </w:p>
-    <w:p>
-      <w:pPr>
-        <w:ind w:right="-1260"/>
-        <w:rPr>
-          <w:rFonts w:ascii="Trebuchet MS" w:hAnsi="Trebuchet MS" w:cs="Trebuchet MS"/>
-          <w:sz w:val="18"/>
-        </w:rPr>
-      </w:pPr>
-    </w:p>
-    <w:p>
-      <w:pPr>
-        <w:ind w:right="-1260"/>
-        <w:rPr>
-          <w:rFonts w:ascii="Trebuchet MS" w:hAnsi="Trebuchet MS" w:cs="Trebuchet MS"/>
-          <w:sz w:val="28"/>
-        </w:rPr>
-      </w:pPr>
-      <w:r>
-        <w:rPr>
-          <w:rFonts w:ascii="Trebuchet MS" w:hAnsi="Trebuchet MS" w:cs="Trebuchet MS"/>
-          <w:sz w:val="28"/>
-        </w:rPr>
-        <w:tab/>
-        <w:t xml:space="preserve">_____________(_____________)            </w:t>
-      </w:r>
-      <w:r>
-        <w:rPr>
-          <w:rFonts w:ascii="Courier New" w:hAnsi="Courier New" w:cs="Courier New"/>
-          <w:sz w:val="28"/>
-        </w:rPr>
-        <w:t>is</w:t>
-      </w:r>
-      <w:r>
-        <w:rPr>
-          <w:rFonts w:ascii="Trebuchet MS" w:hAnsi="Trebuchet MS" w:cs="Trebuchet MS"/>
-          <w:sz w:val="28"/>
-        </w:rPr>
-        <w:t xml:space="preserve"> </w:t>
-      </w:r>
-      <w:r>
-        <w:rPr>
-          <w:rFonts w:ascii="Trebuchet MS" w:hAnsi="Trebuchet MS" w:cs="Trebuchet MS"/>
-          <w:sz w:val="18"/>
-        </w:rPr>
-        <w:tab/>
-      </w:r>
-    </w:p>
-    <w:p>
-      <w:pPr>
-        <w:ind w:right="-1260"/>
-        <w:rPr>
-          <w:rFonts w:ascii="Trebuchet MS" w:hAnsi="Trebuchet MS" w:cs="Trebuchet MS"/>
-          <w:sz w:val="28"/>
-        </w:rPr>
-      </w:pPr>
-    </w:p>
-    <w:p>
-      <w:pPr>
-        <w:ind w:right="-1260"/>
-        <w:rPr>
-          <w:rFonts w:ascii="Trebuchet MS" w:hAnsi="Trebuchet MS" w:cs="Trebuchet MS"/>
-          <w:sz w:val="18"/>
-        </w:rPr>
-      </w:pPr>
-      <w:r>
-        <w:rPr>
-          <w:rFonts w:ascii="Trebuchet MS" w:hAnsi="Trebuchet MS" w:cs="Trebuchet MS"/>
-          <w:sz w:val="28"/>
-        </w:rPr>
-        <w:t xml:space="preserve">        ________________________________________________________________</w:t>
-      </w:r>
-    </w:p>
-    <w:p>
-      <w:pPr>
-        <w:rPr>
-          <w:rFonts w:ascii="Trebuchet MS" w:hAnsi="Trebuchet MS" w:cs="Trebuchet MS"/>
-          <w:sz w:val="18"/>
-        </w:rPr>
-      </w:pPr>
-      <w:r>
-        <w:rPr>
-          <w:rFonts w:ascii="Trebuchet MS" w:hAnsi="Trebuchet MS" w:cs="Trebuchet MS"/>
-          <w:sz w:val="18"/>
-        </w:rPr>
-        <w:tab/>
-      </w:r>
-      <w:r>
-        <w:rPr>
-          <w:rFonts w:ascii="Trebuchet MS" w:hAnsi="Trebuchet MS" w:cs="Trebuchet MS"/>
-          <w:sz w:val="18"/>
-        </w:rPr>
-        <w:tab/>
-      </w:r>
-      <w:r>
-        <w:rPr>
-          <w:rFonts w:ascii="Trebuchet MS" w:hAnsi="Trebuchet MS" w:cs="Trebuchet MS"/>
-          <w:sz w:val="18"/>
-        </w:rPr>
-        <w:tab/>
-      </w:r>
-      <w:r>
-        <w:rPr>
-          <w:rFonts w:ascii="Trebuchet MS" w:hAnsi="Trebuchet MS" w:cs="Trebuchet MS"/>
-          <w:sz w:val="18"/>
-        </w:rPr>
-        <w:tab/>
-      </w:r>
-    </w:p>
-    <w:p>
-      <w:pPr>
-        <w:rPr>
-          <w:rFonts w:ascii="Courier New" w:hAnsi="Courier New" w:cs="Courier New"/>
-          <w:sz w:val="36"/>
-          <w:szCs w:val="36"/>
-        </w:rPr>
-      </w:pPr>
-      <w:r>
-        <w:rPr>
-          <w:rFonts w:ascii="Courier New" w:hAnsi="Courier New" w:cs="Courier New"/>
-          <w:sz w:val="36"/>
-          <w:szCs w:val="36"/>
-        </w:rPr>
-        <w:t>end</w:t>
-      </w:r>
-    </w:p>
-    <w:p>
-      <w:pPr>
-        <w:pStyle w:val="Heading1"/>
-        <w:numPr>
-          <w:ilvl w:val="0"/>
-          <w:numId w:val="4"/>
-        </w:numPr>
-      </w:pPr>
-      <w:r>
-        <w:t>Function Header</w:t>
-      </w:r>
-    </w:p>
-    <w:p>
-      <w:pPr>
-        <w:pStyle w:val="NormalBullet"/>
-        <w:numPr>
-          <w:ilvl w:val="0"/>
-          <w:numId w:val="0"/>
-        </w:numPr>
-      </w:pPr>
-    </w:p>
-    <w:p>
-      <w:pPr>
-        <w:rPr>
-          <w:rFonts w:ascii="Trebuchet MS" w:hAnsi="Trebuchet MS" w:cs="Trebuchet MS"/>
-          <w:sz w:val="18"/>
-        </w:rPr>
-      </w:pPr>
-      <w:r>
-        <w:rPr>
-          <w:rFonts w:ascii="Courier New" w:hAnsi="Courier New" w:cs="Courier New"/>
-          <w:sz w:val="36"/>
-        </w:rPr>
-        <w:t>fun</w:t>
-      </w:r>
-      <w:r>
-        <w:rPr>
-          <w:rFonts w:ascii="Trebuchet MS" w:hAnsi="Trebuchet MS" w:cs="Trebuchet MS"/>
-          <w:sz w:val="36"/>
-        </w:rPr>
-        <w:t xml:space="preserve">  </w:t>
-      </w:r>
-      <w:r>
-        <w:rPr>
-          <w:rFonts w:ascii="Trebuchet MS" w:hAnsi="Trebuchet MS" w:cs="Trebuchet MS"/>
-          <w:sz w:val="28"/>
-        </w:rPr>
-        <w:t>___________________(__________________) :</w:t>
-      </w:r>
-      <w:r>
-        <w:rPr>
-          <w:rFonts w:ascii="Trebuchet MS" w:hAnsi="Trebuchet MS" w:cs="Trebuchet MS"/>
-          <w:sz w:val="22"/>
-        </w:rPr>
-        <w:tab/>
-        <w:t xml:space="preserve">   </w:t>
-      </w:r>
-    </w:p>
-    <w:p>
-      <w:pPr>
-        <w:rPr>
-          <w:rFonts w:ascii="Trebuchet MS" w:hAnsi="Trebuchet MS" w:cs="Trebuchet MS"/>
-          <w:sz w:val="18"/>
-        </w:rPr>
-      </w:pPr>
-      <w:r>
-        <w:rPr>
-          <w:rFonts w:ascii="Trebuchet MS" w:hAnsi="Trebuchet MS" w:cs="Trebuchet MS"/>
-          <w:sz w:val="18"/>
-        </w:rPr>
-        <w:t xml:space="preserve">                     function name</w:t>
-      </w:r>
-      <w:r>
-        <w:rPr>
-          <w:rFonts w:ascii="Trebuchet MS" w:hAnsi="Trebuchet MS" w:cs="Trebuchet MS"/>
-          <w:sz w:val="18"/>
-        </w:rPr>
-        <w:tab/>
-      </w:r>
-      <w:r>
-        <w:rPr>
-          <w:rFonts w:ascii="Trebuchet MS" w:hAnsi="Trebuchet MS" w:cs="Trebuchet MS"/>
-          <w:sz w:val="18"/>
-        </w:rPr>
-        <w:tab/>
-        <w:t xml:space="preserve">                 variable names</w:t>
-      </w:r>
-    </w:p>
-    <w:p>
-      <w:pPr>
-        <w:rPr>
-          <w:rFonts w:ascii="Trebuchet MS" w:hAnsi="Trebuchet MS" w:cs="Trebuchet MS"/>
-          <w:sz w:val="18"/>
-        </w:rPr>
-      </w:pPr>
-    </w:p>
-    <w:p>
-      <w:pPr>
-        <w:rPr>
-          <w:rFonts w:ascii="Trebuchet MS" w:hAnsi="Trebuchet MS" w:cs="Trebuchet MS"/>
-          <w:sz w:val="18"/>
-        </w:rPr>
-      </w:pPr>
-      <w:r>
-        <w:rPr>
-          <w:rFonts w:ascii="Trebuchet MS" w:hAnsi="Trebuchet MS" w:cs="Trebuchet MS"/>
-          <w:sz w:val="28"/>
-        </w:rPr>
-        <w:t>______:</w:t>
-      </w:r>
-    </w:p>
-    <w:p>
-      <w:pPr>
-        <w:rPr>
-          <w:rFonts w:ascii="Trebuchet MS" w:hAnsi="Trebuchet MS" w:cs="Trebuchet MS"/>
-          <w:sz w:val="18"/>
-        </w:rPr>
-      </w:pPr>
-    </w:p>
-    <w:tbl>
-      <w:tblPr>
-        <w:tblW w:w="0" w:type="auto"/>
-        <w:tblInd w:w="1048" w:type="dxa"/>
-        <w:tblLayout w:type="fixed"/>
-        <w:tblCellMar>
-          <w:top w:w="55" w:type="dxa"/>
-          <w:left w:w="55" w:type="dxa"/>
-          <w:bottom w:w="55" w:type="dxa"/>
-          <w:right w:w="55" w:type="dxa"/>
-        </w:tblCellMar>
-        <w:tblLook w:val="0000" w:firstRow="0" w:lastRow="0" w:firstColumn="0" w:lastColumn="0" w:noHBand="0" w:noVBand="0"/>
-      </w:tblPr>
-      <w:tblGrid>
-        <w:gridCol w:w="4220"/>
-        <w:gridCol w:w="4174"/>
-      </w:tblGrid>
-      <w:tr>
-        <w:trPr>
-          <w:tblHeader/>
-        </w:trPr>
-        <w:tc>
-          <w:tcPr>
-            <w:tcW w:w="4220" w:type="dxa"/>
-            <w:tcBorders>
-              <w:bottom w:val="single" w:sz="1" w:space="0" w:color="808080"/>
-            </w:tcBorders>
-            <w:shd w:val="clear" w:color="auto" w:fill="auto"/>
-          </w:tcPr>
-          <w:p>
-            <w:pPr>
-              <w:pStyle w:val="TableHeading"/>
-              <w:snapToGrid w:val="0"/>
-              <w:rPr>
-                <w:sz w:val="32"/>
-                <w:szCs w:val="32"/>
-              </w:rPr>
-            </w:pPr>
-          </w:p>
-        </w:tc>
-        <w:tc>
-          <w:tcPr>
-            <w:tcW w:w="4174" w:type="dxa"/>
-            <w:tcBorders>
-              <w:left w:val="single" w:sz="1" w:space="0" w:color="808080"/>
-              <w:bottom w:val="single" w:sz="1" w:space="0" w:color="808080"/>
-            </w:tcBorders>
-            <w:shd w:val="clear" w:color="auto" w:fill="auto"/>
-          </w:tcPr>
-          <w:p>
-            <w:pPr>
-              <w:pStyle w:val="TableHeading"/>
-              <w:snapToGrid w:val="0"/>
-              <w:rPr>
-                <w:b w:val="0"/>
-                <w:bCs w:val="0"/>
-                <w:sz w:val="32"/>
-                <w:szCs w:val="32"/>
-              </w:rPr>
-            </w:pPr>
-          </w:p>
-        </w:tc>
-      </w:tr>
-      <w:tr>
-        <w:tc>
-          <w:tcPr>
-            <w:tcW w:w="4220" w:type="dxa"/>
-            <w:tcBorders>
-              <w:bottom w:val="single" w:sz="1" w:space="0" w:color="808080"/>
-            </w:tcBorders>
-            <w:shd w:val="clear" w:color="auto" w:fill="auto"/>
-          </w:tcPr>
-          <w:p>
-            <w:pPr>
-              <w:pStyle w:val="TableContents"/>
-              <w:snapToGrid w:val="0"/>
-              <w:rPr>
-                <w:sz w:val="32"/>
-                <w:szCs w:val="32"/>
-              </w:rPr>
-            </w:pPr>
-          </w:p>
-        </w:tc>
-        <w:tc>
-          <w:tcPr>
-            <w:tcW w:w="4174" w:type="dxa"/>
-            <w:tcBorders>
-              <w:left w:val="single" w:sz="1" w:space="0" w:color="808080"/>
-              <w:bottom w:val="single" w:sz="1" w:space="0" w:color="808080"/>
-            </w:tcBorders>
-            <w:shd w:val="clear" w:color="auto" w:fill="auto"/>
-          </w:tcPr>
-          <w:p>
-            <w:pPr>
-              <w:pStyle w:val="TableContents"/>
-              <w:snapToGrid w:val="0"/>
-              <w:rPr>
-                <w:sz w:val="32"/>
-                <w:szCs w:val="32"/>
-              </w:rPr>
-            </w:pPr>
-          </w:p>
-        </w:tc>
-      </w:tr>
-      <w:tr>
-        <w:tc>
-          <w:tcPr>
-            <w:tcW w:w="4220" w:type="dxa"/>
-            <w:tcBorders>
-              <w:bottom w:val="single" w:sz="1" w:space="0" w:color="808080"/>
-            </w:tcBorders>
-            <w:shd w:val="clear" w:color="auto" w:fill="auto"/>
-          </w:tcPr>
-          <w:p>
-            <w:pPr>
-              <w:pStyle w:val="TableContents"/>
-              <w:snapToGrid w:val="0"/>
-              <w:rPr>
-                <w:sz w:val="32"/>
-                <w:szCs w:val="32"/>
-              </w:rPr>
-            </w:pPr>
-          </w:p>
-        </w:tc>
-        <w:tc>
-          <w:tcPr>
-            <w:tcW w:w="4174" w:type="dxa"/>
-            <w:tcBorders>
-              <w:left w:val="single" w:sz="1" w:space="0" w:color="808080"/>
-              <w:bottom w:val="single" w:sz="1" w:space="0" w:color="808080"/>
-            </w:tcBorders>
-            <w:shd w:val="clear" w:color="auto" w:fill="auto"/>
-          </w:tcPr>
-          <w:p>
-            <w:pPr>
-              <w:pStyle w:val="TableContents"/>
-              <w:snapToGrid w:val="0"/>
-              <w:rPr>
-                <w:sz w:val="32"/>
-                <w:szCs w:val="32"/>
-              </w:rPr>
-            </w:pPr>
-          </w:p>
-        </w:tc>
-      </w:tr>
-      <w:tr>
-        <w:tc>
-          <w:tcPr>
-            <w:tcW w:w="4220" w:type="dxa"/>
-            <w:tcBorders>
-              <w:bottom w:val="single" w:sz="1" w:space="0" w:color="808080"/>
-            </w:tcBorders>
-            <w:shd w:val="clear" w:color="auto" w:fill="auto"/>
-          </w:tcPr>
-          <w:p>
-            <w:pPr>
-              <w:pStyle w:val="TableContents"/>
-              <w:snapToGrid w:val="0"/>
-              <w:rPr>
-                <w:sz w:val="32"/>
-                <w:szCs w:val="32"/>
-              </w:rPr>
-            </w:pPr>
-          </w:p>
-        </w:tc>
-        <w:tc>
-          <w:tcPr>
-            <w:tcW w:w="4174" w:type="dxa"/>
-            <w:tcBorders>
-              <w:left w:val="single" w:sz="1" w:space="0" w:color="808080"/>
-              <w:bottom w:val="single" w:sz="1" w:space="0" w:color="808080"/>
-            </w:tcBorders>
-            <w:shd w:val="clear" w:color="auto" w:fill="auto"/>
-          </w:tcPr>
-          <w:p>
-            <w:pPr>
-              <w:pStyle w:val="TableContents"/>
-              <w:snapToGrid w:val="0"/>
-              <w:rPr>
-                <w:sz w:val="32"/>
-                <w:szCs w:val="32"/>
-              </w:rPr>
-            </w:pPr>
-          </w:p>
-        </w:tc>
-      </w:tr>
-      <w:tr>
-        <w:tc>
-          <w:tcPr>
-            <w:tcW w:w="4220" w:type="dxa"/>
-            <w:tcBorders>
-              <w:bottom w:val="single" w:sz="1" w:space="0" w:color="808080"/>
-            </w:tcBorders>
-            <w:shd w:val="clear" w:color="auto" w:fill="auto"/>
-          </w:tcPr>
-          <w:p>
-            <w:pPr>
-              <w:pStyle w:val="TableContents"/>
-              <w:snapToGrid w:val="0"/>
-              <w:rPr>
-                <w:sz w:val="32"/>
-                <w:szCs w:val="32"/>
-              </w:rPr>
-            </w:pPr>
-          </w:p>
-        </w:tc>
-        <w:tc>
-          <w:tcPr>
-            <w:tcW w:w="4174" w:type="dxa"/>
-            <w:tcBorders>
-              <w:left w:val="single" w:sz="1" w:space="0" w:color="808080"/>
-              <w:bottom w:val="single" w:sz="1" w:space="0" w:color="808080"/>
-            </w:tcBorders>
-            <w:shd w:val="clear" w:color="auto" w:fill="auto"/>
-          </w:tcPr>
-          <w:p>
-            <w:pPr>
-              <w:pStyle w:val="TableContents"/>
-              <w:snapToGrid w:val="0"/>
-              <w:rPr>
-                <w:sz w:val="32"/>
-                <w:szCs w:val="32"/>
-              </w:rPr>
-            </w:pPr>
-          </w:p>
-        </w:tc>
-      </w:tr>
-      <w:tr>
-        <w:tc>
-          <w:tcPr>
-            <w:tcW w:w="4220" w:type="dxa"/>
-            <w:tcBorders>
-              <w:bottom w:val="single" w:sz="1" w:space="0" w:color="808080"/>
-            </w:tcBorders>
-            <w:shd w:val="clear" w:color="auto" w:fill="auto"/>
-          </w:tcPr>
-          <w:p>
-            <w:pPr>
-              <w:pStyle w:val="TableContents"/>
-              <w:snapToGrid w:val="0"/>
-              <w:rPr>
-                <w:sz w:val="32"/>
-                <w:szCs w:val="32"/>
-              </w:rPr>
-            </w:pPr>
-          </w:p>
-        </w:tc>
-        <w:tc>
-          <w:tcPr>
-            <w:tcW w:w="4174" w:type="dxa"/>
-            <w:tcBorders>
-              <w:left w:val="single" w:sz="1" w:space="0" w:color="808080"/>
-              <w:bottom w:val="single" w:sz="1" w:space="0" w:color="808080"/>
-            </w:tcBorders>
-            <w:shd w:val="clear" w:color="auto" w:fill="auto"/>
-          </w:tcPr>
-          <w:p>
-            <w:pPr>
-              <w:pStyle w:val="TableContents"/>
-              <w:snapToGrid w:val="0"/>
-              <w:rPr>
-                <w:sz w:val="32"/>
-                <w:szCs w:val="32"/>
-              </w:rPr>
-            </w:pPr>
-          </w:p>
-        </w:tc>
-      </w:tr>
-    </w:tbl>
-    <w:p>
-      <w:pPr>
-        <w:spacing w:line="360" w:lineRule="auto"/>
-        <w:rPr>
-          <w:rFonts w:ascii="Courier New" w:hAnsi="Courier New" w:cs="Courier New"/>
-          <w:color w:val="000000"/>
-          <w:sz w:val="36"/>
-          <w:szCs w:val="36"/>
-        </w:rPr>
-      </w:pPr>
-      <w:r>
-        <w:rPr>
-          <w:rFonts w:ascii="Trebuchet MS" w:hAnsi="Trebuchet MS"/>
-          <w:color w:val="000000"/>
-          <w:sz w:val="36"/>
-          <w:szCs w:val="36"/>
-        </w:rPr>
-        <w:tab/>
-      </w:r>
-      <w:r>
-        <w:rPr>
-          <w:rFonts w:ascii="Courier New" w:hAnsi="Courier New" w:cs="Courier New"/>
-          <w:color w:val="000000"/>
-          <w:sz w:val="36"/>
-          <w:szCs w:val="36"/>
-        </w:rPr>
-        <w:t>end</w:t>
-      </w:r>
-    </w:p>
-    <w:p>
-      <w:pPr>
-        <w:spacing w:line="360" w:lineRule="auto"/>
-        <w:rPr>
-          <w:rFonts w:ascii="Courier New" w:hAnsi="Courier New" w:cs="Courier New"/>
-          <w:color w:val="FFFFFF"/>
-          <w:sz w:val="36"/>
-          <w:szCs w:val="36"/>
-        </w:rPr>
-      </w:pPr>
-      <w:r>
-        <w:rPr>
-          <w:rFonts w:ascii="Courier New" w:hAnsi="Courier New" w:cs="Courier New"/>
-          <w:color w:val="000000"/>
-          <w:sz w:val="36"/>
-          <w:szCs w:val="36"/>
-        </w:rPr>
-        <w:t>end</w:t>
-      </w:r>
-      <w:r>
-        <w:rPr>
-          <w:rFonts w:ascii="Courier New" w:hAnsi="Courier New" w:cs="Courier New"/>
-          <w:color w:val="000000"/>
-          <w:sz w:val="23"/>
-          <w:szCs w:val="23"/>
-        </w:rPr>
-        <w:tab/>
-      </w:r>
-    </w:p>
-    <w:p>
-      <w:pPr>
-        <w:pStyle w:val="Heading1"/>
         <w:rPr>
           <w:rFonts w:cs="Trebuchet MS"/>
         </w:rPr>
@@ -29568,23 +28663,21 @@
           <w:szCs w:val="24"/>
         </w:rPr>
       </w:pPr>
+    </w:p>
+    <w:p>
+      <w:pPr>
+        <w:jc w:val="center"/>
+      </w:pPr>
+      <w:bookmarkStart w:id="0" w:name="_GoBack"/>
       <w:r>
         <w:rPr>
           <w:noProof/>
         </w:rPr>
         <w:drawing>
-          <wp:anchor distT="0" distB="0" distL="0" distR="0" simplePos="0" relativeHeight="251697152" behindDoc="1" locked="0" layoutInCell="1" allowOverlap="1" wp14:anchorId="73DAE5C5" wp14:editId="2FADA53D">
-            <wp:simplePos x="0" y="0"/>
-            <wp:positionH relativeFrom="column">
-              <wp:posOffset>533524</wp:posOffset>
-            </wp:positionH>
-            <wp:positionV relativeFrom="paragraph">
-              <wp:posOffset>172488</wp:posOffset>
-            </wp:positionV>
-            <wp:extent cx="5191432" cy="814035"/>
-            <wp:effectExtent l="0" t="0" r="0" b="0"/>
-            <wp:wrapNone/>
-            <wp:docPr id="40" name="Picture 2"/>
+          <wp:inline distT="0" distB="0" distL="0" distR="0" wp14:anchorId="0C609FE2" wp14:editId="69A8382C">
+            <wp:extent cx="3865111" cy="708023"/>
+            <wp:effectExtent l="0" t="0" r="0" b="3810"/>
+            <wp:docPr id="5" name="Picture 5"/>
             <wp:cNvGraphicFramePr>
               <a:graphicFrameLocks xmlns:a="http://schemas.openxmlformats.org/drawingml/2006/main" noChangeAspect="1"/>
             </wp:cNvGraphicFramePr>
@@ -29592,55 +28685,38 @@
               <a:graphicData uri="http://schemas.openxmlformats.org/drawingml/2006/picture">
                 <pic:pic xmlns:pic="http://schemas.openxmlformats.org/drawingml/2006/picture">
                   <pic:nvPicPr>
-                    <pic:cNvPr id="0" name="Picture 2"/>
-                    <pic:cNvPicPr>
-                      <a:picLocks noChangeAspect="1" noChangeArrowheads="1"/>
-                    </pic:cNvPicPr>
+                    <pic:cNvPr id="5" name="Screenshot 2016-12-27 13.53.14.png"/>
+                    <pic:cNvPicPr/>
                   </pic:nvPicPr>
                   <pic:blipFill>
-                    <a:blip r:embed="rId14">
+                    <a:blip r:embed="rId13">
                       <a:extLst>
                         <a:ext uri="{28A0092B-C50C-407E-A947-70E740481C1C}">
                           <a14:useLocalDpi xmlns:a14="http://schemas.microsoft.com/office/drawing/2010/main" val="0"/>
                         </a:ext>
                       </a:extLst>
                     </a:blip>
-                    <a:srcRect/>
                     <a:stretch>
                       <a:fillRect/>
                     </a:stretch>
                   </pic:blipFill>
-                  <pic:spPr bwMode="auto">
+                  <pic:spPr>
                     <a:xfrm>
                       <a:off x="0" y="0"/>
-                      <a:ext cx="5228212" cy="819802"/>
+                      <a:ext cx="3937759" cy="721331"/>
                     </a:xfrm>
                     <a:prstGeom prst="rect">
                       <a:avLst/>
                     </a:prstGeom>
-                    <a:solidFill>
-                      <a:srgbClr val="FFFFFF"/>
-                    </a:solidFill>
-                    <a:ln>
-                      <a:noFill/>
-                    </a:ln>
                   </pic:spPr>
                 </pic:pic>
               </a:graphicData>
             </a:graphic>
-            <wp14:sizeRelH relativeFrom="page">
-              <wp14:pctWidth>0</wp14:pctWidth>
-            </wp14:sizeRelH>
-            <wp14:sizeRelV relativeFrom="page">
-              <wp14:pctHeight>0</wp14:pctHeight>
-            </wp14:sizeRelV>
-          </wp:anchor>
+          </wp:inline>
         </w:drawing>
       </w:r>
-    </w:p>
-    <w:p/>
-    <w:p/>
-    <w:p/>
+      <w:bookmarkEnd w:id="0"/>
+    </w:p>
     <w:p/>
     <w:p/>
     <w:p>
@@ -29730,14 +28806,14 @@
                         </a:ln>
                         <a:extLst>
                           <a:ext uri="{909E8E84-426E-40dd-AFC4-6F175D3DCCD1}">
-                            <a14:hiddenFill xmlns:a14="http://schemas.microsoft.com/office/drawing/2010/main">
+                            <a14:hiddenFill xmlns:a14="http://schemas.microsoft.com/office/drawing/2010/main" xmlns:w="http://schemas.openxmlformats.org/wordprocessingml/2006/main" xmlns:w10="urn:schemas-microsoft-com:office:word" xmlns:v="urn:schemas-microsoft-com:vml" xmlns:o="urn:schemas-microsoft-com:office:office" xmlns="">
                               <a:solidFill>
                                 <a:srgbClr val="FFFFFF"/>
                               </a:solidFill>
                             </a14:hiddenFill>
                           </a:ext>
                           <a:ext uri="{91240B29-F687-4f45-9708-019B960494DF}">
-                            <a14:hiddenLine xmlns:a14="http://schemas.microsoft.com/office/drawing/2010/main" w="9525">
+                            <a14:hiddenLine xmlns:a14="http://schemas.microsoft.com/office/drawing/2010/main" xmlns:w="http://schemas.openxmlformats.org/wordprocessingml/2006/main" xmlns:w10="urn:schemas-microsoft-com:office:word" xmlns:v="urn:schemas-microsoft-com:vml" xmlns:o="urn:schemas-microsoft-com:office:office" xmlns="" w="9525">
                               <a:solidFill>
                                 <a:srgbClr val="000000"/>
                               </a:solidFill>
@@ -29774,7 +28850,7 @@
           </mc:Choice>
           <mc:Fallback>
             <w:pict>
-              <v:shape id="_x0000_s1039" type="#_x0000_t202" style="position:absolute;margin-left:105.55pt;margin-top:2.55pt;width:49.85pt;height:26.05pt;z-index:251700224;visibility:visible;mso-wrap-style:square;mso-width-percent:0;mso-height-percent:0;mso-wrap-distance-left:9pt;mso-wrap-distance-top:0;mso-wrap-distance-right:9pt;mso-wrap-distance-bottom:0;mso-position-horizontal:absolute;mso-position-horizontal-relative:text;mso-position-vertical:absolute;mso-position-vertical-relative:text;mso-width-percent:0;mso-height-percent:0;mso-width-relative:page;mso-height-relative:page;v-text-anchor:top" o:gfxdata="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" filled="f" stroked="f">
+              <v:shape w14:anchorId="33A8D394" id="_x0000_s1039" type="#_x0000_t202" style="position:absolute;margin-left:105.55pt;margin-top:2.55pt;width:49.85pt;height:26.05pt;z-index:251700224;visibility:visible;mso-wrap-style:square;mso-width-percent:0;mso-height-percent:0;mso-wrap-distance-left:9pt;mso-wrap-distance-top:0;mso-wrap-distance-right:9pt;mso-wrap-distance-bottom:0;mso-position-horizontal:absolute;mso-position-horizontal-relative:text;mso-position-vertical:absolute;mso-position-vertical-relative:text;mso-width-percent:0;mso-height-percent:0;mso-width-relative:page;mso-height-relative:page;v-text-anchor:top" o:gfxdata="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" filled="f" stroked="f">
                 <v:textbox inset=",7.2pt,,7.2pt">
                   <w:txbxContent>
                     <w:p>
@@ -29869,7 +28945,7 @@
                         <a:effectLst/>
                         <a:extLst>
                           <a:ext uri="{909E8E84-426E-40dd-AFC4-6F175D3DCCD1}">
-                            <a14:hiddenFill xmlns:a14="http://schemas.microsoft.com/office/drawing/2010/main">
+                            <a14:hiddenFill xmlns:a14="http://schemas.microsoft.com/office/drawing/2010/main" xmlns:w="http://schemas.openxmlformats.org/wordprocessingml/2006/main" xmlns:w10="urn:schemas-microsoft-com:office:word" xmlns:v="urn:schemas-microsoft-com:vml" xmlns:o="urn:schemas-microsoft-com:office:office" xmlns="">
                               <a:gradFill rotWithShape="1">
                                 <a:gsLst>
                                   <a:gs pos="0">
@@ -29884,7 +28960,7 @@
                             </a14:hiddenFill>
                           </a:ext>
                           <a:ext uri="{AF507438-7753-43e0-B8FC-AC1667EBCBE1}">
-                            <a14:hiddenEffects xmlns:a14="http://schemas.microsoft.com/office/drawing/2010/main">
+                            <a14:hiddenEffects xmlns:a14="http://schemas.microsoft.com/office/drawing/2010/main" xmlns:w="http://schemas.openxmlformats.org/wordprocessingml/2006/main" xmlns:w10="urn:schemas-microsoft-com:office:word" xmlns:v="urn:schemas-microsoft-com:vml" xmlns:o="urn:schemas-microsoft-com:office:office" xmlns="">
                               <a:effectLst>
                                 <a:outerShdw blurRad="40000" dist="23000" dir="5400000" rotWithShape="0">
                                   <a:srgbClr val="000000">
@@ -29911,7 +28987,7 @@
               </wp:anchor>
             </w:drawing>
           </mc:Choice>
-          <mc:Fallback xmlns:w15="http://schemas.microsoft.com/office/word/2012/wordml">
+          <mc:Fallback>
             <w:pict>
               <v:oval id="Oval 1" o:spid="_x0000_s1026" style="position:absolute;margin-left:69.85pt;margin-top:6.15pt;width:120.7pt;height:118.65pt;z-index:251698176;visibility:visible;mso-wrap-style:square;mso-width-percent:0;mso-height-percent:0;mso-wrap-distance-left:9pt;mso-wrap-distance-top:0;mso-wrap-distance-right:9pt;mso-wrap-distance-bottom:0;mso-position-horizontal:absolute;mso-position-horizontal-relative:text;mso-position-vertical:absolute;mso-position-vertical-relative:text;mso-width-percent:0;mso-height-percent:0;mso-width-relative:page;mso-height-relative:page;v-text-anchor:middle" o:gfxdata="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" filled="f" fillcolor="#9bc1ff">
                 <v:fill color2="#3f80cd" rotate="t" focus="100%" type="gradient">
@@ -29925,7 +29001,6 @@
         </mc:AlternateContent>
       </w:r>
     </w:p>
-    <w:p/>
     <w:p>
       <w:r>
         <w:rPr>
@@ -29934,7 +29009,139 @@
         <mc:AlternateContent>
           <mc:Choice Requires="wps">
             <w:drawing>
-              <wp:anchor distT="0" distB="0" distL="114300" distR="114300" simplePos="0" relativeHeight="251699200" behindDoc="0" locked="0" layoutInCell="1" allowOverlap="1" wp14:anchorId="2B776485" wp14:editId="1E57FA24">
+              <wp:anchor distT="0" distB="0" distL="114300" distR="114300" simplePos="0" relativeHeight="251701248" behindDoc="0" locked="0" layoutInCell="1" allowOverlap="1" wp14:anchorId="3023F6EB" wp14:editId="31240BF8">
+                <wp:simplePos x="0" y="0"/>
+                <wp:positionH relativeFrom="column">
+                  <wp:posOffset>1492250</wp:posOffset>
+                </wp:positionH>
+                <wp:positionV relativeFrom="paragraph">
+                  <wp:posOffset>162560</wp:posOffset>
+                </wp:positionV>
+                <wp:extent cx="970915" cy="457835"/>
+                <wp:effectExtent l="6350" t="3810" r="635" b="0"/>
+                <wp:wrapThrough wrapText="bothSides">
+                  <wp:wrapPolygon edited="0">
+                    <wp:start x="0" y="0"/>
+                    <wp:lineTo x="21600" y="0"/>
+                    <wp:lineTo x="21600" y="21600"/>
+                    <wp:lineTo x="0" y="21600"/>
+                    <wp:lineTo x="0" y="0"/>
+                  </wp:wrapPolygon>
+                </wp:wrapThrough>
+                <wp:docPr id="36" name="Text Box 28"/>
+                <wp:cNvGraphicFramePr>
+                  <a:graphicFrameLocks xmlns:a="http://schemas.openxmlformats.org/drawingml/2006/main"/>
+                </wp:cNvGraphicFramePr>
+                <a:graphic xmlns:a="http://schemas.openxmlformats.org/drawingml/2006/main">
+                  <a:graphicData uri="http://schemas.microsoft.com/office/word/2010/wordprocessingShape">
+                    <wps:wsp>
+                      <wps:cNvSpPr txBox="1">
+                        <a:spLocks noChangeArrowheads="1"/>
+                      </wps:cNvSpPr>
+                      <wps:spPr bwMode="auto">
+                        <a:xfrm>
+                          <a:off x="0" y="0"/>
+                          <a:ext cx="970915" cy="457835"/>
+                        </a:xfrm>
+                        <a:prstGeom prst="rect">
+                          <a:avLst/>
+                        </a:prstGeom>
+                        <a:noFill/>
+                        <a:ln>
+                          <a:noFill/>
+                        </a:ln>
+                        <a:extLst>
+                          <a:ext uri="{909E8E84-426E-40dd-AFC4-6F175D3DCCD1}">
+                            <a14:hiddenFill xmlns:a14="http://schemas.microsoft.com/office/drawing/2010/main" xmlns:w="http://schemas.openxmlformats.org/wordprocessingml/2006/main" xmlns:w10="urn:schemas-microsoft-com:office:word" xmlns:v="urn:schemas-microsoft-com:vml" xmlns:o="urn:schemas-microsoft-com:office:office" xmlns="">
+                              <a:solidFill>
+                                <a:srgbClr val="FFFFFF"/>
+                              </a:solidFill>
+                            </a14:hiddenFill>
+                          </a:ext>
+                          <a:ext uri="{91240B29-F687-4f45-9708-019B960494DF}">
+                            <a14:hiddenLine xmlns:a14="http://schemas.microsoft.com/office/drawing/2010/main" xmlns:w="http://schemas.openxmlformats.org/wordprocessingml/2006/main" xmlns:w10="urn:schemas-microsoft-com:office:word" xmlns:v="urn:schemas-microsoft-com:vml" xmlns:o="urn:schemas-microsoft-com:office:office" xmlns="" w="9525">
+                              <a:solidFill>
+                                <a:srgbClr val="000000"/>
+                              </a:solidFill>
+                              <a:miter lim="800000"/>
+                              <a:headEnd/>
+                              <a:tailEnd/>
+                            </a14:hiddenLine>
+                          </a:ext>
+                        </a:extLst>
+                      </wps:spPr>
+                      <wps:txbx>
+                        <w:txbxContent>
+                          <w:p>
+                            <w:pPr>
+                              <w:rPr>
+                                <w:sz w:val="44"/>
+                                <w:szCs w:val="44"/>
+                              </w:rPr>
+                            </w:pPr>
+                            <w:r>
+                              <w:rPr>
+                                <w:sz w:val="44"/>
+                                <w:szCs w:val="44"/>
+                              </w:rPr>
+                              <w:t>-</w:t>
+                            </w:r>
+                          </w:p>
+                        </w:txbxContent>
+                      </wps:txbx>
+                      <wps:bodyPr rot="0" vert="horz" wrap="square" lIns="91440" tIns="91440" rIns="91440" bIns="91440" anchor="t" anchorCtr="0" upright="1">
+                        <a:noAutofit/>
+                      </wps:bodyPr>
+                    </wps:wsp>
+                  </a:graphicData>
+                </a:graphic>
+                <wp14:sizeRelH relativeFrom="page">
+                  <wp14:pctWidth>0</wp14:pctWidth>
+                </wp14:sizeRelH>
+                <wp14:sizeRelV relativeFrom="page">
+                  <wp14:pctHeight>0</wp14:pctHeight>
+                </wp14:sizeRelV>
+              </wp:anchor>
+            </w:drawing>
+          </mc:Choice>
+          <mc:Fallback>
+            <w:pict>
+              <v:shape w14:anchorId="3023F6EB" id="_x0000_s1040" type="#_x0000_t202" style="position:absolute;margin-left:117.5pt;margin-top:12.8pt;width:76.45pt;height:36.05pt;z-index:251701248;visibility:visible;mso-wrap-style:square;mso-width-percent:0;mso-height-percent:0;mso-wrap-distance-left:9pt;mso-wrap-distance-top:0;mso-wrap-distance-right:9pt;mso-wrap-distance-bottom:0;mso-position-horizontal:absolute;mso-position-horizontal-relative:text;mso-position-vertical:absolute;mso-position-vertical-relative:text;mso-width-percent:0;mso-height-percent:0;mso-width-relative:page;mso-height-relative:page;v-text-anchor:top" o:gfxdata="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" filled="f" stroked="f">
+                <v:textbox inset=",7.2pt,,7.2pt">
+                  <w:txbxContent>
+                    <w:p>
+                      <w:pPr>
+                        <w:rPr>
+                          <w:sz w:val="44"/>
+                          <w:szCs w:val="44"/>
+                        </w:rPr>
+                      </w:pPr>
+                      <w:r>
+                        <w:rPr>
+                          <w:sz w:val="44"/>
+                          <w:szCs w:val="44"/>
+                        </w:rPr>
+                        <w:t>-</w:t>
+                      </w:r>
+                    </w:p>
+                  </w:txbxContent>
+                </v:textbox>
+                <w10:wrap type="through"/>
+              </v:shape>
+            </w:pict>
+          </mc:Fallback>
+        </mc:AlternateContent>
+      </w:r>
+    </w:p>
+    <w:p>
+      <w:r>
+        <w:rPr>
+          <w:noProof/>
+        </w:rPr>
+        <mc:AlternateContent>
+          <mc:Choice Requires="wps">
+            <w:drawing>
+              <wp:anchor distT="0" distB="0" distL="114300" distR="114300" simplePos="0" relativeHeight="251699200" behindDoc="0" locked="0" layoutInCell="1" allowOverlap="1" wp14:anchorId="2B776485" wp14:editId="633AA1FA">
                 <wp:simplePos x="0" y="0"/>
                 <wp:positionH relativeFrom="column">
                   <wp:posOffset>1101090</wp:posOffset>
@@ -29991,7 +29198,7 @@
                         <a:effectLst/>
                         <a:extLst>
                           <a:ext uri="{909E8E84-426E-40dd-AFC4-6F175D3DCCD1}">
-                            <a14:hiddenFill xmlns:a14="http://schemas.microsoft.com/office/drawing/2010/main">
+                            <a14:hiddenFill xmlns:a14="http://schemas.microsoft.com/office/drawing/2010/main" xmlns:w="http://schemas.openxmlformats.org/wordprocessingml/2006/main" xmlns:w10="urn:schemas-microsoft-com:office:word" xmlns:v="urn:schemas-microsoft-com:vml" xmlns:o="urn:schemas-microsoft-com:office:office" xmlns="">
                               <a:gradFill rotWithShape="1">
                                 <a:gsLst>
                                   <a:gs pos="0">
@@ -30006,7 +29213,7 @@
                             </a14:hiddenFill>
                           </a:ext>
                           <a:ext uri="{AF507438-7753-43e0-B8FC-AC1667EBCBE1}">
-                            <a14:hiddenEffects xmlns:a14="http://schemas.microsoft.com/office/drawing/2010/main">
+                            <a14:hiddenEffects xmlns:a14="http://schemas.microsoft.com/office/drawing/2010/main" xmlns:w="http://schemas.openxmlformats.org/wordprocessingml/2006/main" xmlns:w10="urn:schemas-microsoft-com:office:word" xmlns:v="urn:schemas-microsoft-com:vml" xmlns:o="urn:schemas-microsoft-com:office:office" xmlns="">
                               <a:effectLst>
                                 <a:outerShdw blurRad="40000" dist="23000" dir="5400000" rotWithShape="0">
                                   <a:srgbClr val="000000">
@@ -30033,125 +29240,11 @@
               </wp:anchor>
             </w:drawing>
           </mc:Choice>
-          <mc:Fallback xmlns:w15="http://schemas.microsoft.com/office/word/2012/wordml">
+          <mc:Fallback>
             <w:pict>
-              <v:oval id="Oval 1" o:spid="_x0000_s1026" style="position:absolute;margin-left:86.7pt;margin-top:10.25pt;width:87.65pt;height:87.85pt;z-index:251699200;visibility:visible;mso-wrap-style:square;mso-width-percent:0;mso-height-percent:0;mso-wrap-distance-left:9pt;mso-wrap-distance-top:0;mso-wrap-distance-right:9pt;mso-wrap-distance-bottom:0;mso-position-horizontal:absolute;mso-position-horizontal-relative:text;mso-position-vertical:absolute;mso-position-vertical-relative:text;mso-width-percent:0;mso-height-percent:0;mso-width-relative:page;mso-height-relative:page;v-text-anchor:middle" o:gfxdata="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" filled="f" fillcolor="#9bc1ff">
-                <v:fill color2="#3f80cd" rotate="t" focus="100%" type="gradient">
-                  <o:fill v:ext="view" type="gradientUnscaled"/>
-                </v:fill>
-                <v:shadow opacity="22936f" mv:blur="40000f" origin=",.5" offset="0,23000emu"/>
+              <v:oval w14:anchorId="7A9002A2" id="Oval 1" o:spid="_x0000_s1026" style="position:absolute;margin-left:86.7pt;margin-top:10.25pt;width:87.65pt;height:87.85pt;z-index:251699200;visibility:visible;mso-wrap-style:square;mso-width-percent:0;mso-height-percent:0;mso-wrap-distance-left:9pt;mso-wrap-distance-top:0;mso-wrap-distance-right:9pt;mso-wrap-distance-bottom:0;mso-position-horizontal:absolute;mso-position-horizontal-relative:text;mso-position-vertical:absolute;mso-position-vertical-relative:text;mso-width-percent:0;mso-height-percent:0;mso-width-relative:page;mso-height-relative:page;v-text-anchor:middle" o:gfxdata="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" filled="f">
                 <w10:wrap type="through"/>
               </v:oval>
-            </w:pict>
-          </mc:Fallback>
-        </mc:AlternateContent>
-      </w:r>
-      <w:r>
-        <w:rPr>
-          <w:noProof/>
-        </w:rPr>
-        <mc:AlternateContent>
-          <mc:Choice Requires="wps">
-            <w:drawing>
-              <wp:anchor distT="0" distB="0" distL="114300" distR="114300" simplePos="0" relativeHeight="251701248" behindDoc="0" locked="0" layoutInCell="1" allowOverlap="1" wp14:anchorId="3023F6EB" wp14:editId="6EC465EB">
-                <wp:simplePos x="0" y="0"/>
-                <wp:positionH relativeFrom="column">
-                  <wp:posOffset>1289050</wp:posOffset>
-                </wp:positionH>
-                <wp:positionV relativeFrom="paragraph">
-                  <wp:posOffset>92710</wp:posOffset>
-                </wp:positionV>
-                <wp:extent cx="970915" cy="457835"/>
-                <wp:effectExtent l="6350" t="3810" r="635" b="0"/>
-                <wp:wrapThrough wrapText="bothSides">
-                  <wp:wrapPolygon edited="0">
-                    <wp:start x="0" y="0"/>
-                    <wp:lineTo x="21600" y="0"/>
-                    <wp:lineTo x="21600" y="21600"/>
-                    <wp:lineTo x="0" y="21600"/>
-                    <wp:lineTo x="0" y="0"/>
-                  </wp:wrapPolygon>
-                </wp:wrapThrough>
-                <wp:docPr id="36" name="Text Box 28"/>
-                <wp:cNvGraphicFramePr>
-                  <a:graphicFrameLocks xmlns:a="http://schemas.openxmlformats.org/drawingml/2006/main"/>
-                </wp:cNvGraphicFramePr>
-                <a:graphic xmlns:a="http://schemas.openxmlformats.org/drawingml/2006/main">
-                  <a:graphicData uri="http://schemas.microsoft.com/office/word/2010/wordprocessingShape">
-                    <wps:wsp>
-                      <wps:cNvSpPr txBox="1">
-                        <a:spLocks noChangeArrowheads="1"/>
-                      </wps:cNvSpPr>
-                      <wps:spPr bwMode="auto">
-                        <a:xfrm>
-                          <a:off x="0" y="0"/>
-                          <a:ext cx="970915" cy="457835"/>
-                        </a:xfrm>
-                        <a:prstGeom prst="rect">
-                          <a:avLst/>
-                        </a:prstGeom>
-                        <a:noFill/>
-                        <a:ln>
-                          <a:noFill/>
-                        </a:ln>
-                        <a:extLst>
-                          <a:ext uri="{909E8E84-426E-40dd-AFC4-6F175D3DCCD1}">
-                            <a14:hiddenFill xmlns:a14="http://schemas.microsoft.com/office/drawing/2010/main">
-                              <a:solidFill>
-                                <a:srgbClr val="FFFFFF"/>
-                              </a:solidFill>
-                            </a14:hiddenFill>
-                          </a:ext>
-                          <a:ext uri="{91240B29-F687-4f45-9708-019B960494DF}">
-                            <a14:hiddenLine xmlns:a14="http://schemas.microsoft.com/office/drawing/2010/main" w="9525">
-                              <a:solidFill>
-                                <a:srgbClr val="000000"/>
-                              </a:solidFill>
-                              <a:miter lim="800000"/>
-                              <a:headEnd/>
-                              <a:tailEnd/>
-                            </a14:hiddenLine>
-                          </a:ext>
-                        </a:extLst>
-                      </wps:spPr>
-                      <wps:txbx>
-                        <w:txbxContent>
-                          <w:p>
-                            <w:r>
-                              <w:t>line-length</w:t>
-                            </w:r>
-                          </w:p>
-                        </w:txbxContent>
-                      </wps:txbx>
-                      <wps:bodyPr rot="0" vert="horz" wrap="square" lIns="91440" tIns="91440" rIns="91440" bIns="91440" anchor="t" anchorCtr="0" upright="1">
-                        <a:noAutofit/>
-                      </wps:bodyPr>
-                    </wps:wsp>
-                  </a:graphicData>
-                </a:graphic>
-                <wp14:sizeRelH relativeFrom="page">
-                  <wp14:pctWidth>0</wp14:pctWidth>
-                </wp14:sizeRelH>
-                <wp14:sizeRelV relativeFrom="page">
-                  <wp14:pctHeight>0</wp14:pctHeight>
-                </wp14:sizeRelV>
-              </wp:anchor>
-            </w:drawing>
-          </mc:Choice>
-          <mc:Fallback>
-            <w:pict>
-              <v:shape id="_x0000_s1040" type="#_x0000_t202" style="position:absolute;margin-left:101.5pt;margin-top:7.3pt;width:76.45pt;height:36.05pt;z-index:251701248;visibility:visible;mso-wrap-style:square;mso-width-percent:0;mso-height-percent:0;mso-wrap-distance-left:9pt;mso-wrap-distance-top:0;mso-wrap-distance-right:9pt;mso-wrap-distance-bottom:0;mso-position-horizontal:absolute;mso-position-horizontal-relative:text;mso-position-vertical:absolute;mso-position-vertical-relative:text;mso-width-percent:0;mso-height-percent:0;mso-width-relative:page;mso-height-relative:page;v-text-anchor:top" o:gfxdata="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" filled="f" stroked="f">
-                <v:textbox inset=",7.2pt,,7.2pt">
-                  <w:txbxContent>
-                    <w:p>
-                      <w:r>
-                        <w:t>line-length</w:t>
-                      </w:r>
-                    </w:p>
-                  </w:txbxContent>
-                </v:textbox>
-                <w10:wrap type="through"/>
-              </v:shape>
             </w:pict>
           </mc:Fallback>
         </mc:AlternateContent>
@@ -30204,12 +29297,12 @@
                         <a:effectLst/>
                         <a:extLst>
                           <a:ext uri="{909E8E84-426E-40dd-AFC4-6F175D3DCCD1}">
-                            <a14:hiddenFill xmlns:a14="http://schemas.microsoft.com/office/drawing/2010/main">
+                            <a14:hiddenFill xmlns:a14="http://schemas.microsoft.com/office/drawing/2010/main" xmlns:w="http://schemas.openxmlformats.org/wordprocessingml/2006/main" xmlns:w10="urn:schemas-microsoft-com:office:word" xmlns:v="urn:schemas-microsoft-com:vml" xmlns:o="urn:schemas-microsoft-com:office:office" xmlns="">
                               <a:noFill/>
                             </a14:hiddenFill>
                           </a:ext>
                           <a:ext uri="{AF507438-7753-43e0-B8FC-AC1667EBCBE1}">
-                            <a14:hiddenEffects xmlns:a14="http://schemas.microsoft.com/office/drawing/2010/main">
+                            <a14:hiddenEffects xmlns:a14="http://schemas.microsoft.com/office/drawing/2010/main" xmlns:w="http://schemas.openxmlformats.org/wordprocessingml/2006/main" xmlns:w10="urn:schemas-microsoft-com:office:word" xmlns:v="urn:schemas-microsoft-com:vml" xmlns:o="urn:schemas-microsoft-com:office:office" xmlns="">
                               <a:effectLst>
                                 <a:outerShdw blurRad="40000" dist="20000" dir="5400000" rotWithShape="0">
                                   <a:srgbClr val="000000">
@@ -30234,7 +29327,7 @@
               </wp:anchor>
             </w:drawing>
           </mc:Choice>
-          <mc:Fallback xmlns:w15="http://schemas.microsoft.com/office/word/2012/wordml">
+          <mc:Fallback>
             <w:pict>
               <v:line id="Straight Connector 1" o:spid="_x0000_s1026" style="position:absolute;z-index:251702272;visibility:visible;mso-wrap-style:square;mso-width-percent:0;mso-height-percent:0;mso-wrap-distance-left:9pt;mso-wrap-distance-top:0;mso-wrap-distance-right:9pt;mso-wrap-distance-bottom:0;mso-position-horizontal:absolute;mso-position-horizontal-relative:text;mso-position-vertical:absolute;mso-position-vertical-relative:text;mso-width-percent:0;mso-height-percent:0;mso-width-relative:page;mso-height-relative:page" from="81.75pt,7.35pt" to="179.25pt,7.35pt" o:gfxdata="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" strokeweight="2pt">
                 <v:shadow opacity="24903f" mv:blur="40000f" origin=",.5" offset="0,20000emu"/>
@@ -30311,12 +29404,12 @@
                         <a:effectLst/>
                         <a:extLst>
                           <a:ext uri="{909E8E84-426E-40dd-AFC4-6F175D3DCCD1}">
-                            <a14:hiddenFill xmlns:a14="http://schemas.microsoft.com/office/drawing/2010/main">
+                            <a14:hiddenFill xmlns:a14="http://schemas.microsoft.com/office/drawing/2010/main" xmlns:w="http://schemas.openxmlformats.org/wordprocessingml/2006/main" xmlns:w10="urn:schemas-microsoft-com:office:word" xmlns:v="urn:schemas-microsoft-com:vml" xmlns:o="urn:schemas-microsoft-com:office:office" xmlns="">
                               <a:noFill/>
                             </a14:hiddenFill>
                           </a:ext>
                           <a:ext uri="{AF507438-7753-43e0-B8FC-AC1667EBCBE1}">
-                            <a14:hiddenEffects xmlns:a14="http://schemas.microsoft.com/office/drawing/2010/main">
+                            <a14:hiddenEffects xmlns:a14="http://schemas.microsoft.com/office/drawing/2010/main" xmlns:w="http://schemas.openxmlformats.org/wordprocessingml/2006/main" xmlns:w10="urn:schemas-microsoft-com:office:word" xmlns:v="urn:schemas-microsoft-com:vml" xmlns:o="urn:schemas-microsoft-com:office:office" xmlns="">
                               <a:effectLst>
                                 <a:outerShdw blurRad="40000" dist="20000" dir="5400000" rotWithShape="0">
                                   <a:srgbClr val="000000">
@@ -30341,7 +29434,7 @@
               </wp:anchor>
             </w:drawing>
           </mc:Choice>
-          <mc:Fallback xmlns:w15="http://schemas.microsoft.com/office/word/2012/wordml">
+          <mc:Fallback>
             <w:pict>
               <v:line id="Straight Connector 1" o:spid="_x0000_s1026" style="position:absolute;flip:y;z-index:251703296;visibility:visible;mso-wrap-style:square;mso-width-percent:0;mso-height-percent:0;mso-wrap-distance-left:9pt;mso-wrap-distance-top:0;mso-wrap-distance-right:9pt;mso-wrap-distance-bottom:0;mso-position-horizontal:absolute;mso-position-horizontal-relative:text;mso-position-vertical:absolute;mso-position-vertical-relative:text;mso-width-percent:0;mso-height-percent:0;mso-width-relative:page;mso-height-relative:page" from="92.55pt,7.3pt" to="165.65pt,7.85pt" o:gfxdata="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" strokeweight="2pt">
                 <v:shadow opacity="24903f" mv:blur="40000f" origin=",.5" offset="0,20000emu"/>
@@ -30401,14 +29494,14 @@
                         </a:ln>
                         <a:extLst>
                           <a:ext uri="{909E8E84-426E-40dd-AFC4-6F175D3DCCD1}">
-                            <a14:hiddenFill xmlns:a14="http://schemas.microsoft.com/office/drawing/2010/main">
+                            <a14:hiddenFill xmlns:a14="http://schemas.microsoft.com/office/drawing/2010/main" xmlns:w="http://schemas.openxmlformats.org/wordprocessingml/2006/main" xmlns:w10="urn:schemas-microsoft-com:office:word" xmlns:v="urn:schemas-microsoft-com:vml" xmlns:o="urn:schemas-microsoft-com:office:office" xmlns="">
                               <a:solidFill>
                                 <a:srgbClr val="FFFFFF"/>
                               </a:solidFill>
                             </a14:hiddenFill>
                           </a:ext>
                           <a:ext uri="{91240B29-F687-4f45-9708-019B960494DF}">
-                            <a14:hiddenLine xmlns:a14="http://schemas.microsoft.com/office/drawing/2010/main" w="9525">
+                            <a14:hiddenLine xmlns:a14="http://schemas.microsoft.com/office/drawing/2010/main" xmlns:w="http://schemas.openxmlformats.org/wordprocessingml/2006/main" xmlns:w10="urn:schemas-microsoft-com:office:word" xmlns:v="urn:schemas-microsoft-com:vml" xmlns:o="urn:schemas-microsoft-com:office:office" xmlns="" w="9525">
                               <a:solidFill>
                                 <a:srgbClr val="000000"/>
                               </a:solidFill>
@@ -30445,7 +29538,7 @@
           </mc:Choice>
           <mc:Fallback>
             <w:pict>
-              <v:shape id="_x0000_s1041" type="#_x0000_t202" style="position:absolute;margin-left:103.15pt;margin-top:11.95pt;width:59.8pt;height:38.2pt;z-index:251704320;visibility:visible;mso-wrap-style:square;mso-width-percent:0;mso-height-percent:0;mso-wrap-distance-left:9pt;mso-wrap-distance-top:0;mso-wrap-distance-right:9pt;mso-wrap-distance-bottom:0;mso-position-horizontal:absolute;mso-position-horizontal-relative:text;mso-position-vertical:absolute;mso-position-vertical-relative:text;mso-width-percent:0;mso-height-percent:0;mso-width-relative:page;mso-height-relative:page;v-text-anchor:top" o:gfxdata="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" filled="f" stroked="f">
+              <v:shape w14:anchorId="5AF013C4" id="_x0000_s1041" type="#_x0000_t202" style="position:absolute;margin-left:103.15pt;margin-top:11.95pt;width:59.8pt;height:38.2pt;z-index:251704320;visibility:visible;mso-wrap-style:square;mso-width-percent:0;mso-height-percent:0;mso-wrap-distance-left:9pt;mso-wrap-distance-top:0;mso-wrap-distance-right:9pt;mso-wrap-distance-bottom:0;mso-position-horizontal:absolute;mso-position-horizontal-relative:text;mso-position-vertical:absolute;mso-position-vertical-relative:text;mso-width-percent:0;mso-height-percent:0;mso-width-relative:page;mso-height-relative:page;v-text-anchor:top" o:gfxdata="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" filled="f" stroked="f">
                 <v:textbox inset=",7.2pt,,7.2pt">
                   <w:txbxContent>
                     <w:p>
@@ -30564,15 +29657,6 @@
     </w:p>
     <w:p>
       <w:pPr>
-        <w:rPr>
-          <w:color w:val="000000"/>
-          <w:sz w:val="23"/>
-          <w:szCs w:val="23"/>
-        </w:rPr>
-      </w:pPr>
-    </w:p>
-    <w:p>
-      <w:pPr>
         <w:widowControl/>
         <w:suppressAutoHyphens w:val="0"/>
         <w:rPr>
@@ -30825,7 +29909,31 @@
           <w:sz w:val="28"/>
           <w:szCs w:val="28"/>
         </w:rPr>
-        <w:t xml:space="preserve"> =  (line-length px cx)</w:t>
+        <w:t xml:space="preserve"> =  (</w:t>
+      </w:r>
+      <w:r>
+        <w:rPr>
+          <w:rFonts w:ascii="Trebuchet MS" w:hAnsi="Trebuchet MS" w:cs="Trebuchet MS"/>
+          <w:sz w:val="28"/>
+          <w:szCs w:val="28"/>
+        </w:rPr>
+        <w:t xml:space="preserve">px </w:t>
+      </w:r>
+      <w:r>
+        <w:rPr>
+          <w:rFonts w:ascii="Trebuchet MS" w:hAnsi="Trebuchet MS" w:cs="Trebuchet MS"/>
+          <w:sz w:val="28"/>
+          <w:szCs w:val="28"/>
+        </w:rPr>
+        <w:t xml:space="preserve">- </w:t>
+      </w:r>
+      <w:r>
+        <w:rPr>
+          <w:rFonts w:ascii="Trebuchet MS" w:hAnsi="Trebuchet MS" w:cs="Trebuchet MS"/>
+          <w:sz w:val="28"/>
+          <w:szCs w:val="28"/>
+        </w:rPr>
+        <w:t>cx)</w:t>
       </w:r>
       <w:r>
         <w:rPr>
@@ -30842,7 +29950,31 @@
           <w:sz w:val="28"/>
           <w:szCs w:val="28"/>
         </w:rPr>
-        <w:t xml:space="preserve"> + (line-length py cy)</w:t>
+        <w:t xml:space="preserve"> + (</w:t>
+      </w:r>
+      <w:r>
+        <w:rPr>
+          <w:rFonts w:ascii="Trebuchet MS" w:hAnsi="Trebuchet MS" w:cs="Trebuchet MS"/>
+          <w:sz w:val="28"/>
+          <w:szCs w:val="28"/>
+        </w:rPr>
+        <w:t>py</w:t>
+      </w:r>
+      <w:r>
+        <w:rPr>
+          <w:rFonts w:ascii="Trebuchet MS" w:hAnsi="Trebuchet MS" w:cs="Trebuchet MS"/>
+          <w:sz w:val="28"/>
+          <w:szCs w:val="28"/>
+        </w:rPr>
+        <w:t xml:space="preserve"> -</w:t>
+      </w:r>
+      <w:r>
+        <w:rPr>
+          <w:rFonts w:ascii="Trebuchet MS" w:hAnsi="Trebuchet MS" w:cs="Trebuchet MS"/>
+          <w:sz w:val="28"/>
+          <w:szCs w:val="28"/>
+        </w:rPr>
+        <w:t xml:space="preserve"> cy)</w:t>
       </w:r>
       <w:r>
         <w:rPr>
@@ -30859,7 +29991,7 @@
           <w:sz w:val="28"/>
           <w:szCs w:val="28"/>
         </w:rPr>
-        <w:t xml:space="preserve"> )</w:t>
+        <w:t xml:space="preserve"> </w:t>
       </w:r>
     </w:p>
     <w:p>
@@ -32397,6 +31529,7 @@
         <w:ind w:right="-1260"/>
         <w:rPr>
           <w:rFonts w:ascii="Courier New" w:hAnsi="Courier New" w:cs="Courier New"/>
+          <w:sz w:val="36"/>
         </w:rPr>
       </w:pPr>
       <w:r>
@@ -32409,9 +31542,27 @@
     </w:p>
     <w:p>
       <w:pPr>
+        <w:ind w:right="-1260"/>
+        <w:rPr>
+          <w:rFonts w:ascii="Courier New" w:hAnsi="Courier New" w:cs="Courier New"/>
+          <w:sz w:val="36"/>
+        </w:rPr>
+      </w:pPr>
+    </w:p>
+    <w:p>
+      <w:pPr>
+        <w:ind w:right="-1260"/>
+        <w:rPr>
+          <w:rFonts w:ascii="Courier New" w:hAnsi="Courier New" w:cs="Courier New"/>
+        </w:rPr>
+      </w:pPr>
+    </w:p>
+    <w:p>
+      <w:pPr>
         <w:pStyle w:val="Heading1"/>
       </w:pPr>
       <w:r>
+        <w:lastRenderedPageBreak/>
         <w:t>Us</w:t>
       </w:r>
       <w:r>
@@ -32441,7 +31592,6 @@
         <w:pStyle w:val="Heading1"/>
       </w:pPr>
       <w:r>
-        <w:lastRenderedPageBreak/>
         <w:t>How does the World structure change when….?</w:t>
       </w:r>
     </w:p>
@@ -35055,7 +34205,7 @@
                     </pic:cNvPicPr>
                   </pic:nvPicPr>
                   <pic:blipFill>
-                    <a:blip r:embed="rId15">
+                    <a:blip r:embed="rId14">
                       <a:extLst>
                         <a:ext uri="{28A0092B-C50C-407E-A947-70E740481C1C}">
                           <a14:useLocalDpi xmlns:a14="http://schemas.microsoft.com/office/drawing/2010/main" val="0"/>
@@ -35109,7 +34259,7 @@
                     </pic:cNvPicPr>
                   </pic:nvPicPr>
                   <pic:blipFill>
-                    <a:blip r:embed="rId15">
+                    <a:blip r:embed="rId14">
                       <a:extLst>
                         <a:ext uri="{28A0092B-C50C-407E-A947-70E740481C1C}">
                           <a14:useLocalDpi xmlns:a14="http://schemas.microsoft.com/office/drawing/2010/main" val="0"/>
@@ -35142,8 +34292,8 @@
       </w:r>
     </w:p>
     <w:sectPr>
-      <w:footerReference w:type="default" r:id="rId16"/>
-      <w:footerReference w:type="first" r:id="rId17"/>
+      <w:footerReference w:type="default" r:id="rId15"/>
+      <w:footerReference w:type="first" r:id="rId16"/>
       <w:pgSz w:w="12240" w:h="15840"/>
       <w:pgMar w:top="720" w:right="1260" w:bottom="990" w:left="990" w:header="720" w:footer="1134" w:gutter="0"/>
       <w:pgNumType w:start="1"/>
@@ -35155,7 +34305,7 @@
 </file>
 
 <file path=word/endnotes.xml><?xml version="1.0" encoding="utf-8"?>
-<w:endnotes xmlns:wpc="http://schemas.microsoft.com/office/word/2010/wordprocessingCanvas" xmlns:mo="http://schemas.microsoft.com/office/mac/office/2008/main" xmlns:mc="http://schemas.openxmlformats.org/markup-compatibility/2006" xmlns:mv="urn:schemas-microsoft-com:mac:vml" xmlns:o="urn:schemas-microsoft-com:office:office" xmlns:r="http://schemas.openxmlformats.org/officeDocument/2006/relationships" xmlns:m="http://schemas.openxmlformats.org/officeDocument/2006/math" xmlns:v="urn:schemas-microsoft-com:vml" xmlns:wp14="http://schemas.microsoft.com/office/word/2010/wordprocessingDrawing" xmlns:wp="http://schemas.openxmlformats.org/drawingml/2006/wordprocessingDrawing" xmlns:w10="urn:schemas-microsoft-com:office:word" xmlns:w="http://schemas.openxmlformats.org/wordprocessingml/2006/main" xmlns:w14="http://schemas.microsoft.com/office/word/2010/wordml" xmlns:wpg="http://schemas.microsoft.com/office/word/2010/wordprocessingGroup" xmlns:wpi="http://schemas.microsoft.com/office/word/2010/wordprocessingInk" xmlns:wne="http://schemas.microsoft.com/office/word/2006/wordml" xmlns:wps="http://schemas.microsoft.com/office/word/2010/wordprocessingShape" mc:Ignorable="w14 wp14">
+<w:endnotes xmlns:wpc="http://schemas.microsoft.com/office/word/2010/wordprocessingCanvas" xmlns:mo="http://schemas.microsoft.com/office/mac/office/2008/main" xmlns:mc="http://schemas.openxmlformats.org/markup-compatibility/2006" xmlns:mv="urn:schemas-microsoft-com:mac:vml" xmlns:o="urn:schemas-microsoft-com:office:office" xmlns:r="http://schemas.openxmlformats.org/officeDocument/2006/relationships" xmlns:m="http://schemas.openxmlformats.org/officeDocument/2006/math" xmlns:v="urn:schemas-microsoft-com:vml" xmlns:wp14="http://schemas.microsoft.com/office/word/2010/wordprocessingDrawing" xmlns:wp="http://schemas.openxmlformats.org/drawingml/2006/wordprocessingDrawing" xmlns:w10="urn:schemas-microsoft-com:office:word" xmlns:w="http://schemas.openxmlformats.org/wordprocessingml/2006/main" xmlns:w14="http://schemas.microsoft.com/office/word/2010/wordml" xmlns:w15="http://schemas.microsoft.com/office/word/2012/wordml" xmlns:wpg="http://schemas.microsoft.com/office/word/2010/wordprocessingGroup" xmlns:wpi="http://schemas.microsoft.com/office/word/2010/wordprocessingInk" xmlns:wne="http://schemas.microsoft.com/office/word/2006/wordml" xmlns:wps="http://schemas.microsoft.com/office/word/2010/wordprocessingShape" mc:Ignorable="w14 w15 wp14">
   <w:endnote w:type="separator" w:id="-1">
     <w:p>
       <w:r>
@@ -35176,7 +34326,7 @@
 </file>
 
 <file path=word/footer1.xml><?xml version="1.0" encoding="utf-8"?>
-<w:ftr xmlns:wpc="http://schemas.microsoft.com/office/word/2010/wordprocessingCanvas" xmlns:mo="http://schemas.microsoft.com/office/mac/office/2008/main" xmlns:mc="http://schemas.openxmlformats.org/markup-compatibility/2006" xmlns:mv="urn:schemas-microsoft-com:mac:vml" xmlns:o="urn:schemas-microsoft-com:office:office" xmlns:r="http://schemas.openxmlformats.org/officeDocument/2006/relationships" xmlns:m="http://schemas.openxmlformats.org/officeDocument/2006/math" xmlns:v="urn:schemas-microsoft-com:vml" xmlns:wp14="http://schemas.microsoft.com/office/word/2010/wordprocessingDrawing" xmlns:wp="http://schemas.openxmlformats.org/drawingml/2006/wordprocessingDrawing" xmlns:w10="urn:schemas-microsoft-com:office:word" xmlns:w="http://schemas.openxmlformats.org/wordprocessingml/2006/main" xmlns:w14="http://schemas.microsoft.com/office/word/2010/wordml" xmlns:wpg="http://schemas.microsoft.com/office/word/2010/wordprocessingGroup" xmlns:wpi="http://schemas.microsoft.com/office/word/2010/wordprocessingInk" xmlns:wne="http://schemas.microsoft.com/office/word/2006/wordml" xmlns:wps="http://schemas.microsoft.com/office/word/2010/wordprocessingShape" mc:Ignorable="w14 wp14">
+<w:ftr xmlns:wpc="http://schemas.microsoft.com/office/word/2010/wordprocessingCanvas" xmlns:mo="http://schemas.microsoft.com/office/mac/office/2008/main" xmlns:mc="http://schemas.openxmlformats.org/markup-compatibility/2006" xmlns:mv="urn:schemas-microsoft-com:mac:vml" xmlns:o="urn:schemas-microsoft-com:office:office" xmlns:r="http://schemas.openxmlformats.org/officeDocument/2006/relationships" xmlns:m="http://schemas.openxmlformats.org/officeDocument/2006/math" xmlns:v="urn:schemas-microsoft-com:vml" xmlns:wp14="http://schemas.microsoft.com/office/word/2010/wordprocessingDrawing" xmlns:wp="http://schemas.openxmlformats.org/drawingml/2006/wordprocessingDrawing" xmlns:w10="urn:schemas-microsoft-com:office:word" xmlns:w="http://schemas.openxmlformats.org/wordprocessingml/2006/main" xmlns:w14="http://schemas.microsoft.com/office/word/2010/wordml" xmlns:w15="http://schemas.microsoft.com/office/word/2012/wordml" xmlns:wpg="http://schemas.microsoft.com/office/word/2010/wordprocessingGroup" xmlns:wpi="http://schemas.microsoft.com/office/word/2010/wordprocessingInk" xmlns:wne="http://schemas.microsoft.com/office/word/2006/wordml" xmlns:wps="http://schemas.microsoft.com/office/word/2010/wordprocessingShape" mc:Ignorable="w14 w15 wp14">
   <w:p>
     <w:pPr>
       <w:pStyle w:val="Footer"/>
@@ -35214,7 +34364,7 @@
 </file>
 
 <file path=word/footer2.xml><?xml version="1.0" encoding="utf-8"?>
-<w:ftr xmlns:wpc="http://schemas.microsoft.com/office/word/2010/wordprocessingCanvas" xmlns:mo="http://schemas.microsoft.com/office/mac/office/2008/main" xmlns:mc="http://schemas.openxmlformats.org/markup-compatibility/2006" xmlns:mv="urn:schemas-microsoft-com:mac:vml" xmlns:o="urn:schemas-microsoft-com:office:office" xmlns:r="http://schemas.openxmlformats.org/officeDocument/2006/relationships" xmlns:m="http://schemas.openxmlformats.org/officeDocument/2006/math" xmlns:v="urn:schemas-microsoft-com:vml" xmlns:wp14="http://schemas.microsoft.com/office/word/2010/wordprocessingDrawing" xmlns:wp="http://schemas.openxmlformats.org/drawingml/2006/wordprocessingDrawing" xmlns:w10="urn:schemas-microsoft-com:office:word" xmlns:w="http://schemas.openxmlformats.org/wordprocessingml/2006/main" xmlns:w14="http://schemas.microsoft.com/office/word/2010/wordml" xmlns:wpg="http://schemas.microsoft.com/office/word/2010/wordprocessingGroup" xmlns:wpi="http://schemas.microsoft.com/office/word/2010/wordprocessingInk" xmlns:wne="http://schemas.microsoft.com/office/word/2006/wordml" xmlns:wps="http://schemas.microsoft.com/office/word/2010/wordprocessingShape" mc:Ignorable="w14 wp14">
+<w:ftr xmlns:wpc="http://schemas.microsoft.com/office/word/2010/wordprocessingCanvas" xmlns:mo="http://schemas.microsoft.com/office/mac/office/2008/main" xmlns:mc="http://schemas.openxmlformats.org/markup-compatibility/2006" xmlns:mv="urn:schemas-microsoft-com:mac:vml" xmlns:o="urn:schemas-microsoft-com:office:office" xmlns:r="http://schemas.openxmlformats.org/officeDocument/2006/relationships" xmlns:m="http://schemas.openxmlformats.org/officeDocument/2006/math" xmlns:v="urn:schemas-microsoft-com:vml" xmlns:wp14="http://schemas.microsoft.com/office/word/2010/wordprocessingDrawing" xmlns:wp="http://schemas.openxmlformats.org/drawingml/2006/wordprocessingDrawing" xmlns:w10="urn:schemas-microsoft-com:office:word" xmlns:w="http://schemas.openxmlformats.org/wordprocessingml/2006/main" xmlns:w14="http://schemas.microsoft.com/office/word/2010/wordml" xmlns:w15="http://schemas.microsoft.com/office/word/2012/wordml" xmlns:wpg="http://schemas.microsoft.com/office/word/2010/wordprocessingGroup" xmlns:wpi="http://schemas.microsoft.com/office/word/2010/wordprocessingInk" xmlns:wne="http://schemas.microsoft.com/office/word/2006/wordml" xmlns:wps="http://schemas.microsoft.com/office/word/2010/wordprocessingShape" mc:Ignorable="w14 w15 wp14">
   <w:p>
     <w:pPr>
       <w:pStyle w:val="Footer"/>
@@ -35225,7 +34375,7 @@
 </file>
 
 <file path=word/footer3.xml><?xml version="1.0" encoding="utf-8"?>
-<w:ftr xmlns:wpc="http://schemas.microsoft.com/office/word/2010/wordprocessingCanvas" xmlns:mo="http://schemas.microsoft.com/office/mac/office/2008/main" xmlns:mc="http://schemas.openxmlformats.org/markup-compatibility/2006" xmlns:mv="urn:schemas-microsoft-com:mac:vml" xmlns:o="urn:schemas-microsoft-com:office:office" xmlns:r="http://schemas.openxmlformats.org/officeDocument/2006/relationships" xmlns:m="http://schemas.openxmlformats.org/officeDocument/2006/math" xmlns:v="urn:schemas-microsoft-com:vml" xmlns:wp14="http://schemas.microsoft.com/office/word/2010/wordprocessingDrawing" xmlns:wp="http://schemas.openxmlformats.org/drawingml/2006/wordprocessingDrawing" xmlns:w10="urn:schemas-microsoft-com:office:word" xmlns:w="http://schemas.openxmlformats.org/wordprocessingml/2006/main" xmlns:w14="http://schemas.microsoft.com/office/word/2010/wordml" xmlns:wpg="http://schemas.microsoft.com/office/word/2010/wordprocessingGroup" xmlns:wpi="http://schemas.microsoft.com/office/word/2010/wordprocessingInk" xmlns:wne="http://schemas.microsoft.com/office/word/2006/wordml" xmlns:wps="http://schemas.microsoft.com/office/word/2010/wordprocessingShape" mc:Ignorable="w14 wp14">
+<w:ftr xmlns:wpc="http://schemas.microsoft.com/office/word/2010/wordprocessingCanvas" xmlns:mo="http://schemas.microsoft.com/office/mac/office/2008/main" xmlns:mc="http://schemas.openxmlformats.org/markup-compatibility/2006" xmlns:mv="urn:schemas-microsoft-com:mac:vml" xmlns:o="urn:schemas-microsoft-com:office:office" xmlns:r="http://schemas.openxmlformats.org/officeDocument/2006/relationships" xmlns:m="http://schemas.openxmlformats.org/officeDocument/2006/math" xmlns:v="urn:schemas-microsoft-com:vml" xmlns:wp14="http://schemas.microsoft.com/office/word/2010/wordprocessingDrawing" xmlns:wp="http://schemas.openxmlformats.org/drawingml/2006/wordprocessingDrawing" xmlns:w10="urn:schemas-microsoft-com:office:word" xmlns:w="http://schemas.openxmlformats.org/wordprocessingml/2006/main" xmlns:w14="http://schemas.microsoft.com/office/word/2010/wordml" xmlns:w15="http://schemas.microsoft.com/office/word/2012/wordml" xmlns:wpg="http://schemas.microsoft.com/office/word/2010/wordprocessingGroup" xmlns:wpi="http://schemas.microsoft.com/office/word/2010/wordprocessingInk" xmlns:wne="http://schemas.microsoft.com/office/word/2006/wordml" xmlns:wps="http://schemas.microsoft.com/office/word/2010/wordprocessingShape" mc:Ignorable="w14 w15 wp14">
   <w:p>
     <w:pPr>
       <w:pStyle w:val="Footer"/>
@@ -35257,7 +34407,7 @@
         <w:rStyle w:val="PageNumber"/>
         <w:noProof/>
       </w:rPr>
-      <w:t>48</w:t>
+      <w:t>39</w:t>
     </w:r>
     <w:r>
       <w:rPr>
@@ -35277,7 +34427,7 @@
 </file>
 
 <file path=word/footer4.xml><?xml version="1.0" encoding="utf-8"?>
-<w:ftr xmlns:wpc="http://schemas.microsoft.com/office/word/2010/wordprocessingCanvas" xmlns:mo="http://schemas.microsoft.com/office/mac/office/2008/main" xmlns:mc="http://schemas.openxmlformats.org/markup-compatibility/2006" xmlns:mv="urn:schemas-microsoft-com:mac:vml" xmlns:o="urn:schemas-microsoft-com:office:office" xmlns:r="http://schemas.openxmlformats.org/officeDocument/2006/relationships" xmlns:m="http://schemas.openxmlformats.org/officeDocument/2006/math" xmlns:v="urn:schemas-microsoft-com:vml" xmlns:wp14="http://schemas.microsoft.com/office/word/2010/wordprocessingDrawing" xmlns:wp="http://schemas.openxmlformats.org/drawingml/2006/wordprocessingDrawing" xmlns:w10="urn:schemas-microsoft-com:office:word" xmlns:w="http://schemas.openxmlformats.org/wordprocessingml/2006/main" xmlns:w14="http://schemas.microsoft.com/office/word/2010/wordml" xmlns:wpg="http://schemas.microsoft.com/office/word/2010/wordprocessingGroup" xmlns:wpi="http://schemas.microsoft.com/office/word/2010/wordprocessingInk" xmlns:wne="http://schemas.microsoft.com/office/word/2006/wordml" xmlns:wps="http://schemas.microsoft.com/office/word/2010/wordprocessingShape" mc:Ignorable="w14 wp14">
+<w:ftr xmlns:wpc="http://schemas.microsoft.com/office/word/2010/wordprocessingCanvas" xmlns:mo="http://schemas.microsoft.com/office/mac/office/2008/main" xmlns:mc="http://schemas.openxmlformats.org/markup-compatibility/2006" xmlns:mv="urn:schemas-microsoft-com:mac:vml" xmlns:o="urn:schemas-microsoft-com:office:office" xmlns:r="http://schemas.openxmlformats.org/officeDocument/2006/relationships" xmlns:m="http://schemas.openxmlformats.org/officeDocument/2006/math" xmlns:v="urn:schemas-microsoft-com:vml" xmlns:wp14="http://schemas.microsoft.com/office/word/2010/wordprocessingDrawing" xmlns:wp="http://schemas.openxmlformats.org/drawingml/2006/wordprocessingDrawing" xmlns:w10="urn:schemas-microsoft-com:office:word" xmlns:w="http://schemas.openxmlformats.org/wordprocessingml/2006/main" xmlns:w14="http://schemas.microsoft.com/office/word/2010/wordml" xmlns:w15="http://schemas.microsoft.com/office/word/2012/wordml" xmlns:wpg="http://schemas.microsoft.com/office/word/2010/wordprocessingGroup" xmlns:wpi="http://schemas.microsoft.com/office/word/2010/wordprocessingInk" xmlns:wne="http://schemas.microsoft.com/office/word/2006/wordml" xmlns:wps="http://schemas.microsoft.com/office/word/2010/wordprocessingShape" mc:Ignorable="w14 w15 wp14">
   <w:p>
     <w:pPr>
       <w:pStyle w:val="Footer"/>
@@ -35287,7 +34437,7 @@
 </file>
 
 <file path=word/footnotes.xml><?xml version="1.0" encoding="utf-8"?>
-<w:footnotes xmlns:wpc="http://schemas.microsoft.com/office/word/2010/wordprocessingCanvas" xmlns:mo="http://schemas.microsoft.com/office/mac/office/2008/main" xmlns:mc="http://schemas.openxmlformats.org/markup-compatibility/2006" xmlns:mv="urn:schemas-microsoft-com:mac:vml" xmlns:o="urn:schemas-microsoft-com:office:office" xmlns:r="http://schemas.openxmlformats.org/officeDocument/2006/relationships" xmlns:m="http://schemas.openxmlformats.org/officeDocument/2006/math" xmlns:v="urn:schemas-microsoft-com:vml" xmlns:wp14="http://schemas.microsoft.com/office/word/2010/wordprocessingDrawing" xmlns:wp="http://schemas.openxmlformats.org/drawingml/2006/wordprocessingDrawing" xmlns:w10="urn:schemas-microsoft-com:office:word" xmlns:w="http://schemas.openxmlformats.org/wordprocessingml/2006/main" xmlns:w14="http://schemas.microsoft.com/office/word/2010/wordml" xmlns:wpg="http://schemas.microsoft.com/office/word/2010/wordprocessingGroup" xmlns:wpi="http://schemas.microsoft.com/office/word/2010/wordprocessingInk" xmlns:wne="http://schemas.microsoft.com/office/word/2006/wordml" xmlns:wps="http://schemas.microsoft.com/office/word/2010/wordprocessingShape" mc:Ignorable="w14 wp14">
+<w:footnotes xmlns:wpc="http://schemas.microsoft.com/office/word/2010/wordprocessingCanvas" xmlns:mo="http://schemas.microsoft.com/office/mac/office/2008/main" xmlns:mc="http://schemas.openxmlformats.org/markup-compatibility/2006" xmlns:mv="urn:schemas-microsoft-com:mac:vml" xmlns:o="urn:schemas-microsoft-com:office:office" xmlns:r="http://schemas.openxmlformats.org/officeDocument/2006/relationships" xmlns:m="http://schemas.openxmlformats.org/officeDocument/2006/math" xmlns:v="urn:schemas-microsoft-com:vml" xmlns:wp14="http://schemas.microsoft.com/office/word/2010/wordprocessingDrawing" xmlns:wp="http://schemas.openxmlformats.org/drawingml/2006/wordprocessingDrawing" xmlns:w10="urn:schemas-microsoft-com:office:word" xmlns:w="http://schemas.openxmlformats.org/wordprocessingml/2006/main" xmlns:w14="http://schemas.microsoft.com/office/word/2010/wordml" xmlns:w15="http://schemas.microsoft.com/office/word/2012/wordml" xmlns:wpg="http://schemas.microsoft.com/office/word/2010/wordprocessingGroup" xmlns:wpi="http://schemas.microsoft.com/office/word/2010/wordprocessingInk" xmlns:wne="http://schemas.microsoft.com/office/word/2006/wordml" xmlns:wps="http://schemas.microsoft.com/office/word/2010/wordprocessingShape" mc:Ignorable="w14 w15 wp14">
   <w:footnote w:type="separator" w:id="-1">
     <w:p>
       <w:r>
@@ -35308,7 +34458,7 @@
 </file>
 
 <file path=word/numbering.xml><?xml version="1.0" encoding="utf-8"?>
-<w:numbering xmlns:wpc="http://schemas.microsoft.com/office/word/2010/wordprocessingCanvas" xmlns:mo="http://schemas.microsoft.com/office/mac/office/2008/main" xmlns:mc="http://schemas.openxmlformats.org/markup-compatibility/2006" xmlns:mv="urn:schemas-microsoft-com:mac:vml" xmlns:o="urn:schemas-microsoft-com:office:office" xmlns:r="http://schemas.openxmlformats.org/officeDocument/2006/relationships" xmlns:m="http://schemas.openxmlformats.org/officeDocument/2006/math" xmlns:v="urn:schemas-microsoft-com:vml" xmlns:wp14="http://schemas.microsoft.com/office/word/2010/wordprocessingDrawing" xmlns:wp="http://schemas.openxmlformats.org/drawingml/2006/wordprocessingDrawing" xmlns:w10="urn:schemas-microsoft-com:office:word" xmlns:w="http://schemas.openxmlformats.org/wordprocessingml/2006/main" xmlns:w14="http://schemas.microsoft.com/office/word/2010/wordml" xmlns:wpg="http://schemas.microsoft.com/office/word/2010/wordprocessingGroup" xmlns:wpi="http://schemas.microsoft.com/office/word/2010/wordprocessingInk" xmlns:wne="http://schemas.microsoft.com/office/word/2006/wordml" xmlns:wps="http://schemas.microsoft.com/office/word/2010/wordprocessingShape" mc:Ignorable="w14 wp14">
+<w:numbering xmlns:wpc="http://schemas.microsoft.com/office/word/2010/wordprocessingCanvas" xmlns:mo="http://schemas.microsoft.com/office/mac/office/2008/main" xmlns:mc="http://schemas.openxmlformats.org/markup-compatibility/2006" xmlns:mv="urn:schemas-microsoft-com:mac:vml" xmlns:o="urn:schemas-microsoft-com:office:office" xmlns:r="http://schemas.openxmlformats.org/officeDocument/2006/relationships" xmlns:m="http://schemas.openxmlformats.org/officeDocument/2006/math" xmlns:v="urn:schemas-microsoft-com:vml" xmlns:wp14="http://schemas.microsoft.com/office/word/2010/wordprocessingDrawing" xmlns:wp="http://schemas.openxmlformats.org/drawingml/2006/wordprocessingDrawing" xmlns:w10="urn:schemas-microsoft-com:office:word" xmlns:w="http://schemas.openxmlformats.org/wordprocessingml/2006/main" xmlns:w14="http://schemas.microsoft.com/office/word/2010/wordml" xmlns:w15="http://schemas.microsoft.com/office/word/2012/wordml" xmlns:wpg="http://schemas.microsoft.com/office/word/2010/wordprocessingGroup" xmlns:wpi="http://schemas.microsoft.com/office/word/2010/wordprocessingInk" xmlns:wne="http://schemas.microsoft.com/office/word/2006/wordml" xmlns:wps="http://schemas.microsoft.com/office/word/2010/wordprocessingShape" mc:Ignorable="w14 w15 wp14">
   <w:abstractNum w:abstractNumId="0">
     <w:nsid w:val="00000001"/>
     <w:multiLevelType w:val="multilevel"/>
@@ -36075,7 +35225,7 @@
 </file>
 
 <file path=word/styles.xml><?xml version="1.0" encoding="utf-8"?>
-<w:styles xmlns:mc="http://schemas.openxmlformats.org/markup-compatibility/2006" xmlns:r="http://schemas.openxmlformats.org/officeDocument/2006/relationships" xmlns:w="http://schemas.openxmlformats.org/wordprocessingml/2006/main" xmlns:w14="http://schemas.microsoft.com/office/word/2010/wordml" mc:Ignorable="w14">
+<w:styles xmlns:mc="http://schemas.openxmlformats.org/markup-compatibility/2006" xmlns:r="http://schemas.openxmlformats.org/officeDocument/2006/relationships" xmlns:w="http://schemas.openxmlformats.org/wordprocessingml/2006/main" xmlns:w14="http://schemas.microsoft.com/office/word/2010/wordml" xmlns:w15="http://schemas.microsoft.com/office/word/2012/wordml" mc:Ignorable="w14 w15">
   <w:docDefaults>
     <w:rPrDefault>
       <w:rPr>
@@ -36085,144 +35235,387 @@
     </w:rPrDefault>
     <w:pPrDefault/>
   </w:docDefaults>
-  <w:latentStyles w:defLockedState="0" w:defUIPriority="99" w:defSemiHidden="1" w:defUnhideWhenUsed="1" w:defQFormat="0" w:count="276">
-    <w:lsdException w:name="Normal" w:semiHidden="0" w:uiPriority="0" w:unhideWhenUsed="0" w:qFormat="1"/>
-    <w:lsdException w:name="heading 1" w:semiHidden="0" w:uiPriority="0" w:unhideWhenUsed="0" w:qFormat="1"/>
-    <w:lsdException w:name="heading 2" w:semiHidden="0" w:uiPriority="0" w:unhideWhenUsed="0" w:qFormat="1"/>
-    <w:lsdException w:name="heading 3" w:semiHidden="0" w:uiPriority="9" w:unhideWhenUsed="0" w:qFormat="1"/>
-    <w:lsdException w:name="heading 4" w:uiPriority="9" w:qFormat="1"/>
-    <w:lsdException w:name="heading 5" w:uiPriority="9" w:qFormat="1"/>
-    <w:lsdException w:name="heading 6" w:uiPriority="9" w:qFormat="1"/>
-    <w:lsdException w:name="heading 7" w:semiHidden="0" w:uiPriority="9" w:unhideWhenUsed="0" w:qFormat="1"/>
-    <w:lsdException w:name="heading 8" w:uiPriority="9" w:qFormat="1"/>
-    <w:lsdException w:name="heading 9" w:uiPriority="9" w:qFormat="1"/>
-    <w:lsdException w:name="toc 1" w:uiPriority="39"/>
-    <w:lsdException w:name="toc 2" w:uiPriority="39"/>
-    <w:lsdException w:name="toc 3" w:uiPriority="39"/>
-    <w:lsdException w:name="toc 4" w:uiPriority="39"/>
-    <w:lsdException w:name="toc 5" w:uiPriority="39"/>
-    <w:lsdException w:name="toc 6" w:uiPriority="39"/>
-    <w:lsdException w:name="toc 7" w:uiPriority="39"/>
-    <w:lsdException w:name="toc 8" w:uiPriority="39"/>
-    <w:lsdException w:name="toc 9" w:uiPriority="39"/>
-    <w:lsdException w:name="caption" w:semiHidden="0" w:uiPriority="35" w:unhideWhenUsed="0" w:qFormat="1"/>
-    <w:lsdException w:name="Title" w:semiHidden="0" w:uiPriority="10" w:unhideWhenUsed="0" w:qFormat="1"/>
-    <w:lsdException w:name="Default Paragraph Font" w:uiPriority="1"/>
-    <w:lsdException w:name="Subtitle" w:semiHidden="0" w:uiPriority="11" w:unhideWhenUsed="0" w:qFormat="1"/>
-    <w:lsdException w:name="Strong" w:semiHidden="0" w:uiPriority="22" w:unhideWhenUsed="0" w:qFormat="1"/>
-    <w:lsdException w:name="Emphasis" w:semiHidden="0" w:uiPriority="20" w:unhideWhenUsed="0" w:qFormat="1"/>
-    <w:lsdException w:name="Table Grid" w:semiHidden="0" w:uiPriority="59" w:unhideWhenUsed="0"/>
-    <w:lsdException w:name="Placeholder Text" w:unhideWhenUsed="0"/>
-    <w:lsdException w:name="No Spacing" w:semiHidden="0" w:uiPriority="1" w:unhideWhenUsed="0" w:qFormat="1"/>
-    <w:lsdException w:name="Light Shading" w:semiHidden="0" w:uiPriority="60" w:unhideWhenUsed="0"/>
-    <w:lsdException w:name="Light List" w:semiHidden="0" w:uiPriority="61" w:unhideWhenUsed="0"/>
-    <w:lsdException w:name="Light Grid" w:semiHidden="0" w:uiPriority="62" w:unhideWhenUsed="0"/>
-    <w:lsdException w:name="Medium Shading 1" w:semiHidden="0" w:uiPriority="63" w:unhideWhenUsed="0"/>
-    <w:lsdException w:name="Medium Shading 2" w:semiHidden="0" w:uiPriority="64" w:unhideWhenUsed="0"/>
-    <w:lsdException w:name="Medium List 1" w:semiHidden="0" w:uiPriority="65" w:unhideWhenUsed="0"/>
-    <w:lsdException w:name="Medium List 2" w:semiHidden="0" w:uiPriority="66" w:unhideWhenUsed="0"/>
-    <w:lsdException w:name="Medium Grid 1" w:semiHidden="0" w:uiPriority="67" w:unhideWhenUsed="0"/>
-    <w:lsdException w:name="Medium Grid 2" w:semiHidden="0" w:uiPriority="68" w:unhideWhenUsed="0"/>
-    <w:lsdException w:name="Medium Grid 3" w:semiHidden="0" w:uiPriority="69" w:unhideWhenUsed="0"/>
-    <w:lsdException w:name="Dark List" w:semiHidden="0" w:uiPriority="70" w:unhideWhenUsed="0"/>
-    <w:lsdException w:name="Colorful Shading" w:semiHidden="0" w:uiPriority="71" w:unhideWhenUsed="0"/>
-    <w:lsdException w:name="Colorful List" w:semiHidden="0" w:uiPriority="72" w:unhideWhenUsed="0"/>
-    <w:lsdException w:name="Colorful Grid" w:semiHidden="0" w:uiPriority="73" w:unhideWhenUsed="0"/>
-    <w:lsdException w:name="Light Shading Accent 1" w:semiHidden="0" w:uiPriority="60" w:unhideWhenUsed="0"/>
-    <w:lsdException w:name="Light List Accent 1" w:semiHidden="0" w:uiPriority="61" w:unhideWhenUsed="0"/>
-    <w:lsdException w:name="Light Grid Accent 1" w:semiHidden="0" w:uiPriority="62" w:unhideWhenUsed="0"/>
-    <w:lsdException w:name="Medium Shading 1 Accent 1" w:semiHidden="0" w:uiPriority="63" w:unhideWhenUsed="0"/>
-    <w:lsdException w:name="Medium Shading 2 Accent 1" w:semiHidden="0" w:uiPriority="64" w:unhideWhenUsed="0"/>
-    <w:lsdException w:name="Medium List 1 Accent 1" w:semiHidden="0" w:uiPriority="65" w:unhideWhenUsed="0"/>
-    <w:lsdException w:name="Revision" w:unhideWhenUsed="0"/>
-    <w:lsdException w:name="List Paragraph" w:semiHidden="0" w:uiPriority="34" w:unhideWhenUsed="0" w:qFormat="1"/>
-    <w:lsdException w:name="Quote" w:semiHidden="0" w:uiPriority="29" w:unhideWhenUsed="0" w:qFormat="1"/>
-    <w:lsdException w:name="Intense Quote" w:semiHidden="0" w:uiPriority="30" w:unhideWhenUsed="0" w:qFormat="1"/>
-    <w:lsdException w:name="Medium List 2 Accent 1" w:semiHidden="0" w:uiPriority="66" w:unhideWhenUsed="0"/>
-    <w:lsdException w:name="Medium Grid 1 Accent 1" w:semiHidden="0" w:uiPriority="67" w:unhideWhenUsed="0"/>
-    <w:lsdException w:name="Medium Grid 2 Accent 1" w:semiHidden="0" w:uiPriority="68" w:unhideWhenUsed="0"/>
-    <w:lsdException w:name="Medium Grid 3 Accent 1" w:semiHidden="0" w:uiPriority="69" w:unhideWhenUsed="0"/>
-    <w:lsdException w:name="Dark List Accent 1" w:semiHidden="0" w:uiPriority="70" w:unhideWhenUsed="0"/>
-    <w:lsdException w:name="Colorful Shading Accent 1" w:semiHidden="0" w:uiPriority="71" w:unhideWhenUsed="0"/>
-    <w:lsdException w:name="Colorful List Accent 1" w:semiHidden="0" w:uiPriority="72" w:unhideWhenUsed="0"/>
-    <w:lsdException w:name="Colorful Grid Accent 1" w:semiHidden="0" w:uiPriority="73" w:unhideWhenUsed="0"/>
-    <w:lsdException w:name="Light Shading Accent 2" w:semiHidden="0" w:uiPriority="60" w:unhideWhenUsed="0"/>
-    <w:lsdException w:name="Light List Accent 2" w:semiHidden="0" w:uiPriority="61" w:unhideWhenUsed="0"/>
-    <w:lsdException w:name="Light Grid Accent 2" w:semiHidden="0" w:uiPriority="62" w:unhideWhenUsed="0"/>
-    <w:lsdException w:name="Medium Shading 1 Accent 2" w:semiHidden="0" w:uiPriority="63" w:unhideWhenUsed="0"/>
-    <w:lsdException w:name="Medium Shading 2 Accent 2" w:semiHidden="0" w:uiPriority="64" w:unhideWhenUsed="0"/>
-    <w:lsdException w:name="Medium List 1 Accent 2" w:semiHidden="0" w:uiPriority="65" w:unhideWhenUsed="0"/>
-    <w:lsdException w:name="Medium List 2 Accent 2" w:semiHidden="0" w:uiPriority="66" w:unhideWhenUsed="0"/>
-    <w:lsdException w:name="Medium Grid 1 Accent 2" w:semiHidden="0" w:uiPriority="67" w:unhideWhenUsed="0"/>
-    <w:lsdException w:name="Medium Grid 2 Accent 2" w:semiHidden="0" w:uiPriority="68" w:unhideWhenUsed="0"/>
-    <w:lsdException w:name="Medium Grid 3 Accent 2" w:semiHidden="0" w:uiPriority="69" w:unhideWhenUsed="0"/>
-    <w:lsdException w:name="Dark List Accent 2" w:semiHidden="0" w:uiPriority="70" w:unhideWhenUsed="0"/>
-    <w:lsdException w:name="Colorful Shading Accent 2" w:semiHidden="0" w:uiPriority="71" w:unhideWhenUsed="0"/>
-    <w:lsdException w:name="Colorful List Accent 2" w:semiHidden="0" w:uiPriority="72" w:unhideWhenUsed="0"/>
-    <w:lsdException w:name="Colorful Grid Accent 2" w:semiHidden="0" w:uiPriority="73" w:unhideWhenUsed="0"/>
-    <w:lsdException w:name="Light Shading Accent 3" w:semiHidden="0" w:uiPriority="60" w:unhideWhenUsed="0"/>
-    <w:lsdException w:name="Light List Accent 3" w:semiHidden="0" w:uiPriority="61" w:unhideWhenUsed="0"/>
-    <w:lsdException w:name="Light Grid Accent 3" w:semiHidden="0" w:uiPriority="62" w:unhideWhenUsed="0"/>
-    <w:lsdException w:name="Medium Shading 1 Accent 3" w:semiHidden="0" w:uiPriority="63" w:unhideWhenUsed="0"/>
-    <w:lsdException w:name="Medium Shading 2 Accent 3" w:semiHidden="0" w:uiPriority="64" w:unhideWhenUsed="0"/>
-    <w:lsdException w:name="Medium List 1 Accent 3" w:semiHidden="0" w:uiPriority="65" w:unhideWhenUsed="0"/>
-    <w:lsdException w:name="Medium List 2 Accent 3" w:semiHidden="0" w:uiPriority="66" w:unhideWhenUsed="0"/>
-    <w:lsdException w:name="Medium Grid 1 Accent 3" w:semiHidden="0" w:uiPriority="67" w:unhideWhenUsed="0"/>
-    <w:lsdException w:name="Medium Grid 2 Accent 3" w:semiHidden="0" w:uiPriority="68" w:unhideWhenUsed="0"/>
-    <w:lsdException w:name="Medium Grid 3 Accent 3" w:semiHidden="0" w:uiPriority="69" w:unhideWhenUsed="0"/>
-    <w:lsdException w:name="Dark List Accent 3" w:semiHidden="0" w:uiPriority="70" w:unhideWhenUsed="0"/>
-    <w:lsdException w:name="Colorful Shading Accent 3" w:semiHidden="0" w:uiPriority="71" w:unhideWhenUsed="0"/>
-    <w:lsdException w:name="Colorful List Accent 3" w:semiHidden="0" w:uiPriority="72" w:unhideWhenUsed="0"/>
-    <w:lsdException w:name="Colorful Grid Accent 3" w:semiHidden="0" w:uiPriority="73" w:unhideWhenUsed="0"/>
-    <w:lsdException w:name="Light Shading Accent 4" w:semiHidden="0" w:uiPriority="60" w:unhideWhenUsed="0"/>
-    <w:lsdException w:name="Light List Accent 4" w:semiHidden="0" w:uiPriority="61" w:unhideWhenUsed="0"/>
-    <w:lsdException w:name="Light Grid Accent 4" w:semiHidden="0" w:uiPriority="62" w:unhideWhenUsed="0"/>
-    <w:lsdException w:name="Medium Shading 1 Accent 4" w:semiHidden="0" w:uiPriority="63" w:unhideWhenUsed="0"/>
-    <w:lsdException w:name="Medium Shading 2 Accent 4" w:semiHidden="0" w:uiPriority="64" w:unhideWhenUsed="0"/>
-    <w:lsdException w:name="Medium List 1 Accent 4" w:semiHidden="0" w:uiPriority="65" w:unhideWhenUsed="0"/>
-    <w:lsdException w:name="Medium List 2 Accent 4" w:semiHidden="0" w:uiPriority="66" w:unhideWhenUsed="0"/>
-    <w:lsdException w:name="Medium Grid 1 Accent 4" w:semiHidden="0" w:uiPriority="67" w:unhideWhenUsed="0"/>
-    <w:lsdException w:name="Medium Grid 2 Accent 4" w:semiHidden="0" w:uiPriority="68" w:unhideWhenUsed="0"/>
-    <w:lsdException w:name="Medium Grid 3 Accent 4" w:semiHidden="0" w:uiPriority="69" w:unhideWhenUsed="0"/>
-    <w:lsdException w:name="Dark List Accent 4" w:semiHidden="0" w:uiPriority="70" w:unhideWhenUsed="0"/>
-    <w:lsdException w:name="Colorful Shading Accent 4" w:semiHidden="0" w:uiPriority="71" w:unhideWhenUsed="0"/>
-    <w:lsdException w:name="Colorful List Accent 4" w:semiHidden="0" w:uiPriority="72" w:unhideWhenUsed="0"/>
-    <w:lsdException w:name="Colorful Grid Accent 4" w:semiHidden="0" w:uiPriority="73" w:unhideWhenUsed="0"/>
-    <w:lsdException w:name="Light Shading Accent 5" w:semiHidden="0" w:uiPriority="60" w:unhideWhenUsed="0"/>
-    <w:lsdException w:name="Light List Accent 5" w:semiHidden="0" w:uiPriority="61" w:unhideWhenUsed="0"/>
-    <w:lsdException w:name="Light Grid Accent 5" w:semiHidden="0" w:uiPriority="62" w:unhideWhenUsed="0"/>
-    <w:lsdException w:name="Medium Shading 1 Accent 5" w:semiHidden="0" w:uiPriority="63" w:unhideWhenUsed="0"/>
-    <w:lsdException w:name="Medium Shading 2 Accent 5" w:semiHidden="0" w:uiPriority="64" w:unhideWhenUsed="0"/>
-    <w:lsdException w:name="Medium List 1 Accent 5" w:semiHidden="0" w:uiPriority="65" w:unhideWhenUsed="0"/>
-    <w:lsdException w:name="Medium List 2 Accent 5" w:semiHidden="0" w:uiPriority="66" w:unhideWhenUsed="0"/>
-    <w:lsdException w:name="Medium Grid 1 Accent 5" w:semiHidden="0" w:uiPriority="67" w:unhideWhenUsed="0"/>
-    <w:lsdException w:name="Medium Grid 2 Accent 5" w:semiHidden="0" w:uiPriority="68" w:unhideWhenUsed="0"/>
-    <w:lsdException w:name="Medium Grid 3 Accent 5" w:semiHidden="0" w:uiPriority="69" w:unhideWhenUsed="0"/>
-    <w:lsdException w:name="Dark List Accent 5" w:semiHidden="0" w:uiPriority="70" w:unhideWhenUsed="0"/>
-    <w:lsdException w:name="Colorful Shading Accent 5" w:semiHidden="0" w:uiPriority="71" w:unhideWhenUsed="0"/>
-    <w:lsdException w:name="Colorful List Accent 5" w:semiHidden="0" w:uiPriority="72" w:unhideWhenUsed="0"/>
-    <w:lsdException w:name="Colorful Grid Accent 5" w:semiHidden="0" w:uiPriority="73" w:unhideWhenUsed="0"/>
-    <w:lsdException w:name="Light Shading Accent 6" w:semiHidden="0" w:uiPriority="60" w:unhideWhenUsed="0"/>
-    <w:lsdException w:name="Light List Accent 6" w:semiHidden="0" w:uiPriority="61" w:unhideWhenUsed="0"/>
-    <w:lsdException w:name="Light Grid Accent 6" w:semiHidden="0" w:uiPriority="62" w:unhideWhenUsed="0"/>
-    <w:lsdException w:name="Medium Shading 1 Accent 6" w:semiHidden="0" w:uiPriority="63" w:unhideWhenUsed="0"/>
-    <w:lsdException w:name="Medium Shading 2 Accent 6" w:semiHidden="0" w:uiPriority="64" w:unhideWhenUsed="0"/>
-    <w:lsdException w:name="Medium List 1 Accent 6" w:semiHidden="0" w:uiPriority="65" w:unhideWhenUsed="0"/>
-    <w:lsdException w:name="Medium List 2 Accent 6" w:semiHidden="0" w:uiPriority="66" w:unhideWhenUsed="0"/>
-    <w:lsdException w:name="Medium Grid 1 Accent 6" w:semiHidden="0" w:uiPriority="67" w:unhideWhenUsed="0"/>
-    <w:lsdException w:name="Medium Grid 2 Accent 6" w:semiHidden="0" w:uiPriority="68" w:unhideWhenUsed="0"/>
-    <w:lsdException w:name="Medium Grid 3 Accent 6" w:semiHidden="0" w:uiPriority="69" w:unhideWhenUsed="0"/>
-    <w:lsdException w:name="Dark List Accent 6" w:semiHidden="0" w:uiPriority="70" w:unhideWhenUsed="0"/>
-    <w:lsdException w:name="Colorful Shading Accent 6" w:semiHidden="0" w:uiPriority="71" w:unhideWhenUsed="0"/>
-    <w:lsdException w:name="Colorful List Accent 6" w:semiHidden="0" w:uiPriority="72" w:unhideWhenUsed="0"/>
-    <w:lsdException w:name="Colorful Grid Accent 6" w:semiHidden="0" w:uiPriority="73" w:unhideWhenUsed="0"/>
-    <w:lsdException w:name="Subtle Emphasis" w:semiHidden="0" w:uiPriority="19" w:unhideWhenUsed="0" w:qFormat="1"/>
-    <w:lsdException w:name="Intense Emphasis" w:semiHidden="0" w:uiPriority="21" w:unhideWhenUsed="0" w:qFormat="1"/>
-    <w:lsdException w:name="Subtle Reference" w:semiHidden="0" w:uiPriority="31" w:unhideWhenUsed="0" w:qFormat="1"/>
-    <w:lsdException w:name="Intense Reference" w:semiHidden="0" w:uiPriority="32" w:unhideWhenUsed="0" w:qFormat="1"/>
-    <w:lsdException w:name="Book Title" w:semiHidden="0" w:uiPriority="33" w:unhideWhenUsed="0" w:qFormat="1"/>
-    <w:lsdException w:name="Bibliography" w:uiPriority="37"/>
-    <w:lsdException w:name="TOC Heading" w:uiPriority="39" w:qFormat="1"/>
+  <w:latentStyles w:defLockedState="0" w:defUIPriority="99" w:defSemiHidden="0" w:defUnhideWhenUsed="0" w:defQFormat="0" w:count="380">
+    <w:lsdException w:name="Normal" w:uiPriority="0" w:qFormat="1"/>
+    <w:lsdException w:name="heading 1" w:uiPriority="0" w:qFormat="1"/>
+    <w:lsdException w:name="heading 2" w:uiPriority="0" w:qFormat="1"/>
+    <w:lsdException w:name="heading 3" w:uiPriority="9" w:qFormat="1"/>
+    <w:lsdException w:name="heading 4" w:semiHidden="1" w:uiPriority="9" w:unhideWhenUsed="1" w:qFormat="1"/>
+    <w:lsdException w:name="heading 5" w:semiHidden="1" w:uiPriority="9" w:unhideWhenUsed="1" w:qFormat="1"/>
+    <w:lsdException w:name="heading 6" w:semiHidden="1" w:uiPriority="9" w:unhideWhenUsed="1" w:qFormat="1"/>
+    <w:lsdException w:name="heading 7" w:uiPriority="9" w:qFormat="1"/>
+    <w:lsdException w:name="heading 8" w:semiHidden="1" w:uiPriority="9" w:unhideWhenUsed="1" w:qFormat="1"/>
+    <w:lsdException w:name="heading 9" w:semiHidden="1" w:uiPriority="9" w:unhideWhenUsed="1" w:qFormat="1"/>
+    <w:lsdException w:name="index 1" w:semiHidden="1" w:unhideWhenUsed="1"/>
+    <w:lsdException w:name="index 2" w:semiHidden="1" w:unhideWhenUsed="1"/>
+    <w:lsdException w:name="index 3" w:semiHidden="1" w:unhideWhenUsed="1"/>
+    <w:lsdException w:name="index 4" w:semiHidden="1" w:unhideWhenUsed="1"/>
+    <w:lsdException w:name="index 5" w:semiHidden="1" w:unhideWhenUsed="1"/>
+    <w:lsdException w:name="index 6" w:semiHidden="1" w:unhideWhenUsed="1"/>
+    <w:lsdException w:name="index 7" w:semiHidden="1" w:unhideWhenUsed="1"/>
+    <w:lsdException w:name="index 8" w:semiHidden="1" w:unhideWhenUsed="1"/>
+    <w:lsdException w:name="index 9" w:semiHidden="1" w:unhideWhenUsed="1"/>
+    <w:lsdException w:name="toc 1" w:semiHidden="1" w:uiPriority="39" w:unhideWhenUsed="1"/>
+    <w:lsdException w:name="toc 2" w:semiHidden="1" w:uiPriority="39" w:unhideWhenUsed="1"/>
+    <w:lsdException w:name="toc 3" w:semiHidden="1" w:uiPriority="39" w:unhideWhenUsed="1"/>
+    <w:lsdException w:name="toc 4" w:semiHidden="1" w:uiPriority="39" w:unhideWhenUsed="1"/>
+    <w:lsdException w:name="toc 5" w:semiHidden="1" w:uiPriority="39" w:unhideWhenUsed="1"/>
+    <w:lsdException w:name="toc 6" w:semiHidden="1" w:uiPriority="39" w:unhideWhenUsed="1"/>
+    <w:lsdException w:name="toc 7" w:semiHidden="1" w:uiPriority="39" w:unhideWhenUsed="1"/>
+    <w:lsdException w:name="toc 8" w:semiHidden="1" w:uiPriority="39" w:unhideWhenUsed="1"/>
+    <w:lsdException w:name="toc 9" w:semiHidden="1" w:uiPriority="39" w:unhideWhenUsed="1"/>
+    <w:lsdException w:name="Normal Indent" w:semiHidden="1" w:unhideWhenUsed="1"/>
+    <w:lsdException w:name="footnote text" w:semiHidden="1" w:unhideWhenUsed="1"/>
+    <w:lsdException w:name="annotation text" w:semiHidden="1" w:unhideWhenUsed="1"/>
+    <w:lsdException w:name="header" w:semiHidden="1" w:unhideWhenUsed="1"/>
+    <w:lsdException w:name="footer" w:semiHidden="1" w:unhideWhenUsed="1"/>
+    <w:lsdException w:name="index heading" w:semiHidden="1" w:unhideWhenUsed="1"/>
+    <w:lsdException w:name="caption" w:uiPriority="35" w:qFormat="1"/>
+    <w:lsdException w:name="table of figures" w:semiHidden="1" w:unhideWhenUsed="1"/>
+    <w:lsdException w:name="envelope address" w:semiHidden="1" w:unhideWhenUsed="1"/>
+    <w:lsdException w:name="envelope return" w:semiHidden="1" w:unhideWhenUsed="1"/>
+    <w:lsdException w:name="footnote reference" w:semiHidden="1" w:unhideWhenUsed="1"/>
+    <w:lsdException w:name="annotation reference" w:semiHidden="1" w:unhideWhenUsed="1"/>
+    <w:lsdException w:name="line number" w:semiHidden="1" w:unhideWhenUsed="1"/>
+    <w:lsdException w:name="page number" w:semiHidden="1" w:unhideWhenUsed="1"/>
+    <w:lsdException w:name="endnote reference" w:semiHidden="1" w:unhideWhenUsed="1"/>
+    <w:lsdException w:name="endnote text" w:semiHidden="1" w:unhideWhenUsed="1"/>
+    <w:lsdException w:name="table of authorities" w:semiHidden="1" w:unhideWhenUsed="1"/>
+    <w:lsdException w:name="macro" w:semiHidden="1" w:unhideWhenUsed="1"/>
+    <w:lsdException w:name="toa heading" w:semiHidden="1" w:unhideWhenUsed="1"/>
+    <w:lsdException w:name="List" w:semiHidden="1" w:unhideWhenUsed="1"/>
+    <w:lsdException w:name="List Bullet" w:semiHidden="1" w:unhideWhenUsed="1"/>
+    <w:lsdException w:name="List Number" w:semiHidden="1" w:unhideWhenUsed="1"/>
+    <w:lsdException w:name="List 2" w:semiHidden="1" w:unhideWhenUsed="1"/>
+    <w:lsdException w:name="List 3" w:semiHidden="1" w:unhideWhenUsed="1"/>
+    <w:lsdException w:name="List 4" w:semiHidden="1" w:unhideWhenUsed="1"/>
+    <w:lsdException w:name="List 5" w:semiHidden="1" w:unhideWhenUsed="1"/>
+    <w:lsdException w:name="List Bullet 2" w:semiHidden="1" w:unhideWhenUsed="1"/>
+    <w:lsdException w:name="List Bullet 3" w:semiHidden="1" w:unhideWhenUsed="1"/>
+    <w:lsdException w:name="List Bullet 4" w:semiHidden="1" w:unhideWhenUsed="1"/>
+    <w:lsdException w:name="List Bullet 5" w:semiHidden="1" w:unhideWhenUsed="1"/>
+    <w:lsdException w:name="List Number 2" w:semiHidden="1" w:unhideWhenUsed="1"/>
+    <w:lsdException w:name="List Number 3" w:semiHidden="1" w:unhideWhenUsed="1"/>
+    <w:lsdException w:name="List Number 4" w:semiHidden="1" w:unhideWhenUsed="1"/>
+    <w:lsdException w:name="List Number 5" w:semiHidden="1" w:unhideWhenUsed="1"/>
+    <w:lsdException w:name="Title" w:uiPriority="10" w:qFormat="1"/>
+    <w:lsdException w:name="Closing" w:semiHidden="1" w:unhideWhenUsed="1"/>
+    <w:lsdException w:name="Signature" w:semiHidden="1" w:unhideWhenUsed="1"/>
+    <w:lsdException w:name="Default Paragraph Font" w:semiHidden="1" w:uiPriority="1" w:unhideWhenUsed="1"/>
+    <w:lsdException w:name="Body Text" w:semiHidden="1" w:unhideWhenUsed="1"/>
+    <w:lsdException w:name="Body Text Indent" w:semiHidden="1" w:unhideWhenUsed="1"/>
+    <w:lsdException w:name="List Continue" w:semiHidden="1" w:unhideWhenUsed="1"/>
+    <w:lsdException w:name="List Continue 2" w:semiHidden="1" w:unhideWhenUsed="1"/>
+    <w:lsdException w:name="List Continue 3" w:semiHidden="1" w:unhideWhenUsed="1"/>
+    <w:lsdException w:name="List Continue 4" w:semiHidden="1" w:unhideWhenUsed="1"/>
+    <w:lsdException w:name="List Continue 5" w:semiHidden="1" w:unhideWhenUsed="1"/>
+    <w:lsdException w:name="Message Header" w:semiHidden="1" w:unhideWhenUsed="1"/>
+    <w:lsdException w:name="Subtitle" w:uiPriority="11" w:qFormat="1"/>
+    <w:lsdException w:name="Salutation" w:semiHidden="1" w:unhideWhenUsed="1"/>
+    <w:lsdException w:name="Date" w:semiHidden="1" w:unhideWhenUsed="1"/>
+    <w:lsdException w:name="Body Text First Indent" w:semiHidden="1" w:unhideWhenUsed="1"/>
+    <w:lsdException w:name="Body Text First Indent 2" w:semiHidden="1" w:unhideWhenUsed="1"/>
+    <w:lsdException w:name="Note Heading" w:semiHidden="1" w:unhideWhenUsed="1"/>
+    <w:lsdException w:name="Body Text 2" w:semiHidden="1" w:unhideWhenUsed="1"/>
+    <w:lsdException w:name="Body Text 3" w:semiHidden="1" w:unhideWhenUsed="1"/>
+    <w:lsdException w:name="Body Text Indent 2" w:semiHidden="1" w:unhideWhenUsed="1"/>
+    <w:lsdException w:name="Body Text Indent 3" w:semiHidden="1" w:unhideWhenUsed="1"/>
+    <w:lsdException w:name="Block Text" w:semiHidden="1" w:unhideWhenUsed="1"/>
+    <w:lsdException w:name="Hyperlink" w:semiHidden="1" w:unhideWhenUsed="1"/>
+    <w:lsdException w:name="FollowedHyperlink" w:semiHidden="1" w:unhideWhenUsed="1"/>
+    <w:lsdException w:name="Strong" w:uiPriority="22" w:qFormat="1"/>
+    <w:lsdException w:name="Emphasis" w:uiPriority="20" w:qFormat="1"/>
+    <w:lsdException w:name="Document Map" w:semiHidden="1" w:unhideWhenUsed="1"/>
+    <w:lsdException w:name="Plain Text" w:semiHidden="1" w:unhideWhenUsed="1"/>
+    <w:lsdException w:name="E-mail Signature" w:semiHidden="1" w:unhideWhenUsed="1"/>
+    <w:lsdException w:name="HTML Top of Form" w:semiHidden="1" w:unhideWhenUsed="1"/>
+    <w:lsdException w:name="HTML Bottom of Form" w:semiHidden="1" w:unhideWhenUsed="1"/>
+    <w:lsdException w:name="Normal (Web)" w:semiHidden="1" w:unhideWhenUsed="1"/>
+    <w:lsdException w:name="HTML Acronym" w:semiHidden="1" w:unhideWhenUsed="1"/>
+    <w:lsdException w:name="HTML Address" w:semiHidden="1" w:unhideWhenUsed="1"/>
+    <w:lsdException w:name="HTML Cite" w:semiHidden="1" w:unhideWhenUsed="1"/>
+    <w:lsdException w:name="HTML Code" w:semiHidden="1" w:unhideWhenUsed="1"/>
+    <w:lsdException w:name="HTML Definition" w:semiHidden="1" w:unhideWhenUsed="1"/>
+    <w:lsdException w:name="HTML Keyboard" w:semiHidden="1" w:unhideWhenUsed="1"/>
+    <w:lsdException w:name="HTML Preformatted" w:semiHidden="1" w:unhideWhenUsed="1"/>
+    <w:lsdException w:name="HTML Sample" w:semiHidden="1" w:unhideWhenUsed="1"/>
+    <w:lsdException w:name="HTML Typewriter" w:semiHidden="1" w:unhideWhenUsed="1"/>
+    <w:lsdException w:name="HTML Variable" w:semiHidden="1" w:unhideWhenUsed="1"/>
+    <w:lsdException w:name="Normal Table" w:semiHidden="1" w:unhideWhenUsed="1"/>
+    <w:lsdException w:name="annotation subject" w:semiHidden="1" w:unhideWhenUsed="1"/>
+    <w:lsdException w:name="No List" w:semiHidden="1" w:unhideWhenUsed="1"/>
+    <w:lsdException w:name="Outline List 1" w:semiHidden="1" w:unhideWhenUsed="1"/>
+    <w:lsdException w:name="Outline List 2" w:semiHidden="1" w:unhideWhenUsed="1"/>
+    <w:lsdException w:name="Outline List 3" w:semiHidden="1" w:unhideWhenUsed="1"/>
+    <w:lsdException w:name="Table Simple 1" w:semiHidden="1" w:unhideWhenUsed="1"/>
+    <w:lsdException w:name="Table Simple 2" w:semiHidden="1" w:unhideWhenUsed="1"/>
+    <w:lsdException w:name="Table Simple 3" w:semiHidden="1" w:unhideWhenUsed="1"/>
+    <w:lsdException w:name="Table Classic 1" w:semiHidden="1" w:unhideWhenUsed="1"/>
+    <w:lsdException w:name="Table Classic 2" w:semiHidden="1" w:unhideWhenUsed="1"/>
+    <w:lsdException w:name="Table Classic 3" w:semiHidden="1" w:unhideWhenUsed="1"/>
+    <w:lsdException w:name="Table Classic 4" w:semiHidden="1" w:unhideWhenUsed="1"/>
+    <w:lsdException w:name="Table Colorful 1" w:semiHidden="1" w:unhideWhenUsed="1"/>
+    <w:lsdException w:name="Table Colorful 2" w:semiHidden="1" w:unhideWhenUsed="1"/>
+    <w:lsdException w:name="Table Colorful 3" w:semiHidden="1" w:unhideWhenUsed="1"/>
+    <w:lsdException w:name="Table Columns 1" w:semiHidden="1" w:unhideWhenUsed="1"/>
+    <w:lsdException w:name="Table Columns 2" w:semiHidden="1" w:unhideWhenUsed="1"/>
+    <w:lsdException w:name="Table Columns 3" w:semiHidden="1" w:unhideWhenUsed="1"/>
+    <w:lsdException w:name="Table Columns 4" w:semiHidden="1" w:unhideWhenUsed="1"/>
+    <w:lsdException w:name="Table Columns 5" w:semiHidden="1" w:unhideWhenUsed="1"/>
+    <w:lsdException w:name="Table Grid 1" w:semiHidden="1" w:unhideWhenUsed="1"/>
+    <w:lsdException w:name="Table Grid 2" w:semiHidden="1" w:unhideWhenUsed="1"/>
+    <w:lsdException w:name="Table Grid 3" w:semiHidden="1" w:unhideWhenUsed="1"/>
+    <w:lsdException w:name="Table Grid 4" w:semiHidden="1" w:unhideWhenUsed="1"/>
+    <w:lsdException w:name="Table Grid 5" w:semiHidden="1" w:unhideWhenUsed="1"/>
+    <w:lsdException w:name="Table Grid 6" w:semiHidden="1" w:unhideWhenUsed="1"/>
+    <w:lsdException w:name="Table Grid 7" w:semiHidden="1" w:unhideWhenUsed="1"/>
+    <w:lsdException w:name="Table Grid 8" w:semiHidden="1" w:unhideWhenUsed="1"/>
+    <w:lsdException w:name="Table List 1" w:semiHidden="1" w:unhideWhenUsed="1"/>
+    <w:lsdException w:name="Table List 2" w:semiHidden="1" w:unhideWhenUsed="1"/>
+    <w:lsdException w:name="Table List 3" w:semiHidden="1" w:unhideWhenUsed="1"/>
+    <w:lsdException w:name="Table List 4" w:semiHidden="1" w:unhideWhenUsed="1"/>
+    <w:lsdException w:name="Table List 5" w:semiHidden="1" w:unhideWhenUsed="1"/>
+    <w:lsdException w:name="Table List 6" w:semiHidden="1" w:unhideWhenUsed="1"/>
+    <w:lsdException w:name="Table List 7" w:semiHidden="1" w:unhideWhenUsed="1"/>
+    <w:lsdException w:name="Table List 8" w:semiHidden="1" w:unhideWhenUsed="1"/>
+    <w:lsdException w:name="Table 3D effects 1" w:semiHidden="1" w:unhideWhenUsed="1"/>
+    <w:lsdException w:name="Table 3D effects 2" w:semiHidden="1" w:unhideWhenUsed="1"/>
+    <w:lsdException w:name="Table 3D effects 3" w:semiHidden="1" w:unhideWhenUsed="1"/>
+    <w:lsdException w:name="Table Contemporary" w:semiHidden="1" w:unhideWhenUsed="1"/>
+    <w:lsdException w:name="Table Elegant" w:semiHidden="1" w:unhideWhenUsed="1"/>
+    <w:lsdException w:name="Table Professional" w:semiHidden="1" w:unhideWhenUsed="1"/>
+    <w:lsdException w:name="Table Subtle 1" w:semiHidden="1" w:unhideWhenUsed="1"/>
+    <w:lsdException w:name="Table Subtle 2" w:semiHidden="1" w:unhideWhenUsed="1"/>
+    <w:lsdException w:name="Table Web 1" w:semiHidden="1" w:unhideWhenUsed="1"/>
+    <w:lsdException w:name="Table Web 2" w:semiHidden="1" w:unhideWhenUsed="1"/>
+    <w:lsdException w:name="Table Web 3" w:semiHidden="1" w:unhideWhenUsed="1"/>
+    <w:lsdException w:name="Balloon Text" w:semiHidden="1" w:unhideWhenUsed="1"/>
+    <w:lsdException w:name="Table Grid" w:uiPriority="59"/>
+    <w:lsdException w:name="Table Theme" w:semiHidden="1" w:unhideWhenUsed="1"/>
+    <w:lsdException w:name="Note Level 1" w:semiHidden="1" w:unhideWhenUsed="1"/>
+    <w:lsdException w:name="Note Level 2" w:semiHidden="1" w:unhideWhenUsed="1"/>
+    <w:lsdException w:name="Note Level 3" w:semiHidden="1" w:unhideWhenUsed="1"/>
+    <w:lsdException w:name="Note Level 4" w:semiHidden="1" w:unhideWhenUsed="1"/>
+    <w:lsdException w:name="Note Level 5" w:semiHidden="1" w:unhideWhenUsed="1"/>
+    <w:lsdException w:name="Note Level 6" w:semiHidden="1" w:unhideWhenUsed="1"/>
+    <w:lsdException w:name="Note Level 7" w:semiHidden="1" w:unhideWhenUsed="1"/>
+    <w:lsdException w:name="Note Level 8" w:semiHidden="1" w:unhideWhenUsed="1"/>
+    <w:lsdException w:name="Note Level 9" w:semiHidden="1" w:unhideWhenUsed="1"/>
+    <w:lsdException w:name="Placeholder Text" w:semiHidden="1"/>
+    <w:lsdException w:name="No Spacing" w:uiPriority="1" w:qFormat="1"/>
+    <w:lsdException w:name="Light Shading" w:uiPriority="60"/>
+    <w:lsdException w:name="Light List" w:uiPriority="61"/>
+    <w:lsdException w:name="Light Grid" w:uiPriority="62"/>
+    <w:lsdException w:name="Medium Shading 1" w:uiPriority="63"/>
+    <w:lsdException w:name="Medium Shading 2" w:uiPriority="64"/>
+    <w:lsdException w:name="Medium List 1" w:uiPriority="65"/>
+    <w:lsdException w:name="Medium List 2" w:uiPriority="66"/>
+    <w:lsdException w:name="Medium Grid 1" w:uiPriority="67"/>
+    <w:lsdException w:name="Medium Grid 2" w:uiPriority="68"/>
+    <w:lsdException w:name="Medium Grid 3" w:uiPriority="69"/>
+    <w:lsdException w:name="Dark List" w:uiPriority="70"/>
+    <w:lsdException w:name="Colorful Shading" w:uiPriority="71"/>
+    <w:lsdException w:name="Colorful List" w:uiPriority="72"/>
+    <w:lsdException w:name="Colorful Grid" w:uiPriority="73"/>
+    <w:lsdException w:name="Light Shading Accent 1" w:uiPriority="60"/>
+    <w:lsdException w:name="Light List Accent 1" w:uiPriority="61"/>
+    <w:lsdException w:name="Light Grid Accent 1" w:uiPriority="62"/>
+    <w:lsdException w:name="Medium Shading 1 Accent 1" w:uiPriority="63"/>
+    <w:lsdException w:name="Medium Shading 2 Accent 1" w:uiPriority="64"/>
+    <w:lsdException w:name="Medium List 1 Accent 1" w:uiPriority="65"/>
+    <w:lsdException w:name="Revision" w:semiHidden="1"/>
+    <w:lsdException w:name="List Paragraph" w:uiPriority="34" w:qFormat="1"/>
+    <w:lsdException w:name="Quote" w:uiPriority="29" w:qFormat="1"/>
+    <w:lsdException w:name="Intense Quote" w:uiPriority="30" w:qFormat="1"/>
+    <w:lsdException w:name="Medium List 2 Accent 1" w:uiPriority="66"/>
+    <w:lsdException w:name="Medium Grid 1 Accent 1" w:uiPriority="67"/>
+    <w:lsdException w:name="Medium Grid 2 Accent 1" w:uiPriority="68"/>
+    <w:lsdException w:name="Medium Grid 3 Accent 1" w:uiPriority="69"/>
+    <w:lsdException w:name="Dark List Accent 1" w:uiPriority="70"/>
+    <w:lsdException w:name="Colorful Shading Accent 1" w:uiPriority="71"/>
+    <w:lsdException w:name="Colorful List Accent 1" w:uiPriority="72"/>
+    <w:lsdException w:name="Colorful Grid Accent 1" w:uiPriority="73"/>
+    <w:lsdException w:name="Light Shading Accent 2" w:uiPriority="60"/>
+    <w:lsdException w:name="Light List Accent 2" w:uiPriority="61"/>
+    <w:lsdException w:name="Light Grid Accent 2" w:uiPriority="62"/>
+    <w:lsdException w:name="Medium Shading 1 Accent 2" w:uiPriority="63"/>
+    <w:lsdException w:name="Medium Shading 2 Accent 2" w:uiPriority="64"/>
+    <w:lsdException w:name="Medium List 1 Accent 2" w:uiPriority="65"/>
+    <w:lsdException w:name="Medium List 2 Accent 2" w:uiPriority="66"/>
+    <w:lsdException w:name="Medium Grid 1 Accent 2" w:uiPriority="67"/>
+    <w:lsdException w:name="Medium Grid 2 Accent 2" w:uiPriority="68"/>
+    <w:lsdException w:name="Medium Grid 3 Accent 2" w:uiPriority="69"/>
+    <w:lsdException w:name="Dark List Accent 2" w:uiPriority="70"/>
+    <w:lsdException w:name="Colorful Shading Accent 2" w:uiPriority="71"/>
+    <w:lsdException w:name="Colorful List Accent 2" w:uiPriority="72"/>
+    <w:lsdException w:name="Colorful Grid Accent 2" w:uiPriority="73"/>
+    <w:lsdException w:name="Light Shading Accent 3" w:uiPriority="60"/>
+    <w:lsdException w:name="Light List Accent 3" w:uiPriority="61"/>
+    <w:lsdException w:name="Light Grid Accent 3" w:uiPriority="62"/>
+    <w:lsdException w:name="Medium Shading 1 Accent 3" w:uiPriority="63"/>
+    <w:lsdException w:name="Medium Shading 2 Accent 3" w:uiPriority="64"/>
+    <w:lsdException w:name="Medium List 1 Accent 3" w:uiPriority="65"/>
+    <w:lsdException w:name="Medium List 2 Accent 3" w:uiPriority="66"/>
+    <w:lsdException w:name="Medium Grid 1 Accent 3" w:uiPriority="67"/>
+    <w:lsdException w:name="Medium Grid 2 Accent 3" w:uiPriority="68"/>
+    <w:lsdException w:name="Medium Grid 3 Accent 3" w:uiPriority="69"/>
+    <w:lsdException w:name="Dark List Accent 3" w:uiPriority="70"/>
+    <w:lsdException w:name="Colorful Shading Accent 3" w:uiPriority="71"/>
+    <w:lsdException w:name="Colorful List Accent 3" w:uiPriority="72"/>
+    <w:lsdException w:name="Colorful Grid Accent 3" w:uiPriority="73"/>
+    <w:lsdException w:name="Light Shading Accent 4" w:uiPriority="60"/>
+    <w:lsdException w:name="Light List Accent 4" w:uiPriority="61"/>
+    <w:lsdException w:name="Light Grid Accent 4" w:uiPriority="62"/>
+    <w:lsdException w:name="Medium Shading 1 Accent 4" w:uiPriority="63"/>
+    <w:lsdException w:name="Medium Shading 2 Accent 4" w:uiPriority="64"/>
+    <w:lsdException w:name="Medium List 1 Accent 4" w:uiPriority="65"/>
+    <w:lsdException w:name="Medium List 2 Accent 4" w:uiPriority="66"/>
+    <w:lsdException w:name="Medium Grid 1 Accent 4" w:uiPriority="67"/>
+    <w:lsdException w:name="Medium Grid 2 Accent 4" w:uiPriority="68"/>
+    <w:lsdException w:name="Medium Grid 3 Accent 4" w:uiPriority="69"/>
+    <w:lsdException w:name="Dark List Accent 4" w:uiPriority="70"/>
+    <w:lsdException w:name="Colorful Shading Accent 4" w:uiPriority="71"/>
+    <w:lsdException w:name="Colorful List Accent 4" w:uiPriority="72"/>
+    <w:lsdException w:name="Colorful Grid Accent 4" w:uiPriority="73"/>
+    <w:lsdException w:name="Light Shading Accent 5" w:uiPriority="60"/>
+    <w:lsdException w:name="Light List Accent 5" w:uiPriority="61"/>
+    <w:lsdException w:name="Light Grid Accent 5" w:uiPriority="62"/>
+    <w:lsdException w:name="Medium Shading 1 Accent 5" w:uiPriority="63"/>
+    <w:lsdException w:name="Medium Shading 2 Accent 5" w:uiPriority="64"/>
+    <w:lsdException w:name="Medium List 1 Accent 5" w:uiPriority="65"/>
+    <w:lsdException w:name="Medium List 2 Accent 5" w:uiPriority="66"/>
+    <w:lsdException w:name="Medium Grid 1 Accent 5" w:uiPriority="67"/>
+    <w:lsdException w:name="Medium Grid 2 Accent 5" w:uiPriority="68"/>
+    <w:lsdException w:name="Medium Grid 3 Accent 5" w:uiPriority="69"/>
+    <w:lsdException w:name="Dark List Accent 5" w:uiPriority="70"/>
+    <w:lsdException w:name="Colorful Shading Accent 5" w:uiPriority="71"/>
+    <w:lsdException w:name="Colorful List Accent 5" w:uiPriority="72"/>
+    <w:lsdException w:name="Colorful Grid Accent 5" w:uiPriority="73"/>
+    <w:lsdException w:name="Light Shading Accent 6" w:uiPriority="60"/>
+    <w:lsdException w:name="Light List Accent 6" w:uiPriority="61"/>
+    <w:lsdException w:name="Light Grid Accent 6" w:uiPriority="62"/>
+    <w:lsdException w:name="Medium Shading 1 Accent 6" w:uiPriority="63"/>
+    <w:lsdException w:name="Medium Shading 2 Accent 6" w:uiPriority="64"/>
+    <w:lsdException w:name="Medium List 1 Accent 6" w:uiPriority="65"/>
+    <w:lsdException w:name="Medium List 2 Accent 6" w:uiPriority="66"/>
+    <w:lsdException w:name="Medium Grid 1 Accent 6" w:uiPriority="67"/>
+    <w:lsdException w:name="Medium Grid 2 Accent 6" w:uiPriority="68"/>
+    <w:lsdException w:name="Medium Grid 3 Accent 6" w:uiPriority="69"/>
+    <w:lsdException w:name="Dark List Accent 6" w:uiPriority="70"/>
+    <w:lsdException w:name="Colorful Shading Accent 6" w:uiPriority="71"/>
+    <w:lsdException w:name="Colorful List Accent 6" w:uiPriority="72"/>
+    <w:lsdException w:name="Colorful Grid Accent 6" w:uiPriority="73"/>
+    <w:lsdException w:name="Subtle Emphasis" w:uiPriority="19" w:qFormat="1"/>
+    <w:lsdException w:name="Intense Emphasis" w:uiPriority="21" w:qFormat="1"/>
+    <w:lsdException w:name="Subtle Reference" w:uiPriority="31" w:qFormat="1"/>
+    <w:lsdException w:name="Intense Reference" w:uiPriority="32" w:qFormat="1"/>
+    <w:lsdException w:name="Book Title" w:uiPriority="33" w:qFormat="1"/>
+    <w:lsdException w:name="Bibliography" w:semiHidden="1" w:uiPriority="37" w:unhideWhenUsed="1"/>
+    <w:lsdException w:name="TOC Heading" w:semiHidden="1" w:uiPriority="39" w:unhideWhenUsed="1" w:qFormat="1"/>
+    <w:lsdException w:name="Plain Table 1" w:uiPriority="41"/>
+    <w:lsdException w:name="Plain Table 2" w:uiPriority="42"/>
+    <w:lsdException w:name="Plain Table 3" w:uiPriority="43"/>
+    <w:lsdException w:name="Plain Table 4" w:uiPriority="44"/>
+    <w:lsdException w:name="Plain Table 5" w:uiPriority="45"/>
+    <w:lsdException w:name="Grid Table Light" w:uiPriority="40"/>
+    <w:lsdException w:name="Grid Table 1 Light" w:uiPriority="46"/>
+    <w:lsdException w:name="Grid Table 2" w:uiPriority="47"/>
+    <w:lsdException w:name="Grid Table 3" w:uiPriority="48"/>
+    <w:lsdException w:name="Grid Table 4" w:uiPriority="49"/>
+    <w:lsdException w:name="Grid Table 5 Dark" w:uiPriority="50"/>
+    <w:lsdException w:name="Grid Table 6 Colorful" w:uiPriority="51"/>
+    <w:lsdException w:name="Grid Table 7 Colorful" w:uiPriority="52"/>
+    <w:lsdException w:name="Grid Table 1 Light Accent 1" w:uiPriority="46"/>
+    <w:lsdException w:name="Grid Table 2 Accent 1" w:uiPriority="47"/>
+    <w:lsdException w:name="Grid Table 3 Accent 1" w:uiPriority="48"/>
+    <w:lsdException w:name="Grid Table 4 Accent 1" w:uiPriority="49"/>
+    <w:lsdException w:name="Grid Table 5 Dark Accent 1" w:uiPriority="50"/>
+    <w:lsdException w:name="Grid Table 6 Colorful Accent 1" w:uiPriority="51"/>
+    <w:lsdException w:name="Grid Table 7 Colorful Accent 1" w:uiPriority="52"/>
+    <w:lsdException w:name="Grid Table 1 Light Accent 2" w:uiPriority="46"/>
+    <w:lsdException w:name="Grid Table 2 Accent 2" w:uiPriority="47"/>
+    <w:lsdException w:name="Grid Table 3 Accent 2" w:uiPriority="48"/>
+    <w:lsdException w:name="Grid Table 4 Accent 2" w:uiPriority="49"/>
+    <w:lsdException w:name="Grid Table 5 Dark Accent 2" w:uiPriority="50"/>
+    <w:lsdException w:name="Grid Table 6 Colorful Accent 2" w:uiPriority="51"/>
+    <w:lsdException w:name="Grid Table 7 Colorful Accent 2" w:uiPriority="52"/>
+    <w:lsdException w:name="Grid Table 1 Light Accent 3" w:uiPriority="46"/>
+    <w:lsdException w:name="Grid Table 2 Accent 3" w:uiPriority="47"/>
+    <w:lsdException w:name="Grid Table 3 Accent 3" w:uiPriority="48"/>
+    <w:lsdException w:name="Grid Table 4 Accent 3" w:uiPriority="49"/>
+    <w:lsdException w:name="Grid Table 5 Dark Accent 3" w:uiPriority="50"/>
+    <w:lsdException w:name="Grid Table 6 Colorful Accent 3" w:uiPriority="51"/>
+    <w:lsdException w:name="Grid Table 7 Colorful Accent 3" w:uiPriority="52"/>
+    <w:lsdException w:name="Grid Table 1 Light Accent 4" w:uiPriority="46"/>
+    <w:lsdException w:name="Grid Table 2 Accent 4" w:uiPriority="47"/>
+    <w:lsdException w:name="Grid Table 3 Accent 4" w:uiPriority="48"/>
+    <w:lsdException w:name="Grid Table 4 Accent 4" w:uiPriority="49"/>
+    <w:lsdException w:name="Grid Table 5 Dark Accent 4" w:uiPriority="50"/>
+    <w:lsdException w:name="Grid Table 6 Colorful Accent 4" w:uiPriority="51"/>
+    <w:lsdException w:name="Grid Table 7 Colorful Accent 4" w:uiPriority="52"/>
+    <w:lsdException w:name="Grid Table 1 Light Accent 5" w:uiPriority="46"/>
+    <w:lsdException w:name="Grid Table 2 Accent 5" w:uiPriority="47"/>
+    <w:lsdException w:name="Grid Table 3 Accent 5" w:uiPriority="48"/>
+    <w:lsdException w:name="Grid Table 4 Accent 5" w:uiPriority="49"/>
+    <w:lsdException w:name="Grid Table 5 Dark Accent 5" w:uiPriority="50"/>
+    <w:lsdException w:name="Grid Table 6 Colorful Accent 5" w:uiPriority="51"/>
+    <w:lsdException w:name="Grid Table 7 Colorful Accent 5" w:uiPriority="52"/>
+    <w:lsdException w:name="Grid Table 1 Light Accent 6" w:uiPriority="46"/>
+    <w:lsdException w:name="Grid Table 2 Accent 6" w:uiPriority="47"/>
+    <w:lsdException w:name="Grid Table 3 Accent 6" w:uiPriority="48"/>
+    <w:lsdException w:name="Grid Table 4 Accent 6" w:uiPriority="49"/>
+    <w:lsdException w:name="Grid Table 5 Dark Accent 6" w:uiPriority="50"/>
+    <w:lsdException w:name="Grid Table 6 Colorful Accent 6" w:uiPriority="51"/>
+    <w:lsdException w:name="Grid Table 7 Colorful Accent 6" w:uiPriority="52"/>
+    <w:lsdException w:name="List Table 1 Light" w:uiPriority="46"/>
+    <w:lsdException w:name="List Table 2" w:uiPriority="47"/>
+    <w:lsdException w:name="List Table 3" w:uiPriority="48"/>
+    <w:lsdException w:name="List Table 4" w:uiPriority="49"/>
+    <w:lsdException w:name="List Table 5 Dark" w:uiPriority="50"/>
+    <w:lsdException w:name="List Table 6 Colorful" w:uiPriority="51"/>
+    <w:lsdException w:name="List Table 7 Colorful" w:uiPriority="52"/>
+    <w:lsdException w:name="List Table 1 Light Accent 1" w:uiPriority="46"/>
+    <w:lsdException w:name="List Table 2 Accent 1" w:uiPriority="47"/>
+    <w:lsdException w:name="List Table 3 Accent 1" w:uiPriority="48"/>
+    <w:lsdException w:name="List Table 4 Accent 1" w:uiPriority="49"/>
+    <w:lsdException w:name="List Table 5 Dark Accent 1" w:uiPriority="50"/>
+    <w:lsdException w:name="List Table 6 Colorful Accent 1" w:uiPriority="51"/>
+    <w:lsdException w:name="List Table 7 Colorful Accent 1" w:uiPriority="52"/>
+    <w:lsdException w:name="List Table 1 Light Accent 2" w:uiPriority="46"/>
+    <w:lsdException w:name="List Table 2 Accent 2" w:uiPriority="47"/>
+    <w:lsdException w:name="List Table 3 Accent 2" w:uiPriority="48"/>
+    <w:lsdException w:name="List Table 4 Accent 2" w:uiPriority="49"/>
+    <w:lsdException w:name="List Table 5 Dark Accent 2" w:uiPriority="50"/>
+    <w:lsdException w:name="List Table 6 Colorful Accent 2" w:uiPriority="51"/>
+    <w:lsdException w:name="List Table 7 Colorful Accent 2" w:uiPriority="52"/>
+    <w:lsdException w:name="List Table 1 Light Accent 3" w:uiPriority="46"/>
+    <w:lsdException w:name="List Table 2 Accent 3" w:uiPriority="47"/>
+    <w:lsdException w:name="List Table 3 Accent 3" w:uiPriority="48"/>
+    <w:lsdException w:name="List Table 4 Accent 3" w:uiPriority="49"/>
+    <w:lsdException w:name="List Table 5 Dark Accent 3" w:uiPriority="50"/>
+    <w:lsdException w:name="List Table 6 Colorful Accent 3" w:uiPriority="51"/>
+    <w:lsdException w:name="List Table 7 Colorful Accent 3" w:uiPriority="52"/>
+    <w:lsdException w:name="List Table 1 Light Accent 4" w:uiPriority="46"/>
+    <w:lsdException w:name="List Table 2 Accent 4" w:uiPriority="47"/>
+    <w:lsdException w:name="List Table 3 Accent 4" w:uiPriority="48"/>
+    <w:lsdException w:name="List Table 4 Accent 4" w:uiPriority="49"/>
+    <w:lsdException w:name="List Table 5 Dark Accent 4" w:uiPriority="50"/>
+    <w:lsdException w:name="List Table 6 Colorful Accent 4" w:uiPriority="51"/>
+    <w:lsdException w:name="List Table 7 Colorful Accent 4" w:uiPriority="52"/>
+    <w:lsdException w:name="List Table 1 Light Accent 5" w:uiPriority="46"/>
+    <w:lsdException w:name="List Table 2 Accent 5" w:uiPriority="47"/>
+    <w:lsdException w:name="List Table 3 Accent 5" w:uiPriority="48"/>
+    <w:lsdException w:name="List Table 4 Accent 5" w:uiPriority="49"/>
+    <w:lsdException w:name="List Table 5 Dark Accent 5" w:uiPriority="50"/>
+    <w:lsdException w:name="List Table 6 Colorful Accent 5" w:uiPriority="51"/>
+    <w:lsdException w:name="List Table 7 Colorful Accent 5" w:uiPriority="52"/>
+    <w:lsdException w:name="List Table 1 Light Accent 6" w:uiPriority="46"/>
+    <w:lsdException w:name="List Table 2 Accent 6" w:uiPriority="47"/>
+    <w:lsdException w:name="List Table 3 Accent 6" w:uiPriority="48"/>
+    <w:lsdException w:name="List Table 4 Accent 6" w:uiPriority="49"/>
+    <w:lsdException w:name="List Table 5 Dark Accent 6" w:uiPriority="50"/>
+    <w:lsdException w:name="List Table 6 Colorful Accent 6" w:uiPriority="51"/>
+    <w:lsdException w:name="List Table 7 Colorful Accent 6" w:uiPriority="52"/>
   </w:latentStyles>
   <w:style w:type="paragraph" w:default="1" w:styleId="Normal">
     <w:name w:val="Normal"/>
@@ -36301,471 +35694,7 @@
   <w:style w:type="character" w:default="1" w:styleId="DefaultParagraphFont">
     <w:name w:val="Default Paragraph Font"/>
     <w:uiPriority w:val="1"/>
-    <w:unhideWhenUsed/>
-  </w:style>
-  <w:style w:type="table" w:default="1" w:styleId="TableNormal">
-    <w:name w:val="Normal Table"/>
-    <w:uiPriority w:val="99"/>
     <w:semiHidden/>
-    <w:unhideWhenUsed/>
-    <w:tblPr>
-      <w:tblInd w:w="0" w:type="dxa"/>
-      <w:tblCellMar>
-        <w:top w:w="0" w:type="dxa"/>
-        <w:left w:w="108" w:type="dxa"/>
-        <w:bottom w:w="0" w:type="dxa"/>
-        <w:right w:w="108" w:type="dxa"/>
-      </w:tblCellMar>
-    </w:tblPr>
-  </w:style>
-  <w:style w:type="numbering" w:default="1" w:styleId="NoList">
-    <w:name w:val="No List"/>
-    <w:uiPriority w:val="99"/>
-    <w:semiHidden/>
-    <w:unhideWhenUsed/>
-  </w:style>
-  <w:style w:type="character" w:customStyle="1" w:styleId="WW8Num2z0">
-    <w:name w:val="WW8Num2z0"/>
-    <w:rPr>
-      <w:rFonts w:ascii="Wingdings" w:hAnsi="Wingdings" w:cs="Wingdings"/>
-    </w:rPr>
-  </w:style>
-  <w:style w:type="character" w:customStyle="1" w:styleId="Absatz-Standardschriftart">
-    <w:name w:val="Absatz-Standardschriftart"/>
-  </w:style>
-  <w:style w:type="character" w:customStyle="1" w:styleId="NumberingSymbols">
-    <w:name w:val="Numbering Symbols"/>
-  </w:style>
-  <w:style w:type="character" w:customStyle="1" w:styleId="Bullets">
-    <w:name w:val="Bullets"/>
-  </w:style>
-  <w:style w:type="paragraph" w:customStyle="1" w:styleId="Heading">
-    <w:name w:val="Heading"/>
-    <w:basedOn w:val="Normal"/>
-    <w:next w:val="BodyText"/>
-    <w:pPr>
-      <w:keepNext/>
-      <w:spacing w:before="240" w:after="120"/>
-    </w:pPr>
-  </w:style>
-  <w:style w:type="paragraph" w:styleId="BodyText">
-    <w:name w:val="Body Text"/>
-    <w:basedOn w:val="Normal"/>
-    <w:pPr>
-      <w:spacing w:after="120"/>
-    </w:pPr>
-  </w:style>
-  <w:style w:type="paragraph" w:styleId="List">
-    <w:name w:val="List"/>
-    <w:basedOn w:val="BodyText"/>
-    <w:rPr>
-      <w:rFonts w:cs="Lohit Hindi"/>
-    </w:rPr>
-  </w:style>
-  <w:style w:type="paragraph" w:styleId="Caption">
-    <w:name w:val="caption"/>
-    <w:basedOn w:val="Normal"/>
-    <w:qFormat/>
-    <w:pPr>
-      <w:suppressLineNumbers/>
-      <w:spacing w:before="120" w:after="120"/>
-    </w:pPr>
-  </w:style>
-  <w:style w:type="paragraph" w:customStyle="1" w:styleId="Index">
-    <w:name w:val="Index"/>
-    <w:basedOn w:val="Normal"/>
-    <w:pPr>
-      <w:suppressLineNumbers/>
-    </w:pPr>
-    <w:rPr>
-      <w:rFonts w:cs="Lohit Hindi"/>
-    </w:rPr>
-  </w:style>
-  <w:style w:type="paragraph" w:customStyle="1" w:styleId="TableContents">
-    <w:name w:val="Table Contents"/>
-    <w:basedOn w:val="Normal"/>
-    <w:pPr>
-      <w:suppressLineNumbers/>
-    </w:pPr>
-  </w:style>
-  <w:style w:type="paragraph" w:customStyle="1" w:styleId="NormalBullet">
-    <w:name w:val="Normal Bullet"/>
-    <w:basedOn w:val="Normal"/>
-    <w:pPr>
-      <w:numPr>
-        <w:numId w:val="3"/>
-      </w:numPr>
-    </w:pPr>
-  </w:style>
-  <w:style w:type="paragraph" w:styleId="Footer">
-    <w:name w:val="footer"/>
-    <w:basedOn w:val="Normal"/>
-    <w:pPr>
-      <w:suppressLineNumbers/>
-      <w:tabs>
-        <w:tab w:val="center" w:pos="4986"/>
-        <w:tab w:val="right" w:pos="9972"/>
-      </w:tabs>
-    </w:pPr>
-  </w:style>
-  <w:style w:type="paragraph" w:customStyle="1" w:styleId="TableHeading">
-    <w:name w:val="Table Heading"/>
-    <w:basedOn w:val="TableContents"/>
-    <w:pPr>
-      <w:jc w:val="center"/>
-    </w:pPr>
-    <w:rPr>
-      <w:b/>
-      <w:bCs/>
-    </w:rPr>
-  </w:style>
-  <w:style w:type="paragraph" w:styleId="Header">
-    <w:name w:val="header"/>
-    <w:basedOn w:val="Normal"/>
-    <w:pPr>
-      <w:suppressLineNumbers/>
-      <w:tabs>
-        <w:tab w:val="center" w:pos="4986"/>
-        <w:tab w:val="right" w:pos="9972"/>
-      </w:tabs>
-    </w:pPr>
-  </w:style>
-  <w:style w:type="table" w:styleId="TableGrid">
-    <w:name w:val="Table Grid"/>
-    <w:basedOn w:val="TableNormal"/>
-    <w:uiPriority w:val="59"/>
-    <w:rsid w:val="005059E7"/>
-    <w:tblPr>
-      <w:tblInd w:w="0" w:type="dxa"/>
-      <w:tblBorders>
-        <w:top w:val="single" w:sz="4" w:space="0" w:color="auto"/>
-        <w:left w:val="single" w:sz="4" w:space="0" w:color="auto"/>
-        <w:bottom w:val="single" w:sz="4" w:space="0" w:color="auto"/>
-        <w:right w:val="single" w:sz="4" w:space="0" w:color="auto"/>
-        <w:insideH w:val="single" w:sz="4" w:space="0" w:color="auto"/>
-        <w:insideV w:val="single" w:sz="4" w:space="0" w:color="auto"/>
-      </w:tblBorders>
-      <w:tblCellMar>
-        <w:top w:w="0" w:type="dxa"/>
-        <w:left w:w="108" w:type="dxa"/>
-        <w:bottom w:w="0" w:type="dxa"/>
-        <w:right w:w="108" w:type="dxa"/>
-      </w:tblCellMar>
-    </w:tblPr>
-  </w:style>
-  <w:style w:type="character" w:styleId="PageNumber">
-    <w:name w:val="page number"/>
-    <w:uiPriority w:val="99"/>
-    <w:semiHidden/>
-    <w:unhideWhenUsed/>
-    <w:rsid w:val="002E1AAC"/>
-  </w:style>
-  <w:style w:type="paragraph" w:styleId="ListParagraph">
-    <w:name w:val="List Paragraph"/>
-    <w:basedOn w:val="Normal"/>
-    <w:uiPriority w:val="34"/>
-    <w:qFormat/>
-    <w:rsid w:val="00DD503D"/>
-    <w:pPr>
-      <w:ind w:left="720"/>
-      <w:contextualSpacing/>
-    </w:pPr>
-  </w:style>
-  <w:style w:type="paragraph" w:styleId="NoSpacing">
-    <w:name w:val="No Spacing"/>
-    <w:uiPriority w:val="1"/>
-    <w:qFormat/>
-    <w:rsid w:val="00141228"/>
-    <w:pPr>
-      <w:widowControl w:val="0"/>
-      <w:suppressAutoHyphens/>
-    </w:pPr>
-  </w:style>
-  <w:style w:type="paragraph" w:styleId="BalloonText">
-    <w:name w:val="Balloon Text"/>
-    <w:basedOn w:val="Normal"/>
-    <w:link w:val="BalloonTextChar"/>
-    <w:uiPriority w:val="99"/>
-    <w:semiHidden/>
-    <w:unhideWhenUsed/>
-    <w:rsid w:val="0002560B"/>
-    <w:rPr>
-      <w:rFonts w:ascii="Lucida Grande" w:hAnsi="Lucida Grande"/>
-      <w:sz w:val="18"/>
-      <w:szCs w:val="18"/>
-    </w:rPr>
-  </w:style>
-  <w:style w:type="character" w:customStyle="1" w:styleId="BalloonTextChar">
-    <w:name w:val="Balloon Text Char"/>
-    <w:basedOn w:val="DefaultParagraphFont"/>
-    <w:link w:val="BalloonText"/>
-    <w:uiPriority w:val="99"/>
-    <w:semiHidden/>
-    <w:rsid w:val="0002560B"/>
-    <w:rPr>
-      <w:rFonts w:ascii="Lucida Grande" w:hAnsi="Lucida Grande"/>
-      <w:sz w:val="18"/>
-      <w:szCs w:val="18"/>
-    </w:rPr>
-  </w:style>
-  <w:style w:type="character" w:customStyle="1" w:styleId="Heading1Char">
-    <w:name w:val="Heading 1 Char"/>
-    <w:basedOn w:val="DefaultParagraphFont"/>
-    <w:link w:val="Heading1"/>
-    <w:rsid w:val="00EE1726"/>
-    <w:rPr>
-      <w:rFonts w:ascii="Century Gothic" w:hAnsi="Century Gothic"/>
-      <w:color w:val="FFFFFF"/>
-      <w:sz w:val="40"/>
-      <w:szCs w:val="40"/>
-      <w:shd w:val="clear" w:color="auto" w:fill="000000"/>
-    </w:rPr>
-  </w:style>
-  <w:style w:type="paragraph" w:customStyle="1" w:styleId="Code">
-    <w:name w:val="Code"/>
-    <w:basedOn w:val="Normal"/>
-    <w:qFormat/>
-    <w:rsid w:val="00F26251"/>
-    <w:pPr>
-      <w:framePr w:hSpace="180" w:wrap="around" w:vAnchor="text" w:hAnchor="page" w:x="1109" w:y="-187"/>
-    </w:pPr>
-    <w:rPr>
-      <w:rFonts w:ascii="Courier" w:hAnsi="Courier" w:cs="Trebuchet MS"/>
-      <w:noProof/>
-      <w:sz w:val="32"/>
-      <w:szCs w:val="32"/>
-    </w:rPr>
-  </w:style>
-</w:styles>
-</file>
-
-<file path=word/stylesWithEffects.xml><?xml version="1.0" encoding="utf-8"?>
-<w:styles xmlns:wpc="http://schemas.microsoft.com/office/word/2010/wordprocessingCanvas" xmlns:mo="http://schemas.microsoft.com/office/mac/office/2008/main" xmlns:mc="http://schemas.openxmlformats.org/markup-compatibility/2006" xmlns:mv="urn:schemas-microsoft-com:mac:vml" xmlns:o="urn:schemas-microsoft-com:office:office" xmlns:r="http://schemas.openxmlformats.org/officeDocument/2006/relationships" xmlns:m="http://schemas.openxmlformats.org/officeDocument/2006/math" xmlns:v="urn:schemas-microsoft-com:vml" xmlns:wp14="http://schemas.microsoft.com/office/word/2010/wordprocessingDrawing" xmlns:wp="http://schemas.openxmlformats.org/drawingml/2006/wordprocessingDrawing" xmlns:w10="urn:schemas-microsoft-com:office:word" xmlns:w="http://schemas.openxmlformats.org/wordprocessingml/2006/main" xmlns:w14="http://schemas.microsoft.com/office/word/2010/wordml" xmlns:wpg="http://schemas.microsoft.com/office/word/2010/wordprocessingGroup" xmlns:wpi="http://schemas.microsoft.com/office/word/2010/wordprocessingInk" xmlns:wne="http://schemas.microsoft.com/office/word/2006/wordml" xmlns:wps="http://schemas.microsoft.com/office/word/2010/wordprocessingShape" mc:Ignorable="w14 wp14">
-  <w:docDefaults>
-    <w:rPrDefault>
-      <w:rPr>
-        <w:rFonts w:ascii="Times New Roman" w:eastAsia="Times New Roman" w:hAnsi="Times New Roman" w:cs="Times New Roman"/>
-        <w:lang w:val="en-US" w:eastAsia="en-US" w:bidi="ar-SA"/>
-      </w:rPr>
-    </w:rPrDefault>
-    <w:pPrDefault/>
-  </w:docDefaults>
-  <w:latentStyles w:defLockedState="0" w:defUIPriority="99" w:defSemiHidden="1" w:defUnhideWhenUsed="1" w:defQFormat="0" w:count="276">
-    <w:lsdException w:name="Normal" w:semiHidden="0" w:uiPriority="0" w:unhideWhenUsed="0" w:qFormat="1"/>
-    <w:lsdException w:name="heading 1" w:semiHidden="0" w:uiPriority="0" w:unhideWhenUsed="0" w:qFormat="1"/>
-    <w:lsdException w:name="heading 2" w:semiHidden="0" w:uiPriority="0" w:unhideWhenUsed="0" w:qFormat="1"/>
-    <w:lsdException w:name="heading 3" w:semiHidden="0" w:uiPriority="9" w:unhideWhenUsed="0" w:qFormat="1"/>
-    <w:lsdException w:name="heading 4" w:uiPriority="9" w:qFormat="1"/>
-    <w:lsdException w:name="heading 5" w:uiPriority="9" w:qFormat="1"/>
-    <w:lsdException w:name="heading 6" w:uiPriority="9" w:qFormat="1"/>
-    <w:lsdException w:name="heading 7" w:semiHidden="0" w:uiPriority="9" w:unhideWhenUsed="0" w:qFormat="1"/>
-    <w:lsdException w:name="heading 8" w:uiPriority="9" w:qFormat="1"/>
-    <w:lsdException w:name="heading 9" w:uiPriority="9" w:qFormat="1"/>
-    <w:lsdException w:name="toc 1" w:uiPriority="39"/>
-    <w:lsdException w:name="toc 2" w:uiPriority="39"/>
-    <w:lsdException w:name="toc 3" w:uiPriority="39"/>
-    <w:lsdException w:name="toc 4" w:uiPriority="39"/>
-    <w:lsdException w:name="toc 5" w:uiPriority="39"/>
-    <w:lsdException w:name="toc 6" w:uiPriority="39"/>
-    <w:lsdException w:name="toc 7" w:uiPriority="39"/>
-    <w:lsdException w:name="toc 8" w:uiPriority="39"/>
-    <w:lsdException w:name="toc 9" w:uiPriority="39"/>
-    <w:lsdException w:name="caption" w:semiHidden="0" w:uiPriority="35" w:unhideWhenUsed="0" w:qFormat="1"/>
-    <w:lsdException w:name="Title" w:semiHidden="0" w:uiPriority="10" w:unhideWhenUsed="0" w:qFormat="1"/>
-    <w:lsdException w:name="Default Paragraph Font" w:uiPriority="1"/>
-    <w:lsdException w:name="Subtitle" w:semiHidden="0" w:uiPriority="11" w:unhideWhenUsed="0" w:qFormat="1"/>
-    <w:lsdException w:name="Strong" w:semiHidden="0" w:uiPriority="22" w:unhideWhenUsed="0" w:qFormat="1"/>
-    <w:lsdException w:name="Emphasis" w:semiHidden="0" w:uiPriority="20" w:unhideWhenUsed="0" w:qFormat="1"/>
-    <w:lsdException w:name="Table Grid" w:semiHidden="0" w:uiPriority="59" w:unhideWhenUsed="0"/>
-    <w:lsdException w:name="Placeholder Text" w:unhideWhenUsed="0"/>
-    <w:lsdException w:name="No Spacing" w:semiHidden="0" w:uiPriority="1" w:unhideWhenUsed="0" w:qFormat="1"/>
-    <w:lsdException w:name="Light Shading" w:semiHidden="0" w:uiPriority="60" w:unhideWhenUsed="0"/>
-    <w:lsdException w:name="Light List" w:semiHidden="0" w:uiPriority="61" w:unhideWhenUsed="0"/>
-    <w:lsdException w:name="Light Grid" w:semiHidden="0" w:uiPriority="62" w:unhideWhenUsed="0"/>
-    <w:lsdException w:name="Medium Shading 1" w:semiHidden="0" w:uiPriority="63" w:unhideWhenUsed="0"/>
-    <w:lsdException w:name="Medium Shading 2" w:semiHidden="0" w:uiPriority="64" w:unhideWhenUsed="0"/>
-    <w:lsdException w:name="Medium List 1" w:semiHidden="0" w:uiPriority="65" w:unhideWhenUsed="0"/>
-    <w:lsdException w:name="Medium List 2" w:semiHidden="0" w:uiPriority="66" w:unhideWhenUsed="0"/>
-    <w:lsdException w:name="Medium Grid 1" w:semiHidden="0" w:uiPriority="67" w:unhideWhenUsed="0"/>
-    <w:lsdException w:name="Medium Grid 2" w:semiHidden="0" w:uiPriority="68" w:unhideWhenUsed="0"/>
-    <w:lsdException w:name="Medium Grid 3" w:semiHidden="0" w:uiPriority="69" w:unhideWhenUsed="0"/>
-    <w:lsdException w:name="Dark List" w:semiHidden="0" w:uiPriority="70" w:unhideWhenUsed="0"/>
-    <w:lsdException w:name="Colorful Shading" w:semiHidden="0" w:uiPriority="71" w:unhideWhenUsed="0"/>
-    <w:lsdException w:name="Colorful List" w:semiHidden="0" w:uiPriority="72" w:unhideWhenUsed="0"/>
-    <w:lsdException w:name="Colorful Grid" w:semiHidden="0" w:uiPriority="73" w:unhideWhenUsed="0"/>
-    <w:lsdException w:name="Light Shading Accent 1" w:semiHidden="0" w:uiPriority="60" w:unhideWhenUsed="0"/>
-    <w:lsdException w:name="Light List Accent 1" w:semiHidden="0" w:uiPriority="61" w:unhideWhenUsed="0"/>
-    <w:lsdException w:name="Light Grid Accent 1" w:semiHidden="0" w:uiPriority="62" w:unhideWhenUsed="0"/>
-    <w:lsdException w:name="Medium Shading 1 Accent 1" w:semiHidden="0" w:uiPriority="63" w:unhideWhenUsed="0"/>
-    <w:lsdException w:name="Medium Shading 2 Accent 1" w:semiHidden="0" w:uiPriority="64" w:unhideWhenUsed="0"/>
-    <w:lsdException w:name="Medium List 1 Accent 1" w:semiHidden="0" w:uiPriority="65" w:unhideWhenUsed="0"/>
-    <w:lsdException w:name="Revision" w:unhideWhenUsed="0"/>
-    <w:lsdException w:name="List Paragraph" w:semiHidden="0" w:uiPriority="34" w:unhideWhenUsed="0" w:qFormat="1"/>
-    <w:lsdException w:name="Quote" w:semiHidden="0" w:uiPriority="29" w:unhideWhenUsed="0" w:qFormat="1"/>
-    <w:lsdException w:name="Intense Quote" w:semiHidden="0" w:uiPriority="30" w:unhideWhenUsed="0" w:qFormat="1"/>
-    <w:lsdException w:name="Medium List 2 Accent 1" w:semiHidden="0" w:uiPriority="66" w:unhideWhenUsed="0"/>
-    <w:lsdException w:name="Medium Grid 1 Accent 1" w:semiHidden="0" w:uiPriority="67" w:unhideWhenUsed="0"/>
-    <w:lsdException w:name="Medium Grid 2 Accent 1" w:semiHidden="0" w:uiPriority="68" w:unhideWhenUsed="0"/>
-    <w:lsdException w:name="Medium Grid 3 Accent 1" w:semiHidden="0" w:uiPriority="69" w:unhideWhenUsed="0"/>
-    <w:lsdException w:name="Dark List Accent 1" w:semiHidden="0" w:uiPriority="70" w:unhideWhenUsed="0"/>
-    <w:lsdException w:name="Colorful Shading Accent 1" w:semiHidden="0" w:uiPriority="71" w:unhideWhenUsed="0"/>
-    <w:lsdException w:name="Colorful List Accent 1" w:semiHidden="0" w:uiPriority="72" w:unhideWhenUsed="0"/>
-    <w:lsdException w:name="Colorful Grid Accent 1" w:semiHidden="0" w:uiPriority="73" w:unhideWhenUsed="0"/>
-    <w:lsdException w:name="Light Shading Accent 2" w:semiHidden="0" w:uiPriority="60" w:unhideWhenUsed="0"/>
-    <w:lsdException w:name="Light List Accent 2" w:semiHidden="0" w:uiPriority="61" w:unhideWhenUsed="0"/>
-    <w:lsdException w:name="Light Grid Accent 2" w:semiHidden="0" w:uiPriority="62" w:unhideWhenUsed="0"/>
-    <w:lsdException w:name="Medium Shading 1 Accent 2" w:semiHidden="0" w:uiPriority="63" w:unhideWhenUsed="0"/>
-    <w:lsdException w:name="Medium Shading 2 Accent 2" w:semiHidden="0" w:uiPriority="64" w:unhideWhenUsed="0"/>
-    <w:lsdException w:name="Medium List 1 Accent 2" w:semiHidden="0" w:uiPriority="65" w:unhideWhenUsed="0"/>
-    <w:lsdException w:name="Medium List 2 Accent 2" w:semiHidden="0" w:uiPriority="66" w:unhideWhenUsed="0"/>
-    <w:lsdException w:name="Medium Grid 1 Accent 2" w:semiHidden="0" w:uiPriority="67" w:unhideWhenUsed="0"/>
-    <w:lsdException w:name="Medium Grid 2 Accent 2" w:semiHidden="0" w:uiPriority="68" w:unhideWhenUsed="0"/>
-    <w:lsdException w:name="Medium Grid 3 Accent 2" w:semiHidden="0" w:uiPriority="69" w:unhideWhenUsed="0"/>
-    <w:lsdException w:name="Dark List Accent 2" w:semiHidden="0" w:uiPriority="70" w:unhideWhenUsed="0"/>
-    <w:lsdException w:name="Colorful Shading Accent 2" w:semiHidden="0" w:uiPriority="71" w:unhideWhenUsed="0"/>
-    <w:lsdException w:name="Colorful List Accent 2" w:semiHidden="0" w:uiPriority="72" w:unhideWhenUsed="0"/>
-    <w:lsdException w:name="Colorful Grid Accent 2" w:semiHidden="0" w:uiPriority="73" w:unhideWhenUsed="0"/>
-    <w:lsdException w:name="Light Shading Accent 3" w:semiHidden="0" w:uiPriority="60" w:unhideWhenUsed="0"/>
-    <w:lsdException w:name="Light List Accent 3" w:semiHidden="0" w:uiPriority="61" w:unhideWhenUsed="0"/>
-    <w:lsdException w:name="Light Grid Accent 3" w:semiHidden="0" w:uiPriority="62" w:unhideWhenUsed="0"/>
-    <w:lsdException w:name="Medium Shading 1 Accent 3" w:semiHidden="0" w:uiPriority="63" w:unhideWhenUsed="0"/>
-    <w:lsdException w:name="Medium Shading 2 Accent 3" w:semiHidden="0" w:uiPriority="64" w:unhideWhenUsed="0"/>
-    <w:lsdException w:name="Medium List 1 Accent 3" w:semiHidden="0" w:uiPriority="65" w:unhideWhenUsed="0"/>
-    <w:lsdException w:name="Medium List 2 Accent 3" w:semiHidden="0" w:uiPriority="66" w:unhideWhenUsed="0"/>
-    <w:lsdException w:name="Medium Grid 1 Accent 3" w:semiHidden="0" w:uiPriority="67" w:unhideWhenUsed="0"/>
-    <w:lsdException w:name="Medium Grid 2 Accent 3" w:semiHidden="0" w:uiPriority="68" w:unhideWhenUsed="0"/>
-    <w:lsdException w:name="Medium Grid 3 Accent 3" w:semiHidden="0" w:uiPriority="69" w:unhideWhenUsed="0"/>
-    <w:lsdException w:name="Dark List Accent 3" w:semiHidden="0" w:uiPriority="70" w:unhideWhenUsed="0"/>
-    <w:lsdException w:name="Colorful Shading Accent 3" w:semiHidden="0" w:uiPriority="71" w:unhideWhenUsed="0"/>
-    <w:lsdException w:name="Colorful List Accent 3" w:semiHidden="0" w:uiPriority="72" w:unhideWhenUsed="0"/>
-    <w:lsdException w:name="Colorful Grid Accent 3" w:semiHidden="0" w:uiPriority="73" w:unhideWhenUsed="0"/>
-    <w:lsdException w:name="Light Shading Accent 4" w:semiHidden="0" w:uiPriority="60" w:unhideWhenUsed="0"/>
-    <w:lsdException w:name="Light List Accent 4" w:semiHidden="0" w:uiPriority="61" w:unhideWhenUsed="0"/>
-    <w:lsdException w:name="Light Grid Accent 4" w:semiHidden="0" w:uiPriority="62" w:unhideWhenUsed="0"/>
-    <w:lsdException w:name="Medium Shading 1 Accent 4" w:semiHidden="0" w:uiPriority="63" w:unhideWhenUsed="0"/>
-    <w:lsdException w:name="Medium Shading 2 Accent 4" w:semiHidden="0" w:uiPriority="64" w:unhideWhenUsed="0"/>
-    <w:lsdException w:name="Medium List 1 Accent 4" w:semiHidden="0" w:uiPriority="65" w:unhideWhenUsed="0"/>
-    <w:lsdException w:name="Medium List 2 Accent 4" w:semiHidden="0" w:uiPriority="66" w:unhideWhenUsed="0"/>
-    <w:lsdException w:name="Medium Grid 1 Accent 4" w:semiHidden="0" w:uiPriority="67" w:unhideWhenUsed="0"/>
-    <w:lsdException w:name="Medium Grid 2 Accent 4" w:semiHidden="0" w:uiPriority="68" w:unhideWhenUsed="0"/>
-    <w:lsdException w:name="Medium Grid 3 Accent 4" w:semiHidden="0" w:uiPriority="69" w:unhideWhenUsed="0"/>
-    <w:lsdException w:name="Dark List Accent 4" w:semiHidden="0" w:uiPriority="70" w:unhideWhenUsed="0"/>
-    <w:lsdException w:name="Colorful Shading Accent 4" w:semiHidden="0" w:uiPriority="71" w:unhideWhenUsed="0"/>
-    <w:lsdException w:name="Colorful List Accent 4" w:semiHidden="0" w:uiPriority="72" w:unhideWhenUsed="0"/>
-    <w:lsdException w:name="Colorful Grid Accent 4" w:semiHidden="0" w:uiPriority="73" w:unhideWhenUsed="0"/>
-    <w:lsdException w:name="Light Shading Accent 5" w:semiHidden="0" w:uiPriority="60" w:unhideWhenUsed="0"/>
-    <w:lsdException w:name="Light List Accent 5" w:semiHidden="0" w:uiPriority="61" w:unhideWhenUsed="0"/>
-    <w:lsdException w:name="Light Grid Accent 5" w:semiHidden="0" w:uiPriority="62" w:unhideWhenUsed="0"/>
-    <w:lsdException w:name="Medium Shading 1 Accent 5" w:semiHidden="0" w:uiPriority="63" w:unhideWhenUsed="0"/>
-    <w:lsdException w:name="Medium Shading 2 Accent 5" w:semiHidden="0" w:uiPriority="64" w:unhideWhenUsed="0"/>
-    <w:lsdException w:name="Medium List 1 Accent 5" w:semiHidden="0" w:uiPriority="65" w:unhideWhenUsed="0"/>
-    <w:lsdException w:name="Medium List 2 Accent 5" w:semiHidden="0" w:uiPriority="66" w:unhideWhenUsed="0"/>
-    <w:lsdException w:name="Medium Grid 1 Accent 5" w:semiHidden="0" w:uiPriority="67" w:unhideWhenUsed="0"/>
-    <w:lsdException w:name="Medium Grid 2 Accent 5" w:semiHidden="0" w:uiPriority="68" w:unhideWhenUsed="0"/>
-    <w:lsdException w:name="Medium Grid 3 Accent 5" w:semiHidden="0" w:uiPriority="69" w:unhideWhenUsed="0"/>
-    <w:lsdException w:name="Dark List Accent 5" w:semiHidden="0" w:uiPriority="70" w:unhideWhenUsed="0"/>
-    <w:lsdException w:name="Colorful Shading Accent 5" w:semiHidden="0" w:uiPriority="71" w:unhideWhenUsed="0"/>
-    <w:lsdException w:name="Colorful List Accent 5" w:semiHidden="0" w:uiPriority="72" w:unhideWhenUsed="0"/>
-    <w:lsdException w:name="Colorful Grid Accent 5" w:semiHidden="0" w:uiPriority="73" w:unhideWhenUsed="0"/>
-    <w:lsdException w:name="Light Shading Accent 6" w:semiHidden="0" w:uiPriority="60" w:unhideWhenUsed="0"/>
-    <w:lsdException w:name="Light List Accent 6" w:semiHidden="0" w:uiPriority="61" w:unhideWhenUsed="0"/>
-    <w:lsdException w:name="Light Grid Accent 6" w:semiHidden="0" w:uiPriority="62" w:unhideWhenUsed="0"/>
-    <w:lsdException w:name="Medium Shading 1 Accent 6" w:semiHidden="0" w:uiPriority="63" w:unhideWhenUsed="0"/>
-    <w:lsdException w:name="Medium Shading 2 Accent 6" w:semiHidden="0" w:uiPriority="64" w:unhideWhenUsed="0"/>
-    <w:lsdException w:name="Medium List 1 Accent 6" w:semiHidden="0" w:uiPriority="65" w:unhideWhenUsed="0"/>
-    <w:lsdException w:name="Medium List 2 Accent 6" w:semiHidden="0" w:uiPriority="66" w:unhideWhenUsed="0"/>
-    <w:lsdException w:name="Medium Grid 1 Accent 6" w:semiHidden="0" w:uiPriority="67" w:unhideWhenUsed="0"/>
-    <w:lsdException w:name="Medium Grid 2 Accent 6" w:semiHidden="0" w:uiPriority="68" w:unhideWhenUsed="0"/>
-    <w:lsdException w:name="Medium Grid 3 Accent 6" w:semiHidden="0" w:uiPriority="69" w:unhideWhenUsed="0"/>
-    <w:lsdException w:name="Dark List Accent 6" w:semiHidden="0" w:uiPriority="70" w:unhideWhenUsed="0"/>
-    <w:lsdException w:name="Colorful Shading Accent 6" w:semiHidden="0" w:uiPriority="71" w:unhideWhenUsed="0"/>
-    <w:lsdException w:name="Colorful List Accent 6" w:semiHidden="0" w:uiPriority="72" w:unhideWhenUsed="0"/>
-    <w:lsdException w:name="Colorful Grid Accent 6" w:semiHidden="0" w:uiPriority="73" w:unhideWhenUsed="0"/>
-    <w:lsdException w:name="Subtle Emphasis" w:semiHidden="0" w:uiPriority="19" w:unhideWhenUsed="0" w:qFormat="1"/>
-    <w:lsdException w:name="Intense Emphasis" w:semiHidden="0" w:uiPriority="21" w:unhideWhenUsed="0" w:qFormat="1"/>
-    <w:lsdException w:name="Subtle Reference" w:semiHidden="0" w:uiPriority="31" w:unhideWhenUsed="0" w:qFormat="1"/>
-    <w:lsdException w:name="Intense Reference" w:semiHidden="0" w:uiPriority="32" w:unhideWhenUsed="0" w:qFormat="1"/>
-    <w:lsdException w:name="Book Title" w:semiHidden="0" w:uiPriority="33" w:unhideWhenUsed="0" w:qFormat="1"/>
-    <w:lsdException w:name="Bibliography" w:uiPriority="37"/>
-    <w:lsdException w:name="TOC Heading" w:uiPriority="39" w:qFormat="1"/>
-  </w:latentStyles>
-  <w:style w:type="paragraph" w:default="1" w:styleId="Normal">
-    <w:name w:val="Normal"/>
-    <w:qFormat/>
-    <w:pPr>
-      <w:widowControl w:val="0"/>
-      <w:suppressAutoHyphens/>
-    </w:pPr>
-  </w:style>
-  <w:style w:type="paragraph" w:styleId="Heading1">
-    <w:name w:val="heading 1"/>
-    <w:basedOn w:val="BodyText"/>
-    <w:next w:val="Normal"/>
-    <w:link w:val="Heading1Char"/>
-    <w:autoRedefine/>
-    <w:qFormat/>
-    <w:rsid w:val="00EE1726"/>
-    <w:pPr>
-      <w:shd w:val="clear" w:color="auto" w:fill="000000"/>
-      <w:spacing w:after="0"/>
-      <w:ind w:right="-26"/>
-      <w:jc w:val="center"/>
-      <w:outlineLvl w:val="0"/>
-    </w:pPr>
-    <w:rPr>
-      <w:rFonts w:ascii="Century Gothic" w:hAnsi="Century Gothic"/>
-      <w:color w:val="FFFFFF"/>
-      <w:sz w:val="40"/>
-      <w:szCs w:val="40"/>
-    </w:rPr>
-  </w:style>
-  <w:style w:type="paragraph" w:styleId="Heading2">
-    <w:name w:val="heading 2"/>
-    <w:basedOn w:val="Heading1"/>
-    <w:next w:val="BodyText"/>
-    <w:qFormat/>
-    <w:rsid w:val="0047700F"/>
-    <w:pPr>
-      <w:numPr>
-        <w:numId w:val="2"/>
-      </w:numPr>
-      <w:ind w:left="0" w:firstLine="0"/>
-      <w:jc w:val="left"/>
-      <w:outlineLvl w:val="1"/>
-    </w:pPr>
-    <w:rPr>
-      <w:sz w:val="22"/>
-      <w:szCs w:val="22"/>
-    </w:rPr>
-  </w:style>
-  <w:style w:type="paragraph" w:styleId="Heading3">
-    <w:name w:val="heading 3"/>
-    <w:basedOn w:val="Heading"/>
-    <w:next w:val="BodyText"/>
-    <w:qFormat/>
-    <w:pPr>
-      <w:numPr>
-        <w:ilvl w:val="2"/>
-        <w:numId w:val="1"/>
-      </w:numPr>
-      <w:outlineLvl w:val="2"/>
-    </w:pPr>
-  </w:style>
-  <w:style w:type="paragraph" w:styleId="Heading7">
-    <w:name w:val="heading 7"/>
-    <w:basedOn w:val="Normal"/>
-    <w:next w:val="Normal"/>
-    <w:qFormat/>
-    <w:pPr>
-      <w:keepNext/>
-      <w:ind w:left="720" w:firstLine="720"/>
-      <w:jc w:val="center"/>
-      <w:outlineLvl w:val="6"/>
-    </w:pPr>
-  </w:style>
-  <w:style w:type="character" w:default="1" w:styleId="DefaultParagraphFont">
-    <w:name w:val="Default Paragraph Font"/>
-    <w:uiPriority w:val="1"/>
     <w:unhideWhenUsed/>
   </w:style>
   <w:style w:type="table" w:default="1" w:styleId="TableNormal">
@@ -37259,7 +36188,7 @@
   <a:extraClrSchemeLst/>
   <a:extLst>
     <a:ext uri="{05A4C25C-085E-4340-85A3-A5531E510DB2}">
-      <thm15:themeFamily xmlns:thm15="http://schemas.microsoft.com/office/thememl/2012/main" xmlns="" name="Office Theme" id="{62F939B6-93AF-4DB8-9C6B-D6C7DFDC589F}" vid="{4A3C46E8-61CC-4603-A589-7422A47A8E4A}"/>
+      <thm15:themeFamily xmlns:thm15="http://schemas.microsoft.com/office/thememl/2012/main" name="Office Theme" id="{62F939B6-93AF-4DB8-9C6B-D6C7DFDC589F}" vid="{4A3C46E8-61CC-4603-A589-7422A47A8E4A}"/>
     </a:ext>
   </a:extLst>
 </a:theme>
@@ -37270,7 +36199,7 @@
 </file>
 
 <file path=customXml/itemProps1.xml><?xml version="1.0" encoding="utf-8"?>
-<ds:datastoreItem xmlns:ds="http://schemas.openxmlformats.org/officeDocument/2006/customXml" ds:itemID="{A26ECD9E-3608-1240-85D4-FBCD7FE4E70C}">
+<ds:datastoreItem xmlns:ds="http://schemas.openxmlformats.org/officeDocument/2006/customXml" ds:itemID="{AECA3425-C256-CA49-A45A-2BCC4C1062B5}">
   <ds:schemaRefs>
     <ds:schemaRef ds:uri="http://schemas.openxmlformats.org/officeDocument/2006/bibliography"/>
   </ds:schemaRefs>

</xml_diff>

<commit_message>
unit 4 proofread fixes
</commit_message>
<xml_diff>
--- a/courses/bs2/resources/workbook/StudentWorkbook.docx
+++ b/courses/bs2/resources/workbook/StudentWorkbook.docx
@@ -1,6 +1,6 @@
 
 <file path=word/document.xml><?xml version="1.0" encoding="utf-8"?>
-<w:document xmlns:wpc="http://schemas.microsoft.com/office/word/2010/wordprocessingCanvas" xmlns:mo="http://schemas.microsoft.com/office/mac/office/2008/main" xmlns:mc="http://schemas.openxmlformats.org/markup-compatibility/2006" xmlns:mv="urn:schemas-microsoft-com:mac:vml" xmlns:o="urn:schemas-microsoft-com:office:office" xmlns:r="http://schemas.openxmlformats.org/officeDocument/2006/relationships" xmlns:m="http://schemas.openxmlformats.org/officeDocument/2006/math" xmlns:v="urn:schemas-microsoft-com:vml" xmlns:wp14="http://schemas.microsoft.com/office/word/2010/wordprocessingDrawing" xmlns:wp="http://schemas.openxmlformats.org/drawingml/2006/wordprocessingDrawing" xmlns:w10="urn:schemas-microsoft-com:office:word" xmlns:w="http://schemas.openxmlformats.org/wordprocessingml/2006/main" xmlns:w14="http://schemas.microsoft.com/office/word/2010/wordml" xmlns:w15="http://schemas.microsoft.com/office/word/2012/wordml" xmlns:wpg="http://schemas.microsoft.com/office/word/2010/wordprocessingGroup" xmlns:wpi="http://schemas.microsoft.com/office/word/2010/wordprocessingInk" xmlns:wne="http://schemas.microsoft.com/office/word/2006/wordml" xmlns:wps="http://schemas.microsoft.com/office/word/2010/wordprocessingShape" mc:Ignorable="w14 w15 wp14">
+<w:document xmlns:wpc="http://schemas.microsoft.com/office/word/2010/wordprocessingCanvas" xmlns:mo="http://schemas.microsoft.com/office/mac/office/2008/main" xmlns:mc="http://schemas.openxmlformats.org/markup-compatibility/2006" xmlns:mv="urn:schemas-microsoft-com:mac:vml" xmlns:o="urn:schemas-microsoft-com:office:office" xmlns:r="http://schemas.openxmlformats.org/officeDocument/2006/relationships" xmlns:m="http://schemas.openxmlformats.org/officeDocument/2006/math" xmlns:v="urn:schemas-microsoft-com:vml" xmlns:wp14="http://schemas.microsoft.com/office/word/2010/wordprocessingDrawing" xmlns:wp="http://schemas.openxmlformats.org/drawingml/2006/wordprocessingDrawing" xmlns:w10="urn:schemas-microsoft-com:office:word" xmlns:w="http://schemas.openxmlformats.org/wordprocessingml/2006/main" xmlns:w14="http://schemas.microsoft.com/office/word/2010/wordml" xmlns:wpg="http://schemas.microsoft.com/office/word/2010/wordprocessingGroup" xmlns:wpi="http://schemas.microsoft.com/office/word/2010/wordprocessingInk" xmlns:wne="http://schemas.microsoft.com/office/word/2006/wordml" xmlns:wps="http://schemas.microsoft.com/office/word/2010/wordprocessingShape" mc:Ignorable="w14 wp14">
   <w:background w:color="FFFFFF"/>
   <w:body>
     <w:p>
@@ -85,7 +85,7 @@
                     </pic:cNvPicPr>
                   </pic:nvPicPr>
                   <pic:blipFill>
-                    <a:blip r:embed="rId8">
+                    <a:blip r:embed="rId9">
                       <a:extLst>
                         <a:ext uri="{28A0092B-C50C-407E-A947-70E740481C1C}">
                           <a14:useLocalDpi xmlns:a14="http://schemas.microsoft.com/office/drawing/2010/main" val="0"/>
@@ -187,7 +187,7 @@
                     </pic:cNvPicPr>
                   </pic:nvPicPr>
                   <pic:blipFill>
-                    <a:blip r:embed="rId9">
+                    <a:blip r:embed="rId10">
                       <a:extLst>
                         <a:ext uri="{28A0092B-C50C-407E-A947-70E740481C1C}">
                           <a14:useLocalDpi xmlns:a14="http://schemas.microsoft.com/office/drawing/2010/main" val="0"/>
@@ -328,7 +328,6 @@
         <w:rPr>
           <w:noProof/>
         </w:rPr>
-        <w:lastRenderedPageBreak/>
         <w:drawing>
           <wp:inline distT="0" distB="0" distL="0" distR="0" wp14:anchorId="6094666B" wp14:editId="3829F73B">
             <wp:extent cx="2395220" cy="1415232"/>
@@ -345,7 +344,7 @@
                     <pic:cNvPicPr/>
                   </pic:nvPicPr>
                   <pic:blipFill>
-                    <a:blip r:embed="rId10">
+                    <a:blip r:embed="rId11">
                       <a:extLst>
                         <a:ext uri="{28A0092B-C50C-407E-A947-70E740481C1C}">
                           <a14:useLocalDpi xmlns:a14="http://schemas.microsoft.com/office/drawing/2010/main" val="0"/>
@@ -743,8 +742,8 @@
           <w:szCs w:val="24"/>
         </w:rPr>
         <w:sectPr>
-          <w:footerReference w:type="even" r:id="rId11"/>
-          <w:footerReference w:type="default" r:id="rId12"/>
+          <w:footerReference w:type="even" r:id="rId12"/>
+          <w:footerReference w:type="default" r:id="rId13"/>
           <w:pgSz w:w="12240" w:h="15840"/>
           <w:pgMar w:top="720" w:right="1134" w:bottom="990" w:left="1134" w:header="720" w:footer="1134" w:gutter="0"/>
           <w:pgNumType w:start="0"/>
@@ -3273,7 +3272,7 @@
                     </wp:anchor>
                   </w:drawing>
                 </mc:Choice>
-                <mc:Fallback>
+                <mc:Fallback xmlns:w15="http://schemas.microsoft.com/office/word/2012/wordml">
                   <w:pict>
                     <v:shapetype w14:anchorId="478EF20D" id="_x0000_t202" coordsize="21600,21600" o:spt="202" path="m0,0l0,21600,21600,21600,21600,0xe">
                       <v:stroke joinstyle="miter"/>
@@ -3396,7 +3395,7 @@
                     </wp:anchor>
                   </w:drawing>
                 </mc:Choice>
-                <mc:Fallback>
+                <mc:Fallback xmlns:w15="http://schemas.microsoft.com/office/word/2012/wordml">
                   <w:pict>
                     <v:shape w14:anchorId="69C94C92" id="Text Box 18" o:spid="_x0000_s1027" type="#_x0000_t202" style="position:absolute;margin-left:367.9pt;margin-top:3.25pt;width:75pt;height:23.25pt;z-index:251667456;visibility:visible;mso-wrap-style:square;mso-height-percent:0;mso-wrap-distance-left:9pt;mso-wrap-distance-top:0;mso-wrap-distance-right:9pt;mso-wrap-distance-bottom:0;mso-position-horizontal:absolute;mso-position-horizontal-relative:text;mso-position-vertical:absolute;mso-position-vertical-relative:text;mso-height-percent:0;mso-height-relative:margin;v-text-anchor:top" o:gfxdata="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" filled="f" stroked="f">
                       <v:textbox>
@@ -3515,7 +3514,7 @@
                     </wp:anchor>
                   </w:drawing>
                 </mc:Choice>
-                <mc:Fallback>
+                <mc:Fallback xmlns:w15="http://schemas.microsoft.com/office/word/2012/wordml">
                   <w:pict>
                     <v:shape w14:anchorId="03A9CCB3" id="Text Box 17" o:spid="_x0000_s1028" type="#_x0000_t202" style="position:absolute;margin-left:203pt;margin-top:4.4pt;width:75pt;height:23.25pt;z-index:251665408;visibility:visible;mso-wrap-style:square;mso-height-percent:0;mso-wrap-distance-left:9pt;mso-wrap-distance-top:0;mso-wrap-distance-right:9pt;mso-wrap-distance-bottom:0;mso-position-horizontal:absolute;mso-position-horizontal-relative:text;mso-position-vertical:absolute;mso-position-vertical-relative:text;mso-height-percent:0;mso-height-relative:margin;v-text-anchor:top" o:gfxdata="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" filled="f" stroked="f">
                       <v:textbox>
@@ -3667,7 +3666,7 @@
                     </wp:anchor>
                   </w:drawing>
                 </mc:Choice>
-                <mc:Fallback>
+                <mc:Fallback xmlns:w15="http://schemas.microsoft.com/office/word/2012/wordml">
                   <w:pict>
                     <v:shapetype w14:anchorId="23808050" id="_x0000_t23" coordsize="21600,21600" o:spt="23" adj="5400" path="m0,10800qy10800,,21600,10800,10800,21600,,10800xm@0,10800qy10800@2@1,10800,10800@0@0,10800xe">
                       <v:formulas>
@@ -3794,7 +3793,7 @@
                     </wp:anchor>
                   </w:drawing>
                 </mc:Choice>
-                <mc:Fallback>
+                <mc:Fallback xmlns:w15="http://schemas.microsoft.com/office/word/2012/wordml">
                   <w:pict>
                     <v:shape w14:anchorId="2E7A67F4" id="Text Box 21" o:spid="_x0000_s1029" type="#_x0000_t202" style="position:absolute;margin-left:240.3pt;margin-top:1.25pt;width:75pt;height:39.5pt;z-index:251673600;visibility:visible;mso-wrap-style:square;mso-wrap-distance-left:9pt;mso-wrap-distance-top:0;mso-wrap-distance-right:9pt;mso-wrap-distance-bottom:0;mso-position-horizontal:absolute;mso-position-horizontal-relative:text;mso-position-vertical:absolute;mso-position-vertical-relative:text;v-text-anchor:top" o:gfxdata="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" filled="f" stroked="f">
                       <v:textbox>
@@ -3912,7 +3911,7 @@
                     </wp:anchor>
                   </w:drawing>
                 </mc:Choice>
-                <mc:Fallback>
+                <mc:Fallback xmlns:w15="http://schemas.microsoft.com/office/word/2012/wordml">
                   <w:pict>
                     <v:shape w14:anchorId="04FAB81F" id="Text Box 20" o:spid="_x0000_s1030" type="#_x0000_t202" style="position:absolute;margin-left:113.5pt;margin-top:3.9pt;width:75pt;height:39.5pt;z-index:251671552;visibility:visible;mso-wrap-style:square;mso-wrap-distance-left:9pt;mso-wrap-distance-top:0;mso-wrap-distance-right:9pt;mso-wrap-distance-bottom:0;mso-position-horizontal:absolute;mso-position-horizontal-relative:text;mso-position-vertical:absolute;mso-position-vertical-relative:text;v-text-anchor:top" o:gfxdata="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" filled="f" stroked="f">
                       <v:textbox>
@@ -4051,7 +4050,7 @@
                     </wp:anchor>
                   </w:drawing>
                 </mc:Choice>
-                <mc:Fallback>
+                <mc:Fallback xmlns:w15="http://schemas.microsoft.com/office/word/2012/wordml">
                   <w:pict>
                     <v:shape w14:anchorId="0CFEEBDE" id="Donut_x0020_31" o:spid="_x0000_s1026" type="#_x0000_t23" style="position:absolute;margin-left:133.15pt;margin-top:-41.9pt;width:28.6pt;height:88.6pt;z-index:251687936;visibility:visible;mso-wrap-style:square;mso-width-percent:0;mso-height-percent:0;mso-wrap-distance-left:9pt;mso-wrap-distance-top:0;mso-wrap-distance-right:9pt;mso-wrap-distance-bottom:0;mso-position-horizontal:absolute;mso-position-horizontal-relative:text;mso-position-vertical:absolute;mso-position-vertical-relative:text;mso-width-percent:0;mso-height-percent:0;mso-width-relative:margin;mso-height-relative:margin;v-text-anchor:middle" o:gfxdata="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" adj="0" filled="f" strokecolor="#4a7ebb" strokeweight=".5pt">
                       <v:path arrowok="t"/>
@@ -4148,7 +4147,7 @@
                     </wp:anchor>
                   </w:drawing>
                 </mc:Choice>
-                <mc:Fallback>
+                <mc:Fallback xmlns:w15="http://schemas.microsoft.com/office/word/2012/wordml">
                   <w:pict>
                     <v:shape w14:anchorId="293DEC58" id="Text Box 26" o:spid="_x0000_s1031" type="#_x0000_t202" style="position:absolute;margin-left:241.35pt;margin-top:3.9pt;width:75pt;height:39.5pt;z-index:251679744;visibility:visible;mso-wrap-style:square;mso-wrap-distance-left:9pt;mso-wrap-distance-top:0;mso-wrap-distance-right:9pt;mso-wrap-distance-bottom:0;mso-position-horizontal:absolute;mso-position-horizontal-relative:text;mso-position-vertical:absolute;mso-position-vertical-relative:text;v-text-anchor:top" o:gfxdata="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" filled="f" stroked="f">
                       <v:textbox>
@@ -4266,7 +4265,7 @@
                     </wp:anchor>
                   </w:drawing>
                 </mc:Choice>
-                <mc:Fallback>
+                <mc:Fallback xmlns:w15="http://schemas.microsoft.com/office/word/2012/wordml">
                   <w:pict>
                     <v:shape w14:anchorId="7B75C307" id="Text Box 25" o:spid="_x0000_s1032" type="#_x0000_t202" style="position:absolute;margin-left:112.55pt;margin-top:2.9pt;width:75pt;height:39.5pt;z-index:251677696;visibility:visible;mso-wrap-style:square;mso-wrap-distance-left:9pt;mso-wrap-distance-top:0;mso-wrap-distance-right:9pt;mso-wrap-distance-bottom:0;mso-position-horizontal:absolute;mso-position-horizontal-relative:text;mso-position-vertical:absolute;mso-position-vertical-relative:text;v-text-anchor:top" o:gfxdata="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" filled="f" stroked="f">
                       <v:textbox>
@@ -4383,7 +4382,7 @@
                     </wp:anchor>
                   </w:drawing>
                 </mc:Choice>
-                <mc:Fallback>
+                <mc:Fallback xmlns:w15="http://schemas.microsoft.com/office/word/2012/wordml">
                   <w:pict>
                     <v:shape w14:anchorId="5FDE0623" id="Text Box 23" o:spid="_x0000_s1033" type="#_x0000_t202" style="position:absolute;margin-left:43.6pt;margin-top:1.45pt;width:75pt;height:39.5pt;z-index:251675648;visibility:visible;mso-wrap-style:square;mso-wrap-distance-left:9pt;mso-wrap-distance-top:0;mso-wrap-distance-right:9pt;mso-wrap-distance-bottom:0;mso-position-horizontal:absolute;mso-position-horizontal-relative:text;mso-position-vertical:absolute;mso-position-vertical-relative:text;v-text-anchor:top" o:gfxdata="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" filled="f" stroked="f">
                       <v:textbox>
@@ -4499,7 +4498,7 @@
                     </wp:anchor>
                   </w:drawing>
                 </mc:Choice>
-                <mc:Fallback>
+                <mc:Fallback xmlns:w15="http://schemas.microsoft.com/office/word/2012/wordml">
                   <w:pict>
                     <v:shape w14:anchorId="4A8F810D" id="Text Box 19" o:spid="_x0000_s1034" type="#_x0000_t202" style="position:absolute;margin-left:43.6pt;margin-top:-27.85pt;width:75pt;height:39.5pt;z-index:251669504;visibility:visible;mso-wrap-style:square;mso-wrap-distance-left:9pt;mso-wrap-distance-top:0;mso-wrap-distance-right:9pt;mso-wrap-distance-bottom:0;mso-position-horizontal:absolute;mso-position-horizontal-relative:text;mso-position-vertical:absolute;mso-position-vertical-relative:text;v-text-anchor:top" o:gfxdata="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" filled="f" stroked="f">
                       <v:textbox>
@@ -4602,21 +4601,15 @@
                               </a:ln>
                               <a:effectLst/>
                               <a:extLst>
-                                <a:ext uri="{FAA26D3D-D897-4be2-8F04-BA451C77F1D7}">
-                                  <ma14:placeholderFlag xmlns:ma14="http://schemas.microsoft.com/office/mac/drawingml/2011/main"/>
-                                </a:ext>
-                                <a:ext uri="{C572A759-6A51-4108-AA02-DFA0A04FC94B}">
-                                  <ma14:wrappingTextBoxFlag xmlns:ma14="http://schemas.microsoft.com/office/mac/drawingml/2011/main"/>
-                                </a:ext>
                                 <a:ext uri="{909E8E84-426E-40dd-AFC4-6F175D3DCCD1}">
-                                  <a14:hiddenFill xmlns:a14="http://schemas.microsoft.com/office/drawing/2010/main" xmlns:w="http://schemas.openxmlformats.org/wordprocessingml/2006/main" xmlns:w10="urn:schemas-microsoft-com:office:word" xmlns:v="urn:schemas-microsoft-com:vml" xmlns:o="urn:schemas-microsoft-com:office:office" xmlns="">
+                                  <a14:hiddenFill xmlns:a14="http://schemas.microsoft.com/office/drawing/2010/main">
                                     <a:solidFill>
                                       <a:srgbClr val="FFFFFF"/>
                                     </a:solidFill>
                                   </a14:hiddenFill>
                                 </a:ext>
                                 <a:ext uri="{AF507438-7753-43e0-B8FC-AC1667EBCBE1}">
-                                  <a14:hiddenEffects xmlns:a14="http://schemas.microsoft.com/office/drawing/2010/main" xmlns:w="http://schemas.openxmlformats.org/wordprocessingml/2006/main" xmlns:w10="urn:schemas-microsoft-com:office:word" xmlns:v="urn:schemas-microsoft-com:vml" xmlns:o="urn:schemas-microsoft-com:office:office" xmlns="">
+                                  <a14:hiddenEffects xmlns:a14="http://schemas.microsoft.com/office/drawing/2010/main">
                                     <a:effectLst>
                                       <a:outerShdw blurRad="63500" dist="38099" dir="2700000" algn="ctr" rotWithShape="0">
                                         <a:srgbClr val="000000">
@@ -4625,6 +4618,12 @@
                                       </a:outerShdw>
                                     </a:effectLst>
                                   </a14:hiddenEffects>
+                                </a:ext>
+                                <a:ext uri="{FAA26D3D-D897-4be2-8F04-BA451C77F1D7}">
+                                  <ma14:placeholderFlag xmlns:ma14="http://schemas.microsoft.com/office/mac/drawingml/2011/main"/>
+                                </a:ext>
+                                <a:ext uri="{C572A759-6A51-4108-AA02-DFA0A04FC94B}">
+                                  <ma14:wrappingTextBoxFlag xmlns:ma14="http://schemas.microsoft.com/office/mac/drawingml/2011/main"/>
                                 </a:ext>
                               </a:extLst>
                             </wps:spPr>
@@ -4671,7 +4670,7 @@
                     </wp:anchor>
                   </w:drawing>
                 </mc:Choice>
-                <mc:Fallback>
+                <mc:Fallback xmlns:w15="http://schemas.microsoft.com/office/word/2012/wordml">
                   <w:pict>
                     <v:shapetype w14:anchorId="5CBC961B" id="_x0000_t61" coordsize="21600,21600" o:spt="61" adj="1350,25920" path="m0,0l0@8@12@24,0@9,,21600@6,21600@15@27@7,21600,21600,21600,21600@9@18@30,21600@8,21600,0@7,0@21@33@6,0xe">
                       <v:stroke joinstyle="miter"/>
@@ -4887,7 +4886,7 @@
                     </wp:anchor>
                   </w:drawing>
                 </mc:Choice>
-                <mc:Fallback>
+                <mc:Fallback xmlns:w15="http://schemas.microsoft.com/office/word/2012/wordml">
                   <w:pict>
                     <v:shape w14:anchorId="686419F9" id="Text Box 29" o:spid="_x0000_s1036" type="#_x0000_t202" style="position:absolute;margin-left:54.45pt;margin-top:14.05pt;width:75pt;height:39.5pt;z-index:251685888;visibility:visible;mso-wrap-style:square;mso-wrap-distance-left:9pt;mso-wrap-distance-top:0;mso-wrap-distance-right:9pt;mso-wrap-distance-bottom:0;mso-position-horizontal:absolute;mso-position-horizontal-relative:text;mso-position-vertical:absolute;mso-position-vertical-relative:text;v-text-anchor:top" o:gfxdata="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" filled="f" stroked="f">
                       <v:textbox>
@@ -5005,7 +5004,7 @@
                     </wp:anchor>
                   </w:drawing>
                 </mc:Choice>
-                <mc:Fallback>
+                <mc:Fallback xmlns:w15="http://schemas.microsoft.com/office/word/2012/wordml">
                   <w:pict>
                     <v:shape w14:anchorId="75A2355C" id="Text Box 28" o:spid="_x0000_s1037" type="#_x0000_t202" style="position:absolute;margin-left:149.75pt;margin-top:-25.45pt;width:75pt;height:39.5pt;z-index:251683840;visibility:visible;mso-wrap-style:square;mso-wrap-distance-left:9pt;mso-wrap-distance-top:0;mso-wrap-distance-right:9pt;mso-wrap-distance-bottom:0;mso-position-horizontal:absolute;mso-position-horizontal-relative:text;mso-position-vertical:absolute;mso-position-vertical-relative:text;v-text-anchor:top" o:gfxdata="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" filled="f" stroked="f">
                       <v:textbox>
@@ -5122,7 +5121,7 @@
                     </wp:anchor>
                   </w:drawing>
                 </mc:Choice>
-                <mc:Fallback>
+                <mc:Fallback xmlns:w15="http://schemas.microsoft.com/office/word/2012/wordml">
                   <w:pict>
                     <v:shape w14:anchorId="161B6EE9" id="Text Box 27" o:spid="_x0000_s1038" type="#_x0000_t202" style="position:absolute;margin-left:54.45pt;margin-top:-28.5pt;width:75pt;height:39.5pt;z-index:251681792;visibility:visible;mso-wrap-style:square;mso-wrap-distance-left:9pt;mso-wrap-distance-top:0;mso-wrap-distance-right:9pt;mso-wrap-distance-bottom:0;mso-position-horizontal:absolute;mso-position-horizontal-relative:text;mso-position-vertical:absolute;mso-position-vertical-relative:text;v-text-anchor:top" o:gfxdata="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" filled="f" stroked="f">
                       <v:textbox>
@@ -21428,7 +21427,6 @@
               </w:rPr>
               <w:t xml:space="preserve">Correct Code / </w:t>
             </w:r>
-            <w:proofErr w:type="spellStart"/>
             <w:r>
               <w:rPr>
                 <w:rFonts w:ascii="Trebuchet MS" w:hAnsi="Trebuchet MS"/>
@@ -21436,9 +21434,10 @@
                 <w:sz w:val="22"/>
                 <w:szCs w:val="22"/>
               </w:rPr>
-              <w:t>Explaination</w:t>
-            </w:r>
-            <w:proofErr w:type="spellEnd"/>
+              <w:t>Explanation</w:t>
+            </w:r>
+            <w:bookmarkStart w:id="0" w:name="_GoBack"/>
+            <w:bookmarkEnd w:id="0"/>
           </w:p>
         </w:tc>
       </w:tr>
@@ -26257,7 +26256,7 @@
                     <pic:cNvPicPr/>
                   </pic:nvPicPr>
                   <pic:blipFill>
-                    <a:blip r:embed="rId13">
+                    <a:blip r:embed="rId14">
                       <a:extLst>
                         <a:ext uri="{28A0092B-C50C-407E-A947-70E740481C1C}">
                           <a14:useLocalDpi xmlns:a14="http://schemas.microsoft.com/office/drawing/2010/main" val="0"/>
@@ -26373,14 +26372,14 @@
                         </a:ln>
                         <a:extLst>
                           <a:ext uri="{909E8E84-426E-40dd-AFC4-6F175D3DCCD1}">
-                            <a14:hiddenFill xmlns:a14="http://schemas.microsoft.com/office/drawing/2010/main" xmlns:w="http://schemas.openxmlformats.org/wordprocessingml/2006/main" xmlns:w10="urn:schemas-microsoft-com:office:word" xmlns:v="urn:schemas-microsoft-com:vml" xmlns:o="urn:schemas-microsoft-com:office:office" xmlns="">
+                            <a14:hiddenFill xmlns:a14="http://schemas.microsoft.com/office/drawing/2010/main">
                               <a:solidFill>
                                 <a:srgbClr val="FFFFFF"/>
                               </a:solidFill>
                             </a14:hiddenFill>
                           </a:ext>
                           <a:ext uri="{91240B29-F687-4f45-9708-019B960494DF}">
-                            <a14:hiddenLine xmlns:a14="http://schemas.microsoft.com/office/drawing/2010/main" xmlns:w="http://schemas.openxmlformats.org/wordprocessingml/2006/main" xmlns:w10="urn:schemas-microsoft-com:office:word" xmlns:v="urn:schemas-microsoft-com:vml" xmlns:o="urn:schemas-microsoft-com:office:office" xmlns="" w="9525">
+                            <a14:hiddenLine xmlns:a14="http://schemas.microsoft.com/office/drawing/2010/main" w="9525">
                               <a:solidFill>
                                 <a:srgbClr val="000000"/>
                               </a:solidFill>
@@ -26417,7 +26416,7 @@
               </wp:anchor>
             </w:drawing>
           </mc:Choice>
-          <mc:Fallback>
+          <mc:Fallback xmlns:w15="http://schemas.microsoft.com/office/word/2012/wordml">
             <w:pict>
               <v:shape w14:anchorId="33A8D394" id="_x0000_s1039" type="#_x0000_t202" style="position:absolute;margin-left:105.55pt;margin-top:2.55pt;width:49.85pt;height:26.05pt;z-index:251700224;visibility:visible;mso-wrap-style:square;mso-width-percent:0;mso-height-percent:0;mso-wrap-distance-left:9pt;mso-wrap-distance-top:0;mso-wrap-distance-right:9pt;mso-wrap-distance-bottom:0;mso-position-horizontal:absolute;mso-position-horizontal-relative:text;mso-position-vertical:absolute;mso-position-vertical-relative:text;mso-width-percent:0;mso-height-percent:0;mso-width-relative:page;mso-height-relative:page;v-text-anchor:top" o:gfxdata="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" filled="f" stroked="f">
                 <v:textbox inset=",7.2pt,,7.2pt">
@@ -26516,7 +26515,7 @@
                         <a:effectLst/>
                         <a:extLst>
                           <a:ext uri="{909E8E84-426E-40dd-AFC4-6F175D3DCCD1}">
-                            <a14:hiddenFill xmlns:a14="http://schemas.microsoft.com/office/drawing/2010/main" xmlns:w="http://schemas.openxmlformats.org/wordprocessingml/2006/main" xmlns:w10="urn:schemas-microsoft-com:office:word" xmlns:v="urn:schemas-microsoft-com:vml" xmlns:o="urn:schemas-microsoft-com:office:office" xmlns="">
+                            <a14:hiddenFill xmlns:a14="http://schemas.microsoft.com/office/drawing/2010/main">
                               <a:gradFill rotWithShape="1">
                                 <a:gsLst>
                                   <a:gs pos="0">
@@ -26531,7 +26530,7 @@
                             </a14:hiddenFill>
                           </a:ext>
                           <a:ext uri="{AF507438-7753-43e0-B8FC-AC1667EBCBE1}">
-                            <a14:hiddenEffects xmlns:a14="http://schemas.microsoft.com/office/drawing/2010/main" xmlns:w="http://schemas.openxmlformats.org/wordprocessingml/2006/main" xmlns:w10="urn:schemas-microsoft-com:office:word" xmlns:v="urn:schemas-microsoft-com:vml" xmlns:o="urn:schemas-microsoft-com:office:office" xmlns="">
+                            <a14:hiddenEffects xmlns:a14="http://schemas.microsoft.com/office/drawing/2010/main">
                               <a:effectLst>
                                 <a:outerShdw blurRad="40000" dist="23000" dir="5400000" rotWithShape="0">
                                   <a:srgbClr val="000000">
@@ -26558,7 +26557,7 @@
               </wp:anchor>
             </w:drawing>
           </mc:Choice>
-          <mc:Fallback>
+          <mc:Fallback xmlns:w15="http://schemas.microsoft.com/office/word/2012/wordml">
             <w:pict>
               <v:oval id="Oval 1" o:spid="_x0000_s1026" style="position:absolute;margin-left:69.85pt;margin-top:6.15pt;width:120.7pt;height:118.65pt;z-index:251698176;visibility:visible;mso-wrap-style:square;mso-width-percent:0;mso-height-percent:0;mso-wrap-distance-left:9pt;mso-wrap-distance-top:0;mso-wrap-distance-right:9pt;mso-wrap-distance-bottom:0;mso-position-horizontal:absolute;mso-position-horizontal-relative:text;mso-position-vertical:absolute;mso-position-vertical-relative:text;mso-width-percent:0;mso-height-percent:0;mso-width-relative:page;mso-height-relative:page;v-text-anchor:middle" o:gfxdata="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" filled="f" fillcolor="#9bc1ff">
                 <v:fill color2="#3f80cd" rotate="t" focus="100%" type="gradient">
@@ -26623,14 +26622,14 @@
                         </a:ln>
                         <a:extLst>
                           <a:ext uri="{909E8E84-426E-40dd-AFC4-6F175D3DCCD1}">
-                            <a14:hiddenFill xmlns:a14="http://schemas.microsoft.com/office/drawing/2010/main" xmlns:w="http://schemas.openxmlformats.org/wordprocessingml/2006/main" xmlns:w10="urn:schemas-microsoft-com:office:word" xmlns:v="urn:schemas-microsoft-com:vml" xmlns:o="urn:schemas-microsoft-com:office:office" xmlns="">
+                            <a14:hiddenFill xmlns:a14="http://schemas.microsoft.com/office/drawing/2010/main">
                               <a:solidFill>
                                 <a:srgbClr val="FFFFFF"/>
                               </a:solidFill>
                             </a14:hiddenFill>
                           </a:ext>
                           <a:ext uri="{91240B29-F687-4f45-9708-019B960494DF}">
-                            <a14:hiddenLine xmlns:a14="http://schemas.microsoft.com/office/drawing/2010/main" xmlns:w="http://schemas.openxmlformats.org/wordprocessingml/2006/main" xmlns:w10="urn:schemas-microsoft-com:office:word" xmlns:v="urn:schemas-microsoft-com:vml" xmlns:o="urn:schemas-microsoft-com:office:office" xmlns="" w="9525">
+                            <a14:hiddenLine xmlns:a14="http://schemas.microsoft.com/office/drawing/2010/main" w="9525">
                               <a:solidFill>
                                 <a:srgbClr val="000000"/>
                               </a:solidFill>
@@ -26675,7 +26674,7 @@
               </wp:anchor>
             </w:drawing>
           </mc:Choice>
-          <mc:Fallback>
+          <mc:Fallback xmlns:w15="http://schemas.microsoft.com/office/word/2012/wordml">
             <w:pict>
               <v:shape w14:anchorId="3023F6EB" id="_x0000_s1040" type="#_x0000_t202" style="position:absolute;margin-left:117.5pt;margin-top:12.8pt;width:76.45pt;height:36.05pt;z-index:251701248;visibility:visible;mso-wrap-style:square;mso-width-percent:0;mso-height-percent:0;mso-wrap-distance-left:9pt;mso-wrap-distance-top:0;mso-wrap-distance-right:9pt;mso-wrap-distance-bottom:0;mso-position-horizontal:absolute;mso-position-horizontal-relative:text;mso-position-vertical:absolute;mso-position-vertical-relative:text;mso-width-percent:0;mso-height-percent:0;mso-width-relative:page;mso-height-relative:page;v-text-anchor:top" o:gfxdata="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" filled="f" stroked="f">
                 <v:textbox inset=",7.2pt,,7.2pt">
@@ -26769,7 +26768,7 @@
                         <a:effectLst/>
                         <a:extLst>
                           <a:ext uri="{909E8E84-426E-40dd-AFC4-6F175D3DCCD1}">
-                            <a14:hiddenFill xmlns:a14="http://schemas.microsoft.com/office/drawing/2010/main" xmlns:w="http://schemas.openxmlformats.org/wordprocessingml/2006/main" xmlns:w10="urn:schemas-microsoft-com:office:word" xmlns:v="urn:schemas-microsoft-com:vml" xmlns:o="urn:schemas-microsoft-com:office:office" xmlns="">
+                            <a14:hiddenFill xmlns:a14="http://schemas.microsoft.com/office/drawing/2010/main">
                               <a:gradFill rotWithShape="1">
                                 <a:gsLst>
                                   <a:gs pos="0">
@@ -26784,7 +26783,7 @@
                             </a14:hiddenFill>
                           </a:ext>
                           <a:ext uri="{AF507438-7753-43e0-B8FC-AC1667EBCBE1}">
-                            <a14:hiddenEffects xmlns:a14="http://schemas.microsoft.com/office/drawing/2010/main" xmlns:w="http://schemas.openxmlformats.org/wordprocessingml/2006/main" xmlns:w10="urn:schemas-microsoft-com:office:word" xmlns:v="urn:schemas-microsoft-com:vml" xmlns:o="urn:schemas-microsoft-com:office:office" xmlns="">
+                            <a14:hiddenEffects xmlns:a14="http://schemas.microsoft.com/office/drawing/2010/main">
                               <a:effectLst>
                                 <a:outerShdw blurRad="40000" dist="23000" dir="5400000" rotWithShape="0">
                                   <a:srgbClr val="000000">
@@ -26811,7 +26810,7 @@
               </wp:anchor>
             </w:drawing>
           </mc:Choice>
-          <mc:Fallback>
+          <mc:Fallback xmlns:w15="http://schemas.microsoft.com/office/word/2012/wordml">
             <w:pict>
               <v:oval w14:anchorId="7A9002A2" id="Oval 1" o:spid="_x0000_s1026" style="position:absolute;margin-left:86.7pt;margin-top:10.25pt;width:87.65pt;height:87.85pt;z-index:251699200;visibility:visible;mso-wrap-style:square;mso-width-percent:0;mso-height-percent:0;mso-wrap-distance-left:9pt;mso-wrap-distance-top:0;mso-wrap-distance-right:9pt;mso-wrap-distance-bottom:0;mso-position-horizontal:absolute;mso-position-horizontal-relative:text;mso-position-vertical:absolute;mso-position-vertical-relative:text;mso-width-percent:0;mso-height-percent:0;mso-width-relative:page;mso-height-relative:page;v-text-anchor:middle" o:gfxdata="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" filled="f">
                 <w10:wrap type="through"/>
@@ -26868,12 +26867,12 @@
                         <a:effectLst/>
                         <a:extLst>
                           <a:ext uri="{909E8E84-426E-40dd-AFC4-6F175D3DCCD1}">
-                            <a14:hiddenFill xmlns:a14="http://schemas.microsoft.com/office/drawing/2010/main" xmlns:w="http://schemas.openxmlformats.org/wordprocessingml/2006/main" xmlns:w10="urn:schemas-microsoft-com:office:word" xmlns:v="urn:schemas-microsoft-com:vml" xmlns:o="urn:schemas-microsoft-com:office:office" xmlns="">
+                            <a14:hiddenFill xmlns:a14="http://schemas.microsoft.com/office/drawing/2010/main">
                               <a:noFill/>
                             </a14:hiddenFill>
                           </a:ext>
                           <a:ext uri="{AF507438-7753-43e0-B8FC-AC1667EBCBE1}">
-                            <a14:hiddenEffects xmlns:a14="http://schemas.microsoft.com/office/drawing/2010/main" xmlns:w="http://schemas.openxmlformats.org/wordprocessingml/2006/main" xmlns:w10="urn:schemas-microsoft-com:office:word" xmlns:v="urn:schemas-microsoft-com:vml" xmlns:o="urn:schemas-microsoft-com:office:office" xmlns="">
+                            <a14:hiddenEffects xmlns:a14="http://schemas.microsoft.com/office/drawing/2010/main">
                               <a:effectLst>
                                 <a:outerShdw blurRad="40000" dist="20000" dir="5400000" rotWithShape="0">
                                   <a:srgbClr val="000000">
@@ -26898,7 +26897,7 @@
               </wp:anchor>
             </w:drawing>
           </mc:Choice>
-          <mc:Fallback>
+          <mc:Fallback xmlns:w15="http://schemas.microsoft.com/office/word/2012/wordml">
             <w:pict>
               <v:line id="Straight Connector 1" o:spid="_x0000_s1026" style="position:absolute;z-index:251702272;visibility:visible;mso-wrap-style:square;mso-width-percent:0;mso-height-percent:0;mso-wrap-distance-left:9pt;mso-wrap-distance-top:0;mso-wrap-distance-right:9pt;mso-wrap-distance-bottom:0;mso-position-horizontal:absolute;mso-position-horizontal-relative:text;mso-position-vertical:absolute;mso-position-vertical-relative:text;mso-width-percent:0;mso-height-percent:0;mso-width-relative:page;mso-height-relative:page" from="81.75pt,7.35pt" to="179.25pt,7.35pt" o:gfxdata="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" strokeweight="2pt">
                 <v:shadow opacity="24903f" mv:blur="40000f" origin=",.5" offset="0,20000emu"/>
@@ -26975,12 +26974,12 @@
                         <a:effectLst/>
                         <a:extLst>
                           <a:ext uri="{909E8E84-426E-40dd-AFC4-6F175D3DCCD1}">
-                            <a14:hiddenFill xmlns:a14="http://schemas.microsoft.com/office/drawing/2010/main" xmlns:w="http://schemas.openxmlformats.org/wordprocessingml/2006/main" xmlns:w10="urn:schemas-microsoft-com:office:word" xmlns:v="urn:schemas-microsoft-com:vml" xmlns:o="urn:schemas-microsoft-com:office:office" xmlns="">
+                            <a14:hiddenFill xmlns:a14="http://schemas.microsoft.com/office/drawing/2010/main">
                               <a:noFill/>
                             </a14:hiddenFill>
                           </a:ext>
                           <a:ext uri="{AF507438-7753-43e0-B8FC-AC1667EBCBE1}">
-                            <a14:hiddenEffects xmlns:a14="http://schemas.microsoft.com/office/drawing/2010/main" xmlns:w="http://schemas.openxmlformats.org/wordprocessingml/2006/main" xmlns:w10="urn:schemas-microsoft-com:office:word" xmlns:v="urn:schemas-microsoft-com:vml" xmlns:o="urn:schemas-microsoft-com:office:office" xmlns="">
+                            <a14:hiddenEffects xmlns:a14="http://schemas.microsoft.com/office/drawing/2010/main">
                               <a:effectLst>
                                 <a:outerShdw blurRad="40000" dist="20000" dir="5400000" rotWithShape="0">
                                   <a:srgbClr val="000000">
@@ -27005,7 +27004,7 @@
               </wp:anchor>
             </w:drawing>
           </mc:Choice>
-          <mc:Fallback>
+          <mc:Fallback xmlns:w15="http://schemas.microsoft.com/office/word/2012/wordml">
             <w:pict>
               <v:line id="Straight Connector 1" o:spid="_x0000_s1026" style="position:absolute;flip:y;z-index:251703296;visibility:visible;mso-wrap-style:square;mso-width-percent:0;mso-height-percent:0;mso-wrap-distance-left:9pt;mso-wrap-distance-top:0;mso-wrap-distance-right:9pt;mso-wrap-distance-bottom:0;mso-position-horizontal:absolute;mso-position-horizontal-relative:text;mso-position-vertical:absolute;mso-position-vertical-relative:text;mso-width-percent:0;mso-height-percent:0;mso-width-relative:page;mso-height-relative:page" from="92.55pt,7.3pt" to="165.65pt,7.85pt" o:gfxdata="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" strokeweight="2pt">
                 <v:shadow opacity="24903f" mv:blur="40000f" origin=",.5" offset="0,20000emu"/>
@@ -27065,14 +27064,14 @@
                         </a:ln>
                         <a:extLst>
                           <a:ext uri="{909E8E84-426E-40dd-AFC4-6F175D3DCCD1}">
-                            <a14:hiddenFill xmlns:a14="http://schemas.microsoft.com/office/drawing/2010/main" xmlns:w="http://schemas.openxmlformats.org/wordprocessingml/2006/main" xmlns:w10="urn:schemas-microsoft-com:office:word" xmlns:v="urn:schemas-microsoft-com:vml" xmlns:o="urn:schemas-microsoft-com:office:office" xmlns="">
+                            <a14:hiddenFill xmlns:a14="http://schemas.microsoft.com/office/drawing/2010/main">
                               <a:solidFill>
                                 <a:srgbClr val="FFFFFF"/>
                               </a:solidFill>
                             </a14:hiddenFill>
                           </a:ext>
                           <a:ext uri="{91240B29-F687-4f45-9708-019B960494DF}">
-                            <a14:hiddenLine xmlns:a14="http://schemas.microsoft.com/office/drawing/2010/main" xmlns:w="http://schemas.openxmlformats.org/wordprocessingml/2006/main" xmlns:w10="urn:schemas-microsoft-com:office:word" xmlns:v="urn:schemas-microsoft-com:vml" xmlns:o="urn:schemas-microsoft-com:office:office" xmlns="" w="9525">
+                            <a14:hiddenLine xmlns:a14="http://schemas.microsoft.com/office/drawing/2010/main" w="9525">
                               <a:solidFill>
                                 <a:srgbClr val="000000"/>
                               </a:solidFill>
@@ -27107,7 +27106,7 @@
               </wp:anchor>
             </w:drawing>
           </mc:Choice>
-          <mc:Fallback>
+          <mc:Fallback xmlns:w15="http://schemas.microsoft.com/office/word/2012/wordml">
             <w:pict>
               <v:shape w14:anchorId="5AF013C4" id="_x0000_s1041" type="#_x0000_t202" style="position:absolute;margin-left:103.15pt;margin-top:11.95pt;width:59.8pt;height:38.2pt;z-index:251704320;visibility:visible;mso-wrap-style:square;mso-width-percent:0;mso-height-percent:0;mso-wrap-distance-left:9pt;mso-wrap-distance-top:0;mso-wrap-distance-right:9pt;mso-wrap-distance-bottom:0;mso-position-horizontal:absolute;mso-position-horizontal-relative:text;mso-position-vertical:absolute;mso-position-vertical-relative:text;mso-width-percent:0;mso-height-percent:0;mso-width-relative:page;mso-height-relative:page;v-text-anchor:top" o:gfxdata="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" filled="f" stroked="f">
                 <v:textbox inset=",7.2pt,,7.2pt">
@@ -29223,8 +29222,6 @@
           <w:szCs w:val="40"/>
         </w:rPr>
       </w:pPr>
-      <w:bookmarkStart w:id="0" w:name="_GoBack"/>
-      <w:bookmarkEnd w:id="0"/>
       <w:r>
         <w:rPr>
           <w:rFonts w:ascii="Century Gothic" w:hAnsi="Century Gothic"/>
@@ -35851,7 +35848,7 @@
                     </pic:cNvPicPr>
                   </pic:nvPicPr>
                   <pic:blipFill>
-                    <a:blip r:embed="rId14">
+                    <a:blip r:embed="rId15">
                       <a:extLst>
                         <a:ext uri="{28A0092B-C50C-407E-A947-70E740481C1C}">
                           <a14:useLocalDpi xmlns:a14="http://schemas.microsoft.com/office/drawing/2010/main" val="0"/>
@@ -35905,7 +35902,7 @@
                     </pic:cNvPicPr>
                   </pic:nvPicPr>
                   <pic:blipFill>
-                    <a:blip r:embed="rId14">
+                    <a:blip r:embed="rId15">
                       <a:extLst>
                         <a:ext uri="{28A0092B-C50C-407E-A947-70E740481C1C}">
                           <a14:useLocalDpi xmlns:a14="http://schemas.microsoft.com/office/drawing/2010/main" val="0"/>
@@ -35938,8 +35935,8 @@
       </w:r>
     </w:p>
     <w:sectPr>
-      <w:footerReference w:type="default" r:id="rId15"/>
-      <w:footerReference w:type="first" r:id="rId16"/>
+      <w:footerReference w:type="default" r:id="rId16"/>
+      <w:footerReference w:type="first" r:id="rId17"/>
       <w:pgSz w:w="12240" w:h="15840"/>
       <w:pgMar w:top="720" w:right="1260" w:bottom="990" w:left="990" w:header="720" w:footer="1134" w:gutter="0"/>
       <w:pgNumType w:start="1"/>
@@ -35951,7 +35948,7 @@
 </file>
 
 <file path=word/endnotes.xml><?xml version="1.0" encoding="utf-8"?>
-<w:endnotes xmlns:wpc="http://schemas.microsoft.com/office/word/2010/wordprocessingCanvas" xmlns:mo="http://schemas.microsoft.com/office/mac/office/2008/main" xmlns:mc="http://schemas.openxmlformats.org/markup-compatibility/2006" xmlns:mv="urn:schemas-microsoft-com:mac:vml" xmlns:o="urn:schemas-microsoft-com:office:office" xmlns:r="http://schemas.openxmlformats.org/officeDocument/2006/relationships" xmlns:m="http://schemas.openxmlformats.org/officeDocument/2006/math" xmlns:v="urn:schemas-microsoft-com:vml" xmlns:wp14="http://schemas.microsoft.com/office/word/2010/wordprocessingDrawing" xmlns:wp="http://schemas.openxmlformats.org/drawingml/2006/wordprocessingDrawing" xmlns:w10="urn:schemas-microsoft-com:office:word" xmlns:w="http://schemas.openxmlformats.org/wordprocessingml/2006/main" xmlns:w14="http://schemas.microsoft.com/office/word/2010/wordml" xmlns:w15="http://schemas.microsoft.com/office/word/2012/wordml" xmlns:wpg="http://schemas.microsoft.com/office/word/2010/wordprocessingGroup" xmlns:wpi="http://schemas.microsoft.com/office/word/2010/wordprocessingInk" xmlns:wne="http://schemas.microsoft.com/office/word/2006/wordml" xmlns:wps="http://schemas.microsoft.com/office/word/2010/wordprocessingShape" mc:Ignorable="w14 w15 wp14">
+<w:endnotes xmlns:wpc="http://schemas.microsoft.com/office/word/2010/wordprocessingCanvas" xmlns:mo="http://schemas.microsoft.com/office/mac/office/2008/main" xmlns:mc="http://schemas.openxmlformats.org/markup-compatibility/2006" xmlns:mv="urn:schemas-microsoft-com:mac:vml" xmlns:o="urn:schemas-microsoft-com:office:office" xmlns:r="http://schemas.openxmlformats.org/officeDocument/2006/relationships" xmlns:m="http://schemas.openxmlformats.org/officeDocument/2006/math" xmlns:v="urn:schemas-microsoft-com:vml" xmlns:wp14="http://schemas.microsoft.com/office/word/2010/wordprocessingDrawing" xmlns:wp="http://schemas.openxmlformats.org/drawingml/2006/wordprocessingDrawing" xmlns:w10="urn:schemas-microsoft-com:office:word" xmlns:w="http://schemas.openxmlformats.org/wordprocessingml/2006/main" xmlns:w14="http://schemas.microsoft.com/office/word/2010/wordml" xmlns:wpg="http://schemas.microsoft.com/office/word/2010/wordprocessingGroup" xmlns:wpi="http://schemas.microsoft.com/office/word/2010/wordprocessingInk" xmlns:wne="http://schemas.microsoft.com/office/word/2006/wordml" xmlns:wps="http://schemas.microsoft.com/office/word/2010/wordprocessingShape" mc:Ignorable="w14 wp14">
   <w:endnote w:type="separator" w:id="-1">
     <w:p>
       <w:r>
@@ -35972,7 +35969,7 @@
 </file>
 
 <file path=word/footer1.xml><?xml version="1.0" encoding="utf-8"?>
-<w:ftr xmlns:wpc="http://schemas.microsoft.com/office/word/2010/wordprocessingCanvas" xmlns:mo="http://schemas.microsoft.com/office/mac/office/2008/main" xmlns:mc="http://schemas.openxmlformats.org/markup-compatibility/2006" xmlns:mv="urn:schemas-microsoft-com:mac:vml" xmlns:o="urn:schemas-microsoft-com:office:office" xmlns:r="http://schemas.openxmlformats.org/officeDocument/2006/relationships" xmlns:m="http://schemas.openxmlformats.org/officeDocument/2006/math" xmlns:v="urn:schemas-microsoft-com:vml" xmlns:wp14="http://schemas.microsoft.com/office/word/2010/wordprocessingDrawing" xmlns:wp="http://schemas.openxmlformats.org/drawingml/2006/wordprocessingDrawing" xmlns:w10="urn:schemas-microsoft-com:office:word" xmlns:w="http://schemas.openxmlformats.org/wordprocessingml/2006/main" xmlns:w14="http://schemas.microsoft.com/office/word/2010/wordml" xmlns:w15="http://schemas.microsoft.com/office/word/2012/wordml" xmlns:wpg="http://schemas.microsoft.com/office/word/2010/wordprocessingGroup" xmlns:wpi="http://schemas.microsoft.com/office/word/2010/wordprocessingInk" xmlns:wne="http://schemas.microsoft.com/office/word/2006/wordml" xmlns:wps="http://schemas.microsoft.com/office/word/2010/wordprocessingShape" mc:Ignorable="w14 w15 wp14">
+<w:ftr xmlns:wpc="http://schemas.microsoft.com/office/word/2010/wordprocessingCanvas" xmlns:mo="http://schemas.microsoft.com/office/mac/office/2008/main" xmlns:mc="http://schemas.openxmlformats.org/markup-compatibility/2006" xmlns:mv="urn:schemas-microsoft-com:mac:vml" xmlns:o="urn:schemas-microsoft-com:office:office" xmlns:r="http://schemas.openxmlformats.org/officeDocument/2006/relationships" xmlns:m="http://schemas.openxmlformats.org/officeDocument/2006/math" xmlns:v="urn:schemas-microsoft-com:vml" xmlns:wp14="http://schemas.microsoft.com/office/word/2010/wordprocessingDrawing" xmlns:wp="http://schemas.openxmlformats.org/drawingml/2006/wordprocessingDrawing" xmlns:w10="urn:schemas-microsoft-com:office:word" xmlns:w="http://schemas.openxmlformats.org/wordprocessingml/2006/main" xmlns:w14="http://schemas.microsoft.com/office/word/2010/wordml" xmlns:wpg="http://schemas.microsoft.com/office/word/2010/wordprocessingGroup" xmlns:wpi="http://schemas.microsoft.com/office/word/2010/wordprocessingInk" xmlns:wne="http://schemas.microsoft.com/office/word/2006/wordml" xmlns:wps="http://schemas.microsoft.com/office/word/2010/wordprocessingShape" mc:Ignorable="w14 wp14">
   <w:p>
     <w:pPr>
       <w:pStyle w:val="Footer"/>
@@ -36010,7 +36007,7 @@
 </file>
 
 <file path=word/footer2.xml><?xml version="1.0" encoding="utf-8"?>
-<w:ftr xmlns:wpc="http://schemas.microsoft.com/office/word/2010/wordprocessingCanvas" xmlns:mo="http://schemas.microsoft.com/office/mac/office/2008/main" xmlns:mc="http://schemas.openxmlformats.org/markup-compatibility/2006" xmlns:mv="urn:schemas-microsoft-com:mac:vml" xmlns:o="urn:schemas-microsoft-com:office:office" xmlns:r="http://schemas.openxmlformats.org/officeDocument/2006/relationships" xmlns:m="http://schemas.openxmlformats.org/officeDocument/2006/math" xmlns:v="urn:schemas-microsoft-com:vml" xmlns:wp14="http://schemas.microsoft.com/office/word/2010/wordprocessingDrawing" xmlns:wp="http://schemas.openxmlformats.org/drawingml/2006/wordprocessingDrawing" xmlns:w10="urn:schemas-microsoft-com:office:word" xmlns:w="http://schemas.openxmlformats.org/wordprocessingml/2006/main" xmlns:w14="http://schemas.microsoft.com/office/word/2010/wordml" xmlns:w15="http://schemas.microsoft.com/office/word/2012/wordml" xmlns:wpg="http://schemas.microsoft.com/office/word/2010/wordprocessingGroup" xmlns:wpi="http://schemas.microsoft.com/office/word/2010/wordprocessingInk" xmlns:wne="http://schemas.microsoft.com/office/word/2006/wordml" xmlns:wps="http://schemas.microsoft.com/office/word/2010/wordprocessingShape" mc:Ignorable="w14 w15 wp14">
+<w:ftr xmlns:wpc="http://schemas.microsoft.com/office/word/2010/wordprocessingCanvas" xmlns:mo="http://schemas.microsoft.com/office/mac/office/2008/main" xmlns:mc="http://schemas.openxmlformats.org/markup-compatibility/2006" xmlns:mv="urn:schemas-microsoft-com:mac:vml" xmlns:o="urn:schemas-microsoft-com:office:office" xmlns:r="http://schemas.openxmlformats.org/officeDocument/2006/relationships" xmlns:m="http://schemas.openxmlformats.org/officeDocument/2006/math" xmlns:v="urn:schemas-microsoft-com:vml" xmlns:wp14="http://schemas.microsoft.com/office/word/2010/wordprocessingDrawing" xmlns:wp="http://schemas.openxmlformats.org/drawingml/2006/wordprocessingDrawing" xmlns:w10="urn:schemas-microsoft-com:office:word" xmlns:w="http://schemas.openxmlformats.org/wordprocessingml/2006/main" xmlns:w14="http://schemas.microsoft.com/office/word/2010/wordml" xmlns:wpg="http://schemas.microsoft.com/office/word/2010/wordprocessingGroup" xmlns:wpi="http://schemas.microsoft.com/office/word/2010/wordprocessingInk" xmlns:wne="http://schemas.microsoft.com/office/word/2006/wordml" xmlns:wps="http://schemas.microsoft.com/office/word/2010/wordprocessingShape" mc:Ignorable="w14 wp14">
   <w:p>
     <w:pPr>
       <w:pStyle w:val="Footer"/>
@@ -36021,7 +36018,7 @@
 </file>
 
 <file path=word/footer3.xml><?xml version="1.0" encoding="utf-8"?>
-<w:ftr xmlns:wpc="http://schemas.microsoft.com/office/word/2010/wordprocessingCanvas" xmlns:mo="http://schemas.microsoft.com/office/mac/office/2008/main" xmlns:mc="http://schemas.openxmlformats.org/markup-compatibility/2006" xmlns:mv="urn:schemas-microsoft-com:mac:vml" xmlns:o="urn:schemas-microsoft-com:office:office" xmlns:r="http://schemas.openxmlformats.org/officeDocument/2006/relationships" xmlns:m="http://schemas.openxmlformats.org/officeDocument/2006/math" xmlns:v="urn:schemas-microsoft-com:vml" xmlns:wp14="http://schemas.microsoft.com/office/word/2010/wordprocessingDrawing" xmlns:wp="http://schemas.openxmlformats.org/drawingml/2006/wordprocessingDrawing" xmlns:w10="urn:schemas-microsoft-com:office:word" xmlns:w="http://schemas.openxmlformats.org/wordprocessingml/2006/main" xmlns:w14="http://schemas.microsoft.com/office/word/2010/wordml" xmlns:w15="http://schemas.microsoft.com/office/word/2012/wordml" xmlns:wpg="http://schemas.microsoft.com/office/word/2010/wordprocessingGroup" xmlns:wpi="http://schemas.microsoft.com/office/word/2010/wordprocessingInk" xmlns:wne="http://schemas.microsoft.com/office/word/2006/wordml" xmlns:wps="http://schemas.microsoft.com/office/word/2010/wordprocessingShape" mc:Ignorable="w14 w15 wp14">
+<w:ftr xmlns:wpc="http://schemas.microsoft.com/office/word/2010/wordprocessingCanvas" xmlns:mo="http://schemas.microsoft.com/office/mac/office/2008/main" xmlns:mc="http://schemas.openxmlformats.org/markup-compatibility/2006" xmlns:mv="urn:schemas-microsoft-com:mac:vml" xmlns:o="urn:schemas-microsoft-com:office:office" xmlns:r="http://schemas.openxmlformats.org/officeDocument/2006/relationships" xmlns:m="http://schemas.openxmlformats.org/officeDocument/2006/math" xmlns:v="urn:schemas-microsoft-com:vml" xmlns:wp14="http://schemas.microsoft.com/office/word/2010/wordprocessingDrawing" xmlns:wp="http://schemas.openxmlformats.org/drawingml/2006/wordprocessingDrawing" xmlns:w10="urn:schemas-microsoft-com:office:word" xmlns:w="http://schemas.openxmlformats.org/wordprocessingml/2006/main" xmlns:w14="http://schemas.microsoft.com/office/word/2010/wordml" xmlns:wpg="http://schemas.microsoft.com/office/word/2010/wordprocessingGroup" xmlns:wpi="http://schemas.microsoft.com/office/word/2010/wordprocessingInk" xmlns:wne="http://schemas.microsoft.com/office/word/2006/wordml" xmlns:wps="http://schemas.microsoft.com/office/word/2010/wordprocessingShape" mc:Ignorable="w14 wp14">
   <w:p>
     <w:pPr>
       <w:pStyle w:val="Footer"/>
@@ -36053,7 +36050,7 @@
         <w:rStyle w:val="PageNumber"/>
         <w:noProof/>
       </w:rPr>
-      <w:t>27</w:t>
+      <w:t>30</w:t>
     </w:r>
     <w:r>
       <w:rPr>
@@ -36073,7 +36070,7 @@
 </file>
 
 <file path=word/footer4.xml><?xml version="1.0" encoding="utf-8"?>
-<w:ftr xmlns:wpc="http://schemas.microsoft.com/office/word/2010/wordprocessingCanvas" xmlns:mo="http://schemas.microsoft.com/office/mac/office/2008/main" xmlns:mc="http://schemas.openxmlformats.org/markup-compatibility/2006" xmlns:mv="urn:schemas-microsoft-com:mac:vml" xmlns:o="urn:schemas-microsoft-com:office:office" xmlns:r="http://schemas.openxmlformats.org/officeDocument/2006/relationships" xmlns:m="http://schemas.openxmlformats.org/officeDocument/2006/math" xmlns:v="urn:schemas-microsoft-com:vml" xmlns:wp14="http://schemas.microsoft.com/office/word/2010/wordprocessingDrawing" xmlns:wp="http://schemas.openxmlformats.org/drawingml/2006/wordprocessingDrawing" xmlns:w10="urn:schemas-microsoft-com:office:word" xmlns:w="http://schemas.openxmlformats.org/wordprocessingml/2006/main" xmlns:w14="http://schemas.microsoft.com/office/word/2010/wordml" xmlns:w15="http://schemas.microsoft.com/office/word/2012/wordml" xmlns:wpg="http://schemas.microsoft.com/office/word/2010/wordprocessingGroup" xmlns:wpi="http://schemas.microsoft.com/office/word/2010/wordprocessingInk" xmlns:wne="http://schemas.microsoft.com/office/word/2006/wordml" xmlns:wps="http://schemas.microsoft.com/office/word/2010/wordprocessingShape" mc:Ignorable="w14 w15 wp14">
+<w:ftr xmlns:wpc="http://schemas.microsoft.com/office/word/2010/wordprocessingCanvas" xmlns:mo="http://schemas.microsoft.com/office/mac/office/2008/main" xmlns:mc="http://schemas.openxmlformats.org/markup-compatibility/2006" xmlns:mv="urn:schemas-microsoft-com:mac:vml" xmlns:o="urn:schemas-microsoft-com:office:office" xmlns:r="http://schemas.openxmlformats.org/officeDocument/2006/relationships" xmlns:m="http://schemas.openxmlformats.org/officeDocument/2006/math" xmlns:v="urn:schemas-microsoft-com:vml" xmlns:wp14="http://schemas.microsoft.com/office/word/2010/wordprocessingDrawing" xmlns:wp="http://schemas.openxmlformats.org/drawingml/2006/wordprocessingDrawing" xmlns:w10="urn:schemas-microsoft-com:office:word" xmlns:w="http://schemas.openxmlformats.org/wordprocessingml/2006/main" xmlns:w14="http://schemas.microsoft.com/office/word/2010/wordml" xmlns:wpg="http://schemas.microsoft.com/office/word/2010/wordprocessingGroup" xmlns:wpi="http://schemas.microsoft.com/office/word/2010/wordprocessingInk" xmlns:wne="http://schemas.microsoft.com/office/word/2006/wordml" xmlns:wps="http://schemas.microsoft.com/office/word/2010/wordprocessingShape" mc:Ignorable="w14 wp14">
   <w:p>
     <w:pPr>
       <w:pStyle w:val="Footer"/>
@@ -36083,7 +36080,7 @@
 </file>
 
 <file path=word/footnotes.xml><?xml version="1.0" encoding="utf-8"?>
-<w:footnotes xmlns:wpc="http://schemas.microsoft.com/office/word/2010/wordprocessingCanvas" xmlns:mo="http://schemas.microsoft.com/office/mac/office/2008/main" xmlns:mc="http://schemas.openxmlformats.org/markup-compatibility/2006" xmlns:mv="urn:schemas-microsoft-com:mac:vml" xmlns:o="urn:schemas-microsoft-com:office:office" xmlns:r="http://schemas.openxmlformats.org/officeDocument/2006/relationships" xmlns:m="http://schemas.openxmlformats.org/officeDocument/2006/math" xmlns:v="urn:schemas-microsoft-com:vml" xmlns:wp14="http://schemas.microsoft.com/office/word/2010/wordprocessingDrawing" xmlns:wp="http://schemas.openxmlformats.org/drawingml/2006/wordprocessingDrawing" xmlns:w10="urn:schemas-microsoft-com:office:word" xmlns:w="http://schemas.openxmlformats.org/wordprocessingml/2006/main" xmlns:w14="http://schemas.microsoft.com/office/word/2010/wordml" xmlns:w15="http://schemas.microsoft.com/office/word/2012/wordml" xmlns:wpg="http://schemas.microsoft.com/office/word/2010/wordprocessingGroup" xmlns:wpi="http://schemas.microsoft.com/office/word/2010/wordprocessingInk" xmlns:wne="http://schemas.microsoft.com/office/word/2006/wordml" xmlns:wps="http://schemas.microsoft.com/office/word/2010/wordprocessingShape" mc:Ignorable="w14 w15 wp14">
+<w:footnotes xmlns:wpc="http://schemas.microsoft.com/office/word/2010/wordprocessingCanvas" xmlns:mo="http://schemas.microsoft.com/office/mac/office/2008/main" xmlns:mc="http://schemas.openxmlformats.org/markup-compatibility/2006" xmlns:mv="urn:schemas-microsoft-com:mac:vml" xmlns:o="urn:schemas-microsoft-com:office:office" xmlns:r="http://schemas.openxmlformats.org/officeDocument/2006/relationships" xmlns:m="http://schemas.openxmlformats.org/officeDocument/2006/math" xmlns:v="urn:schemas-microsoft-com:vml" xmlns:wp14="http://schemas.microsoft.com/office/word/2010/wordprocessingDrawing" xmlns:wp="http://schemas.openxmlformats.org/drawingml/2006/wordprocessingDrawing" xmlns:w10="urn:schemas-microsoft-com:office:word" xmlns:w="http://schemas.openxmlformats.org/wordprocessingml/2006/main" xmlns:w14="http://schemas.microsoft.com/office/word/2010/wordml" xmlns:wpg="http://schemas.microsoft.com/office/word/2010/wordprocessingGroup" xmlns:wpi="http://schemas.microsoft.com/office/word/2010/wordprocessingInk" xmlns:wne="http://schemas.microsoft.com/office/word/2006/wordml" xmlns:wps="http://schemas.microsoft.com/office/word/2010/wordprocessingShape" mc:Ignorable="w14 wp14">
   <w:footnote w:type="separator" w:id="-1">
     <w:p>
       <w:r>
@@ -36104,7 +36101,7 @@
 </file>
 
 <file path=word/numbering.xml><?xml version="1.0" encoding="utf-8"?>
-<w:numbering xmlns:wpc="http://schemas.microsoft.com/office/word/2010/wordprocessingCanvas" xmlns:mo="http://schemas.microsoft.com/office/mac/office/2008/main" xmlns:mc="http://schemas.openxmlformats.org/markup-compatibility/2006" xmlns:mv="urn:schemas-microsoft-com:mac:vml" xmlns:o="urn:schemas-microsoft-com:office:office" xmlns:r="http://schemas.openxmlformats.org/officeDocument/2006/relationships" xmlns:m="http://schemas.openxmlformats.org/officeDocument/2006/math" xmlns:v="urn:schemas-microsoft-com:vml" xmlns:wp14="http://schemas.microsoft.com/office/word/2010/wordprocessingDrawing" xmlns:wp="http://schemas.openxmlformats.org/drawingml/2006/wordprocessingDrawing" xmlns:w10="urn:schemas-microsoft-com:office:word" xmlns:w="http://schemas.openxmlformats.org/wordprocessingml/2006/main" xmlns:w14="http://schemas.microsoft.com/office/word/2010/wordml" xmlns:w15="http://schemas.microsoft.com/office/word/2012/wordml" xmlns:wpg="http://schemas.microsoft.com/office/word/2010/wordprocessingGroup" xmlns:wpi="http://schemas.microsoft.com/office/word/2010/wordprocessingInk" xmlns:wne="http://schemas.microsoft.com/office/word/2006/wordml" xmlns:wps="http://schemas.microsoft.com/office/word/2010/wordprocessingShape" mc:Ignorable="w14 w15 wp14">
+<w:numbering xmlns:wpc="http://schemas.microsoft.com/office/word/2010/wordprocessingCanvas" xmlns:mo="http://schemas.microsoft.com/office/mac/office/2008/main" xmlns:mc="http://schemas.openxmlformats.org/markup-compatibility/2006" xmlns:mv="urn:schemas-microsoft-com:mac:vml" xmlns:o="urn:schemas-microsoft-com:office:office" xmlns:r="http://schemas.openxmlformats.org/officeDocument/2006/relationships" xmlns:m="http://schemas.openxmlformats.org/officeDocument/2006/math" xmlns:v="urn:schemas-microsoft-com:vml" xmlns:wp14="http://schemas.microsoft.com/office/word/2010/wordprocessingDrawing" xmlns:wp="http://schemas.openxmlformats.org/drawingml/2006/wordprocessingDrawing" xmlns:w10="urn:schemas-microsoft-com:office:word" xmlns:w="http://schemas.openxmlformats.org/wordprocessingml/2006/main" xmlns:w14="http://schemas.microsoft.com/office/word/2010/wordml" xmlns:wpg="http://schemas.microsoft.com/office/word/2010/wordprocessingGroup" xmlns:wpi="http://schemas.microsoft.com/office/word/2010/wordprocessingInk" xmlns:wne="http://schemas.microsoft.com/office/word/2006/wordml" xmlns:wps="http://schemas.microsoft.com/office/word/2010/wordprocessingShape" mc:Ignorable="w14 wp14">
   <w:abstractNum w:abstractNumId="0">
     <w:nsid w:val="00000001"/>
     <w:multiLevelType w:val="multilevel"/>
@@ -36871,7 +36868,7 @@
 </file>
 
 <file path=word/styles.xml><?xml version="1.0" encoding="utf-8"?>
-<w:styles xmlns:mc="http://schemas.openxmlformats.org/markup-compatibility/2006" xmlns:r="http://schemas.openxmlformats.org/officeDocument/2006/relationships" xmlns:w="http://schemas.openxmlformats.org/wordprocessingml/2006/main" xmlns:w14="http://schemas.microsoft.com/office/word/2010/wordml" xmlns:w15="http://schemas.microsoft.com/office/word/2012/wordml" mc:Ignorable="w14 w15">
+<w:styles xmlns:mc="http://schemas.openxmlformats.org/markup-compatibility/2006" xmlns:r="http://schemas.openxmlformats.org/officeDocument/2006/relationships" xmlns:w="http://schemas.openxmlformats.org/wordprocessingml/2006/main" xmlns:w14="http://schemas.microsoft.com/office/word/2010/wordml" mc:Ignorable="w14">
   <w:docDefaults>
     <w:rPrDefault>
       <w:rPr>
@@ -36881,389 +36878,610 @@
     </w:rPrDefault>
     <w:pPrDefault/>
   </w:docDefaults>
-  <w:latentStyles w:defLockedState="0" w:defUIPriority="99" w:defSemiHidden="0" w:defUnhideWhenUsed="0" w:defQFormat="0" w:count="382">
-    <w:lsdException w:name="Normal" w:uiPriority="0" w:qFormat="1"/>
-    <w:lsdException w:name="heading 1" w:uiPriority="0" w:qFormat="1"/>
-    <w:lsdException w:name="heading 2" w:uiPriority="0" w:qFormat="1"/>
-    <w:lsdException w:name="heading 3" w:uiPriority="9" w:qFormat="1"/>
-    <w:lsdException w:name="heading 4" w:semiHidden="1" w:uiPriority="9" w:unhideWhenUsed="1" w:qFormat="1"/>
-    <w:lsdException w:name="heading 5" w:semiHidden="1" w:uiPriority="9" w:unhideWhenUsed="1" w:qFormat="1"/>
-    <w:lsdException w:name="heading 6" w:semiHidden="1" w:uiPriority="9" w:unhideWhenUsed="1" w:qFormat="1"/>
-    <w:lsdException w:name="heading 7" w:uiPriority="9" w:qFormat="1"/>
-    <w:lsdException w:name="heading 8" w:semiHidden="1" w:uiPriority="9" w:unhideWhenUsed="1" w:qFormat="1"/>
-    <w:lsdException w:name="heading 9" w:semiHidden="1" w:uiPriority="9" w:unhideWhenUsed="1" w:qFormat="1"/>
-    <w:lsdException w:name="index 1" w:semiHidden="1" w:unhideWhenUsed="1"/>
-    <w:lsdException w:name="index 2" w:semiHidden="1" w:unhideWhenUsed="1"/>
-    <w:lsdException w:name="index 3" w:semiHidden="1" w:unhideWhenUsed="1"/>
-    <w:lsdException w:name="index 4" w:semiHidden="1" w:unhideWhenUsed="1"/>
-    <w:lsdException w:name="index 5" w:semiHidden="1" w:unhideWhenUsed="1"/>
-    <w:lsdException w:name="index 6" w:semiHidden="1" w:unhideWhenUsed="1"/>
-    <w:lsdException w:name="index 7" w:semiHidden="1" w:unhideWhenUsed="1"/>
-    <w:lsdException w:name="index 8" w:semiHidden="1" w:unhideWhenUsed="1"/>
-    <w:lsdException w:name="index 9" w:semiHidden="1" w:unhideWhenUsed="1"/>
-    <w:lsdException w:name="toc 1" w:semiHidden="1" w:uiPriority="39" w:unhideWhenUsed="1"/>
-    <w:lsdException w:name="toc 2" w:semiHidden="1" w:uiPriority="39" w:unhideWhenUsed="1"/>
-    <w:lsdException w:name="toc 3" w:semiHidden="1" w:uiPriority="39" w:unhideWhenUsed="1"/>
-    <w:lsdException w:name="toc 4" w:semiHidden="1" w:uiPriority="39" w:unhideWhenUsed="1"/>
-    <w:lsdException w:name="toc 5" w:semiHidden="1" w:uiPriority="39" w:unhideWhenUsed="1"/>
-    <w:lsdException w:name="toc 6" w:semiHidden="1" w:uiPriority="39" w:unhideWhenUsed="1"/>
-    <w:lsdException w:name="toc 7" w:semiHidden="1" w:uiPriority="39" w:unhideWhenUsed="1"/>
-    <w:lsdException w:name="toc 8" w:semiHidden="1" w:uiPriority="39" w:unhideWhenUsed="1"/>
-    <w:lsdException w:name="toc 9" w:semiHidden="1" w:uiPriority="39" w:unhideWhenUsed="1"/>
-    <w:lsdException w:name="Normal Indent" w:semiHidden="1" w:unhideWhenUsed="1"/>
-    <w:lsdException w:name="footnote text" w:semiHidden="1" w:unhideWhenUsed="1"/>
-    <w:lsdException w:name="annotation text" w:semiHidden="1" w:unhideWhenUsed="1"/>
-    <w:lsdException w:name="header" w:semiHidden="1" w:unhideWhenUsed="1"/>
-    <w:lsdException w:name="footer" w:semiHidden="1" w:unhideWhenUsed="1"/>
-    <w:lsdException w:name="index heading" w:semiHidden="1" w:unhideWhenUsed="1"/>
-    <w:lsdException w:name="caption" w:uiPriority="35" w:qFormat="1"/>
-    <w:lsdException w:name="table of figures" w:semiHidden="1" w:unhideWhenUsed="1"/>
-    <w:lsdException w:name="envelope address" w:semiHidden="1" w:unhideWhenUsed="1"/>
-    <w:lsdException w:name="envelope return" w:semiHidden="1" w:unhideWhenUsed="1"/>
-    <w:lsdException w:name="footnote reference" w:semiHidden="1" w:unhideWhenUsed="1"/>
-    <w:lsdException w:name="annotation reference" w:semiHidden="1" w:unhideWhenUsed="1"/>
-    <w:lsdException w:name="line number" w:semiHidden="1" w:unhideWhenUsed="1"/>
-    <w:lsdException w:name="page number" w:semiHidden="1" w:unhideWhenUsed="1"/>
-    <w:lsdException w:name="endnote reference" w:semiHidden="1" w:unhideWhenUsed="1"/>
-    <w:lsdException w:name="endnote text" w:semiHidden="1" w:unhideWhenUsed="1"/>
-    <w:lsdException w:name="table of authorities" w:semiHidden="1" w:unhideWhenUsed="1"/>
-    <w:lsdException w:name="macro" w:semiHidden="1" w:unhideWhenUsed="1"/>
-    <w:lsdException w:name="toa heading" w:semiHidden="1" w:unhideWhenUsed="1"/>
-    <w:lsdException w:name="List" w:semiHidden="1" w:unhideWhenUsed="1"/>
-    <w:lsdException w:name="List Bullet" w:semiHidden="1" w:unhideWhenUsed="1"/>
-    <w:lsdException w:name="List Number" w:semiHidden="1" w:unhideWhenUsed="1"/>
-    <w:lsdException w:name="List 2" w:semiHidden="1" w:unhideWhenUsed="1"/>
-    <w:lsdException w:name="List 3" w:semiHidden="1" w:unhideWhenUsed="1"/>
-    <w:lsdException w:name="List 4" w:semiHidden="1" w:unhideWhenUsed="1"/>
-    <w:lsdException w:name="List 5" w:semiHidden="1" w:unhideWhenUsed="1"/>
-    <w:lsdException w:name="List Bullet 2" w:semiHidden="1" w:unhideWhenUsed="1"/>
-    <w:lsdException w:name="List Bullet 3" w:semiHidden="1" w:unhideWhenUsed="1"/>
-    <w:lsdException w:name="List Bullet 4" w:semiHidden="1" w:unhideWhenUsed="1"/>
-    <w:lsdException w:name="List Bullet 5" w:semiHidden="1" w:unhideWhenUsed="1"/>
-    <w:lsdException w:name="List Number 2" w:semiHidden="1" w:unhideWhenUsed="1"/>
-    <w:lsdException w:name="List Number 3" w:semiHidden="1" w:unhideWhenUsed="1"/>
-    <w:lsdException w:name="List Number 4" w:semiHidden="1" w:unhideWhenUsed="1"/>
-    <w:lsdException w:name="List Number 5" w:semiHidden="1" w:unhideWhenUsed="1"/>
-    <w:lsdException w:name="Title" w:uiPriority="10" w:qFormat="1"/>
-    <w:lsdException w:name="Closing" w:semiHidden="1" w:unhideWhenUsed="1"/>
-    <w:lsdException w:name="Signature" w:semiHidden="1" w:unhideWhenUsed="1"/>
-    <w:lsdException w:name="Default Paragraph Font" w:semiHidden="1" w:uiPriority="1" w:unhideWhenUsed="1"/>
-    <w:lsdException w:name="Body Text" w:semiHidden="1" w:unhideWhenUsed="1"/>
-    <w:lsdException w:name="Body Text Indent" w:semiHidden="1" w:unhideWhenUsed="1"/>
-    <w:lsdException w:name="List Continue" w:semiHidden="1" w:unhideWhenUsed="1"/>
-    <w:lsdException w:name="List Continue 2" w:semiHidden="1" w:unhideWhenUsed="1"/>
-    <w:lsdException w:name="List Continue 3" w:semiHidden="1" w:unhideWhenUsed="1"/>
-    <w:lsdException w:name="List Continue 4" w:semiHidden="1" w:unhideWhenUsed="1"/>
-    <w:lsdException w:name="List Continue 5" w:semiHidden="1" w:unhideWhenUsed="1"/>
-    <w:lsdException w:name="Message Header" w:semiHidden="1" w:unhideWhenUsed="1"/>
-    <w:lsdException w:name="Subtitle" w:uiPriority="11" w:qFormat="1"/>
-    <w:lsdException w:name="Salutation" w:semiHidden="1" w:unhideWhenUsed="1"/>
-    <w:lsdException w:name="Date" w:semiHidden="1" w:unhideWhenUsed="1"/>
-    <w:lsdException w:name="Body Text First Indent" w:semiHidden="1" w:unhideWhenUsed="1"/>
-    <w:lsdException w:name="Body Text First Indent 2" w:semiHidden="1" w:unhideWhenUsed="1"/>
-    <w:lsdException w:name="Note Heading" w:semiHidden="1" w:unhideWhenUsed="1"/>
-    <w:lsdException w:name="Body Text 2" w:semiHidden="1" w:unhideWhenUsed="1"/>
-    <w:lsdException w:name="Body Text 3" w:semiHidden="1" w:unhideWhenUsed="1"/>
-    <w:lsdException w:name="Body Text Indent 2" w:semiHidden="1" w:unhideWhenUsed="1"/>
-    <w:lsdException w:name="Body Text Indent 3" w:semiHidden="1" w:unhideWhenUsed="1"/>
-    <w:lsdException w:name="Block Text" w:semiHidden="1" w:unhideWhenUsed="1"/>
-    <w:lsdException w:name="Hyperlink" w:semiHidden="1" w:unhideWhenUsed="1"/>
-    <w:lsdException w:name="FollowedHyperlink" w:semiHidden="1" w:unhideWhenUsed="1"/>
-    <w:lsdException w:name="Strong" w:uiPriority="22" w:qFormat="1"/>
-    <w:lsdException w:name="Emphasis" w:uiPriority="20" w:qFormat="1"/>
-    <w:lsdException w:name="Document Map" w:semiHidden="1" w:unhideWhenUsed="1"/>
-    <w:lsdException w:name="Plain Text" w:semiHidden="1" w:unhideWhenUsed="1"/>
-    <w:lsdException w:name="E-mail Signature" w:semiHidden="1" w:unhideWhenUsed="1"/>
-    <w:lsdException w:name="HTML Top of Form" w:semiHidden="1" w:unhideWhenUsed="1"/>
-    <w:lsdException w:name="HTML Bottom of Form" w:semiHidden="1" w:unhideWhenUsed="1"/>
-    <w:lsdException w:name="Normal (Web)" w:semiHidden="1" w:unhideWhenUsed="1"/>
-    <w:lsdException w:name="HTML Acronym" w:semiHidden="1" w:unhideWhenUsed="1"/>
-    <w:lsdException w:name="HTML Address" w:semiHidden="1" w:unhideWhenUsed="1"/>
-    <w:lsdException w:name="HTML Cite" w:semiHidden="1" w:unhideWhenUsed="1"/>
-    <w:lsdException w:name="HTML Code" w:semiHidden="1" w:unhideWhenUsed="1"/>
-    <w:lsdException w:name="HTML Definition" w:semiHidden="1" w:unhideWhenUsed="1"/>
-    <w:lsdException w:name="HTML Keyboard" w:semiHidden="1" w:unhideWhenUsed="1"/>
-    <w:lsdException w:name="HTML Preformatted" w:semiHidden="1" w:unhideWhenUsed="1"/>
-    <w:lsdException w:name="HTML Sample" w:semiHidden="1" w:unhideWhenUsed="1"/>
-    <w:lsdException w:name="HTML Typewriter" w:semiHidden="1" w:unhideWhenUsed="1"/>
-    <w:lsdException w:name="HTML Variable" w:semiHidden="1" w:unhideWhenUsed="1"/>
-    <w:lsdException w:name="Normal Table" w:semiHidden="1" w:unhideWhenUsed="1"/>
-    <w:lsdException w:name="annotation subject" w:semiHidden="1" w:unhideWhenUsed="1"/>
-    <w:lsdException w:name="No List" w:semiHidden="1" w:unhideWhenUsed="1"/>
-    <w:lsdException w:name="Outline List 1" w:semiHidden="1" w:unhideWhenUsed="1"/>
-    <w:lsdException w:name="Outline List 2" w:semiHidden="1" w:unhideWhenUsed="1"/>
-    <w:lsdException w:name="Outline List 3" w:semiHidden="1" w:unhideWhenUsed="1"/>
-    <w:lsdException w:name="Table Simple 1" w:semiHidden="1" w:unhideWhenUsed="1"/>
-    <w:lsdException w:name="Table Simple 2" w:semiHidden="1" w:unhideWhenUsed="1"/>
-    <w:lsdException w:name="Table Simple 3" w:semiHidden="1" w:unhideWhenUsed="1"/>
-    <w:lsdException w:name="Table Classic 1" w:semiHidden="1" w:unhideWhenUsed="1"/>
-    <w:lsdException w:name="Table Classic 2" w:semiHidden="1" w:unhideWhenUsed="1"/>
-    <w:lsdException w:name="Table Classic 3" w:semiHidden="1" w:unhideWhenUsed="1"/>
-    <w:lsdException w:name="Table Classic 4" w:semiHidden="1" w:unhideWhenUsed="1"/>
-    <w:lsdException w:name="Table Colorful 1" w:semiHidden="1" w:unhideWhenUsed="1"/>
-    <w:lsdException w:name="Table Colorful 2" w:semiHidden="1" w:unhideWhenUsed="1"/>
-    <w:lsdException w:name="Table Colorful 3" w:semiHidden="1" w:unhideWhenUsed="1"/>
-    <w:lsdException w:name="Table Columns 1" w:semiHidden="1" w:unhideWhenUsed="1"/>
-    <w:lsdException w:name="Table Columns 2" w:semiHidden="1" w:unhideWhenUsed="1"/>
-    <w:lsdException w:name="Table Columns 3" w:semiHidden="1" w:unhideWhenUsed="1"/>
-    <w:lsdException w:name="Table Columns 4" w:semiHidden="1" w:unhideWhenUsed="1"/>
-    <w:lsdException w:name="Table Columns 5" w:semiHidden="1" w:unhideWhenUsed="1"/>
-    <w:lsdException w:name="Table Grid 1" w:semiHidden="1" w:unhideWhenUsed="1"/>
-    <w:lsdException w:name="Table Grid 2" w:semiHidden="1" w:unhideWhenUsed="1"/>
-    <w:lsdException w:name="Table Grid 3" w:semiHidden="1" w:unhideWhenUsed="1"/>
-    <w:lsdException w:name="Table Grid 4" w:semiHidden="1" w:unhideWhenUsed="1"/>
-    <w:lsdException w:name="Table Grid 5" w:semiHidden="1" w:unhideWhenUsed="1"/>
-    <w:lsdException w:name="Table Grid 6" w:semiHidden="1" w:unhideWhenUsed="1"/>
-    <w:lsdException w:name="Table Grid 7" w:semiHidden="1" w:unhideWhenUsed="1"/>
-    <w:lsdException w:name="Table Grid 8" w:semiHidden="1" w:unhideWhenUsed="1"/>
-    <w:lsdException w:name="Table List 1" w:semiHidden="1" w:unhideWhenUsed="1"/>
-    <w:lsdException w:name="Table List 2" w:semiHidden="1" w:unhideWhenUsed="1"/>
-    <w:lsdException w:name="Table List 3" w:semiHidden="1" w:unhideWhenUsed="1"/>
-    <w:lsdException w:name="Table List 4" w:semiHidden="1" w:unhideWhenUsed="1"/>
-    <w:lsdException w:name="Table List 5" w:semiHidden="1" w:unhideWhenUsed="1"/>
-    <w:lsdException w:name="Table List 6" w:semiHidden="1" w:unhideWhenUsed="1"/>
-    <w:lsdException w:name="Table List 7" w:semiHidden="1" w:unhideWhenUsed="1"/>
-    <w:lsdException w:name="Table List 8" w:semiHidden="1" w:unhideWhenUsed="1"/>
-    <w:lsdException w:name="Table 3D effects 1" w:semiHidden="1" w:unhideWhenUsed="1"/>
-    <w:lsdException w:name="Table 3D effects 2" w:semiHidden="1" w:unhideWhenUsed="1"/>
-    <w:lsdException w:name="Table 3D effects 3" w:semiHidden="1" w:unhideWhenUsed="1"/>
-    <w:lsdException w:name="Table Contemporary" w:semiHidden="1" w:unhideWhenUsed="1"/>
-    <w:lsdException w:name="Table Elegant" w:semiHidden="1" w:unhideWhenUsed="1"/>
-    <w:lsdException w:name="Table Professional" w:semiHidden="1" w:unhideWhenUsed="1"/>
-    <w:lsdException w:name="Table Subtle 1" w:semiHidden="1" w:unhideWhenUsed="1"/>
-    <w:lsdException w:name="Table Subtle 2" w:semiHidden="1" w:unhideWhenUsed="1"/>
-    <w:lsdException w:name="Table Web 1" w:semiHidden="1" w:unhideWhenUsed="1"/>
-    <w:lsdException w:name="Table Web 2" w:semiHidden="1" w:unhideWhenUsed="1"/>
-    <w:lsdException w:name="Table Web 3" w:semiHidden="1" w:unhideWhenUsed="1"/>
-    <w:lsdException w:name="Balloon Text" w:semiHidden="1" w:unhideWhenUsed="1"/>
-    <w:lsdException w:name="Table Grid" w:uiPriority="59"/>
-    <w:lsdException w:name="Table Theme" w:semiHidden="1" w:unhideWhenUsed="1"/>
-    <w:lsdException w:name="Note Level 1" w:semiHidden="1" w:unhideWhenUsed="1"/>
-    <w:lsdException w:name="Note Level 2" w:semiHidden="1" w:unhideWhenUsed="1"/>
-    <w:lsdException w:name="Note Level 3" w:semiHidden="1" w:unhideWhenUsed="1"/>
-    <w:lsdException w:name="Note Level 4" w:semiHidden="1" w:unhideWhenUsed="1"/>
-    <w:lsdException w:name="Note Level 5" w:semiHidden="1" w:unhideWhenUsed="1"/>
-    <w:lsdException w:name="Note Level 6" w:semiHidden="1" w:unhideWhenUsed="1"/>
-    <w:lsdException w:name="Note Level 7" w:semiHidden="1" w:unhideWhenUsed="1"/>
-    <w:lsdException w:name="Note Level 8" w:semiHidden="1" w:unhideWhenUsed="1"/>
-    <w:lsdException w:name="Note Level 9" w:semiHidden="1" w:unhideWhenUsed="1"/>
-    <w:lsdException w:name="Placeholder Text" w:semiHidden="1"/>
-    <w:lsdException w:name="No Spacing" w:uiPriority="1" w:qFormat="1"/>
-    <w:lsdException w:name="Light Shading" w:uiPriority="60"/>
-    <w:lsdException w:name="Light List" w:uiPriority="61"/>
-    <w:lsdException w:name="Light Grid" w:uiPriority="62"/>
-    <w:lsdException w:name="Medium Shading 1" w:uiPriority="63"/>
-    <w:lsdException w:name="Medium Shading 2" w:uiPriority="64"/>
-    <w:lsdException w:name="Medium List 1" w:uiPriority="65"/>
-    <w:lsdException w:name="Medium List 2" w:uiPriority="66"/>
-    <w:lsdException w:name="Medium Grid 1" w:uiPriority="67"/>
-    <w:lsdException w:name="Medium Grid 2" w:uiPriority="68"/>
-    <w:lsdException w:name="Medium Grid 3" w:uiPriority="69"/>
-    <w:lsdException w:name="Dark List" w:uiPriority="70"/>
-    <w:lsdException w:name="Colorful Shading" w:uiPriority="71"/>
-    <w:lsdException w:name="Colorful List" w:uiPriority="72"/>
-    <w:lsdException w:name="Colorful Grid" w:uiPriority="73"/>
-    <w:lsdException w:name="Light Shading Accent 1" w:uiPriority="60"/>
-    <w:lsdException w:name="Light List Accent 1" w:uiPriority="61"/>
-    <w:lsdException w:name="Light Grid Accent 1" w:uiPriority="62"/>
-    <w:lsdException w:name="Medium Shading 1 Accent 1" w:uiPriority="63"/>
-    <w:lsdException w:name="Medium Shading 2 Accent 1" w:uiPriority="64"/>
-    <w:lsdException w:name="Medium List 1 Accent 1" w:uiPriority="65"/>
-    <w:lsdException w:name="Revision" w:semiHidden="1"/>
-    <w:lsdException w:name="List Paragraph" w:uiPriority="34" w:qFormat="1"/>
-    <w:lsdException w:name="Quote" w:uiPriority="29" w:qFormat="1"/>
-    <w:lsdException w:name="Intense Quote" w:uiPriority="30" w:qFormat="1"/>
-    <w:lsdException w:name="Medium List 2 Accent 1" w:uiPriority="66"/>
-    <w:lsdException w:name="Medium Grid 1 Accent 1" w:uiPriority="67"/>
-    <w:lsdException w:name="Medium Grid 2 Accent 1" w:uiPriority="68"/>
-    <w:lsdException w:name="Medium Grid 3 Accent 1" w:uiPriority="69"/>
-    <w:lsdException w:name="Dark List Accent 1" w:uiPriority="70"/>
-    <w:lsdException w:name="Colorful Shading Accent 1" w:uiPriority="71"/>
-    <w:lsdException w:name="Colorful List Accent 1" w:uiPriority="72"/>
-    <w:lsdException w:name="Colorful Grid Accent 1" w:uiPriority="73"/>
-    <w:lsdException w:name="Light Shading Accent 2" w:uiPriority="60"/>
-    <w:lsdException w:name="Light List Accent 2" w:uiPriority="61"/>
-    <w:lsdException w:name="Light Grid Accent 2" w:uiPriority="62"/>
-    <w:lsdException w:name="Medium Shading 1 Accent 2" w:uiPriority="63"/>
-    <w:lsdException w:name="Medium Shading 2 Accent 2" w:uiPriority="64"/>
-    <w:lsdException w:name="Medium List 1 Accent 2" w:uiPriority="65"/>
-    <w:lsdException w:name="Medium List 2 Accent 2" w:uiPriority="66"/>
-    <w:lsdException w:name="Medium Grid 1 Accent 2" w:uiPriority="67"/>
-    <w:lsdException w:name="Medium Grid 2 Accent 2" w:uiPriority="68"/>
-    <w:lsdException w:name="Medium Grid 3 Accent 2" w:uiPriority="69"/>
-    <w:lsdException w:name="Dark List Accent 2" w:uiPriority="70"/>
-    <w:lsdException w:name="Colorful Shading Accent 2" w:uiPriority="71"/>
-    <w:lsdException w:name="Colorful List Accent 2" w:uiPriority="72"/>
-    <w:lsdException w:name="Colorful Grid Accent 2" w:uiPriority="73"/>
-    <w:lsdException w:name="Light Shading Accent 3" w:uiPriority="60"/>
-    <w:lsdException w:name="Light List Accent 3" w:uiPriority="61"/>
-    <w:lsdException w:name="Light Grid Accent 3" w:uiPriority="62"/>
-    <w:lsdException w:name="Medium Shading 1 Accent 3" w:uiPriority="63"/>
-    <w:lsdException w:name="Medium Shading 2 Accent 3" w:uiPriority="64"/>
-    <w:lsdException w:name="Medium List 1 Accent 3" w:uiPriority="65"/>
-    <w:lsdException w:name="Medium List 2 Accent 3" w:uiPriority="66"/>
-    <w:lsdException w:name="Medium Grid 1 Accent 3" w:uiPriority="67"/>
-    <w:lsdException w:name="Medium Grid 2 Accent 3" w:uiPriority="68"/>
-    <w:lsdException w:name="Medium Grid 3 Accent 3" w:uiPriority="69"/>
-    <w:lsdException w:name="Dark List Accent 3" w:uiPriority="70"/>
-    <w:lsdException w:name="Colorful Shading Accent 3" w:uiPriority="71"/>
-    <w:lsdException w:name="Colorful List Accent 3" w:uiPriority="72"/>
-    <w:lsdException w:name="Colorful Grid Accent 3" w:uiPriority="73"/>
-    <w:lsdException w:name="Light Shading Accent 4" w:uiPriority="60"/>
-    <w:lsdException w:name="Light List Accent 4" w:uiPriority="61"/>
-    <w:lsdException w:name="Light Grid Accent 4" w:uiPriority="62"/>
-    <w:lsdException w:name="Medium Shading 1 Accent 4" w:uiPriority="63"/>
-    <w:lsdException w:name="Medium Shading 2 Accent 4" w:uiPriority="64"/>
-    <w:lsdException w:name="Medium List 1 Accent 4" w:uiPriority="65"/>
-    <w:lsdException w:name="Medium List 2 Accent 4" w:uiPriority="66"/>
-    <w:lsdException w:name="Medium Grid 1 Accent 4" w:uiPriority="67"/>
-    <w:lsdException w:name="Medium Grid 2 Accent 4" w:uiPriority="68"/>
-    <w:lsdException w:name="Medium Grid 3 Accent 4" w:uiPriority="69"/>
-    <w:lsdException w:name="Dark List Accent 4" w:uiPriority="70"/>
-    <w:lsdException w:name="Colorful Shading Accent 4" w:uiPriority="71"/>
-    <w:lsdException w:name="Colorful List Accent 4" w:uiPriority="72"/>
-    <w:lsdException w:name="Colorful Grid Accent 4" w:uiPriority="73"/>
-    <w:lsdException w:name="Light Shading Accent 5" w:uiPriority="60"/>
-    <w:lsdException w:name="Light List Accent 5" w:uiPriority="61"/>
-    <w:lsdException w:name="Light Grid Accent 5" w:uiPriority="62"/>
-    <w:lsdException w:name="Medium Shading 1 Accent 5" w:uiPriority="63"/>
-    <w:lsdException w:name="Medium Shading 2 Accent 5" w:uiPriority="64"/>
-    <w:lsdException w:name="Medium List 1 Accent 5" w:uiPriority="65"/>
-    <w:lsdException w:name="Medium List 2 Accent 5" w:uiPriority="66"/>
-    <w:lsdException w:name="Medium Grid 1 Accent 5" w:uiPriority="67"/>
-    <w:lsdException w:name="Medium Grid 2 Accent 5" w:uiPriority="68"/>
-    <w:lsdException w:name="Medium Grid 3 Accent 5" w:uiPriority="69"/>
-    <w:lsdException w:name="Dark List Accent 5" w:uiPriority="70"/>
-    <w:lsdException w:name="Colorful Shading Accent 5" w:uiPriority="71"/>
-    <w:lsdException w:name="Colorful List Accent 5" w:uiPriority="72"/>
-    <w:lsdException w:name="Colorful Grid Accent 5" w:uiPriority="73"/>
-    <w:lsdException w:name="Light Shading Accent 6" w:uiPriority="60"/>
-    <w:lsdException w:name="Light List Accent 6" w:uiPriority="61"/>
-    <w:lsdException w:name="Light Grid Accent 6" w:uiPriority="62"/>
-    <w:lsdException w:name="Medium Shading 1 Accent 6" w:uiPriority="63"/>
-    <w:lsdException w:name="Medium Shading 2 Accent 6" w:uiPriority="64"/>
-    <w:lsdException w:name="Medium List 1 Accent 6" w:uiPriority="65"/>
-    <w:lsdException w:name="Medium List 2 Accent 6" w:uiPriority="66"/>
-    <w:lsdException w:name="Medium Grid 1 Accent 6" w:uiPriority="67"/>
-    <w:lsdException w:name="Medium Grid 2 Accent 6" w:uiPriority="68"/>
-    <w:lsdException w:name="Medium Grid 3 Accent 6" w:uiPriority="69"/>
-    <w:lsdException w:name="Dark List Accent 6" w:uiPriority="70"/>
-    <w:lsdException w:name="Colorful Shading Accent 6" w:uiPriority="71"/>
-    <w:lsdException w:name="Colorful List Accent 6" w:uiPriority="72"/>
-    <w:lsdException w:name="Colorful Grid Accent 6" w:uiPriority="73"/>
-    <w:lsdException w:name="Subtle Emphasis" w:uiPriority="19" w:qFormat="1"/>
-    <w:lsdException w:name="Intense Emphasis" w:uiPriority="21" w:qFormat="1"/>
-    <w:lsdException w:name="Subtle Reference" w:uiPriority="31" w:qFormat="1"/>
-    <w:lsdException w:name="Intense Reference" w:uiPriority="32" w:qFormat="1"/>
-    <w:lsdException w:name="Book Title" w:uiPriority="33" w:qFormat="1"/>
-    <w:lsdException w:name="Bibliography" w:semiHidden="1" w:uiPriority="37" w:unhideWhenUsed="1"/>
-    <w:lsdException w:name="TOC Heading" w:semiHidden="1" w:uiPriority="39" w:unhideWhenUsed="1" w:qFormat="1"/>
-    <w:lsdException w:name="Plain Table 1" w:uiPriority="41"/>
-    <w:lsdException w:name="Plain Table 2" w:uiPriority="42"/>
-    <w:lsdException w:name="Plain Table 3" w:uiPriority="43"/>
-    <w:lsdException w:name="Plain Table 4" w:uiPriority="44"/>
-    <w:lsdException w:name="Plain Table 5" w:uiPriority="45"/>
-    <w:lsdException w:name="Grid Table Light" w:uiPriority="40"/>
-    <w:lsdException w:name="Grid Table 1 Light" w:uiPriority="46"/>
-    <w:lsdException w:name="Grid Table 2" w:uiPriority="47"/>
-    <w:lsdException w:name="Grid Table 3" w:uiPriority="48"/>
-    <w:lsdException w:name="Grid Table 4" w:uiPriority="49"/>
-    <w:lsdException w:name="Grid Table 5 Dark" w:uiPriority="50"/>
-    <w:lsdException w:name="Grid Table 6 Colorful" w:uiPriority="51"/>
-    <w:lsdException w:name="Grid Table 7 Colorful" w:uiPriority="52"/>
-    <w:lsdException w:name="Grid Table 1 Light Accent 1" w:uiPriority="46"/>
-    <w:lsdException w:name="Grid Table 2 Accent 1" w:uiPriority="47"/>
-    <w:lsdException w:name="Grid Table 3 Accent 1" w:uiPriority="48"/>
-    <w:lsdException w:name="Grid Table 4 Accent 1" w:uiPriority="49"/>
-    <w:lsdException w:name="Grid Table 5 Dark Accent 1" w:uiPriority="50"/>
-    <w:lsdException w:name="Grid Table 6 Colorful Accent 1" w:uiPriority="51"/>
-    <w:lsdException w:name="Grid Table 7 Colorful Accent 1" w:uiPriority="52"/>
-    <w:lsdException w:name="Grid Table 1 Light Accent 2" w:uiPriority="46"/>
-    <w:lsdException w:name="Grid Table 2 Accent 2" w:uiPriority="47"/>
-    <w:lsdException w:name="Grid Table 3 Accent 2" w:uiPriority="48"/>
-    <w:lsdException w:name="Grid Table 4 Accent 2" w:uiPriority="49"/>
-    <w:lsdException w:name="Grid Table 5 Dark Accent 2" w:uiPriority="50"/>
-    <w:lsdException w:name="Grid Table 6 Colorful Accent 2" w:uiPriority="51"/>
-    <w:lsdException w:name="Grid Table 7 Colorful Accent 2" w:uiPriority="52"/>
-    <w:lsdException w:name="Grid Table 1 Light Accent 3" w:uiPriority="46"/>
-    <w:lsdException w:name="Grid Table 2 Accent 3" w:uiPriority="47"/>
-    <w:lsdException w:name="Grid Table 3 Accent 3" w:uiPriority="48"/>
-    <w:lsdException w:name="Grid Table 4 Accent 3" w:uiPriority="49"/>
-    <w:lsdException w:name="Grid Table 5 Dark Accent 3" w:uiPriority="50"/>
-    <w:lsdException w:name="Grid Table 6 Colorful Accent 3" w:uiPriority="51"/>
-    <w:lsdException w:name="Grid Table 7 Colorful Accent 3" w:uiPriority="52"/>
-    <w:lsdException w:name="Grid Table 1 Light Accent 4" w:uiPriority="46"/>
-    <w:lsdException w:name="Grid Table 2 Accent 4" w:uiPriority="47"/>
-    <w:lsdException w:name="Grid Table 3 Accent 4" w:uiPriority="48"/>
-    <w:lsdException w:name="Grid Table 4 Accent 4" w:uiPriority="49"/>
-    <w:lsdException w:name="Grid Table 5 Dark Accent 4" w:uiPriority="50"/>
-    <w:lsdException w:name="Grid Table 6 Colorful Accent 4" w:uiPriority="51"/>
-    <w:lsdException w:name="Grid Table 7 Colorful Accent 4" w:uiPriority="52"/>
-    <w:lsdException w:name="Grid Table 1 Light Accent 5" w:uiPriority="46"/>
-    <w:lsdException w:name="Grid Table 2 Accent 5" w:uiPriority="47"/>
-    <w:lsdException w:name="Grid Table 3 Accent 5" w:uiPriority="48"/>
-    <w:lsdException w:name="Grid Table 4 Accent 5" w:uiPriority="49"/>
-    <w:lsdException w:name="Grid Table 5 Dark Accent 5" w:uiPriority="50"/>
-    <w:lsdException w:name="Grid Table 6 Colorful Accent 5" w:uiPriority="51"/>
-    <w:lsdException w:name="Grid Table 7 Colorful Accent 5" w:uiPriority="52"/>
-    <w:lsdException w:name="Grid Table 1 Light Accent 6" w:uiPriority="46"/>
-    <w:lsdException w:name="Grid Table 2 Accent 6" w:uiPriority="47"/>
-    <w:lsdException w:name="Grid Table 3 Accent 6" w:uiPriority="48"/>
-    <w:lsdException w:name="Grid Table 4 Accent 6" w:uiPriority="49"/>
-    <w:lsdException w:name="Grid Table 5 Dark Accent 6" w:uiPriority="50"/>
-    <w:lsdException w:name="Grid Table 6 Colorful Accent 6" w:uiPriority="51"/>
-    <w:lsdException w:name="Grid Table 7 Colorful Accent 6" w:uiPriority="52"/>
-    <w:lsdException w:name="List Table 1 Light" w:uiPriority="46"/>
-    <w:lsdException w:name="List Table 2" w:uiPriority="47"/>
-    <w:lsdException w:name="List Table 3" w:uiPriority="48"/>
-    <w:lsdException w:name="List Table 4" w:uiPriority="49"/>
-    <w:lsdException w:name="List Table 5 Dark" w:uiPriority="50"/>
-    <w:lsdException w:name="List Table 6 Colorful" w:uiPriority="51"/>
-    <w:lsdException w:name="List Table 7 Colorful" w:uiPriority="52"/>
-    <w:lsdException w:name="List Table 1 Light Accent 1" w:uiPriority="46"/>
-    <w:lsdException w:name="List Table 2 Accent 1" w:uiPriority="47"/>
-    <w:lsdException w:name="List Table 3 Accent 1" w:uiPriority="48"/>
-    <w:lsdException w:name="List Table 4 Accent 1" w:uiPriority="49"/>
-    <w:lsdException w:name="List Table 5 Dark Accent 1" w:uiPriority="50"/>
-    <w:lsdException w:name="List Table 6 Colorful Accent 1" w:uiPriority="51"/>
-    <w:lsdException w:name="List Table 7 Colorful Accent 1" w:uiPriority="52"/>
-    <w:lsdException w:name="List Table 1 Light Accent 2" w:uiPriority="46"/>
-    <w:lsdException w:name="List Table 2 Accent 2" w:uiPriority="47"/>
-    <w:lsdException w:name="List Table 3 Accent 2" w:uiPriority="48"/>
-    <w:lsdException w:name="List Table 4 Accent 2" w:uiPriority="49"/>
-    <w:lsdException w:name="List Table 5 Dark Accent 2" w:uiPriority="50"/>
-    <w:lsdException w:name="List Table 6 Colorful Accent 2" w:uiPriority="51"/>
-    <w:lsdException w:name="List Table 7 Colorful Accent 2" w:uiPriority="52"/>
-    <w:lsdException w:name="List Table 1 Light Accent 3" w:uiPriority="46"/>
-    <w:lsdException w:name="List Table 2 Accent 3" w:uiPriority="47"/>
-    <w:lsdException w:name="List Table 3 Accent 3" w:uiPriority="48"/>
-    <w:lsdException w:name="List Table 4 Accent 3" w:uiPriority="49"/>
-    <w:lsdException w:name="List Table 5 Dark Accent 3" w:uiPriority="50"/>
-    <w:lsdException w:name="List Table 6 Colorful Accent 3" w:uiPriority="51"/>
-    <w:lsdException w:name="List Table 7 Colorful Accent 3" w:uiPriority="52"/>
-    <w:lsdException w:name="List Table 1 Light Accent 4" w:uiPriority="46"/>
-    <w:lsdException w:name="List Table 2 Accent 4" w:uiPriority="47"/>
-    <w:lsdException w:name="List Table 3 Accent 4" w:uiPriority="48"/>
-    <w:lsdException w:name="List Table 4 Accent 4" w:uiPriority="49"/>
-    <w:lsdException w:name="List Table 5 Dark Accent 4" w:uiPriority="50"/>
-    <w:lsdException w:name="List Table 6 Colorful Accent 4" w:uiPriority="51"/>
-    <w:lsdException w:name="List Table 7 Colorful Accent 4" w:uiPriority="52"/>
-    <w:lsdException w:name="List Table 1 Light Accent 5" w:uiPriority="46"/>
-    <w:lsdException w:name="List Table 2 Accent 5" w:uiPriority="47"/>
-    <w:lsdException w:name="List Table 3 Accent 5" w:uiPriority="48"/>
-    <w:lsdException w:name="List Table 4 Accent 5" w:uiPriority="49"/>
-    <w:lsdException w:name="List Table 5 Dark Accent 5" w:uiPriority="50"/>
-    <w:lsdException w:name="List Table 6 Colorful Accent 5" w:uiPriority="51"/>
-    <w:lsdException w:name="List Table 7 Colorful Accent 5" w:uiPriority="52"/>
-    <w:lsdException w:name="List Table 1 Light Accent 6" w:uiPriority="46"/>
-    <w:lsdException w:name="List Table 2 Accent 6" w:uiPriority="47"/>
-    <w:lsdException w:name="List Table 3 Accent 6" w:uiPriority="48"/>
-    <w:lsdException w:name="List Table 4 Accent 6" w:uiPriority="49"/>
-    <w:lsdException w:name="List Table 5 Dark Accent 6" w:uiPriority="50"/>
-    <w:lsdException w:name="List Table 6 Colorful Accent 6" w:uiPriority="51"/>
-    <w:lsdException w:name="List Table 7 Colorful Accent 6" w:uiPriority="52"/>
-    <w:lsdException w:name="Mention" w:semiHidden="1" w:unhideWhenUsed="1"/>
-    <w:lsdException w:name="Smart Hyperlink" w:semiHidden="1" w:unhideWhenUsed="1"/>
+  <w:latentStyles w:defLockedState="0" w:defUIPriority="99" w:defSemiHidden="1" w:defUnhideWhenUsed="1" w:defQFormat="0" w:count="276">
+    <w:lsdException w:name="Normal" w:semiHidden="0" w:uiPriority="0" w:unhideWhenUsed="0" w:qFormat="1"/>
+    <w:lsdException w:name="heading 1" w:semiHidden="0" w:uiPriority="0" w:unhideWhenUsed="0" w:qFormat="1"/>
+    <w:lsdException w:name="heading 2" w:semiHidden="0" w:uiPriority="0" w:unhideWhenUsed="0" w:qFormat="1"/>
+    <w:lsdException w:name="heading 3" w:semiHidden="0" w:uiPriority="9" w:unhideWhenUsed="0" w:qFormat="1"/>
+    <w:lsdException w:name="heading 4" w:uiPriority="9" w:qFormat="1"/>
+    <w:lsdException w:name="heading 5" w:uiPriority="9" w:qFormat="1"/>
+    <w:lsdException w:name="heading 6" w:uiPriority="9" w:qFormat="1"/>
+    <w:lsdException w:name="heading 7" w:semiHidden="0" w:uiPriority="9" w:unhideWhenUsed="0" w:qFormat="1"/>
+    <w:lsdException w:name="heading 8" w:uiPriority="9" w:qFormat="1"/>
+    <w:lsdException w:name="heading 9" w:uiPriority="9" w:qFormat="1"/>
+    <w:lsdException w:name="toc 1" w:uiPriority="39"/>
+    <w:lsdException w:name="toc 2" w:uiPriority="39"/>
+    <w:lsdException w:name="toc 3" w:uiPriority="39"/>
+    <w:lsdException w:name="toc 4" w:uiPriority="39"/>
+    <w:lsdException w:name="toc 5" w:uiPriority="39"/>
+    <w:lsdException w:name="toc 6" w:uiPriority="39"/>
+    <w:lsdException w:name="toc 7" w:uiPriority="39"/>
+    <w:lsdException w:name="toc 8" w:uiPriority="39"/>
+    <w:lsdException w:name="toc 9" w:uiPriority="39"/>
+    <w:lsdException w:name="caption" w:semiHidden="0" w:uiPriority="35" w:unhideWhenUsed="0" w:qFormat="1"/>
+    <w:lsdException w:name="Title" w:semiHidden="0" w:uiPriority="10" w:unhideWhenUsed="0" w:qFormat="1"/>
+    <w:lsdException w:name="Default Paragraph Font" w:uiPriority="1"/>
+    <w:lsdException w:name="Subtitle" w:semiHidden="0" w:uiPriority="11" w:unhideWhenUsed="0" w:qFormat="1"/>
+    <w:lsdException w:name="Strong" w:semiHidden="0" w:uiPriority="22" w:unhideWhenUsed="0" w:qFormat="1"/>
+    <w:lsdException w:name="Emphasis" w:semiHidden="0" w:uiPriority="20" w:unhideWhenUsed="0" w:qFormat="1"/>
+    <w:lsdException w:name="Table Grid" w:semiHidden="0" w:uiPriority="59" w:unhideWhenUsed="0"/>
+    <w:lsdException w:name="Placeholder Text" w:unhideWhenUsed="0"/>
+    <w:lsdException w:name="No Spacing" w:semiHidden="0" w:uiPriority="1" w:unhideWhenUsed="0" w:qFormat="1"/>
+    <w:lsdException w:name="Light Shading" w:semiHidden="0" w:uiPriority="60" w:unhideWhenUsed="0"/>
+    <w:lsdException w:name="Light List" w:semiHidden="0" w:uiPriority="61" w:unhideWhenUsed="0"/>
+    <w:lsdException w:name="Light Grid" w:semiHidden="0" w:uiPriority="62" w:unhideWhenUsed="0"/>
+    <w:lsdException w:name="Medium Shading 1" w:semiHidden="0" w:uiPriority="63" w:unhideWhenUsed="0"/>
+    <w:lsdException w:name="Medium Shading 2" w:semiHidden="0" w:uiPriority="64" w:unhideWhenUsed="0"/>
+    <w:lsdException w:name="Medium List 1" w:semiHidden="0" w:uiPriority="65" w:unhideWhenUsed="0"/>
+    <w:lsdException w:name="Medium List 2" w:semiHidden="0" w:uiPriority="66" w:unhideWhenUsed="0"/>
+    <w:lsdException w:name="Medium Grid 1" w:semiHidden="0" w:uiPriority="67" w:unhideWhenUsed="0"/>
+    <w:lsdException w:name="Medium Grid 2" w:semiHidden="0" w:uiPriority="68" w:unhideWhenUsed="0"/>
+    <w:lsdException w:name="Medium Grid 3" w:semiHidden="0" w:uiPriority="69" w:unhideWhenUsed="0"/>
+    <w:lsdException w:name="Dark List" w:semiHidden="0" w:uiPriority="70" w:unhideWhenUsed="0"/>
+    <w:lsdException w:name="Colorful Shading" w:semiHidden="0" w:uiPriority="71" w:unhideWhenUsed="0"/>
+    <w:lsdException w:name="Colorful List" w:semiHidden="0" w:uiPriority="72" w:unhideWhenUsed="0"/>
+    <w:lsdException w:name="Colorful Grid" w:semiHidden="0" w:uiPriority="73" w:unhideWhenUsed="0"/>
+    <w:lsdException w:name="Light Shading Accent 1" w:semiHidden="0" w:uiPriority="60" w:unhideWhenUsed="0"/>
+    <w:lsdException w:name="Light List Accent 1" w:semiHidden="0" w:uiPriority="61" w:unhideWhenUsed="0"/>
+    <w:lsdException w:name="Light Grid Accent 1" w:semiHidden="0" w:uiPriority="62" w:unhideWhenUsed="0"/>
+    <w:lsdException w:name="Medium Shading 1 Accent 1" w:semiHidden="0" w:uiPriority="63" w:unhideWhenUsed="0"/>
+    <w:lsdException w:name="Medium Shading 2 Accent 1" w:semiHidden="0" w:uiPriority="64" w:unhideWhenUsed="0"/>
+    <w:lsdException w:name="Medium List 1 Accent 1" w:semiHidden="0" w:uiPriority="65" w:unhideWhenUsed="0"/>
+    <w:lsdException w:name="Revision" w:unhideWhenUsed="0"/>
+    <w:lsdException w:name="List Paragraph" w:semiHidden="0" w:uiPriority="34" w:unhideWhenUsed="0" w:qFormat="1"/>
+    <w:lsdException w:name="Quote" w:semiHidden="0" w:uiPriority="29" w:unhideWhenUsed="0" w:qFormat="1"/>
+    <w:lsdException w:name="Intense Quote" w:semiHidden="0" w:uiPriority="30" w:unhideWhenUsed="0" w:qFormat="1"/>
+    <w:lsdException w:name="Medium List 2 Accent 1" w:semiHidden="0" w:uiPriority="66" w:unhideWhenUsed="0"/>
+    <w:lsdException w:name="Medium Grid 1 Accent 1" w:semiHidden="0" w:uiPriority="67" w:unhideWhenUsed="0"/>
+    <w:lsdException w:name="Medium Grid 2 Accent 1" w:semiHidden="0" w:uiPriority="68" w:unhideWhenUsed="0"/>
+    <w:lsdException w:name="Medium Grid 3 Accent 1" w:semiHidden="0" w:uiPriority="69" w:unhideWhenUsed="0"/>
+    <w:lsdException w:name="Dark List Accent 1" w:semiHidden="0" w:uiPriority="70" w:unhideWhenUsed="0"/>
+    <w:lsdException w:name="Colorful Shading Accent 1" w:semiHidden="0" w:uiPriority="71" w:unhideWhenUsed="0"/>
+    <w:lsdException w:name="Colorful List Accent 1" w:semiHidden="0" w:uiPriority="72" w:unhideWhenUsed="0"/>
+    <w:lsdException w:name="Colorful Grid Accent 1" w:semiHidden="0" w:uiPriority="73" w:unhideWhenUsed="0"/>
+    <w:lsdException w:name="Light Shading Accent 2" w:semiHidden="0" w:uiPriority="60" w:unhideWhenUsed="0"/>
+    <w:lsdException w:name="Light List Accent 2" w:semiHidden="0" w:uiPriority="61" w:unhideWhenUsed="0"/>
+    <w:lsdException w:name="Light Grid Accent 2" w:semiHidden="0" w:uiPriority="62" w:unhideWhenUsed="0"/>
+    <w:lsdException w:name="Medium Shading 1 Accent 2" w:semiHidden="0" w:uiPriority="63" w:unhideWhenUsed="0"/>
+    <w:lsdException w:name="Medium Shading 2 Accent 2" w:semiHidden="0" w:uiPriority="64" w:unhideWhenUsed="0"/>
+    <w:lsdException w:name="Medium List 1 Accent 2" w:semiHidden="0" w:uiPriority="65" w:unhideWhenUsed="0"/>
+    <w:lsdException w:name="Medium List 2 Accent 2" w:semiHidden="0" w:uiPriority="66" w:unhideWhenUsed="0"/>
+    <w:lsdException w:name="Medium Grid 1 Accent 2" w:semiHidden="0" w:uiPriority="67" w:unhideWhenUsed="0"/>
+    <w:lsdException w:name="Medium Grid 2 Accent 2" w:semiHidden="0" w:uiPriority="68" w:unhideWhenUsed="0"/>
+    <w:lsdException w:name="Medium Grid 3 Accent 2" w:semiHidden="0" w:uiPriority="69" w:unhideWhenUsed="0"/>
+    <w:lsdException w:name="Dark List Accent 2" w:semiHidden="0" w:uiPriority="70" w:unhideWhenUsed="0"/>
+    <w:lsdException w:name="Colorful Shading Accent 2" w:semiHidden="0" w:uiPriority="71" w:unhideWhenUsed="0"/>
+    <w:lsdException w:name="Colorful List Accent 2" w:semiHidden="0" w:uiPriority="72" w:unhideWhenUsed="0"/>
+    <w:lsdException w:name="Colorful Grid Accent 2" w:semiHidden="0" w:uiPriority="73" w:unhideWhenUsed="0"/>
+    <w:lsdException w:name="Light Shading Accent 3" w:semiHidden="0" w:uiPriority="60" w:unhideWhenUsed="0"/>
+    <w:lsdException w:name="Light List Accent 3" w:semiHidden="0" w:uiPriority="61" w:unhideWhenUsed="0"/>
+    <w:lsdException w:name="Light Grid Accent 3" w:semiHidden="0" w:uiPriority="62" w:unhideWhenUsed="0"/>
+    <w:lsdException w:name="Medium Shading 1 Accent 3" w:semiHidden="0" w:uiPriority="63" w:unhideWhenUsed="0"/>
+    <w:lsdException w:name="Medium Shading 2 Accent 3" w:semiHidden="0" w:uiPriority="64" w:unhideWhenUsed="0"/>
+    <w:lsdException w:name="Medium List 1 Accent 3" w:semiHidden="0" w:uiPriority="65" w:unhideWhenUsed="0"/>
+    <w:lsdException w:name="Medium List 2 Accent 3" w:semiHidden="0" w:uiPriority="66" w:unhideWhenUsed="0"/>
+    <w:lsdException w:name="Medium Grid 1 Accent 3" w:semiHidden="0" w:uiPriority="67" w:unhideWhenUsed="0"/>
+    <w:lsdException w:name="Medium Grid 2 Accent 3" w:semiHidden="0" w:uiPriority="68" w:unhideWhenUsed="0"/>
+    <w:lsdException w:name="Medium Grid 3 Accent 3" w:semiHidden="0" w:uiPriority="69" w:unhideWhenUsed="0"/>
+    <w:lsdException w:name="Dark List Accent 3" w:semiHidden="0" w:uiPriority="70" w:unhideWhenUsed="0"/>
+    <w:lsdException w:name="Colorful Shading Accent 3" w:semiHidden="0" w:uiPriority="71" w:unhideWhenUsed="0"/>
+    <w:lsdException w:name="Colorful List Accent 3" w:semiHidden="0" w:uiPriority="72" w:unhideWhenUsed="0"/>
+    <w:lsdException w:name="Colorful Grid Accent 3" w:semiHidden="0" w:uiPriority="73" w:unhideWhenUsed="0"/>
+    <w:lsdException w:name="Light Shading Accent 4" w:semiHidden="0" w:uiPriority="60" w:unhideWhenUsed="0"/>
+    <w:lsdException w:name="Light List Accent 4" w:semiHidden="0" w:uiPriority="61" w:unhideWhenUsed="0"/>
+    <w:lsdException w:name="Light Grid Accent 4" w:semiHidden="0" w:uiPriority="62" w:unhideWhenUsed="0"/>
+    <w:lsdException w:name="Medium Shading 1 Accent 4" w:semiHidden="0" w:uiPriority="63" w:unhideWhenUsed="0"/>
+    <w:lsdException w:name="Medium Shading 2 Accent 4" w:semiHidden="0" w:uiPriority="64" w:unhideWhenUsed="0"/>
+    <w:lsdException w:name="Medium List 1 Accent 4" w:semiHidden="0" w:uiPriority="65" w:unhideWhenUsed="0"/>
+    <w:lsdException w:name="Medium List 2 Accent 4" w:semiHidden="0" w:uiPriority="66" w:unhideWhenUsed="0"/>
+    <w:lsdException w:name="Medium Grid 1 Accent 4" w:semiHidden="0" w:uiPriority="67" w:unhideWhenUsed="0"/>
+    <w:lsdException w:name="Medium Grid 2 Accent 4" w:semiHidden="0" w:uiPriority="68" w:unhideWhenUsed="0"/>
+    <w:lsdException w:name="Medium Grid 3 Accent 4" w:semiHidden="0" w:uiPriority="69" w:unhideWhenUsed="0"/>
+    <w:lsdException w:name="Dark List Accent 4" w:semiHidden="0" w:uiPriority="70" w:unhideWhenUsed="0"/>
+    <w:lsdException w:name="Colorful Shading Accent 4" w:semiHidden="0" w:uiPriority="71" w:unhideWhenUsed="0"/>
+    <w:lsdException w:name="Colorful List Accent 4" w:semiHidden="0" w:uiPriority="72" w:unhideWhenUsed="0"/>
+    <w:lsdException w:name="Colorful Grid Accent 4" w:semiHidden="0" w:uiPriority="73" w:unhideWhenUsed="0"/>
+    <w:lsdException w:name="Light Shading Accent 5" w:semiHidden="0" w:uiPriority="60" w:unhideWhenUsed="0"/>
+    <w:lsdException w:name="Light List Accent 5" w:semiHidden="0" w:uiPriority="61" w:unhideWhenUsed="0"/>
+    <w:lsdException w:name="Light Grid Accent 5" w:semiHidden="0" w:uiPriority="62" w:unhideWhenUsed="0"/>
+    <w:lsdException w:name="Medium Shading 1 Accent 5" w:semiHidden="0" w:uiPriority="63" w:unhideWhenUsed="0"/>
+    <w:lsdException w:name="Medium Shading 2 Accent 5" w:semiHidden="0" w:uiPriority="64" w:unhideWhenUsed="0"/>
+    <w:lsdException w:name="Medium List 1 Accent 5" w:semiHidden="0" w:uiPriority="65" w:unhideWhenUsed="0"/>
+    <w:lsdException w:name="Medium List 2 Accent 5" w:semiHidden="0" w:uiPriority="66" w:unhideWhenUsed="0"/>
+    <w:lsdException w:name="Medium Grid 1 Accent 5" w:semiHidden="0" w:uiPriority="67" w:unhideWhenUsed="0"/>
+    <w:lsdException w:name="Medium Grid 2 Accent 5" w:semiHidden="0" w:uiPriority="68" w:unhideWhenUsed="0"/>
+    <w:lsdException w:name="Medium Grid 3 Accent 5" w:semiHidden="0" w:uiPriority="69" w:unhideWhenUsed="0"/>
+    <w:lsdException w:name="Dark List Accent 5" w:semiHidden="0" w:uiPriority="70" w:unhideWhenUsed="0"/>
+    <w:lsdException w:name="Colorful Shading Accent 5" w:semiHidden="0" w:uiPriority="71" w:unhideWhenUsed="0"/>
+    <w:lsdException w:name="Colorful List Accent 5" w:semiHidden="0" w:uiPriority="72" w:unhideWhenUsed="0"/>
+    <w:lsdException w:name="Colorful Grid Accent 5" w:semiHidden="0" w:uiPriority="73" w:unhideWhenUsed="0"/>
+    <w:lsdException w:name="Light Shading Accent 6" w:semiHidden="0" w:uiPriority="60" w:unhideWhenUsed="0"/>
+    <w:lsdException w:name="Light List Accent 6" w:semiHidden="0" w:uiPriority="61" w:unhideWhenUsed="0"/>
+    <w:lsdException w:name="Light Grid Accent 6" w:semiHidden="0" w:uiPriority="62" w:unhideWhenUsed="0"/>
+    <w:lsdException w:name="Medium Shading 1 Accent 6" w:semiHidden="0" w:uiPriority="63" w:unhideWhenUsed="0"/>
+    <w:lsdException w:name="Medium Shading 2 Accent 6" w:semiHidden="0" w:uiPriority="64" w:unhideWhenUsed="0"/>
+    <w:lsdException w:name="Medium List 1 Accent 6" w:semiHidden="0" w:uiPriority="65" w:unhideWhenUsed="0"/>
+    <w:lsdException w:name="Medium List 2 Accent 6" w:semiHidden="0" w:uiPriority="66" w:unhideWhenUsed="0"/>
+    <w:lsdException w:name="Medium Grid 1 Accent 6" w:semiHidden="0" w:uiPriority="67" w:unhideWhenUsed="0"/>
+    <w:lsdException w:name="Medium Grid 2 Accent 6" w:semiHidden="0" w:uiPriority="68" w:unhideWhenUsed="0"/>
+    <w:lsdException w:name="Medium Grid 3 Accent 6" w:semiHidden="0" w:uiPriority="69" w:unhideWhenUsed="0"/>
+    <w:lsdException w:name="Dark List Accent 6" w:semiHidden="0" w:uiPriority="70" w:unhideWhenUsed="0"/>
+    <w:lsdException w:name="Colorful Shading Accent 6" w:semiHidden="0" w:uiPriority="71" w:unhideWhenUsed="0"/>
+    <w:lsdException w:name="Colorful List Accent 6" w:semiHidden="0" w:uiPriority="72" w:unhideWhenUsed="0"/>
+    <w:lsdException w:name="Colorful Grid Accent 6" w:semiHidden="0" w:uiPriority="73" w:unhideWhenUsed="0"/>
+    <w:lsdException w:name="Subtle Emphasis" w:semiHidden="0" w:uiPriority="19" w:unhideWhenUsed="0" w:qFormat="1"/>
+    <w:lsdException w:name="Intense Emphasis" w:semiHidden="0" w:uiPriority="21" w:unhideWhenUsed="0" w:qFormat="1"/>
+    <w:lsdException w:name="Subtle Reference" w:semiHidden="0" w:uiPriority="31" w:unhideWhenUsed="0" w:qFormat="1"/>
+    <w:lsdException w:name="Intense Reference" w:semiHidden="0" w:uiPriority="32" w:unhideWhenUsed="0" w:qFormat="1"/>
+    <w:lsdException w:name="Book Title" w:semiHidden="0" w:uiPriority="33" w:unhideWhenUsed="0" w:qFormat="1"/>
+    <w:lsdException w:name="Bibliography" w:uiPriority="37"/>
+    <w:lsdException w:name="TOC Heading" w:uiPriority="39" w:qFormat="1"/>
+  </w:latentStyles>
+  <w:style w:type="paragraph" w:default="1" w:styleId="Normal">
+    <w:name w:val="Normal"/>
+    <w:qFormat/>
+    <w:pPr>
+      <w:widowControl w:val="0"/>
+      <w:suppressAutoHyphens/>
+    </w:pPr>
+  </w:style>
+  <w:style w:type="paragraph" w:styleId="Heading1">
+    <w:name w:val="heading 1"/>
+    <w:basedOn w:val="BodyText"/>
+    <w:next w:val="Normal"/>
+    <w:link w:val="Heading1Char"/>
+    <w:autoRedefine/>
+    <w:qFormat/>
+    <w:rsid w:val="00B94E0C"/>
+    <w:pPr>
+      <w:shd w:val="clear" w:color="auto" w:fill="000000"/>
+      <w:spacing w:after="0"/>
+      <w:ind w:right="-26"/>
+      <w:jc w:val="center"/>
+      <w:outlineLvl w:val="0"/>
+    </w:pPr>
+    <w:rPr>
+      <w:rFonts w:ascii="Century Gothic" w:hAnsi="Century Gothic"/>
+      <w:color w:val="FFFFFF"/>
+      <w:sz w:val="40"/>
+      <w:szCs w:val="40"/>
+    </w:rPr>
+  </w:style>
+  <w:style w:type="paragraph" w:styleId="Heading2">
+    <w:name w:val="heading 2"/>
+    <w:basedOn w:val="Heading1"/>
+    <w:next w:val="BodyText"/>
+    <w:qFormat/>
+    <w:rsid w:val="0047700F"/>
+    <w:pPr>
+      <w:numPr>
+        <w:numId w:val="2"/>
+      </w:numPr>
+      <w:ind w:left="0" w:firstLine="0"/>
+      <w:jc w:val="left"/>
+      <w:outlineLvl w:val="1"/>
+    </w:pPr>
+    <w:rPr>
+      <w:sz w:val="22"/>
+      <w:szCs w:val="22"/>
+    </w:rPr>
+  </w:style>
+  <w:style w:type="paragraph" w:styleId="Heading3">
+    <w:name w:val="heading 3"/>
+    <w:basedOn w:val="Heading"/>
+    <w:next w:val="BodyText"/>
+    <w:qFormat/>
+    <w:pPr>
+      <w:numPr>
+        <w:ilvl w:val="2"/>
+        <w:numId w:val="1"/>
+      </w:numPr>
+      <w:outlineLvl w:val="2"/>
+    </w:pPr>
+  </w:style>
+  <w:style w:type="paragraph" w:styleId="Heading7">
+    <w:name w:val="heading 7"/>
+    <w:basedOn w:val="Normal"/>
+    <w:next w:val="Normal"/>
+    <w:qFormat/>
+    <w:pPr>
+      <w:keepNext/>
+      <w:ind w:left="720" w:firstLine="720"/>
+      <w:jc w:val="center"/>
+      <w:outlineLvl w:val="6"/>
+    </w:pPr>
+  </w:style>
+  <w:style w:type="character" w:default="1" w:styleId="DefaultParagraphFont">
+    <w:name w:val="Default Paragraph Font"/>
+    <w:uiPriority w:val="1"/>
+    <w:semiHidden/>
+    <w:unhideWhenUsed/>
+  </w:style>
+  <w:style w:type="table" w:default="1" w:styleId="TableNormal">
+    <w:name w:val="Normal Table"/>
+    <w:uiPriority w:val="99"/>
+    <w:semiHidden/>
+    <w:unhideWhenUsed/>
+    <w:tblPr>
+      <w:tblInd w:w="0" w:type="dxa"/>
+      <w:tblCellMar>
+        <w:top w:w="0" w:type="dxa"/>
+        <w:left w:w="108" w:type="dxa"/>
+        <w:bottom w:w="0" w:type="dxa"/>
+        <w:right w:w="108" w:type="dxa"/>
+      </w:tblCellMar>
+    </w:tblPr>
+  </w:style>
+  <w:style w:type="numbering" w:default="1" w:styleId="NoList">
+    <w:name w:val="No List"/>
+    <w:uiPriority w:val="99"/>
+    <w:semiHidden/>
+    <w:unhideWhenUsed/>
+  </w:style>
+  <w:style w:type="character" w:customStyle="1" w:styleId="WW8Num2z0">
+    <w:name w:val="WW8Num2z0"/>
+    <w:rPr>
+      <w:rFonts w:ascii="Wingdings" w:hAnsi="Wingdings" w:cs="Wingdings"/>
+    </w:rPr>
+  </w:style>
+  <w:style w:type="character" w:customStyle="1" w:styleId="Absatz-Standardschriftart">
+    <w:name w:val="Absatz-Standardschriftart"/>
+  </w:style>
+  <w:style w:type="character" w:customStyle="1" w:styleId="NumberingSymbols">
+    <w:name w:val="Numbering Symbols"/>
+  </w:style>
+  <w:style w:type="character" w:customStyle="1" w:styleId="Bullets">
+    <w:name w:val="Bullets"/>
+  </w:style>
+  <w:style w:type="paragraph" w:customStyle="1" w:styleId="Heading">
+    <w:name w:val="Heading"/>
+    <w:basedOn w:val="Normal"/>
+    <w:next w:val="BodyText"/>
+    <w:pPr>
+      <w:keepNext/>
+      <w:spacing w:before="240" w:after="120"/>
+    </w:pPr>
+  </w:style>
+  <w:style w:type="paragraph" w:styleId="BodyText">
+    <w:name w:val="Body Text"/>
+    <w:basedOn w:val="Normal"/>
+    <w:pPr>
+      <w:spacing w:after="120"/>
+    </w:pPr>
+  </w:style>
+  <w:style w:type="paragraph" w:styleId="List">
+    <w:name w:val="List"/>
+    <w:basedOn w:val="BodyText"/>
+    <w:rPr>
+      <w:rFonts w:cs="Lohit Hindi"/>
+    </w:rPr>
+  </w:style>
+  <w:style w:type="paragraph" w:styleId="Caption">
+    <w:name w:val="caption"/>
+    <w:basedOn w:val="Normal"/>
+    <w:qFormat/>
+    <w:pPr>
+      <w:suppressLineNumbers/>
+      <w:spacing w:before="120" w:after="120"/>
+    </w:pPr>
+  </w:style>
+  <w:style w:type="paragraph" w:customStyle="1" w:styleId="Index">
+    <w:name w:val="Index"/>
+    <w:basedOn w:val="Normal"/>
+    <w:pPr>
+      <w:suppressLineNumbers/>
+    </w:pPr>
+    <w:rPr>
+      <w:rFonts w:cs="Lohit Hindi"/>
+    </w:rPr>
+  </w:style>
+  <w:style w:type="paragraph" w:customStyle="1" w:styleId="TableContents">
+    <w:name w:val="Table Contents"/>
+    <w:basedOn w:val="Normal"/>
+    <w:pPr>
+      <w:suppressLineNumbers/>
+    </w:pPr>
+  </w:style>
+  <w:style w:type="paragraph" w:customStyle="1" w:styleId="NormalBullet">
+    <w:name w:val="Normal Bullet"/>
+    <w:basedOn w:val="Normal"/>
+    <w:pPr>
+      <w:numPr>
+        <w:numId w:val="3"/>
+      </w:numPr>
+    </w:pPr>
+  </w:style>
+  <w:style w:type="paragraph" w:styleId="Footer">
+    <w:name w:val="footer"/>
+    <w:basedOn w:val="Normal"/>
+    <w:pPr>
+      <w:suppressLineNumbers/>
+      <w:tabs>
+        <w:tab w:val="center" w:pos="4986"/>
+        <w:tab w:val="right" w:pos="9972"/>
+      </w:tabs>
+    </w:pPr>
+  </w:style>
+  <w:style w:type="paragraph" w:customStyle="1" w:styleId="TableHeading">
+    <w:name w:val="Table Heading"/>
+    <w:basedOn w:val="TableContents"/>
+    <w:pPr>
+      <w:jc w:val="center"/>
+    </w:pPr>
+    <w:rPr>
+      <w:b/>
+      <w:bCs/>
+    </w:rPr>
+  </w:style>
+  <w:style w:type="paragraph" w:styleId="Header">
+    <w:name w:val="header"/>
+    <w:basedOn w:val="Normal"/>
+    <w:pPr>
+      <w:suppressLineNumbers/>
+      <w:tabs>
+        <w:tab w:val="center" w:pos="4986"/>
+        <w:tab w:val="right" w:pos="9972"/>
+      </w:tabs>
+    </w:pPr>
+  </w:style>
+  <w:style w:type="table" w:styleId="TableGrid">
+    <w:name w:val="Table Grid"/>
+    <w:basedOn w:val="TableNormal"/>
+    <w:uiPriority w:val="59"/>
+    <w:rsid w:val="005059E7"/>
+    <w:tblPr>
+      <w:tblInd w:w="0" w:type="dxa"/>
+      <w:tblBorders>
+        <w:top w:val="single" w:sz="4" w:space="0" w:color="auto"/>
+        <w:left w:val="single" w:sz="4" w:space="0" w:color="auto"/>
+        <w:bottom w:val="single" w:sz="4" w:space="0" w:color="auto"/>
+        <w:right w:val="single" w:sz="4" w:space="0" w:color="auto"/>
+        <w:insideH w:val="single" w:sz="4" w:space="0" w:color="auto"/>
+        <w:insideV w:val="single" w:sz="4" w:space="0" w:color="auto"/>
+      </w:tblBorders>
+      <w:tblCellMar>
+        <w:top w:w="0" w:type="dxa"/>
+        <w:left w:w="108" w:type="dxa"/>
+        <w:bottom w:w="0" w:type="dxa"/>
+        <w:right w:w="108" w:type="dxa"/>
+      </w:tblCellMar>
+    </w:tblPr>
+  </w:style>
+  <w:style w:type="character" w:styleId="PageNumber">
+    <w:name w:val="page number"/>
+    <w:uiPriority w:val="99"/>
+    <w:semiHidden/>
+    <w:unhideWhenUsed/>
+    <w:rsid w:val="002E1AAC"/>
+  </w:style>
+  <w:style w:type="paragraph" w:styleId="ListParagraph">
+    <w:name w:val="List Paragraph"/>
+    <w:basedOn w:val="Normal"/>
+    <w:uiPriority w:val="34"/>
+    <w:qFormat/>
+    <w:rsid w:val="00DD503D"/>
+    <w:pPr>
+      <w:ind w:left="720"/>
+      <w:contextualSpacing/>
+    </w:pPr>
+  </w:style>
+  <w:style w:type="paragraph" w:styleId="NoSpacing">
+    <w:name w:val="No Spacing"/>
+    <w:uiPriority w:val="1"/>
+    <w:qFormat/>
+    <w:rsid w:val="00141228"/>
+    <w:pPr>
+      <w:widowControl w:val="0"/>
+      <w:suppressAutoHyphens/>
+    </w:pPr>
+  </w:style>
+  <w:style w:type="paragraph" w:styleId="BalloonText">
+    <w:name w:val="Balloon Text"/>
+    <w:basedOn w:val="Normal"/>
+    <w:link w:val="BalloonTextChar"/>
+    <w:uiPriority w:val="99"/>
+    <w:semiHidden/>
+    <w:unhideWhenUsed/>
+    <w:rsid w:val="0002560B"/>
+    <w:rPr>
+      <w:rFonts w:ascii="Lucida Grande" w:hAnsi="Lucida Grande"/>
+      <w:sz w:val="18"/>
+      <w:szCs w:val="18"/>
+    </w:rPr>
+  </w:style>
+  <w:style w:type="character" w:customStyle="1" w:styleId="BalloonTextChar">
+    <w:name w:val="Balloon Text Char"/>
+    <w:basedOn w:val="DefaultParagraphFont"/>
+    <w:link w:val="BalloonText"/>
+    <w:uiPriority w:val="99"/>
+    <w:semiHidden/>
+    <w:rsid w:val="0002560B"/>
+    <w:rPr>
+      <w:rFonts w:ascii="Lucida Grande" w:hAnsi="Lucida Grande"/>
+      <w:sz w:val="18"/>
+      <w:szCs w:val="18"/>
+    </w:rPr>
+  </w:style>
+  <w:style w:type="character" w:customStyle="1" w:styleId="Heading1Char">
+    <w:name w:val="Heading 1 Char"/>
+    <w:basedOn w:val="DefaultParagraphFont"/>
+    <w:link w:val="Heading1"/>
+    <w:rsid w:val="00B94E0C"/>
+    <w:rPr>
+      <w:rFonts w:ascii="Century Gothic" w:hAnsi="Century Gothic"/>
+      <w:color w:val="FFFFFF"/>
+      <w:sz w:val="40"/>
+      <w:szCs w:val="40"/>
+      <w:shd w:val="clear" w:color="auto" w:fill="000000"/>
+    </w:rPr>
+  </w:style>
+  <w:style w:type="paragraph" w:customStyle="1" w:styleId="Code">
+    <w:name w:val="Code"/>
+    <w:basedOn w:val="Normal"/>
+    <w:qFormat/>
+    <w:rsid w:val="00F26251"/>
+    <w:pPr>
+      <w:framePr w:hSpace="180" w:wrap="around" w:vAnchor="text" w:hAnchor="page" w:x="1109" w:y="-187"/>
+    </w:pPr>
+    <w:rPr>
+      <w:rFonts w:ascii="Courier" w:hAnsi="Courier" w:cs="Trebuchet MS"/>
+      <w:noProof/>
+      <w:sz w:val="32"/>
+      <w:szCs w:val="32"/>
+    </w:rPr>
+  </w:style>
+</w:styles>
+</file>
+
+<file path=word/stylesWithEffects.xml><?xml version="1.0" encoding="utf-8"?>
+<w:styles xmlns:wpc="http://schemas.microsoft.com/office/word/2010/wordprocessingCanvas" xmlns:mo="http://schemas.microsoft.com/office/mac/office/2008/main" xmlns:mc="http://schemas.openxmlformats.org/markup-compatibility/2006" xmlns:mv="urn:schemas-microsoft-com:mac:vml" xmlns:o="urn:schemas-microsoft-com:office:office" xmlns:r="http://schemas.openxmlformats.org/officeDocument/2006/relationships" xmlns:m="http://schemas.openxmlformats.org/officeDocument/2006/math" xmlns:v="urn:schemas-microsoft-com:vml" xmlns:wp14="http://schemas.microsoft.com/office/word/2010/wordprocessingDrawing" xmlns:wp="http://schemas.openxmlformats.org/drawingml/2006/wordprocessingDrawing" xmlns:w10="urn:schemas-microsoft-com:office:word" xmlns:w="http://schemas.openxmlformats.org/wordprocessingml/2006/main" xmlns:w14="http://schemas.microsoft.com/office/word/2010/wordml" xmlns:wpg="http://schemas.microsoft.com/office/word/2010/wordprocessingGroup" xmlns:wpi="http://schemas.microsoft.com/office/word/2010/wordprocessingInk" xmlns:wne="http://schemas.microsoft.com/office/word/2006/wordml" xmlns:wps="http://schemas.microsoft.com/office/word/2010/wordprocessingShape" mc:Ignorable="w14 wp14">
+  <w:docDefaults>
+    <w:rPrDefault>
+      <w:rPr>
+        <w:rFonts w:ascii="Times New Roman" w:eastAsia="Times New Roman" w:hAnsi="Times New Roman" w:cs="Times New Roman"/>
+        <w:lang w:val="en-US" w:eastAsia="en-US" w:bidi="ar-SA"/>
+      </w:rPr>
+    </w:rPrDefault>
+    <w:pPrDefault/>
+  </w:docDefaults>
+  <w:latentStyles w:defLockedState="0" w:defUIPriority="99" w:defSemiHidden="1" w:defUnhideWhenUsed="1" w:defQFormat="0" w:count="276">
+    <w:lsdException w:name="Normal" w:semiHidden="0" w:uiPriority="0" w:unhideWhenUsed="0" w:qFormat="1"/>
+    <w:lsdException w:name="heading 1" w:semiHidden="0" w:uiPriority="0" w:unhideWhenUsed="0" w:qFormat="1"/>
+    <w:lsdException w:name="heading 2" w:semiHidden="0" w:uiPriority="0" w:unhideWhenUsed="0" w:qFormat="1"/>
+    <w:lsdException w:name="heading 3" w:semiHidden="0" w:uiPriority="9" w:unhideWhenUsed="0" w:qFormat="1"/>
+    <w:lsdException w:name="heading 4" w:uiPriority="9" w:qFormat="1"/>
+    <w:lsdException w:name="heading 5" w:uiPriority="9" w:qFormat="1"/>
+    <w:lsdException w:name="heading 6" w:uiPriority="9" w:qFormat="1"/>
+    <w:lsdException w:name="heading 7" w:semiHidden="0" w:uiPriority="9" w:unhideWhenUsed="0" w:qFormat="1"/>
+    <w:lsdException w:name="heading 8" w:uiPriority="9" w:qFormat="1"/>
+    <w:lsdException w:name="heading 9" w:uiPriority="9" w:qFormat="1"/>
+    <w:lsdException w:name="toc 1" w:uiPriority="39"/>
+    <w:lsdException w:name="toc 2" w:uiPriority="39"/>
+    <w:lsdException w:name="toc 3" w:uiPriority="39"/>
+    <w:lsdException w:name="toc 4" w:uiPriority="39"/>
+    <w:lsdException w:name="toc 5" w:uiPriority="39"/>
+    <w:lsdException w:name="toc 6" w:uiPriority="39"/>
+    <w:lsdException w:name="toc 7" w:uiPriority="39"/>
+    <w:lsdException w:name="toc 8" w:uiPriority="39"/>
+    <w:lsdException w:name="toc 9" w:uiPriority="39"/>
+    <w:lsdException w:name="caption" w:semiHidden="0" w:uiPriority="35" w:unhideWhenUsed="0" w:qFormat="1"/>
+    <w:lsdException w:name="Title" w:semiHidden="0" w:uiPriority="10" w:unhideWhenUsed="0" w:qFormat="1"/>
+    <w:lsdException w:name="Default Paragraph Font" w:uiPriority="1"/>
+    <w:lsdException w:name="Subtitle" w:semiHidden="0" w:uiPriority="11" w:unhideWhenUsed="0" w:qFormat="1"/>
+    <w:lsdException w:name="Strong" w:semiHidden="0" w:uiPriority="22" w:unhideWhenUsed="0" w:qFormat="1"/>
+    <w:lsdException w:name="Emphasis" w:semiHidden="0" w:uiPriority="20" w:unhideWhenUsed="0" w:qFormat="1"/>
+    <w:lsdException w:name="Table Grid" w:semiHidden="0" w:uiPriority="59" w:unhideWhenUsed="0"/>
+    <w:lsdException w:name="Placeholder Text" w:unhideWhenUsed="0"/>
+    <w:lsdException w:name="No Spacing" w:semiHidden="0" w:uiPriority="1" w:unhideWhenUsed="0" w:qFormat="1"/>
+    <w:lsdException w:name="Light Shading" w:semiHidden="0" w:uiPriority="60" w:unhideWhenUsed="0"/>
+    <w:lsdException w:name="Light List" w:semiHidden="0" w:uiPriority="61" w:unhideWhenUsed="0"/>
+    <w:lsdException w:name="Light Grid" w:semiHidden="0" w:uiPriority="62" w:unhideWhenUsed="0"/>
+    <w:lsdException w:name="Medium Shading 1" w:semiHidden="0" w:uiPriority="63" w:unhideWhenUsed="0"/>
+    <w:lsdException w:name="Medium Shading 2" w:semiHidden="0" w:uiPriority="64" w:unhideWhenUsed="0"/>
+    <w:lsdException w:name="Medium List 1" w:semiHidden="0" w:uiPriority="65" w:unhideWhenUsed="0"/>
+    <w:lsdException w:name="Medium List 2" w:semiHidden="0" w:uiPriority="66" w:unhideWhenUsed="0"/>
+    <w:lsdException w:name="Medium Grid 1" w:semiHidden="0" w:uiPriority="67" w:unhideWhenUsed="0"/>
+    <w:lsdException w:name="Medium Grid 2" w:semiHidden="0" w:uiPriority="68" w:unhideWhenUsed="0"/>
+    <w:lsdException w:name="Medium Grid 3" w:semiHidden="0" w:uiPriority="69" w:unhideWhenUsed="0"/>
+    <w:lsdException w:name="Dark List" w:semiHidden="0" w:uiPriority="70" w:unhideWhenUsed="0"/>
+    <w:lsdException w:name="Colorful Shading" w:semiHidden="0" w:uiPriority="71" w:unhideWhenUsed="0"/>
+    <w:lsdException w:name="Colorful List" w:semiHidden="0" w:uiPriority="72" w:unhideWhenUsed="0"/>
+    <w:lsdException w:name="Colorful Grid" w:semiHidden="0" w:uiPriority="73" w:unhideWhenUsed="0"/>
+    <w:lsdException w:name="Light Shading Accent 1" w:semiHidden="0" w:uiPriority="60" w:unhideWhenUsed="0"/>
+    <w:lsdException w:name="Light List Accent 1" w:semiHidden="0" w:uiPriority="61" w:unhideWhenUsed="0"/>
+    <w:lsdException w:name="Light Grid Accent 1" w:semiHidden="0" w:uiPriority="62" w:unhideWhenUsed="0"/>
+    <w:lsdException w:name="Medium Shading 1 Accent 1" w:semiHidden="0" w:uiPriority="63" w:unhideWhenUsed="0"/>
+    <w:lsdException w:name="Medium Shading 2 Accent 1" w:semiHidden="0" w:uiPriority="64" w:unhideWhenUsed="0"/>
+    <w:lsdException w:name="Medium List 1 Accent 1" w:semiHidden="0" w:uiPriority="65" w:unhideWhenUsed="0"/>
+    <w:lsdException w:name="Revision" w:unhideWhenUsed="0"/>
+    <w:lsdException w:name="List Paragraph" w:semiHidden="0" w:uiPriority="34" w:unhideWhenUsed="0" w:qFormat="1"/>
+    <w:lsdException w:name="Quote" w:semiHidden="0" w:uiPriority="29" w:unhideWhenUsed="0" w:qFormat="1"/>
+    <w:lsdException w:name="Intense Quote" w:semiHidden="0" w:uiPriority="30" w:unhideWhenUsed="0" w:qFormat="1"/>
+    <w:lsdException w:name="Medium List 2 Accent 1" w:semiHidden="0" w:uiPriority="66" w:unhideWhenUsed="0"/>
+    <w:lsdException w:name="Medium Grid 1 Accent 1" w:semiHidden="0" w:uiPriority="67" w:unhideWhenUsed="0"/>
+    <w:lsdException w:name="Medium Grid 2 Accent 1" w:semiHidden="0" w:uiPriority="68" w:unhideWhenUsed="0"/>
+    <w:lsdException w:name="Medium Grid 3 Accent 1" w:semiHidden="0" w:uiPriority="69" w:unhideWhenUsed="0"/>
+    <w:lsdException w:name="Dark List Accent 1" w:semiHidden="0" w:uiPriority="70" w:unhideWhenUsed="0"/>
+    <w:lsdException w:name="Colorful Shading Accent 1" w:semiHidden="0" w:uiPriority="71" w:unhideWhenUsed="0"/>
+    <w:lsdException w:name="Colorful List Accent 1" w:semiHidden="0" w:uiPriority="72" w:unhideWhenUsed="0"/>
+    <w:lsdException w:name="Colorful Grid Accent 1" w:semiHidden="0" w:uiPriority="73" w:unhideWhenUsed="0"/>
+    <w:lsdException w:name="Light Shading Accent 2" w:semiHidden="0" w:uiPriority="60" w:unhideWhenUsed="0"/>
+    <w:lsdException w:name="Light List Accent 2" w:semiHidden="0" w:uiPriority="61" w:unhideWhenUsed="0"/>
+    <w:lsdException w:name="Light Grid Accent 2" w:semiHidden="0" w:uiPriority="62" w:unhideWhenUsed="0"/>
+    <w:lsdException w:name="Medium Shading 1 Accent 2" w:semiHidden="0" w:uiPriority="63" w:unhideWhenUsed="0"/>
+    <w:lsdException w:name="Medium Shading 2 Accent 2" w:semiHidden="0" w:uiPriority="64" w:unhideWhenUsed="0"/>
+    <w:lsdException w:name="Medium List 1 Accent 2" w:semiHidden="0" w:uiPriority="65" w:unhideWhenUsed="0"/>
+    <w:lsdException w:name="Medium List 2 Accent 2" w:semiHidden="0" w:uiPriority="66" w:unhideWhenUsed="0"/>
+    <w:lsdException w:name="Medium Grid 1 Accent 2" w:semiHidden="0" w:uiPriority="67" w:unhideWhenUsed="0"/>
+    <w:lsdException w:name="Medium Grid 2 Accent 2" w:semiHidden="0" w:uiPriority="68" w:unhideWhenUsed="0"/>
+    <w:lsdException w:name="Medium Grid 3 Accent 2" w:semiHidden="0" w:uiPriority="69" w:unhideWhenUsed="0"/>
+    <w:lsdException w:name="Dark List Accent 2" w:semiHidden="0" w:uiPriority="70" w:unhideWhenUsed="0"/>
+    <w:lsdException w:name="Colorful Shading Accent 2" w:semiHidden="0" w:uiPriority="71" w:unhideWhenUsed="0"/>
+    <w:lsdException w:name="Colorful List Accent 2" w:semiHidden="0" w:uiPriority="72" w:unhideWhenUsed="0"/>
+    <w:lsdException w:name="Colorful Grid Accent 2" w:semiHidden="0" w:uiPriority="73" w:unhideWhenUsed="0"/>
+    <w:lsdException w:name="Light Shading Accent 3" w:semiHidden="0" w:uiPriority="60" w:unhideWhenUsed="0"/>
+    <w:lsdException w:name="Light List Accent 3" w:semiHidden="0" w:uiPriority="61" w:unhideWhenUsed="0"/>
+    <w:lsdException w:name="Light Grid Accent 3" w:semiHidden="0" w:uiPriority="62" w:unhideWhenUsed="0"/>
+    <w:lsdException w:name="Medium Shading 1 Accent 3" w:semiHidden="0" w:uiPriority="63" w:unhideWhenUsed="0"/>
+    <w:lsdException w:name="Medium Shading 2 Accent 3" w:semiHidden="0" w:uiPriority="64" w:unhideWhenUsed="0"/>
+    <w:lsdException w:name="Medium List 1 Accent 3" w:semiHidden="0" w:uiPriority="65" w:unhideWhenUsed="0"/>
+    <w:lsdException w:name="Medium List 2 Accent 3" w:semiHidden="0" w:uiPriority="66" w:unhideWhenUsed="0"/>
+    <w:lsdException w:name="Medium Grid 1 Accent 3" w:semiHidden="0" w:uiPriority="67" w:unhideWhenUsed="0"/>
+    <w:lsdException w:name="Medium Grid 2 Accent 3" w:semiHidden="0" w:uiPriority="68" w:unhideWhenUsed="0"/>
+    <w:lsdException w:name="Medium Grid 3 Accent 3" w:semiHidden="0" w:uiPriority="69" w:unhideWhenUsed="0"/>
+    <w:lsdException w:name="Dark List Accent 3" w:semiHidden="0" w:uiPriority="70" w:unhideWhenUsed="0"/>
+    <w:lsdException w:name="Colorful Shading Accent 3" w:semiHidden="0" w:uiPriority="71" w:unhideWhenUsed="0"/>
+    <w:lsdException w:name="Colorful List Accent 3" w:semiHidden="0" w:uiPriority="72" w:unhideWhenUsed="0"/>
+    <w:lsdException w:name="Colorful Grid Accent 3" w:semiHidden="0" w:uiPriority="73" w:unhideWhenUsed="0"/>
+    <w:lsdException w:name="Light Shading Accent 4" w:semiHidden="0" w:uiPriority="60" w:unhideWhenUsed="0"/>
+    <w:lsdException w:name="Light List Accent 4" w:semiHidden="0" w:uiPriority="61" w:unhideWhenUsed="0"/>
+    <w:lsdException w:name="Light Grid Accent 4" w:semiHidden="0" w:uiPriority="62" w:unhideWhenUsed="0"/>
+    <w:lsdException w:name="Medium Shading 1 Accent 4" w:semiHidden="0" w:uiPriority="63" w:unhideWhenUsed="0"/>
+    <w:lsdException w:name="Medium Shading 2 Accent 4" w:semiHidden="0" w:uiPriority="64" w:unhideWhenUsed="0"/>
+    <w:lsdException w:name="Medium List 1 Accent 4" w:semiHidden="0" w:uiPriority="65" w:unhideWhenUsed="0"/>
+    <w:lsdException w:name="Medium List 2 Accent 4" w:semiHidden="0" w:uiPriority="66" w:unhideWhenUsed="0"/>
+    <w:lsdException w:name="Medium Grid 1 Accent 4" w:semiHidden="0" w:uiPriority="67" w:unhideWhenUsed="0"/>
+    <w:lsdException w:name="Medium Grid 2 Accent 4" w:semiHidden="0" w:uiPriority="68" w:unhideWhenUsed="0"/>
+    <w:lsdException w:name="Medium Grid 3 Accent 4" w:semiHidden="0" w:uiPriority="69" w:unhideWhenUsed="0"/>
+    <w:lsdException w:name="Dark List Accent 4" w:semiHidden="0" w:uiPriority="70" w:unhideWhenUsed="0"/>
+    <w:lsdException w:name="Colorful Shading Accent 4" w:semiHidden="0" w:uiPriority="71" w:unhideWhenUsed="0"/>
+    <w:lsdException w:name="Colorful List Accent 4" w:semiHidden="0" w:uiPriority="72" w:unhideWhenUsed="0"/>
+    <w:lsdException w:name="Colorful Grid Accent 4" w:semiHidden="0" w:uiPriority="73" w:unhideWhenUsed="0"/>
+    <w:lsdException w:name="Light Shading Accent 5" w:semiHidden="0" w:uiPriority="60" w:unhideWhenUsed="0"/>
+    <w:lsdException w:name="Light List Accent 5" w:semiHidden="0" w:uiPriority="61" w:unhideWhenUsed="0"/>
+    <w:lsdException w:name="Light Grid Accent 5" w:semiHidden="0" w:uiPriority="62" w:unhideWhenUsed="0"/>
+    <w:lsdException w:name="Medium Shading 1 Accent 5" w:semiHidden="0" w:uiPriority="63" w:unhideWhenUsed="0"/>
+    <w:lsdException w:name="Medium Shading 2 Accent 5" w:semiHidden="0" w:uiPriority="64" w:unhideWhenUsed="0"/>
+    <w:lsdException w:name="Medium List 1 Accent 5" w:semiHidden="0" w:uiPriority="65" w:unhideWhenUsed="0"/>
+    <w:lsdException w:name="Medium List 2 Accent 5" w:semiHidden="0" w:uiPriority="66" w:unhideWhenUsed="0"/>
+    <w:lsdException w:name="Medium Grid 1 Accent 5" w:semiHidden="0" w:uiPriority="67" w:unhideWhenUsed="0"/>
+    <w:lsdException w:name="Medium Grid 2 Accent 5" w:semiHidden="0" w:uiPriority="68" w:unhideWhenUsed="0"/>
+    <w:lsdException w:name="Medium Grid 3 Accent 5" w:semiHidden="0" w:uiPriority="69" w:unhideWhenUsed="0"/>
+    <w:lsdException w:name="Dark List Accent 5" w:semiHidden="0" w:uiPriority="70" w:unhideWhenUsed="0"/>
+    <w:lsdException w:name="Colorful Shading Accent 5" w:semiHidden="0" w:uiPriority="71" w:unhideWhenUsed="0"/>
+    <w:lsdException w:name="Colorful List Accent 5" w:semiHidden="0" w:uiPriority="72" w:unhideWhenUsed="0"/>
+    <w:lsdException w:name="Colorful Grid Accent 5" w:semiHidden="0" w:uiPriority="73" w:unhideWhenUsed="0"/>
+    <w:lsdException w:name="Light Shading Accent 6" w:semiHidden="0" w:uiPriority="60" w:unhideWhenUsed="0"/>
+    <w:lsdException w:name="Light List Accent 6" w:semiHidden="0" w:uiPriority="61" w:unhideWhenUsed="0"/>
+    <w:lsdException w:name="Light Grid Accent 6" w:semiHidden="0" w:uiPriority="62" w:unhideWhenUsed="0"/>
+    <w:lsdException w:name="Medium Shading 1 Accent 6" w:semiHidden="0" w:uiPriority="63" w:unhideWhenUsed="0"/>
+    <w:lsdException w:name="Medium Shading 2 Accent 6" w:semiHidden="0" w:uiPriority="64" w:unhideWhenUsed="0"/>
+    <w:lsdException w:name="Medium List 1 Accent 6" w:semiHidden="0" w:uiPriority="65" w:unhideWhenUsed="0"/>
+    <w:lsdException w:name="Medium List 2 Accent 6" w:semiHidden="0" w:uiPriority="66" w:unhideWhenUsed="0"/>
+    <w:lsdException w:name="Medium Grid 1 Accent 6" w:semiHidden="0" w:uiPriority="67" w:unhideWhenUsed="0"/>
+    <w:lsdException w:name="Medium Grid 2 Accent 6" w:semiHidden="0" w:uiPriority="68" w:unhideWhenUsed="0"/>
+    <w:lsdException w:name="Medium Grid 3 Accent 6" w:semiHidden="0" w:uiPriority="69" w:unhideWhenUsed="0"/>
+    <w:lsdException w:name="Dark List Accent 6" w:semiHidden="0" w:uiPriority="70" w:unhideWhenUsed="0"/>
+    <w:lsdException w:name="Colorful Shading Accent 6" w:semiHidden="0" w:uiPriority="71" w:unhideWhenUsed="0"/>
+    <w:lsdException w:name="Colorful List Accent 6" w:semiHidden="0" w:uiPriority="72" w:unhideWhenUsed="0"/>
+    <w:lsdException w:name="Colorful Grid Accent 6" w:semiHidden="0" w:uiPriority="73" w:unhideWhenUsed="0"/>
+    <w:lsdException w:name="Subtle Emphasis" w:semiHidden="0" w:uiPriority="19" w:unhideWhenUsed="0" w:qFormat="1"/>
+    <w:lsdException w:name="Intense Emphasis" w:semiHidden="0" w:uiPriority="21" w:unhideWhenUsed="0" w:qFormat="1"/>
+    <w:lsdException w:name="Subtle Reference" w:semiHidden="0" w:uiPriority="31" w:unhideWhenUsed="0" w:qFormat="1"/>
+    <w:lsdException w:name="Intense Reference" w:semiHidden="0" w:uiPriority="32" w:unhideWhenUsed="0" w:qFormat="1"/>
+    <w:lsdException w:name="Book Title" w:semiHidden="0" w:uiPriority="33" w:unhideWhenUsed="0" w:qFormat="1"/>
+    <w:lsdException w:name="Bibliography" w:uiPriority="37"/>
+    <w:lsdException w:name="TOC Heading" w:uiPriority="39" w:qFormat="1"/>
   </w:latentStyles>
   <w:style w:type="paragraph" w:default="1" w:styleId="Normal">
     <w:name w:val="Normal"/>
@@ -37836,7 +38054,7 @@
   <a:extraClrSchemeLst/>
   <a:extLst>
     <a:ext uri="{05A4C25C-085E-4340-85A3-A5531E510DB2}">
-      <thm15:themeFamily xmlns:thm15="http://schemas.microsoft.com/office/thememl/2012/main" name="Office Theme" id="{62F939B6-93AF-4DB8-9C6B-D6C7DFDC589F}" vid="{4A3C46E8-61CC-4603-A589-7422A47A8E4A}"/>
+      <thm15:themeFamily xmlns:thm15="http://schemas.microsoft.com/office/thememl/2012/main" xmlns="" name="Office Theme" id="{62F939B6-93AF-4DB8-9C6B-D6C7DFDC589F}" vid="{4A3C46E8-61CC-4603-A589-7422A47A8E4A}"/>
     </a:ext>
   </a:extLst>
 </a:theme>
@@ -37847,7 +38065,7 @@
 </file>
 
 <file path=customXml/itemProps1.xml><?xml version="1.0" encoding="utf-8"?>
-<ds:datastoreItem xmlns:ds="http://schemas.openxmlformats.org/officeDocument/2006/customXml" ds:itemID="{0E01F994-EDF5-1946-9781-01A2A65AEF94}">
+<ds:datastoreItem xmlns:ds="http://schemas.openxmlformats.org/officeDocument/2006/customXml" ds:itemID="{9B742579-527A-C544-8203-742FCBCE1648}">
   <ds:schemaRefs>
     <ds:schemaRef ds:uri="http://schemas.openxmlformats.org/officeDocument/2006/bibliography"/>
   </ds:schemaRefs>

</xml_diff>

<commit_message>
fixed line spacing error
</commit_message>
<xml_diff>
--- a/courses/bs2/resources/workbook/StudentWorkbook.docx
+++ b/courses/bs2/resources/workbook/StudentWorkbook.docx
@@ -14141,6 +14141,9 @@
         <w:t xml:space="preserve"> </w:t>
       </w:r>
       <w:r>
+        <w:t xml:space="preserve">   </w:t>
+      </w:r>
+      <w:r>
         <w:t>_________________________________</w:t>
       </w:r>
     </w:p>
@@ -14160,6 +14163,13 @@
       </w:r>
       <w:r>
         <w:tab/>
+      </w:r>
+      <w:r>
+        <w:t xml:space="preserve">      </w:t>
+      </w:r>
+      <w:bookmarkStart w:id="0" w:name="_GoBack"/>
+      <w:bookmarkEnd w:id="0"/>
+      <w:r>
         <w:t>_</w:t>
       </w:r>
       <w:r>
@@ -16864,7 +16874,13 @@
         <w:framePr w:wrap="around"/>
       </w:pPr>
       <w:r>
-        <w:t xml:space="preserve">          _________________________________</w:t>
+        <w:t xml:space="preserve">          </w:t>
+      </w:r>
+      <w:r>
+        <w:t xml:space="preserve">   </w:t>
+      </w:r>
+      <w:r>
+        <w:t>_________________________________</w:t>
       </w:r>
     </w:p>
     <w:p>
@@ -16883,6 +16899,11 @@
       </w:r>
       <w:r>
         <w:tab/>
+      </w:r>
+      <w:r>
+        <w:t xml:space="preserve">      </w:t>
+      </w:r>
+      <w:r>
         <w:t>________________________________)</w:t>
       </w:r>
     </w:p>
@@ -18296,7 +18317,13 @@
         <w:framePr w:wrap="around"/>
       </w:pPr>
       <w:r>
-        <w:t xml:space="preserve">          _________________________________</w:t>
+        <w:t xml:space="preserve">        </w:t>
+      </w:r>
+      <w:r>
+        <w:t xml:space="preserve">   </w:t>
+      </w:r>
+      <w:r>
+        <w:t xml:space="preserve">  _________________________________</w:t>
       </w:r>
     </w:p>
     <w:p>
@@ -18315,6 +18342,11 @@
       </w:r>
       <w:r>
         <w:tab/>
+      </w:r>
+      <w:r>
+        <w:t xml:space="preserve">      </w:t>
+      </w:r>
+      <w:r>
         <w:t>________________________________)</w:t>
       </w:r>
     </w:p>
@@ -19728,7 +19760,13 @@
         <w:framePr w:wrap="around"/>
       </w:pPr>
       <w:r>
-        <w:t xml:space="preserve">          _________________________________</w:t>
+        <w:t xml:space="preserve">          </w:t>
+      </w:r>
+      <w:r>
+        <w:t xml:space="preserve">   </w:t>
+      </w:r>
+      <w:r>
+        <w:t>_________________________________</w:t>
       </w:r>
     </w:p>
     <w:p>
@@ -19747,6 +19785,11 @@
       </w:r>
       <w:r>
         <w:tab/>
+      </w:r>
+      <w:r>
+        <w:t xml:space="preserve">      </w:t>
+      </w:r>
+      <w:r>
         <w:t>________________________________)</w:t>
       </w:r>
     </w:p>
@@ -21436,8 +21479,6 @@
               </w:rPr>
               <w:t>Explanation</w:t>
             </w:r>
-            <w:bookmarkStart w:id="0" w:name="_GoBack"/>
-            <w:bookmarkEnd w:id="0"/>
           </w:p>
         </w:tc>
       </w:tr>
@@ -25375,7 +25416,13 @@
         <w:framePr w:wrap="around"/>
       </w:pPr>
       <w:r>
-        <w:t xml:space="preserve">          _________________________________</w:t>
+        <w:t xml:space="preserve">          </w:t>
+      </w:r>
+      <w:r>
+        <w:t xml:space="preserve">   </w:t>
+      </w:r>
+      <w:r>
+        <w:t>_________________________________</w:t>
       </w:r>
     </w:p>
     <w:p>
@@ -25394,6 +25441,11 @@
       </w:r>
       <w:r>
         <w:tab/>
+      </w:r>
+      <w:r>
+        <w:t xml:space="preserve">     _</w:t>
+      </w:r>
+      <w:r>
         <w:t>________________________________)</w:t>
       </w:r>
     </w:p>
@@ -32152,7 +32204,13 @@
         <w:framePr w:wrap="around"/>
       </w:pPr>
       <w:r>
-        <w:t xml:space="preserve">          _________________________________</w:t>
+        <w:t xml:space="preserve">          </w:t>
+      </w:r>
+      <w:r>
+        <w:t xml:space="preserve">   </w:t>
+      </w:r>
+      <w:r>
+        <w:t>_________________________________</w:t>
       </w:r>
     </w:p>
     <w:p>
@@ -32171,6 +32229,11 @@
       </w:r>
       <w:r>
         <w:tab/>
+      </w:r>
+      <w:r>
+        <w:t xml:space="preserve">      </w:t>
+      </w:r>
+      <w:r>
         <w:t>________________________________)</w:t>
       </w:r>
     </w:p>
@@ -33787,7 +33850,13 @@
         <w:framePr w:wrap="around"/>
       </w:pPr>
       <w:r>
-        <w:t xml:space="preserve">          _________________________________</w:t>
+        <w:t xml:space="preserve">          </w:t>
+      </w:r>
+      <w:r>
+        <w:t xml:space="preserve">   </w:t>
+      </w:r>
+      <w:r>
+        <w:t>_________________________________</w:t>
       </w:r>
     </w:p>
     <w:p>
@@ -33806,6 +33875,11 @@
       </w:r>
       <w:r>
         <w:tab/>
+      </w:r>
+      <w:r>
+        <w:t xml:space="preserve">      </w:t>
+      </w:r>
+      <w:r>
         <w:t>________________________________)</w:t>
       </w:r>
     </w:p>
@@ -33828,6 +33902,9 @@
       </w:r>
       <w:r>
         <w:tab/>
+      </w:r>
+      <w:r>
+        <w:t xml:space="preserve">   </w:t>
       </w:r>
       <w:r>
         <w:rPr>
@@ -35422,7 +35499,13 @@
         <w:framePr w:wrap="around"/>
       </w:pPr>
       <w:r>
-        <w:t xml:space="preserve">          _________________________________</w:t>
+        <w:t xml:space="preserve">          </w:t>
+      </w:r>
+      <w:r>
+        <w:t xml:space="preserve">   </w:t>
+      </w:r>
+      <w:r>
+        <w:t>_________________________________</w:t>
       </w:r>
     </w:p>
     <w:p>
@@ -35441,6 +35524,11 @@
       </w:r>
       <w:r>
         <w:tab/>
+      </w:r>
+      <w:r>
+        <w:t xml:space="preserve">      </w:t>
+      </w:r>
+      <w:r>
         <w:t>________________________________)</w:t>
       </w:r>
     </w:p>
@@ -36050,7 +36138,7 @@
         <w:rStyle w:val="PageNumber"/>
         <w:noProof/>
       </w:rPr>
-      <w:t>30</w:t>
+      <w:t>4</w:t>
     </w:r>
     <w:r>
       <w:rPr>
@@ -38054,7 +38142,7 @@
   <a:extraClrSchemeLst/>
   <a:extLst>
     <a:ext uri="{05A4C25C-085E-4340-85A3-A5531E510DB2}">
-      <thm15:themeFamily xmlns:thm15="http://schemas.microsoft.com/office/thememl/2012/main" xmlns="" name="Office Theme" id="{62F939B6-93AF-4DB8-9C6B-D6C7DFDC589F}" vid="{4A3C46E8-61CC-4603-A589-7422A47A8E4A}"/>
+      <thm15:themeFamily xmlns="" xmlns:thm15="http://schemas.microsoft.com/office/thememl/2012/main" name="Office Theme" id="{62F939B6-93AF-4DB8-9C6B-D6C7DFDC589F}" vid="{4A3C46E8-61CC-4603-A589-7422A47A8E4A}"/>
     </a:ext>
   </a:extLst>
 </a:theme>
@@ -38065,7 +38153,7 @@
 </file>
 
 <file path=customXml/itemProps1.xml><?xml version="1.0" encoding="utf-8"?>
-<ds:datastoreItem xmlns:ds="http://schemas.openxmlformats.org/officeDocument/2006/customXml" ds:itemID="{9B742579-527A-C544-8203-742FCBCE1648}">
+<ds:datastoreItem xmlns:ds="http://schemas.openxmlformats.org/officeDocument/2006/customXml" ds:itemID="{B39AC24E-687F-8241-81C4-2D0552959D71}">
   <ds:schemaRefs>
     <ds:schemaRef ds:uri="http://schemas.openxmlformats.org/officeDocument/2006/bibliography"/>
   </ds:schemaRefs>

</xml_diff>

<commit_message>
changed sun-color to draw-sun in workbook
</commit_message>
<xml_diff>
--- a/courses/bs2/resources/workbook/StudentWorkbook.docx
+++ b/courses/bs2/resources/workbook/StudentWorkbook.docx
@@ -1,6 +1,6 @@
 
 <file path=word/document.xml><?xml version="1.0" encoding="utf-8"?>
-<w:document xmlns:wpc="http://schemas.microsoft.com/office/word/2010/wordprocessingCanvas" xmlns:mo="http://schemas.microsoft.com/office/mac/office/2008/main" xmlns:mc="http://schemas.openxmlformats.org/markup-compatibility/2006" xmlns:mv="urn:schemas-microsoft-com:mac:vml" xmlns:o="urn:schemas-microsoft-com:office:office" xmlns:r="http://schemas.openxmlformats.org/officeDocument/2006/relationships" xmlns:m="http://schemas.openxmlformats.org/officeDocument/2006/math" xmlns:v="urn:schemas-microsoft-com:vml" xmlns:wp14="http://schemas.microsoft.com/office/word/2010/wordprocessingDrawing" xmlns:wp="http://schemas.openxmlformats.org/drawingml/2006/wordprocessingDrawing" xmlns:w10="urn:schemas-microsoft-com:office:word" xmlns:w="http://schemas.openxmlformats.org/wordprocessingml/2006/main" xmlns:w14="http://schemas.microsoft.com/office/word/2010/wordml" xmlns:wpg="http://schemas.microsoft.com/office/word/2010/wordprocessingGroup" xmlns:wpi="http://schemas.microsoft.com/office/word/2010/wordprocessingInk" xmlns:wne="http://schemas.microsoft.com/office/word/2006/wordml" xmlns:wps="http://schemas.microsoft.com/office/word/2010/wordprocessingShape" mc:Ignorable="w14 wp14">
+<w:document xmlns:wpc="http://schemas.microsoft.com/office/word/2010/wordprocessingCanvas" xmlns:mo="http://schemas.microsoft.com/office/mac/office/2008/main" xmlns:mc="http://schemas.openxmlformats.org/markup-compatibility/2006" xmlns:mv="urn:schemas-microsoft-com:mac:vml" xmlns:o="urn:schemas-microsoft-com:office:office" xmlns:r="http://schemas.openxmlformats.org/officeDocument/2006/relationships" xmlns:m="http://schemas.openxmlformats.org/officeDocument/2006/math" xmlns:v="urn:schemas-microsoft-com:vml" xmlns:wp14="http://schemas.microsoft.com/office/word/2010/wordprocessingDrawing" xmlns:wp="http://schemas.openxmlformats.org/drawingml/2006/wordprocessingDrawing" xmlns:w10="urn:schemas-microsoft-com:office:word" xmlns:w="http://schemas.openxmlformats.org/wordprocessingml/2006/main" xmlns:w14="http://schemas.microsoft.com/office/word/2010/wordml" xmlns:w15="http://schemas.microsoft.com/office/word/2012/wordml" xmlns:wpg="http://schemas.microsoft.com/office/word/2010/wordprocessingGroup" xmlns:wpi="http://schemas.microsoft.com/office/word/2010/wordprocessingInk" xmlns:wne="http://schemas.microsoft.com/office/word/2006/wordml" xmlns:wps="http://schemas.microsoft.com/office/word/2010/wordprocessingShape" mc:Ignorable="w14 w15 wp14">
   <w:background w:color="FFFFFF"/>
   <w:body>
     <w:p>
@@ -85,7 +85,7 @@
                     </pic:cNvPicPr>
                   </pic:nvPicPr>
                   <pic:blipFill>
-                    <a:blip r:embed="rId9">
+                    <a:blip r:embed="rId8">
                       <a:extLst>
                         <a:ext uri="{28A0092B-C50C-407E-A947-70E740481C1C}">
                           <a14:useLocalDpi xmlns:a14="http://schemas.microsoft.com/office/drawing/2010/main" val="0"/>
@@ -187,7 +187,7 @@
                     </pic:cNvPicPr>
                   </pic:nvPicPr>
                   <pic:blipFill>
-                    <a:blip r:embed="rId10">
+                    <a:blip r:embed="rId9">
                       <a:extLst>
                         <a:ext uri="{28A0092B-C50C-407E-A947-70E740481C1C}">
                           <a14:useLocalDpi xmlns:a14="http://schemas.microsoft.com/office/drawing/2010/main" val="0"/>
@@ -328,6 +328,7 @@
         <w:rPr>
           <w:noProof/>
         </w:rPr>
+        <w:lastRenderedPageBreak/>
         <w:drawing>
           <wp:inline distT="0" distB="0" distL="0" distR="0" wp14:anchorId="6094666B" wp14:editId="3829F73B">
             <wp:extent cx="2395220" cy="1415232"/>
@@ -344,7 +345,7 @@
                     <pic:cNvPicPr/>
                   </pic:nvPicPr>
                   <pic:blipFill>
-                    <a:blip r:embed="rId11">
+                    <a:blip r:embed="rId10">
                       <a:extLst>
                         <a:ext uri="{28A0092B-C50C-407E-A947-70E740481C1C}">
                           <a14:useLocalDpi xmlns:a14="http://schemas.microsoft.com/office/drawing/2010/main" val="0"/>
@@ -742,8 +743,8 @@
           <w:szCs w:val="24"/>
         </w:rPr>
         <w:sectPr>
-          <w:footerReference w:type="even" r:id="rId12"/>
-          <w:footerReference w:type="default" r:id="rId13"/>
+          <w:footerReference w:type="even" r:id="rId11"/>
+          <w:footerReference w:type="default" r:id="rId12"/>
           <w:pgSz w:w="12240" w:h="15840"/>
           <w:pgMar w:top="720" w:right="1134" w:bottom="990" w:left="1134" w:header="720" w:footer="1134" w:gutter="0"/>
           <w:pgNumType w:start="0"/>
@@ -3272,7 +3273,7 @@
                     </wp:anchor>
                   </w:drawing>
                 </mc:Choice>
-                <mc:Fallback xmlns:w15="http://schemas.microsoft.com/office/word/2012/wordml">
+                <mc:Fallback>
                   <w:pict>
                     <v:shapetype w14:anchorId="478EF20D" id="_x0000_t202" coordsize="21600,21600" o:spt="202" path="m0,0l0,21600,21600,21600,21600,0xe">
                       <v:stroke joinstyle="miter"/>
@@ -3395,7 +3396,7 @@
                     </wp:anchor>
                   </w:drawing>
                 </mc:Choice>
-                <mc:Fallback xmlns:w15="http://schemas.microsoft.com/office/word/2012/wordml">
+                <mc:Fallback>
                   <w:pict>
                     <v:shape w14:anchorId="69C94C92" id="Text Box 18" o:spid="_x0000_s1027" type="#_x0000_t202" style="position:absolute;margin-left:367.9pt;margin-top:3.25pt;width:75pt;height:23.25pt;z-index:251667456;visibility:visible;mso-wrap-style:square;mso-height-percent:0;mso-wrap-distance-left:9pt;mso-wrap-distance-top:0;mso-wrap-distance-right:9pt;mso-wrap-distance-bottom:0;mso-position-horizontal:absolute;mso-position-horizontal-relative:text;mso-position-vertical:absolute;mso-position-vertical-relative:text;mso-height-percent:0;mso-height-relative:margin;v-text-anchor:top" o:gfxdata="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" filled="f" stroked="f">
                       <v:textbox>
@@ -3514,7 +3515,7 @@
                     </wp:anchor>
                   </w:drawing>
                 </mc:Choice>
-                <mc:Fallback xmlns:w15="http://schemas.microsoft.com/office/word/2012/wordml">
+                <mc:Fallback>
                   <w:pict>
                     <v:shape w14:anchorId="03A9CCB3" id="Text Box 17" o:spid="_x0000_s1028" type="#_x0000_t202" style="position:absolute;margin-left:203pt;margin-top:4.4pt;width:75pt;height:23.25pt;z-index:251665408;visibility:visible;mso-wrap-style:square;mso-height-percent:0;mso-wrap-distance-left:9pt;mso-wrap-distance-top:0;mso-wrap-distance-right:9pt;mso-wrap-distance-bottom:0;mso-position-horizontal:absolute;mso-position-horizontal-relative:text;mso-position-vertical:absolute;mso-position-vertical-relative:text;mso-height-percent:0;mso-height-relative:margin;v-text-anchor:top" o:gfxdata="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" filled="f" stroked="f">
                       <v:textbox>
@@ -3666,7 +3667,7 @@
                     </wp:anchor>
                   </w:drawing>
                 </mc:Choice>
-                <mc:Fallback xmlns:w15="http://schemas.microsoft.com/office/word/2012/wordml">
+                <mc:Fallback>
                   <w:pict>
                     <v:shapetype w14:anchorId="23808050" id="_x0000_t23" coordsize="21600,21600" o:spt="23" adj="5400" path="m0,10800qy10800,,21600,10800,10800,21600,,10800xm@0,10800qy10800@2@1,10800,10800@0@0,10800xe">
                       <v:formulas>
@@ -3793,7 +3794,7 @@
                     </wp:anchor>
                   </w:drawing>
                 </mc:Choice>
-                <mc:Fallback xmlns:w15="http://schemas.microsoft.com/office/word/2012/wordml">
+                <mc:Fallback>
                   <w:pict>
                     <v:shape w14:anchorId="2E7A67F4" id="Text Box 21" o:spid="_x0000_s1029" type="#_x0000_t202" style="position:absolute;margin-left:240.3pt;margin-top:1.25pt;width:75pt;height:39.5pt;z-index:251673600;visibility:visible;mso-wrap-style:square;mso-wrap-distance-left:9pt;mso-wrap-distance-top:0;mso-wrap-distance-right:9pt;mso-wrap-distance-bottom:0;mso-position-horizontal:absolute;mso-position-horizontal-relative:text;mso-position-vertical:absolute;mso-position-vertical-relative:text;v-text-anchor:top" o:gfxdata="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" filled="f" stroked="f">
                       <v:textbox>
@@ -3911,7 +3912,7 @@
                     </wp:anchor>
                   </w:drawing>
                 </mc:Choice>
-                <mc:Fallback xmlns:w15="http://schemas.microsoft.com/office/word/2012/wordml">
+                <mc:Fallback>
                   <w:pict>
                     <v:shape w14:anchorId="04FAB81F" id="Text Box 20" o:spid="_x0000_s1030" type="#_x0000_t202" style="position:absolute;margin-left:113.5pt;margin-top:3.9pt;width:75pt;height:39.5pt;z-index:251671552;visibility:visible;mso-wrap-style:square;mso-wrap-distance-left:9pt;mso-wrap-distance-top:0;mso-wrap-distance-right:9pt;mso-wrap-distance-bottom:0;mso-position-horizontal:absolute;mso-position-horizontal-relative:text;mso-position-vertical:absolute;mso-position-vertical-relative:text;v-text-anchor:top" o:gfxdata="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" filled="f" stroked="f">
                       <v:textbox>
@@ -4050,7 +4051,7 @@
                     </wp:anchor>
                   </w:drawing>
                 </mc:Choice>
-                <mc:Fallback xmlns:w15="http://schemas.microsoft.com/office/word/2012/wordml">
+                <mc:Fallback>
                   <w:pict>
                     <v:shape w14:anchorId="0CFEEBDE" id="Donut_x0020_31" o:spid="_x0000_s1026" type="#_x0000_t23" style="position:absolute;margin-left:133.15pt;margin-top:-41.9pt;width:28.6pt;height:88.6pt;z-index:251687936;visibility:visible;mso-wrap-style:square;mso-width-percent:0;mso-height-percent:0;mso-wrap-distance-left:9pt;mso-wrap-distance-top:0;mso-wrap-distance-right:9pt;mso-wrap-distance-bottom:0;mso-position-horizontal:absolute;mso-position-horizontal-relative:text;mso-position-vertical:absolute;mso-position-vertical-relative:text;mso-width-percent:0;mso-height-percent:0;mso-width-relative:margin;mso-height-relative:margin;v-text-anchor:middle" o:gfxdata="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" adj="0" filled="f" strokecolor="#4a7ebb" strokeweight=".5pt">
                       <v:path arrowok="t"/>
@@ -4147,7 +4148,7 @@
                     </wp:anchor>
                   </w:drawing>
                 </mc:Choice>
-                <mc:Fallback xmlns:w15="http://schemas.microsoft.com/office/word/2012/wordml">
+                <mc:Fallback>
                   <w:pict>
                     <v:shape w14:anchorId="293DEC58" id="Text Box 26" o:spid="_x0000_s1031" type="#_x0000_t202" style="position:absolute;margin-left:241.35pt;margin-top:3.9pt;width:75pt;height:39.5pt;z-index:251679744;visibility:visible;mso-wrap-style:square;mso-wrap-distance-left:9pt;mso-wrap-distance-top:0;mso-wrap-distance-right:9pt;mso-wrap-distance-bottom:0;mso-position-horizontal:absolute;mso-position-horizontal-relative:text;mso-position-vertical:absolute;mso-position-vertical-relative:text;v-text-anchor:top" o:gfxdata="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" filled="f" stroked="f">
                       <v:textbox>
@@ -4265,7 +4266,7 @@
                     </wp:anchor>
                   </w:drawing>
                 </mc:Choice>
-                <mc:Fallback xmlns:w15="http://schemas.microsoft.com/office/word/2012/wordml">
+                <mc:Fallback>
                   <w:pict>
                     <v:shape w14:anchorId="7B75C307" id="Text Box 25" o:spid="_x0000_s1032" type="#_x0000_t202" style="position:absolute;margin-left:112.55pt;margin-top:2.9pt;width:75pt;height:39.5pt;z-index:251677696;visibility:visible;mso-wrap-style:square;mso-wrap-distance-left:9pt;mso-wrap-distance-top:0;mso-wrap-distance-right:9pt;mso-wrap-distance-bottom:0;mso-position-horizontal:absolute;mso-position-horizontal-relative:text;mso-position-vertical:absolute;mso-position-vertical-relative:text;v-text-anchor:top" o:gfxdata="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" filled="f" stroked="f">
                       <v:textbox>
@@ -4382,7 +4383,7 @@
                     </wp:anchor>
                   </w:drawing>
                 </mc:Choice>
-                <mc:Fallback xmlns:w15="http://schemas.microsoft.com/office/word/2012/wordml">
+                <mc:Fallback>
                   <w:pict>
                     <v:shape w14:anchorId="5FDE0623" id="Text Box 23" o:spid="_x0000_s1033" type="#_x0000_t202" style="position:absolute;margin-left:43.6pt;margin-top:1.45pt;width:75pt;height:39.5pt;z-index:251675648;visibility:visible;mso-wrap-style:square;mso-wrap-distance-left:9pt;mso-wrap-distance-top:0;mso-wrap-distance-right:9pt;mso-wrap-distance-bottom:0;mso-position-horizontal:absolute;mso-position-horizontal-relative:text;mso-position-vertical:absolute;mso-position-vertical-relative:text;v-text-anchor:top" o:gfxdata="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" filled="f" stroked="f">
                       <v:textbox>
@@ -4498,7 +4499,7 @@
                     </wp:anchor>
                   </w:drawing>
                 </mc:Choice>
-                <mc:Fallback xmlns:w15="http://schemas.microsoft.com/office/word/2012/wordml">
+                <mc:Fallback>
                   <w:pict>
                     <v:shape w14:anchorId="4A8F810D" id="Text Box 19" o:spid="_x0000_s1034" type="#_x0000_t202" style="position:absolute;margin-left:43.6pt;margin-top:-27.85pt;width:75pt;height:39.5pt;z-index:251669504;visibility:visible;mso-wrap-style:square;mso-wrap-distance-left:9pt;mso-wrap-distance-top:0;mso-wrap-distance-right:9pt;mso-wrap-distance-bottom:0;mso-position-horizontal:absolute;mso-position-horizontal-relative:text;mso-position-vertical:absolute;mso-position-vertical-relative:text;v-text-anchor:top" o:gfxdata="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" filled="f" stroked="f">
                       <v:textbox>
@@ -4601,15 +4602,21 @@
                               </a:ln>
                               <a:effectLst/>
                               <a:extLst>
+                                <a:ext uri="{FAA26D3D-D897-4be2-8F04-BA451C77F1D7}">
+                                  <ma14:placeholderFlag xmlns:ma14="http://schemas.microsoft.com/office/mac/drawingml/2011/main"/>
+                                </a:ext>
+                                <a:ext uri="{C572A759-6A51-4108-AA02-DFA0A04FC94B}">
+                                  <ma14:wrappingTextBoxFlag xmlns:ma14="http://schemas.microsoft.com/office/mac/drawingml/2011/main"/>
+                                </a:ext>
                                 <a:ext uri="{909E8E84-426E-40dd-AFC4-6F175D3DCCD1}">
-                                  <a14:hiddenFill xmlns:a14="http://schemas.microsoft.com/office/drawing/2010/main">
+                                  <a14:hiddenFill xmlns:a14="http://schemas.microsoft.com/office/drawing/2010/main" xmlns:w="http://schemas.openxmlformats.org/wordprocessingml/2006/main" xmlns:w10="urn:schemas-microsoft-com:office:word" xmlns:v="urn:schemas-microsoft-com:vml" xmlns:o="urn:schemas-microsoft-com:office:office" xmlns="">
                                     <a:solidFill>
                                       <a:srgbClr val="FFFFFF"/>
                                     </a:solidFill>
                                   </a14:hiddenFill>
                                 </a:ext>
                                 <a:ext uri="{AF507438-7753-43e0-B8FC-AC1667EBCBE1}">
-                                  <a14:hiddenEffects xmlns:a14="http://schemas.microsoft.com/office/drawing/2010/main">
+                                  <a14:hiddenEffects xmlns:a14="http://schemas.microsoft.com/office/drawing/2010/main" xmlns:w="http://schemas.openxmlformats.org/wordprocessingml/2006/main" xmlns:w10="urn:schemas-microsoft-com:office:word" xmlns:v="urn:schemas-microsoft-com:vml" xmlns:o="urn:schemas-microsoft-com:office:office" xmlns="">
                                     <a:effectLst>
                                       <a:outerShdw blurRad="63500" dist="38099" dir="2700000" algn="ctr" rotWithShape="0">
                                         <a:srgbClr val="000000">
@@ -4618,12 +4625,6 @@
                                       </a:outerShdw>
                                     </a:effectLst>
                                   </a14:hiddenEffects>
-                                </a:ext>
-                                <a:ext uri="{FAA26D3D-D897-4be2-8F04-BA451C77F1D7}">
-                                  <ma14:placeholderFlag xmlns:ma14="http://schemas.microsoft.com/office/mac/drawingml/2011/main"/>
-                                </a:ext>
-                                <a:ext uri="{C572A759-6A51-4108-AA02-DFA0A04FC94B}">
-                                  <ma14:wrappingTextBoxFlag xmlns:ma14="http://schemas.microsoft.com/office/mac/drawingml/2011/main"/>
                                 </a:ext>
                               </a:extLst>
                             </wps:spPr>
@@ -4670,7 +4671,7 @@
                     </wp:anchor>
                   </w:drawing>
                 </mc:Choice>
-                <mc:Fallback xmlns:w15="http://schemas.microsoft.com/office/word/2012/wordml">
+                <mc:Fallback>
                   <w:pict>
                     <v:shapetype w14:anchorId="5CBC961B" id="_x0000_t61" coordsize="21600,21600" o:spt="61" adj="1350,25920" path="m0,0l0@8@12@24,0@9,,21600@6,21600@15@27@7,21600,21600,21600,21600@9@18@30,21600@8,21600,0@7,0@21@33@6,0xe">
                       <v:stroke joinstyle="miter"/>
@@ -4886,7 +4887,7 @@
                     </wp:anchor>
                   </w:drawing>
                 </mc:Choice>
-                <mc:Fallback xmlns:w15="http://schemas.microsoft.com/office/word/2012/wordml">
+                <mc:Fallback>
                   <w:pict>
                     <v:shape w14:anchorId="686419F9" id="Text Box 29" o:spid="_x0000_s1036" type="#_x0000_t202" style="position:absolute;margin-left:54.45pt;margin-top:14.05pt;width:75pt;height:39.5pt;z-index:251685888;visibility:visible;mso-wrap-style:square;mso-wrap-distance-left:9pt;mso-wrap-distance-top:0;mso-wrap-distance-right:9pt;mso-wrap-distance-bottom:0;mso-position-horizontal:absolute;mso-position-horizontal-relative:text;mso-position-vertical:absolute;mso-position-vertical-relative:text;v-text-anchor:top" o:gfxdata="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" filled="f" stroked="f">
                       <v:textbox>
@@ -5004,7 +5005,7 @@
                     </wp:anchor>
                   </w:drawing>
                 </mc:Choice>
-                <mc:Fallback xmlns:w15="http://schemas.microsoft.com/office/word/2012/wordml">
+                <mc:Fallback>
                   <w:pict>
                     <v:shape w14:anchorId="75A2355C" id="Text Box 28" o:spid="_x0000_s1037" type="#_x0000_t202" style="position:absolute;margin-left:149.75pt;margin-top:-25.45pt;width:75pt;height:39.5pt;z-index:251683840;visibility:visible;mso-wrap-style:square;mso-wrap-distance-left:9pt;mso-wrap-distance-top:0;mso-wrap-distance-right:9pt;mso-wrap-distance-bottom:0;mso-position-horizontal:absolute;mso-position-horizontal-relative:text;mso-position-vertical:absolute;mso-position-vertical-relative:text;v-text-anchor:top" o:gfxdata="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" filled="f" stroked="f">
                       <v:textbox>
@@ -5121,7 +5122,7 @@
                     </wp:anchor>
                   </w:drawing>
                 </mc:Choice>
-                <mc:Fallback xmlns:w15="http://schemas.microsoft.com/office/word/2012/wordml">
+                <mc:Fallback>
                   <w:pict>
                     <v:shape w14:anchorId="161B6EE9" id="Text Box 27" o:spid="_x0000_s1038" type="#_x0000_t202" style="position:absolute;margin-left:54.45pt;margin-top:-28.5pt;width:75pt;height:39.5pt;z-index:251681792;visibility:visible;mso-wrap-style:square;mso-wrap-distance-left:9pt;mso-wrap-distance-top:0;mso-wrap-distance-right:9pt;mso-wrap-distance-bottom:0;mso-position-horizontal:absolute;mso-position-horizontal-relative:text;mso-position-vertical:absolute;mso-position-vertical-relative:text;v-text-anchor:top" o:gfxdata="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" filled="f" stroked="f">
                       <v:textbox>
@@ -14167,8 +14168,6 @@
       <w:r>
         <w:t xml:space="preserve">      </w:t>
       </w:r>
-      <w:bookmarkStart w:id="0" w:name="_GoBack"/>
-      <w:bookmarkEnd w:id="0"/>
       <w:r>
         <w:t>_</w:t>
       </w:r>
@@ -22905,7 +22904,7 @@
         <w:t xml:space="preserve">: </w:t>
       </w:r>
       <w:r>
-        <w:t>sun-color</w:t>
+        <w:t>draw-sun</w:t>
       </w:r>
     </w:p>
     <w:p>
@@ -22931,11 +22930,20 @@
           <w:sz w:val="28"/>
           <w:szCs w:val="28"/>
         </w:rPr>
-        <w:t xml:space="preserve">sun-color, </w:t>
+        <w:t>draw-sun</w:t>
       </w:r>
       <w:r>
         <w:rPr>
           <w:rFonts w:ascii="Century Gothic" w:hAnsi="Century Gothic" w:cs="Trebuchet MS"/>
+          <w:i/>
+          <w:sz w:val="28"/>
+          <w:szCs w:val="28"/>
+        </w:rPr>
+        <w:t xml:space="preserve">, </w:t>
+      </w:r>
+      <w:r>
+        <w:rPr>
+          <w:rFonts w:ascii="Century Gothic" w:hAnsi="Century Gothic" w:cs="Trebuchet MS"/>
           <w:sz w:val="28"/>
           <w:szCs w:val="28"/>
         </w:rPr>
@@ -22979,14 +22987,32 @@
           <w:sz w:val="28"/>
           <w:szCs w:val="28"/>
         </w:rPr>
-        <w:t xml:space="preserve">sun (a solid, 25 pixel circle), whose color is </w:t>
-      </w:r>
+        <w:t xml:space="preserve">sun (a solid, </w:t>
+      </w:r>
+      <w:proofErr w:type="gramStart"/>
       <w:r>
         <w:rPr>
           <w:rFonts w:ascii="Century Gothic" w:hAnsi="Century Gothic" w:cs="Arial"/>
           <w:sz w:val="28"/>
           <w:szCs w:val="28"/>
         </w:rPr>
+        <w:t>25 pixel</w:t>
+      </w:r>
+      <w:proofErr w:type="gramEnd"/>
+      <w:r>
+        <w:rPr>
+          <w:rFonts w:ascii="Century Gothic" w:hAnsi="Century Gothic" w:cs="Arial"/>
+          <w:sz w:val="28"/>
+          <w:szCs w:val="28"/>
+        </w:rPr>
+        <w:t xml:space="preserve"> circle), whose color is </w:t>
+      </w:r>
+      <w:r>
+        <w:rPr>
+          <w:rFonts w:ascii="Century Gothic" w:hAnsi="Century Gothic" w:cs="Arial"/>
+          <w:sz w:val="28"/>
+          <w:szCs w:val="28"/>
+        </w:rPr>
         <w:t xml:space="preserve">"yellow", </w:t>
       </w:r>
       <w:r>
@@ -22995,7 +23021,17 @@
           <w:sz w:val="28"/>
           <w:szCs w:val="28"/>
         </w:rPr>
-        <w:t xml:space="preserve">when the sun’s y-coordinate is greater than 225, </w:t>
+        <w:t>when the sun’s y-coordinate is greater</w:t>
+      </w:r>
+      <w:bookmarkStart w:id="0" w:name="_GoBack"/>
+      <w:bookmarkEnd w:id="0"/>
+      <w:r>
+        <w:rPr>
+          <w:rFonts w:ascii="Century Gothic" w:hAnsi="Century Gothic" w:cs="Arial"/>
+          <w:sz w:val="28"/>
+          <w:szCs w:val="28"/>
+        </w:rPr>
+        <w:t xml:space="preserve"> than 225, </w:t>
       </w:r>
       <w:r>
         <w:rPr>
@@ -26308,7 +26344,7 @@
                     <pic:cNvPicPr/>
                   </pic:nvPicPr>
                   <pic:blipFill>
-                    <a:blip r:embed="rId14">
+                    <a:blip r:embed="rId13">
                       <a:extLst>
                         <a:ext uri="{28A0092B-C50C-407E-A947-70E740481C1C}">
                           <a14:useLocalDpi xmlns:a14="http://schemas.microsoft.com/office/drawing/2010/main" val="0"/>
@@ -26424,14 +26460,14 @@
                         </a:ln>
                         <a:extLst>
                           <a:ext uri="{909E8E84-426E-40dd-AFC4-6F175D3DCCD1}">
-                            <a14:hiddenFill xmlns:a14="http://schemas.microsoft.com/office/drawing/2010/main">
+                            <a14:hiddenFill xmlns:a14="http://schemas.microsoft.com/office/drawing/2010/main" xmlns:w="http://schemas.openxmlformats.org/wordprocessingml/2006/main" xmlns:w10="urn:schemas-microsoft-com:office:word" xmlns:v="urn:schemas-microsoft-com:vml" xmlns:o="urn:schemas-microsoft-com:office:office" xmlns="">
                               <a:solidFill>
                                 <a:srgbClr val="FFFFFF"/>
                               </a:solidFill>
                             </a14:hiddenFill>
                           </a:ext>
                           <a:ext uri="{91240B29-F687-4f45-9708-019B960494DF}">
-                            <a14:hiddenLine xmlns:a14="http://schemas.microsoft.com/office/drawing/2010/main" w="9525">
+                            <a14:hiddenLine xmlns:a14="http://schemas.microsoft.com/office/drawing/2010/main" xmlns:w="http://schemas.openxmlformats.org/wordprocessingml/2006/main" xmlns:w10="urn:schemas-microsoft-com:office:word" xmlns:v="urn:schemas-microsoft-com:vml" xmlns:o="urn:schemas-microsoft-com:office:office" xmlns="" w="9525">
                               <a:solidFill>
                                 <a:srgbClr val="000000"/>
                               </a:solidFill>
@@ -26468,7 +26504,7 @@
               </wp:anchor>
             </w:drawing>
           </mc:Choice>
-          <mc:Fallback xmlns:w15="http://schemas.microsoft.com/office/word/2012/wordml">
+          <mc:Fallback>
             <w:pict>
               <v:shape w14:anchorId="33A8D394" id="_x0000_s1039" type="#_x0000_t202" style="position:absolute;margin-left:105.55pt;margin-top:2.55pt;width:49.85pt;height:26.05pt;z-index:251700224;visibility:visible;mso-wrap-style:square;mso-width-percent:0;mso-height-percent:0;mso-wrap-distance-left:9pt;mso-wrap-distance-top:0;mso-wrap-distance-right:9pt;mso-wrap-distance-bottom:0;mso-position-horizontal:absolute;mso-position-horizontal-relative:text;mso-position-vertical:absolute;mso-position-vertical-relative:text;mso-width-percent:0;mso-height-percent:0;mso-width-relative:page;mso-height-relative:page;v-text-anchor:top" o:gfxdata="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" filled="f" stroked="f">
                 <v:textbox inset=",7.2pt,,7.2pt">
@@ -26567,7 +26603,7 @@
                         <a:effectLst/>
                         <a:extLst>
                           <a:ext uri="{909E8E84-426E-40dd-AFC4-6F175D3DCCD1}">
-                            <a14:hiddenFill xmlns:a14="http://schemas.microsoft.com/office/drawing/2010/main">
+                            <a14:hiddenFill xmlns:a14="http://schemas.microsoft.com/office/drawing/2010/main" xmlns:w="http://schemas.openxmlformats.org/wordprocessingml/2006/main" xmlns:w10="urn:schemas-microsoft-com:office:word" xmlns:v="urn:schemas-microsoft-com:vml" xmlns:o="urn:schemas-microsoft-com:office:office" xmlns="">
                               <a:gradFill rotWithShape="1">
                                 <a:gsLst>
                                   <a:gs pos="0">
@@ -26582,7 +26618,7 @@
                             </a14:hiddenFill>
                           </a:ext>
                           <a:ext uri="{AF507438-7753-43e0-B8FC-AC1667EBCBE1}">
-                            <a14:hiddenEffects xmlns:a14="http://schemas.microsoft.com/office/drawing/2010/main">
+                            <a14:hiddenEffects xmlns:a14="http://schemas.microsoft.com/office/drawing/2010/main" xmlns:w="http://schemas.openxmlformats.org/wordprocessingml/2006/main" xmlns:w10="urn:schemas-microsoft-com:office:word" xmlns:v="urn:schemas-microsoft-com:vml" xmlns:o="urn:schemas-microsoft-com:office:office" xmlns="">
                               <a:effectLst>
                                 <a:outerShdw blurRad="40000" dist="23000" dir="5400000" rotWithShape="0">
                                   <a:srgbClr val="000000">
@@ -26609,7 +26645,7 @@
               </wp:anchor>
             </w:drawing>
           </mc:Choice>
-          <mc:Fallback xmlns:w15="http://schemas.microsoft.com/office/word/2012/wordml">
+          <mc:Fallback>
             <w:pict>
               <v:oval id="Oval 1" o:spid="_x0000_s1026" style="position:absolute;margin-left:69.85pt;margin-top:6.15pt;width:120.7pt;height:118.65pt;z-index:251698176;visibility:visible;mso-wrap-style:square;mso-width-percent:0;mso-height-percent:0;mso-wrap-distance-left:9pt;mso-wrap-distance-top:0;mso-wrap-distance-right:9pt;mso-wrap-distance-bottom:0;mso-position-horizontal:absolute;mso-position-horizontal-relative:text;mso-position-vertical:absolute;mso-position-vertical-relative:text;mso-width-percent:0;mso-height-percent:0;mso-width-relative:page;mso-height-relative:page;v-text-anchor:middle" o:gfxdata="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" filled="f" fillcolor="#9bc1ff">
                 <v:fill color2="#3f80cd" rotate="t" focus="100%" type="gradient">
@@ -26674,14 +26710,14 @@
                         </a:ln>
                         <a:extLst>
                           <a:ext uri="{909E8E84-426E-40dd-AFC4-6F175D3DCCD1}">
-                            <a14:hiddenFill xmlns:a14="http://schemas.microsoft.com/office/drawing/2010/main">
+                            <a14:hiddenFill xmlns:a14="http://schemas.microsoft.com/office/drawing/2010/main" xmlns:w="http://schemas.openxmlformats.org/wordprocessingml/2006/main" xmlns:w10="urn:schemas-microsoft-com:office:word" xmlns:v="urn:schemas-microsoft-com:vml" xmlns:o="urn:schemas-microsoft-com:office:office" xmlns="">
                               <a:solidFill>
                                 <a:srgbClr val="FFFFFF"/>
                               </a:solidFill>
                             </a14:hiddenFill>
                           </a:ext>
                           <a:ext uri="{91240B29-F687-4f45-9708-019B960494DF}">
-                            <a14:hiddenLine xmlns:a14="http://schemas.microsoft.com/office/drawing/2010/main" w="9525">
+                            <a14:hiddenLine xmlns:a14="http://schemas.microsoft.com/office/drawing/2010/main" xmlns:w="http://schemas.openxmlformats.org/wordprocessingml/2006/main" xmlns:w10="urn:schemas-microsoft-com:office:word" xmlns:v="urn:schemas-microsoft-com:vml" xmlns:o="urn:schemas-microsoft-com:office:office" xmlns="" w="9525">
                               <a:solidFill>
                                 <a:srgbClr val="000000"/>
                               </a:solidFill>
@@ -26726,7 +26762,7 @@
               </wp:anchor>
             </w:drawing>
           </mc:Choice>
-          <mc:Fallback xmlns:w15="http://schemas.microsoft.com/office/word/2012/wordml">
+          <mc:Fallback>
             <w:pict>
               <v:shape w14:anchorId="3023F6EB" id="_x0000_s1040" type="#_x0000_t202" style="position:absolute;margin-left:117.5pt;margin-top:12.8pt;width:76.45pt;height:36.05pt;z-index:251701248;visibility:visible;mso-wrap-style:square;mso-width-percent:0;mso-height-percent:0;mso-wrap-distance-left:9pt;mso-wrap-distance-top:0;mso-wrap-distance-right:9pt;mso-wrap-distance-bottom:0;mso-position-horizontal:absolute;mso-position-horizontal-relative:text;mso-position-vertical:absolute;mso-position-vertical-relative:text;mso-width-percent:0;mso-height-percent:0;mso-width-relative:page;mso-height-relative:page;v-text-anchor:top" o:gfxdata="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" filled="f" stroked="f">
                 <v:textbox inset=",7.2pt,,7.2pt">
@@ -26820,7 +26856,7 @@
                         <a:effectLst/>
                         <a:extLst>
                           <a:ext uri="{909E8E84-426E-40dd-AFC4-6F175D3DCCD1}">
-                            <a14:hiddenFill xmlns:a14="http://schemas.microsoft.com/office/drawing/2010/main">
+                            <a14:hiddenFill xmlns:a14="http://schemas.microsoft.com/office/drawing/2010/main" xmlns:w="http://schemas.openxmlformats.org/wordprocessingml/2006/main" xmlns:w10="urn:schemas-microsoft-com:office:word" xmlns:v="urn:schemas-microsoft-com:vml" xmlns:o="urn:schemas-microsoft-com:office:office" xmlns="">
                               <a:gradFill rotWithShape="1">
                                 <a:gsLst>
                                   <a:gs pos="0">
@@ -26835,7 +26871,7 @@
                             </a14:hiddenFill>
                           </a:ext>
                           <a:ext uri="{AF507438-7753-43e0-B8FC-AC1667EBCBE1}">
-                            <a14:hiddenEffects xmlns:a14="http://schemas.microsoft.com/office/drawing/2010/main">
+                            <a14:hiddenEffects xmlns:a14="http://schemas.microsoft.com/office/drawing/2010/main" xmlns:w="http://schemas.openxmlformats.org/wordprocessingml/2006/main" xmlns:w10="urn:schemas-microsoft-com:office:word" xmlns:v="urn:schemas-microsoft-com:vml" xmlns:o="urn:schemas-microsoft-com:office:office" xmlns="">
                               <a:effectLst>
                                 <a:outerShdw blurRad="40000" dist="23000" dir="5400000" rotWithShape="0">
                                   <a:srgbClr val="000000">
@@ -26862,7 +26898,7 @@
               </wp:anchor>
             </w:drawing>
           </mc:Choice>
-          <mc:Fallback xmlns:w15="http://schemas.microsoft.com/office/word/2012/wordml">
+          <mc:Fallback>
             <w:pict>
               <v:oval w14:anchorId="7A9002A2" id="Oval 1" o:spid="_x0000_s1026" style="position:absolute;margin-left:86.7pt;margin-top:10.25pt;width:87.65pt;height:87.85pt;z-index:251699200;visibility:visible;mso-wrap-style:square;mso-width-percent:0;mso-height-percent:0;mso-wrap-distance-left:9pt;mso-wrap-distance-top:0;mso-wrap-distance-right:9pt;mso-wrap-distance-bottom:0;mso-position-horizontal:absolute;mso-position-horizontal-relative:text;mso-position-vertical:absolute;mso-position-vertical-relative:text;mso-width-percent:0;mso-height-percent:0;mso-width-relative:page;mso-height-relative:page;v-text-anchor:middle" o:gfxdata="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" filled="f">
                 <w10:wrap type="through"/>
@@ -26919,12 +26955,12 @@
                         <a:effectLst/>
                         <a:extLst>
                           <a:ext uri="{909E8E84-426E-40dd-AFC4-6F175D3DCCD1}">
-                            <a14:hiddenFill xmlns:a14="http://schemas.microsoft.com/office/drawing/2010/main">
+                            <a14:hiddenFill xmlns:a14="http://schemas.microsoft.com/office/drawing/2010/main" xmlns:w="http://schemas.openxmlformats.org/wordprocessingml/2006/main" xmlns:w10="urn:schemas-microsoft-com:office:word" xmlns:v="urn:schemas-microsoft-com:vml" xmlns:o="urn:schemas-microsoft-com:office:office" xmlns="">
                               <a:noFill/>
                             </a14:hiddenFill>
                           </a:ext>
                           <a:ext uri="{AF507438-7753-43e0-B8FC-AC1667EBCBE1}">
-                            <a14:hiddenEffects xmlns:a14="http://schemas.microsoft.com/office/drawing/2010/main">
+                            <a14:hiddenEffects xmlns:a14="http://schemas.microsoft.com/office/drawing/2010/main" xmlns:w="http://schemas.openxmlformats.org/wordprocessingml/2006/main" xmlns:w10="urn:schemas-microsoft-com:office:word" xmlns:v="urn:schemas-microsoft-com:vml" xmlns:o="urn:schemas-microsoft-com:office:office" xmlns="">
                               <a:effectLst>
                                 <a:outerShdw blurRad="40000" dist="20000" dir="5400000" rotWithShape="0">
                                   <a:srgbClr val="000000">
@@ -26949,7 +26985,7 @@
               </wp:anchor>
             </w:drawing>
           </mc:Choice>
-          <mc:Fallback xmlns:w15="http://schemas.microsoft.com/office/word/2012/wordml">
+          <mc:Fallback>
             <w:pict>
               <v:line id="Straight Connector 1" o:spid="_x0000_s1026" style="position:absolute;z-index:251702272;visibility:visible;mso-wrap-style:square;mso-width-percent:0;mso-height-percent:0;mso-wrap-distance-left:9pt;mso-wrap-distance-top:0;mso-wrap-distance-right:9pt;mso-wrap-distance-bottom:0;mso-position-horizontal:absolute;mso-position-horizontal-relative:text;mso-position-vertical:absolute;mso-position-vertical-relative:text;mso-width-percent:0;mso-height-percent:0;mso-width-relative:page;mso-height-relative:page" from="81.75pt,7.35pt" to="179.25pt,7.35pt" o:gfxdata="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" strokeweight="2pt">
                 <v:shadow opacity="24903f" mv:blur="40000f" origin=",.5" offset="0,20000emu"/>
@@ -27026,12 +27062,12 @@
                         <a:effectLst/>
                         <a:extLst>
                           <a:ext uri="{909E8E84-426E-40dd-AFC4-6F175D3DCCD1}">
-                            <a14:hiddenFill xmlns:a14="http://schemas.microsoft.com/office/drawing/2010/main">
+                            <a14:hiddenFill xmlns:a14="http://schemas.microsoft.com/office/drawing/2010/main" xmlns:w="http://schemas.openxmlformats.org/wordprocessingml/2006/main" xmlns:w10="urn:schemas-microsoft-com:office:word" xmlns:v="urn:schemas-microsoft-com:vml" xmlns:o="urn:schemas-microsoft-com:office:office" xmlns="">
                               <a:noFill/>
                             </a14:hiddenFill>
                           </a:ext>
                           <a:ext uri="{AF507438-7753-43e0-B8FC-AC1667EBCBE1}">
-                            <a14:hiddenEffects xmlns:a14="http://schemas.microsoft.com/office/drawing/2010/main">
+                            <a14:hiddenEffects xmlns:a14="http://schemas.microsoft.com/office/drawing/2010/main" xmlns:w="http://schemas.openxmlformats.org/wordprocessingml/2006/main" xmlns:w10="urn:schemas-microsoft-com:office:word" xmlns:v="urn:schemas-microsoft-com:vml" xmlns:o="urn:schemas-microsoft-com:office:office" xmlns="">
                               <a:effectLst>
                                 <a:outerShdw blurRad="40000" dist="20000" dir="5400000" rotWithShape="0">
                                   <a:srgbClr val="000000">
@@ -27056,7 +27092,7 @@
               </wp:anchor>
             </w:drawing>
           </mc:Choice>
-          <mc:Fallback xmlns:w15="http://schemas.microsoft.com/office/word/2012/wordml">
+          <mc:Fallback>
             <w:pict>
               <v:line id="Straight Connector 1" o:spid="_x0000_s1026" style="position:absolute;flip:y;z-index:251703296;visibility:visible;mso-wrap-style:square;mso-width-percent:0;mso-height-percent:0;mso-wrap-distance-left:9pt;mso-wrap-distance-top:0;mso-wrap-distance-right:9pt;mso-wrap-distance-bottom:0;mso-position-horizontal:absolute;mso-position-horizontal-relative:text;mso-position-vertical:absolute;mso-position-vertical-relative:text;mso-width-percent:0;mso-height-percent:0;mso-width-relative:page;mso-height-relative:page" from="92.55pt,7.3pt" to="165.65pt,7.85pt" o:gfxdata="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" strokeweight="2pt">
                 <v:shadow opacity="24903f" mv:blur="40000f" origin=",.5" offset="0,20000emu"/>
@@ -27116,14 +27152,14 @@
                         </a:ln>
                         <a:extLst>
                           <a:ext uri="{909E8E84-426E-40dd-AFC4-6F175D3DCCD1}">
-                            <a14:hiddenFill xmlns:a14="http://schemas.microsoft.com/office/drawing/2010/main">
+                            <a14:hiddenFill xmlns:a14="http://schemas.microsoft.com/office/drawing/2010/main" xmlns:w="http://schemas.openxmlformats.org/wordprocessingml/2006/main" xmlns:w10="urn:schemas-microsoft-com:office:word" xmlns:v="urn:schemas-microsoft-com:vml" xmlns:o="urn:schemas-microsoft-com:office:office" xmlns="">
                               <a:solidFill>
                                 <a:srgbClr val="FFFFFF"/>
                               </a:solidFill>
                             </a14:hiddenFill>
                           </a:ext>
                           <a:ext uri="{91240B29-F687-4f45-9708-019B960494DF}">
-                            <a14:hiddenLine xmlns:a14="http://schemas.microsoft.com/office/drawing/2010/main" w="9525">
+                            <a14:hiddenLine xmlns:a14="http://schemas.microsoft.com/office/drawing/2010/main" xmlns:w="http://schemas.openxmlformats.org/wordprocessingml/2006/main" xmlns:w10="urn:schemas-microsoft-com:office:word" xmlns:v="urn:schemas-microsoft-com:vml" xmlns:o="urn:schemas-microsoft-com:office:office" xmlns="" w="9525">
                               <a:solidFill>
                                 <a:srgbClr val="000000"/>
                               </a:solidFill>
@@ -27158,7 +27194,7 @@
               </wp:anchor>
             </w:drawing>
           </mc:Choice>
-          <mc:Fallback xmlns:w15="http://schemas.microsoft.com/office/word/2012/wordml">
+          <mc:Fallback>
             <w:pict>
               <v:shape w14:anchorId="5AF013C4" id="_x0000_s1041" type="#_x0000_t202" style="position:absolute;margin-left:103.15pt;margin-top:11.95pt;width:59.8pt;height:38.2pt;z-index:251704320;visibility:visible;mso-wrap-style:square;mso-width-percent:0;mso-height-percent:0;mso-wrap-distance-left:9pt;mso-wrap-distance-top:0;mso-wrap-distance-right:9pt;mso-wrap-distance-bottom:0;mso-position-horizontal:absolute;mso-position-horizontal-relative:text;mso-position-vertical:absolute;mso-position-vertical-relative:text;mso-width-percent:0;mso-height-percent:0;mso-width-relative:page;mso-height-relative:page;v-text-anchor:top" o:gfxdata="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" filled="f" stroked="f">
                 <v:textbox inset=",7.2pt,,7.2pt">
@@ -35936,7 +35972,7 @@
                     </pic:cNvPicPr>
                   </pic:nvPicPr>
                   <pic:blipFill>
-                    <a:blip r:embed="rId15">
+                    <a:blip r:embed="rId14">
                       <a:extLst>
                         <a:ext uri="{28A0092B-C50C-407E-A947-70E740481C1C}">
                           <a14:useLocalDpi xmlns:a14="http://schemas.microsoft.com/office/drawing/2010/main" val="0"/>
@@ -35990,7 +36026,7 @@
                     </pic:cNvPicPr>
                   </pic:nvPicPr>
                   <pic:blipFill>
-                    <a:blip r:embed="rId15">
+                    <a:blip r:embed="rId14">
                       <a:extLst>
                         <a:ext uri="{28A0092B-C50C-407E-A947-70E740481C1C}">
                           <a14:useLocalDpi xmlns:a14="http://schemas.microsoft.com/office/drawing/2010/main" val="0"/>
@@ -36023,8 +36059,8 @@
       </w:r>
     </w:p>
     <w:sectPr>
-      <w:footerReference w:type="default" r:id="rId16"/>
-      <w:footerReference w:type="first" r:id="rId17"/>
+      <w:footerReference w:type="default" r:id="rId15"/>
+      <w:footerReference w:type="first" r:id="rId16"/>
       <w:pgSz w:w="12240" w:h="15840"/>
       <w:pgMar w:top="720" w:right="1260" w:bottom="990" w:left="990" w:header="720" w:footer="1134" w:gutter="0"/>
       <w:pgNumType w:start="1"/>
@@ -36036,7 +36072,7 @@
 </file>
 
 <file path=word/endnotes.xml><?xml version="1.0" encoding="utf-8"?>
-<w:endnotes xmlns:wpc="http://schemas.microsoft.com/office/word/2010/wordprocessingCanvas" xmlns:mo="http://schemas.microsoft.com/office/mac/office/2008/main" xmlns:mc="http://schemas.openxmlformats.org/markup-compatibility/2006" xmlns:mv="urn:schemas-microsoft-com:mac:vml" xmlns:o="urn:schemas-microsoft-com:office:office" xmlns:r="http://schemas.openxmlformats.org/officeDocument/2006/relationships" xmlns:m="http://schemas.openxmlformats.org/officeDocument/2006/math" xmlns:v="urn:schemas-microsoft-com:vml" xmlns:wp14="http://schemas.microsoft.com/office/word/2010/wordprocessingDrawing" xmlns:wp="http://schemas.openxmlformats.org/drawingml/2006/wordprocessingDrawing" xmlns:w10="urn:schemas-microsoft-com:office:word" xmlns:w="http://schemas.openxmlformats.org/wordprocessingml/2006/main" xmlns:w14="http://schemas.microsoft.com/office/word/2010/wordml" xmlns:wpg="http://schemas.microsoft.com/office/word/2010/wordprocessingGroup" xmlns:wpi="http://schemas.microsoft.com/office/word/2010/wordprocessingInk" xmlns:wne="http://schemas.microsoft.com/office/word/2006/wordml" xmlns:wps="http://schemas.microsoft.com/office/word/2010/wordprocessingShape" mc:Ignorable="w14 wp14">
+<w:endnotes xmlns:wpc="http://schemas.microsoft.com/office/word/2010/wordprocessingCanvas" xmlns:mo="http://schemas.microsoft.com/office/mac/office/2008/main" xmlns:mc="http://schemas.openxmlformats.org/markup-compatibility/2006" xmlns:mv="urn:schemas-microsoft-com:mac:vml" xmlns:o="urn:schemas-microsoft-com:office:office" xmlns:r="http://schemas.openxmlformats.org/officeDocument/2006/relationships" xmlns:m="http://schemas.openxmlformats.org/officeDocument/2006/math" xmlns:v="urn:schemas-microsoft-com:vml" xmlns:wp14="http://schemas.microsoft.com/office/word/2010/wordprocessingDrawing" xmlns:wp="http://schemas.openxmlformats.org/drawingml/2006/wordprocessingDrawing" xmlns:w10="urn:schemas-microsoft-com:office:word" xmlns:w="http://schemas.openxmlformats.org/wordprocessingml/2006/main" xmlns:w14="http://schemas.microsoft.com/office/word/2010/wordml" xmlns:w15="http://schemas.microsoft.com/office/word/2012/wordml" xmlns:wpg="http://schemas.microsoft.com/office/word/2010/wordprocessingGroup" xmlns:wpi="http://schemas.microsoft.com/office/word/2010/wordprocessingInk" xmlns:wne="http://schemas.microsoft.com/office/word/2006/wordml" xmlns:wps="http://schemas.microsoft.com/office/word/2010/wordprocessingShape" mc:Ignorable="w14 w15 wp14">
   <w:endnote w:type="separator" w:id="-1">
     <w:p>
       <w:r>
@@ -36057,7 +36093,7 @@
 </file>
 
 <file path=word/footer1.xml><?xml version="1.0" encoding="utf-8"?>
-<w:ftr xmlns:wpc="http://schemas.microsoft.com/office/word/2010/wordprocessingCanvas" xmlns:mo="http://schemas.microsoft.com/office/mac/office/2008/main" xmlns:mc="http://schemas.openxmlformats.org/markup-compatibility/2006" xmlns:mv="urn:schemas-microsoft-com:mac:vml" xmlns:o="urn:schemas-microsoft-com:office:office" xmlns:r="http://schemas.openxmlformats.org/officeDocument/2006/relationships" xmlns:m="http://schemas.openxmlformats.org/officeDocument/2006/math" xmlns:v="urn:schemas-microsoft-com:vml" xmlns:wp14="http://schemas.microsoft.com/office/word/2010/wordprocessingDrawing" xmlns:wp="http://schemas.openxmlformats.org/drawingml/2006/wordprocessingDrawing" xmlns:w10="urn:schemas-microsoft-com:office:word" xmlns:w="http://schemas.openxmlformats.org/wordprocessingml/2006/main" xmlns:w14="http://schemas.microsoft.com/office/word/2010/wordml" xmlns:wpg="http://schemas.microsoft.com/office/word/2010/wordprocessingGroup" xmlns:wpi="http://schemas.microsoft.com/office/word/2010/wordprocessingInk" xmlns:wne="http://schemas.microsoft.com/office/word/2006/wordml" xmlns:wps="http://schemas.microsoft.com/office/word/2010/wordprocessingShape" mc:Ignorable="w14 wp14">
+<w:ftr xmlns:wpc="http://schemas.microsoft.com/office/word/2010/wordprocessingCanvas" xmlns:mo="http://schemas.microsoft.com/office/mac/office/2008/main" xmlns:mc="http://schemas.openxmlformats.org/markup-compatibility/2006" xmlns:mv="urn:schemas-microsoft-com:mac:vml" xmlns:o="urn:schemas-microsoft-com:office:office" xmlns:r="http://schemas.openxmlformats.org/officeDocument/2006/relationships" xmlns:m="http://schemas.openxmlformats.org/officeDocument/2006/math" xmlns:v="urn:schemas-microsoft-com:vml" xmlns:wp14="http://schemas.microsoft.com/office/word/2010/wordprocessingDrawing" xmlns:wp="http://schemas.openxmlformats.org/drawingml/2006/wordprocessingDrawing" xmlns:w10="urn:schemas-microsoft-com:office:word" xmlns:w="http://schemas.openxmlformats.org/wordprocessingml/2006/main" xmlns:w14="http://schemas.microsoft.com/office/word/2010/wordml" xmlns:w15="http://schemas.microsoft.com/office/word/2012/wordml" xmlns:wpg="http://schemas.microsoft.com/office/word/2010/wordprocessingGroup" xmlns:wpi="http://schemas.microsoft.com/office/word/2010/wordprocessingInk" xmlns:wne="http://schemas.microsoft.com/office/word/2006/wordml" xmlns:wps="http://schemas.microsoft.com/office/word/2010/wordprocessingShape" mc:Ignorable="w14 w15 wp14">
   <w:p>
     <w:pPr>
       <w:pStyle w:val="Footer"/>
@@ -36095,7 +36131,7 @@
 </file>
 
 <file path=word/footer2.xml><?xml version="1.0" encoding="utf-8"?>
-<w:ftr xmlns:wpc="http://schemas.microsoft.com/office/word/2010/wordprocessingCanvas" xmlns:mo="http://schemas.microsoft.com/office/mac/office/2008/main" xmlns:mc="http://schemas.openxmlformats.org/markup-compatibility/2006" xmlns:mv="urn:schemas-microsoft-com:mac:vml" xmlns:o="urn:schemas-microsoft-com:office:office" xmlns:r="http://schemas.openxmlformats.org/officeDocument/2006/relationships" xmlns:m="http://schemas.openxmlformats.org/officeDocument/2006/math" xmlns:v="urn:schemas-microsoft-com:vml" xmlns:wp14="http://schemas.microsoft.com/office/word/2010/wordprocessingDrawing" xmlns:wp="http://schemas.openxmlformats.org/drawingml/2006/wordprocessingDrawing" xmlns:w10="urn:schemas-microsoft-com:office:word" xmlns:w="http://schemas.openxmlformats.org/wordprocessingml/2006/main" xmlns:w14="http://schemas.microsoft.com/office/word/2010/wordml" xmlns:wpg="http://schemas.microsoft.com/office/word/2010/wordprocessingGroup" xmlns:wpi="http://schemas.microsoft.com/office/word/2010/wordprocessingInk" xmlns:wne="http://schemas.microsoft.com/office/word/2006/wordml" xmlns:wps="http://schemas.microsoft.com/office/word/2010/wordprocessingShape" mc:Ignorable="w14 wp14">
+<w:ftr xmlns:wpc="http://schemas.microsoft.com/office/word/2010/wordprocessingCanvas" xmlns:mo="http://schemas.microsoft.com/office/mac/office/2008/main" xmlns:mc="http://schemas.openxmlformats.org/markup-compatibility/2006" xmlns:mv="urn:schemas-microsoft-com:mac:vml" xmlns:o="urn:schemas-microsoft-com:office:office" xmlns:r="http://schemas.openxmlformats.org/officeDocument/2006/relationships" xmlns:m="http://schemas.openxmlformats.org/officeDocument/2006/math" xmlns:v="urn:schemas-microsoft-com:vml" xmlns:wp14="http://schemas.microsoft.com/office/word/2010/wordprocessingDrawing" xmlns:wp="http://schemas.openxmlformats.org/drawingml/2006/wordprocessingDrawing" xmlns:w10="urn:schemas-microsoft-com:office:word" xmlns:w="http://schemas.openxmlformats.org/wordprocessingml/2006/main" xmlns:w14="http://schemas.microsoft.com/office/word/2010/wordml" xmlns:w15="http://schemas.microsoft.com/office/word/2012/wordml" xmlns:wpg="http://schemas.microsoft.com/office/word/2010/wordprocessingGroup" xmlns:wpi="http://schemas.microsoft.com/office/word/2010/wordprocessingInk" xmlns:wne="http://schemas.microsoft.com/office/word/2006/wordml" xmlns:wps="http://schemas.microsoft.com/office/word/2010/wordprocessingShape" mc:Ignorable="w14 w15 wp14">
   <w:p>
     <w:pPr>
       <w:pStyle w:val="Footer"/>
@@ -36106,7 +36142,7 @@
 </file>
 
 <file path=word/footer3.xml><?xml version="1.0" encoding="utf-8"?>
-<w:ftr xmlns:wpc="http://schemas.microsoft.com/office/word/2010/wordprocessingCanvas" xmlns:mo="http://schemas.microsoft.com/office/mac/office/2008/main" xmlns:mc="http://schemas.openxmlformats.org/markup-compatibility/2006" xmlns:mv="urn:schemas-microsoft-com:mac:vml" xmlns:o="urn:schemas-microsoft-com:office:office" xmlns:r="http://schemas.openxmlformats.org/officeDocument/2006/relationships" xmlns:m="http://schemas.openxmlformats.org/officeDocument/2006/math" xmlns:v="urn:schemas-microsoft-com:vml" xmlns:wp14="http://schemas.microsoft.com/office/word/2010/wordprocessingDrawing" xmlns:wp="http://schemas.openxmlformats.org/drawingml/2006/wordprocessingDrawing" xmlns:w10="urn:schemas-microsoft-com:office:word" xmlns:w="http://schemas.openxmlformats.org/wordprocessingml/2006/main" xmlns:w14="http://schemas.microsoft.com/office/word/2010/wordml" xmlns:wpg="http://schemas.microsoft.com/office/word/2010/wordprocessingGroup" xmlns:wpi="http://schemas.microsoft.com/office/word/2010/wordprocessingInk" xmlns:wne="http://schemas.microsoft.com/office/word/2006/wordml" xmlns:wps="http://schemas.microsoft.com/office/word/2010/wordprocessingShape" mc:Ignorable="w14 wp14">
+<w:ftr xmlns:wpc="http://schemas.microsoft.com/office/word/2010/wordprocessingCanvas" xmlns:mo="http://schemas.microsoft.com/office/mac/office/2008/main" xmlns:mc="http://schemas.openxmlformats.org/markup-compatibility/2006" xmlns:mv="urn:schemas-microsoft-com:mac:vml" xmlns:o="urn:schemas-microsoft-com:office:office" xmlns:r="http://schemas.openxmlformats.org/officeDocument/2006/relationships" xmlns:m="http://schemas.openxmlformats.org/officeDocument/2006/math" xmlns:v="urn:schemas-microsoft-com:vml" xmlns:wp14="http://schemas.microsoft.com/office/word/2010/wordprocessingDrawing" xmlns:wp="http://schemas.openxmlformats.org/drawingml/2006/wordprocessingDrawing" xmlns:w10="urn:schemas-microsoft-com:office:word" xmlns:w="http://schemas.openxmlformats.org/wordprocessingml/2006/main" xmlns:w14="http://schemas.microsoft.com/office/word/2010/wordml" xmlns:w15="http://schemas.microsoft.com/office/word/2012/wordml" xmlns:wpg="http://schemas.microsoft.com/office/word/2010/wordprocessingGroup" xmlns:wpi="http://schemas.microsoft.com/office/word/2010/wordprocessingInk" xmlns:wne="http://schemas.microsoft.com/office/word/2006/wordml" xmlns:wps="http://schemas.microsoft.com/office/word/2010/wordprocessingShape" mc:Ignorable="w14 w15 wp14">
   <w:p>
     <w:pPr>
       <w:pStyle w:val="Footer"/>
@@ -36138,7 +36174,7 @@
         <w:rStyle w:val="PageNumber"/>
         <w:noProof/>
       </w:rPr>
-      <w:t>4</w:t>
+      <w:t>28</w:t>
     </w:r>
     <w:r>
       <w:rPr>
@@ -36158,7 +36194,7 @@
 </file>
 
 <file path=word/footer4.xml><?xml version="1.0" encoding="utf-8"?>
-<w:ftr xmlns:wpc="http://schemas.microsoft.com/office/word/2010/wordprocessingCanvas" xmlns:mo="http://schemas.microsoft.com/office/mac/office/2008/main" xmlns:mc="http://schemas.openxmlformats.org/markup-compatibility/2006" xmlns:mv="urn:schemas-microsoft-com:mac:vml" xmlns:o="urn:schemas-microsoft-com:office:office" xmlns:r="http://schemas.openxmlformats.org/officeDocument/2006/relationships" xmlns:m="http://schemas.openxmlformats.org/officeDocument/2006/math" xmlns:v="urn:schemas-microsoft-com:vml" xmlns:wp14="http://schemas.microsoft.com/office/word/2010/wordprocessingDrawing" xmlns:wp="http://schemas.openxmlformats.org/drawingml/2006/wordprocessingDrawing" xmlns:w10="urn:schemas-microsoft-com:office:word" xmlns:w="http://schemas.openxmlformats.org/wordprocessingml/2006/main" xmlns:w14="http://schemas.microsoft.com/office/word/2010/wordml" xmlns:wpg="http://schemas.microsoft.com/office/word/2010/wordprocessingGroup" xmlns:wpi="http://schemas.microsoft.com/office/word/2010/wordprocessingInk" xmlns:wne="http://schemas.microsoft.com/office/word/2006/wordml" xmlns:wps="http://schemas.microsoft.com/office/word/2010/wordprocessingShape" mc:Ignorable="w14 wp14">
+<w:ftr xmlns:wpc="http://schemas.microsoft.com/office/word/2010/wordprocessingCanvas" xmlns:mo="http://schemas.microsoft.com/office/mac/office/2008/main" xmlns:mc="http://schemas.openxmlformats.org/markup-compatibility/2006" xmlns:mv="urn:schemas-microsoft-com:mac:vml" xmlns:o="urn:schemas-microsoft-com:office:office" xmlns:r="http://schemas.openxmlformats.org/officeDocument/2006/relationships" xmlns:m="http://schemas.openxmlformats.org/officeDocument/2006/math" xmlns:v="urn:schemas-microsoft-com:vml" xmlns:wp14="http://schemas.microsoft.com/office/word/2010/wordprocessingDrawing" xmlns:wp="http://schemas.openxmlformats.org/drawingml/2006/wordprocessingDrawing" xmlns:w10="urn:schemas-microsoft-com:office:word" xmlns:w="http://schemas.openxmlformats.org/wordprocessingml/2006/main" xmlns:w14="http://schemas.microsoft.com/office/word/2010/wordml" xmlns:w15="http://schemas.microsoft.com/office/word/2012/wordml" xmlns:wpg="http://schemas.microsoft.com/office/word/2010/wordprocessingGroup" xmlns:wpi="http://schemas.microsoft.com/office/word/2010/wordprocessingInk" xmlns:wne="http://schemas.microsoft.com/office/word/2006/wordml" xmlns:wps="http://schemas.microsoft.com/office/word/2010/wordprocessingShape" mc:Ignorable="w14 w15 wp14">
   <w:p>
     <w:pPr>
       <w:pStyle w:val="Footer"/>
@@ -36168,7 +36204,7 @@
 </file>
 
 <file path=word/footnotes.xml><?xml version="1.0" encoding="utf-8"?>
-<w:footnotes xmlns:wpc="http://schemas.microsoft.com/office/word/2010/wordprocessingCanvas" xmlns:mo="http://schemas.microsoft.com/office/mac/office/2008/main" xmlns:mc="http://schemas.openxmlformats.org/markup-compatibility/2006" xmlns:mv="urn:schemas-microsoft-com:mac:vml" xmlns:o="urn:schemas-microsoft-com:office:office" xmlns:r="http://schemas.openxmlformats.org/officeDocument/2006/relationships" xmlns:m="http://schemas.openxmlformats.org/officeDocument/2006/math" xmlns:v="urn:schemas-microsoft-com:vml" xmlns:wp14="http://schemas.microsoft.com/office/word/2010/wordprocessingDrawing" xmlns:wp="http://schemas.openxmlformats.org/drawingml/2006/wordprocessingDrawing" xmlns:w10="urn:schemas-microsoft-com:office:word" xmlns:w="http://schemas.openxmlformats.org/wordprocessingml/2006/main" xmlns:w14="http://schemas.microsoft.com/office/word/2010/wordml" xmlns:wpg="http://schemas.microsoft.com/office/word/2010/wordprocessingGroup" xmlns:wpi="http://schemas.microsoft.com/office/word/2010/wordprocessingInk" xmlns:wne="http://schemas.microsoft.com/office/word/2006/wordml" xmlns:wps="http://schemas.microsoft.com/office/word/2010/wordprocessingShape" mc:Ignorable="w14 wp14">
+<w:footnotes xmlns:wpc="http://schemas.microsoft.com/office/word/2010/wordprocessingCanvas" xmlns:mo="http://schemas.microsoft.com/office/mac/office/2008/main" xmlns:mc="http://schemas.openxmlformats.org/markup-compatibility/2006" xmlns:mv="urn:schemas-microsoft-com:mac:vml" xmlns:o="urn:schemas-microsoft-com:office:office" xmlns:r="http://schemas.openxmlformats.org/officeDocument/2006/relationships" xmlns:m="http://schemas.openxmlformats.org/officeDocument/2006/math" xmlns:v="urn:schemas-microsoft-com:vml" xmlns:wp14="http://schemas.microsoft.com/office/word/2010/wordprocessingDrawing" xmlns:wp="http://schemas.openxmlformats.org/drawingml/2006/wordprocessingDrawing" xmlns:w10="urn:schemas-microsoft-com:office:word" xmlns:w="http://schemas.openxmlformats.org/wordprocessingml/2006/main" xmlns:w14="http://schemas.microsoft.com/office/word/2010/wordml" xmlns:w15="http://schemas.microsoft.com/office/word/2012/wordml" xmlns:wpg="http://schemas.microsoft.com/office/word/2010/wordprocessingGroup" xmlns:wpi="http://schemas.microsoft.com/office/word/2010/wordprocessingInk" xmlns:wne="http://schemas.microsoft.com/office/word/2006/wordml" xmlns:wps="http://schemas.microsoft.com/office/word/2010/wordprocessingShape" mc:Ignorable="w14 w15 wp14">
   <w:footnote w:type="separator" w:id="-1">
     <w:p>
       <w:r>
@@ -36189,7 +36225,7 @@
 </file>
 
 <file path=word/numbering.xml><?xml version="1.0" encoding="utf-8"?>
-<w:numbering xmlns:wpc="http://schemas.microsoft.com/office/word/2010/wordprocessingCanvas" xmlns:mo="http://schemas.microsoft.com/office/mac/office/2008/main" xmlns:mc="http://schemas.openxmlformats.org/markup-compatibility/2006" xmlns:mv="urn:schemas-microsoft-com:mac:vml" xmlns:o="urn:schemas-microsoft-com:office:office" xmlns:r="http://schemas.openxmlformats.org/officeDocument/2006/relationships" xmlns:m="http://schemas.openxmlformats.org/officeDocument/2006/math" xmlns:v="urn:schemas-microsoft-com:vml" xmlns:wp14="http://schemas.microsoft.com/office/word/2010/wordprocessingDrawing" xmlns:wp="http://schemas.openxmlformats.org/drawingml/2006/wordprocessingDrawing" xmlns:w10="urn:schemas-microsoft-com:office:word" xmlns:w="http://schemas.openxmlformats.org/wordprocessingml/2006/main" xmlns:w14="http://schemas.microsoft.com/office/word/2010/wordml" xmlns:wpg="http://schemas.microsoft.com/office/word/2010/wordprocessingGroup" xmlns:wpi="http://schemas.microsoft.com/office/word/2010/wordprocessingInk" xmlns:wne="http://schemas.microsoft.com/office/word/2006/wordml" xmlns:wps="http://schemas.microsoft.com/office/word/2010/wordprocessingShape" mc:Ignorable="w14 wp14">
+<w:numbering xmlns:wpc="http://schemas.microsoft.com/office/word/2010/wordprocessingCanvas" xmlns:mo="http://schemas.microsoft.com/office/mac/office/2008/main" xmlns:mc="http://schemas.openxmlformats.org/markup-compatibility/2006" xmlns:mv="urn:schemas-microsoft-com:mac:vml" xmlns:o="urn:schemas-microsoft-com:office:office" xmlns:r="http://schemas.openxmlformats.org/officeDocument/2006/relationships" xmlns:m="http://schemas.openxmlformats.org/officeDocument/2006/math" xmlns:v="urn:schemas-microsoft-com:vml" xmlns:wp14="http://schemas.microsoft.com/office/word/2010/wordprocessingDrawing" xmlns:wp="http://schemas.openxmlformats.org/drawingml/2006/wordprocessingDrawing" xmlns:w10="urn:schemas-microsoft-com:office:word" xmlns:w="http://schemas.openxmlformats.org/wordprocessingml/2006/main" xmlns:w14="http://schemas.microsoft.com/office/word/2010/wordml" xmlns:w15="http://schemas.microsoft.com/office/word/2012/wordml" xmlns:wpg="http://schemas.microsoft.com/office/word/2010/wordprocessingGroup" xmlns:wpi="http://schemas.microsoft.com/office/word/2010/wordprocessingInk" xmlns:wne="http://schemas.microsoft.com/office/word/2006/wordml" xmlns:wps="http://schemas.microsoft.com/office/word/2010/wordprocessingShape" mc:Ignorable="w14 w15 wp14">
   <w:abstractNum w:abstractNumId="0">
     <w:nsid w:val="00000001"/>
     <w:multiLevelType w:val="multilevel"/>
@@ -36956,7 +36992,7 @@
 </file>
 
 <file path=word/styles.xml><?xml version="1.0" encoding="utf-8"?>
-<w:styles xmlns:mc="http://schemas.openxmlformats.org/markup-compatibility/2006" xmlns:r="http://schemas.openxmlformats.org/officeDocument/2006/relationships" xmlns:w="http://schemas.openxmlformats.org/wordprocessingml/2006/main" xmlns:w14="http://schemas.microsoft.com/office/word/2010/wordml" mc:Ignorable="w14">
+<w:styles xmlns:mc="http://schemas.openxmlformats.org/markup-compatibility/2006" xmlns:r="http://schemas.openxmlformats.org/officeDocument/2006/relationships" xmlns:w="http://schemas.openxmlformats.org/wordprocessingml/2006/main" xmlns:w14="http://schemas.microsoft.com/office/word/2010/wordml" xmlns:w15="http://schemas.microsoft.com/office/word/2012/wordml" mc:Ignorable="w14 w15">
   <w:docDefaults>
     <w:rPrDefault>
       <w:rPr>
@@ -36966,610 +37002,389 @@
     </w:rPrDefault>
     <w:pPrDefault/>
   </w:docDefaults>
-  <w:latentStyles w:defLockedState="0" w:defUIPriority="99" w:defSemiHidden="1" w:defUnhideWhenUsed="1" w:defQFormat="0" w:count="276">
-    <w:lsdException w:name="Normal" w:semiHidden="0" w:uiPriority="0" w:unhideWhenUsed="0" w:qFormat="1"/>
-    <w:lsdException w:name="heading 1" w:semiHidden="0" w:uiPriority="0" w:unhideWhenUsed="0" w:qFormat="1"/>
-    <w:lsdException w:name="heading 2" w:semiHidden="0" w:uiPriority="0" w:unhideWhenUsed="0" w:qFormat="1"/>
-    <w:lsdException w:name="heading 3" w:semiHidden="0" w:uiPriority="9" w:unhideWhenUsed="0" w:qFormat="1"/>
-    <w:lsdException w:name="heading 4" w:uiPriority="9" w:qFormat="1"/>
-    <w:lsdException w:name="heading 5" w:uiPriority="9" w:qFormat="1"/>
-    <w:lsdException w:name="heading 6" w:uiPriority="9" w:qFormat="1"/>
-    <w:lsdException w:name="heading 7" w:semiHidden="0" w:uiPriority="9" w:unhideWhenUsed="0" w:qFormat="1"/>
-    <w:lsdException w:name="heading 8" w:uiPriority="9" w:qFormat="1"/>
-    <w:lsdException w:name="heading 9" w:uiPriority="9" w:qFormat="1"/>
-    <w:lsdException w:name="toc 1" w:uiPriority="39"/>
-    <w:lsdException w:name="toc 2" w:uiPriority="39"/>
-    <w:lsdException w:name="toc 3" w:uiPriority="39"/>
-    <w:lsdException w:name="toc 4" w:uiPriority="39"/>
-    <w:lsdException w:name="toc 5" w:uiPriority="39"/>
-    <w:lsdException w:name="toc 6" w:uiPriority="39"/>
-    <w:lsdException w:name="toc 7" w:uiPriority="39"/>
-    <w:lsdException w:name="toc 8" w:uiPriority="39"/>
-    <w:lsdException w:name="toc 9" w:uiPriority="39"/>
-    <w:lsdException w:name="caption" w:semiHidden="0" w:uiPriority="35" w:unhideWhenUsed="0" w:qFormat="1"/>
-    <w:lsdException w:name="Title" w:semiHidden="0" w:uiPriority="10" w:unhideWhenUsed="0" w:qFormat="1"/>
-    <w:lsdException w:name="Default Paragraph Font" w:uiPriority="1"/>
-    <w:lsdException w:name="Subtitle" w:semiHidden="0" w:uiPriority="11" w:unhideWhenUsed="0" w:qFormat="1"/>
-    <w:lsdException w:name="Strong" w:semiHidden="0" w:uiPriority="22" w:unhideWhenUsed="0" w:qFormat="1"/>
-    <w:lsdException w:name="Emphasis" w:semiHidden="0" w:uiPriority="20" w:unhideWhenUsed="0" w:qFormat="1"/>
-    <w:lsdException w:name="Table Grid" w:semiHidden="0" w:uiPriority="59" w:unhideWhenUsed="0"/>
-    <w:lsdException w:name="Placeholder Text" w:unhideWhenUsed="0"/>
-    <w:lsdException w:name="No Spacing" w:semiHidden="0" w:uiPriority="1" w:unhideWhenUsed="0" w:qFormat="1"/>
-    <w:lsdException w:name="Light Shading" w:semiHidden="0" w:uiPriority="60" w:unhideWhenUsed="0"/>
-    <w:lsdException w:name="Light List" w:semiHidden="0" w:uiPriority="61" w:unhideWhenUsed="0"/>
-    <w:lsdException w:name="Light Grid" w:semiHidden="0" w:uiPriority="62" w:unhideWhenUsed="0"/>
-    <w:lsdException w:name="Medium Shading 1" w:semiHidden="0" w:uiPriority="63" w:unhideWhenUsed="0"/>
-    <w:lsdException w:name="Medium Shading 2" w:semiHidden="0" w:uiPriority="64" w:unhideWhenUsed="0"/>
-    <w:lsdException w:name="Medium List 1" w:semiHidden="0" w:uiPriority="65" w:unhideWhenUsed="0"/>
-    <w:lsdException w:name="Medium List 2" w:semiHidden="0" w:uiPriority="66" w:unhideWhenUsed="0"/>
-    <w:lsdException w:name="Medium Grid 1" w:semiHidden="0" w:uiPriority="67" w:unhideWhenUsed="0"/>
-    <w:lsdException w:name="Medium Grid 2" w:semiHidden="0" w:uiPriority="68" w:unhideWhenUsed="0"/>
-    <w:lsdException w:name="Medium Grid 3" w:semiHidden="0" w:uiPriority="69" w:unhideWhenUsed="0"/>
-    <w:lsdException w:name="Dark List" w:semiHidden="0" w:uiPriority="70" w:unhideWhenUsed="0"/>
-    <w:lsdException w:name="Colorful Shading" w:semiHidden="0" w:uiPriority="71" w:unhideWhenUsed="0"/>
-    <w:lsdException w:name="Colorful List" w:semiHidden="0" w:uiPriority="72" w:unhideWhenUsed="0"/>
-    <w:lsdException w:name="Colorful Grid" w:semiHidden="0" w:uiPriority="73" w:unhideWhenUsed="0"/>
-    <w:lsdException w:name="Light Shading Accent 1" w:semiHidden="0" w:uiPriority="60" w:unhideWhenUsed="0"/>
-    <w:lsdException w:name="Light List Accent 1" w:semiHidden="0" w:uiPriority="61" w:unhideWhenUsed="0"/>
-    <w:lsdException w:name="Light Grid Accent 1" w:semiHidden="0" w:uiPriority="62" w:unhideWhenUsed="0"/>
-    <w:lsdException w:name="Medium Shading 1 Accent 1" w:semiHidden="0" w:uiPriority="63" w:unhideWhenUsed="0"/>
-    <w:lsdException w:name="Medium Shading 2 Accent 1" w:semiHidden="0" w:uiPriority="64" w:unhideWhenUsed="0"/>
-    <w:lsdException w:name="Medium List 1 Accent 1" w:semiHidden="0" w:uiPriority="65" w:unhideWhenUsed="0"/>
-    <w:lsdException w:name="Revision" w:unhideWhenUsed="0"/>
-    <w:lsdException w:name="List Paragraph" w:semiHidden="0" w:uiPriority="34" w:unhideWhenUsed="0" w:qFormat="1"/>
-    <w:lsdException w:name="Quote" w:semiHidden="0" w:uiPriority="29" w:unhideWhenUsed="0" w:qFormat="1"/>
-    <w:lsdException w:name="Intense Quote" w:semiHidden="0" w:uiPriority="30" w:unhideWhenUsed="0" w:qFormat="1"/>
-    <w:lsdException w:name="Medium List 2 Accent 1" w:semiHidden="0" w:uiPriority="66" w:unhideWhenUsed="0"/>
-    <w:lsdException w:name="Medium Grid 1 Accent 1" w:semiHidden="0" w:uiPriority="67" w:unhideWhenUsed="0"/>
-    <w:lsdException w:name="Medium Grid 2 Accent 1" w:semiHidden="0" w:uiPriority="68" w:unhideWhenUsed="0"/>
-    <w:lsdException w:name="Medium Grid 3 Accent 1" w:semiHidden="0" w:uiPriority="69" w:unhideWhenUsed="0"/>
-    <w:lsdException w:name="Dark List Accent 1" w:semiHidden="0" w:uiPriority="70" w:unhideWhenUsed="0"/>
-    <w:lsdException w:name="Colorful Shading Accent 1" w:semiHidden="0" w:uiPriority="71" w:unhideWhenUsed="0"/>
-    <w:lsdException w:name="Colorful List Accent 1" w:semiHidden="0" w:uiPriority="72" w:unhideWhenUsed="0"/>
-    <w:lsdException w:name="Colorful Grid Accent 1" w:semiHidden="0" w:uiPriority="73" w:unhideWhenUsed="0"/>
-    <w:lsdException w:name="Light Shading Accent 2" w:semiHidden="0" w:uiPriority="60" w:unhideWhenUsed="0"/>
-    <w:lsdException w:name="Light List Accent 2" w:semiHidden="0" w:uiPriority="61" w:unhideWhenUsed="0"/>
-    <w:lsdException w:name="Light Grid Accent 2" w:semiHidden="0" w:uiPriority="62" w:unhideWhenUsed="0"/>
-    <w:lsdException w:name="Medium Shading 1 Accent 2" w:semiHidden="0" w:uiPriority="63" w:unhideWhenUsed="0"/>
-    <w:lsdException w:name="Medium Shading 2 Accent 2" w:semiHidden="0" w:uiPriority="64" w:unhideWhenUsed="0"/>
-    <w:lsdException w:name="Medium List 1 Accent 2" w:semiHidden="0" w:uiPriority="65" w:unhideWhenUsed="0"/>
-    <w:lsdException w:name="Medium List 2 Accent 2" w:semiHidden="0" w:uiPriority="66" w:unhideWhenUsed="0"/>
-    <w:lsdException w:name="Medium Grid 1 Accent 2" w:semiHidden="0" w:uiPriority="67" w:unhideWhenUsed="0"/>
-    <w:lsdException w:name="Medium Grid 2 Accent 2" w:semiHidden="0" w:uiPriority="68" w:unhideWhenUsed="0"/>
-    <w:lsdException w:name="Medium Grid 3 Accent 2" w:semiHidden="0" w:uiPriority="69" w:unhideWhenUsed="0"/>
-    <w:lsdException w:name="Dark List Accent 2" w:semiHidden="0" w:uiPriority="70" w:unhideWhenUsed="0"/>
-    <w:lsdException w:name="Colorful Shading Accent 2" w:semiHidden="0" w:uiPriority="71" w:unhideWhenUsed="0"/>
-    <w:lsdException w:name="Colorful List Accent 2" w:semiHidden="0" w:uiPriority="72" w:unhideWhenUsed="0"/>
-    <w:lsdException w:name="Colorful Grid Accent 2" w:semiHidden="0" w:uiPriority="73" w:unhideWhenUsed="0"/>
-    <w:lsdException w:name="Light Shading Accent 3" w:semiHidden="0" w:uiPriority="60" w:unhideWhenUsed="0"/>
-    <w:lsdException w:name="Light List Accent 3" w:semiHidden="0" w:uiPriority="61" w:unhideWhenUsed="0"/>
-    <w:lsdException w:name="Light Grid Accent 3" w:semiHidden="0" w:uiPriority="62" w:unhideWhenUsed="0"/>
-    <w:lsdException w:name="Medium Shading 1 Accent 3" w:semiHidden="0" w:uiPriority="63" w:unhideWhenUsed="0"/>
-    <w:lsdException w:name="Medium Shading 2 Accent 3" w:semiHidden="0" w:uiPriority="64" w:unhideWhenUsed="0"/>
-    <w:lsdException w:name="Medium List 1 Accent 3" w:semiHidden="0" w:uiPriority="65" w:unhideWhenUsed="0"/>
-    <w:lsdException w:name="Medium List 2 Accent 3" w:semiHidden="0" w:uiPriority="66" w:unhideWhenUsed="0"/>
-    <w:lsdException w:name="Medium Grid 1 Accent 3" w:semiHidden="0" w:uiPriority="67" w:unhideWhenUsed="0"/>
-    <w:lsdException w:name="Medium Grid 2 Accent 3" w:semiHidden="0" w:uiPriority="68" w:unhideWhenUsed="0"/>
-    <w:lsdException w:name="Medium Grid 3 Accent 3" w:semiHidden="0" w:uiPriority="69" w:unhideWhenUsed="0"/>
-    <w:lsdException w:name="Dark List Accent 3" w:semiHidden="0" w:uiPriority="70" w:unhideWhenUsed="0"/>
-    <w:lsdException w:name="Colorful Shading Accent 3" w:semiHidden="0" w:uiPriority="71" w:unhideWhenUsed="0"/>
-    <w:lsdException w:name="Colorful List Accent 3" w:semiHidden="0" w:uiPriority="72" w:unhideWhenUsed="0"/>
-    <w:lsdException w:name="Colorful Grid Accent 3" w:semiHidden="0" w:uiPriority="73" w:unhideWhenUsed="0"/>
-    <w:lsdException w:name="Light Shading Accent 4" w:semiHidden="0" w:uiPriority="60" w:unhideWhenUsed="0"/>
-    <w:lsdException w:name="Light List Accent 4" w:semiHidden="0" w:uiPriority="61" w:unhideWhenUsed="0"/>
-    <w:lsdException w:name="Light Grid Accent 4" w:semiHidden="0" w:uiPriority="62" w:unhideWhenUsed="0"/>
-    <w:lsdException w:name="Medium Shading 1 Accent 4" w:semiHidden="0" w:uiPriority="63" w:unhideWhenUsed="0"/>
-    <w:lsdException w:name="Medium Shading 2 Accent 4" w:semiHidden="0" w:uiPriority="64" w:unhideWhenUsed="0"/>
-    <w:lsdException w:name="Medium List 1 Accent 4" w:semiHidden="0" w:uiPriority="65" w:unhideWhenUsed="0"/>
-    <w:lsdException w:name="Medium List 2 Accent 4" w:semiHidden="0" w:uiPriority="66" w:unhideWhenUsed="0"/>
-    <w:lsdException w:name="Medium Grid 1 Accent 4" w:semiHidden="0" w:uiPriority="67" w:unhideWhenUsed="0"/>
-    <w:lsdException w:name="Medium Grid 2 Accent 4" w:semiHidden="0" w:uiPriority="68" w:unhideWhenUsed="0"/>
-    <w:lsdException w:name="Medium Grid 3 Accent 4" w:semiHidden="0" w:uiPriority="69" w:unhideWhenUsed="0"/>
-    <w:lsdException w:name="Dark List Accent 4" w:semiHidden="0" w:uiPriority="70" w:unhideWhenUsed="0"/>
-    <w:lsdException w:name="Colorful Shading Accent 4" w:semiHidden="0" w:uiPriority="71" w:unhideWhenUsed="0"/>
-    <w:lsdException w:name="Colorful List Accent 4" w:semiHidden="0" w:uiPriority="72" w:unhideWhenUsed="0"/>
-    <w:lsdException w:name="Colorful Grid Accent 4" w:semiHidden="0" w:uiPriority="73" w:unhideWhenUsed="0"/>
-    <w:lsdException w:name="Light Shading Accent 5" w:semiHidden="0" w:uiPriority="60" w:unhideWhenUsed="0"/>
-    <w:lsdException w:name="Light List Accent 5" w:semiHidden="0" w:uiPriority="61" w:unhideWhenUsed="0"/>
-    <w:lsdException w:name="Light Grid Accent 5" w:semiHidden="0" w:uiPriority="62" w:unhideWhenUsed="0"/>
-    <w:lsdException w:name="Medium Shading 1 Accent 5" w:semiHidden="0" w:uiPriority="63" w:unhideWhenUsed="0"/>
-    <w:lsdException w:name="Medium Shading 2 Accent 5" w:semiHidden="0" w:uiPriority="64" w:unhideWhenUsed="0"/>
-    <w:lsdException w:name="Medium List 1 Accent 5" w:semiHidden="0" w:uiPriority="65" w:unhideWhenUsed="0"/>
-    <w:lsdException w:name="Medium List 2 Accent 5" w:semiHidden="0" w:uiPriority="66" w:unhideWhenUsed="0"/>
-    <w:lsdException w:name="Medium Grid 1 Accent 5" w:semiHidden="0" w:uiPriority="67" w:unhideWhenUsed="0"/>
-    <w:lsdException w:name="Medium Grid 2 Accent 5" w:semiHidden="0" w:uiPriority="68" w:unhideWhenUsed="0"/>
-    <w:lsdException w:name="Medium Grid 3 Accent 5" w:semiHidden="0" w:uiPriority="69" w:unhideWhenUsed="0"/>
-    <w:lsdException w:name="Dark List Accent 5" w:semiHidden="0" w:uiPriority="70" w:unhideWhenUsed="0"/>
-    <w:lsdException w:name="Colorful Shading Accent 5" w:semiHidden="0" w:uiPriority="71" w:unhideWhenUsed="0"/>
-    <w:lsdException w:name="Colorful List Accent 5" w:semiHidden="0" w:uiPriority="72" w:unhideWhenUsed="0"/>
-    <w:lsdException w:name="Colorful Grid Accent 5" w:semiHidden="0" w:uiPriority="73" w:unhideWhenUsed="0"/>
-    <w:lsdException w:name="Light Shading Accent 6" w:semiHidden="0" w:uiPriority="60" w:unhideWhenUsed="0"/>
-    <w:lsdException w:name="Light List Accent 6" w:semiHidden="0" w:uiPriority="61" w:unhideWhenUsed="0"/>
-    <w:lsdException w:name="Light Grid Accent 6" w:semiHidden="0" w:uiPriority="62" w:unhideWhenUsed="0"/>
-    <w:lsdException w:name="Medium Shading 1 Accent 6" w:semiHidden="0" w:uiPriority="63" w:unhideWhenUsed="0"/>
-    <w:lsdException w:name="Medium Shading 2 Accent 6" w:semiHidden="0" w:uiPriority="64" w:unhideWhenUsed="0"/>
-    <w:lsdException w:name="Medium List 1 Accent 6" w:semiHidden="0" w:uiPriority="65" w:unhideWhenUsed="0"/>
-    <w:lsdException w:name="Medium List 2 Accent 6" w:semiHidden="0" w:uiPriority="66" w:unhideWhenUsed="0"/>
-    <w:lsdException w:name="Medium Grid 1 Accent 6" w:semiHidden="0" w:uiPriority="67" w:unhideWhenUsed="0"/>
-    <w:lsdException w:name="Medium Grid 2 Accent 6" w:semiHidden="0" w:uiPriority="68" w:unhideWhenUsed="0"/>
-    <w:lsdException w:name="Medium Grid 3 Accent 6" w:semiHidden="0" w:uiPriority="69" w:unhideWhenUsed="0"/>
-    <w:lsdException w:name="Dark List Accent 6" w:semiHidden="0" w:uiPriority="70" w:unhideWhenUsed="0"/>
-    <w:lsdException w:name="Colorful Shading Accent 6" w:semiHidden="0" w:uiPriority="71" w:unhideWhenUsed="0"/>
-    <w:lsdException w:name="Colorful List Accent 6" w:semiHidden="0" w:uiPriority="72" w:unhideWhenUsed="0"/>
-    <w:lsdException w:name="Colorful Grid Accent 6" w:semiHidden="0" w:uiPriority="73" w:unhideWhenUsed="0"/>
-    <w:lsdException w:name="Subtle Emphasis" w:semiHidden="0" w:uiPriority="19" w:unhideWhenUsed="0" w:qFormat="1"/>
-    <w:lsdException w:name="Intense Emphasis" w:semiHidden="0" w:uiPriority="21" w:unhideWhenUsed="0" w:qFormat="1"/>
-    <w:lsdException w:name="Subtle Reference" w:semiHidden="0" w:uiPriority="31" w:unhideWhenUsed="0" w:qFormat="1"/>
-    <w:lsdException w:name="Intense Reference" w:semiHidden="0" w:uiPriority="32" w:unhideWhenUsed="0" w:qFormat="1"/>
-    <w:lsdException w:name="Book Title" w:semiHidden="0" w:uiPriority="33" w:unhideWhenUsed="0" w:qFormat="1"/>
-    <w:lsdException w:name="Bibliography" w:uiPriority="37"/>
-    <w:lsdException w:name="TOC Heading" w:uiPriority="39" w:qFormat="1"/>
-  </w:latentStyles>
-  <w:style w:type="paragraph" w:default="1" w:styleId="Normal">
-    <w:name w:val="Normal"/>
-    <w:qFormat/>
-    <w:pPr>
-      <w:widowControl w:val="0"/>
-      <w:suppressAutoHyphens/>
-    </w:pPr>
-  </w:style>
-  <w:style w:type="paragraph" w:styleId="Heading1">
-    <w:name w:val="heading 1"/>
-    <w:basedOn w:val="BodyText"/>
-    <w:next w:val="Normal"/>
-    <w:link w:val="Heading1Char"/>
-    <w:autoRedefine/>
-    <w:qFormat/>
-    <w:rsid w:val="00B94E0C"/>
-    <w:pPr>
-      <w:shd w:val="clear" w:color="auto" w:fill="000000"/>
-      <w:spacing w:after="0"/>
-      <w:ind w:right="-26"/>
-      <w:jc w:val="center"/>
-      <w:outlineLvl w:val="0"/>
-    </w:pPr>
-    <w:rPr>
-      <w:rFonts w:ascii="Century Gothic" w:hAnsi="Century Gothic"/>
-      <w:color w:val="FFFFFF"/>
-      <w:sz w:val="40"/>
-      <w:szCs w:val="40"/>
-    </w:rPr>
-  </w:style>
-  <w:style w:type="paragraph" w:styleId="Heading2">
-    <w:name w:val="heading 2"/>
-    <w:basedOn w:val="Heading1"/>
-    <w:next w:val="BodyText"/>
-    <w:qFormat/>
-    <w:rsid w:val="0047700F"/>
-    <w:pPr>
-      <w:numPr>
-        <w:numId w:val="2"/>
-      </w:numPr>
-      <w:ind w:left="0" w:firstLine="0"/>
-      <w:jc w:val="left"/>
-      <w:outlineLvl w:val="1"/>
-    </w:pPr>
-    <w:rPr>
-      <w:sz w:val="22"/>
-      <w:szCs w:val="22"/>
-    </w:rPr>
-  </w:style>
-  <w:style w:type="paragraph" w:styleId="Heading3">
-    <w:name w:val="heading 3"/>
-    <w:basedOn w:val="Heading"/>
-    <w:next w:val="BodyText"/>
-    <w:qFormat/>
-    <w:pPr>
-      <w:numPr>
-        <w:ilvl w:val="2"/>
-        <w:numId w:val="1"/>
-      </w:numPr>
-      <w:outlineLvl w:val="2"/>
-    </w:pPr>
-  </w:style>
-  <w:style w:type="paragraph" w:styleId="Heading7">
-    <w:name w:val="heading 7"/>
-    <w:basedOn w:val="Normal"/>
-    <w:next w:val="Normal"/>
-    <w:qFormat/>
-    <w:pPr>
-      <w:keepNext/>
-      <w:ind w:left="720" w:firstLine="720"/>
-      <w:jc w:val="center"/>
-      <w:outlineLvl w:val="6"/>
-    </w:pPr>
-  </w:style>
-  <w:style w:type="character" w:default="1" w:styleId="DefaultParagraphFont">
-    <w:name w:val="Default Paragraph Font"/>
-    <w:uiPriority w:val="1"/>
-    <w:semiHidden/>
-    <w:unhideWhenUsed/>
-  </w:style>
-  <w:style w:type="table" w:default="1" w:styleId="TableNormal">
-    <w:name w:val="Normal Table"/>
-    <w:uiPriority w:val="99"/>
-    <w:semiHidden/>
-    <w:unhideWhenUsed/>
-    <w:tblPr>
-      <w:tblInd w:w="0" w:type="dxa"/>
-      <w:tblCellMar>
-        <w:top w:w="0" w:type="dxa"/>
-        <w:left w:w="108" w:type="dxa"/>
-        <w:bottom w:w="0" w:type="dxa"/>
-        <w:right w:w="108" w:type="dxa"/>
-      </w:tblCellMar>
-    </w:tblPr>
-  </w:style>
-  <w:style w:type="numbering" w:default="1" w:styleId="NoList">
-    <w:name w:val="No List"/>
-    <w:uiPriority w:val="99"/>
-    <w:semiHidden/>
-    <w:unhideWhenUsed/>
-  </w:style>
-  <w:style w:type="character" w:customStyle="1" w:styleId="WW8Num2z0">
-    <w:name w:val="WW8Num2z0"/>
-    <w:rPr>
-      <w:rFonts w:ascii="Wingdings" w:hAnsi="Wingdings" w:cs="Wingdings"/>
-    </w:rPr>
-  </w:style>
-  <w:style w:type="character" w:customStyle="1" w:styleId="Absatz-Standardschriftart">
-    <w:name w:val="Absatz-Standardschriftart"/>
-  </w:style>
-  <w:style w:type="character" w:customStyle="1" w:styleId="NumberingSymbols">
-    <w:name w:val="Numbering Symbols"/>
-  </w:style>
-  <w:style w:type="character" w:customStyle="1" w:styleId="Bullets">
-    <w:name w:val="Bullets"/>
-  </w:style>
-  <w:style w:type="paragraph" w:customStyle="1" w:styleId="Heading">
-    <w:name w:val="Heading"/>
-    <w:basedOn w:val="Normal"/>
-    <w:next w:val="BodyText"/>
-    <w:pPr>
-      <w:keepNext/>
-      <w:spacing w:before="240" w:after="120"/>
-    </w:pPr>
-  </w:style>
-  <w:style w:type="paragraph" w:styleId="BodyText">
-    <w:name w:val="Body Text"/>
-    <w:basedOn w:val="Normal"/>
-    <w:pPr>
-      <w:spacing w:after="120"/>
-    </w:pPr>
-  </w:style>
-  <w:style w:type="paragraph" w:styleId="List">
-    <w:name w:val="List"/>
-    <w:basedOn w:val="BodyText"/>
-    <w:rPr>
-      <w:rFonts w:cs="Lohit Hindi"/>
-    </w:rPr>
-  </w:style>
-  <w:style w:type="paragraph" w:styleId="Caption">
-    <w:name w:val="caption"/>
-    <w:basedOn w:val="Normal"/>
-    <w:qFormat/>
-    <w:pPr>
-      <w:suppressLineNumbers/>
-      <w:spacing w:before="120" w:after="120"/>
-    </w:pPr>
-  </w:style>
-  <w:style w:type="paragraph" w:customStyle="1" w:styleId="Index">
-    <w:name w:val="Index"/>
-    <w:basedOn w:val="Normal"/>
-    <w:pPr>
-      <w:suppressLineNumbers/>
-    </w:pPr>
-    <w:rPr>
-      <w:rFonts w:cs="Lohit Hindi"/>
-    </w:rPr>
-  </w:style>
-  <w:style w:type="paragraph" w:customStyle="1" w:styleId="TableContents">
-    <w:name w:val="Table Contents"/>
-    <w:basedOn w:val="Normal"/>
-    <w:pPr>
-      <w:suppressLineNumbers/>
-    </w:pPr>
-  </w:style>
-  <w:style w:type="paragraph" w:customStyle="1" w:styleId="NormalBullet">
-    <w:name w:val="Normal Bullet"/>
-    <w:basedOn w:val="Normal"/>
-    <w:pPr>
-      <w:numPr>
-        <w:numId w:val="3"/>
-      </w:numPr>
-    </w:pPr>
-  </w:style>
-  <w:style w:type="paragraph" w:styleId="Footer">
-    <w:name w:val="footer"/>
-    <w:basedOn w:val="Normal"/>
-    <w:pPr>
-      <w:suppressLineNumbers/>
-      <w:tabs>
-        <w:tab w:val="center" w:pos="4986"/>
-        <w:tab w:val="right" w:pos="9972"/>
-      </w:tabs>
-    </w:pPr>
-  </w:style>
-  <w:style w:type="paragraph" w:customStyle="1" w:styleId="TableHeading">
-    <w:name w:val="Table Heading"/>
-    <w:basedOn w:val="TableContents"/>
-    <w:pPr>
-      <w:jc w:val="center"/>
-    </w:pPr>
-    <w:rPr>
-      <w:b/>
-      <w:bCs/>
-    </w:rPr>
-  </w:style>
-  <w:style w:type="paragraph" w:styleId="Header">
-    <w:name w:val="header"/>
-    <w:basedOn w:val="Normal"/>
-    <w:pPr>
-      <w:suppressLineNumbers/>
-      <w:tabs>
-        <w:tab w:val="center" w:pos="4986"/>
-        <w:tab w:val="right" w:pos="9972"/>
-      </w:tabs>
-    </w:pPr>
-  </w:style>
-  <w:style w:type="table" w:styleId="TableGrid">
-    <w:name w:val="Table Grid"/>
-    <w:basedOn w:val="TableNormal"/>
-    <w:uiPriority w:val="59"/>
-    <w:rsid w:val="005059E7"/>
-    <w:tblPr>
-      <w:tblInd w:w="0" w:type="dxa"/>
-      <w:tblBorders>
-        <w:top w:val="single" w:sz="4" w:space="0" w:color="auto"/>
-        <w:left w:val="single" w:sz="4" w:space="0" w:color="auto"/>
-        <w:bottom w:val="single" w:sz="4" w:space="0" w:color="auto"/>
-        <w:right w:val="single" w:sz="4" w:space="0" w:color="auto"/>
-        <w:insideH w:val="single" w:sz="4" w:space="0" w:color="auto"/>
-        <w:insideV w:val="single" w:sz="4" w:space="0" w:color="auto"/>
-      </w:tblBorders>
-      <w:tblCellMar>
-        <w:top w:w="0" w:type="dxa"/>
-        <w:left w:w="108" w:type="dxa"/>
-        <w:bottom w:w="0" w:type="dxa"/>
-        <w:right w:w="108" w:type="dxa"/>
-      </w:tblCellMar>
-    </w:tblPr>
-  </w:style>
-  <w:style w:type="character" w:styleId="PageNumber">
-    <w:name w:val="page number"/>
-    <w:uiPriority w:val="99"/>
-    <w:semiHidden/>
-    <w:unhideWhenUsed/>
-    <w:rsid w:val="002E1AAC"/>
-  </w:style>
-  <w:style w:type="paragraph" w:styleId="ListParagraph">
-    <w:name w:val="List Paragraph"/>
-    <w:basedOn w:val="Normal"/>
-    <w:uiPriority w:val="34"/>
-    <w:qFormat/>
-    <w:rsid w:val="00DD503D"/>
-    <w:pPr>
-      <w:ind w:left="720"/>
-      <w:contextualSpacing/>
-    </w:pPr>
-  </w:style>
-  <w:style w:type="paragraph" w:styleId="NoSpacing">
-    <w:name w:val="No Spacing"/>
-    <w:uiPriority w:val="1"/>
-    <w:qFormat/>
-    <w:rsid w:val="00141228"/>
-    <w:pPr>
-      <w:widowControl w:val="0"/>
-      <w:suppressAutoHyphens/>
-    </w:pPr>
-  </w:style>
-  <w:style w:type="paragraph" w:styleId="BalloonText">
-    <w:name w:val="Balloon Text"/>
-    <w:basedOn w:val="Normal"/>
-    <w:link w:val="BalloonTextChar"/>
-    <w:uiPriority w:val="99"/>
-    <w:semiHidden/>
-    <w:unhideWhenUsed/>
-    <w:rsid w:val="0002560B"/>
-    <w:rPr>
-      <w:rFonts w:ascii="Lucida Grande" w:hAnsi="Lucida Grande"/>
-      <w:sz w:val="18"/>
-      <w:szCs w:val="18"/>
-    </w:rPr>
-  </w:style>
-  <w:style w:type="character" w:customStyle="1" w:styleId="BalloonTextChar">
-    <w:name w:val="Balloon Text Char"/>
-    <w:basedOn w:val="DefaultParagraphFont"/>
-    <w:link w:val="BalloonText"/>
-    <w:uiPriority w:val="99"/>
-    <w:semiHidden/>
-    <w:rsid w:val="0002560B"/>
-    <w:rPr>
-      <w:rFonts w:ascii="Lucida Grande" w:hAnsi="Lucida Grande"/>
-      <w:sz w:val="18"/>
-      <w:szCs w:val="18"/>
-    </w:rPr>
-  </w:style>
-  <w:style w:type="character" w:customStyle="1" w:styleId="Heading1Char">
-    <w:name w:val="Heading 1 Char"/>
-    <w:basedOn w:val="DefaultParagraphFont"/>
-    <w:link w:val="Heading1"/>
-    <w:rsid w:val="00B94E0C"/>
-    <w:rPr>
-      <w:rFonts w:ascii="Century Gothic" w:hAnsi="Century Gothic"/>
-      <w:color w:val="FFFFFF"/>
-      <w:sz w:val="40"/>
-      <w:szCs w:val="40"/>
-      <w:shd w:val="clear" w:color="auto" w:fill="000000"/>
-    </w:rPr>
-  </w:style>
-  <w:style w:type="paragraph" w:customStyle="1" w:styleId="Code">
-    <w:name w:val="Code"/>
-    <w:basedOn w:val="Normal"/>
-    <w:qFormat/>
-    <w:rsid w:val="00F26251"/>
-    <w:pPr>
-      <w:framePr w:hSpace="180" w:wrap="around" w:vAnchor="text" w:hAnchor="page" w:x="1109" w:y="-187"/>
-    </w:pPr>
-    <w:rPr>
-      <w:rFonts w:ascii="Courier" w:hAnsi="Courier" w:cs="Trebuchet MS"/>
-      <w:noProof/>
-      <w:sz w:val="32"/>
-      <w:szCs w:val="32"/>
-    </w:rPr>
-  </w:style>
-</w:styles>
-</file>
-
-<file path=word/stylesWithEffects.xml><?xml version="1.0" encoding="utf-8"?>
-<w:styles xmlns:wpc="http://schemas.microsoft.com/office/word/2010/wordprocessingCanvas" xmlns:mo="http://schemas.microsoft.com/office/mac/office/2008/main" xmlns:mc="http://schemas.openxmlformats.org/markup-compatibility/2006" xmlns:mv="urn:schemas-microsoft-com:mac:vml" xmlns:o="urn:schemas-microsoft-com:office:office" xmlns:r="http://schemas.openxmlformats.org/officeDocument/2006/relationships" xmlns:m="http://schemas.openxmlformats.org/officeDocument/2006/math" xmlns:v="urn:schemas-microsoft-com:vml" xmlns:wp14="http://schemas.microsoft.com/office/word/2010/wordprocessingDrawing" xmlns:wp="http://schemas.openxmlformats.org/drawingml/2006/wordprocessingDrawing" xmlns:w10="urn:schemas-microsoft-com:office:word" xmlns:w="http://schemas.openxmlformats.org/wordprocessingml/2006/main" xmlns:w14="http://schemas.microsoft.com/office/word/2010/wordml" xmlns:wpg="http://schemas.microsoft.com/office/word/2010/wordprocessingGroup" xmlns:wpi="http://schemas.microsoft.com/office/word/2010/wordprocessingInk" xmlns:wne="http://schemas.microsoft.com/office/word/2006/wordml" xmlns:wps="http://schemas.microsoft.com/office/word/2010/wordprocessingShape" mc:Ignorable="w14 wp14">
-  <w:docDefaults>
-    <w:rPrDefault>
-      <w:rPr>
-        <w:rFonts w:ascii="Times New Roman" w:eastAsia="Times New Roman" w:hAnsi="Times New Roman" w:cs="Times New Roman"/>
-        <w:lang w:val="en-US" w:eastAsia="en-US" w:bidi="ar-SA"/>
-      </w:rPr>
-    </w:rPrDefault>
-    <w:pPrDefault/>
-  </w:docDefaults>
-  <w:latentStyles w:defLockedState="0" w:defUIPriority="99" w:defSemiHidden="1" w:defUnhideWhenUsed="1" w:defQFormat="0" w:count="276">
-    <w:lsdException w:name="Normal" w:semiHidden="0" w:uiPriority="0" w:unhideWhenUsed="0" w:qFormat="1"/>
-    <w:lsdException w:name="heading 1" w:semiHidden="0" w:uiPriority="0" w:unhideWhenUsed="0" w:qFormat="1"/>
-    <w:lsdException w:name="heading 2" w:semiHidden="0" w:uiPriority="0" w:unhideWhenUsed="0" w:qFormat="1"/>
-    <w:lsdException w:name="heading 3" w:semiHidden="0" w:uiPriority="9" w:unhideWhenUsed="0" w:qFormat="1"/>
-    <w:lsdException w:name="heading 4" w:uiPriority="9" w:qFormat="1"/>
-    <w:lsdException w:name="heading 5" w:uiPriority="9" w:qFormat="1"/>
-    <w:lsdException w:name="heading 6" w:uiPriority="9" w:qFormat="1"/>
-    <w:lsdException w:name="heading 7" w:semiHidden="0" w:uiPriority="9" w:unhideWhenUsed="0" w:qFormat="1"/>
-    <w:lsdException w:name="heading 8" w:uiPriority="9" w:qFormat="1"/>
-    <w:lsdException w:name="heading 9" w:uiPriority="9" w:qFormat="1"/>
-    <w:lsdException w:name="toc 1" w:uiPriority="39"/>
-    <w:lsdException w:name="toc 2" w:uiPriority="39"/>
-    <w:lsdException w:name="toc 3" w:uiPriority="39"/>
-    <w:lsdException w:name="toc 4" w:uiPriority="39"/>
-    <w:lsdException w:name="toc 5" w:uiPriority="39"/>
-    <w:lsdException w:name="toc 6" w:uiPriority="39"/>
-    <w:lsdException w:name="toc 7" w:uiPriority="39"/>
-    <w:lsdException w:name="toc 8" w:uiPriority="39"/>
-    <w:lsdException w:name="toc 9" w:uiPriority="39"/>
-    <w:lsdException w:name="caption" w:semiHidden="0" w:uiPriority="35" w:unhideWhenUsed="0" w:qFormat="1"/>
-    <w:lsdException w:name="Title" w:semiHidden="0" w:uiPriority="10" w:unhideWhenUsed="0" w:qFormat="1"/>
-    <w:lsdException w:name="Default Paragraph Font" w:uiPriority="1"/>
-    <w:lsdException w:name="Subtitle" w:semiHidden="0" w:uiPriority="11" w:unhideWhenUsed="0" w:qFormat="1"/>
-    <w:lsdException w:name="Strong" w:semiHidden="0" w:uiPriority="22" w:unhideWhenUsed="0" w:qFormat="1"/>
-    <w:lsdException w:name="Emphasis" w:semiHidden="0" w:uiPriority="20" w:unhideWhenUsed="0" w:qFormat="1"/>
-    <w:lsdException w:name="Table Grid" w:semiHidden="0" w:uiPriority="59" w:unhideWhenUsed="0"/>
-    <w:lsdException w:name="Placeholder Text" w:unhideWhenUsed="0"/>
-    <w:lsdException w:name="No Spacing" w:semiHidden="0" w:uiPriority="1" w:unhideWhenUsed="0" w:qFormat="1"/>
-    <w:lsdException w:name="Light Shading" w:semiHidden="0" w:uiPriority="60" w:unhideWhenUsed="0"/>
-    <w:lsdException w:name="Light List" w:semiHidden="0" w:uiPriority="61" w:unhideWhenUsed="0"/>
-    <w:lsdException w:name="Light Grid" w:semiHidden="0" w:uiPriority="62" w:unhideWhenUsed="0"/>
-    <w:lsdException w:name="Medium Shading 1" w:semiHidden="0" w:uiPriority="63" w:unhideWhenUsed="0"/>
-    <w:lsdException w:name="Medium Shading 2" w:semiHidden="0" w:uiPriority="64" w:unhideWhenUsed="0"/>
-    <w:lsdException w:name="Medium List 1" w:semiHidden="0" w:uiPriority="65" w:unhideWhenUsed="0"/>
-    <w:lsdException w:name="Medium List 2" w:semiHidden="0" w:uiPriority="66" w:unhideWhenUsed="0"/>
-    <w:lsdException w:name="Medium Grid 1" w:semiHidden="0" w:uiPriority="67" w:unhideWhenUsed="0"/>
-    <w:lsdException w:name="Medium Grid 2" w:semiHidden="0" w:uiPriority="68" w:unhideWhenUsed="0"/>
-    <w:lsdException w:name="Medium Grid 3" w:semiHidden="0" w:uiPriority="69" w:unhideWhenUsed="0"/>
-    <w:lsdException w:name="Dark List" w:semiHidden="0" w:uiPriority="70" w:unhideWhenUsed="0"/>
-    <w:lsdException w:name="Colorful Shading" w:semiHidden="0" w:uiPriority="71" w:unhideWhenUsed="0"/>
-    <w:lsdException w:name="Colorful List" w:semiHidden="0" w:uiPriority="72" w:unhideWhenUsed="0"/>
-    <w:lsdException w:name="Colorful Grid" w:semiHidden="0" w:uiPriority="73" w:unhideWhenUsed="0"/>
-    <w:lsdException w:name="Light Shading Accent 1" w:semiHidden="0" w:uiPriority="60" w:unhideWhenUsed="0"/>
-    <w:lsdException w:name="Light List Accent 1" w:semiHidden="0" w:uiPriority="61" w:unhideWhenUsed="0"/>
-    <w:lsdException w:name="Light Grid Accent 1" w:semiHidden="0" w:uiPriority="62" w:unhideWhenUsed="0"/>
-    <w:lsdException w:name="Medium Shading 1 Accent 1" w:semiHidden="0" w:uiPriority="63" w:unhideWhenUsed="0"/>
-    <w:lsdException w:name="Medium Shading 2 Accent 1" w:semiHidden="0" w:uiPriority="64" w:unhideWhenUsed="0"/>
-    <w:lsdException w:name="Medium List 1 Accent 1" w:semiHidden="0" w:uiPriority="65" w:unhideWhenUsed="0"/>
-    <w:lsdException w:name="Revision" w:unhideWhenUsed="0"/>
-    <w:lsdException w:name="List Paragraph" w:semiHidden="0" w:uiPriority="34" w:unhideWhenUsed="0" w:qFormat="1"/>
-    <w:lsdException w:name="Quote" w:semiHidden="0" w:uiPriority="29" w:unhideWhenUsed="0" w:qFormat="1"/>
-    <w:lsdException w:name="Intense Quote" w:semiHidden="0" w:uiPriority="30" w:unhideWhenUsed="0" w:qFormat="1"/>
-    <w:lsdException w:name="Medium List 2 Accent 1" w:semiHidden="0" w:uiPriority="66" w:unhideWhenUsed="0"/>
-    <w:lsdException w:name="Medium Grid 1 Accent 1" w:semiHidden="0" w:uiPriority="67" w:unhideWhenUsed="0"/>
-    <w:lsdException w:name="Medium Grid 2 Accent 1" w:semiHidden="0" w:uiPriority="68" w:unhideWhenUsed="0"/>
-    <w:lsdException w:name="Medium Grid 3 Accent 1" w:semiHidden="0" w:uiPriority="69" w:unhideWhenUsed="0"/>
-    <w:lsdException w:name="Dark List Accent 1" w:semiHidden="0" w:uiPriority="70" w:unhideWhenUsed="0"/>
-    <w:lsdException w:name="Colorful Shading Accent 1" w:semiHidden="0" w:uiPriority="71" w:unhideWhenUsed="0"/>
-    <w:lsdException w:name="Colorful List Accent 1" w:semiHidden="0" w:uiPriority="72" w:unhideWhenUsed="0"/>
-    <w:lsdException w:name="Colorful Grid Accent 1" w:semiHidden="0" w:uiPriority="73" w:unhideWhenUsed="0"/>
-    <w:lsdException w:name="Light Shading Accent 2" w:semiHidden="0" w:uiPriority="60" w:unhideWhenUsed="0"/>
-    <w:lsdException w:name="Light List Accent 2" w:semiHidden="0" w:uiPriority="61" w:unhideWhenUsed="0"/>
-    <w:lsdException w:name="Light Grid Accent 2" w:semiHidden="0" w:uiPriority="62" w:unhideWhenUsed="0"/>
-    <w:lsdException w:name="Medium Shading 1 Accent 2" w:semiHidden="0" w:uiPriority="63" w:unhideWhenUsed="0"/>
-    <w:lsdException w:name="Medium Shading 2 Accent 2" w:semiHidden="0" w:uiPriority="64" w:unhideWhenUsed="0"/>
-    <w:lsdException w:name="Medium List 1 Accent 2" w:semiHidden="0" w:uiPriority="65" w:unhideWhenUsed="0"/>
-    <w:lsdException w:name="Medium List 2 Accent 2" w:semiHidden="0" w:uiPriority="66" w:unhideWhenUsed="0"/>
-    <w:lsdException w:name="Medium Grid 1 Accent 2" w:semiHidden="0" w:uiPriority="67" w:unhideWhenUsed="0"/>
-    <w:lsdException w:name="Medium Grid 2 Accent 2" w:semiHidden="0" w:uiPriority="68" w:unhideWhenUsed="0"/>
-    <w:lsdException w:name="Medium Grid 3 Accent 2" w:semiHidden="0" w:uiPriority="69" w:unhideWhenUsed="0"/>
-    <w:lsdException w:name="Dark List Accent 2" w:semiHidden="0" w:uiPriority="70" w:unhideWhenUsed="0"/>
-    <w:lsdException w:name="Colorful Shading Accent 2" w:semiHidden="0" w:uiPriority="71" w:unhideWhenUsed="0"/>
-    <w:lsdException w:name="Colorful List Accent 2" w:semiHidden="0" w:uiPriority="72" w:unhideWhenUsed="0"/>
-    <w:lsdException w:name="Colorful Grid Accent 2" w:semiHidden="0" w:uiPriority="73" w:unhideWhenUsed="0"/>
-    <w:lsdException w:name="Light Shading Accent 3" w:semiHidden="0" w:uiPriority="60" w:unhideWhenUsed="0"/>
-    <w:lsdException w:name="Light List Accent 3" w:semiHidden="0" w:uiPriority="61" w:unhideWhenUsed="0"/>
-    <w:lsdException w:name="Light Grid Accent 3" w:semiHidden="0" w:uiPriority="62" w:unhideWhenUsed="0"/>
-    <w:lsdException w:name="Medium Shading 1 Accent 3" w:semiHidden="0" w:uiPriority="63" w:unhideWhenUsed="0"/>
-    <w:lsdException w:name="Medium Shading 2 Accent 3" w:semiHidden="0" w:uiPriority="64" w:unhideWhenUsed="0"/>
-    <w:lsdException w:name="Medium List 1 Accent 3" w:semiHidden="0" w:uiPriority="65" w:unhideWhenUsed="0"/>
-    <w:lsdException w:name="Medium List 2 Accent 3" w:semiHidden="0" w:uiPriority="66" w:unhideWhenUsed="0"/>
-    <w:lsdException w:name="Medium Grid 1 Accent 3" w:semiHidden="0" w:uiPriority="67" w:unhideWhenUsed="0"/>
-    <w:lsdException w:name="Medium Grid 2 Accent 3" w:semiHidden="0" w:uiPriority="68" w:unhideWhenUsed="0"/>
-    <w:lsdException w:name="Medium Grid 3 Accent 3" w:semiHidden="0" w:uiPriority="69" w:unhideWhenUsed="0"/>
-    <w:lsdException w:name="Dark List Accent 3" w:semiHidden="0" w:uiPriority="70" w:unhideWhenUsed="0"/>
-    <w:lsdException w:name="Colorful Shading Accent 3" w:semiHidden="0" w:uiPriority="71" w:unhideWhenUsed="0"/>
-    <w:lsdException w:name="Colorful List Accent 3" w:semiHidden="0" w:uiPriority="72" w:unhideWhenUsed="0"/>
-    <w:lsdException w:name="Colorful Grid Accent 3" w:semiHidden="0" w:uiPriority="73" w:unhideWhenUsed="0"/>
-    <w:lsdException w:name="Light Shading Accent 4" w:semiHidden="0" w:uiPriority="60" w:unhideWhenUsed="0"/>
-    <w:lsdException w:name="Light List Accent 4" w:semiHidden="0" w:uiPriority="61" w:unhideWhenUsed="0"/>
-    <w:lsdException w:name="Light Grid Accent 4" w:semiHidden="0" w:uiPriority="62" w:unhideWhenUsed="0"/>
-    <w:lsdException w:name="Medium Shading 1 Accent 4" w:semiHidden="0" w:uiPriority="63" w:unhideWhenUsed="0"/>
-    <w:lsdException w:name="Medium Shading 2 Accent 4" w:semiHidden="0" w:uiPriority="64" w:unhideWhenUsed="0"/>
-    <w:lsdException w:name="Medium List 1 Accent 4" w:semiHidden="0" w:uiPriority="65" w:unhideWhenUsed="0"/>
-    <w:lsdException w:name="Medium List 2 Accent 4" w:semiHidden="0" w:uiPriority="66" w:unhideWhenUsed="0"/>
-    <w:lsdException w:name="Medium Grid 1 Accent 4" w:semiHidden="0" w:uiPriority="67" w:unhideWhenUsed="0"/>
-    <w:lsdException w:name="Medium Grid 2 Accent 4" w:semiHidden="0" w:uiPriority="68" w:unhideWhenUsed="0"/>
-    <w:lsdException w:name="Medium Grid 3 Accent 4" w:semiHidden="0" w:uiPriority="69" w:unhideWhenUsed="0"/>
-    <w:lsdException w:name="Dark List Accent 4" w:semiHidden="0" w:uiPriority="70" w:unhideWhenUsed="0"/>
-    <w:lsdException w:name="Colorful Shading Accent 4" w:semiHidden="0" w:uiPriority="71" w:unhideWhenUsed="0"/>
-    <w:lsdException w:name="Colorful List Accent 4" w:semiHidden="0" w:uiPriority="72" w:unhideWhenUsed="0"/>
-    <w:lsdException w:name="Colorful Grid Accent 4" w:semiHidden="0" w:uiPriority="73" w:unhideWhenUsed="0"/>
-    <w:lsdException w:name="Light Shading Accent 5" w:semiHidden="0" w:uiPriority="60" w:unhideWhenUsed="0"/>
-    <w:lsdException w:name="Light List Accent 5" w:semiHidden="0" w:uiPriority="61" w:unhideWhenUsed="0"/>
-    <w:lsdException w:name="Light Grid Accent 5" w:semiHidden="0" w:uiPriority="62" w:unhideWhenUsed="0"/>
-    <w:lsdException w:name="Medium Shading 1 Accent 5" w:semiHidden="0" w:uiPriority="63" w:unhideWhenUsed="0"/>
-    <w:lsdException w:name="Medium Shading 2 Accent 5" w:semiHidden="0" w:uiPriority="64" w:unhideWhenUsed="0"/>
-    <w:lsdException w:name="Medium List 1 Accent 5" w:semiHidden="0" w:uiPriority="65" w:unhideWhenUsed="0"/>
-    <w:lsdException w:name="Medium List 2 Accent 5" w:semiHidden="0" w:uiPriority="66" w:unhideWhenUsed="0"/>
-    <w:lsdException w:name="Medium Grid 1 Accent 5" w:semiHidden="0" w:uiPriority="67" w:unhideWhenUsed="0"/>
-    <w:lsdException w:name="Medium Grid 2 Accent 5" w:semiHidden="0" w:uiPriority="68" w:unhideWhenUsed="0"/>
-    <w:lsdException w:name="Medium Grid 3 Accent 5" w:semiHidden="0" w:uiPriority="69" w:unhideWhenUsed="0"/>
-    <w:lsdException w:name="Dark List Accent 5" w:semiHidden="0" w:uiPriority="70" w:unhideWhenUsed="0"/>
-    <w:lsdException w:name="Colorful Shading Accent 5" w:semiHidden="0" w:uiPriority="71" w:unhideWhenUsed="0"/>
-    <w:lsdException w:name="Colorful List Accent 5" w:semiHidden="0" w:uiPriority="72" w:unhideWhenUsed="0"/>
-    <w:lsdException w:name="Colorful Grid Accent 5" w:semiHidden="0" w:uiPriority="73" w:unhideWhenUsed="0"/>
-    <w:lsdException w:name="Light Shading Accent 6" w:semiHidden="0" w:uiPriority="60" w:unhideWhenUsed="0"/>
-    <w:lsdException w:name="Light List Accent 6" w:semiHidden="0" w:uiPriority="61" w:unhideWhenUsed="0"/>
-    <w:lsdException w:name="Light Grid Accent 6" w:semiHidden="0" w:uiPriority="62" w:unhideWhenUsed="0"/>
-    <w:lsdException w:name="Medium Shading 1 Accent 6" w:semiHidden="0" w:uiPriority="63" w:unhideWhenUsed="0"/>
-    <w:lsdException w:name="Medium Shading 2 Accent 6" w:semiHidden="0" w:uiPriority="64" w:unhideWhenUsed="0"/>
-    <w:lsdException w:name="Medium List 1 Accent 6" w:semiHidden="0" w:uiPriority="65" w:unhideWhenUsed="0"/>
-    <w:lsdException w:name="Medium List 2 Accent 6" w:semiHidden="0" w:uiPriority="66" w:unhideWhenUsed="0"/>
-    <w:lsdException w:name="Medium Grid 1 Accent 6" w:semiHidden="0" w:uiPriority="67" w:unhideWhenUsed="0"/>
-    <w:lsdException w:name="Medium Grid 2 Accent 6" w:semiHidden="0" w:uiPriority="68" w:unhideWhenUsed="0"/>
-    <w:lsdException w:name="Medium Grid 3 Accent 6" w:semiHidden="0" w:uiPriority="69" w:unhideWhenUsed="0"/>
-    <w:lsdException w:name="Dark List Accent 6" w:semiHidden="0" w:uiPriority="70" w:unhideWhenUsed="0"/>
-    <w:lsdException w:name="Colorful Shading Accent 6" w:semiHidden="0" w:uiPriority="71" w:unhideWhenUsed="0"/>
-    <w:lsdException w:name="Colorful List Accent 6" w:semiHidden="0" w:uiPriority="72" w:unhideWhenUsed="0"/>
-    <w:lsdException w:name="Colorful Grid Accent 6" w:semiHidden="0" w:uiPriority="73" w:unhideWhenUsed="0"/>
-    <w:lsdException w:name="Subtle Emphasis" w:semiHidden="0" w:uiPriority="19" w:unhideWhenUsed="0" w:qFormat="1"/>
-    <w:lsdException w:name="Intense Emphasis" w:semiHidden="0" w:uiPriority="21" w:unhideWhenUsed="0" w:qFormat="1"/>
-    <w:lsdException w:name="Subtle Reference" w:semiHidden="0" w:uiPriority="31" w:unhideWhenUsed="0" w:qFormat="1"/>
-    <w:lsdException w:name="Intense Reference" w:semiHidden="0" w:uiPriority="32" w:unhideWhenUsed="0" w:qFormat="1"/>
-    <w:lsdException w:name="Book Title" w:semiHidden="0" w:uiPriority="33" w:unhideWhenUsed="0" w:qFormat="1"/>
-    <w:lsdException w:name="Bibliography" w:uiPriority="37"/>
-    <w:lsdException w:name="TOC Heading" w:uiPriority="39" w:qFormat="1"/>
+  <w:latentStyles w:defLockedState="0" w:defUIPriority="99" w:defSemiHidden="0" w:defUnhideWhenUsed="0" w:defQFormat="0" w:count="382">
+    <w:lsdException w:name="Normal" w:uiPriority="0" w:qFormat="1"/>
+    <w:lsdException w:name="heading 1" w:uiPriority="0" w:qFormat="1"/>
+    <w:lsdException w:name="heading 2" w:uiPriority="0" w:qFormat="1"/>
+    <w:lsdException w:name="heading 3" w:uiPriority="9" w:qFormat="1"/>
+    <w:lsdException w:name="heading 4" w:semiHidden="1" w:uiPriority="9" w:unhideWhenUsed="1" w:qFormat="1"/>
+    <w:lsdException w:name="heading 5" w:semiHidden="1" w:uiPriority="9" w:unhideWhenUsed="1" w:qFormat="1"/>
+    <w:lsdException w:name="heading 6" w:semiHidden="1" w:uiPriority="9" w:unhideWhenUsed="1" w:qFormat="1"/>
+    <w:lsdException w:name="heading 7" w:uiPriority="9" w:qFormat="1"/>
+    <w:lsdException w:name="heading 8" w:semiHidden="1" w:uiPriority="9" w:unhideWhenUsed="1" w:qFormat="1"/>
+    <w:lsdException w:name="heading 9" w:semiHidden="1" w:uiPriority="9" w:unhideWhenUsed="1" w:qFormat="1"/>
+    <w:lsdException w:name="index 1" w:semiHidden="1" w:unhideWhenUsed="1"/>
+    <w:lsdException w:name="index 2" w:semiHidden="1" w:unhideWhenUsed="1"/>
+    <w:lsdException w:name="index 3" w:semiHidden="1" w:unhideWhenUsed="1"/>
+    <w:lsdException w:name="index 4" w:semiHidden="1" w:unhideWhenUsed="1"/>
+    <w:lsdException w:name="index 5" w:semiHidden="1" w:unhideWhenUsed="1"/>
+    <w:lsdException w:name="index 6" w:semiHidden="1" w:unhideWhenUsed="1"/>
+    <w:lsdException w:name="index 7" w:semiHidden="1" w:unhideWhenUsed="1"/>
+    <w:lsdException w:name="index 8" w:semiHidden="1" w:unhideWhenUsed="1"/>
+    <w:lsdException w:name="index 9" w:semiHidden="1" w:unhideWhenUsed="1"/>
+    <w:lsdException w:name="toc 1" w:semiHidden="1" w:uiPriority="39" w:unhideWhenUsed="1"/>
+    <w:lsdException w:name="toc 2" w:semiHidden="1" w:uiPriority="39" w:unhideWhenUsed="1"/>
+    <w:lsdException w:name="toc 3" w:semiHidden="1" w:uiPriority="39" w:unhideWhenUsed="1"/>
+    <w:lsdException w:name="toc 4" w:semiHidden="1" w:uiPriority="39" w:unhideWhenUsed="1"/>
+    <w:lsdException w:name="toc 5" w:semiHidden="1" w:uiPriority="39" w:unhideWhenUsed="1"/>
+    <w:lsdException w:name="toc 6" w:semiHidden="1" w:uiPriority="39" w:unhideWhenUsed="1"/>
+    <w:lsdException w:name="toc 7" w:semiHidden="1" w:uiPriority="39" w:unhideWhenUsed="1"/>
+    <w:lsdException w:name="toc 8" w:semiHidden="1" w:uiPriority="39" w:unhideWhenUsed="1"/>
+    <w:lsdException w:name="toc 9" w:semiHidden="1" w:uiPriority="39" w:unhideWhenUsed="1"/>
+    <w:lsdException w:name="Normal Indent" w:semiHidden="1" w:unhideWhenUsed="1"/>
+    <w:lsdException w:name="footnote text" w:semiHidden="1" w:unhideWhenUsed="1"/>
+    <w:lsdException w:name="annotation text" w:semiHidden="1" w:unhideWhenUsed="1"/>
+    <w:lsdException w:name="header" w:semiHidden="1" w:unhideWhenUsed="1"/>
+    <w:lsdException w:name="footer" w:semiHidden="1" w:unhideWhenUsed="1"/>
+    <w:lsdException w:name="index heading" w:semiHidden="1" w:unhideWhenUsed="1"/>
+    <w:lsdException w:name="caption" w:uiPriority="35" w:qFormat="1"/>
+    <w:lsdException w:name="table of figures" w:semiHidden="1" w:unhideWhenUsed="1"/>
+    <w:lsdException w:name="envelope address" w:semiHidden="1" w:unhideWhenUsed="1"/>
+    <w:lsdException w:name="envelope return" w:semiHidden="1" w:unhideWhenUsed="1"/>
+    <w:lsdException w:name="footnote reference" w:semiHidden="1" w:unhideWhenUsed="1"/>
+    <w:lsdException w:name="annotation reference" w:semiHidden="1" w:unhideWhenUsed="1"/>
+    <w:lsdException w:name="line number" w:semiHidden="1" w:unhideWhenUsed="1"/>
+    <w:lsdException w:name="page number" w:semiHidden="1" w:unhideWhenUsed="1"/>
+    <w:lsdException w:name="endnote reference" w:semiHidden="1" w:unhideWhenUsed="1"/>
+    <w:lsdException w:name="endnote text" w:semiHidden="1" w:unhideWhenUsed="1"/>
+    <w:lsdException w:name="table of authorities" w:semiHidden="1" w:unhideWhenUsed="1"/>
+    <w:lsdException w:name="macro" w:semiHidden="1" w:unhideWhenUsed="1"/>
+    <w:lsdException w:name="toa heading" w:semiHidden="1" w:unhideWhenUsed="1"/>
+    <w:lsdException w:name="List" w:semiHidden="1" w:unhideWhenUsed="1"/>
+    <w:lsdException w:name="List Bullet" w:semiHidden="1" w:unhideWhenUsed="1"/>
+    <w:lsdException w:name="List Number" w:semiHidden="1" w:unhideWhenUsed="1"/>
+    <w:lsdException w:name="List 2" w:semiHidden="1" w:unhideWhenUsed="1"/>
+    <w:lsdException w:name="List 3" w:semiHidden="1" w:unhideWhenUsed="1"/>
+    <w:lsdException w:name="List 4" w:semiHidden="1" w:unhideWhenUsed="1"/>
+    <w:lsdException w:name="List 5" w:semiHidden="1" w:unhideWhenUsed="1"/>
+    <w:lsdException w:name="List Bullet 2" w:semiHidden="1" w:unhideWhenUsed="1"/>
+    <w:lsdException w:name="List Bullet 3" w:semiHidden="1" w:unhideWhenUsed="1"/>
+    <w:lsdException w:name="List Bullet 4" w:semiHidden="1" w:unhideWhenUsed="1"/>
+    <w:lsdException w:name="List Bullet 5" w:semiHidden="1" w:unhideWhenUsed="1"/>
+    <w:lsdException w:name="List Number 2" w:semiHidden="1" w:unhideWhenUsed="1"/>
+    <w:lsdException w:name="List Number 3" w:semiHidden="1" w:unhideWhenUsed="1"/>
+    <w:lsdException w:name="List Number 4" w:semiHidden="1" w:unhideWhenUsed="1"/>
+    <w:lsdException w:name="List Number 5" w:semiHidden="1" w:unhideWhenUsed="1"/>
+    <w:lsdException w:name="Title" w:uiPriority="10" w:qFormat="1"/>
+    <w:lsdException w:name="Closing" w:semiHidden="1" w:unhideWhenUsed="1"/>
+    <w:lsdException w:name="Signature" w:semiHidden="1" w:unhideWhenUsed="1"/>
+    <w:lsdException w:name="Default Paragraph Font" w:semiHidden="1" w:uiPriority="1" w:unhideWhenUsed="1"/>
+    <w:lsdException w:name="Body Text" w:semiHidden="1" w:unhideWhenUsed="1"/>
+    <w:lsdException w:name="Body Text Indent" w:semiHidden="1" w:unhideWhenUsed="1"/>
+    <w:lsdException w:name="List Continue" w:semiHidden="1" w:unhideWhenUsed="1"/>
+    <w:lsdException w:name="List Continue 2" w:semiHidden="1" w:unhideWhenUsed="1"/>
+    <w:lsdException w:name="List Continue 3" w:semiHidden="1" w:unhideWhenUsed="1"/>
+    <w:lsdException w:name="List Continue 4" w:semiHidden="1" w:unhideWhenUsed="1"/>
+    <w:lsdException w:name="List Continue 5" w:semiHidden="1" w:unhideWhenUsed="1"/>
+    <w:lsdException w:name="Message Header" w:semiHidden="1" w:unhideWhenUsed="1"/>
+    <w:lsdException w:name="Subtitle" w:uiPriority="11" w:qFormat="1"/>
+    <w:lsdException w:name="Salutation" w:semiHidden="1" w:unhideWhenUsed="1"/>
+    <w:lsdException w:name="Date" w:semiHidden="1" w:unhideWhenUsed="1"/>
+    <w:lsdException w:name="Body Text First Indent" w:semiHidden="1" w:unhideWhenUsed="1"/>
+    <w:lsdException w:name="Body Text First Indent 2" w:semiHidden="1" w:unhideWhenUsed="1"/>
+    <w:lsdException w:name="Note Heading" w:semiHidden="1" w:unhideWhenUsed="1"/>
+    <w:lsdException w:name="Body Text 2" w:semiHidden="1" w:unhideWhenUsed="1"/>
+    <w:lsdException w:name="Body Text 3" w:semiHidden="1" w:unhideWhenUsed="1"/>
+    <w:lsdException w:name="Body Text Indent 2" w:semiHidden="1" w:unhideWhenUsed="1"/>
+    <w:lsdException w:name="Body Text Indent 3" w:semiHidden="1" w:unhideWhenUsed="1"/>
+    <w:lsdException w:name="Block Text" w:semiHidden="1" w:unhideWhenUsed="1"/>
+    <w:lsdException w:name="Hyperlink" w:semiHidden="1" w:unhideWhenUsed="1"/>
+    <w:lsdException w:name="FollowedHyperlink" w:semiHidden="1" w:unhideWhenUsed="1"/>
+    <w:lsdException w:name="Strong" w:uiPriority="22" w:qFormat="1"/>
+    <w:lsdException w:name="Emphasis" w:uiPriority="20" w:qFormat="1"/>
+    <w:lsdException w:name="Document Map" w:semiHidden="1" w:unhideWhenUsed="1"/>
+    <w:lsdException w:name="Plain Text" w:semiHidden="1" w:unhideWhenUsed="1"/>
+    <w:lsdException w:name="E-mail Signature" w:semiHidden="1" w:unhideWhenUsed="1"/>
+    <w:lsdException w:name="HTML Top of Form" w:semiHidden="1" w:unhideWhenUsed="1"/>
+    <w:lsdException w:name="HTML Bottom of Form" w:semiHidden="1" w:unhideWhenUsed="1"/>
+    <w:lsdException w:name="Normal (Web)" w:semiHidden="1" w:unhideWhenUsed="1"/>
+    <w:lsdException w:name="HTML Acronym" w:semiHidden="1" w:unhideWhenUsed="1"/>
+    <w:lsdException w:name="HTML Address" w:semiHidden="1" w:unhideWhenUsed="1"/>
+    <w:lsdException w:name="HTML Cite" w:semiHidden="1" w:unhideWhenUsed="1"/>
+    <w:lsdException w:name="HTML Code" w:semiHidden="1" w:unhideWhenUsed="1"/>
+    <w:lsdException w:name="HTML Definition" w:semiHidden="1" w:unhideWhenUsed="1"/>
+    <w:lsdException w:name="HTML Keyboard" w:semiHidden="1" w:unhideWhenUsed="1"/>
+    <w:lsdException w:name="HTML Preformatted" w:semiHidden="1" w:unhideWhenUsed="1"/>
+    <w:lsdException w:name="HTML Sample" w:semiHidden="1" w:unhideWhenUsed="1"/>
+    <w:lsdException w:name="HTML Typewriter" w:semiHidden="1" w:unhideWhenUsed="1"/>
+    <w:lsdException w:name="HTML Variable" w:semiHidden="1" w:unhideWhenUsed="1"/>
+    <w:lsdException w:name="Normal Table" w:semiHidden="1" w:unhideWhenUsed="1"/>
+    <w:lsdException w:name="annotation subject" w:semiHidden="1" w:unhideWhenUsed="1"/>
+    <w:lsdException w:name="No List" w:semiHidden="1" w:unhideWhenUsed="1"/>
+    <w:lsdException w:name="Outline List 1" w:semiHidden="1" w:unhideWhenUsed="1"/>
+    <w:lsdException w:name="Outline List 2" w:semiHidden="1" w:unhideWhenUsed="1"/>
+    <w:lsdException w:name="Outline List 3" w:semiHidden="1" w:unhideWhenUsed="1"/>
+    <w:lsdException w:name="Table Simple 1" w:semiHidden="1" w:unhideWhenUsed="1"/>
+    <w:lsdException w:name="Table Simple 2" w:semiHidden="1" w:unhideWhenUsed="1"/>
+    <w:lsdException w:name="Table Simple 3" w:semiHidden="1" w:unhideWhenUsed="1"/>
+    <w:lsdException w:name="Table Classic 1" w:semiHidden="1" w:unhideWhenUsed="1"/>
+    <w:lsdException w:name="Table Classic 2" w:semiHidden="1" w:unhideWhenUsed="1"/>
+    <w:lsdException w:name="Table Classic 3" w:semiHidden="1" w:unhideWhenUsed="1"/>
+    <w:lsdException w:name="Table Classic 4" w:semiHidden="1" w:unhideWhenUsed="1"/>
+    <w:lsdException w:name="Table Colorful 1" w:semiHidden="1" w:unhideWhenUsed="1"/>
+    <w:lsdException w:name="Table Colorful 2" w:semiHidden="1" w:unhideWhenUsed="1"/>
+    <w:lsdException w:name="Table Colorful 3" w:semiHidden="1" w:unhideWhenUsed="1"/>
+    <w:lsdException w:name="Table Columns 1" w:semiHidden="1" w:unhideWhenUsed="1"/>
+    <w:lsdException w:name="Table Columns 2" w:semiHidden="1" w:unhideWhenUsed="1"/>
+    <w:lsdException w:name="Table Columns 3" w:semiHidden="1" w:unhideWhenUsed="1"/>
+    <w:lsdException w:name="Table Columns 4" w:semiHidden="1" w:unhideWhenUsed="1"/>
+    <w:lsdException w:name="Table Columns 5" w:semiHidden="1" w:unhideWhenUsed="1"/>
+    <w:lsdException w:name="Table Grid 1" w:semiHidden="1" w:unhideWhenUsed="1"/>
+    <w:lsdException w:name="Table Grid 2" w:semiHidden="1" w:unhideWhenUsed="1"/>
+    <w:lsdException w:name="Table Grid 3" w:semiHidden="1" w:unhideWhenUsed="1"/>
+    <w:lsdException w:name="Table Grid 4" w:semiHidden="1" w:unhideWhenUsed="1"/>
+    <w:lsdException w:name="Table Grid 5" w:semiHidden="1" w:unhideWhenUsed="1"/>
+    <w:lsdException w:name="Table Grid 6" w:semiHidden="1" w:unhideWhenUsed="1"/>
+    <w:lsdException w:name="Table Grid 7" w:semiHidden="1" w:unhideWhenUsed="1"/>
+    <w:lsdException w:name="Table Grid 8" w:semiHidden="1" w:unhideWhenUsed="1"/>
+    <w:lsdException w:name="Table List 1" w:semiHidden="1" w:unhideWhenUsed="1"/>
+    <w:lsdException w:name="Table List 2" w:semiHidden="1" w:unhideWhenUsed="1"/>
+    <w:lsdException w:name="Table List 3" w:semiHidden="1" w:unhideWhenUsed="1"/>
+    <w:lsdException w:name="Table List 4" w:semiHidden="1" w:unhideWhenUsed="1"/>
+    <w:lsdException w:name="Table List 5" w:semiHidden="1" w:unhideWhenUsed="1"/>
+    <w:lsdException w:name="Table List 6" w:semiHidden="1" w:unhideWhenUsed="1"/>
+    <w:lsdException w:name="Table List 7" w:semiHidden="1" w:unhideWhenUsed="1"/>
+    <w:lsdException w:name="Table List 8" w:semiHidden="1" w:unhideWhenUsed="1"/>
+    <w:lsdException w:name="Table 3D effects 1" w:semiHidden="1" w:unhideWhenUsed="1"/>
+    <w:lsdException w:name="Table 3D effects 2" w:semiHidden="1" w:unhideWhenUsed="1"/>
+    <w:lsdException w:name="Table 3D effects 3" w:semiHidden="1" w:unhideWhenUsed="1"/>
+    <w:lsdException w:name="Table Contemporary" w:semiHidden="1" w:unhideWhenUsed="1"/>
+    <w:lsdException w:name="Table Elegant" w:semiHidden="1" w:unhideWhenUsed="1"/>
+    <w:lsdException w:name="Table Professional" w:semiHidden="1" w:unhideWhenUsed="1"/>
+    <w:lsdException w:name="Table Subtle 1" w:semiHidden="1" w:unhideWhenUsed="1"/>
+    <w:lsdException w:name="Table Subtle 2" w:semiHidden="1" w:unhideWhenUsed="1"/>
+    <w:lsdException w:name="Table Web 1" w:semiHidden="1" w:unhideWhenUsed="1"/>
+    <w:lsdException w:name="Table Web 2" w:semiHidden="1" w:unhideWhenUsed="1"/>
+    <w:lsdException w:name="Table Web 3" w:semiHidden="1" w:unhideWhenUsed="1"/>
+    <w:lsdException w:name="Balloon Text" w:semiHidden="1" w:unhideWhenUsed="1"/>
+    <w:lsdException w:name="Table Grid" w:uiPriority="59"/>
+    <w:lsdException w:name="Table Theme" w:semiHidden="1" w:unhideWhenUsed="1"/>
+    <w:lsdException w:name="Note Level 1" w:semiHidden="1" w:unhideWhenUsed="1"/>
+    <w:lsdException w:name="Note Level 2" w:semiHidden="1" w:unhideWhenUsed="1"/>
+    <w:lsdException w:name="Note Level 3" w:semiHidden="1" w:unhideWhenUsed="1"/>
+    <w:lsdException w:name="Note Level 4" w:semiHidden="1" w:unhideWhenUsed="1"/>
+    <w:lsdException w:name="Note Level 5" w:semiHidden="1" w:unhideWhenUsed="1"/>
+    <w:lsdException w:name="Note Level 6" w:semiHidden="1" w:unhideWhenUsed="1"/>
+    <w:lsdException w:name="Note Level 7" w:semiHidden="1" w:unhideWhenUsed="1"/>
+    <w:lsdException w:name="Note Level 8" w:semiHidden="1" w:unhideWhenUsed="1"/>
+    <w:lsdException w:name="Note Level 9" w:semiHidden="1" w:unhideWhenUsed="1"/>
+    <w:lsdException w:name="Placeholder Text" w:semiHidden="1"/>
+    <w:lsdException w:name="No Spacing" w:uiPriority="1" w:qFormat="1"/>
+    <w:lsdException w:name="Light Shading" w:uiPriority="60"/>
+    <w:lsdException w:name="Light List" w:uiPriority="61"/>
+    <w:lsdException w:name="Light Grid" w:uiPriority="62"/>
+    <w:lsdException w:name="Medium Shading 1" w:uiPriority="63"/>
+    <w:lsdException w:name="Medium Shading 2" w:uiPriority="64"/>
+    <w:lsdException w:name="Medium List 1" w:uiPriority="65"/>
+    <w:lsdException w:name="Medium List 2" w:uiPriority="66"/>
+    <w:lsdException w:name="Medium Grid 1" w:uiPriority="67"/>
+    <w:lsdException w:name="Medium Grid 2" w:uiPriority="68"/>
+    <w:lsdException w:name="Medium Grid 3" w:uiPriority="69"/>
+    <w:lsdException w:name="Dark List" w:uiPriority="70"/>
+    <w:lsdException w:name="Colorful Shading" w:uiPriority="71"/>
+    <w:lsdException w:name="Colorful List" w:uiPriority="72"/>
+    <w:lsdException w:name="Colorful Grid" w:uiPriority="73"/>
+    <w:lsdException w:name="Light Shading Accent 1" w:uiPriority="60"/>
+    <w:lsdException w:name="Light List Accent 1" w:uiPriority="61"/>
+    <w:lsdException w:name="Light Grid Accent 1" w:uiPriority="62"/>
+    <w:lsdException w:name="Medium Shading 1 Accent 1" w:uiPriority="63"/>
+    <w:lsdException w:name="Medium Shading 2 Accent 1" w:uiPriority="64"/>
+    <w:lsdException w:name="Medium List 1 Accent 1" w:uiPriority="65"/>
+    <w:lsdException w:name="Revision" w:semiHidden="1"/>
+    <w:lsdException w:name="List Paragraph" w:uiPriority="34" w:qFormat="1"/>
+    <w:lsdException w:name="Quote" w:uiPriority="29" w:qFormat="1"/>
+    <w:lsdException w:name="Intense Quote" w:uiPriority="30" w:qFormat="1"/>
+    <w:lsdException w:name="Medium List 2 Accent 1" w:uiPriority="66"/>
+    <w:lsdException w:name="Medium Grid 1 Accent 1" w:uiPriority="67"/>
+    <w:lsdException w:name="Medium Grid 2 Accent 1" w:uiPriority="68"/>
+    <w:lsdException w:name="Medium Grid 3 Accent 1" w:uiPriority="69"/>
+    <w:lsdException w:name="Dark List Accent 1" w:uiPriority="70"/>
+    <w:lsdException w:name="Colorful Shading Accent 1" w:uiPriority="71"/>
+    <w:lsdException w:name="Colorful List Accent 1" w:uiPriority="72"/>
+    <w:lsdException w:name="Colorful Grid Accent 1" w:uiPriority="73"/>
+    <w:lsdException w:name="Light Shading Accent 2" w:uiPriority="60"/>
+    <w:lsdException w:name="Light List Accent 2" w:uiPriority="61"/>
+    <w:lsdException w:name="Light Grid Accent 2" w:uiPriority="62"/>
+    <w:lsdException w:name="Medium Shading 1 Accent 2" w:uiPriority="63"/>
+    <w:lsdException w:name="Medium Shading 2 Accent 2" w:uiPriority="64"/>
+    <w:lsdException w:name="Medium List 1 Accent 2" w:uiPriority="65"/>
+    <w:lsdException w:name="Medium List 2 Accent 2" w:uiPriority="66"/>
+    <w:lsdException w:name="Medium Grid 1 Accent 2" w:uiPriority="67"/>
+    <w:lsdException w:name="Medium Grid 2 Accent 2" w:uiPriority="68"/>
+    <w:lsdException w:name="Medium Grid 3 Accent 2" w:uiPriority="69"/>
+    <w:lsdException w:name="Dark List Accent 2" w:uiPriority="70"/>
+    <w:lsdException w:name="Colorful Shading Accent 2" w:uiPriority="71"/>
+    <w:lsdException w:name="Colorful List Accent 2" w:uiPriority="72"/>
+    <w:lsdException w:name="Colorful Grid Accent 2" w:uiPriority="73"/>
+    <w:lsdException w:name="Light Shading Accent 3" w:uiPriority="60"/>
+    <w:lsdException w:name="Light List Accent 3" w:uiPriority="61"/>
+    <w:lsdException w:name="Light Grid Accent 3" w:uiPriority="62"/>
+    <w:lsdException w:name="Medium Shading 1 Accent 3" w:uiPriority="63"/>
+    <w:lsdException w:name="Medium Shading 2 Accent 3" w:uiPriority="64"/>
+    <w:lsdException w:name="Medium List 1 Accent 3" w:uiPriority="65"/>
+    <w:lsdException w:name="Medium List 2 Accent 3" w:uiPriority="66"/>
+    <w:lsdException w:name="Medium Grid 1 Accent 3" w:uiPriority="67"/>
+    <w:lsdException w:name="Medium Grid 2 Accent 3" w:uiPriority="68"/>
+    <w:lsdException w:name="Medium Grid 3 Accent 3" w:uiPriority="69"/>
+    <w:lsdException w:name="Dark List Accent 3" w:uiPriority="70"/>
+    <w:lsdException w:name="Colorful Shading Accent 3" w:uiPriority="71"/>
+    <w:lsdException w:name="Colorful List Accent 3" w:uiPriority="72"/>
+    <w:lsdException w:name="Colorful Grid Accent 3" w:uiPriority="73"/>
+    <w:lsdException w:name="Light Shading Accent 4" w:uiPriority="60"/>
+    <w:lsdException w:name="Light List Accent 4" w:uiPriority="61"/>
+    <w:lsdException w:name="Light Grid Accent 4" w:uiPriority="62"/>
+    <w:lsdException w:name="Medium Shading 1 Accent 4" w:uiPriority="63"/>
+    <w:lsdException w:name="Medium Shading 2 Accent 4" w:uiPriority="64"/>
+    <w:lsdException w:name="Medium List 1 Accent 4" w:uiPriority="65"/>
+    <w:lsdException w:name="Medium List 2 Accent 4" w:uiPriority="66"/>
+    <w:lsdException w:name="Medium Grid 1 Accent 4" w:uiPriority="67"/>
+    <w:lsdException w:name="Medium Grid 2 Accent 4" w:uiPriority="68"/>
+    <w:lsdException w:name="Medium Grid 3 Accent 4" w:uiPriority="69"/>
+    <w:lsdException w:name="Dark List Accent 4" w:uiPriority="70"/>
+    <w:lsdException w:name="Colorful Shading Accent 4" w:uiPriority="71"/>
+    <w:lsdException w:name="Colorful List Accent 4" w:uiPriority="72"/>
+    <w:lsdException w:name="Colorful Grid Accent 4" w:uiPriority="73"/>
+    <w:lsdException w:name="Light Shading Accent 5" w:uiPriority="60"/>
+    <w:lsdException w:name="Light List Accent 5" w:uiPriority="61"/>
+    <w:lsdException w:name="Light Grid Accent 5" w:uiPriority="62"/>
+    <w:lsdException w:name="Medium Shading 1 Accent 5" w:uiPriority="63"/>
+    <w:lsdException w:name="Medium Shading 2 Accent 5" w:uiPriority="64"/>
+    <w:lsdException w:name="Medium List 1 Accent 5" w:uiPriority="65"/>
+    <w:lsdException w:name="Medium List 2 Accent 5" w:uiPriority="66"/>
+    <w:lsdException w:name="Medium Grid 1 Accent 5" w:uiPriority="67"/>
+    <w:lsdException w:name="Medium Grid 2 Accent 5" w:uiPriority="68"/>
+    <w:lsdException w:name="Medium Grid 3 Accent 5" w:uiPriority="69"/>
+    <w:lsdException w:name="Dark List Accent 5" w:uiPriority="70"/>
+    <w:lsdException w:name="Colorful Shading Accent 5" w:uiPriority="71"/>
+    <w:lsdException w:name="Colorful List Accent 5" w:uiPriority="72"/>
+    <w:lsdException w:name="Colorful Grid Accent 5" w:uiPriority="73"/>
+    <w:lsdException w:name="Light Shading Accent 6" w:uiPriority="60"/>
+    <w:lsdException w:name="Light List Accent 6" w:uiPriority="61"/>
+    <w:lsdException w:name="Light Grid Accent 6" w:uiPriority="62"/>
+    <w:lsdException w:name="Medium Shading 1 Accent 6" w:uiPriority="63"/>
+    <w:lsdException w:name="Medium Shading 2 Accent 6" w:uiPriority="64"/>
+    <w:lsdException w:name="Medium List 1 Accent 6" w:uiPriority="65"/>
+    <w:lsdException w:name="Medium List 2 Accent 6" w:uiPriority="66"/>
+    <w:lsdException w:name="Medium Grid 1 Accent 6" w:uiPriority="67"/>
+    <w:lsdException w:name="Medium Grid 2 Accent 6" w:uiPriority="68"/>
+    <w:lsdException w:name="Medium Grid 3 Accent 6" w:uiPriority="69"/>
+    <w:lsdException w:name="Dark List Accent 6" w:uiPriority="70"/>
+    <w:lsdException w:name="Colorful Shading Accent 6" w:uiPriority="71"/>
+    <w:lsdException w:name="Colorful List Accent 6" w:uiPriority="72"/>
+    <w:lsdException w:name="Colorful Grid Accent 6" w:uiPriority="73"/>
+    <w:lsdException w:name="Subtle Emphasis" w:uiPriority="19" w:qFormat="1"/>
+    <w:lsdException w:name="Intense Emphasis" w:uiPriority="21" w:qFormat="1"/>
+    <w:lsdException w:name="Subtle Reference" w:uiPriority="31" w:qFormat="1"/>
+    <w:lsdException w:name="Intense Reference" w:uiPriority="32" w:qFormat="1"/>
+    <w:lsdException w:name="Book Title" w:uiPriority="33" w:qFormat="1"/>
+    <w:lsdException w:name="Bibliography" w:semiHidden="1" w:uiPriority="37" w:unhideWhenUsed="1"/>
+    <w:lsdException w:name="TOC Heading" w:semiHidden="1" w:uiPriority="39" w:unhideWhenUsed="1" w:qFormat="1"/>
+    <w:lsdException w:name="Plain Table 1" w:uiPriority="41"/>
+    <w:lsdException w:name="Plain Table 2" w:uiPriority="42"/>
+    <w:lsdException w:name="Plain Table 3" w:uiPriority="43"/>
+    <w:lsdException w:name="Plain Table 4" w:uiPriority="44"/>
+    <w:lsdException w:name="Plain Table 5" w:uiPriority="45"/>
+    <w:lsdException w:name="Grid Table Light" w:uiPriority="40"/>
+    <w:lsdException w:name="Grid Table 1 Light" w:uiPriority="46"/>
+    <w:lsdException w:name="Grid Table 2" w:uiPriority="47"/>
+    <w:lsdException w:name="Grid Table 3" w:uiPriority="48"/>
+    <w:lsdException w:name="Grid Table 4" w:uiPriority="49"/>
+    <w:lsdException w:name="Grid Table 5 Dark" w:uiPriority="50"/>
+    <w:lsdException w:name="Grid Table 6 Colorful" w:uiPriority="51"/>
+    <w:lsdException w:name="Grid Table 7 Colorful" w:uiPriority="52"/>
+    <w:lsdException w:name="Grid Table 1 Light Accent 1" w:uiPriority="46"/>
+    <w:lsdException w:name="Grid Table 2 Accent 1" w:uiPriority="47"/>
+    <w:lsdException w:name="Grid Table 3 Accent 1" w:uiPriority="48"/>
+    <w:lsdException w:name="Grid Table 4 Accent 1" w:uiPriority="49"/>
+    <w:lsdException w:name="Grid Table 5 Dark Accent 1" w:uiPriority="50"/>
+    <w:lsdException w:name="Grid Table 6 Colorful Accent 1" w:uiPriority="51"/>
+    <w:lsdException w:name="Grid Table 7 Colorful Accent 1" w:uiPriority="52"/>
+    <w:lsdException w:name="Grid Table 1 Light Accent 2" w:uiPriority="46"/>
+    <w:lsdException w:name="Grid Table 2 Accent 2" w:uiPriority="47"/>
+    <w:lsdException w:name="Grid Table 3 Accent 2" w:uiPriority="48"/>
+    <w:lsdException w:name="Grid Table 4 Accent 2" w:uiPriority="49"/>
+    <w:lsdException w:name="Grid Table 5 Dark Accent 2" w:uiPriority="50"/>
+    <w:lsdException w:name="Grid Table 6 Colorful Accent 2" w:uiPriority="51"/>
+    <w:lsdException w:name="Grid Table 7 Colorful Accent 2" w:uiPriority="52"/>
+    <w:lsdException w:name="Grid Table 1 Light Accent 3" w:uiPriority="46"/>
+    <w:lsdException w:name="Grid Table 2 Accent 3" w:uiPriority="47"/>
+    <w:lsdException w:name="Grid Table 3 Accent 3" w:uiPriority="48"/>
+    <w:lsdException w:name="Grid Table 4 Accent 3" w:uiPriority="49"/>
+    <w:lsdException w:name="Grid Table 5 Dark Accent 3" w:uiPriority="50"/>
+    <w:lsdException w:name="Grid Table 6 Colorful Accent 3" w:uiPriority="51"/>
+    <w:lsdException w:name="Grid Table 7 Colorful Accent 3" w:uiPriority="52"/>
+    <w:lsdException w:name="Grid Table 1 Light Accent 4" w:uiPriority="46"/>
+    <w:lsdException w:name="Grid Table 2 Accent 4" w:uiPriority="47"/>
+    <w:lsdException w:name="Grid Table 3 Accent 4" w:uiPriority="48"/>
+    <w:lsdException w:name="Grid Table 4 Accent 4" w:uiPriority="49"/>
+    <w:lsdException w:name="Grid Table 5 Dark Accent 4" w:uiPriority="50"/>
+    <w:lsdException w:name="Grid Table 6 Colorful Accent 4" w:uiPriority="51"/>
+    <w:lsdException w:name="Grid Table 7 Colorful Accent 4" w:uiPriority="52"/>
+    <w:lsdException w:name="Grid Table 1 Light Accent 5" w:uiPriority="46"/>
+    <w:lsdException w:name="Grid Table 2 Accent 5" w:uiPriority="47"/>
+    <w:lsdException w:name="Grid Table 3 Accent 5" w:uiPriority="48"/>
+    <w:lsdException w:name="Grid Table 4 Accent 5" w:uiPriority="49"/>
+    <w:lsdException w:name="Grid Table 5 Dark Accent 5" w:uiPriority="50"/>
+    <w:lsdException w:name="Grid Table 6 Colorful Accent 5" w:uiPriority="51"/>
+    <w:lsdException w:name="Grid Table 7 Colorful Accent 5" w:uiPriority="52"/>
+    <w:lsdException w:name="Grid Table 1 Light Accent 6" w:uiPriority="46"/>
+    <w:lsdException w:name="Grid Table 2 Accent 6" w:uiPriority="47"/>
+    <w:lsdException w:name="Grid Table 3 Accent 6" w:uiPriority="48"/>
+    <w:lsdException w:name="Grid Table 4 Accent 6" w:uiPriority="49"/>
+    <w:lsdException w:name="Grid Table 5 Dark Accent 6" w:uiPriority="50"/>
+    <w:lsdException w:name="Grid Table 6 Colorful Accent 6" w:uiPriority="51"/>
+    <w:lsdException w:name="Grid Table 7 Colorful Accent 6" w:uiPriority="52"/>
+    <w:lsdException w:name="List Table 1 Light" w:uiPriority="46"/>
+    <w:lsdException w:name="List Table 2" w:uiPriority="47"/>
+    <w:lsdException w:name="List Table 3" w:uiPriority="48"/>
+    <w:lsdException w:name="List Table 4" w:uiPriority="49"/>
+    <w:lsdException w:name="List Table 5 Dark" w:uiPriority="50"/>
+    <w:lsdException w:name="List Table 6 Colorful" w:uiPriority="51"/>
+    <w:lsdException w:name="List Table 7 Colorful" w:uiPriority="52"/>
+    <w:lsdException w:name="List Table 1 Light Accent 1" w:uiPriority="46"/>
+    <w:lsdException w:name="List Table 2 Accent 1" w:uiPriority="47"/>
+    <w:lsdException w:name="List Table 3 Accent 1" w:uiPriority="48"/>
+    <w:lsdException w:name="List Table 4 Accent 1" w:uiPriority="49"/>
+    <w:lsdException w:name="List Table 5 Dark Accent 1" w:uiPriority="50"/>
+    <w:lsdException w:name="List Table 6 Colorful Accent 1" w:uiPriority="51"/>
+    <w:lsdException w:name="List Table 7 Colorful Accent 1" w:uiPriority="52"/>
+    <w:lsdException w:name="List Table 1 Light Accent 2" w:uiPriority="46"/>
+    <w:lsdException w:name="List Table 2 Accent 2" w:uiPriority="47"/>
+    <w:lsdException w:name="List Table 3 Accent 2" w:uiPriority="48"/>
+    <w:lsdException w:name="List Table 4 Accent 2" w:uiPriority="49"/>
+    <w:lsdException w:name="List Table 5 Dark Accent 2" w:uiPriority="50"/>
+    <w:lsdException w:name="List Table 6 Colorful Accent 2" w:uiPriority="51"/>
+    <w:lsdException w:name="List Table 7 Colorful Accent 2" w:uiPriority="52"/>
+    <w:lsdException w:name="List Table 1 Light Accent 3" w:uiPriority="46"/>
+    <w:lsdException w:name="List Table 2 Accent 3" w:uiPriority="47"/>
+    <w:lsdException w:name="List Table 3 Accent 3" w:uiPriority="48"/>
+    <w:lsdException w:name="List Table 4 Accent 3" w:uiPriority="49"/>
+    <w:lsdException w:name="List Table 5 Dark Accent 3" w:uiPriority="50"/>
+    <w:lsdException w:name="List Table 6 Colorful Accent 3" w:uiPriority="51"/>
+    <w:lsdException w:name="List Table 7 Colorful Accent 3" w:uiPriority="52"/>
+    <w:lsdException w:name="List Table 1 Light Accent 4" w:uiPriority="46"/>
+    <w:lsdException w:name="List Table 2 Accent 4" w:uiPriority="47"/>
+    <w:lsdException w:name="List Table 3 Accent 4" w:uiPriority="48"/>
+    <w:lsdException w:name="List Table 4 Accent 4" w:uiPriority="49"/>
+    <w:lsdException w:name="List Table 5 Dark Accent 4" w:uiPriority="50"/>
+    <w:lsdException w:name="List Table 6 Colorful Accent 4" w:uiPriority="51"/>
+    <w:lsdException w:name="List Table 7 Colorful Accent 4" w:uiPriority="52"/>
+    <w:lsdException w:name="List Table 1 Light Accent 5" w:uiPriority="46"/>
+    <w:lsdException w:name="List Table 2 Accent 5" w:uiPriority="47"/>
+    <w:lsdException w:name="List Table 3 Accent 5" w:uiPriority="48"/>
+    <w:lsdException w:name="List Table 4 Accent 5" w:uiPriority="49"/>
+    <w:lsdException w:name="List Table 5 Dark Accent 5" w:uiPriority="50"/>
+    <w:lsdException w:name="List Table 6 Colorful Accent 5" w:uiPriority="51"/>
+    <w:lsdException w:name="List Table 7 Colorful Accent 5" w:uiPriority="52"/>
+    <w:lsdException w:name="List Table 1 Light Accent 6" w:uiPriority="46"/>
+    <w:lsdException w:name="List Table 2 Accent 6" w:uiPriority="47"/>
+    <w:lsdException w:name="List Table 3 Accent 6" w:uiPriority="48"/>
+    <w:lsdException w:name="List Table 4 Accent 6" w:uiPriority="49"/>
+    <w:lsdException w:name="List Table 5 Dark Accent 6" w:uiPriority="50"/>
+    <w:lsdException w:name="List Table 6 Colorful Accent 6" w:uiPriority="51"/>
+    <w:lsdException w:name="List Table 7 Colorful Accent 6" w:uiPriority="52"/>
+    <w:lsdException w:name="Mention" w:semiHidden="1" w:unhideWhenUsed="1"/>
+    <w:lsdException w:name="Smart Hyperlink" w:semiHidden="1" w:unhideWhenUsed="1"/>
   </w:latentStyles>
   <w:style w:type="paragraph" w:default="1" w:styleId="Normal">
     <w:name w:val="Normal"/>
@@ -38142,7 +37957,7 @@
   <a:extraClrSchemeLst/>
   <a:extLst>
     <a:ext uri="{05A4C25C-085E-4340-85A3-A5531E510DB2}">
-      <thm15:themeFamily xmlns="" xmlns:thm15="http://schemas.microsoft.com/office/thememl/2012/main" name="Office Theme" id="{62F939B6-93AF-4DB8-9C6B-D6C7DFDC589F}" vid="{4A3C46E8-61CC-4603-A589-7422A47A8E4A}"/>
+      <thm15:themeFamily xmlns:thm15="http://schemas.microsoft.com/office/thememl/2012/main" name="Office Theme" id="{62F939B6-93AF-4DB8-9C6B-D6C7DFDC589F}" vid="{4A3C46E8-61CC-4603-A589-7422A47A8E4A}"/>
     </a:ext>
   </a:extLst>
 </a:theme>
@@ -38153,7 +37968,7 @@
 </file>
 
 <file path=customXml/itemProps1.xml><?xml version="1.0" encoding="utf-8"?>
-<ds:datastoreItem xmlns:ds="http://schemas.openxmlformats.org/officeDocument/2006/customXml" ds:itemID="{B39AC24E-687F-8241-81C4-2D0552959D71}">
+<ds:datastoreItem xmlns:ds="http://schemas.openxmlformats.org/officeDocument/2006/customXml" ds:itemID="{AD243EB3-C7F2-0140-81AC-218506BAA90B}">
   <ds:schemaRefs>
     <ds:schemaRef ds:uri="http://schemas.openxmlformats.org/officeDocument/2006/bibliography"/>
   </ds:schemaRefs>

</xml_diff>

<commit_message>
Page 17- changed DrawState to draw-state
</commit_message>
<xml_diff>
--- a/courses/bs2/resources/workbook/StudentWorkbook.docx
+++ b/courses/bs2/resources/workbook/StudentWorkbook.docx
@@ -1,6 +1,6 @@
 
 <file path=word/document.xml><?xml version="1.0" encoding="utf-8"?>
-<w:document xmlns:wpc="http://schemas.microsoft.com/office/word/2010/wordprocessingCanvas" xmlns:mo="http://schemas.microsoft.com/office/mac/office/2008/main" xmlns:mc="http://schemas.openxmlformats.org/markup-compatibility/2006" xmlns:mv="urn:schemas-microsoft-com:mac:vml" xmlns:o="urn:schemas-microsoft-com:office:office" xmlns:r="http://schemas.openxmlformats.org/officeDocument/2006/relationships" xmlns:m="http://schemas.openxmlformats.org/officeDocument/2006/math" xmlns:v="urn:schemas-microsoft-com:vml" xmlns:wp14="http://schemas.microsoft.com/office/word/2010/wordprocessingDrawing" xmlns:wp="http://schemas.openxmlformats.org/drawingml/2006/wordprocessingDrawing" xmlns:w10="urn:schemas-microsoft-com:office:word" xmlns:w="http://schemas.openxmlformats.org/wordprocessingml/2006/main" xmlns:w14="http://schemas.microsoft.com/office/word/2010/wordml" xmlns:wpg="http://schemas.microsoft.com/office/word/2010/wordprocessingGroup" xmlns:wpi="http://schemas.microsoft.com/office/word/2010/wordprocessingInk" xmlns:wne="http://schemas.microsoft.com/office/word/2006/wordml" xmlns:wps="http://schemas.microsoft.com/office/word/2010/wordprocessingShape" mc:Ignorable="w14 wp14">
+<w:document xmlns:wpc="http://schemas.microsoft.com/office/word/2010/wordprocessingCanvas" xmlns:mo="http://schemas.microsoft.com/office/mac/office/2008/main" xmlns:mc="http://schemas.openxmlformats.org/markup-compatibility/2006" xmlns:mv="urn:schemas-microsoft-com:mac:vml" xmlns:o="urn:schemas-microsoft-com:office:office" xmlns:r="http://schemas.openxmlformats.org/officeDocument/2006/relationships" xmlns:m="http://schemas.openxmlformats.org/officeDocument/2006/math" xmlns:v="urn:schemas-microsoft-com:vml" xmlns:wp14="http://schemas.microsoft.com/office/word/2010/wordprocessingDrawing" xmlns:wp="http://schemas.openxmlformats.org/drawingml/2006/wordprocessingDrawing" xmlns:w10="urn:schemas-microsoft-com:office:word" xmlns:w="http://schemas.openxmlformats.org/wordprocessingml/2006/main" xmlns:w14="http://schemas.microsoft.com/office/word/2010/wordml" xmlns:w15="http://schemas.microsoft.com/office/word/2012/wordml" xmlns:wpg="http://schemas.microsoft.com/office/word/2010/wordprocessingGroup" xmlns:wpi="http://schemas.microsoft.com/office/word/2010/wordprocessingInk" xmlns:wne="http://schemas.microsoft.com/office/word/2006/wordml" xmlns:wps="http://schemas.microsoft.com/office/word/2010/wordprocessingShape" mc:Ignorable="w14 w15 wp14">
   <w:background w:color="FFFFFF"/>
   <w:body>
     <w:p>
@@ -85,7 +85,7 @@
                     </pic:cNvPicPr>
                   </pic:nvPicPr>
                   <pic:blipFill>
-                    <a:blip r:embed="rId9">
+                    <a:blip r:embed="rId8">
                       <a:extLst>
                         <a:ext uri="{28A0092B-C50C-407E-A947-70E740481C1C}">
                           <a14:useLocalDpi xmlns:a14="http://schemas.microsoft.com/office/drawing/2010/main" val="0"/>
@@ -187,7 +187,7 @@
                     </pic:cNvPicPr>
                   </pic:nvPicPr>
                   <pic:blipFill>
-                    <a:blip r:embed="rId10">
+                    <a:blip r:embed="rId9">
                       <a:extLst>
                         <a:ext uri="{28A0092B-C50C-407E-A947-70E740481C1C}">
                           <a14:useLocalDpi xmlns:a14="http://schemas.microsoft.com/office/drawing/2010/main" val="0"/>
@@ -328,6 +328,7 @@
         <w:rPr>
           <w:noProof/>
         </w:rPr>
+        <w:lastRenderedPageBreak/>
         <w:drawing>
           <wp:inline distT="0" distB="0" distL="0" distR="0" wp14:anchorId="6094666B" wp14:editId="3829F73B">
             <wp:extent cx="2395220" cy="1415232"/>
@@ -344,7 +345,7 @@
                     <pic:cNvPicPr/>
                   </pic:nvPicPr>
                   <pic:blipFill>
-                    <a:blip r:embed="rId11">
+                    <a:blip r:embed="rId10">
                       <a:extLst>
                         <a:ext uri="{28A0092B-C50C-407E-A947-70E740481C1C}">
                           <a14:useLocalDpi xmlns:a14="http://schemas.microsoft.com/office/drawing/2010/main" val="0"/>
@@ -742,8 +743,8 @@
           <w:szCs w:val="24"/>
         </w:rPr>
         <w:sectPr>
-          <w:footerReference w:type="even" r:id="rId12"/>
-          <w:footerReference w:type="default" r:id="rId13"/>
+          <w:footerReference w:type="even" r:id="rId11"/>
+          <w:footerReference w:type="default" r:id="rId12"/>
           <w:pgSz w:w="12240" w:h="15840"/>
           <w:pgMar w:top="720" w:right="1134" w:bottom="990" w:left="1134" w:header="720" w:footer="1134" w:gutter="0"/>
           <w:pgNumType w:start="0"/>
@@ -3666,7 +3667,7 @@
                     </wp:anchor>
                   </w:drawing>
                 </mc:Choice>
-                <mc:Fallback xmlns:w15="http://schemas.microsoft.com/office/word/2012/wordml">
+                <mc:Fallback>
                   <w:pict>
                     <v:shapetype w14:anchorId="23808050" id="_x0000_t23" coordsize="21600,21600" o:spt="23" adj="5400" path="m0,10800qy10800,,21600,10800,10800,21600,,10800xm@0,10800qy10800@2@1,10800,10800@0@0,10800xe">
                       <v:formulas>
@@ -4050,7 +4051,7 @@
                     </wp:anchor>
                   </w:drawing>
                 </mc:Choice>
-                <mc:Fallback xmlns:w15="http://schemas.microsoft.com/office/word/2012/wordml">
+                <mc:Fallback>
                   <w:pict>
                     <v:shape w14:anchorId="0CFEEBDE" id="Donut_x0020_31" o:spid="_x0000_s1026" type="#_x0000_t23" style="position:absolute;margin-left:133.15pt;margin-top:-41.9pt;width:28.6pt;height:88.6pt;z-index:251687936;visibility:visible;mso-wrap-style:square;mso-width-percent:0;mso-height-percent:0;mso-wrap-distance-left:9pt;mso-wrap-distance-top:0;mso-wrap-distance-right:9pt;mso-wrap-distance-bottom:0;mso-position-horizontal:absolute;mso-position-horizontal-relative:text;mso-position-vertical:absolute;mso-position-vertical-relative:text;mso-width-percent:0;mso-height-percent:0;mso-width-relative:margin;mso-height-relative:margin;v-text-anchor:middle" o:gfxdata="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" adj="0" filled="f" strokecolor="#4a7ebb" strokeweight=".5pt">
                       <v:path arrowok="t"/>
@@ -4601,15 +4602,21 @@
                               </a:ln>
                               <a:effectLst/>
                               <a:extLst>
+                                <a:ext uri="{FAA26D3D-D897-4be2-8F04-BA451C77F1D7}">
+                                  <ma14:placeholderFlag xmlns:ma14="http://schemas.microsoft.com/office/mac/drawingml/2011/main"/>
+                                </a:ext>
+                                <a:ext uri="{C572A759-6A51-4108-AA02-DFA0A04FC94B}">
+                                  <ma14:wrappingTextBoxFlag xmlns:ma14="http://schemas.microsoft.com/office/mac/drawingml/2011/main"/>
+                                </a:ext>
                                 <a:ext uri="{909E8E84-426E-40dd-AFC4-6F175D3DCCD1}">
-                                  <a14:hiddenFill xmlns:a14="http://schemas.microsoft.com/office/drawing/2010/main">
+                                  <a14:hiddenFill xmlns:a14="http://schemas.microsoft.com/office/drawing/2010/main" xmlns:w="http://schemas.openxmlformats.org/wordprocessingml/2006/main" xmlns:w10="urn:schemas-microsoft-com:office:word" xmlns:v="urn:schemas-microsoft-com:vml" xmlns:o="urn:schemas-microsoft-com:office:office" xmlns="">
                                     <a:solidFill>
                                       <a:srgbClr val="FFFFFF"/>
                                     </a:solidFill>
                                   </a14:hiddenFill>
                                 </a:ext>
                                 <a:ext uri="{AF507438-7753-43e0-B8FC-AC1667EBCBE1}">
-                                  <a14:hiddenEffects xmlns:a14="http://schemas.microsoft.com/office/drawing/2010/main">
+                                  <a14:hiddenEffects xmlns:a14="http://schemas.microsoft.com/office/drawing/2010/main" xmlns:w="http://schemas.openxmlformats.org/wordprocessingml/2006/main" xmlns:w10="urn:schemas-microsoft-com:office:word" xmlns:v="urn:schemas-microsoft-com:vml" xmlns:o="urn:schemas-microsoft-com:office:office" xmlns="">
                                     <a:effectLst>
                                       <a:outerShdw blurRad="63500" dist="38099" dir="2700000" algn="ctr" rotWithShape="0">
                                         <a:srgbClr val="000000">
@@ -4618,12 +4625,6 @@
                                       </a:outerShdw>
                                     </a:effectLst>
                                   </a14:hiddenEffects>
-                                </a:ext>
-                                <a:ext uri="{FAA26D3D-D897-4be2-8F04-BA451C77F1D7}">
-                                  <ma14:placeholderFlag xmlns:ma14="http://schemas.microsoft.com/office/mac/drawingml/2011/main"/>
-                                </a:ext>
-                                <a:ext uri="{C572A759-6A51-4108-AA02-DFA0A04FC94B}">
-                                  <ma14:wrappingTextBoxFlag xmlns:ma14="http://schemas.microsoft.com/office/mac/drawingml/2011/main"/>
                                 </a:ext>
                               </a:extLst>
                             </wps:spPr>
@@ -14536,6 +14537,8 @@
         </w:rPr>
         <w:t xml:space="preserve">(the ground) </w:t>
       </w:r>
+      <w:bookmarkStart w:id="0" w:name="_GoBack"/>
+      <w:bookmarkEnd w:id="0"/>
       <w:r>
         <w:rPr>
           <w:rFonts w:ascii="Century Gothic" w:hAnsi="Century Gothic" w:cs="Trebuchet MS"/>
@@ -14579,7 +14582,10 @@
         <w:t xml:space="preserve"># </w:t>
       </w:r>
       <w:r>
-        <w:t>drawState</w:t>
+        <w:t>draw-s</w:t>
+      </w:r>
+      <w:r>
+        <w:t>tate</w:t>
       </w:r>
       <w:r>
         <w:t xml:space="preserve"> : ______________</w:t>
@@ -23506,21 +23512,12 @@
                 <w:rFonts w:ascii="Century Gothic" w:hAnsi="Century Gothic"/>
               </w:rPr>
             </w:pPr>
-            <w:proofErr w:type="spellStart"/>
             <w:r>
               <w:rPr>
                 <w:rFonts w:ascii="Century Gothic" w:hAnsi="Century Gothic"/>
                 <w:b/>
               </w:rPr>
-              <w:t>Datatype</w:t>
-            </w:r>
-            <w:proofErr w:type="spellEnd"/>
-            <w:r>
-              <w:rPr>
-                <w:rFonts w:ascii="Century Gothic" w:hAnsi="Century Gothic"/>
-                <w:b/>
-              </w:rPr>
-              <w:t xml:space="preserve"> </w:t>
+              <w:t xml:space="preserve">Datatype </w:t>
             </w:r>
             <w:r>
               <w:rPr>
@@ -24140,23 +24137,7 @@
                 <w:rFonts w:ascii="Century Gothic" w:hAnsi="Century Gothic"/>
                 <w:i/>
               </w:rPr>
-              <w:t xml:space="preserve">If the Data Structure changed, or a </w:t>
-            </w:r>
-            <w:proofErr w:type="spellStart"/>
-            <w:r>
-              <w:rPr>
-                <w:rFonts w:ascii="Century Gothic" w:hAnsi="Century Gothic"/>
-                <w:i/>
-              </w:rPr>
-              <w:t>keypress</w:t>
-            </w:r>
-            <w:proofErr w:type="spellEnd"/>
-            <w:r>
-              <w:rPr>
-                <w:rFonts w:ascii="Century Gothic" w:hAnsi="Century Gothic"/>
-                <w:i/>
-              </w:rPr>
-              <w:t xml:space="preserve"> triggers the animation</w:t>
+              <w:t>If the Data Structure changed, or a keypress triggers the animation</w:t>
             </w:r>
           </w:p>
         </w:tc>
@@ -26317,7 +26298,7 @@
                           <pic:cNvPicPr/>
                         </pic:nvPicPr>
                         <pic:blipFill>
-                          <a:blip r:embed="rId14">
+                          <a:blip r:embed="rId13">
                             <a:extLst>
                               <a:ext uri="{28A0092B-C50C-407E-A947-70E740481C1C}">
                                 <a14:useLocalDpi xmlns:a14="http://schemas.microsoft.com/office/drawing/2010/main" val="0"/>
@@ -26380,7 +26361,7 @@
                           <pic:cNvPicPr/>
                         </pic:nvPicPr>
                         <pic:blipFill>
-                          <a:blip r:embed="rId15">
+                          <a:blip r:embed="rId14">
                             <a:extLst>
                               <a:ext uri="{28A0092B-C50C-407E-A947-70E740481C1C}">
                                 <a14:useLocalDpi xmlns:a14="http://schemas.microsoft.com/office/drawing/2010/main" val="0"/>
@@ -26443,7 +26424,7 @@
                           <pic:cNvPicPr/>
                         </pic:nvPicPr>
                         <pic:blipFill>
-                          <a:blip r:embed="rId16">
+                          <a:blip r:embed="rId15">
                             <a:extLst>
                               <a:ext uri="{28A0092B-C50C-407E-A947-70E740481C1C}">
                                 <a14:useLocalDpi xmlns:a14="http://schemas.microsoft.com/office/drawing/2010/main" val="0"/>
@@ -26987,21 +26968,12 @@
                 <w:rFonts w:ascii="Century Gothic" w:hAnsi="Century Gothic"/>
               </w:rPr>
             </w:pPr>
-            <w:proofErr w:type="spellStart"/>
             <w:r>
               <w:rPr>
                 <w:rFonts w:ascii="Century Gothic" w:hAnsi="Century Gothic"/>
                 <w:b/>
               </w:rPr>
-              <w:t>Datatype</w:t>
-            </w:r>
-            <w:proofErr w:type="spellEnd"/>
-            <w:r>
-              <w:rPr>
-                <w:rFonts w:ascii="Century Gothic" w:hAnsi="Century Gothic"/>
-                <w:b/>
-              </w:rPr>
-              <w:t xml:space="preserve"> </w:t>
+              <w:t xml:space="preserve">Datatype </w:t>
             </w:r>
             <w:r>
               <w:rPr>
@@ -27635,23 +27607,7 @@
                 <w:rFonts w:ascii="Century Gothic" w:hAnsi="Century Gothic"/>
                 <w:i/>
               </w:rPr>
-              <w:t xml:space="preserve">If the Data Structure changed, or a </w:t>
-            </w:r>
-            <w:proofErr w:type="spellStart"/>
-            <w:r>
-              <w:rPr>
-                <w:rFonts w:ascii="Century Gothic" w:hAnsi="Century Gothic"/>
-                <w:i/>
-              </w:rPr>
-              <w:t>keypress</w:t>
-            </w:r>
-            <w:proofErr w:type="spellEnd"/>
-            <w:r>
-              <w:rPr>
-                <w:rFonts w:ascii="Century Gothic" w:hAnsi="Century Gothic"/>
-                <w:i/>
-              </w:rPr>
-              <w:t xml:space="preserve"> triggers the animation</w:t>
+              <w:t>If the Data Structure changed, or a keypress triggers the animation</w:t>
             </w:r>
           </w:p>
         </w:tc>
@@ -29202,21 +29158,12 @@
                 <w:rFonts w:ascii="Century Gothic" w:hAnsi="Century Gothic"/>
               </w:rPr>
             </w:pPr>
-            <w:proofErr w:type="spellStart"/>
             <w:r>
               <w:rPr>
                 <w:rFonts w:ascii="Century Gothic" w:hAnsi="Century Gothic"/>
                 <w:b/>
               </w:rPr>
-              <w:t>Datatype</w:t>
-            </w:r>
-            <w:proofErr w:type="spellEnd"/>
-            <w:r>
-              <w:rPr>
-                <w:rFonts w:ascii="Century Gothic" w:hAnsi="Century Gothic"/>
-                <w:b/>
-              </w:rPr>
-              <w:t xml:space="preserve"> </w:t>
+              <w:t xml:space="preserve">Datatype </w:t>
             </w:r>
             <w:r>
               <w:rPr>
@@ -29836,23 +29783,7 @@
                 <w:rFonts w:ascii="Century Gothic" w:hAnsi="Century Gothic"/>
                 <w:i/>
               </w:rPr>
-              <w:t xml:space="preserve">If the Data Structure changed, or a </w:t>
-            </w:r>
-            <w:proofErr w:type="spellStart"/>
-            <w:r>
-              <w:rPr>
-                <w:rFonts w:ascii="Century Gothic" w:hAnsi="Century Gothic"/>
-                <w:i/>
-              </w:rPr>
-              <w:t>keypress</w:t>
-            </w:r>
-            <w:proofErr w:type="spellEnd"/>
-            <w:r>
-              <w:rPr>
-                <w:rFonts w:ascii="Century Gothic" w:hAnsi="Century Gothic"/>
-                <w:i/>
-              </w:rPr>
-              <w:t xml:space="preserve"> triggers the animation</w:t>
+              <w:t>If the Data Structure changed, or a keypress triggers the animation</w:t>
             </w:r>
           </w:p>
         </w:tc>
@@ -31178,21 +31109,12 @@
                 <w:rFonts w:ascii="Century Gothic" w:hAnsi="Century Gothic"/>
               </w:rPr>
             </w:pPr>
-            <w:proofErr w:type="spellStart"/>
             <w:r>
               <w:rPr>
                 <w:rFonts w:ascii="Century Gothic" w:hAnsi="Century Gothic"/>
                 <w:b/>
               </w:rPr>
-              <w:t>Datatype</w:t>
-            </w:r>
-            <w:proofErr w:type="spellEnd"/>
-            <w:r>
-              <w:rPr>
-                <w:rFonts w:ascii="Century Gothic" w:hAnsi="Century Gothic"/>
-                <w:b/>
-              </w:rPr>
-              <w:t xml:space="preserve"> </w:t>
+              <w:t xml:space="preserve">Datatype </w:t>
             </w:r>
             <w:r>
               <w:rPr>
@@ -31812,23 +31734,7 @@
                 <w:rFonts w:ascii="Century Gothic" w:hAnsi="Century Gothic"/>
                 <w:i/>
               </w:rPr>
-              <w:t xml:space="preserve">If the Data Structure changed, or a </w:t>
-            </w:r>
-            <w:proofErr w:type="spellStart"/>
-            <w:r>
-              <w:rPr>
-                <w:rFonts w:ascii="Century Gothic" w:hAnsi="Century Gothic"/>
-                <w:i/>
-              </w:rPr>
-              <w:t>keypress</w:t>
-            </w:r>
-            <w:proofErr w:type="spellEnd"/>
-            <w:r>
-              <w:rPr>
-                <w:rFonts w:ascii="Century Gothic" w:hAnsi="Century Gothic"/>
-                <w:i/>
-              </w:rPr>
-              <w:t xml:space="preserve"> triggers the animation</w:t>
+              <w:t>If the Data Structure changed, or a keypress triggers the animation</w:t>
             </w:r>
           </w:p>
         </w:tc>
@@ -32712,8 +32618,6 @@
         </w:rPr>
         <w:br w:type="page"/>
       </w:r>
-      <w:bookmarkStart w:id="0" w:name="_GoBack"/>
-      <w:bookmarkEnd w:id="0"/>
     </w:p>
     <w:p>
       <w:pPr>
@@ -33405,21 +33309,12 @@
                 <w:rFonts w:ascii="Century Gothic" w:hAnsi="Century Gothic"/>
               </w:rPr>
             </w:pPr>
-            <w:proofErr w:type="spellStart"/>
             <w:r>
               <w:rPr>
                 <w:rFonts w:ascii="Century Gothic" w:hAnsi="Century Gothic"/>
                 <w:b/>
               </w:rPr>
-              <w:t>Datatype</w:t>
-            </w:r>
-            <w:proofErr w:type="spellEnd"/>
-            <w:r>
-              <w:rPr>
-                <w:rFonts w:ascii="Century Gothic" w:hAnsi="Century Gothic"/>
-                <w:b/>
-              </w:rPr>
-              <w:t xml:space="preserve"> </w:t>
+              <w:t xml:space="preserve">Datatype </w:t>
             </w:r>
             <w:r>
               <w:rPr>
@@ -34843,7 +34738,7 @@
                     <pic:cNvPicPr/>
                   </pic:nvPicPr>
                   <pic:blipFill>
-                    <a:blip r:embed="rId17">
+                    <a:blip r:embed="rId16">
                       <a:extLst>
                         <a:ext uri="{28A0092B-C50C-407E-A947-70E740481C1C}">
                           <a14:useLocalDpi xmlns:a14="http://schemas.microsoft.com/office/drawing/2010/main" val="0"/>
@@ -34959,14 +34854,14 @@
                         </a:ln>
                         <a:extLst>
                           <a:ext uri="{909E8E84-426E-40dd-AFC4-6F175D3DCCD1}">
-                            <a14:hiddenFill xmlns:a14="http://schemas.microsoft.com/office/drawing/2010/main">
+                            <a14:hiddenFill xmlns:a14="http://schemas.microsoft.com/office/drawing/2010/main" xmlns:w="http://schemas.openxmlformats.org/wordprocessingml/2006/main" xmlns:w10="urn:schemas-microsoft-com:office:word" xmlns:v="urn:schemas-microsoft-com:vml" xmlns:o="urn:schemas-microsoft-com:office:office" xmlns="">
                               <a:solidFill>
                                 <a:srgbClr val="FFFFFF"/>
                               </a:solidFill>
                             </a14:hiddenFill>
                           </a:ext>
                           <a:ext uri="{91240B29-F687-4f45-9708-019B960494DF}">
-                            <a14:hiddenLine xmlns:a14="http://schemas.microsoft.com/office/drawing/2010/main" w="9525">
+                            <a14:hiddenLine xmlns:a14="http://schemas.microsoft.com/office/drawing/2010/main" xmlns:w="http://schemas.openxmlformats.org/wordprocessingml/2006/main" xmlns:w10="urn:schemas-microsoft-com:office:word" xmlns:v="urn:schemas-microsoft-com:vml" xmlns:o="urn:schemas-microsoft-com:office:office" xmlns="" w="9525">
                               <a:solidFill>
                                 <a:srgbClr val="000000"/>
                               </a:solidFill>
@@ -35102,7 +34997,7 @@
                         <a:effectLst/>
                         <a:extLst>
                           <a:ext uri="{909E8E84-426E-40dd-AFC4-6F175D3DCCD1}">
-                            <a14:hiddenFill xmlns:a14="http://schemas.microsoft.com/office/drawing/2010/main">
+                            <a14:hiddenFill xmlns:a14="http://schemas.microsoft.com/office/drawing/2010/main" xmlns:w="http://schemas.openxmlformats.org/wordprocessingml/2006/main" xmlns:w10="urn:schemas-microsoft-com:office:word" xmlns:v="urn:schemas-microsoft-com:vml" xmlns:o="urn:schemas-microsoft-com:office:office" xmlns="">
                               <a:gradFill rotWithShape="1">
                                 <a:gsLst>
                                   <a:gs pos="0">
@@ -35117,7 +35012,7 @@
                             </a14:hiddenFill>
                           </a:ext>
                           <a:ext uri="{AF507438-7753-43e0-B8FC-AC1667EBCBE1}">
-                            <a14:hiddenEffects xmlns:a14="http://schemas.microsoft.com/office/drawing/2010/main">
+                            <a14:hiddenEffects xmlns:a14="http://schemas.microsoft.com/office/drawing/2010/main" xmlns:w="http://schemas.openxmlformats.org/wordprocessingml/2006/main" xmlns:w10="urn:schemas-microsoft-com:office:word" xmlns:v="urn:schemas-microsoft-com:vml" xmlns:o="urn:schemas-microsoft-com:office:office" xmlns="">
                               <a:effectLst>
                                 <a:outerShdw blurRad="40000" dist="23000" dir="5400000" rotWithShape="0">
                                   <a:srgbClr val="000000">
@@ -35144,7 +35039,7 @@
               </wp:anchor>
             </w:drawing>
           </mc:Choice>
-          <mc:Fallback xmlns:w15="http://schemas.microsoft.com/office/word/2012/wordml">
+          <mc:Fallback>
             <w:pict>
               <v:oval id="Oval 1" o:spid="_x0000_s1026" style="position:absolute;margin-left:69.85pt;margin-top:6.15pt;width:120.7pt;height:118.65pt;z-index:251698176;visibility:visible;mso-wrap-style:square;mso-width-percent:0;mso-height-percent:0;mso-wrap-distance-left:9pt;mso-wrap-distance-top:0;mso-wrap-distance-right:9pt;mso-wrap-distance-bottom:0;mso-position-horizontal:absolute;mso-position-horizontal-relative:text;mso-position-vertical:absolute;mso-position-vertical-relative:text;mso-width-percent:0;mso-height-percent:0;mso-width-relative:page;mso-height-relative:page;v-text-anchor:middle" o:gfxdata="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" filled="f" fillcolor="#9bc1ff">
                 <v:fill color2="#3f80cd" rotate="t" focus="100%" type="gradient">
@@ -35209,14 +35104,14 @@
                         </a:ln>
                         <a:extLst>
                           <a:ext uri="{909E8E84-426E-40dd-AFC4-6F175D3DCCD1}">
-                            <a14:hiddenFill xmlns:a14="http://schemas.microsoft.com/office/drawing/2010/main">
+                            <a14:hiddenFill xmlns:a14="http://schemas.microsoft.com/office/drawing/2010/main" xmlns:w="http://schemas.openxmlformats.org/wordprocessingml/2006/main" xmlns:w10="urn:schemas-microsoft-com:office:word" xmlns:v="urn:schemas-microsoft-com:vml" xmlns:o="urn:schemas-microsoft-com:office:office" xmlns="">
                               <a:solidFill>
                                 <a:srgbClr val="FFFFFF"/>
                               </a:solidFill>
                             </a14:hiddenFill>
                           </a:ext>
                           <a:ext uri="{91240B29-F687-4f45-9708-019B960494DF}">
-                            <a14:hiddenLine xmlns:a14="http://schemas.microsoft.com/office/drawing/2010/main" w="9525">
+                            <a14:hiddenLine xmlns:a14="http://schemas.microsoft.com/office/drawing/2010/main" xmlns:w="http://schemas.openxmlformats.org/wordprocessingml/2006/main" xmlns:w10="urn:schemas-microsoft-com:office:word" xmlns:v="urn:schemas-microsoft-com:vml" xmlns:o="urn:schemas-microsoft-com:office:office" xmlns="" w="9525">
                               <a:solidFill>
                                 <a:srgbClr val="000000"/>
                               </a:solidFill>
@@ -35355,7 +35250,7 @@
                         <a:effectLst/>
                         <a:extLst>
                           <a:ext uri="{909E8E84-426E-40dd-AFC4-6F175D3DCCD1}">
-                            <a14:hiddenFill xmlns:a14="http://schemas.microsoft.com/office/drawing/2010/main">
+                            <a14:hiddenFill xmlns:a14="http://schemas.microsoft.com/office/drawing/2010/main" xmlns:w="http://schemas.openxmlformats.org/wordprocessingml/2006/main" xmlns:w10="urn:schemas-microsoft-com:office:word" xmlns:v="urn:schemas-microsoft-com:vml" xmlns:o="urn:schemas-microsoft-com:office:office" xmlns="">
                               <a:gradFill rotWithShape="1">
                                 <a:gsLst>
                                   <a:gs pos="0">
@@ -35370,7 +35265,7 @@
                             </a14:hiddenFill>
                           </a:ext>
                           <a:ext uri="{AF507438-7753-43e0-B8FC-AC1667EBCBE1}">
-                            <a14:hiddenEffects xmlns:a14="http://schemas.microsoft.com/office/drawing/2010/main">
+                            <a14:hiddenEffects xmlns:a14="http://schemas.microsoft.com/office/drawing/2010/main" xmlns:w="http://schemas.openxmlformats.org/wordprocessingml/2006/main" xmlns:w10="urn:schemas-microsoft-com:office:word" xmlns:v="urn:schemas-microsoft-com:vml" xmlns:o="urn:schemas-microsoft-com:office:office" xmlns="">
                               <a:effectLst>
                                 <a:outerShdw blurRad="40000" dist="23000" dir="5400000" rotWithShape="0">
                                   <a:srgbClr val="000000">
@@ -35397,7 +35292,7 @@
               </wp:anchor>
             </w:drawing>
           </mc:Choice>
-          <mc:Fallback xmlns:w15="http://schemas.microsoft.com/office/word/2012/wordml">
+          <mc:Fallback>
             <w:pict>
               <v:oval w14:anchorId="7A9002A2" id="Oval 1" o:spid="_x0000_s1026" style="position:absolute;margin-left:86.7pt;margin-top:10.25pt;width:87.65pt;height:87.85pt;z-index:251699200;visibility:visible;mso-wrap-style:square;mso-width-percent:0;mso-height-percent:0;mso-wrap-distance-left:9pt;mso-wrap-distance-top:0;mso-wrap-distance-right:9pt;mso-wrap-distance-bottom:0;mso-position-horizontal:absolute;mso-position-horizontal-relative:text;mso-position-vertical:absolute;mso-position-vertical-relative:text;mso-width-percent:0;mso-height-percent:0;mso-width-relative:page;mso-height-relative:page;v-text-anchor:middle" o:gfxdata="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" filled="f">
                 <w10:wrap type="through"/>
@@ -35454,12 +35349,12 @@
                         <a:effectLst/>
                         <a:extLst>
                           <a:ext uri="{909E8E84-426E-40dd-AFC4-6F175D3DCCD1}">
-                            <a14:hiddenFill xmlns:a14="http://schemas.microsoft.com/office/drawing/2010/main">
+                            <a14:hiddenFill xmlns:a14="http://schemas.microsoft.com/office/drawing/2010/main" xmlns:w="http://schemas.openxmlformats.org/wordprocessingml/2006/main" xmlns:w10="urn:schemas-microsoft-com:office:word" xmlns:v="urn:schemas-microsoft-com:vml" xmlns:o="urn:schemas-microsoft-com:office:office" xmlns="">
                               <a:noFill/>
                             </a14:hiddenFill>
                           </a:ext>
                           <a:ext uri="{AF507438-7753-43e0-B8FC-AC1667EBCBE1}">
-                            <a14:hiddenEffects xmlns:a14="http://schemas.microsoft.com/office/drawing/2010/main">
+                            <a14:hiddenEffects xmlns:a14="http://schemas.microsoft.com/office/drawing/2010/main" xmlns:w="http://schemas.openxmlformats.org/wordprocessingml/2006/main" xmlns:w10="urn:schemas-microsoft-com:office:word" xmlns:v="urn:schemas-microsoft-com:vml" xmlns:o="urn:schemas-microsoft-com:office:office" xmlns="">
                               <a:effectLst>
                                 <a:outerShdw blurRad="40000" dist="20000" dir="5400000" rotWithShape="0">
                                   <a:srgbClr val="000000">
@@ -35484,7 +35379,7 @@
               </wp:anchor>
             </w:drawing>
           </mc:Choice>
-          <mc:Fallback xmlns:w15="http://schemas.microsoft.com/office/word/2012/wordml">
+          <mc:Fallback>
             <w:pict>
               <v:line id="Straight Connector 1" o:spid="_x0000_s1026" style="position:absolute;z-index:251702272;visibility:visible;mso-wrap-style:square;mso-width-percent:0;mso-height-percent:0;mso-wrap-distance-left:9pt;mso-wrap-distance-top:0;mso-wrap-distance-right:9pt;mso-wrap-distance-bottom:0;mso-position-horizontal:absolute;mso-position-horizontal-relative:text;mso-position-vertical:absolute;mso-position-vertical-relative:text;mso-width-percent:0;mso-height-percent:0;mso-width-relative:page;mso-height-relative:page" from="81.75pt,7.35pt" to="179.25pt,7.35pt" o:gfxdata="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" strokeweight="2pt">
                 <v:shadow opacity="24903f" mv:blur="40000f" origin=",.5" offset="0,20000emu"/>
@@ -35561,12 +35456,12 @@
                         <a:effectLst/>
                         <a:extLst>
                           <a:ext uri="{909E8E84-426E-40dd-AFC4-6F175D3DCCD1}">
-                            <a14:hiddenFill xmlns:a14="http://schemas.microsoft.com/office/drawing/2010/main">
+                            <a14:hiddenFill xmlns:a14="http://schemas.microsoft.com/office/drawing/2010/main" xmlns:w="http://schemas.openxmlformats.org/wordprocessingml/2006/main" xmlns:w10="urn:schemas-microsoft-com:office:word" xmlns:v="urn:schemas-microsoft-com:vml" xmlns:o="urn:schemas-microsoft-com:office:office" xmlns="">
                               <a:noFill/>
                             </a14:hiddenFill>
                           </a:ext>
                           <a:ext uri="{AF507438-7753-43e0-B8FC-AC1667EBCBE1}">
-                            <a14:hiddenEffects xmlns:a14="http://schemas.microsoft.com/office/drawing/2010/main">
+                            <a14:hiddenEffects xmlns:a14="http://schemas.microsoft.com/office/drawing/2010/main" xmlns:w="http://schemas.openxmlformats.org/wordprocessingml/2006/main" xmlns:w10="urn:schemas-microsoft-com:office:word" xmlns:v="urn:schemas-microsoft-com:vml" xmlns:o="urn:schemas-microsoft-com:office:office" xmlns="">
                               <a:effectLst>
                                 <a:outerShdw blurRad="40000" dist="20000" dir="5400000" rotWithShape="0">
                                   <a:srgbClr val="000000">
@@ -35591,7 +35486,7 @@
               </wp:anchor>
             </w:drawing>
           </mc:Choice>
-          <mc:Fallback xmlns:w15="http://schemas.microsoft.com/office/word/2012/wordml">
+          <mc:Fallback>
             <w:pict>
               <v:line id="Straight Connector 1" o:spid="_x0000_s1026" style="position:absolute;flip:y;z-index:251703296;visibility:visible;mso-wrap-style:square;mso-width-percent:0;mso-height-percent:0;mso-wrap-distance-left:9pt;mso-wrap-distance-top:0;mso-wrap-distance-right:9pt;mso-wrap-distance-bottom:0;mso-position-horizontal:absolute;mso-position-horizontal-relative:text;mso-position-vertical:absolute;mso-position-vertical-relative:text;mso-width-percent:0;mso-height-percent:0;mso-width-relative:page;mso-height-relative:page" from="92.55pt,7.3pt" to="165.65pt,7.85pt" o:gfxdata="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" strokeweight="2pt">
                 <v:shadow opacity="24903f" mv:blur="40000f" origin=",.5" offset="0,20000emu"/>
@@ -35651,14 +35546,14 @@
                         </a:ln>
                         <a:extLst>
                           <a:ext uri="{909E8E84-426E-40dd-AFC4-6F175D3DCCD1}">
-                            <a14:hiddenFill xmlns:a14="http://schemas.microsoft.com/office/drawing/2010/main">
+                            <a14:hiddenFill xmlns:a14="http://schemas.microsoft.com/office/drawing/2010/main" xmlns:w="http://schemas.openxmlformats.org/wordprocessingml/2006/main" xmlns:w10="urn:schemas-microsoft-com:office:word" xmlns:v="urn:schemas-microsoft-com:vml" xmlns:o="urn:schemas-microsoft-com:office:office" xmlns="">
                               <a:solidFill>
                                 <a:srgbClr val="FFFFFF"/>
                               </a:solidFill>
                             </a14:hiddenFill>
                           </a:ext>
                           <a:ext uri="{91240B29-F687-4f45-9708-019B960494DF}">
-                            <a14:hiddenLine xmlns:a14="http://schemas.microsoft.com/office/drawing/2010/main" w="9525">
+                            <a14:hiddenLine xmlns:a14="http://schemas.microsoft.com/office/drawing/2010/main" xmlns:w="http://schemas.openxmlformats.org/wordprocessingml/2006/main" xmlns:w10="urn:schemas-microsoft-com:office:word" xmlns:v="urn:schemas-microsoft-com:vml" xmlns:o="urn:schemas-microsoft-com:office:office" xmlns="" w="9525">
                               <a:solidFill>
                                 <a:srgbClr val="000000"/>
                               </a:solidFill>
@@ -45069,21 +44964,12 @@
                 <w:rFonts w:ascii="Century Gothic" w:hAnsi="Century Gothic"/>
               </w:rPr>
             </w:pPr>
-            <w:proofErr w:type="spellStart"/>
             <w:r>
               <w:rPr>
                 <w:rFonts w:ascii="Century Gothic" w:hAnsi="Century Gothic"/>
                 <w:b/>
               </w:rPr>
-              <w:t>Datatype</w:t>
-            </w:r>
-            <w:proofErr w:type="spellEnd"/>
-            <w:r>
-              <w:rPr>
-                <w:rFonts w:ascii="Century Gothic" w:hAnsi="Century Gothic"/>
-                <w:b/>
-              </w:rPr>
-              <w:t xml:space="preserve"> </w:t>
+              <w:t xml:space="preserve">Datatype </w:t>
             </w:r>
             <w:r>
               <w:rPr>
@@ -45703,23 +45589,7 @@
                 <w:rFonts w:ascii="Century Gothic" w:hAnsi="Century Gothic"/>
                 <w:i/>
               </w:rPr>
-              <w:t xml:space="preserve">If the Data Structure changed, or a </w:t>
-            </w:r>
-            <w:proofErr w:type="spellStart"/>
-            <w:r>
-              <w:rPr>
-                <w:rFonts w:ascii="Century Gothic" w:hAnsi="Century Gothic"/>
-                <w:i/>
-              </w:rPr>
-              <w:t>keypress</w:t>
-            </w:r>
-            <w:proofErr w:type="spellEnd"/>
-            <w:r>
-              <w:rPr>
-                <w:rFonts w:ascii="Century Gothic" w:hAnsi="Century Gothic"/>
-                <w:i/>
-              </w:rPr>
-              <w:t xml:space="preserve"> triggers the animation</w:t>
+              <w:t>If the Data Structure changed, or a keypress triggers the animation</w:t>
             </w:r>
           </w:p>
         </w:tc>
@@ -47052,21 +46922,12 @@
                 <w:rFonts w:ascii="Century Gothic" w:hAnsi="Century Gothic"/>
               </w:rPr>
             </w:pPr>
-            <w:proofErr w:type="spellStart"/>
             <w:r>
               <w:rPr>
                 <w:rFonts w:ascii="Century Gothic" w:hAnsi="Century Gothic"/>
                 <w:b/>
               </w:rPr>
-              <w:t>Datatype</w:t>
-            </w:r>
-            <w:proofErr w:type="spellEnd"/>
-            <w:r>
-              <w:rPr>
-                <w:rFonts w:ascii="Century Gothic" w:hAnsi="Century Gothic"/>
-                <w:b/>
-              </w:rPr>
-              <w:t xml:space="preserve"> </w:t>
+              <w:t xml:space="preserve">Datatype </w:t>
             </w:r>
             <w:r>
               <w:rPr>
@@ -47686,23 +47547,7 @@
                 <w:rFonts w:ascii="Century Gothic" w:hAnsi="Century Gothic"/>
                 <w:i/>
               </w:rPr>
-              <w:t xml:space="preserve">If the Data Structure changed, or a </w:t>
-            </w:r>
-            <w:proofErr w:type="spellStart"/>
-            <w:r>
-              <w:rPr>
-                <w:rFonts w:ascii="Century Gothic" w:hAnsi="Century Gothic"/>
-                <w:i/>
-              </w:rPr>
-              <w:t>keypress</w:t>
-            </w:r>
-            <w:proofErr w:type="spellEnd"/>
-            <w:r>
-              <w:rPr>
-                <w:rFonts w:ascii="Century Gothic" w:hAnsi="Century Gothic"/>
-                <w:i/>
-              </w:rPr>
-              <w:t xml:space="preserve"> triggers the animation</w:t>
+              <w:t>If the Data Structure changed, or a keypress triggers the animation</w:t>
             </w:r>
           </w:p>
         </w:tc>
@@ -48433,7 +48278,7 @@
                     </pic:cNvPicPr>
                   </pic:nvPicPr>
                   <pic:blipFill>
-                    <a:blip r:embed="rId18">
+                    <a:blip r:embed="rId17">
                       <a:extLst>
                         <a:ext uri="{28A0092B-C50C-407E-A947-70E740481C1C}">
                           <a14:useLocalDpi xmlns:a14="http://schemas.microsoft.com/office/drawing/2010/main" val="0"/>
@@ -48487,7 +48332,7 @@
                     </pic:cNvPicPr>
                   </pic:nvPicPr>
                   <pic:blipFill>
-                    <a:blip r:embed="rId18">
+                    <a:blip r:embed="rId17">
                       <a:extLst>
                         <a:ext uri="{28A0092B-C50C-407E-A947-70E740481C1C}">
                           <a14:useLocalDpi xmlns:a14="http://schemas.microsoft.com/office/drawing/2010/main" val="0"/>
@@ -48520,8 +48365,8 @@
       </w:r>
     </w:p>
     <w:sectPr>
-      <w:footerReference w:type="default" r:id="rId19"/>
-      <w:footerReference w:type="first" r:id="rId20"/>
+      <w:footerReference w:type="default" r:id="rId18"/>
+      <w:footerReference w:type="first" r:id="rId19"/>
       <w:pgSz w:w="12240" w:h="15840"/>
       <w:pgMar w:top="720" w:right="1260" w:bottom="990" w:left="990" w:header="720" w:footer="1134" w:gutter="0"/>
       <w:pgNumType w:start="1"/>
@@ -48533,7 +48378,7 @@
 </file>
 
 <file path=word/endnotes.xml><?xml version="1.0" encoding="utf-8"?>
-<w:endnotes xmlns:wpc="http://schemas.microsoft.com/office/word/2010/wordprocessingCanvas" xmlns:mo="http://schemas.microsoft.com/office/mac/office/2008/main" xmlns:mc="http://schemas.openxmlformats.org/markup-compatibility/2006" xmlns:mv="urn:schemas-microsoft-com:mac:vml" xmlns:o="urn:schemas-microsoft-com:office:office" xmlns:r="http://schemas.openxmlformats.org/officeDocument/2006/relationships" xmlns:m="http://schemas.openxmlformats.org/officeDocument/2006/math" xmlns:v="urn:schemas-microsoft-com:vml" xmlns:wp14="http://schemas.microsoft.com/office/word/2010/wordprocessingDrawing" xmlns:wp="http://schemas.openxmlformats.org/drawingml/2006/wordprocessingDrawing" xmlns:w10="urn:schemas-microsoft-com:office:word" xmlns:w="http://schemas.openxmlformats.org/wordprocessingml/2006/main" xmlns:w14="http://schemas.microsoft.com/office/word/2010/wordml" xmlns:wpg="http://schemas.microsoft.com/office/word/2010/wordprocessingGroup" xmlns:wpi="http://schemas.microsoft.com/office/word/2010/wordprocessingInk" xmlns:wne="http://schemas.microsoft.com/office/word/2006/wordml" xmlns:wps="http://schemas.microsoft.com/office/word/2010/wordprocessingShape" mc:Ignorable="w14 wp14">
+<w:endnotes xmlns:wpc="http://schemas.microsoft.com/office/word/2010/wordprocessingCanvas" xmlns:mo="http://schemas.microsoft.com/office/mac/office/2008/main" xmlns:mc="http://schemas.openxmlformats.org/markup-compatibility/2006" xmlns:mv="urn:schemas-microsoft-com:mac:vml" xmlns:o="urn:schemas-microsoft-com:office:office" xmlns:r="http://schemas.openxmlformats.org/officeDocument/2006/relationships" xmlns:m="http://schemas.openxmlformats.org/officeDocument/2006/math" xmlns:v="urn:schemas-microsoft-com:vml" xmlns:wp14="http://schemas.microsoft.com/office/word/2010/wordprocessingDrawing" xmlns:wp="http://schemas.openxmlformats.org/drawingml/2006/wordprocessingDrawing" xmlns:w10="urn:schemas-microsoft-com:office:word" xmlns:w="http://schemas.openxmlformats.org/wordprocessingml/2006/main" xmlns:w14="http://schemas.microsoft.com/office/word/2010/wordml" xmlns:w15="http://schemas.microsoft.com/office/word/2012/wordml" xmlns:wpg="http://schemas.microsoft.com/office/word/2010/wordprocessingGroup" xmlns:wpi="http://schemas.microsoft.com/office/word/2010/wordprocessingInk" xmlns:wne="http://schemas.microsoft.com/office/word/2006/wordml" xmlns:wps="http://schemas.microsoft.com/office/word/2010/wordprocessingShape" mc:Ignorable="w14 w15 wp14">
   <w:endnote w:type="separator" w:id="-1">
     <w:p>
       <w:r>
@@ -48554,7 +48399,7 @@
 </file>
 
 <file path=word/footer1.xml><?xml version="1.0" encoding="utf-8"?>
-<w:ftr xmlns:wpc="http://schemas.microsoft.com/office/word/2010/wordprocessingCanvas" xmlns:mo="http://schemas.microsoft.com/office/mac/office/2008/main" xmlns:mc="http://schemas.openxmlformats.org/markup-compatibility/2006" xmlns:mv="urn:schemas-microsoft-com:mac:vml" xmlns:o="urn:schemas-microsoft-com:office:office" xmlns:r="http://schemas.openxmlformats.org/officeDocument/2006/relationships" xmlns:m="http://schemas.openxmlformats.org/officeDocument/2006/math" xmlns:v="urn:schemas-microsoft-com:vml" xmlns:wp14="http://schemas.microsoft.com/office/word/2010/wordprocessingDrawing" xmlns:wp="http://schemas.openxmlformats.org/drawingml/2006/wordprocessingDrawing" xmlns:w10="urn:schemas-microsoft-com:office:word" xmlns:w="http://schemas.openxmlformats.org/wordprocessingml/2006/main" xmlns:w14="http://schemas.microsoft.com/office/word/2010/wordml" xmlns:wpg="http://schemas.microsoft.com/office/word/2010/wordprocessingGroup" xmlns:wpi="http://schemas.microsoft.com/office/word/2010/wordprocessingInk" xmlns:wne="http://schemas.microsoft.com/office/word/2006/wordml" xmlns:wps="http://schemas.microsoft.com/office/word/2010/wordprocessingShape" mc:Ignorable="w14 wp14">
+<w:ftr xmlns:wpc="http://schemas.microsoft.com/office/word/2010/wordprocessingCanvas" xmlns:mo="http://schemas.microsoft.com/office/mac/office/2008/main" xmlns:mc="http://schemas.openxmlformats.org/markup-compatibility/2006" xmlns:mv="urn:schemas-microsoft-com:mac:vml" xmlns:o="urn:schemas-microsoft-com:office:office" xmlns:r="http://schemas.openxmlformats.org/officeDocument/2006/relationships" xmlns:m="http://schemas.openxmlformats.org/officeDocument/2006/math" xmlns:v="urn:schemas-microsoft-com:vml" xmlns:wp14="http://schemas.microsoft.com/office/word/2010/wordprocessingDrawing" xmlns:wp="http://schemas.openxmlformats.org/drawingml/2006/wordprocessingDrawing" xmlns:w10="urn:schemas-microsoft-com:office:word" xmlns:w="http://schemas.openxmlformats.org/wordprocessingml/2006/main" xmlns:w14="http://schemas.microsoft.com/office/word/2010/wordml" xmlns:w15="http://schemas.microsoft.com/office/word/2012/wordml" xmlns:wpg="http://schemas.microsoft.com/office/word/2010/wordprocessingGroup" xmlns:wpi="http://schemas.microsoft.com/office/word/2010/wordprocessingInk" xmlns:wne="http://schemas.microsoft.com/office/word/2006/wordml" xmlns:wps="http://schemas.microsoft.com/office/word/2010/wordprocessingShape" mc:Ignorable="w14 w15 wp14">
   <w:p>
     <w:pPr>
       <w:pStyle w:val="Footer"/>
@@ -48592,7 +48437,7 @@
 </file>
 
 <file path=word/footer2.xml><?xml version="1.0" encoding="utf-8"?>
-<w:ftr xmlns:wpc="http://schemas.microsoft.com/office/word/2010/wordprocessingCanvas" xmlns:mo="http://schemas.microsoft.com/office/mac/office/2008/main" xmlns:mc="http://schemas.openxmlformats.org/markup-compatibility/2006" xmlns:mv="urn:schemas-microsoft-com:mac:vml" xmlns:o="urn:schemas-microsoft-com:office:office" xmlns:r="http://schemas.openxmlformats.org/officeDocument/2006/relationships" xmlns:m="http://schemas.openxmlformats.org/officeDocument/2006/math" xmlns:v="urn:schemas-microsoft-com:vml" xmlns:wp14="http://schemas.microsoft.com/office/word/2010/wordprocessingDrawing" xmlns:wp="http://schemas.openxmlformats.org/drawingml/2006/wordprocessingDrawing" xmlns:w10="urn:schemas-microsoft-com:office:word" xmlns:w="http://schemas.openxmlformats.org/wordprocessingml/2006/main" xmlns:w14="http://schemas.microsoft.com/office/word/2010/wordml" xmlns:wpg="http://schemas.microsoft.com/office/word/2010/wordprocessingGroup" xmlns:wpi="http://schemas.microsoft.com/office/word/2010/wordprocessingInk" xmlns:wne="http://schemas.microsoft.com/office/word/2006/wordml" xmlns:wps="http://schemas.microsoft.com/office/word/2010/wordprocessingShape" mc:Ignorable="w14 wp14">
+<w:ftr xmlns:wpc="http://schemas.microsoft.com/office/word/2010/wordprocessingCanvas" xmlns:mo="http://schemas.microsoft.com/office/mac/office/2008/main" xmlns:mc="http://schemas.openxmlformats.org/markup-compatibility/2006" xmlns:mv="urn:schemas-microsoft-com:mac:vml" xmlns:o="urn:schemas-microsoft-com:office:office" xmlns:r="http://schemas.openxmlformats.org/officeDocument/2006/relationships" xmlns:m="http://schemas.openxmlformats.org/officeDocument/2006/math" xmlns:v="urn:schemas-microsoft-com:vml" xmlns:wp14="http://schemas.microsoft.com/office/word/2010/wordprocessingDrawing" xmlns:wp="http://schemas.openxmlformats.org/drawingml/2006/wordprocessingDrawing" xmlns:w10="urn:schemas-microsoft-com:office:word" xmlns:w="http://schemas.openxmlformats.org/wordprocessingml/2006/main" xmlns:w14="http://schemas.microsoft.com/office/word/2010/wordml" xmlns:w15="http://schemas.microsoft.com/office/word/2012/wordml" xmlns:wpg="http://schemas.microsoft.com/office/word/2010/wordprocessingGroup" xmlns:wpi="http://schemas.microsoft.com/office/word/2010/wordprocessingInk" xmlns:wne="http://schemas.microsoft.com/office/word/2006/wordml" xmlns:wps="http://schemas.microsoft.com/office/word/2010/wordprocessingShape" mc:Ignorable="w14 w15 wp14">
   <w:p>
     <w:pPr>
       <w:pStyle w:val="Footer"/>
@@ -48603,7 +48448,7 @@
 </file>
 
 <file path=word/footer3.xml><?xml version="1.0" encoding="utf-8"?>
-<w:ftr xmlns:wpc="http://schemas.microsoft.com/office/word/2010/wordprocessingCanvas" xmlns:mo="http://schemas.microsoft.com/office/mac/office/2008/main" xmlns:mc="http://schemas.openxmlformats.org/markup-compatibility/2006" xmlns:mv="urn:schemas-microsoft-com:mac:vml" xmlns:o="urn:schemas-microsoft-com:office:office" xmlns:r="http://schemas.openxmlformats.org/officeDocument/2006/relationships" xmlns:m="http://schemas.openxmlformats.org/officeDocument/2006/math" xmlns:v="urn:schemas-microsoft-com:vml" xmlns:wp14="http://schemas.microsoft.com/office/word/2010/wordprocessingDrawing" xmlns:wp="http://schemas.openxmlformats.org/drawingml/2006/wordprocessingDrawing" xmlns:w10="urn:schemas-microsoft-com:office:word" xmlns:w="http://schemas.openxmlformats.org/wordprocessingml/2006/main" xmlns:w14="http://schemas.microsoft.com/office/word/2010/wordml" xmlns:wpg="http://schemas.microsoft.com/office/word/2010/wordprocessingGroup" xmlns:wpi="http://schemas.microsoft.com/office/word/2010/wordprocessingInk" xmlns:wne="http://schemas.microsoft.com/office/word/2006/wordml" xmlns:wps="http://schemas.microsoft.com/office/word/2010/wordprocessingShape" mc:Ignorable="w14 wp14">
+<w:ftr xmlns:wpc="http://schemas.microsoft.com/office/word/2010/wordprocessingCanvas" xmlns:mo="http://schemas.microsoft.com/office/mac/office/2008/main" xmlns:mc="http://schemas.openxmlformats.org/markup-compatibility/2006" xmlns:mv="urn:schemas-microsoft-com:mac:vml" xmlns:o="urn:schemas-microsoft-com:office:office" xmlns:r="http://schemas.openxmlformats.org/officeDocument/2006/relationships" xmlns:m="http://schemas.openxmlformats.org/officeDocument/2006/math" xmlns:v="urn:schemas-microsoft-com:vml" xmlns:wp14="http://schemas.microsoft.com/office/word/2010/wordprocessingDrawing" xmlns:wp="http://schemas.openxmlformats.org/drawingml/2006/wordprocessingDrawing" xmlns:w10="urn:schemas-microsoft-com:office:word" xmlns:w="http://schemas.openxmlformats.org/wordprocessingml/2006/main" xmlns:w14="http://schemas.microsoft.com/office/word/2010/wordml" xmlns:w15="http://schemas.microsoft.com/office/word/2012/wordml" xmlns:wpg="http://schemas.microsoft.com/office/word/2010/wordprocessingGroup" xmlns:wpi="http://schemas.microsoft.com/office/word/2010/wordprocessingInk" xmlns:wne="http://schemas.microsoft.com/office/word/2006/wordml" xmlns:wps="http://schemas.microsoft.com/office/word/2010/wordprocessingShape" mc:Ignorable="w14 w15 wp14">
   <w:p>
     <w:pPr>
       <w:pStyle w:val="Footer"/>
@@ -48635,7 +48480,7 @@
         <w:rStyle w:val="PageNumber"/>
         <w:noProof/>
       </w:rPr>
-      <w:t>43</w:t>
+      <w:t>17</w:t>
     </w:r>
     <w:r>
       <w:rPr>
@@ -48655,7 +48500,7 @@
 </file>
 
 <file path=word/footer4.xml><?xml version="1.0" encoding="utf-8"?>
-<w:ftr xmlns:wpc="http://schemas.microsoft.com/office/word/2010/wordprocessingCanvas" xmlns:mo="http://schemas.microsoft.com/office/mac/office/2008/main" xmlns:mc="http://schemas.openxmlformats.org/markup-compatibility/2006" xmlns:mv="urn:schemas-microsoft-com:mac:vml" xmlns:o="urn:schemas-microsoft-com:office:office" xmlns:r="http://schemas.openxmlformats.org/officeDocument/2006/relationships" xmlns:m="http://schemas.openxmlformats.org/officeDocument/2006/math" xmlns:v="urn:schemas-microsoft-com:vml" xmlns:wp14="http://schemas.microsoft.com/office/word/2010/wordprocessingDrawing" xmlns:wp="http://schemas.openxmlformats.org/drawingml/2006/wordprocessingDrawing" xmlns:w10="urn:schemas-microsoft-com:office:word" xmlns:w="http://schemas.openxmlformats.org/wordprocessingml/2006/main" xmlns:w14="http://schemas.microsoft.com/office/word/2010/wordml" xmlns:wpg="http://schemas.microsoft.com/office/word/2010/wordprocessingGroup" xmlns:wpi="http://schemas.microsoft.com/office/word/2010/wordprocessingInk" xmlns:wne="http://schemas.microsoft.com/office/word/2006/wordml" xmlns:wps="http://schemas.microsoft.com/office/word/2010/wordprocessingShape" mc:Ignorable="w14 wp14">
+<w:ftr xmlns:wpc="http://schemas.microsoft.com/office/word/2010/wordprocessingCanvas" xmlns:mo="http://schemas.microsoft.com/office/mac/office/2008/main" xmlns:mc="http://schemas.openxmlformats.org/markup-compatibility/2006" xmlns:mv="urn:schemas-microsoft-com:mac:vml" xmlns:o="urn:schemas-microsoft-com:office:office" xmlns:r="http://schemas.openxmlformats.org/officeDocument/2006/relationships" xmlns:m="http://schemas.openxmlformats.org/officeDocument/2006/math" xmlns:v="urn:schemas-microsoft-com:vml" xmlns:wp14="http://schemas.microsoft.com/office/word/2010/wordprocessingDrawing" xmlns:wp="http://schemas.openxmlformats.org/drawingml/2006/wordprocessingDrawing" xmlns:w10="urn:schemas-microsoft-com:office:word" xmlns:w="http://schemas.openxmlformats.org/wordprocessingml/2006/main" xmlns:w14="http://schemas.microsoft.com/office/word/2010/wordml" xmlns:w15="http://schemas.microsoft.com/office/word/2012/wordml" xmlns:wpg="http://schemas.microsoft.com/office/word/2010/wordprocessingGroup" xmlns:wpi="http://schemas.microsoft.com/office/word/2010/wordprocessingInk" xmlns:wne="http://schemas.microsoft.com/office/word/2006/wordml" xmlns:wps="http://schemas.microsoft.com/office/word/2010/wordprocessingShape" mc:Ignorable="w14 w15 wp14">
   <w:p>
     <w:pPr>
       <w:pStyle w:val="Footer"/>
@@ -48665,7 +48510,7 @@
 </file>
 
 <file path=word/footnotes.xml><?xml version="1.0" encoding="utf-8"?>
-<w:footnotes xmlns:wpc="http://schemas.microsoft.com/office/word/2010/wordprocessingCanvas" xmlns:mo="http://schemas.microsoft.com/office/mac/office/2008/main" xmlns:mc="http://schemas.openxmlformats.org/markup-compatibility/2006" xmlns:mv="urn:schemas-microsoft-com:mac:vml" xmlns:o="urn:schemas-microsoft-com:office:office" xmlns:r="http://schemas.openxmlformats.org/officeDocument/2006/relationships" xmlns:m="http://schemas.openxmlformats.org/officeDocument/2006/math" xmlns:v="urn:schemas-microsoft-com:vml" xmlns:wp14="http://schemas.microsoft.com/office/word/2010/wordprocessingDrawing" xmlns:wp="http://schemas.openxmlformats.org/drawingml/2006/wordprocessingDrawing" xmlns:w10="urn:schemas-microsoft-com:office:word" xmlns:w="http://schemas.openxmlformats.org/wordprocessingml/2006/main" xmlns:w14="http://schemas.microsoft.com/office/word/2010/wordml" xmlns:wpg="http://schemas.microsoft.com/office/word/2010/wordprocessingGroup" xmlns:wpi="http://schemas.microsoft.com/office/word/2010/wordprocessingInk" xmlns:wne="http://schemas.microsoft.com/office/word/2006/wordml" xmlns:wps="http://schemas.microsoft.com/office/word/2010/wordprocessingShape" mc:Ignorable="w14 wp14">
+<w:footnotes xmlns:wpc="http://schemas.microsoft.com/office/word/2010/wordprocessingCanvas" xmlns:mo="http://schemas.microsoft.com/office/mac/office/2008/main" xmlns:mc="http://schemas.openxmlformats.org/markup-compatibility/2006" xmlns:mv="urn:schemas-microsoft-com:mac:vml" xmlns:o="urn:schemas-microsoft-com:office:office" xmlns:r="http://schemas.openxmlformats.org/officeDocument/2006/relationships" xmlns:m="http://schemas.openxmlformats.org/officeDocument/2006/math" xmlns:v="urn:schemas-microsoft-com:vml" xmlns:wp14="http://schemas.microsoft.com/office/word/2010/wordprocessingDrawing" xmlns:wp="http://schemas.openxmlformats.org/drawingml/2006/wordprocessingDrawing" xmlns:w10="urn:schemas-microsoft-com:office:word" xmlns:w="http://schemas.openxmlformats.org/wordprocessingml/2006/main" xmlns:w14="http://schemas.microsoft.com/office/word/2010/wordml" xmlns:w15="http://schemas.microsoft.com/office/word/2012/wordml" xmlns:wpg="http://schemas.microsoft.com/office/word/2010/wordprocessingGroup" xmlns:wpi="http://schemas.microsoft.com/office/word/2010/wordprocessingInk" xmlns:wne="http://schemas.microsoft.com/office/word/2006/wordml" xmlns:wps="http://schemas.microsoft.com/office/word/2010/wordprocessingShape" mc:Ignorable="w14 w15 wp14">
   <w:footnote w:type="separator" w:id="-1">
     <w:p>
       <w:r>
@@ -48686,7 +48531,7 @@
 </file>
 
 <file path=word/numbering.xml><?xml version="1.0" encoding="utf-8"?>
-<w:numbering xmlns:wpc="http://schemas.microsoft.com/office/word/2010/wordprocessingCanvas" xmlns:mo="http://schemas.microsoft.com/office/mac/office/2008/main" xmlns:mc="http://schemas.openxmlformats.org/markup-compatibility/2006" xmlns:mv="urn:schemas-microsoft-com:mac:vml" xmlns:o="urn:schemas-microsoft-com:office:office" xmlns:r="http://schemas.openxmlformats.org/officeDocument/2006/relationships" xmlns:m="http://schemas.openxmlformats.org/officeDocument/2006/math" xmlns:v="urn:schemas-microsoft-com:vml" xmlns:wp14="http://schemas.microsoft.com/office/word/2010/wordprocessingDrawing" xmlns:wp="http://schemas.openxmlformats.org/drawingml/2006/wordprocessingDrawing" xmlns:w10="urn:schemas-microsoft-com:office:word" xmlns:w="http://schemas.openxmlformats.org/wordprocessingml/2006/main" xmlns:w14="http://schemas.microsoft.com/office/word/2010/wordml" xmlns:wpg="http://schemas.microsoft.com/office/word/2010/wordprocessingGroup" xmlns:wpi="http://schemas.microsoft.com/office/word/2010/wordprocessingInk" xmlns:wne="http://schemas.microsoft.com/office/word/2006/wordml" xmlns:wps="http://schemas.microsoft.com/office/word/2010/wordprocessingShape" mc:Ignorable="w14 wp14">
+<w:numbering xmlns:wpc="http://schemas.microsoft.com/office/word/2010/wordprocessingCanvas" xmlns:mo="http://schemas.microsoft.com/office/mac/office/2008/main" xmlns:mc="http://schemas.openxmlformats.org/markup-compatibility/2006" xmlns:mv="urn:schemas-microsoft-com:mac:vml" xmlns:o="urn:schemas-microsoft-com:office:office" xmlns:r="http://schemas.openxmlformats.org/officeDocument/2006/relationships" xmlns:m="http://schemas.openxmlformats.org/officeDocument/2006/math" xmlns:v="urn:schemas-microsoft-com:vml" xmlns:wp14="http://schemas.microsoft.com/office/word/2010/wordprocessingDrawing" xmlns:wp="http://schemas.openxmlformats.org/drawingml/2006/wordprocessingDrawing" xmlns:w10="urn:schemas-microsoft-com:office:word" xmlns:w="http://schemas.openxmlformats.org/wordprocessingml/2006/main" xmlns:w14="http://schemas.microsoft.com/office/word/2010/wordml" xmlns:w15="http://schemas.microsoft.com/office/word/2012/wordml" xmlns:wpg="http://schemas.microsoft.com/office/word/2010/wordprocessingGroup" xmlns:wpi="http://schemas.microsoft.com/office/word/2010/wordprocessingInk" xmlns:wne="http://schemas.microsoft.com/office/word/2006/wordml" xmlns:wps="http://schemas.microsoft.com/office/word/2010/wordprocessingShape" mc:Ignorable="w14 w15 wp14">
   <w:abstractNum w:abstractNumId="0">
     <w:nsid w:val="00000001"/>
     <w:multiLevelType w:val="multilevel"/>
@@ -49453,7 +49298,7 @@
 </file>
 
 <file path=word/styles.xml><?xml version="1.0" encoding="utf-8"?>
-<w:styles xmlns:mc="http://schemas.openxmlformats.org/markup-compatibility/2006" xmlns:r="http://schemas.openxmlformats.org/officeDocument/2006/relationships" xmlns:w="http://schemas.openxmlformats.org/wordprocessingml/2006/main" xmlns:w14="http://schemas.microsoft.com/office/word/2010/wordml" mc:Ignorable="w14">
+<w:styles xmlns:mc="http://schemas.openxmlformats.org/markup-compatibility/2006" xmlns:r="http://schemas.openxmlformats.org/officeDocument/2006/relationships" xmlns:w="http://schemas.openxmlformats.org/wordprocessingml/2006/main" xmlns:w14="http://schemas.microsoft.com/office/word/2010/wordml" xmlns:w15="http://schemas.microsoft.com/office/word/2012/wordml" mc:Ignorable="w14 w15">
   <w:docDefaults>
     <w:rPrDefault>
       <w:rPr>
@@ -49463,610 +49308,389 @@
     </w:rPrDefault>
     <w:pPrDefault/>
   </w:docDefaults>
-  <w:latentStyles w:defLockedState="0" w:defUIPriority="99" w:defSemiHidden="1" w:defUnhideWhenUsed="1" w:defQFormat="0" w:count="276">
-    <w:lsdException w:name="Normal" w:semiHidden="0" w:uiPriority="0" w:unhideWhenUsed="0" w:qFormat="1"/>
-    <w:lsdException w:name="heading 1" w:semiHidden="0" w:uiPriority="0" w:unhideWhenUsed="0" w:qFormat="1"/>
-    <w:lsdException w:name="heading 2" w:semiHidden="0" w:uiPriority="0" w:unhideWhenUsed="0" w:qFormat="1"/>
-    <w:lsdException w:name="heading 3" w:semiHidden="0" w:uiPriority="9" w:unhideWhenUsed="0" w:qFormat="1"/>
-    <w:lsdException w:name="heading 4" w:uiPriority="9" w:qFormat="1"/>
-    <w:lsdException w:name="heading 5" w:uiPriority="9" w:qFormat="1"/>
-    <w:lsdException w:name="heading 6" w:uiPriority="9" w:qFormat="1"/>
-    <w:lsdException w:name="heading 7" w:semiHidden="0" w:uiPriority="9" w:unhideWhenUsed="0" w:qFormat="1"/>
-    <w:lsdException w:name="heading 8" w:uiPriority="9" w:qFormat="1"/>
-    <w:lsdException w:name="heading 9" w:uiPriority="9" w:qFormat="1"/>
-    <w:lsdException w:name="toc 1" w:uiPriority="39"/>
-    <w:lsdException w:name="toc 2" w:uiPriority="39"/>
-    <w:lsdException w:name="toc 3" w:uiPriority="39"/>
-    <w:lsdException w:name="toc 4" w:uiPriority="39"/>
-    <w:lsdException w:name="toc 5" w:uiPriority="39"/>
-    <w:lsdException w:name="toc 6" w:uiPriority="39"/>
-    <w:lsdException w:name="toc 7" w:uiPriority="39"/>
-    <w:lsdException w:name="toc 8" w:uiPriority="39"/>
-    <w:lsdException w:name="toc 9" w:uiPriority="39"/>
-    <w:lsdException w:name="caption" w:semiHidden="0" w:uiPriority="35" w:unhideWhenUsed="0" w:qFormat="1"/>
-    <w:lsdException w:name="Title" w:semiHidden="0" w:uiPriority="10" w:unhideWhenUsed="0" w:qFormat="1"/>
-    <w:lsdException w:name="Default Paragraph Font" w:uiPriority="1"/>
-    <w:lsdException w:name="Subtitle" w:semiHidden="0" w:uiPriority="11" w:unhideWhenUsed="0" w:qFormat="1"/>
-    <w:lsdException w:name="Strong" w:semiHidden="0" w:uiPriority="22" w:unhideWhenUsed="0" w:qFormat="1"/>
-    <w:lsdException w:name="Emphasis" w:semiHidden="0" w:uiPriority="20" w:unhideWhenUsed="0" w:qFormat="1"/>
-    <w:lsdException w:name="Table Grid" w:semiHidden="0" w:uiPriority="59" w:unhideWhenUsed="0"/>
-    <w:lsdException w:name="Placeholder Text" w:unhideWhenUsed="0"/>
-    <w:lsdException w:name="No Spacing" w:semiHidden="0" w:uiPriority="1" w:unhideWhenUsed="0" w:qFormat="1"/>
-    <w:lsdException w:name="Light Shading" w:semiHidden="0" w:uiPriority="60" w:unhideWhenUsed="0"/>
-    <w:lsdException w:name="Light List" w:semiHidden="0" w:uiPriority="61" w:unhideWhenUsed="0"/>
-    <w:lsdException w:name="Light Grid" w:semiHidden="0" w:uiPriority="62" w:unhideWhenUsed="0"/>
-    <w:lsdException w:name="Medium Shading 1" w:semiHidden="0" w:uiPriority="63" w:unhideWhenUsed="0"/>
-    <w:lsdException w:name="Medium Shading 2" w:semiHidden="0" w:uiPriority="64" w:unhideWhenUsed="0"/>
-    <w:lsdException w:name="Medium List 1" w:semiHidden="0" w:uiPriority="65" w:unhideWhenUsed="0"/>
-    <w:lsdException w:name="Medium List 2" w:semiHidden="0" w:uiPriority="66" w:unhideWhenUsed="0"/>
-    <w:lsdException w:name="Medium Grid 1" w:semiHidden="0" w:uiPriority="67" w:unhideWhenUsed="0"/>
-    <w:lsdException w:name="Medium Grid 2" w:semiHidden="0" w:uiPriority="68" w:unhideWhenUsed="0"/>
-    <w:lsdException w:name="Medium Grid 3" w:semiHidden="0" w:uiPriority="69" w:unhideWhenUsed="0"/>
-    <w:lsdException w:name="Dark List" w:semiHidden="0" w:uiPriority="70" w:unhideWhenUsed="0"/>
-    <w:lsdException w:name="Colorful Shading" w:semiHidden="0" w:uiPriority="71" w:unhideWhenUsed="0"/>
-    <w:lsdException w:name="Colorful List" w:semiHidden="0" w:uiPriority="72" w:unhideWhenUsed="0"/>
-    <w:lsdException w:name="Colorful Grid" w:semiHidden="0" w:uiPriority="73" w:unhideWhenUsed="0"/>
-    <w:lsdException w:name="Light Shading Accent 1" w:semiHidden="0" w:uiPriority="60" w:unhideWhenUsed="0"/>
-    <w:lsdException w:name="Light List Accent 1" w:semiHidden="0" w:uiPriority="61" w:unhideWhenUsed="0"/>
-    <w:lsdException w:name="Light Grid Accent 1" w:semiHidden="0" w:uiPriority="62" w:unhideWhenUsed="0"/>
-    <w:lsdException w:name="Medium Shading 1 Accent 1" w:semiHidden="0" w:uiPriority="63" w:unhideWhenUsed="0"/>
-    <w:lsdException w:name="Medium Shading 2 Accent 1" w:semiHidden="0" w:uiPriority="64" w:unhideWhenUsed="0"/>
-    <w:lsdException w:name="Medium List 1 Accent 1" w:semiHidden="0" w:uiPriority="65" w:unhideWhenUsed="0"/>
-    <w:lsdException w:name="Revision" w:unhideWhenUsed="0"/>
-    <w:lsdException w:name="List Paragraph" w:semiHidden="0" w:uiPriority="34" w:unhideWhenUsed="0" w:qFormat="1"/>
-    <w:lsdException w:name="Quote" w:semiHidden="0" w:uiPriority="29" w:unhideWhenUsed="0" w:qFormat="1"/>
-    <w:lsdException w:name="Intense Quote" w:semiHidden="0" w:uiPriority="30" w:unhideWhenUsed="0" w:qFormat="1"/>
-    <w:lsdException w:name="Medium List 2 Accent 1" w:semiHidden="0" w:uiPriority="66" w:unhideWhenUsed="0"/>
-    <w:lsdException w:name="Medium Grid 1 Accent 1" w:semiHidden="0" w:uiPriority="67" w:unhideWhenUsed="0"/>
-    <w:lsdException w:name="Medium Grid 2 Accent 1" w:semiHidden="0" w:uiPriority="68" w:unhideWhenUsed="0"/>
-    <w:lsdException w:name="Medium Grid 3 Accent 1" w:semiHidden="0" w:uiPriority="69" w:unhideWhenUsed="0"/>
-    <w:lsdException w:name="Dark List Accent 1" w:semiHidden="0" w:uiPriority="70" w:unhideWhenUsed="0"/>
-    <w:lsdException w:name="Colorful Shading Accent 1" w:semiHidden="0" w:uiPriority="71" w:unhideWhenUsed="0"/>
-    <w:lsdException w:name="Colorful List Accent 1" w:semiHidden="0" w:uiPriority="72" w:unhideWhenUsed="0"/>
-    <w:lsdException w:name="Colorful Grid Accent 1" w:semiHidden="0" w:uiPriority="73" w:unhideWhenUsed="0"/>
-    <w:lsdException w:name="Light Shading Accent 2" w:semiHidden="0" w:uiPriority="60" w:unhideWhenUsed="0"/>
-    <w:lsdException w:name="Light List Accent 2" w:semiHidden="0" w:uiPriority="61" w:unhideWhenUsed="0"/>
-    <w:lsdException w:name="Light Grid Accent 2" w:semiHidden="0" w:uiPriority="62" w:unhideWhenUsed="0"/>
-    <w:lsdException w:name="Medium Shading 1 Accent 2" w:semiHidden="0" w:uiPriority="63" w:unhideWhenUsed="0"/>
-    <w:lsdException w:name="Medium Shading 2 Accent 2" w:semiHidden="0" w:uiPriority="64" w:unhideWhenUsed="0"/>
-    <w:lsdException w:name="Medium List 1 Accent 2" w:semiHidden="0" w:uiPriority="65" w:unhideWhenUsed="0"/>
-    <w:lsdException w:name="Medium List 2 Accent 2" w:semiHidden="0" w:uiPriority="66" w:unhideWhenUsed="0"/>
-    <w:lsdException w:name="Medium Grid 1 Accent 2" w:semiHidden="0" w:uiPriority="67" w:unhideWhenUsed="0"/>
-    <w:lsdException w:name="Medium Grid 2 Accent 2" w:semiHidden="0" w:uiPriority="68" w:unhideWhenUsed="0"/>
-    <w:lsdException w:name="Medium Grid 3 Accent 2" w:semiHidden="0" w:uiPriority="69" w:unhideWhenUsed="0"/>
-    <w:lsdException w:name="Dark List Accent 2" w:semiHidden="0" w:uiPriority="70" w:unhideWhenUsed="0"/>
-    <w:lsdException w:name="Colorful Shading Accent 2" w:semiHidden="0" w:uiPriority="71" w:unhideWhenUsed="0"/>
-    <w:lsdException w:name="Colorful List Accent 2" w:semiHidden="0" w:uiPriority="72" w:unhideWhenUsed="0"/>
-    <w:lsdException w:name="Colorful Grid Accent 2" w:semiHidden="0" w:uiPriority="73" w:unhideWhenUsed="0"/>
-    <w:lsdException w:name="Light Shading Accent 3" w:semiHidden="0" w:uiPriority="60" w:unhideWhenUsed="0"/>
-    <w:lsdException w:name="Light List Accent 3" w:semiHidden="0" w:uiPriority="61" w:unhideWhenUsed="0"/>
-    <w:lsdException w:name="Light Grid Accent 3" w:semiHidden="0" w:uiPriority="62" w:unhideWhenUsed="0"/>
-    <w:lsdException w:name="Medium Shading 1 Accent 3" w:semiHidden="0" w:uiPriority="63" w:unhideWhenUsed="0"/>
-    <w:lsdException w:name="Medium Shading 2 Accent 3" w:semiHidden="0" w:uiPriority="64" w:unhideWhenUsed="0"/>
-    <w:lsdException w:name="Medium List 1 Accent 3" w:semiHidden="0" w:uiPriority="65" w:unhideWhenUsed="0"/>
-    <w:lsdException w:name="Medium List 2 Accent 3" w:semiHidden="0" w:uiPriority="66" w:unhideWhenUsed="0"/>
-    <w:lsdException w:name="Medium Grid 1 Accent 3" w:semiHidden="0" w:uiPriority="67" w:unhideWhenUsed="0"/>
-    <w:lsdException w:name="Medium Grid 2 Accent 3" w:semiHidden="0" w:uiPriority="68" w:unhideWhenUsed="0"/>
-    <w:lsdException w:name="Medium Grid 3 Accent 3" w:semiHidden="0" w:uiPriority="69" w:unhideWhenUsed="0"/>
-    <w:lsdException w:name="Dark List Accent 3" w:semiHidden="0" w:uiPriority="70" w:unhideWhenUsed="0"/>
-    <w:lsdException w:name="Colorful Shading Accent 3" w:semiHidden="0" w:uiPriority="71" w:unhideWhenUsed="0"/>
-    <w:lsdException w:name="Colorful List Accent 3" w:semiHidden="0" w:uiPriority="72" w:unhideWhenUsed="0"/>
-    <w:lsdException w:name="Colorful Grid Accent 3" w:semiHidden="0" w:uiPriority="73" w:unhideWhenUsed="0"/>
-    <w:lsdException w:name="Light Shading Accent 4" w:semiHidden="0" w:uiPriority="60" w:unhideWhenUsed="0"/>
-    <w:lsdException w:name="Light List Accent 4" w:semiHidden="0" w:uiPriority="61" w:unhideWhenUsed="0"/>
-    <w:lsdException w:name="Light Grid Accent 4" w:semiHidden="0" w:uiPriority="62" w:unhideWhenUsed="0"/>
-    <w:lsdException w:name="Medium Shading 1 Accent 4" w:semiHidden="0" w:uiPriority="63" w:unhideWhenUsed="0"/>
-    <w:lsdException w:name="Medium Shading 2 Accent 4" w:semiHidden="0" w:uiPriority="64" w:unhideWhenUsed="0"/>
-    <w:lsdException w:name="Medium List 1 Accent 4" w:semiHidden="0" w:uiPriority="65" w:unhideWhenUsed="0"/>
-    <w:lsdException w:name="Medium List 2 Accent 4" w:semiHidden="0" w:uiPriority="66" w:unhideWhenUsed="0"/>
-    <w:lsdException w:name="Medium Grid 1 Accent 4" w:semiHidden="0" w:uiPriority="67" w:unhideWhenUsed="0"/>
-    <w:lsdException w:name="Medium Grid 2 Accent 4" w:semiHidden="0" w:uiPriority="68" w:unhideWhenUsed="0"/>
-    <w:lsdException w:name="Medium Grid 3 Accent 4" w:semiHidden="0" w:uiPriority="69" w:unhideWhenUsed="0"/>
-    <w:lsdException w:name="Dark List Accent 4" w:semiHidden="0" w:uiPriority="70" w:unhideWhenUsed="0"/>
-    <w:lsdException w:name="Colorful Shading Accent 4" w:semiHidden="0" w:uiPriority="71" w:unhideWhenUsed="0"/>
-    <w:lsdException w:name="Colorful List Accent 4" w:semiHidden="0" w:uiPriority="72" w:unhideWhenUsed="0"/>
-    <w:lsdException w:name="Colorful Grid Accent 4" w:semiHidden="0" w:uiPriority="73" w:unhideWhenUsed="0"/>
-    <w:lsdException w:name="Light Shading Accent 5" w:semiHidden="0" w:uiPriority="60" w:unhideWhenUsed="0"/>
-    <w:lsdException w:name="Light List Accent 5" w:semiHidden="0" w:uiPriority="61" w:unhideWhenUsed="0"/>
-    <w:lsdException w:name="Light Grid Accent 5" w:semiHidden="0" w:uiPriority="62" w:unhideWhenUsed="0"/>
-    <w:lsdException w:name="Medium Shading 1 Accent 5" w:semiHidden="0" w:uiPriority="63" w:unhideWhenUsed="0"/>
-    <w:lsdException w:name="Medium Shading 2 Accent 5" w:semiHidden="0" w:uiPriority="64" w:unhideWhenUsed="0"/>
-    <w:lsdException w:name="Medium List 1 Accent 5" w:semiHidden="0" w:uiPriority="65" w:unhideWhenUsed="0"/>
-    <w:lsdException w:name="Medium List 2 Accent 5" w:semiHidden="0" w:uiPriority="66" w:unhideWhenUsed="0"/>
-    <w:lsdException w:name="Medium Grid 1 Accent 5" w:semiHidden="0" w:uiPriority="67" w:unhideWhenUsed="0"/>
-    <w:lsdException w:name="Medium Grid 2 Accent 5" w:semiHidden="0" w:uiPriority="68" w:unhideWhenUsed="0"/>
-    <w:lsdException w:name="Medium Grid 3 Accent 5" w:semiHidden="0" w:uiPriority="69" w:unhideWhenUsed="0"/>
-    <w:lsdException w:name="Dark List Accent 5" w:semiHidden="0" w:uiPriority="70" w:unhideWhenUsed="0"/>
-    <w:lsdException w:name="Colorful Shading Accent 5" w:semiHidden="0" w:uiPriority="71" w:unhideWhenUsed="0"/>
-    <w:lsdException w:name="Colorful List Accent 5" w:semiHidden="0" w:uiPriority="72" w:unhideWhenUsed="0"/>
-    <w:lsdException w:name="Colorful Grid Accent 5" w:semiHidden="0" w:uiPriority="73" w:unhideWhenUsed="0"/>
-    <w:lsdException w:name="Light Shading Accent 6" w:semiHidden="0" w:uiPriority="60" w:unhideWhenUsed="0"/>
-    <w:lsdException w:name="Light List Accent 6" w:semiHidden="0" w:uiPriority="61" w:unhideWhenUsed="0"/>
-    <w:lsdException w:name="Light Grid Accent 6" w:semiHidden="0" w:uiPriority="62" w:unhideWhenUsed="0"/>
-    <w:lsdException w:name="Medium Shading 1 Accent 6" w:semiHidden="0" w:uiPriority="63" w:unhideWhenUsed="0"/>
-    <w:lsdException w:name="Medium Shading 2 Accent 6" w:semiHidden="0" w:uiPriority="64" w:unhideWhenUsed="0"/>
-    <w:lsdException w:name="Medium List 1 Accent 6" w:semiHidden="0" w:uiPriority="65" w:unhideWhenUsed="0"/>
-    <w:lsdException w:name="Medium List 2 Accent 6" w:semiHidden="0" w:uiPriority="66" w:unhideWhenUsed="0"/>
-    <w:lsdException w:name="Medium Grid 1 Accent 6" w:semiHidden="0" w:uiPriority="67" w:unhideWhenUsed="0"/>
-    <w:lsdException w:name="Medium Grid 2 Accent 6" w:semiHidden="0" w:uiPriority="68" w:unhideWhenUsed="0"/>
-    <w:lsdException w:name="Medium Grid 3 Accent 6" w:semiHidden="0" w:uiPriority="69" w:unhideWhenUsed="0"/>
-    <w:lsdException w:name="Dark List Accent 6" w:semiHidden="0" w:uiPriority="70" w:unhideWhenUsed="0"/>
-    <w:lsdException w:name="Colorful Shading Accent 6" w:semiHidden="0" w:uiPriority="71" w:unhideWhenUsed="0"/>
-    <w:lsdException w:name="Colorful List Accent 6" w:semiHidden="0" w:uiPriority="72" w:unhideWhenUsed="0"/>
-    <w:lsdException w:name="Colorful Grid Accent 6" w:semiHidden="0" w:uiPriority="73" w:unhideWhenUsed="0"/>
-    <w:lsdException w:name="Subtle Emphasis" w:semiHidden="0" w:uiPriority="19" w:unhideWhenUsed="0" w:qFormat="1"/>
-    <w:lsdException w:name="Intense Emphasis" w:semiHidden="0" w:uiPriority="21" w:unhideWhenUsed="0" w:qFormat="1"/>
-    <w:lsdException w:name="Subtle Reference" w:semiHidden="0" w:uiPriority="31" w:unhideWhenUsed="0" w:qFormat="1"/>
-    <w:lsdException w:name="Intense Reference" w:semiHidden="0" w:uiPriority="32" w:unhideWhenUsed="0" w:qFormat="1"/>
-    <w:lsdException w:name="Book Title" w:semiHidden="0" w:uiPriority="33" w:unhideWhenUsed="0" w:qFormat="1"/>
-    <w:lsdException w:name="Bibliography" w:uiPriority="37"/>
-    <w:lsdException w:name="TOC Heading" w:uiPriority="39" w:qFormat="1"/>
-  </w:latentStyles>
-  <w:style w:type="paragraph" w:default="1" w:styleId="Normal">
-    <w:name w:val="Normal"/>
-    <w:qFormat/>
-    <w:pPr>
-      <w:widowControl w:val="0"/>
-      <w:suppressAutoHyphens/>
-    </w:pPr>
-  </w:style>
-  <w:style w:type="paragraph" w:styleId="Heading1">
-    <w:name w:val="heading 1"/>
-    <w:basedOn w:val="BodyText"/>
-    <w:next w:val="Normal"/>
-    <w:link w:val="Heading1Char"/>
-    <w:autoRedefine/>
-    <w:qFormat/>
-    <w:rsid w:val="00B94E0C"/>
-    <w:pPr>
-      <w:shd w:val="clear" w:color="auto" w:fill="000000"/>
-      <w:spacing w:after="0"/>
-      <w:ind w:right="-26"/>
-      <w:jc w:val="center"/>
-      <w:outlineLvl w:val="0"/>
-    </w:pPr>
-    <w:rPr>
-      <w:rFonts w:ascii="Century Gothic" w:hAnsi="Century Gothic"/>
-      <w:color w:val="FFFFFF"/>
-      <w:sz w:val="40"/>
-      <w:szCs w:val="40"/>
-    </w:rPr>
-  </w:style>
-  <w:style w:type="paragraph" w:styleId="Heading2">
-    <w:name w:val="heading 2"/>
-    <w:basedOn w:val="Heading1"/>
-    <w:next w:val="BodyText"/>
-    <w:qFormat/>
-    <w:rsid w:val="0047700F"/>
-    <w:pPr>
-      <w:numPr>
-        <w:numId w:val="2"/>
-      </w:numPr>
-      <w:ind w:left="0" w:firstLine="0"/>
-      <w:jc w:val="left"/>
-      <w:outlineLvl w:val="1"/>
-    </w:pPr>
-    <w:rPr>
-      <w:sz w:val="22"/>
-      <w:szCs w:val="22"/>
-    </w:rPr>
-  </w:style>
-  <w:style w:type="paragraph" w:styleId="Heading3">
-    <w:name w:val="heading 3"/>
-    <w:basedOn w:val="Heading"/>
-    <w:next w:val="BodyText"/>
-    <w:qFormat/>
-    <w:pPr>
-      <w:numPr>
-        <w:ilvl w:val="2"/>
-        <w:numId w:val="1"/>
-      </w:numPr>
-      <w:outlineLvl w:val="2"/>
-    </w:pPr>
-  </w:style>
-  <w:style w:type="paragraph" w:styleId="Heading7">
-    <w:name w:val="heading 7"/>
-    <w:basedOn w:val="Normal"/>
-    <w:next w:val="Normal"/>
-    <w:qFormat/>
-    <w:pPr>
-      <w:keepNext/>
-      <w:ind w:left="720" w:firstLine="720"/>
-      <w:jc w:val="center"/>
-      <w:outlineLvl w:val="6"/>
-    </w:pPr>
-  </w:style>
-  <w:style w:type="character" w:default="1" w:styleId="DefaultParagraphFont">
-    <w:name w:val="Default Paragraph Font"/>
-    <w:uiPriority w:val="1"/>
-    <w:semiHidden/>
-    <w:unhideWhenUsed/>
-  </w:style>
-  <w:style w:type="table" w:default="1" w:styleId="TableNormal">
-    <w:name w:val="Normal Table"/>
-    <w:uiPriority w:val="99"/>
-    <w:semiHidden/>
-    <w:unhideWhenUsed/>
-    <w:tblPr>
-      <w:tblInd w:w="0" w:type="dxa"/>
-      <w:tblCellMar>
-        <w:top w:w="0" w:type="dxa"/>
-        <w:left w:w="108" w:type="dxa"/>
-        <w:bottom w:w="0" w:type="dxa"/>
-        <w:right w:w="108" w:type="dxa"/>
-      </w:tblCellMar>
-    </w:tblPr>
-  </w:style>
-  <w:style w:type="numbering" w:default="1" w:styleId="NoList">
-    <w:name w:val="No List"/>
-    <w:uiPriority w:val="99"/>
-    <w:semiHidden/>
-    <w:unhideWhenUsed/>
-  </w:style>
-  <w:style w:type="character" w:customStyle="1" w:styleId="WW8Num2z0">
-    <w:name w:val="WW8Num2z0"/>
-    <w:rPr>
-      <w:rFonts w:ascii="Wingdings" w:hAnsi="Wingdings" w:cs="Wingdings"/>
-    </w:rPr>
-  </w:style>
-  <w:style w:type="character" w:customStyle="1" w:styleId="Absatz-Standardschriftart">
-    <w:name w:val="Absatz-Standardschriftart"/>
-  </w:style>
-  <w:style w:type="character" w:customStyle="1" w:styleId="NumberingSymbols">
-    <w:name w:val="Numbering Symbols"/>
-  </w:style>
-  <w:style w:type="character" w:customStyle="1" w:styleId="Bullets">
-    <w:name w:val="Bullets"/>
-  </w:style>
-  <w:style w:type="paragraph" w:customStyle="1" w:styleId="Heading">
-    <w:name w:val="Heading"/>
-    <w:basedOn w:val="Normal"/>
-    <w:next w:val="BodyText"/>
-    <w:pPr>
-      <w:keepNext/>
-      <w:spacing w:before="240" w:after="120"/>
-    </w:pPr>
-  </w:style>
-  <w:style w:type="paragraph" w:styleId="BodyText">
-    <w:name w:val="Body Text"/>
-    <w:basedOn w:val="Normal"/>
-    <w:pPr>
-      <w:spacing w:after="120"/>
-    </w:pPr>
-  </w:style>
-  <w:style w:type="paragraph" w:styleId="List">
-    <w:name w:val="List"/>
-    <w:basedOn w:val="BodyText"/>
-    <w:rPr>
-      <w:rFonts w:cs="Lohit Hindi"/>
-    </w:rPr>
-  </w:style>
-  <w:style w:type="paragraph" w:styleId="Caption">
-    <w:name w:val="caption"/>
-    <w:basedOn w:val="Normal"/>
-    <w:qFormat/>
-    <w:pPr>
-      <w:suppressLineNumbers/>
-      <w:spacing w:before="120" w:after="120"/>
-    </w:pPr>
-  </w:style>
-  <w:style w:type="paragraph" w:customStyle="1" w:styleId="Index">
-    <w:name w:val="Index"/>
-    <w:basedOn w:val="Normal"/>
-    <w:pPr>
-      <w:suppressLineNumbers/>
-    </w:pPr>
-    <w:rPr>
-      <w:rFonts w:cs="Lohit Hindi"/>
-    </w:rPr>
-  </w:style>
-  <w:style w:type="paragraph" w:customStyle="1" w:styleId="TableContents">
-    <w:name w:val="Table Contents"/>
-    <w:basedOn w:val="Normal"/>
-    <w:pPr>
-      <w:suppressLineNumbers/>
-    </w:pPr>
-  </w:style>
-  <w:style w:type="paragraph" w:customStyle="1" w:styleId="NormalBullet">
-    <w:name w:val="Normal Bullet"/>
-    <w:basedOn w:val="Normal"/>
-    <w:pPr>
-      <w:numPr>
-        <w:numId w:val="3"/>
-      </w:numPr>
-    </w:pPr>
-  </w:style>
-  <w:style w:type="paragraph" w:styleId="Footer">
-    <w:name w:val="footer"/>
-    <w:basedOn w:val="Normal"/>
-    <w:pPr>
-      <w:suppressLineNumbers/>
-      <w:tabs>
-        <w:tab w:val="center" w:pos="4986"/>
-        <w:tab w:val="right" w:pos="9972"/>
-      </w:tabs>
-    </w:pPr>
-  </w:style>
-  <w:style w:type="paragraph" w:customStyle="1" w:styleId="TableHeading">
-    <w:name w:val="Table Heading"/>
-    <w:basedOn w:val="TableContents"/>
-    <w:pPr>
-      <w:jc w:val="center"/>
-    </w:pPr>
-    <w:rPr>
-      <w:b/>
-      <w:bCs/>
-    </w:rPr>
-  </w:style>
-  <w:style w:type="paragraph" w:styleId="Header">
-    <w:name w:val="header"/>
-    <w:basedOn w:val="Normal"/>
-    <w:pPr>
-      <w:suppressLineNumbers/>
-      <w:tabs>
-        <w:tab w:val="center" w:pos="4986"/>
-        <w:tab w:val="right" w:pos="9972"/>
-      </w:tabs>
-    </w:pPr>
-  </w:style>
-  <w:style w:type="table" w:styleId="TableGrid">
-    <w:name w:val="Table Grid"/>
-    <w:basedOn w:val="TableNormal"/>
-    <w:uiPriority w:val="59"/>
-    <w:rsid w:val="005059E7"/>
-    <w:tblPr>
-      <w:tblInd w:w="0" w:type="dxa"/>
-      <w:tblBorders>
-        <w:top w:val="single" w:sz="4" w:space="0" w:color="auto"/>
-        <w:left w:val="single" w:sz="4" w:space="0" w:color="auto"/>
-        <w:bottom w:val="single" w:sz="4" w:space="0" w:color="auto"/>
-        <w:right w:val="single" w:sz="4" w:space="0" w:color="auto"/>
-        <w:insideH w:val="single" w:sz="4" w:space="0" w:color="auto"/>
-        <w:insideV w:val="single" w:sz="4" w:space="0" w:color="auto"/>
-      </w:tblBorders>
-      <w:tblCellMar>
-        <w:top w:w="0" w:type="dxa"/>
-        <w:left w:w="108" w:type="dxa"/>
-        <w:bottom w:w="0" w:type="dxa"/>
-        <w:right w:w="108" w:type="dxa"/>
-      </w:tblCellMar>
-    </w:tblPr>
-  </w:style>
-  <w:style w:type="character" w:styleId="PageNumber">
-    <w:name w:val="page number"/>
-    <w:uiPriority w:val="99"/>
-    <w:semiHidden/>
-    <w:unhideWhenUsed/>
-    <w:rsid w:val="002E1AAC"/>
-  </w:style>
-  <w:style w:type="paragraph" w:styleId="ListParagraph">
-    <w:name w:val="List Paragraph"/>
-    <w:basedOn w:val="Normal"/>
-    <w:uiPriority w:val="34"/>
-    <w:qFormat/>
-    <w:rsid w:val="00DD503D"/>
-    <w:pPr>
-      <w:ind w:left="720"/>
-      <w:contextualSpacing/>
-    </w:pPr>
-  </w:style>
-  <w:style w:type="paragraph" w:styleId="NoSpacing">
-    <w:name w:val="No Spacing"/>
-    <w:uiPriority w:val="1"/>
-    <w:qFormat/>
-    <w:rsid w:val="00141228"/>
-    <w:pPr>
-      <w:widowControl w:val="0"/>
-      <w:suppressAutoHyphens/>
-    </w:pPr>
-  </w:style>
-  <w:style w:type="paragraph" w:styleId="BalloonText">
-    <w:name w:val="Balloon Text"/>
-    <w:basedOn w:val="Normal"/>
-    <w:link w:val="BalloonTextChar"/>
-    <w:uiPriority w:val="99"/>
-    <w:semiHidden/>
-    <w:unhideWhenUsed/>
-    <w:rsid w:val="0002560B"/>
-    <w:rPr>
-      <w:rFonts w:ascii="Lucida Grande" w:hAnsi="Lucida Grande"/>
-      <w:sz w:val="18"/>
-      <w:szCs w:val="18"/>
-    </w:rPr>
-  </w:style>
-  <w:style w:type="character" w:customStyle="1" w:styleId="BalloonTextChar">
-    <w:name w:val="Balloon Text Char"/>
-    <w:basedOn w:val="DefaultParagraphFont"/>
-    <w:link w:val="BalloonText"/>
-    <w:uiPriority w:val="99"/>
-    <w:semiHidden/>
-    <w:rsid w:val="0002560B"/>
-    <w:rPr>
-      <w:rFonts w:ascii="Lucida Grande" w:hAnsi="Lucida Grande"/>
-      <w:sz w:val="18"/>
-      <w:szCs w:val="18"/>
-    </w:rPr>
-  </w:style>
-  <w:style w:type="character" w:customStyle="1" w:styleId="Heading1Char">
-    <w:name w:val="Heading 1 Char"/>
-    <w:basedOn w:val="DefaultParagraphFont"/>
-    <w:link w:val="Heading1"/>
-    <w:rsid w:val="00B94E0C"/>
-    <w:rPr>
-      <w:rFonts w:ascii="Century Gothic" w:hAnsi="Century Gothic"/>
-      <w:color w:val="FFFFFF"/>
-      <w:sz w:val="40"/>
-      <w:szCs w:val="40"/>
-      <w:shd w:val="clear" w:color="auto" w:fill="000000"/>
-    </w:rPr>
-  </w:style>
-  <w:style w:type="paragraph" w:customStyle="1" w:styleId="Code">
-    <w:name w:val="Code"/>
-    <w:basedOn w:val="Normal"/>
-    <w:qFormat/>
-    <w:rsid w:val="00F26251"/>
-    <w:pPr>
-      <w:framePr w:hSpace="180" w:wrap="around" w:vAnchor="text" w:hAnchor="page" w:x="1109" w:y="-187"/>
-    </w:pPr>
-    <w:rPr>
-      <w:rFonts w:ascii="Courier" w:hAnsi="Courier" w:cs="Trebuchet MS"/>
-      <w:noProof/>
-      <w:sz w:val="32"/>
-      <w:szCs w:val="32"/>
-    </w:rPr>
-  </w:style>
-</w:styles>
-</file>
-
-<file path=word/stylesWithEffects.xml><?xml version="1.0" encoding="utf-8"?>
-<w:styles xmlns:wpc="http://schemas.microsoft.com/office/word/2010/wordprocessingCanvas" xmlns:mo="http://schemas.microsoft.com/office/mac/office/2008/main" xmlns:mc="http://schemas.openxmlformats.org/markup-compatibility/2006" xmlns:mv="urn:schemas-microsoft-com:mac:vml" xmlns:o="urn:schemas-microsoft-com:office:office" xmlns:r="http://schemas.openxmlformats.org/officeDocument/2006/relationships" xmlns:m="http://schemas.openxmlformats.org/officeDocument/2006/math" xmlns:v="urn:schemas-microsoft-com:vml" xmlns:wp14="http://schemas.microsoft.com/office/word/2010/wordprocessingDrawing" xmlns:wp="http://schemas.openxmlformats.org/drawingml/2006/wordprocessingDrawing" xmlns:w10="urn:schemas-microsoft-com:office:word" xmlns:w="http://schemas.openxmlformats.org/wordprocessingml/2006/main" xmlns:w14="http://schemas.microsoft.com/office/word/2010/wordml" xmlns:wpg="http://schemas.microsoft.com/office/word/2010/wordprocessingGroup" xmlns:wpi="http://schemas.microsoft.com/office/word/2010/wordprocessingInk" xmlns:wne="http://schemas.microsoft.com/office/word/2006/wordml" xmlns:wps="http://schemas.microsoft.com/office/word/2010/wordprocessingShape" mc:Ignorable="w14 wp14">
-  <w:docDefaults>
-    <w:rPrDefault>
-      <w:rPr>
-        <w:rFonts w:ascii="Times New Roman" w:eastAsia="Times New Roman" w:hAnsi="Times New Roman" w:cs="Times New Roman"/>
-        <w:lang w:val="en-US" w:eastAsia="en-US" w:bidi="ar-SA"/>
-      </w:rPr>
-    </w:rPrDefault>
-    <w:pPrDefault/>
-  </w:docDefaults>
-  <w:latentStyles w:defLockedState="0" w:defUIPriority="99" w:defSemiHidden="1" w:defUnhideWhenUsed="1" w:defQFormat="0" w:count="276">
-    <w:lsdException w:name="Normal" w:semiHidden="0" w:uiPriority="0" w:unhideWhenUsed="0" w:qFormat="1"/>
-    <w:lsdException w:name="heading 1" w:semiHidden="0" w:uiPriority="0" w:unhideWhenUsed="0" w:qFormat="1"/>
-    <w:lsdException w:name="heading 2" w:semiHidden="0" w:uiPriority="0" w:unhideWhenUsed="0" w:qFormat="1"/>
-    <w:lsdException w:name="heading 3" w:semiHidden="0" w:uiPriority="9" w:unhideWhenUsed="0" w:qFormat="1"/>
-    <w:lsdException w:name="heading 4" w:uiPriority="9" w:qFormat="1"/>
-    <w:lsdException w:name="heading 5" w:uiPriority="9" w:qFormat="1"/>
-    <w:lsdException w:name="heading 6" w:uiPriority="9" w:qFormat="1"/>
-    <w:lsdException w:name="heading 7" w:semiHidden="0" w:uiPriority="9" w:unhideWhenUsed="0" w:qFormat="1"/>
-    <w:lsdException w:name="heading 8" w:uiPriority="9" w:qFormat="1"/>
-    <w:lsdException w:name="heading 9" w:uiPriority="9" w:qFormat="1"/>
-    <w:lsdException w:name="toc 1" w:uiPriority="39"/>
-    <w:lsdException w:name="toc 2" w:uiPriority="39"/>
-    <w:lsdException w:name="toc 3" w:uiPriority="39"/>
-    <w:lsdException w:name="toc 4" w:uiPriority="39"/>
-    <w:lsdException w:name="toc 5" w:uiPriority="39"/>
-    <w:lsdException w:name="toc 6" w:uiPriority="39"/>
-    <w:lsdException w:name="toc 7" w:uiPriority="39"/>
-    <w:lsdException w:name="toc 8" w:uiPriority="39"/>
-    <w:lsdException w:name="toc 9" w:uiPriority="39"/>
-    <w:lsdException w:name="caption" w:semiHidden="0" w:uiPriority="35" w:unhideWhenUsed="0" w:qFormat="1"/>
-    <w:lsdException w:name="Title" w:semiHidden="0" w:uiPriority="10" w:unhideWhenUsed="0" w:qFormat="1"/>
-    <w:lsdException w:name="Default Paragraph Font" w:uiPriority="1"/>
-    <w:lsdException w:name="Subtitle" w:semiHidden="0" w:uiPriority="11" w:unhideWhenUsed="0" w:qFormat="1"/>
-    <w:lsdException w:name="Strong" w:semiHidden="0" w:uiPriority="22" w:unhideWhenUsed="0" w:qFormat="1"/>
-    <w:lsdException w:name="Emphasis" w:semiHidden="0" w:uiPriority="20" w:unhideWhenUsed="0" w:qFormat="1"/>
-    <w:lsdException w:name="Table Grid" w:semiHidden="0" w:uiPriority="59" w:unhideWhenUsed="0"/>
-    <w:lsdException w:name="Placeholder Text" w:unhideWhenUsed="0"/>
-    <w:lsdException w:name="No Spacing" w:semiHidden="0" w:uiPriority="1" w:unhideWhenUsed="0" w:qFormat="1"/>
-    <w:lsdException w:name="Light Shading" w:semiHidden="0" w:uiPriority="60" w:unhideWhenUsed="0"/>
-    <w:lsdException w:name="Light List" w:semiHidden="0" w:uiPriority="61" w:unhideWhenUsed="0"/>
-    <w:lsdException w:name="Light Grid" w:semiHidden="0" w:uiPriority="62" w:unhideWhenUsed="0"/>
-    <w:lsdException w:name="Medium Shading 1" w:semiHidden="0" w:uiPriority="63" w:unhideWhenUsed="0"/>
-    <w:lsdException w:name="Medium Shading 2" w:semiHidden="0" w:uiPriority="64" w:unhideWhenUsed="0"/>
-    <w:lsdException w:name="Medium List 1" w:semiHidden="0" w:uiPriority="65" w:unhideWhenUsed="0"/>
-    <w:lsdException w:name="Medium List 2" w:semiHidden="0" w:uiPriority="66" w:unhideWhenUsed="0"/>
-    <w:lsdException w:name="Medium Grid 1" w:semiHidden="0" w:uiPriority="67" w:unhideWhenUsed="0"/>
-    <w:lsdException w:name="Medium Grid 2" w:semiHidden="0" w:uiPriority="68" w:unhideWhenUsed="0"/>
-    <w:lsdException w:name="Medium Grid 3" w:semiHidden="0" w:uiPriority="69" w:unhideWhenUsed="0"/>
-    <w:lsdException w:name="Dark List" w:semiHidden="0" w:uiPriority="70" w:unhideWhenUsed="0"/>
-    <w:lsdException w:name="Colorful Shading" w:semiHidden="0" w:uiPriority="71" w:unhideWhenUsed="0"/>
-    <w:lsdException w:name="Colorful List" w:semiHidden="0" w:uiPriority="72" w:unhideWhenUsed="0"/>
-    <w:lsdException w:name="Colorful Grid" w:semiHidden="0" w:uiPriority="73" w:unhideWhenUsed="0"/>
-    <w:lsdException w:name="Light Shading Accent 1" w:semiHidden="0" w:uiPriority="60" w:unhideWhenUsed="0"/>
-    <w:lsdException w:name="Light List Accent 1" w:semiHidden="0" w:uiPriority="61" w:unhideWhenUsed="0"/>
-    <w:lsdException w:name="Light Grid Accent 1" w:semiHidden="0" w:uiPriority="62" w:unhideWhenUsed="0"/>
-    <w:lsdException w:name="Medium Shading 1 Accent 1" w:semiHidden="0" w:uiPriority="63" w:unhideWhenUsed="0"/>
-    <w:lsdException w:name="Medium Shading 2 Accent 1" w:semiHidden="0" w:uiPriority="64" w:unhideWhenUsed="0"/>
-    <w:lsdException w:name="Medium List 1 Accent 1" w:semiHidden="0" w:uiPriority="65" w:unhideWhenUsed="0"/>
-    <w:lsdException w:name="Revision" w:unhideWhenUsed="0"/>
-    <w:lsdException w:name="List Paragraph" w:semiHidden="0" w:uiPriority="34" w:unhideWhenUsed="0" w:qFormat="1"/>
-    <w:lsdException w:name="Quote" w:semiHidden="0" w:uiPriority="29" w:unhideWhenUsed="0" w:qFormat="1"/>
-    <w:lsdException w:name="Intense Quote" w:semiHidden="0" w:uiPriority="30" w:unhideWhenUsed="0" w:qFormat="1"/>
-    <w:lsdException w:name="Medium List 2 Accent 1" w:semiHidden="0" w:uiPriority="66" w:unhideWhenUsed="0"/>
-    <w:lsdException w:name="Medium Grid 1 Accent 1" w:semiHidden="0" w:uiPriority="67" w:unhideWhenUsed="0"/>
-    <w:lsdException w:name="Medium Grid 2 Accent 1" w:semiHidden="0" w:uiPriority="68" w:unhideWhenUsed="0"/>
-    <w:lsdException w:name="Medium Grid 3 Accent 1" w:semiHidden="0" w:uiPriority="69" w:unhideWhenUsed="0"/>
-    <w:lsdException w:name="Dark List Accent 1" w:semiHidden="0" w:uiPriority="70" w:unhideWhenUsed="0"/>
-    <w:lsdException w:name="Colorful Shading Accent 1" w:semiHidden="0" w:uiPriority="71" w:unhideWhenUsed="0"/>
-    <w:lsdException w:name="Colorful List Accent 1" w:semiHidden="0" w:uiPriority="72" w:unhideWhenUsed="0"/>
-    <w:lsdException w:name="Colorful Grid Accent 1" w:semiHidden="0" w:uiPriority="73" w:unhideWhenUsed="0"/>
-    <w:lsdException w:name="Light Shading Accent 2" w:semiHidden="0" w:uiPriority="60" w:unhideWhenUsed="0"/>
-    <w:lsdException w:name="Light List Accent 2" w:semiHidden="0" w:uiPriority="61" w:unhideWhenUsed="0"/>
-    <w:lsdException w:name="Light Grid Accent 2" w:semiHidden="0" w:uiPriority="62" w:unhideWhenUsed="0"/>
-    <w:lsdException w:name="Medium Shading 1 Accent 2" w:semiHidden="0" w:uiPriority="63" w:unhideWhenUsed="0"/>
-    <w:lsdException w:name="Medium Shading 2 Accent 2" w:semiHidden="0" w:uiPriority="64" w:unhideWhenUsed="0"/>
-    <w:lsdException w:name="Medium List 1 Accent 2" w:semiHidden="0" w:uiPriority="65" w:unhideWhenUsed="0"/>
-    <w:lsdException w:name="Medium List 2 Accent 2" w:semiHidden="0" w:uiPriority="66" w:unhideWhenUsed="0"/>
-    <w:lsdException w:name="Medium Grid 1 Accent 2" w:semiHidden="0" w:uiPriority="67" w:unhideWhenUsed="0"/>
-    <w:lsdException w:name="Medium Grid 2 Accent 2" w:semiHidden="0" w:uiPriority="68" w:unhideWhenUsed="0"/>
-    <w:lsdException w:name="Medium Grid 3 Accent 2" w:semiHidden="0" w:uiPriority="69" w:unhideWhenUsed="0"/>
-    <w:lsdException w:name="Dark List Accent 2" w:semiHidden="0" w:uiPriority="70" w:unhideWhenUsed="0"/>
-    <w:lsdException w:name="Colorful Shading Accent 2" w:semiHidden="0" w:uiPriority="71" w:unhideWhenUsed="0"/>
-    <w:lsdException w:name="Colorful List Accent 2" w:semiHidden="0" w:uiPriority="72" w:unhideWhenUsed="0"/>
-    <w:lsdException w:name="Colorful Grid Accent 2" w:semiHidden="0" w:uiPriority="73" w:unhideWhenUsed="0"/>
-    <w:lsdException w:name="Light Shading Accent 3" w:semiHidden="0" w:uiPriority="60" w:unhideWhenUsed="0"/>
-    <w:lsdException w:name="Light List Accent 3" w:semiHidden="0" w:uiPriority="61" w:unhideWhenUsed="0"/>
-    <w:lsdException w:name="Light Grid Accent 3" w:semiHidden="0" w:uiPriority="62" w:unhideWhenUsed="0"/>
-    <w:lsdException w:name="Medium Shading 1 Accent 3" w:semiHidden="0" w:uiPriority="63" w:unhideWhenUsed="0"/>
-    <w:lsdException w:name="Medium Shading 2 Accent 3" w:semiHidden="0" w:uiPriority="64" w:unhideWhenUsed="0"/>
-    <w:lsdException w:name="Medium List 1 Accent 3" w:semiHidden="0" w:uiPriority="65" w:unhideWhenUsed="0"/>
-    <w:lsdException w:name="Medium List 2 Accent 3" w:semiHidden="0" w:uiPriority="66" w:unhideWhenUsed="0"/>
-    <w:lsdException w:name="Medium Grid 1 Accent 3" w:semiHidden="0" w:uiPriority="67" w:unhideWhenUsed="0"/>
-    <w:lsdException w:name="Medium Grid 2 Accent 3" w:semiHidden="0" w:uiPriority="68" w:unhideWhenUsed="0"/>
-    <w:lsdException w:name="Medium Grid 3 Accent 3" w:semiHidden="0" w:uiPriority="69" w:unhideWhenUsed="0"/>
-    <w:lsdException w:name="Dark List Accent 3" w:semiHidden="0" w:uiPriority="70" w:unhideWhenUsed="0"/>
-    <w:lsdException w:name="Colorful Shading Accent 3" w:semiHidden="0" w:uiPriority="71" w:unhideWhenUsed="0"/>
-    <w:lsdException w:name="Colorful List Accent 3" w:semiHidden="0" w:uiPriority="72" w:unhideWhenUsed="0"/>
-    <w:lsdException w:name="Colorful Grid Accent 3" w:semiHidden="0" w:uiPriority="73" w:unhideWhenUsed="0"/>
-    <w:lsdException w:name="Light Shading Accent 4" w:semiHidden="0" w:uiPriority="60" w:unhideWhenUsed="0"/>
-    <w:lsdException w:name="Light List Accent 4" w:semiHidden="0" w:uiPriority="61" w:unhideWhenUsed="0"/>
-    <w:lsdException w:name="Light Grid Accent 4" w:semiHidden="0" w:uiPriority="62" w:unhideWhenUsed="0"/>
-    <w:lsdException w:name="Medium Shading 1 Accent 4" w:semiHidden="0" w:uiPriority="63" w:unhideWhenUsed="0"/>
-    <w:lsdException w:name="Medium Shading 2 Accent 4" w:semiHidden="0" w:uiPriority="64" w:unhideWhenUsed="0"/>
-    <w:lsdException w:name="Medium List 1 Accent 4" w:semiHidden="0" w:uiPriority="65" w:unhideWhenUsed="0"/>
-    <w:lsdException w:name="Medium List 2 Accent 4" w:semiHidden="0" w:uiPriority="66" w:unhideWhenUsed="0"/>
-    <w:lsdException w:name="Medium Grid 1 Accent 4" w:semiHidden="0" w:uiPriority="67" w:unhideWhenUsed="0"/>
-    <w:lsdException w:name="Medium Grid 2 Accent 4" w:semiHidden="0" w:uiPriority="68" w:unhideWhenUsed="0"/>
-    <w:lsdException w:name="Medium Grid 3 Accent 4" w:semiHidden="0" w:uiPriority="69" w:unhideWhenUsed="0"/>
-    <w:lsdException w:name="Dark List Accent 4" w:semiHidden="0" w:uiPriority="70" w:unhideWhenUsed="0"/>
-    <w:lsdException w:name="Colorful Shading Accent 4" w:semiHidden="0" w:uiPriority="71" w:unhideWhenUsed="0"/>
-    <w:lsdException w:name="Colorful List Accent 4" w:semiHidden="0" w:uiPriority="72" w:unhideWhenUsed="0"/>
-    <w:lsdException w:name="Colorful Grid Accent 4" w:semiHidden="0" w:uiPriority="73" w:unhideWhenUsed="0"/>
-    <w:lsdException w:name="Light Shading Accent 5" w:semiHidden="0" w:uiPriority="60" w:unhideWhenUsed="0"/>
-    <w:lsdException w:name="Light List Accent 5" w:semiHidden="0" w:uiPriority="61" w:unhideWhenUsed="0"/>
-    <w:lsdException w:name="Light Grid Accent 5" w:semiHidden="0" w:uiPriority="62" w:unhideWhenUsed="0"/>
-    <w:lsdException w:name="Medium Shading 1 Accent 5" w:semiHidden="0" w:uiPriority="63" w:unhideWhenUsed="0"/>
-    <w:lsdException w:name="Medium Shading 2 Accent 5" w:semiHidden="0" w:uiPriority="64" w:unhideWhenUsed="0"/>
-    <w:lsdException w:name="Medium List 1 Accent 5" w:semiHidden="0" w:uiPriority="65" w:unhideWhenUsed="0"/>
-    <w:lsdException w:name="Medium List 2 Accent 5" w:semiHidden="0" w:uiPriority="66" w:unhideWhenUsed="0"/>
-    <w:lsdException w:name="Medium Grid 1 Accent 5" w:semiHidden="0" w:uiPriority="67" w:unhideWhenUsed="0"/>
-    <w:lsdException w:name="Medium Grid 2 Accent 5" w:semiHidden="0" w:uiPriority="68" w:unhideWhenUsed="0"/>
-    <w:lsdException w:name="Medium Grid 3 Accent 5" w:semiHidden="0" w:uiPriority="69" w:unhideWhenUsed="0"/>
-    <w:lsdException w:name="Dark List Accent 5" w:semiHidden="0" w:uiPriority="70" w:unhideWhenUsed="0"/>
-    <w:lsdException w:name="Colorful Shading Accent 5" w:semiHidden="0" w:uiPriority="71" w:unhideWhenUsed="0"/>
-    <w:lsdException w:name="Colorful List Accent 5" w:semiHidden="0" w:uiPriority="72" w:unhideWhenUsed="0"/>
-    <w:lsdException w:name="Colorful Grid Accent 5" w:semiHidden="0" w:uiPriority="73" w:unhideWhenUsed="0"/>
-    <w:lsdException w:name="Light Shading Accent 6" w:semiHidden="0" w:uiPriority="60" w:unhideWhenUsed="0"/>
-    <w:lsdException w:name="Light List Accent 6" w:semiHidden="0" w:uiPriority="61" w:unhideWhenUsed="0"/>
-    <w:lsdException w:name="Light Grid Accent 6" w:semiHidden="0" w:uiPriority="62" w:unhideWhenUsed="0"/>
-    <w:lsdException w:name="Medium Shading 1 Accent 6" w:semiHidden="0" w:uiPriority="63" w:unhideWhenUsed="0"/>
-    <w:lsdException w:name="Medium Shading 2 Accent 6" w:semiHidden="0" w:uiPriority="64" w:unhideWhenUsed="0"/>
-    <w:lsdException w:name="Medium List 1 Accent 6" w:semiHidden="0" w:uiPriority="65" w:unhideWhenUsed="0"/>
-    <w:lsdException w:name="Medium List 2 Accent 6" w:semiHidden="0" w:uiPriority="66" w:unhideWhenUsed="0"/>
-    <w:lsdException w:name="Medium Grid 1 Accent 6" w:semiHidden="0" w:uiPriority="67" w:unhideWhenUsed="0"/>
-    <w:lsdException w:name="Medium Grid 2 Accent 6" w:semiHidden="0" w:uiPriority="68" w:unhideWhenUsed="0"/>
-    <w:lsdException w:name="Medium Grid 3 Accent 6" w:semiHidden="0" w:uiPriority="69" w:unhideWhenUsed="0"/>
-    <w:lsdException w:name="Dark List Accent 6" w:semiHidden="0" w:uiPriority="70" w:unhideWhenUsed="0"/>
-    <w:lsdException w:name="Colorful Shading Accent 6" w:semiHidden="0" w:uiPriority="71" w:unhideWhenUsed="0"/>
-    <w:lsdException w:name="Colorful List Accent 6" w:semiHidden="0" w:uiPriority="72" w:unhideWhenUsed="0"/>
-    <w:lsdException w:name="Colorful Grid Accent 6" w:semiHidden="0" w:uiPriority="73" w:unhideWhenUsed="0"/>
-    <w:lsdException w:name="Subtle Emphasis" w:semiHidden="0" w:uiPriority="19" w:unhideWhenUsed="0" w:qFormat="1"/>
-    <w:lsdException w:name="Intense Emphasis" w:semiHidden="0" w:uiPriority="21" w:unhideWhenUsed="0" w:qFormat="1"/>
-    <w:lsdException w:name="Subtle Reference" w:semiHidden="0" w:uiPriority="31" w:unhideWhenUsed="0" w:qFormat="1"/>
-    <w:lsdException w:name="Intense Reference" w:semiHidden="0" w:uiPriority="32" w:unhideWhenUsed="0" w:qFormat="1"/>
-    <w:lsdException w:name="Book Title" w:semiHidden="0" w:uiPriority="33" w:unhideWhenUsed="0" w:qFormat="1"/>
-    <w:lsdException w:name="Bibliography" w:uiPriority="37"/>
-    <w:lsdException w:name="TOC Heading" w:uiPriority="39" w:qFormat="1"/>
+  <w:latentStyles w:defLockedState="0" w:defUIPriority="99" w:defSemiHidden="0" w:defUnhideWhenUsed="0" w:defQFormat="0" w:count="382">
+    <w:lsdException w:name="Normal" w:uiPriority="0" w:qFormat="1"/>
+    <w:lsdException w:name="heading 1" w:uiPriority="0" w:qFormat="1"/>
+    <w:lsdException w:name="heading 2" w:uiPriority="0" w:qFormat="1"/>
+    <w:lsdException w:name="heading 3" w:uiPriority="9" w:qFormat="1"/>
+    <w:lsdException w:name="heading 4" w:semiHidden="1" w:uiPriority="9" w:unhideWhenUsed="1" w:qFormat="1"/>
+    <w:lsdException w:name="heading 5" w:semiHidden="1" w:uiPriority="9" w:unhideWhenUsed="1" w:qFormat="1"/>
+    <w:lsdException w:name="heading 6" w:semiHidden="1" w:uiPriority="9" w:unhideWhenUsed="1" w:qFormat="1"/>
+    <w:lsdException w:name="heading 7" w:uiPriority="9" w:qFormat="1"/>
+    <w:lsdException w:name="heading 8" w:semiHidden="1" w:uiPriority="9" w:unhideWhenUsed="1" w:qFormat="1"/>
+    <w:lsdException w:name="heading 9" w:semiHidden="1" w:uiPriority="9" w:unhideWhenUsed="1" w:qFormat="1"/>
+    <w:lsdException w:name="index 1" w:semiHidden="1" w:unhideWhenUsed="1"/>
+    <w:lsdException w:name="index 2" w:semiHidden="1" w:unhideWhenUsed="1"/>
+    <w:lsdException w:name="index 3" w:semiHidden="1" w:unhideWhenUsed="1"/>
+    <w:lsdException w:name="index 4" w:semiHidden="1" w:unhideWhenUsed="1"/>
+    <w:lsdException w:name="index 5" w:semiHidden="1" w:unhideWhenUsed="1"/>
+    <w:lsdException w:name="index 6" w:semiHidden="1" w:unhideWhenUsed="1"/>
+    <w:lsdException w:name="index 7" w:semiHidden="1" w:unhideWhenUsed="1"/>
+    <w:lsdException w:name="index 8" w:semiHidden="1" w:unhideWhenUsed="1"/>
+    <w:lsdException w:name="index 9" w:semiHidden="1" w:unhideWhenUsed="1"/>
+    <w:lsdException w:name="toc 1" w:semiHidden="1" w:uiPriority="39" w:unhideWhenUsed="1"/>
+    <w:lsdException w:name="toc 2" w:semiHidden="1" w:uiPriority="39" w:unhideWhenUsed="1"/>
+    <w:lsdException w:name="toc 3" w:semiHidden="1" w:uiPriority="39" w:unhideWhenUsed="1"/>
+    <w:lsdException w:name="toc 4" w:semiHidden="1" w:uiPriority="39" w:unhideWhenUsed="1"/>
+    <w:lsdException w:name="toc 5" w:semiHidden="1" w:uiPriority="39" w:unhideWhenUsed="1"/>
+    <w:lsdException w:name="toc 6" w:semiHidden="1" w:uiPriority="39" w:unhideWhenUsed="1"/>
+    <w:lsdException w:name="toc 7" w:semiHidden="1" w:uiPriority="39" w:unhideWhenUsed="1"/>
+    <w:lsdException w:name="toc 8" w:semiHidden="1" w:uiPriority="39" w:unhideWhenUsed="1"/>
+    <w:lsdException w:name="toc 9" w:semiHidden="1" w:uiPriority="39" w:unhideWhenUsed="1"/>
+    <w:lsdException w:name="Normal Indent" w:semiHidden="1" w:unhideWhenUsed="1"/>
+    <w:lsdException w:name="footnote text" w:semiHidden="1" w:unhideWhenUsed="1"/>
+    <w:lsdException w:name="annotation text" w:semiHidden="1" w:unhideWhenUsed="1"/>
+    <w:lsdException w:name="header" w:semiHidden="1" w:unhideWhenUsed="1"/>
+    <w:lsdException w:name="footer" w:semiHidden="1" w:unhideWhenUsed="1"/>
+    <w:lsdException w:name="index heading" w:semiHidden="1" w:unhideWhenUsed="1"/>
+    <w:lsdException w:name="caption" w:uiPriority="35" w:qFormat="1"/>
+    <w:lsdException w:name="table of figures" w:semiHidden="1" w:unhideWhenUsed="1"/>
+    <w:lsdException w:name="envelope address" w:semiHidden="1" w:unhideWhenUsed="1"/>
+    <w:lsdException w:name="envelope return" w:semiHidden="1" w:unhideWhenUsed="1"/>
+    <w:lsdException w:name="footnote reference" w:semiHidden="1" w:unhideWhenUsed="1"/>
+    <w:lsdException w:name="annotation reference" w:semiHidden="1" w:unhideWhenUsed="1"/>
+    <w:lsdException w:name="line number" w:semiHidden="1" w:unhideWhenUsed="1"/>
+    <w:lsdException w:name="page number" w:semiHidden="1" w:unhideWhenUsed="1"/>
+    <w:lsdException w:name="endnote reference" w:semiHidden="1" w:unhideWhenUsed="1"/>
+    <w:lsdException w:name="endnote text" w:semiHidden="1" w:unhideWhenUsed="1"/>
+    <w:lsdException w:name="table of authorities" w:semiHidden="1" w:unhideWhenUsed="1"/>
+    <w:lsdException w:name="macro" w:semiHidden="1" w:unhideWhenUsed="1"/>
+    <w:lsdException w:name="toa heading" w:semiHidden="1" w:unhideWhenUsed="1"/>
+    <w:lsdException w:name="List" w:semiHidden="1" w:unhideWhenUsed="1"/>
+    <w:lsdException w:name="List Bullet" w:semiHidden="1" w:unhideWhenUsed="1"/>
+    <w:lsdException w:name="List Number" w:semiHidden="1" w:unhideWhenUsed="1"/>
+    <w:lsdException w:name="List 2" w:semiHidden="1" w:unhideWhenUsed="1"/>
+    <w:lsdException w:name="List 3" w:semiHidden="1" w:unhideWhenUsed="1"/>
+    <w:lsdException w:name="List 4" w:semiHidden="1" w:unhideWhenUsed="1"/>
+    <w:lsdException w:name="List 5" w:semiHidden="1" w:unhideWhenUsed="1"/>
+    <w:lsdException w:name="List Bullet 2" w:semiHidden="1" w:unhideWhenUsed="1"/>
+    <w:lsdException w:name="List Bullet 3" w:semiHidden="1" w:unhideWhenUsed="1"/>
+    <w:lsdException w:name="List Bullet 4" w:semiHidden="1" w:unhideWhenUsed="1"/>
+    <w:lsdException w:name="List Bullet 5" w:semiHidden="1" w:unhideWhenUsed="1"/>
+    <w:lsdException w:name="List Number 2" w:semiHidden="1" w:unhideWhenUsed="1"/>
+    <w:lsdException w:name="List Number 3" w:semiHidden="1" w:unhideWhenUsed="1"/>
+    <w:lsdException w:name="List Number 4" w:semiHidden="1" w:unhideWhenUsed="1"/>
+    <w:lsdException w:name="List Number 5" w:semiHidden="1" w:unhideWhenUsed="1"/>
+    <w:lsdException w:name="Title" w:uiPriority="10" w:qFormat="1"/>
+    <w:lsdException w:name="Closing" w:semiHidden="1" w:unhideWhenUsed="1"/>
+    <w:lsdException w:name="Signature" w:semiHidden="1" w:unhideWhenUsed="1"/>
+    <w:lsdException w:name="Default Paragraph Font" w:semiHidden="1" w:uiPriority="1" w:unhideWhenUsed="1"/>
+    <w:lsdException w:name="Body Text" w:semiHidden="1" w:unhideWhenUsed="1"/>
+    <w:lsdException w:name="Body Text Indent" w:semiHidden="1" w:unhideWhenUsed="1"/>
+    <w:lsdException w:name="List Continue" w:semiHidden="1" w:unhideWhenUsed="1"/>
+    <w:lsdException w:name="List Continue 2" w:semiHidden="1" w:unhideWhenUsed="1"/>
+    <w:lsdException w:name="List Continue 3" w:semiHidden="1" w:unhideWhenUsed="1"/>
+    <w:lsdException w:name="List Continue 4" w:semiHidden="1" w:unhideWhenUsed="1"/>
+    <w:lsdException w:name="List Continue 5" w:semiHidden="1" w:unhideWhenUsed="1"/>
+    <w:lsdException w:name="Message Header" w:semiHidden="1" w:unhideWhenUsed="1"/>
+    <w:lsdException w:name="Subtitle" w:uiPriority="11" w:qFormat="1"/>
+    <w:lsdException w:name="Salutation" w:semiHidden="1" w:unhideWhenUsed="1"/>
+    <w:lsdException w:name="Date" w:semiHidden="1" w:unhideWhenUsed="1"/>
+    <w:lsdException w:name="Body Text First Indent" w:semiHidden="1" w:unhideWhenUsed="1"/>
+    <w:lsdException w:name="Body Text First Indent 2" w:semiHidden="1" w:unhideWhenUsed="1"/>
+    <w:lsdException w:name="Note Heading" w:semiHidden="1" w:unhideWhenUsed="1"/>
+    <w:lsdException w:name="Body Text 2" w:semiHidden="1" w:unhideWhenUsed="1"/>
+    <w:lsdException w:name="Body Text 3" w:semiHidden="1" w:unhideWhenUsed="1"/>
+    <w:lsdException w:name="Body Text Indent 2" w:semiHidden="1" w:unhideWhenUsed="1"/>
+    <w:lsdException w:name="Body Text Indent 3" w:semiHidden="1" w:unhideWhenUsed="1"/>
+    <w:lsdException w:name="Block Text" w:semiHidden="1" w:unhideWhenUsed="1"/>
+    <w:lsdException w:name="Hyperlink" w:semiHidden="1" w:unhideWhenUsed="1"/>
+    <w:lsdException w:name="FollowedHyperlink" w:semiHidden="1" w:unhideWhenUsed="1"/>
+    <w:lsdException w:name="Strong" w:uiPriority="22" w:qFormat="1"/>
+    <w:lsdException w:name="Emphasis" w:uiPriority="20" w:qFormat="1"/>
+    <w:lsdException w:name="Document Map" w:semiHidden="1" w:unhideWhenUsed="1"/>
+    <w:lsdException w:name="Plain Text" w:semiHidden="1" w:unhideWhenUsed="1"/>
+    <w:lsdException w:name="E-mail Signature" w:semiHidden="1" w:unhideWhenUsed="1"/>
+    <w:lsdException w:name="HTML Top of Form" w:semiHidden="1" w:unhideWhenUsed="1"/>
+    <w:lsdException w:name="HTML Bottom of Form" w:semiHidden="1" w:unhideWhenUsed="1"/>
+    <w:lsdException w:name="Normal (Web)" w:semiHidden="1" w:unhideWhenUsed="1"/>
+    <w:lsdException w:name="HTML Acronym" w:semiHidden="1" w:unhideWhenUsed="1"/>
+    <w:lsdException w:name="HTML Address" w:semiHidden="1" w:unhideWhenUsed="1"/>
+    <w:lsdException w:name="HTML Cite" w:semiHidden="1" w:unhideWhenUsed="1"/>
+    <w:lsdException w:name="HTML Code" w:semiHidden="1" w:unhideWhenUsed="1"/>
+    <w:lsdException w:name="HTML Definition" w:semiHidden="1" w:unhideWhenUsed="1"/>
+    <w:lsdException w:name="HTML Keyboard" w:semiHidden="1" w:unhideWhenUsed="1"/>
+    <w:lsdException w:name="HTML Preformatted" w:semiHidden="1" w:unhideWhenUsed="1"/>
+    <w:lsdException w:name="HTML Sample" w:semiHidden="1" w:unhideWhenUsed="1"/>
+    <w:lsdException w:name="HTML Typewriter" w:semiHidden="1" w:unhideWhenUsed="1"/>
+    <w:lsdException w:name="HTML Variable" w:semiHidden="1" w:unhideWhenUsed="1"/>
+    <w:lsdException w:name="Normal Table" w:semiHidden="1" w:unhideWhenUsed="1"/>
+    <w:lsdException w:name="annotation subject" w:semiHidden="1" w:unhideWhenUsed="1"/>
+    <w:lsdException w:name="No List" w:semiHidden="1" w:unhideWhenUsed="1"/>
+    <w:lsdException w:name="Outline List 1" w:semiHidden="1" w:unhideWhenUsed="1"/>
+    <w:lsdException w:name="Outline List 2" w:semiHidden="1" w:unhideWhenUsed="1"/>
+    <w:lsdException w:name="Outline List 3" w:semiHidden="1" w:unhideWhenUsed="1"/>
+    <w:lsdException w:name="Table Simple 1" w:semiHidden="1" w:unhideWhenUsed="1"/>
+    <w:lsdException w:name="Table Simple 2" w:semiHidden="1" w:unhideWhenUsed="1"/>
+    <w:lsdException w:name="Table Simple 3" w:semiHidden="1" w:unhideWhenUsed="1"/>
+    <w:lsdException w:name="Table Classic 1" w:semiHidden="1" w:unhideWhenUsed="1"/>
+    <w:lsdException w:name="Table Classic 2" w:semiHidden="1" w:unhideWhenUsed="1"/>
+    <w:lsdException w:name="Table Classic 3" w:semiHidden="1" w:unhideWhenUsed="1"/>
+    <w:lsdException w:name="Table Classic 4" w:semiHidden="1" w:unhideWhenUsed="1"/>
+    <w:lsdException w:name="Table Colorful 1" w:semiHidden="1" w:unhideWhenUsed="1"/>
+    <w:lsdException w:name="Table Colorful 2" w:semiHidden="1" w:unhideWhenUsed="1"/>
+    <w:lsdException w:name="Table Colorful 3" w:semiHidden="1" w:unhideWhenUsed="1"/>
+    <w:lsdException w:name="Table Columns 1" w:semiHidden="1" w:unhideWhenUsed="1"/>
+    <w:lsdException w:name="Table Columns 2" w:semiHidden="1" w:unhideWhenUsed="1"/>
+    <w:lsdException w:name="Table Columns 3" w:semiHidden="1" w:unhideWhenUsed="1"/>
+    <w:lsdException w:name="Table Columns 4" w:semiHidden="1" w:unhideWhenUsed="1"/>
+    <w:lsdException w:name="Table Columns 5" w:semiHidden="1" w:unhideWhenUsed="1"/>
+    <w:lsdException w:name="Table Grid 1" w:semiHidden="1" w:unhideWhenUsed="1"/>
+    <w:lsdException w:name="Table Grid 2" w:semiHidden="1" w:unhideWhenUsed="1"/>
+    <w:lsdException w:name="Table Grid 3" w:semiHidden="1" w:unhideWhenUsed="1"/>
+    <w:lsdException w:name="Table Grid 4" w:semiHidden="1" w:unhideWhenUsed="1"/>
+    <w:lsdException w:name="Table Grid 5" w:semiHidden="1" w:unhideWhenUsed="1"/>
+    <w:lsdException w:name="Table Grid 6" w:semiHidden="1" w:unhideWhenUsed="1"/>
+    <w:lsdException w:name="Table Grid 7" w:semiHidden="1" w:unhideWhenUsed="1"/>
+    <w:lsdException w:name="Table Grid 8" w:semiHidden="1" w:unhideWhenUsed="1"/>
+    <w:lsdException w:name="Table List 1" w:semiHidden="1" w:unhideWhenUsed="1"/>
+    <w:lsdException w:name="Table List 2" w:semiHidden="1" w:unhideWhenUsed="1"/>
+    <w:lsdException w:name="Table List 3" w:semiHidden="1" w:unhideWhenUsed="1"/>
+    <w:lsdException w:name="Table List 4" w:semiHidden="1" w:unhideWhenUsed="1"/>
+    <w:lsdException w:name="Table List 5" w:semiHidden="1" w:unhideWhenUsed="1"/>
+    <w:lsdException w:name="Table List 6" w:semiHidden="1" w:unhideWhenUsed="1"/>
+    <w:lsdException w:name="Table List 7" w:semiHidden="1" w:unhideWhenUsed="1"/>
+    <w:lsdException w:name="Table List 8" w:semiHidden="1" w:unhideWhenUsed="1"/>
+    <w:lsdException w:name="Table 3D effects 1" w:semiHidden="1" w:unhideWhenUsed="1"/>
+    <w:lsdException w:name="Table 3D effects 2" w:semiHidden="1" w:unhideWhenUsed="1"/>
+    <w:lsdException w:name="Table 3D effects 3" w:semiHidden="1" w:unhideWhenUsed="1"/>
+    <w:lsdException w:name="Table Contemporary" w:semiHidden="1" w:unhideWhenUsed="1"/>
+    <w:lsdException w:name="Table Elegant" w:semiHidden="1" w:unhideWhenUsed="1"/>
+    <w:lsdException w:name="Table Professional" w:semiHidden="1" w:unhideWhenUsed="1"/>
+    <w:lsdException w:name="Table Subtle 1" w:semiHidden="1" w:unhideWhenUsed="1"/>
+    <w:lsdException w:name="Table Subtle 2" w:semiHidden="1" w:unhideWhenUsed="1"/>
+    <w:lsdException w:name="Table Web 1" w:semiHidden="1" w:unhideWhenUsed="1"/>
+    <w:lsdException w:name="Table Web 2" w:semiHidden="1" w:unhideWhenUsed="1"/>
+    <w:lsdException w:name="Table Web 3" w:semiHidden="1" w:unhideWhenUsed="1"/>
+    <w:lsdException w:name="Balloon Text" w:semiHidden="1" w:unhideWhenUsed="1"/>
+    <w:lsdException w:name="Table Grid" w:uiPriority="59"/>
+    <w:lsdException w:name="Table Theme" w:semiHidden="1" w:unhideWhenUsed="1"/>
+    <w:lsdException w:name="Note Level 1" w:semiHidden="1" w:unhideWhenUsed="1"/>
+    <w:lsdException w:name="Note Level 2" w:semiHidden="1" w:unhideWhenUsed="1"/>
+    <w:lsdException w:name="Note Level 3" w:semiHidden="1" w:unhideWhenUsed="1"/>
+    <w:lsdException w:name="Note Level 4" w:semiHidden="1" w:unhideWhenUsed="1"/>
+    <w:lsdException w:name="Note Level 5" w:semiHidden="1" w:unhideWhenUsed="1"/>
+    <w:lsdException w:name="Note Level 6" w:semiHidden="1" w:unhideWhenUsed="1"/>
+    <w:lsdException w:name="Note Level 7" w:semiHidden="1" w:unhideWhenUsed="1"/>
+    <w:lsdException w:name="Note Level 8" w:semiHidden="1" w:unhideWhenUsed="1"/>
+    <w:lsdException w:name="Note Level 9" w:semiHidden="1" w:unhideWhenUsed="1"/>
+    <w:lsdException w:name="Placeholder Text" w:semiHidden="1"/>
+    <w:lsdException w:name="No Spacing" w:uiPriority="1" w:qFormat="1"/>
+    <w:lsdException w:name="Light Shading" w:uiPriority="60"/>
+    <w:lsdException w:name="Light List" w:uiPriority="61"/>
+    <w:lsdException w:name="Light Grid" w:uiPriority="62"/>
+    <w:lsdException w:name="Medium Shading 1" w:uiPriority="63"/>
+    <w:lsdException w:name="Medium Shading 2" w:uiPriority="64"/>
+    <w:lsdException w:name="Medium List 1" w:uiPriority="65"/>
+    <w:lsdException w:name="Medium List 2" w:uiPriority="66"/>
+    <w:lsdException w:name="Medium Grid 1" w:uiPriority="67"/>
+    <w:lsdException w:name="Medium Grid 2" w:uiPriority="68"/>
+    <w:lsdException w:name="Medium Grid 3" w:uiPriority="69"/>
+    <w:lsdException w:name="Dark List" w:uiPriority="70"/>
+    <w:lsdException w:name="Colorful Shading" w:uiPriority="71"/>
+    <w:lsdException w:name="Colorful List" w:uiPriority="72"/>
+    <w:lsdException w:name="Colorful Grid" w:uiPriority="73"/>
+    <w:lsdException w:name="Light Shading Accent 1" w:uiPriority="60"/>
+    <w:lsdException w:name="Light List Accent 1" w:uiPriority="61"/>
+    <w:lsdException w:name="Light Grid Accent 1" w:uiPriority="62"/>
+    <w:lsdException w:name="Medium Shading 1 Accent 1" w:uiPriority="63"/>
+    <w:lsdException w:name="Medium Shading 2 Accent 1" w:uiPriority="64"/>
+    <w:lsdException w:name="Medium List 1 Accent 1" w:uiPriority="65"/>
+    <w:lsdException w:name="Revision" w:semiHidden="1"/>
+    <w:lsdException w:name="List Paragraph" w:uiPriority="34" w:qFormat="1"/>
+    <w:lsdException w:name="Quote" w:uiPriority="29" w:qFormat="1"/>
+    <w:lsdException w:name="Intense Quote" w:uiPriority="30" w:qFormat="1"/>
+    <w:lsdException w:name="Medium List 2 Accent 1" w:uiPriority="66"/>
+    <w:lsdException w:name="Medium Grid 1 Accent 1" w:uiPriority="67"/>
+    <w:lsdException w:name="Medium Grid 2 Accent 1" w:uiPriority="68"/>
+    <w:lsdException w:name="Medium Grid 3 Accent 1" w:uiPriority="69"/>
+    <w:lsdException w:name="Dark List Accent 1" w:uiPriority="70"/>
+    <w:lsdException w:name="Colorful Shading Accent 1" w:uiPriority="71"/>
+    <w:lsdException w:name="Colorful List Accent 1" w:uiPriority="72"/>
+    <w:lsdException w:name="Colorful Grid Accent 1" w:uiPriority="73"/>
+    <w:lsdException w:name="Light Shading Accent 2" w:uiPriority="60"/>
+    <w:lsdException w:name="Light List Accent 2" w:uiPriority="61"/>
+    <w:lsdException w:name="Light Grid Accent 2" w:uiPriority="62"/>
+    <w:lsdException w:name="Medium Shading 1 Accent 2" w:uiPriority="63"/>
+    <w:lsdException w:name="Medium Shading 2 Accent 2" w:uiPriority="64"/>
+    <w:lsdException w:name="Medium List 1 Accent 2" w:uiPriority="65"/>
+    <w:lsdException w:name="Medium List 2 Accent 2" w:uiPriority="66"/>
+    <w:lsdException w:name="Medium Grid 1 Accent 2" w:uiPriority="67"/>
+    <w:lsdException w:name="Medium Grid 2 Accent 2" w:uiPriority="68"/>
+    <w:lsdException w:name="Medium Grid 3 Accent 2" w:uiPriority="69"/>
+    <w:lsdException w:name="Dark List Accent 2" w:uiPriority="70"/>
+    <w:lsdException w:name="Colorful Shading Accent 2" w:uiPriority="71"/>
+    <w:lsdException w:name="Colorful List Accent 2" w:uiPriority="72"/>
+    <w:lsdException w:name="Colorful Grid Accent 2" w:uiPriority="73"/>
+    <w:lsdException w:name="Light Shading Accent 3" w:uiPriority="60"/>
+    <w:lsdException w:name="Light List Accent 3" w:uiPriority="61"/>
+    <w:lsdException w:name="Light Grid Accent 3" w:uiPriority="62"/>
+    <w:lsdException w:name="Medium Shading 1 Accent 3" w:uiPriority="63"/>
+    <w:lsdException w:name="Medium Shading 2 Accent 3" w:uiPriority="64"/>
+    <w:lsdException w:name="Medium List 1 Accent 3" w:uiPriority="65"/>
+    <w:lsdException w:name="Medium List 2 Accent 3" w:uiPriority="66"/>
+    <w:lsdException w:name="Medium Grid 1 Accent 3" w:uiPriority="67"/>
+    <w:lsdException w:name="Medium Grid 2 Accent 3" w:uiPriority="68"/>
+    <w:lsdException w:name="Medium Grid 3 Accent 3" w:uiPriority="69"/>
+    <w:lsdException w:name="Dark List Accent 3" w:uiPriority="70"/>
+    <w:lsdException w:name="Colorful Shading Accent 3" w:uiPriority="71"/>
+    <w:lsdException w:name="Colorful List Accent 3" w:uiPriority="72"/>
+    <w:lsdException w:name="Colorful Grid Accent 3" w:uiPriority="73"/>
+    <w:lsdException w:name="Light Shading Accent 4" w:uiPriority="60"/>
+    <w:lsdException w:name="Light List Accent 4" w:uiPriority="61"/>
+    <w:lsdException w:name="Light Grid Accent 4" w:uiPriority="62"/>
+    <w:lsdException w:name="Medium Shading 1 Accent 4" w:uiPriority="63"/>
+    <w:lsdException w:name="Medium Shading 2 Accent 4" w:uiPriority="64"/>
+    <w:lsdException w:name="Medium List 1 Accent 4" w:uiPriority="65"/>
+    <w:lsdException w:name="Medium List 2 Accent 4" w:uiPriority="66"/>
+    <w:lsdException w:name="Medium Grid 1 Accent 4" w:uiPriority="67"/>
+    <w:lsdException w:name="Medium Grid 2 Accent 4" w:uiPriority="68"/>
+    <w:lsdException w:name="Medium Grid 3 Accent 4" w:uiPriority="69"/>
+    <w:lsdException w:name="Dark List Accent 4" w:uiPriority="70"/>
+    <w:lsdException w:name="Colorful Shading Accent 4" w:uiPriority="71"/>
+    <w:lsdException w:name="Colorful List Accent 4" w:uiPriority="72"/>
+    <w:lsdException w:name="Colorful Grid Accent 4" w:uiPriority="73"/>
+    <w:lsdException w:name="Light Shading Accent 5" w:uiPriority="60"/>
+    <w:lsdException w:name="Light List Accent 5" w:uiPriority="61"/>
+    <w:lsdException w:name="Light Grid Accent 5" w:uiPriority="62"/>
+    <w:lsdException w:name="Medium Shading 1 Accent 5" w:uiPriority="63"/>
+    <w:lsdException w:name="Medium Shading 2 Accent 5" w:uiPriority="64"/>
+    <w:lsdException w:name="Medium List 1 Accent 5" w:uiPriority="65"/>
+    <w:lsdException w:name="Medium List 2 Accent 5" w:uiPriority="66"/>
+    <w:lsdException w:name="Medium Grid 1 Accent 5" w:uiPriority="67"/>
+    <w:lsdException w:name="Medium Grid 2 Accent 5" w:uiPriority="68"/>
+    <w:lsdException w:name="Medium Grid 3 Accent 5" w:uiPriority="69"/>
+    <w:lsdException w:name="Dark List Accent 5" w:uiPriority="70"/>
+    <w:lsdException w:name="Colorful Shading Accent 5" w:uiPriority="71"/>
+    <w:lsdException w:name="Colorful List Accent 5" w:uiPriority="72"/>
+    <w:lsdException w:name="Colorful Grid Accent 5" w:uiPriority="73"/>
+    <w:lsdException w:name="Light Shading Accent 6" w:uiPriority="60"/>
+    <w:lsdException w:name="Light List Accent 6" w:uiPriority="61"/>
+    <w:lsdException w:name="Light Grid Accent 6" w:uiPriority="62"/>
+    <w:lsdException w:name="Medium Shading 1 Accent 6" w:uiPriority="63"/>
+    <w:lsdException w:name="Medium Shading 2 Accent 6" w:uiPriority="64"/>
+    <w:lsdException w:name="Medium List 1 Accent 6" w:uiPriority="65"/>
+    <w:lsdException w:name="Medium List 2 Accent 6" w:uiPriority="66"/>
+    <w:lsdException w:name="Medium Grid 1 Accent 6" w:uiPriority="67"/>
+    <w:lsdException w:name="Medium Grid 2 Accent 6" w:uiPriority="68"/>
+    <w:lsdException w:name="Medium Grid 3 Accent 6" w:uiPriority="69"/>
+    <w:lsdException w:name="Dark List Accent 6" w:uiPriority="70"/>
+    <w:lsdException w:name="Colorful Shading Accent 6" w:uiPriority="71"/>
+    <w:lsdException w:name="Colorful List Accent 6" w:uiPriority="72"/>
+    <w:lsdException w:name="Colorful Grid Accent 6" w:uiPriority="73"/>
+    <w:lsdException w:name="Subtle Emphasis" w:uiPriority="19" w:qFormat="1"/>
+    <w:lsdException w:name="Intense Emphasis" w:uiPriority="21" w:qFormat="1"/>
+    <w:lsdException w:name="Subtle Reference" w:uiPriority="31" w:qFormat="1"/>
+    <w:lsdException w:name="Intense Reference" w:uiPriority="32" w:qFormat="1"/>
+    <w:lsdException w:name="Book Title" w:uiPriority="33" w:qFormat="1"/>
+    <w:lsdException w:name="Bibliography" w:semiHidden="1" w:uiPriority="37" w:unhideWhenUsed="1"/>
+    <w:lsdException w:name="TOC Heading" w:semiHidden="1" w:uiPriority="39" w:unhideWhenUsed="1" w:qFormat="1"/>
+    <w:lsdException w:name="Plain Table 1" w:uiPriority="41"/>
+    <w:lsdException w:name="Plain Table 2" w:uiPriority="42"/>
+    <w:lsdException w:name="Plain Table 3" w:uiPriority="43"/>
+    <w:lsdException w:name="Plain Table 4" w:uiPriority="44"/>
+    <w:lsdException w:name="Plain Table 5" w:uiPriority="45"/>
+    <w:lsdException w:name="Grid Table Light" w:uiPriority="40"/>
+    <w:lsdException w:name="Grid Table 1 Light" w:uiPriority="46"/>
+    <w:lsdException w:name="Grid Table 2" w:uiPriority="47"/>
+    <w:lsdException w:name="Grid Table 3" w:uiPriority="48"/>
+    <w:lsdException w:name="Grid Table 4" w:uiPriority="49"/>
+    <w:lsdException w:name="Grid Table 5 Dark" w:uiPriority="50"/>
+    <w:lsdException w:name="Grid Table 6 Colorful" w:uiPriority="51"/>
+    <w:lsdException w:name="Grid Table 7 Colorful" w:uiPriority="52"/>
+    <w:lsdException w:name="Grid Table 1 Light Accent 1" w:uiPriority="46"/>
+    <w:lsdException w:name="Grid Table 2 Accent 1" w:uiPriority="47"/>
+    <w:lsdException w:name="Grid Table 3 Accent 1" w:uiPriority="48"/>
+    <w:lsdException w:name="Grid Table 4 Accent 1" w:uiPriority="49"/>
+    <w:lsdException w:name="Grid Table 5 Dark Accent 1" w:uiPriority="50"/>
+    <w:lsdException w:name="Grid Table 6 Colorful Accent 1" w:uiPriority="51"/>
+    <w:lsdException w:name="Grid Table 7 Colorful Accent 1" w:uiPriority="52"/>
+    <w:lsdException w:name="Grid Table 1 Light Accent 2" w:uiPriority="46"/>
+    <w:lsdException w:name="Grid Table 2 Accent 2" w:uiPriority="47"/>
+    <w:lsdException w:name="Grid Table 3 Accent 2" w:uiPriority="48"/>
+    <w:lsdException w:name="Grid Table 4 Accent 2" w:uiPriority="49"/>
+    <w:lsdException w:name="Grid Table 5 Dark Accent 2" w:uiPriority="50"/>
+    <w:lsdException w:name="Grid Table 6 Colorful Accent 2" w:uiPriority="51"/>
+    <w:lsdException w:name="Grid Table 7 Colorful Accent 2" w:uiPriority="52"/>
+    <w:lsdException w:name="Grid Table 1 Light Accent 3" w:uiPriority="46"/>
+    <w:lsdException w:name="Grid Table 2 Accent 3" w:uiPriority="47"/>
+    <w:lsdException w:name="Grid Table 3 Accent 3" w:uiPriority="48"/>
+    <w:lsdException w:name="Grid Table 4 Accent 3" w:uiPriority="49"/>
+    <w:lsdException w:name="Grid Table 5 Dark Accent 3" w:uiPriority="50"/>
+    <w:lsdException w:name="Grid Table 6 Colorful Accent 3" w:uiPriority="51"/>
+    <w:lsdException w:name="Grid Table 7 Colorful Accent 3" w:uiPriority="52"/>
+    <w:lsdException w:name="Grid Table 1 Light Accent 4" w:uiPriority="46"/>
+    <w:lsdException w:name="Grid Table 2 Accent 4" w:uiPriority="47"/>
+    <w:lsdException w:name="Grid Table 3 Accent 4" w:uiPriority="48"/>
+    <w:lsdException w:name="Grid Table 4 Accent 4" w:uiPriority="49"/>
+    <w:lsdException w:name="Grid Table 5 Dark Accent 4" w:uiPriority="50"/>
+    <w:lsdException w:name="Grid Table 6 Colorful Accent 4" w:uiPriority="51"/>
+    <w:lsdException w:name="Grid Table 7 Colorful Accent 4" w:uiPriority="52"/>
+    <w:lsdException w:name="Grid Table 1 Light Accent 5" w:uiPriority="46"/>
+    <w:lsdException w:name="Grid Table 2 Accent 5" w:uiPriority="47"/>
+    <w:lsdException w:name="Grid Table 3 Accent 5" w:uiPriority="48"/>
+    <w:lsdException w:name="Grid Table 4 Accent 5" w:uiPriority="49"/>
+    <w:lsdException w:name="Grid Table 5 Dark Accent 5" w:uiPriority="50"/>
+    <w:lsdException w:name="Grid Table 6 Colorful Accent 5" w:uiPriority="51"/>
+    <w:lsdException w:name="Grid Table 7 Colorful Accent 5" w:uiPriority="52"/>
+    <w:lsdException w:name="Grid Table 1 Light Accent 6" w:uiPriority="46"/>
+    <w:lsdException w:name="Grid Table 2 Accent 6" w:uiPriority="47"/>
+    <w:lsdException w:name="Grid Table 3 Accent 6" w:uiPriority="48"/>
+    <w:lsdException w:name="Grid Table 4 Accent 6" w:uiPriority="49"/>
+    <w:lsdException w:name="Grid Table 5 Dark Accent 6" w:uiPriority="50"/>
+    <w:lsdException w:name="Grid Table 6 Colorful Accent 6" w:uiPriority="51"/>
+    <w:lsdException w:name="Grid Table 7 Colorful Accent 6" w:uiPriority="52"/>
+    <w:lsdException w:name="List Table 1 Light" w:uiPriority="46"/>
+    <w:lsdException w:name="List Table 2" w:uiPriority="47"/>
+    <w:lsdException w:name="List Table 3" w:uiPriority="48"/>
+    <w:lsdException w:name="List Table 4" w:uiPriority="49"/>
+    <w:lsdException w:name="List Table 5 Dark" w:uiPriority="50"/>
+    <w:lsdException w:name="List Table 6 Colorful" w:uiPriority="51"/>
+    <w:lsdException w:name="List Table 7 Colorful" w:uiPriority="52"/>
+    <w:lsdException w:name="List Table 1 Light Accent 1" w:uiPriority="46"/>
+    <w:lsdException w:name="List Table 2 Accent 1" w:uiPriority="47"/>
+    <w:lsdException w:name="List Table 3 Accent 1" w:uiPriority="48"/>
+    <w:lsdException w:name="List Table 4 Accent 1" w:uiPriority="49"/>
+    <w:lsdException w:name="List Table 5 Dark Accent 1" w:uiPriority="50"/>
+    <w:lsdException w:name="List Table 6 Colorful Accent 1" w:uiPriority="51"/>
+    <w:lsdException w:name="List Table 7 Colorful Accent 1" w:uiPriority="52"/>
+    <w:lsdException w:name="List Table 1 Light Accent 2" w:uiPriority="46"/>
+    <w:lsdException w:name="List Table 2 Accent 2" w:uiPriority="47"/>
+    <w:lsdException w:name="List Table 3 Accent 2" w:uiPriority="48"/>
+    <w:lsdException w:name="List Table 4 Accent 2" w:uiPriority="49"/>
+    <w:lsdException w:name="List Table 5 Dark Accent 2" w:uiPriority="50"/>
+    <w:lsdException w:name="List Table 6 Colorful Accent 2" w:uiPriority="51"/>
+    <w:lsdException w:name="List Table 7 Colorful Accent 2" w:uiPriority="52"/>
+    <w:lsdException w:name="List Table 1 Light Accent 3" w:uiPriority="46"/>
+    <w:lsdException w:name="List Table 2 Accent 3" w:uiPriority="47"/>
+    <w:lsdException w:name="List Table 3 Accent 3" w:uiPriority="48"/>
+    <w:lsdException w:name="List Table 4 Accent 3" w:uiPriority="49"/>
+    <w:lsdException w:name="List Table 5 Dark Accent 3" w:uiPriority="50"/>
+    <w:lsdException w:name="List Table 6 Colorful Accent 3" w:uiPriority="51"/>
+    <w:lsdException w:name="List Table 7 Colorful Accent 3" w:uiPriority="52"/>
+    <w:lsdException w:name="List Table 1 Light Accent 4" w:uiPriority="46"/>
+    <w:lsdException w:name="List Table 2 Accent 4" w:uiPriority="47"/>
+    <w:lsdException w:name="List Table 3 Accent 4" w:uiPriority="48"/>
+    <w:lsdException w:name="List Table 4 Accent 4" w:uiPriority="49"/>
+    <w:lsdException w:name="List Table 5 Dark Accent 4" w:uiPriority="50"/>
+    <w:lsdException w:name="List Table 6 Colorful Accent 4" w:uiPriority="51"/>
+    <w:lsdException w:name="List Table 7 Colorful Accent 4" w:uiPriority="52"/>
+    <w:lsdException w:name="List Table 1 Light Accent 5" w:uiPriority="46"/>
+    <w:lsdException w:name="List Table 2 Accent 5" w:uiPriority="47"/>
+    <w:lsdException w:name="List Table 3 Accent 5" w:uiPriority="48"/>
+    <w:lsdException w:name="List Table 4 Accent 5" w:uiPriority="49"/>
+    <w:lsdException w:name="List Table 5 Dark Accent 5" w:uiPriority="50"/>
+    <w:lsdException w:name="List Table 6 Colorful Accent 5" w:uiPriority="51"/>
+    <w:lsdException w:name="List Table 7 Colorful Accent 5" w:uiPriority="52"/>
+    <w:lsdException w:name="List Table 1 Light Accent 6" w:uiPriority="46"/>
+    <w:lsdException w:name="List Table 2 Accent 6" w:uiPriority="47"/>
+    <w:lsdException w:name="List Table 3 Accent 6" w:uiPriority="48"/>
+    <w:lsdException w:name="List Table 4 Accent 6" w:uiPriority="49"/>
+    <w:lsdException w:name="List Table 5 Dark Accent 6" w:uiPriority="50"/>
+    <w:lsdException w:name="List Table 6 Colorful Accent 6" w:uiPriority="51"/>
+    <w:lsdException w:name="List Table 7 Colorful Accent 6" w:uiPriority="52"/>
+    <w:lsdException w:name="Mention" w:semiHidden="1" w:unhideWhenUsed="1"/>
+    <w:lsdException w:name="Smart Hyperlink" w:semiHidden="1" w:unhideWhenUsed="1"/>
   </w:latentStyles>
   <w:style w:type="paragraph" w:default="1" w:styleId="Normal">
     <w:name w:val="Normal"/>
@@ -50639,7 +50263,7 @@
   <a:extraClrSchemeLst/>
   <a:extLst>
     <a:ext uri="{05A4C25C-085E-4340-85A3-A5531E510DB2}">
-      <thm15:themeFamily xmlns="" xmlns:thm15="http://schemas.microsoft.com/office/thememl/2012/main" name="Office Theme" id="{62F939B6-93AF-4DB8-9C6B-D6C7DFDC589F}" vid="{4A3C46E8-61CC-4603-A589-7422A47A8E4A}"/>
+      <thm15:themeFamily xmlns:thm15="http://schemas.microsoft.com/office/thememl/2012/main" name="Office Theme" id="{62F939B6-93AF-4DB8-9C6B-D6C7DFDC589F}" vid="{4A3C46E8-61CC-4603-A589-7422A47A8E4A}"/>
     </a:ext>
   </a:extLst>
 </a:theme>
@@ -50650,7 +50274,7 @@
 </file>
 
 <file path=customXml/itemProps1.xml><?xml version="1.0" encoding="utf-8"?>
-<ds:datastoreItem xmlns:ds="http://schemas.openxmlformats.org/officeDocument/2006/customXml" ds:itemID="{1811C091-B3E9-FE4F-8E94-6BA3579AA13D}">
+<ds:datastoreItem xmlns:ds="http://schemas.openxmlformats.org/officeDocument/2006/customXml" ds:itemID="{3E7F9F89-3E9A-9C4C-BD72-8EA95B3E4D80}">
   <ds:schemaRefs>
     <ds:schemaRef ds:uri="http://schemas.openxmlformats.org/officeDocument/2006/bibliography"/>
   </ds:schemaRefs>

</xml_diff>

<commit_message>
Added extra Identifying Animation Worksheet for unit 3, page 25
</commit_message>
<xml_diff>
--- a/courses/bs2/resources/workbook/StudentWorkbook.docx
+++ b/courses/bs2/resources/workbook/StudentWorkbook.docx
@@ -642,18 +642,8 @@
           <w:sz w:val="28"/>
           <w:szCs w:val="28"/>
         </w:rPr>
-        <w:t xml:space="preserve">Joe </w:t>
-      </w:r>
-      <w:proofErr w:type="spellStart"/>
-      <w:r>
-        <w:rPr>
-          <w:rFonts w:ascii="Century Gothic" w:hAnsi="Century Gothic"/>
-          <w:sz w:val="28"/>
-          <w:szCs w:val="28"/>
-        </w:rPr>
-        <w:t>Politz</w:t>
-      </w:r>
-      <w:proofErr w:type="spellEnd"/>
+        <w:t>Joe Politz</w:t>
+      </w:r>
     </w:p>
     <w:p>
       <w:pPr>
@@ -759,44 +749,16 @@
           <w:sz w:val="24"/>
           <w:szCs w:val="24"/>
         </w:rPr>
-        <w:t xml:space="preserve">Bootstrap is licensed under a Creative Commons 3.0 </w:t>
-      </w:r>
-      <w:proofErr w:type="spellStart"/>
+        <w:t>Bootstrap is licensed under a Creative Commons 3.0 Unported License. Based on a work from www.BootstrapWorld.org. Permissions beyond the scope of this license may be availabl</w:t>
+      </w:r>
       <w:r>
         <w:rPr>
           <w:rFonts w:ascii="Century Gothic" w:hAnsi="Century Gothic"/>
           <w:sz w:val="24"/>
           <w:szCs w:val="24"/>
         </w:rPr>
-        <w:t>Unported</w:t>
-      </w:r>
-      <w:proofErr w:type="spellEnd"/>
-      <w:r>
-        <w:rPr>
-          <w:rFonts w:ascii="Century Gothic" w:hAnsi="Century Gothic"/>
-          <w:sz w:val="24"/>
-          <w:szCs w:val="24"/>
-        </w:rPr>
-        <w:t xml:space="preserve"> License. Based on a work from www.BootstrapWorld.org. Permissions beyond the scope of this license may be availabl</w:t>
-      </w:r>
-      <w:r>
-        <w:rPr>
-          <w:rFonts w:ascii="Century Gothic" w:hAnsi="Century Gothic"/>
-          <w:sz w:val="24"/>
-          <w:szCs w:val="24"/>
-        </w:rPr>
-        <w:t xml:space="preserve">e at </w:t>
-      </w:r>
-      <w:proofErr w:type="spellStart"/>
-      <w:r>
-        <w:rPr>
-          <w:rFonts w:ascii="Century Gothic" w:hAnsi="Century Gothic"/>
-          <w:sz w:val="24"/>
-          <w:szCs w:val="24"/>
-        </w:rPr>
-        <w:t>schanzer@BootstrapWorld</w:t>
-      </w:r>
-      <w:proofErr w:type="spellEnd"/>
+        <w:t>e at schanzer@BootstrapWorld</w:t>
+      </w:r>
     </w:p>
     <w:p>
       <w:pPr>
@@ -877,7 +839,6 @@
                 <w:szCs w:val="22"/>
               </w:rPr>
             </w:pPr>
-            <w:proofErr w:type="spellStart"/>
             <w:r>
               <w:rPr>
                 <w:rFonts w:ascii="Trebuchet MS" w:hAnsi="Trebuchet MS"/>
@@ -885,17 +846,7 @@
                 <w:sz w:val="22"/>
                 <w:szCs w:val="22"/>
               </w:rPr>
-              <w:t>Pyret</w:t>
-            </w:r>
-            <w:proofErr w:type="spellEnd"/>
-            <w:r>
-              <w:rPr>
-                <w:rFonts w:ascii="Trebuchet MS" w:hAnsi="Trebuchet MS"/>
-                <w:b/>
-                <w:sz w:val="22"/>
-                <w:szCs w:val="22"/>
-              </w:rPr>
-              <w:t xml:space="preserve"> Code</w:t>
+              <w:t>Pyret Code</w:t>
             </w:r>
           </w:p>
         </w:tc>
@@ -4609,14 +4560,14 @@
                                   <ma14:wrappingTextBoxFlag xmlns:ma14="http://schemas.microsoft.com/office/mac/drawingml/2011/main"/>
                                 </a:ext>
                                 <a:ext uri="{909E8E84-426E-40dd-AFC4-6F175D3DCCD1}">
-                                  <a14:hiddenFill xmlns:a14="http://schemas.microsoft.com/office/drawing/2010/main" xmlns:w="http://schemas.openxmlformats.org/wordprocessingml/2006/main" xmlns:w10="urn:schemas-microsoft-com:office:word" xmlns:v="urn:schemas-microsoft-com:vml" xmlns:o="urn:schemas-microsoft-com:office:office" xmlns="">
+                                  <a14:hiddenFill xmlns="" xmlns:o="urn:schemas-microsoft-com:office:office" xmlns:v="urn:schemas-microsoft-com:vml" xmlns:w10="urn:schemas-microsoft-com:office:word" xmlns:w="http://schemas.openxmlformats.org/wordprocessingml/2006/main" xmlns:a14="http://schemas.microsoft.com/office/drawing/2010/main">
                                     <a:solidFill>
                                       <a:srgbClr val="FFFFFF"/>
                                     </a:solidFill>
                                   </a14:hiddenFill>
                                 </a:ext>
                                 <a:ext uri="{AF507438-7753-43e0-B8FC-AC1667EBCBE1}">
-                                  <a14:hiddenEffects xmlns:a14="http://schemas.microsoft.com/office/drawing/2010/main" xmlns:w="http://schemas.openxmlformats.org/wordprocessingml/2006/main" xmlns:w10="urn:schemas-microsoft-com:office:word" xmlns:v="urn:schemas-microsoft-com:vml" xmlns:o="urn:schemas-microsoft-com:office:office" xmlns="">
+                                  <a14:hiddenEffects xmlns="" xmlns:o="urn:schemas-microsoft-com:office:office" xmlns:v="urn:schemas-microsoft-com:vml" xmlns:w10="urn:schemas-microsoft-com:office:word" xmlns:w="http://schemas.openxmlformats.org/wordprocessingml/2006/main" xmlns:a14="http://schemas.microsoft.com/office/drawing/2010/main">
                                     <a:effectLst>
                                       <a:outerShdw blurRad="63500" dist="38099" dir="2700000" algn="ctr" rotWithShape="0">
                                         <a:srgbClr val="000000">
@@ -6498,15 +6449,7 @@
         <w:pStyle w:val="Heading1"/>
       </w:pPr>
       <w:r>
-        <w:t xml:space="preserve">Bug Hunting: </w:t>
-      </w:r>
-      <w:proofErr w:type="spellStart"/>
-      <w:r>
-        <w:t>Pyret</w:t>
-      </w:r>
-      <w:proofErr w:type="spellEnd"/>
-      <w:r>
-        <w:t xml:space="preserve"> Edition</w:t>
+        <w:t>Bug Hunting: Pyret Edition</w:t>
       </w:r>
     </w:p>
     <w:tbl>
@@ -7231,33 +7174,32 @@
                 <w:sz w:val="22"/>
                 <w:szCs w:val="22"/>
               </w:rPr>
-              <w:t xml:space="preserve"># </w:t>
-            </w:r>
-            <w:proofErr w:type="spellStart"/>
+              <w:t xml:space="preserve"># ys : Number -&gt; </w:t>
+            </w:r>
             <w:r>
               <w:rPr>
                 <w:rFonts w:ascii="Courier" w:hAnsi="Courier" w:cs="Times"/>
                 <w:sz w:val="22"/>
                 <w:szCs w:val="22"/>
               </w:rPr>
-              <w:t>ys</w:t>
-            </w:r>
-            <w:proofErr w:type="spellEnd"/>
-            <w:r>
+              <w:t>Number</w:t>
+            </w:r>
+          </w:p>
+          <w:p>
+            <w:pPr>
               <w:rPr>
                 <w:rFonts w:ascii="Courier" w:hAnsi="Courier" w:cs="Times"/>
                 <w:sz w:val="22"/>
                 <w:szCs w:val="22"/>
               </w:rPr>
-              <w:t xml:space="preserve"> : Number -&gt; </w:t>
-            </w:r>
+            </w:pPr>
             <w:r>
               <w:rPr>
                 <w:rFonts w:ascii="Courier" w:hAnsi="Courier" w:cs="Times"/>
                 <w:sz w:val="22"/>
                 <w:szCs w:val="22"/>
               </w:rPr>
-              <w:t>Number</w:t>
+              <w:t># Given a number, create a solid</w:t>
             </w:r>
           </w:p>
           <w:p>
@@ -7274,7 +7216,7 @@
                 <w:sz w:val="22"/>
                 <w:szCs w:val="22"/>
               </w:rPr>
-              <w:t># Given a number, create a solid</w:t>
+              <w:t># yellow star of the given size</w:t>
             </w:r>
           </w:p>
           <w:p>
@@ -7285,23 +7227,23 @@
                 <w:szCs w:val="22"/>
               </w:rPr>
             </w:pPr>
-            <w:r>
+          </w:p>
+          <w:p>
+            <w:pPr>
               <w:rPr>
                 <w:rFonts w:ascii="Courier" w:hAnsi="Courier" w:cs="Times"/>
                 <w:sz w:val="22"/>
                 <w:szCs w:val="22"/>
               </w:rPr>
-              <w:t># yellow star of the given size</w:t>
-            </w:r>
-          </w:p>
-          <w:p>
-            <w:pPr>
+            </w:pPr>
+            <w:r>
               <w:rPr>
                 <w:rFonts w:ascii="Courier" w:hAnsi="Courier" w:cs="Times"/>
                 <w:sz w:val="22"/>
                 <w:szCs w:val="22"/>
               </w:rPr>
-            </w:pPr>
+              <w:t>examples:</w:t>
+            </w:r>
           </w:p>
           <w:p>
             <w:pPr>
@@ -7317,7 +7259,15 @@
                 <w:sz w:val="22"/>
                 <w:szCs w:val="22"/>
               </w:rPr>
-              <w:t>examples:</w:t>
+              <w:t xml:space="preserve">   </w:t>
+            </w:r>
+            <w:r>
+              <w:rPr>
+                <w:rFonts w:ascii="Courier" w:hAnsi="Courier" w:cs="Times"/>
+                <w:sz w:val="19"/>
+                <w:szCs w:val="19"/>
+              </w:rPr>
+              <w:t>ys(99) is star(99, “solid”, “yellow”)</w:t>
             </w:r>
           </w:p>
           <w:p>
@@ -7336,24 +7286,23 @@
               </w:rPr>
               <w:t xml:space="preserve">   </w:t>
             </w:r>
-            <w:proofErr w:type="spellStart"/>
             <w:r>
               <w:rPr>
                 <w:rFonts w:ascii="Courier" w:hAnsi="Courier" w:cs="Times"/>
                 <w:sz w:val="19"/>
                 <w:szCs w:val="19"/>
               </w:rPr>
-              <w:t>ys</w:t>
-            </w:r>
-            <w:proofErr w:type="spellEnd"/>
-            <w:r>
+              <w:t>ys(33) is star(99, “solid”, “yellow”)</w:t>
+            </w:r>
+          </w:p>
+          <w:p>
+            <w:pPr>
               <w:rPr>
                 <w:rFonts w:ascii="Courier" w:hAnsi="Courier" w:cs="Times"/>
                 <w:sz w:val="19"/>
                 <w:szCs w:val="19"/>
               </w:rPr>
-              <w:t>(99) is star(99, “solid”, “yellow”)</w:t>
-            </w:r>
+            </w:pPr>
           </w:p>
           <w:p>
             <w:pPr>
@@ -7363,50 +7312,23 @@
                 <w:szCs w:val="22"/>
               </w:rPr>
             </w:pPr>
-            <w:r>
+          </w:p>
+          <w:p>
+            <w:pPr>
               <w:rPr>
                 <w:rFonts w:ascii="Courier" w:hAnsi="Courier" w:cs="Times"/>
                 <w:sz w:val="22"/>
                 <w:szCs w:val="22"/>
               </w:rPr>
-              <w:t xml:space="preserve">   </w:t>
-            </w:r>
-            <w:proofErr w:type="spellStart"/>
-            <w:r>
-              <w:rPr>
-                <w:rFonts w:ascii="Courier" w:hAnsi="Courier" w:cs="Times"/>
-                <w:sz w:val="19"/>
-                <w:szCs w:val="19"/>
-              </w:rPr>
-              <w:t>ys</w:t>
-            </w:r>
-            <w:proofErr w:type="spellEnd"/>
-            <w:r>
-              <w:rPr>
-                <w:rFonts w:ascii="Courier" w:hAnsi="Courier" w:cs="Times"/>
-                <w:sz w:val="19"/>
-                <w:szCs w:val="19"/>
-              </w:rPr>
-              <w:t>(33) is star(99, “solid”, “yellow”)</w:t>
-            </w:r>
-          </w:p>
-          <w:p>
-            <w:pPr>
-              <w:rPr>
-                <w:rFonts w:ascii="Courier" w:hAnsi="Courier" w:cs="Times"/>
-                <w:sz w:val="19"/>
-                <w:szCs w:val="19"/>
-              </w:rPr>
-            </w:pPr>
-          </w:p>
-          <w:p>
-            <w:pPr>
+            </w:pPr>
+            <w:r>
               <w:rPr>
                 <w:rFonts w:ascii="Courier" w:hAnsi="Courier" w:cs="Times"/>
                 <w:sz w:val="22"/>
                 <w:szCs w:val="22"/>
               </w:rPr>
-            </w:pPr>
+              <w:t>ys(size):</w:t>
+            </w:r>
           </w:p>
           <w:p>
             <w:pPr>
@@ -7416,56 +7338,29 @@
                 <w:szCs w:val="22"/>
               </w:rPr>
             </w:pPr>
-            <w:proofErr w:type="spellStart"/>
             <w:r>
               <w:rPr>
                 <w:rFonts w:ascii="Courier" w:hAnsi="Courier" w:cs="Times"/>
                 <w:sz w:val="22"/>
                 <w:szCs w:val="22"/>
               </w:rPr>
-              <w:t>ys</w:t>
-            </w:r>
-            <w:proofErr w:type="spellEnd"/>
-            <w:r>
+              <w:t xml:space="preserve">    star(size “solid” “yellow”)</w:t>
+            </w:r>
+          </w:p>
+          <w:p>
+            <w:pPr>
               <w:rPr>
                 <w:rFonts w:ascii="Courier" w:hAnsi="Courier" w:cs="Times"/>
                 <w:sz w:val="22"/>
                 <w:szCs w:val="22"/>
               </w:rPr>
-              <w:t>(size):</w:t>
-            </w:r>
-          </w:p>
-          <w:p>
-            <w:pPr>
+            </w:pPr>
+            <w:r>
               <w:rPr>
                 <w:rFonts w:ascii="Courier" w:hAnsi="Courier" w:cs="Times"/>
                 <w:sz w:val="22"/>
                 <w:szCs w:val="22"/>
               </w:rPr>
-            </w:pPr>
-            <w:r>
-              <w:rPr>
-                <w:rFonts w:ascii="Courier" w:hAnsi="Courier" w:cs="Times"/>
-                <w:sz w:val="22"/>
-                <w:szCs w:val="22"/>
-              </w:rPr>
-              <w:t xml:space="preserve">    star(size “solid” “yellow”)</w:t>
-            </w:r>
-          </w:p>
-          <w:p>
-            <w:pPr>
-              <w:rPr>
-                <w:rFonts w:ascii="Courier" w:hAnsi="Courier" w:cs="Times"/>
-                <w:sz w:val="22"/>
-                <w:szCs w:val="22"/>
-              </w:rPr>
-            </w:pPr>
-            <w:r>
-              <w:rPr>
-                <w:rFonts w:ascii="Courier" w:hAnsi="Courier" w:cs="Times"/>
-                <w:sz w:val="22"/>
-                <w:szCs w:val="22"/>
-              </w:rPr>
               <w:t>end</w:t>
             </w:r>
           </w:p>
@@ -7851,13 +7746,8 @@
       <w:pPr>
         <w:pStyle w:val="Heading2"/>
       </w:pPr>
-      <w:proofErr w:type="spellStart"/>
-      <w:r>
-        <w:t>Contract+Purpose</w:t>
-      </w:r>
-      <w:proofErr w:type="spellEnd"/>
-      <w:r>
-        <w:t xml:space="preserve"> Statement</w:t>
+      <w:r>
+        <w:t>Contract+Purpose Statement</w:t>
       </w:r>
     </w:p>
     <w:p>
@@ -8814,13 +8704,8 @@
       <w:pPr>
         <w:pStyle w:val="Heading2"/>
       </w:pPr>
-      <w:proofErr w:type="spellStart"/>
-      <w:r>
-        <w:t>Contract+Purpose</w:t>
-      </w:r>
-      <w:proofErr w:type="spellEnd"/>
-      <w:r>
-        <w:t xml:space="preserve"> Statement</w:t>
+      <w:r>
+        <w:t>Contract+Purpose Statement</w:t>
       </w:r>
     </w:p>
     <w:p>
@@ -9744,7 +9629,6 @@
         </w:rPr>
         <w:t xml:space="preserve">, which takes in two numbers (an x and y-coordinate) and returns a </w:t>
       </w:r>
-      <w:proofErr w:type="spellStart"/>
       <w:r>
         <w:rPr>
           <w:rFonts w:ascii="Century Gothic" w:hAnsi="Century Gothic" w:cs="Trebuchet MS"/>
@@ -9753,7 +9637,6 @@
         </w:rPr>
         <w:t>JumperState</w:t>
       </w:r>
-      <w:proofErr w:type="spellEnd"/>
       <w:r>
         <w:rPr>
           <w:rFonts w:ascii="Century Gothic" w:hAnsi="Century Gothic" w:cs="Trebuchet MS"/>
@@ -9767,13 +9650,8 @@
       <w:pPr>
         <w:pStyle w:val="Heading2"/>
       </w:pPr>
-      <w:proofErr w:type="spellStart"/>
-      <w:r>
-        <w:t>Contract+Purpose</w:t>
-      </w:r>
-      <w:proofErr w:type="spellEnd"/>
-      <w:r>
-        <w:t xml:space="preserve"> Statement</w:t>
+      <w:r>
+        <w:t>Contract+Purpose Statement</w:t>
       </w:r>
     </w:p>
     <w:p>
@@ -10635,9 +10513,8 @@
           <w:sz w:val="32"/>
           <w:szCs w:val="32"/>
         </w:rPr>
-        <w:t xml:space="preserve"> </w:t>
-      </w:r>
-      <w:proofErr w:type="spellStart"/>
+        <w:t xml:space="preserve"> Cake</w:t>
+      </w:r>
       <w:r>
         <w:rPr>
           <w:rFonts w:ascii="Century Gothic" w:hAnsi="Century Gothic" w:cs="Courier New"/>
@@ -10645,7 +10522,7 @@
           <w:sz w:val="32"/>
           <w:szCs w:val="32"/>
         </w:rPr>
-        <w:t>Cake</w:t>
+        <w:t>T</w:t>
       </w:r>
       <w:r>
         <w:rPr>
@@ -10654,17 +10531,17 @@
           <w:sz w:val="32"/>
           <w:szCs w:val="32"/>
         </w:rPr>
-        <w:t>T</w:t>
-      </w:r>
-      <w:proofErr w:type="spellEnd"/>
+        <w:t xml:space="preserve"> is a </w:t>
+      </w:r>
       <w:r>
         <w:rPr>
           <w:rFonts w:ascii="Century Gothic" w:hAnsi="Century Gothic" w:cs="Courier New"/>
+          <w:b/>
           <w:color w:val="000000"/>
           <w:sz w:val="32"/>
           <w:szCs w:val="32"/>
         </w:rPr>
-        <w:t xml:space="preserve"> is a </w:t>
+        <w:t>flavor,</w:t>
       </w:r>
       <w:r>
         <w:rPr>
@@ -10674,51 +10551,48 @@
           <w:sz w:val="32"/>
           <w:szCs w:val="32"/>
         </w:rPr>
-        <w:t>flavor,</w:t>
-      </w:r>
-      <w:r>
-        <w:rPr>
-          <w:rFonts w:ascii="Century Gothic" w:hAnsi="Century Gothic" w:cs="Courier New"/>
-          <w:b/>
+        <w:t xml:space="preserve"> layers, &amp; is-iceCream</w:t>
+      </w:r>
+    </w:p>
+    <w:p>
+      <w:pPr>
+        <w:spacing w:line="360" w:lineRule="auto"/>
+        <w:rPr>
+          <w:rFonts w:ascii="Courier" w:hAnsi="Courier" w:cs="Trebuchet MS"/>
           <w:color w:val="000000"/>
           <w:sz w:val="32"/>
           <w:szCs w:val="32"/>
         </w:rPr>
-        <w:t xml:space="preserve"> layers, &amp; is-</w:t>
-      </w:r>
-      <w:proofErr w:type="spellStart"/>
-      <w:r>
-        <w:rPr>
-          <w:rFonts w:ascii="Century Gothic" w:hAnsi="Century Gothic" w:cs="Courier New"/>
-          <w:b/>
+      </w:pPr>
+      <w:r>
+        <w:rPr>
+          <w:rFonts w:ascii="Courier" w:hAnsi="Courier" w:cs="Trebuchet MS"/>
           <w:color w:val="000000"/>
           <w:sz w:val="32"/>
           <w:szCs w:val="32"/>
         </w:rPr>
-        <w:t>iceCream</w:t>
-      </w:r>
-      <w:proofErr w:type="spellEnd"/>
-    </w:p>
-    <w:p>
-      <w:pPr>
-        <w:spacing w:line="360" w:lineRule="auto"/>
+        <w:t xml:space="preserve">data </w:t>
+      </w:r>
+      <w:r>
         <w:rPr>
           <w:rFonts w:ascii="Courier" w:hAnsi="Courier" w:cs="Trebuchet MS"/>
+          <w:b/>
           <w:color w:val="000000"/>
           <w:sz w:val="32"/>
           <w:szCs w:val="32"/>
         </w:rPr>
-      </w:pPr>
+        <w:t>Ca</w:t>
+      </w:r>
       <w:r>
         <w:rPr>
           <w:rFonts w:ascii="Courier" w:hAnsi="Courier" w:cs="Trebuchet MS"/>
+          <w:b/>
           <w:color w:val="000000"/>
           <w:sz w:val="32"/>
           <w:szCs w:val="32"/>
         </w:rPr>
-        <w:t xml:space="preserve">data </w:t>
-      </w:r>
-      <w:proofErr w:type="spellStart"/>
+        <w:t>ke</w:t>
+      </w:r>
       <w:r>
         <w:rPr>
           <w:rFonts w:ascii="Courier" w:hAnsi="Courier" w:cs="Trebuchet MS"/>
@@ -10727,29 +10601,8 @@
           <w:sz w:val="32"/>
           <w:szCs w:val="32"/>
         </w:rPr>
-        <w:t>Ca</w:t>
-      </w:r>
-      <w:r>
-        <w:rPr>
-          <w:rFonts w:ascii="Courier" w:hAnsi="Courier" w:cs="Trebuchet MS"/>
-          <w:b/>
-          <w:color w:val="000000"/>
-          <w:sz w:val="32"/>
-          <w:szCs w:val="32"/>
-        </w:rPr>
-        <w:t>ke</w:t>
-      </w:r>
-      <w:r>
-        <w:rPr>
-          <w:rFonts w:ascii="Courier" w:hAnsi="Courier" w:cs="Trebuchet MS"/>
-          <w:b/>
-          <w:color w:val="000000"/>
-          <w:sz w:val="32"/>
-          <w:szCs w:val="32"/>
-        </w:rPr>
         <w:t>T</w:t>
       </w:r>
-      <w:proofErr w:type="spellEnd"/>
       <w:r>
         <w:rPr>
           <w:rFonts w:ascii="Courier" w:hAnsi="Courier" w:cs="Trebuchet MS"/>
@@ -11310,7 +11163,6 @@
         </w:rPr>
         <w:t xml:space="preserve"> which consumes two </w:t>
       </w:r>
-      <w:proofErr w:type="spellStart"/>
       <w:r>
         <w:rPr>
           <w:rFonts w:ascii="Century Gothic" w:hAnsi="Century Gothic" w:cs="Trebuchet MS"/>
@@ -11325,41 +11177,14 @@
           <w:sz w:val="28"/>
           <w:szCs w:val="28"/>
         </w:rPr>
-        <w:t>Ts</w:t>
-      </w:r>
-      <w:proofErr w:type="spellEnd"/>
+        <w:t>Ts, and produces true if the number of layers in the first CakeT is greater than the number of layers in the second</w:t>
+      </w:r>
       <w:r>
         <w:rPr>
           <w:rFonts w:ascii="Century Gothic" w:hAnsi="Century Gothic" w:cs="Trebuchet MS"/>
           <w:sz w:val="28"/>
           <w:szCs w:val="28"/>
         </w:rPr>
-        <w:t xml:space="preserve">, and produces true if the number of layers in the first </w:t>
-      </w:r>
-      <w:proofErr w:type="spellStart"/>
-      <w:r>
-        <w:rPr>
-          <w:rFonts w:ascii="Century Gothic" w:hAnsi="Century Gothic" w:cs="Trebuchet MS"/>
-          <w:sz w:val="28"/>
-          <w:szCs w:val="28"/>
-        </w:rPr>
-        <w:t>CakeT</w:t>
-      </w:r>
-      <w:proofErr w:type="spellEnd"/>
-      <w:r>
-        <w:rPr>
-          <w:rFonts w:ascii="Century Gothic" w:hAnsi="Century Gothic" w:cs="Trebuchet MS"/>
-          <w:sz w:val="28"/>
-          <w:szCs w:val="28"/>
-        </w:rPr>
-        <w:t xml:space="preserve"> is greater than the number of layers in the second</w:t>
-      </w:r>
-      <w:r>
-        <w:rPr>
-          <w:rFonts w:ascii="Century Gothic" w:hAnsi="Century Gothic" w:cs="Trebuchet MS"/>
-          <w:sz w:val="28"/>
-          <w:szCs w:val="28"/>
-        </w:rPr>
         <w:t>.</w:t>
       </w:r>
     </w:p>
@@ -11370,13 +11195,8 @@
           <w:rFonts w:cs="Trebuchet MS"/>
         </w:rPr>
       </w:pPr>
-      <w:proofErr w:type="spellStart"/>
-      <w:r>
-        <w:t>Contract+Purpose</w:t>
-      </w:r>
-      <w:proofErr w:type="spellEnd"/>
-      <w:r>
-        <w:t xml:space="preserve"> Statement</w:t>
+      <w:r>
+        <w:t>Contract+Purpose Statement</w:t>
       </w:r>
     </w:p>
     <w:p>
@@ -12046,43 +11866,7 @@
           <w:sz w:val="28"/>
           <w:szCs w:val="28"/>
         </w:rPr>
-        <w:t xml:space="preserve">which takes in a </w:t>
-      </w:r>
-      <w:proofErr w:type="spellStart"/>
-      <w:r>
-        <w:rPr>
-          <w:rFonts w:ascii="Century Gothic" w:hAnsi="Century Gothic" w:cs="Trebuchet MS"/>
-          <w:sz w:val="28"/>
-          <w:szCs w:val="28"/>
-        </w:rPr>
-        <w:t>CakeT</w:t>
-      </w:r>
-      <w:proofErr w:type="spellEnd"/>
-      <w:r>
-        <w:rPr>
-          <w:rFonts w:ascii="Century Gothic" w:hAnsi="Century Gothic" w:cs="Trebuchet MS"/>
-          <w:sz w:val="28"/>
-          <w:szCs w:val="28"/>
-        </w:rPr>
-        <w:t xml:space="preserve"> and a temperature, and returns true if the temperature is greater than 32 degrees, AND the </w:t>
-      </w:r>
-      <w:proofErr w:type="spellStart"/>
-      <w:r>
-        <w:rPr>
-          <w:rFonts w:ascii="Century Gothic" w:hAnsi="Century Gothic" w:cs="Trebuchet MS"/>
-          <w:sz w:val="28"/>
-          <w:szCs w:val="28"/>
-        </w:rPr>
-        <w:t>CakeT</w:t>
-      </w:r>
-      <w:proofErr w:type="spellEnd"/>
-      <w:r>
-        <w:rPr>
-          <w:rFonts w:ascii="Century Gothic" w:hAnsi="Century Gothic" w:cs="Trebuchet MS"/>
-          <w:sz w:val="28"/>
-          <w:szCs w:val="28"/>
-        </w:rPr>
-        <w:t xml:space="preserve"> is an ice cream cake.</w:t>
+        <w:t>which takes in a CakeT and a temperature, and returns true if the temperature is greater than 32 degrees, AND the CakeT is an ice cream cake.</w:t>
       </w:r>
     </w:p>
     <w:p>
@@ -12092,13 +11876,8 @@
           <w:rFonts w:cs="Trebuchet MS"/>
         </w:rPr>
       </w:pPr>
-      <w:proofErr w:type="spellStart"/>
-      <w:r>
-        <w:t>Contract+Purpose</w:t>
-      </w:r>
-      <w:proofErr w:type="spellEnd"/>
-      <w:r>
-        <w:t xml:space="preserve"> Statement</w:t>
+      <w:r>
+        <w:t>Contract+Purpose Statement</w:t>
       </w:r>
     </w:p>
     <w:p>
@@ -13609,35 +13388,7 @@
               <w:rPr>
                 <w:rFonts w:ascii="Century Gothic" w:hAnsi="Century Gothic"/>
               </w:rPr>
-              <w:t>(</w:t>
-            </w:r>
-            <w:proofErr w:type="spellStart"/>
-            <w:r>
-              <w:rPr>
-                <w:rFonts w:ascii="Century Gothic" w:hAnsi="Century Gothic"/>
-              </w:rPr>
-              <w:t>dangerX</w:t>
-            </w:r>
-            <w:proofErr w:type="spellEnd"/>
-            <w:r>
-              <w:rPr>
-                <w:rFonts w:ascii="Century Gothic" w:hAnsi="Century Gothic"/>
-              </w:rPr>
-              <w:t xml:space="preserve">, score, </w:t>
-            </w:r>
-            <w:proofErr w:type="spellStart"/>
-            <w:r>
-              <w:rPr>
-                <w:rFonts w:ascii="Century Gothic" w:hAnsi="Century Gothic"/>
-              </w:rPr>
-              <w:t>playerIMG</w:t>
-            </w:r>
-            <w:proofErr w:type="spellEnd"/>
-            <w:r>
-              <w:rPr>
-                <w:rFonts w:ascii="Century Gothic" w:hAnsi="Century Gothic"/>
-              </w:rPr>
-              <w:t>…)</w:t>
+              <w:t>(dangerX, score, playerIMG…)</w:t>
             </w:r>
           </w:p>
         </w:tc>
@@ -14537,8 +14288,6 @@
         </w:rPr>
         <w:t xml:space="preserve">(the ground) </w:t>
       </w:r>
-      <w:bookmarkStart w:id="0" w:name="_GoBack"/>
-      <w:bookmarkEnd w:id="0"/>
       <w:r>
         <w:rPr>
           <w:rFonts w:ascii="Century Gothic" w:hAnsi="Century Gothic" w:cs="Trebuchet MS"/>
@@ -14555,13 +14304,8 @@
           <w:rFonts w:cs="Trebuchet MS"/>
         </w:rPr>
       </w:pPr>
-      <w:proofErr w:type="spellStart"/>
-      <w:r>
-        <w:t>Contract+Purpose</w:t>
-      </w:r>
-      <w:proofErr w:type="spellEnd"/>
-      <w:r>
-        <w:t xml:space="preserve"> Statement</w:t>
+      <w:r>
+        <w:t>Contract+Purpose Statement</w:t>
       </w:r>
     </w:p>
     <w:p>
@@ -15108,13 +14852,8 @@
           <w:rFonts w:cs="Trebuchet MS"/>
         </w:rPr>
       </w:pPr>
-      <w:proofErr w:type="spellStart"/>
-      <w:r>
-        <w:t>Contract+Purpose</w:t>
-      </w:r>
-      <w:proofErr w:type="spellEnd"/>
-      <w:r>
-        <w:t xml:space="preserve"> Statement</w:t>
+      <w:r>
+        <w:t>Contract+Purpose Statement</w:t>
       </w:r>
     </w:p>
     <w:p>
@@ -16387,35 +16126,7 @@
               <w:rPr>
                 <w:rFonts w:ascii="Century Gothic" w:hAnsi="Century Gothic"/>
               </w:rPr>
-              <w:t>(</w:t>
-            </w:r>
-            <w:proofErr w:type="spellStart"/>
-            <w:r>
-              <w:rPr>
-                <w:rFonts w:ascii="Century Gothic" w:hAnsi="Century Gothic"/>
-              </w:rPr>
-              <w:t>dangerX</w:t>
-            </w:r>
-            <w:proofErr w:type="spellEnd"/>
-            <w:r>
-              <w:rPr>
-                <w:rFonts w:ascii="Century Gothic" w:hAnsi="Century Gothic"/>
-              </w:rPr>
-              <w:t xml:space="preserve">, score, </w:t>
-            </w:r>
-            <w:proofErr w:type="spellStart"/>
-            <w:r>
-              <w:rPr>
-                <w:rFonts w:ascii="Century Gothic" w:hAnsi="Century Gothic"/>
-              </w:rPr>
-              <w:t>playerIMG</w:t>
-            </w:r>
-            <w:proofErr w:type="spellEnd"/>
-            <w:r>
-              <w:rPr>
-                <w:rFonts w:ascii="Century Gothic" w:hAnsi="Century Gothic"/>
-              </w:rPr>
-              <w:t>…)</w:t>
+              <w:t>(dangerX, score, playerIMG…)</w:t>
             </w:r>
           </w:p>
         </w:tc>
@@ -17830,35 +17541,7 @@
               <w:rPr>
                 <w:rFonts w:ascii="Century Gothic" w:hAnsi="Century Gothic"/>
               </w:rPr>
-              <w:t>(</w:t>
-            </w:r>
-            <w:proofErr w:type="spellStart"/>
-            <w:r>
-              <w:rPr>
-                <w:rFonts w:ascii="Century Gothic" w:hAnsi="Century Gothic"/>
-              </w:rPr>
-              <w:t>dangerX</w:t>
-            </w:r>
-            <w:proofErr w:type="spellEnd"/>
-            <w:r>
-              <w:rPr>
-                <w:rFonts w:ascii="Century Gothic" w:hAnsi="Century Gothic"/>
-              </w:rPr>
-              <w:t xml:space="preserve">, score, </w:t>
-            </w:r>
-            <w:proofErr w:type="spellStart"/>
-            <w:r>
-              <w:rPr>
-                <w:rFonts w:ascii="Century Gothic" w:hAnsi="Century Gothic"/>
-              </w:rPr>
-              <w:t>playerIMG</w:t>
-            </w:r>
-            <w:proofErr w:type="spellEnd"/>
-            <w:r>
-              <w:rPr>
-                <w:rFonts w:ascii="Century Gothic" w:hAnsi="Century Gothic"/>
-              </w:rPr>
-              <w:t>…)</w:t>
+              <w:t>(dangerX, score, playerIMG…)</w:t>
             </w:r>
           </w:p>
         </w:tc>
@@ -19273,35 +18956,7 @@
               <w:rPr>
                 <w:rFonts w:ascii="Century Gothic" w:hAnsi="Century Gothic"/>
               </w:rPr>
-              <w:t>(</w:t>
-            </w:r>
-            <w:proofErr w:type="spellStart"/>
-            <w:r>
-              <w:rPr>
-                <w:rFonts w:ascii="Century Gothic" w:hAnsi="Century Gothic"/>
-              </w:rPr>
-              <w:t>dangerX</w:t>
-            </w:r>
-            <w:proofErr w:type="spellEnd"/>
-            <w:r>
-              <w:rPr>
-                <w:rFonts w:ascii="Century Gothic" w:hAnsi="Century Gothic"/>
-              </w:rPr>
-              <w:t xml:space="preserve">, score, </w:t>
-            </w:r>
-            <w:proofErr w:type="spellStart"/>
-            <w:r>
-              <w:rPr>
-                <w:rFonts w:ascii="Century Gothic" w:hAnsi="Century Gothic"/>
-              </w:rPr>
-              <w:t>playerIMG</w:t>
-            </w:r>
-            <w:proofErr w:type="spellEnd"/>
-            <w:r>
-              <w:rPr>
-                <w:rFonts w:ascii="Century Gothic" w:hAnsi="Century Gothic"/>
-              </w:rPr>
-              <w:t>…)</w:t>
+              <w:t>(dangerX, score, playerIMG…)</w:t>
             </w:r>
           </w:p>
         </w:tc>
@@ -20076,6 +19731,1435 @@
       </w:pPr>
       <w:r>
         <w:lastRenderedPageBreak/>
+        <w:t xml:space="preserve">Identifying </w:t>
+      </w:r>
+      <w:r>
+        <w:t xml:space="preserve">Animation </w:t>
+      </w:r>
+      <w:r>
+        <w:t xml:space="preserve">Data </w:t>
+      </w:r>
+      <w:r>
+        <w:t>Worksheet</w:t>
+      </w:r>
+    </w:p>
+    <w:p/>
+    <w:p>
+      <w:pPr>
+        <w:pStyle w:val="Heading2"/>
+      </w:pPr>
+      <w:r>
+        <w:t>Draw a sketch for three distinct moments of the animation</w:t>
+      </w:r>
+    </w:p>
+    <w:p>
+      <w:pPr>
+        <w:ind w:left="-450" w:firstLine="450"/>
+        <w:rPr>
+          <w:rFonts w:ascii="Century Gothic" w:hAnsi="Century Gothic"/>
+          <w:sz w:val="28"/>
+          <w:szCs w:val="28"/>
+        </w:rPr>
+      </w:pPr>
+      <w:r>
+        <w:rPr>
+          <w:rFonts w:ascii="Century Gothic" w:hAnsi="Century Gothic"/>
+          <w:sz w:val="28"/>
+          <w:szCs w:val="28"/>
+        </w:rPr>
+        <w:tab/>
+      </w:r>
+      <w:r>
+        <w:rPr>
+          <w:rFonts w:ascii="Century Gothic" w:hAnsi="Century Gothic"/>
+          <w:sz w:val="28"/>
+          <w:szCs w:val="28"/>
+        </w:rPr>
+        <w:tab/>
+        <w:t xml:space="preserve">              </w:t>
+      </w:r>
+    </w:p>
+    <w:tbl>
+      <w:tblPr>
+        <w:tblStyle w:val="TableGrid"/>
+        <w:tblW w:w="10017" w:type="dxa"/>
+        <w:tblInd w:w="101" w:type="dxa"/>
+        <w:tblLook w:val="04A0" w:firstRow="1" w:lastRow="0" w:firstColumn="1" w:lastColumn="0" w:noHBand="0" w:noVBand="1"/>
+      </w:tblPr>
+      <w:tblGrid>
+        <w:gridCol w:w="3261"/>
+        <w:gridCol w:w="3342"/>
+        <w:gridCol w:w="3343"/>
+        <w:gridCol w:w="71"/>
+      </w:tblGrid>
+      <w:tr>
+        <w:trPr>
+          <w:trHeight w:val="2816"/>
+        </w:trPr>
+        <w:tc>
+          <w:tcPr>
+            <w:tcW w:w="3261" w:type="dxa"/>
+            <w:tcBorders>
+              <w:bottom w:val="single" w:sz="4" w:space="0" w:color="auto"/>
+            </w:tcBorders>
+          </w:tcPr>
+          <w:p>
+            <w:pPr>
+              <w:jc w:val="center"/>
+              <w:rPr>
+                <w:rFonts w:ascii="Century Gothic" w:hAnsi="Century Gothic"/>
+              </w:rPr>
+            </w:pPr>
+          </w:p>
+        </w:tc>
+        <w:tc>
+          <w:tcPr>
+            <w:tcW w:w="3342" w:type="dxa"/>
+            <w:tcBorders>
+              <w:bottom w:val="single" w:sz="4" w:space="0" w:color="auto"/>
+            </w:tcBorders>
+          </w:tcPr>
+          <w:p>
+            <w:pPr>
+              <w:jc w:val="center"/>
+              <w:rPr>
+                <w:rFonts w:ascii="Century Gothic" w:hAnsi="Century Gothic"/>
+              </w:rPr>
+            </w:pPr>
+          </w:p>
+        </w:tc>
+        <w:tc>
+          <w:tcPr>
+            <w:tcW w:w="3414" w:type="dxa"/>
+            <w:gridSpan w:val="2"/>
+            <w:tcBorders>
+              <w:bottom w:val="single" w:sz="4" w:space="0" w:color="auto"/>
+            </w:tcBorders>
+          </w:tcPr>
+          <w:p>
+            <w:pPr>
+              <w:jc w:val="center"/>
+              <w:rPr>
+                <w:rFonts w:ascii="Century Gothic" w:hAnsi="Century Gothic"/>
+              </w:rPr>
+            </w:pPr>
+          </w:p>
+        </w:tc>
+      </w:tr>
+      <w:tr>
+        <w:trPr>
+          <w:gridAfter w:val="1"/>
+          <w:wAfter w:w="71" w:type="dxa"/>
+        </w:trPr>
+        <w:tc>
+          <w:tcPr>
+            <w:tcW w:w="3261" w:type="dxa"/>
+            <w:tcBorders>
+              <w:top w:val="single" w:sz="4" w:space="0" w:color="auto"/>
+              <w:left w:val="nil"/>
+              <w:bottom w:val="nil"/>
+              <w:right w:val="nil"/>
+            </w:tcBorders>
+          </w:tcPr>
+          <w:p>
+            <w:pPr>
+              <w:jc w:val="center"/>
+              <w:rPr>
+                <w:rFonts w:ascii="Century Gothic" w:hAnsi="Century Gothic"/>
+              </w:rPr>
+            </w:pPr>
+            <w:r>
+              <w:rPr>
+                <w:rFonts w:ascii="Century Gothic" w:hAnsi="Century Gothic"/>
+                <w:sz w:val="28"/>
+                <w:szCs w:val="28"/>
+              </w:rPr>
+              <w:t>Sketch A</w:t>
+            </w:r>
+          </w:p>
+        </w:tc>
+        <w:tc>
+          <w:tcPr>
+            <w:tcW w:w="3342" w:type="dxa"/>
+            <w:tcBorders>
+              <w:top w:val="single" w:sz="4" w:space="0" w:color="auto"/>
+              <w:left w:val="nil"/>
+              <w:bottom w:val="nil"/>
+              <w:right w:val="nil"/>
+            </w:tcBorders>
+          </w:tcPr>
+          <w:p>
+            <w:pPr>
+              <w:jc w:val="center"/>
+              <w:rPr>
+                <w:rFonts w:ascii="Century Gothic" w:hAnsi="Century Gothic"/>
+              </w:rPr>
+            </w:pPr>
+            <w:r>
+              <w:rPr>
+                <w:rFonts w:ascii="Century Gothic" w:hAnsi="Century Gothic"/>
+                <w:sz w:val="28"/>
+                <w:szCs w:val="28"/>
+              </w:rPr>
+              <w:t>Sketch B</w:t>
+            </w:r>
+          </w:p>
+        </w:tc>
+        <w:tc>
+          <w:tcPr>
+            <w:tcW w:w="3343" w:type="dxa"/>
+            <w:tcBorders>
+              <w:top w:val="single" w:sz="4" w:space="0" w:color="auto"/>
+              <w:left w:val="nil"/>
+              <w:bottom w:val="nil"/>
+              <w:right w:val="nil"/>
+            </w:tcBorders>
+          </w:tcPr>
+          <w:p>
+            <w:pPr>
+              <w:jc w:val="center"/>
+              <w:rPr>
+                <w:rFonts w:ascii="Century Gothic" w:hAnsi="Century Gothic"/>
+              </w:rPr>
+            </w:pPr>
+            <w:r>
+              <w:rPr>
+                <w:rFonts w:ascii="Century Gothic" w:hAnsi="Century Gothic"/>
+                <w:sz w:val="28"/>
+                <w:szCs w:val="28"/>
+              </w:rPr>
+              <w:t>Sketch C</w:t>
+            </w:r>
+          </w:p>
+        </w:tc>
+      </w:tr>
+    </w:tbl>
+    <w:p>
+      <w:pPr>
+        <w:rPr>
+          <w:rFonts w:ascii="Century Gothic" w:hAnsi="Century Gothic"/>
+        </w:rPr>
+      </w:pPr>
+    </w:p>
+    <w:p>
+      <w:pPr>
+        <w:pStyle w:val="Heading2"/>
+        <w:rPr>
+          <w:b/>
+        </w:rPr>
+      </w:pPr>
+      <w:r>
+        <w:t>What things are changing?</w:t>
+      </w:r>
+    </w:p>
+    <w:tbl>
+      <w:tblPr>
+        <w:tblW w:w="10044" w:type="dxa"/>
+        <w:tblInd w:w="101" w:type="dxa"/>
+        <w:tblLayout w:type="fixed"/>
+        <w:tblLook w:val="0000" w:firstRow="0" w:lastRow="0" w:firstColumn="0" w:lastColumn="0" w:noHBand="0" w:noVBand="0"/>
+      </w:tblPr>
+      <w:tblGrid>
+        <w:gridCol w:w="1627"/>
+        <w:gridCol w:w="4320"/>
+        <w:gridCol w:w="4097"/>
+      </w:tblGrid>
+      <w:tr>
+        <w:tc>
+          <w:tcPr>
+            <w:tcW w:w="1627" w:type="dxa"/>
+            <w:tcBorders>
+              <w:top w:val="single" w:sz="4" w:space="0" w:color="000000"/>
+              <w:left w:val="single" w:sz="4" w:space="0" w:color="000000"/>
+              <w:bottom w:val="single" w:sz="4" w:space="0" w:color="000000"/>
+            </w:tcBorders>
+            <w:shd w:val="clear" w:color="auto" w:fill="D8D8D8"/>
+          </w:tcPr>
+          <w:p>
+            <w:pPr>
+              <w:snapToGrid w:val="0"/>
+              <w:spacing w:before="40" w:after="40"/>
+              <w:jc w:val="center"/>
+              <w:rPr>
+                <w:rFonts w:ascii="Century Gothic" w:hAnsi="Century Gothic"/>
+                <w:b/>
+              </w:rPr>
+            </w:pPr>
+            <w:r>
+              <w:rPr>
+                <w:rFonts w:ascii="Century Gothic" w:hAnsi="Century Gothic"/>
+                <w:b/>
+              </w:rPr>
+              <w:t>Thing</w:t>
+            </w:r>
+          </w:p>
+        </w:tc>
+        <w:tc>
+          <w:tcPr>
+            <w:tcW w:w="4320" w:type="dxa"/>
+            <w:tcBorders>
+              <w:top w:val="single" w:sz="4" w:space="0" w:color="000000"/>
+              <w:left w:val="single" w:sz="4" w:space="0" w:color="000000"/>
+              <w:bottom w:val="single" w:sz="4" w:space="0" w:color="000000"/>
+              <w:right w:val="single" w:sz="4" w:space="0" w:color="000000"/>
+            </w:tcBorders>
+            <w:shd w:val="clear" w:color="auto" w:fill="D8D8D8"/>
+          </w:tcPr>
+          <w:p>
+            <w:pPr>
+              <w:snapToGrid w:val="0"/>
+              <w:spacing w:before="40" w:after="40"/>
+              <w:rPr>
+                <w:rFonts w:ascii="Century Gothic" w:hAnsi="Century Gothic"/>
+              </w:rPr>
+            </w:pPr>
+            <w:r>
+              <w:rPr>
+                <w:rFonts w:ascii="Century Gothic" w:hAnsi="Century Gothic"/>
+                <w:b/>
+              </w:rPr>
+              <w:t xml:space="preserve">                  </w:t>
+            </w:r>
+            <w:r>
+              <w:rPr>
+                <w:rFonts w:ascii="Century Gothic" w:hAnsi="Century Gothic"/>
+                <w:b/>
+              </w:rPr>
+              <w:t>How does it change?</w:t>
+            </w:r>
+          </w:p>
+        </w:tc>
+        <w:tc>
+          <w:tcPr>
+            <w:tcW w:w="4097" w:type="dxa"/>
+            <w:tcBorders>
+              <w:top w:val="single" w:sz="4" w:space="0" w:color="000000"/>
+              <w:left w:val="single" w:sz="4" w:space="0" w:color="000000"/>
+              <w:bottom w:val="single" w:sz="4" w:space="0" w:color="000000"/>
+              <w:right w:val="single" w:sz="4" w:space="0" w:color="000000"/>
+            </w:tcBorders>
+            <w:shd w:val="clear" w:color="auto" w:fill="D8D8D8"/>
+          </w:tcPr>
+          <w:p>
+            <w:pPr>
+              <w:snapToGrid w:val="0"/>
+              <w:spacing w:before="40" w:after="40"/>
+              <w:jc w:val="center"/>
+              <w:rPr>
+                <w:rFonts w:ascii="Century Gothic" w:hAnsi="Century Gothic"/>
+                <w:b/>
+              </w:rPr>
+            </w:pPr>
+            <w:r>
+              <w:rPr>
+                <w:rFonts w:ascii="Century Gothic" w:hAnsi="Century Gothic"/>
+                <w:b/>
+              </w:rPr>
+              <w:t>Does it change consistently?</w:t>
+            </w:r>
+          </w:p>
+        </w:tc>
+      </w:tr>
+      <w:tr>
+        <w:tc>
+          <w:tcPr>
+            <w:tcW w:w="1627" w:type="dxa"/>
+            <w:tcBorders>
+              <w:top w:val="single" w:sz="4" w:space="0" w:color="000000"/>
+              <w:left w:val="single" w:sz="4" w:space="0" w:color="000000"/>
+              <w:bottom w:val="single" w:sz="4" w:space="0" w:color="000000"/>
+            </w:tcBorders>
+            <w:shd w:val="clear" w:color="auto" w:fill="auto"/>
+          </w:tcPr>
+          <w:p>
+            <w:pPr>
+              <w:snapToGrid w:val="0"/>
+              <w:spacing w:before="100" w:after="100"/>
+              <w:rPr>
+                <w:rFonts w:ascii="Century Gothic" w:hAnsi="Century Gothic"/>
+              </w:rPr>
+            </w:pPr>
+          </w:p>
+        </w:tc>
+        <w:tc>
+          <w:tcPr>
+            <w:tcW w:w="4320" w:type="dxa"/>
+            <w:tcBorders>
+              <w:top w:val="single" w:sz="4" w:space="0" w:color="000000"/>
+              <w:left w:val="single" w:sz="4" w:space="0" w:color="000000"/>
+              <w:bottom w:val="single" w:sz="4" w:space="0" w:color="000000"/>
+              <w:right w:val="single" w:sz="4" w:space="0" w:color="000000"/>
+            </w:tcBorders>
+            <w:shd w:val="clear" w:color="auto" w:fill="auto"/>
+          </w:tcPr>
+          <w:p>
+            <w:pPr>
+              <w:snapToGrid w:val="0"/>
+              <w:spacing w:before="100" w:after="100"/>
+              <w:rPr>
+                <w:rFonts w:ascii="Century Gothic" w:hAnsi="Century Gothic"/>
+              </w:rPr>
+            </w:pPr>
+          </w:p>
+        </w:tc>
+        <w:tc>
+          <w:tcPr>
+            <w:tcW w:w="4097" w:type="dxa"/>
+            <w:tcBorders>
+              <w:top w:val="single" w:sz="4" w:space="0" w:color="000000"/>
+              <w:left w:val="single" w:sz="4" w:space="0" w:color="000000"/>
+              <w:bottom w:val="single" w:sz="4" w:space="0" w:color="000000"/>
+              <w:right w:val="single" w:sz="4" w:space="0" w:color="000000"/>
+            </w:tcBorders>
+          </w:tcPr>
+          <w:p>
+            <w:pPr>
+              <w:snapToGrid w:val="0"/>
+              <w:spacing w:before="100" w:after="100"/>
+              <w:rPr>
+                <w:rFonts w:ascii="Century Gothic" w:hAnsi="Century Gothic"/>
+              </w:rPr>
+            </w:pPr>
+          </w:p>
+        </w:tc>
+      </w:tr>
+      <w:tr>
+        <w:tc>
+          <w:tcPr>
+            <w:tcW w:w="1627" w:type="dxa"/>
+            <w:tcBorders>
+              <w:top w:val="single" w:sz="4" w:space="0" w:color="000000"/>
+              <w:left w:val="single" w:sz="4" w:space="0" w:color="000000"/>
+              <w:bottom w:val="single" w:sz="4" w:space="0" w:color="000000"/>
+            </w:tcBorders>
+            <w:shd w:val="clear" w:color="auto" w:fill="auto"/>
+          </w:tcPr>
+          <w:p>
+            <w:pPr>
+              <w:snapToGrid w:val="0"/>
+              <w:spacing w:before="100" w:after="100"/>
+              <w:rPr>
+                <w:rFonts w:ascii="Century Gothic" w:hAnsi="Century Gothic"/>
+              </w:rPr>
+            </w:pPr>
+          </w:p>
+        </w:tc>
+        <w:tc>
+          <w:tcPr>
+            <w:tcW w:w="4320" w:type="dxa"/>
+            <w:tcBorders>
+              <w:top w:val="single" w:sz="4" w:space="0" w:color="000000"/>
+              <w:left w:val="single" w:sz="4" w:space="0" w:color="000000"/>
+              <w:bottom w:val="single" w:sz="4" w:space="0" w:color="000000"/>
+              <w:right w:val="single" w:sz="4" w:space="0" w:color="000000"/>
+            </w:tcBorders>
+            <w:shd w:val="clear" w:color="auto" w:fill="auto"/>
+          </w:tcPr>
+          <w:p>
+            <w:pPr>
+              <w:snapToGrid w:val="0"/>
+              <w:spacing w:before="100" w:after="100"/>
+              <w:rPr>
+                <w:rFonts w:ascii="Century Gothic" w:hAnsi="Century Gothic"/>
+              </w:rPr>
+            </w:pPr>
+          </w:p>
+        </w:tc>
+        <w:tc>
+          <w:tcPr>
+            <w:tcW w:w="4097" w:type="dxa"/>
+            <w:tcBorders>
+              <w:top w:val="single" w:sz="4" w:space="0" w:color="000000"/>
+              <w:left w:val="single" w:sz="4" w:space="0" w:color="000000"/>
+              <w:bottom w:val="single" w:sz="4" w:space="0" w:color="000000"/>
+              <w:right w:val="single" w:sz="4" w:space="0" w:color="000000"/>
+            </w:tcBorders>
+          </w:tcPr>
+          <w:p>
+            <w:pPr>
+              <w:snapToGrid w:val="0"/>
+              <w:spacing w:before="100" w:after="100"/>
+              <w:jc w:val="right"/>
+              <w:rPr>
+                <w:rFonts w:ascii="Century Gothic" w:hAnsi="Century Gothic"/>
+              </w:rPr>
+            </w:pPr>
+          </w:p>
+        </w:tc>
+      </w:tr>
+      <w:tr>
+        <w:tc>
+          <w:tcPr>
+            <w:tcW w:w="1627" w:type="dxa"/>
+            <w:tcBorders>
+              <w:top w:val="single" w:sz="4" w:space="0" w:color="000000"/>
+              <w:left w:val="single" w:sz="4" w:space="0" w:color="000000"/>
+              <w:bottom w:val="single" w:sz="4" w:space="0" w:color="000000"/>
+            </w:tcBorders>
+            <w:shd w:val="clear" w:color="auto" w:fill="auto"/>
+          </w:tcPr>
+          <w:p>
+            <w:pPr>
+              <w:snapToGrid w:val="0"/>
+              <w:spacing w:before="100" w:after="100"/>
+              <w:rPr>
+                <w:rFonts w:ascii="Century Gothic" w:hAnsi="Century Gothic"/>
+              </w:rPr>
+            </w:pPr>
+          </w:p>
+        </w:tc>
+        <w:tc>
+          <w:tcPr>
+            <w:tcW w:w="4320" w:type="dxa"/>
+            <w:tcBorders>
+              <w:top w:val="single" w:sz="4" w:space="0" w:color="000000"/>
+              <w:left w:val="single" w:sz="4" w:space="0" w:color="000000"/>
+              <w:bottom w:val="single" w:sz="4" w:space="0" w:color="000000"/>
+              <w:right w:val="single" w:sz="4" w:space="0" w:color="000000"/>
+            </w:tcBorders>
+            <w:shd w:val="clear" w:color="auto" w:fill="auto"/>
+          </w:tcPr>
+          <w:p>
+            <w:pPr>
+              <w:snapToGrid w:val="0"/>
+              <w:spacing w:before="100" w:after="100"/>
+              <w:rPr>
+                <w:rFonts w:ascii="Century Gothic" w:hAnsi="Century Gothic"/>
+              </w:rPr>
+            </w:pPr>
+          </w:p>
+        </w:tc>
+        <w:tc>
+          <w:tcPr>
+            <w:tcW w:w="4097" w:type="dxa"/>
+            <w:tcBorders>
+              <w:top w:val="single" w:sz="4" w:space="0" w:color="000000"/>
+              <w:left w:val="single" w:sz="4" w:space="0" w:color="000000"/>
+              <w:bottom w:val="single" w:sz="4" w:space="0" w:color="000000"/>
+              <w:right w:val="single" w:sz="4" w:space="0" w:color="000000"/>
+            </w:tcBorders>
+          </w:tcPr>
+          <w:p>
+            <w:pPr>
+              <w:snapToGrid w:val="0"/>
+              <w:spacing w:before="100" w:after="100"/>
+              <w:jc w:val="right"/>
+              <w:rPr>
+                <w:rFonts w:ascii="Century Gothic" w:hAnsi="Century Gothic"/>
+              </w:rPr>
+            </w:pPr>
+          </w:p>
+        </w:tc>
+      </w:tr>
+      <w:tr>
+        <w:tc>
+          <w:tcPr>
+            <w:tcW w:w="1627" w:type="dxa"/>
+            <w:tcBorders>
+              <w:top w:val="single" w:sz="4" w:space="0" w:color="000000"/>
+              <w:left w:val="single" w:sz="4" w:space="0" w:color="000000"/>
+              <w:bottom w:val="single" w:sz="4" w:space="0" w:color="000000"/>
+            </w:tcBorders>
+            <w:shd w:val="clear" w:color="auto" w:fill="auto"/>
+          </w:tcPr>
+          <w:p>
+            <w:pPr>
+              <w:snapToGrid w:val="0"/>
+              <w:spacing w:before="100" w:after="100"/>
+              <w:rPr>
+                <w:rFonts w:ascii="Century Gothic" w:hAnsi="Century Gothic"/>
+              </w:rPr>
+            </w:pPr>
+          </w:p>
+        </w:tc>
+        <w:tc>
+          <w:tcPr>
+            <w:tcW w:w="4320" w:type="dxa"/>
+            <w:tcBorders>
+              <w:top w:val="single" w:sz="4" w:space="0" w:color="000000"/>
+              <w:left w:val="single" w:sz="4" w:space="0" w:color="000000"/>
+              <w:bottom w:val="single" w:sz="4" w:space="0" w:color="000000"/>
+              <w:right w:val="single" w:sz="4" w:space="0" w:color="000000"/>
+            </w:tcBorders>
+            <w:shd w:val="clear" w:color="auto" w:fill="auto"/>
+          </w:tcPr>
+          <w:p>
+            <w:pPr>
+              <w:snapToGrid w:val="0"/>
+              <w:spacing w:before="100" w:after="100"/>
+              <w:rPr>
+                <w:rFonts w:ascii="Century Gothic" w:hAnsi="Century Gothic"/>
+              </w:rPr>
+            </w:pPr>
+          </w:p>
+        </w:tc>
+        <w:tc>
+          <w:tcPr>
+            <w:tcW w:w="4097" w:type="dxa"/>
+            <w:tcBorders>
+              <w:top w:val="single" w:sz="4" w:space="0" w:color="000000"/>
+              <w:left w:val="single" w:sz="4" w:space="0" w:color="000000"/>
+              <w:bottom w:val="single" w:sz="4" w:space="0" w:color="000000"/>
+              <w:right w:val="single" w:sz="4" w:space="0" w:color="000000"/>
+            </w:tcBorders>
+          </w:tcPr>
+          <w:p>
+            <w:pPr>
+              <w:snapToGrid w:val="0"/>
+              <w:spacing w:before="100" w:after="100"/>
+              <w:jc w:val="right"/>
+              <w:rPr>
+                <w:rFonts w:ascii="Century Gothic" w:hAnsi="Century Gothic"/>
+              </w:rPr>
+            </w:pPr>
+          </w:p>
+        </w:tc>
+      </w:tr>
+    </w:tbl>
+    <w:p>
+      <w:pPr>
+        <w:rPr>
+          <w:rFonts w:ascii="Century Gothic" w:hAnsi="Century Gothic"/>
+        </w:rPr>
+      </w:pPr>
+    </w:p>
+    <w:p>
+      <w:pPr>
+        <w:rPr>
+          <w:rFonts w:ascii="Century Gothic" w:hAnsi="Century Gothic"/>
+        </w:rPr>
+      </w:pPr>
+    </w:p>
+    <w:p>
+      <w:pPr>
+        <w:pStyle w:val="Heading2"/>
+        <w:rPr>
+          <w:b/>
+        </w:rPr>
+      </w:pPr>
+      <w:r>
+        <w:t>What fields do you need to represent the things that change?</w:t>
+      </w:r>
+    </w:p>
+    <w:tbl>
+      <w:tblPr>
+        <w:tblW w:w="10044" w:type="dxa"/>
+        <w:tblInd w:w="101" w:type="dxa"/>
+        <w:tblLayout w:type="fixed"/>
+        <w:tblLook w:val="0000" w:firstRow="0" w:lastRow="0" w:firstColumn="0" w:lastColumn="0" w:noHBand="0" w:noVBand="0"/>
+      </w:tblPr>
+      <w:tblGrid>
+        <w:gridCol w:w="4687"/>
+        <w:gridCol w:w="5357"/>
+      </w:tblGrid>
+      <w:tr>
+        <w:tc>
+          <w:tcPr>
+            <w:tcW w:w="4687" w:type="dxa"/>
+            <w:tcBorders>
+              <w:top w:val="single" w:sz="4" w:space="0" w:color="000000"/>
+              <w:left w:val="single" w:sz="4" w:space="0" w:color="000000"/>
+              <w:bottom w:val="single" w:sz="4" w:space="0" w:color="000000"/>
+            </w:tcBorders>
+            <w:shd w:val="clear" w:color="auto" w:fill="D8D8D8"/>
+          </w:tcPr>
+          <w:p>
+            <w:pPr>
+              <w:snapToGrid w:val="0"/>
+              <w:spacing w:before="40" w:after="40"/>
+              <w:jc w:val="center"/>
+              <w:rPr>
+                <w:rFonts w:ascii="Century Gothic" w:hAnsi="Century Gothic"/>
+              </w:rPr>
+            </w:pPr>
+            <w:r>
+              <w:rPr>
+                <w:rFonts w:ascii="Century Gothic" w:hAnsi="Century Gothic"/>
+                <w:b/>
+              </w:rPr>
+              <w:t xml:space="preserve">Field name </w:t>
+            </w:r>
+            <w:r>
+              <w:rPr>
+                <w:rFonts w:ascii="Century Gothic" w:hAnsi="Century Gothic"/>
+              </w:rPr>
+              <w:t>(dangerX, score, playerIMG…)</w:t>
+            </w:r>
+          </w:p>
+        </w:tc>
+        <w:tc>
+          <w:tcPr>
+            <w:tcW w:w="5357" w:type="dxa"/>
+            <w:tcBorders>
+              <w:top w:val="single" w:sz="4" w:space="0" w:color="000000"/>
+              <w:left w:val="single" w:sz="4" w:space="0" w:color="000000"/>
+              <w:bottom w:val="single" w:sz="4" w:space="0" w:color="000000"/>
+              <w:right w:val="single" w:sz="4" w:space="0" w:color="000000"/>
+            </w:tcBorders>
+            <w:shd w:val="clear" w:color="auto" w:fill="D8D8D8"/>
+          </w:tcPr>
+          <w:p>
+            <w:pPr>
+              <w:snapToGrid w:val="0"/>
+              <w:spacing w:before="40" w:after="40"/>
+              <w:jc w:val="center"/>
+              <w:rPr>
+                <w:rFonts w:ascii="Century Gothic" w:hAnsi="Century Gothic"/>
+              </w:rPr>
+            </w:pPr>
+            <w:r>
+              <w:rPr>
+                <w:rFonts w:ascii="Century Gothic" w:hAnsi="Century Gothic"/>
+                <w:b/>
+              </w:rPr>
+              <w:t xml:space="preserve">Datatype </w:t>
+            </w:r>
+            <w:r>
+              <w:rPr>
+                <w:rFonts w:ascii="Century Gothic" w:hAnsi="Century Gothic"/>
+              </w:rPr>
+              <w:t>(Number, String, Image, Boolean…)</w:t>
+            </w:r>
+          </w:p>
+        </w:tc>
+      </w:tr>
+      <w:tr>
+        <w:tc>
+          <w:tcPr>
+            <w:tcW w:w="4687" w:type="dxa"/>
+            <w:tcBorders>
+              <w:top w:val="single" w:sz="4" w:space="0" w:color="000000"/>
+              <w:left w:val="single" w:sz="4" w:space="0" w:color="000000"/>
+              <w:bottom w:val="single" w:sz="4" w:space="0" w:color="000000"/>
+            </w:tcBorders>
+            <w:shd w:val="clear" w:color="auto" w:fill="auto"/>
+          </w:tcPr>
+          <w:p>
+            <w:pPr>
+              <w:snapToGrid w:val="0"/>
+              <w:spacing w:before="100" w:after="100"/>
+              <w:rPr>
+                <w:rFonts w:ascii="Century Gothic" w:hAnsi="Century Gothic"/>
+              </w:rPr>
+            </w:pPr>
+          </w:p>
+        </w:tc>
+        <w:tc>
+          <w:tcPr>
+            <w:tcW w:w="5357" w:type="dxa"/>
+            <w:tcBorders>
+              <w:top w:val="single" w:sz="4" w:space="0" w:color="000000"/>
+              <w:left w:val="single" w:sz="4" w:space="0" w:color="000000"/>
+              <w:bottom w:val="single" w:sz="4" w:space="0" w:color="000000"/>
+              <w:right w:val="single" w:sz="4" w:space="0" w:color="000000"/>
+            </w:tcBorders>
+            <w:shd w:val="clear" w:color="auto" w:fill="auto"/>
+          </w:tcPr>
+          <w:p>
+            <w:pPr>
+              <w:snapToGrid w:val="0"/>
+              <w:spacing w:before="100" w:after="100"/>
+              <w:rPr>
+                <w:rFonts w:ascii="Century Gothic" w:hAnsi="Century Gothic"/>
+              </w:rPr>
+            </w:pPr>
+          </w:p>
+        </w:tc>
+      </w:tr>
+      <w:tr>
+        <w:tc>
+          <w:tcPr>
+            <w:tcW w:w="4687" w:type="dxa"/>
+            <w:tcBorders>
+              <w:top w:val="single" w:sz="4" w:space="0" w:color="000000"/>
+              <w:left w:val="single" w:sz="4" w:space="0" w:color="000000"/>
+              <w:bottom w:val="single" w:sz="4" w:space="0" w:color="000000"/>
+            </w:tcBorders>
+            <w:shd w:val="clear" w:color="auto" w:fill="auto"/>
+          </w:tcPr>
+          <w:p>
+            <w:pPr>
+              <w:snapToGrid w:val="0"/>
+              <w:spacing w:before="100" w:after="100"/>
+              <w:rPr>
+                <w:rFonts w:ascii="Century Gothic" w:hAnsi="Century Gothic"/>
+              </w:rPr>
+            </w:pPr>
+          </w:p>
+        </w:tc>
+        <w:tc>
+          <w:tcPr>
+            <w:tcW w:w="5357" w:type="dxa"/>
+            <w:tcBorders>
+              <w:top w:val="single" w:sz="4" w:space="0" w:color="000000"/>
+              <w:left w:val="single" w:sz="4" w:space="0" w:color="000000"/>
+              <w:bottom w:val="single" w:sz="4" w:space="0" w:color="000000"/>
+              <w:right w:val="single" w:sz="4" w:space="0" w:color="000000"/>
+            </w:tcBorders>
+            <w:shd w:val="clear" w:color="auto" w:fill="auto"/>
+          </w:tcPr>
+          <w:p>
+            <w:pPr>
+              <w:snapToGrid w:val="0"/>
+              <w:spacing w:before="100" w:after="100"/>
+              <w:rPr>
+                <w:rFonts w:ascii="Century Gothic" w:hAnsi="Century Gothic"/>
+              </w:rPr>
+            </w:pPr>
+          </w:p>
+        </w:tc>
+      </w:tr>
+      <w:tr>
+        <w:tc>
+          <w:tcPr>
+            <w:tcW w:w="4687" w:type="dxa"/>
+            <w:tcBorders>
+              <w:top w:val="single" w:sz="4" w:space="0" w:color="000000"/>
+              <w:left w:val="single" w:sz="4" w:space="0" w:color="000000"/>
+              <w:bottom w:val="single" w:sz="4" w:space="0" w:color="000000"/>
+            </w:tcBorders>
+            <w:shd w:val="clear" w:color="auto" w:fill="auto"/>
+          </w:tcPr>
+          <w:p>
+            <w:pPr>
+              <w:snapToGrid w:val="0"/>
+              <w:spacing w:before="100" w:after="100"/>
+              <w:rPr>
+                <w:rFonts w:ascii="Century Gothic" w:hAnsi="Century Gothic"/>
+              </w:rPr>
+            </w:pPr>
+          </w:p>
+        </w:tc>
+        <w:tc>
+          <w:tcPr>
+            <w:tcW w:w="5357" w:type="dxa"/>
+            <w:tcBorders>
+              <w:top w:val="single" w:sz="4" w:space="0" w:color="000000"/>
+              <w:left w:val="single" w:sz="4" w:space="0" w:color="000000"/>
+              <w:bottom w:val="single" w:sz="4" w:space="0" w:color="000000"/>
+              <w:right w:val="single" w:sz="4" w:space="0" w:color="000000"/>
+            </w:tcBorders>
+            <w:shd w:val="clear" w:color="auto" w:fill="auto"/>
+          </w:tcPr>
+          <w:p>
+            <w:pPr>
+              <w:snapToGrid w:val="0"/>
+              <w:spacing w:before="100" w:after="100"/>
+              <w:rPr>
+                <w:rFonts w:ascii="Century Gothic" w:hAnsi="Century Gothic"/>
+              </w:rPr>
+            </w:pPr>
+          </w:p>
+        </w:tc>
+      </w:tr>
+      <w:tr>
+        <w:tc>
+          <w:tcPr>
+            <w:tcW w:w="4687" w:type="dxa"/>
+            <w:tcBorders>
+              <w:top w:val="single" w:sz="4" w:space="0" w:color="000000"/>
+              <w:left w:val="single" w:sz="4" w:space="0" w:color="000000"/>
+              <w:bottom w:val="single" w:sz="4" w:space="0" w:color="000000"/>
+            </w:tcBorders>
+            <w:shd w:val="clear" w:color="auto" w:fill="auto"/>
+          </w:tcPr>
+          <w:p>
+            <w:pPr>
+              <w:snapToGrid w:val="0"/>
+              <w:spacing w:before="100" w:after="100"/>
+              <w:rPr>
+                <w:rFonts w:ascii="Century Gothic" w:hAnsi="Century Gothic"/>
+              </w:rPr>
+            </w:pPr>
+          </w:p>
+        </w:tc>
+        <w:tc>
+          <w:tcPr>
+            <w:tcW w:w="5357" w:type="dxa"/>
+            <w:tcBorders>
+              <w:top w:val="single" w:sz="4" w:space="0" w:color="000000"/>
+              <w:left w:val="single" w:sz="4" w:space="0" w:color="000000"/>
+              <w:bottom w:val="single" w:sz="4" w:space="0" w:color="000000"/>
+              <w:right w:val="single" w:sz="4" w:space="0" w:color="000000"/>
+            </w:tcBorders>
+            <w:shd w:val="clear" w:color="auto" w:fill="auto"/>
+          </w:tcPr>
+          <w:p>
+            <w:pPr>
+              <w:snapToGrid w:val="0"/>
+              <w:spacing w:before="100" w:after="100"/>
+              <w:rPr>
+                <w:rFonts w:ascii="Century Gothic" w:hAnsi="Century Gothic"/>
+              </w:rPr>
+            </w:pPr>
+          </w:p>
+        </w:tc>
+      </w:tr>
+    </w:tbl>
+    <w:p>
+      <w:pPr>
+        <w:rPr>
+          <w:rFonts w:ascii="Century Gothic" w:hAnsi="Century Gothic"/>
+        </w:rPr>
+      </w:pPr>
+    </w:p>
+    <w:p>
+      <w:pPr>
+        <w:widowControl/>
+        <w:suppressAutoHyphens w:val="0"/>
+        <w:jc w:val="center"/>
+        <w:rPr>
+          <w:rFonts w:ascii="Century Gothic" w:hAnsi="Century Gothic" w:cs="Trebuchet MS"/>
+          <w:color w:val="000000"/>
+          <w:sz w:val="28"/>
+          <w:szCs w:val="28"/>
+        </w:rPr>
+      </w:pPr>
+    </w:p>
+    <w:p>
+      <w:pPr>
+        <w:widowControl/>
+        <w:suppressAutoHyphens w:val="0"/>
+        <w:jc w:val="center"/>
+        <w:rPr>
+          <w:rFonts w:ascii="Century Gothic" w:hAnsi="Century Gothic" w:cs="Trebuchet MS"/>
+          <w:color w:val="000000"/>
+          <w:sz w:val="28"/>
+          <w:szCs w:val="28"/>
+        </w:rPr>
+      </w:pPr>
+    </w:p>
+    <w:p>
+      <w:pPr>
+        <w:widowControl/>
+        <w:suppressAutoHyphens w:val="0"/>
+        <w:jc w:val="center"/>
+        <w:rPr>
+          <w:rFonts w:ascii="Century Gothic" w:hAnsi="Century Gothic" w:cs="Trebuchet MS"/>
+          <w:color w:val="000000"/>
+          <w:sz w:val="28"/>
+          <w:szCs w:val="28"/>
+        </w:rPr>
+      </w:pPr>
+    </w:p>
+    <w:p>
+      <w:pPr>
+        <w:widowControl/>
+        <w:suppressAutoHyphens w:val="0"/>
+        <w:jc w:val="center"/>
+        <w:rPr>
+          <w:rFonts w:ascii="Century Gothic" w:hAnsi="Century Gothic" w:cs="Trebuchet MS"/>
+          <w:color w:val="000000"/>
+          <w:sz w:val="28"/>
+          <w:szCs w:val="28"/>
+        </w:rPr>
+      </w:pPr>
+    </w:p>
+    <w:p>
+      <w:pPr>
+        <w:widowControl/>
+        <w:suppressAutoHyphens w:val="0"/>
+        <w:jc w:val="center"/>
+        <w:rPr>
+          <w:rFonts w:ascii="Century Gothic" w:hAnsi="Century Gothic" w:cs="Trebuchet MS"/>
+          <w:color w:val="000000"/>
+          <w:sz w:val="28"/>
+          <w:szCs w:val="28"/>
+        </w:rPr>
+      </w:pPr>
+    </w:p>
+    <w:p>
+      <w:pPr>
+        <w:widowControl/>
+        <w:suppressAutoHyphens w:val="0"/>
+        <w:jc w:val="center"/>
+        <w:rPr>
+          <w:rFonts w:ascii="Century Gothic" w:hAnsi="Century Gothic" w:cs="Trebuchet MS"/>
+          <w:color w:val="000000"/>
+          <w:sz w:val="28"/>
+          <w:szCs w:val="28"/>
+        </w:rPr>
+      </w:pPr>
+    </w:p>
+    <w:p>
+      <w:pPr>
+        <w:widowControl/>
+        <w:suppressAutoHyphens w:val="0"/>
+        <w:jc w:val="center"/>
+        <w:rPr>
+          <w:rFonts w:ascii="Century Gothic" w:hAnsi="Century Gothic" w:cs="Trebuchet MS"/>
+          <w:color w:val="000000"/>
+          <w:sz w:val="28"/>
+          <w:szCs w:val="28"/>
+        </w:rPr>
+      </w:pPr>
+      <w:r>
+        <w:rPr>
+          <w:rFonts w:ascii="Century Gothic" w:hAnsi="Century Gothic" w:cs="Trebuchet MS"/>
+          <w:color w:val="000000"/>
+          <w:sz w:val="28"/>
+          <w:szCs w:val="28"/>
+        </w:rPr>
+        <w:t>(worksheet continues on the next page)</w:t>
+      </w:r>
+    </w:p>
+    <w:p>
+      <w:pPr>
+        <w:widowControl/>
+        <w:suppressAutoHyphens w:val="0"/>
+        <w:rPr>
+          <w:rFonts w:ascii="Century Gothic" w:hAnsi="Century Gothic" w:cs="Trebuchet MS"/>
+          <w:color w:val="000000"/>
+          <w:sz w:val="28"/>
+          <w:szCs w:val="28"/>
+        </w:rPr>
+      </w:pPr>
+      <w:r>
+        <w:rPr>
+          <w:rFonts w:ascii="Century Gothic" w:hAnsi="Century Gothic" w:cs="Trebuchet MS"/>
+          <w:color w:val="000000"/>
+          <w:sz w:val="28"/>
+          <w:szCs w:val="28"/>
+        </w:rPr>
+        <w:br w:type="page"/>
+      </w:r>
+    </w:p>
+    <w:p>
+      <w:pPr>
+        <w:pStyle w:val="Heading2"/>
+      </w:pPr>
+      <w:r>
+        <w:lastRenderedPageBreak/>
+        <w:t>Define the Data Structure</w:t>
+      </w:r>
+    </w:p>
+    <w:p>
+      <w:pPr>
+        <w:spacing w:line="360" w:lineRule="auto"/>
+        <w:rPr>
+          <w:rFonts w:ascii="Century Gothic" w:hAnsi="Century Gothic" w:cs="Trebuchet MS"/>
+          <w:color w:val="000000"/>
+          <w:sz w:val="36"/>
+          <w:szCs w:val="36"/>
+        </w:rPr>
+      </w:pPr>
+    </w:p>
+    <w:p>
+      <w:pPr>
+        <w:pStyle w:val="Code"/>
+        <w:framePr w:wrap="around"/>
+      </w:pPr>
+      <w:r>
+        <w:t># a _________</w:t>
+      </w:r>
+      <w:r>
+        <w:rPr>
+          <w:b/>
+        </w:rPr>
+        <w:t xml:space="preserve">State </w:t>
+      </w:r>
+      <w:r>
+        <w:t>is</w:t>
+      </w:r>
+      <w:r>
+        <w:rPr>
+          <w:b/>
+        </w:rPr>
+        <w:t xml:space="preserve"> </w:t>
+      </w:r>
+      <w:r>
+        <w:t>________________________</w:t>
+      </w:r>
+    </w:p>
+    <w:p>
+      <w:pPr>
+        <w:pStyle w:val="Code"/>
+        <w:framePr w:wrap="around"/>
+      </w:pPr>
+    </w:p>
+    <w:p>
+      <w:pPr>
+        <w:pStyle w:val="Code"/>
+        <w:framePr w:wrap="around"/>
+      </w:pPr>
+      <w:r>
+        <w:t>data _________</w:t>
+      </w:r>
+      <w:r>
+        <w:rPr>
+          <w:b/>
+        </w:rPr>
+        <w:t>State</w:t>
+      </w:r>
+      <w:r>
+        <w:t>:</w:t>
+      </w:r>
+    </w:p>
+    <w:p>
+      <w:pPr>
+        <w:pStyle w:val="Code"/>
+        <w:framePr w:wrap="around"/>
+      </w:pPr>
+    </w:p>
+    <w:p>
+      <w:pPr>
+        <w:pStyle w:val="Code"/>
+        <w:framePr w:wrap="around"/>
+      </w:pPr>
+      <w:r>
+        <w:t>| __________(_________________________________</w:t>
+      </w:r>
+    </w:p>
+    <w:p>
+      <w:pPr>
+        <w:pStyle w:val="Code"/>
+        <w:framePr w:wrap="around"/>
+      </w:pPr>
+      <w:r>
+        <w:t xml:space="preserve"> </w:t>
+      </w:r>
+      <w:r>
+        <w:tab/>
+      </w:r>
+      <w:r>
+        <w:tab/>
+        <w:t xml:space="preserve">            </w:t>
+      </w:r>
+    </w:p>
+    <w:p>
+      <w:pPr>
+        <w:pStyle w:val="Code"/>
+        <w:framePr w:wrap="around"/>
+      </w:pPr>
+      <w:r>
+        <w:t xml:space="preserve">             _________________________________ </w:t>
+      </w:r>
+    </w:p>
+    <w:p>
+      <w:pPr>
+        <w:pStyle w:val="Code"/>
+        <w:framePr w:wrap="around"/>
+      </w:pPr>
+    </w:p>
+    <w:p>
+      <w:pPr>
+        <w:pStyle w:val="Code"/>
+        <w:framePr w:wrap="around"/>
+      </w:pPr>
+      <w:r>
+        <w:t xml:space="preserve">          </w:t>
+      </w:r>
+      <w:r>
+        <w:t xml:space="preserve">   </w:t>
+      </w:r>
+      <w:r>
+        <w:t>_________________________________</w:t>
+      </w:r>
+    </w:p>
+    <w:p>
+      <w:pPr>
+        <w:pStyle w:val="Code"/>
+        <w:framePr w:wrap="around"/>
+      </w:pPr>
+    </w:p>
+    <w:p>
+      <w:pPr>
+        <w:pStyle w:val="Code"/>
+        <w:framePr w:wrap="around"/>
+      </w:pPr>
+      <w:r>
+        <w:tab/>
+      </w:r>
+      <w:r>
+        <w:tab/>
+      </w:r>
+      <w:r>
+        <w:t xml:space="preserve">      </w:t>
+      </w:r>
+      <w:r>
+        <w:t>________________________________)</w:t>
+      </w:r>
+    </w:p>
+    <w:p>
+      <w:pPr>
+        <w:pStyle w:val="Code"/>
+        <w:framePr w:wrap="around"/>
+      </w:pPr>
+      <w:r>
+        <w:t>end</w:t>
+      </w:r>
+      <w:r>
+        <w:tab/>
+      </w:r>
+      <w:r>
+        <w:tab/>
+      </w:r>
+      <w:r>
+        <w:tab/>
+      </w:r>
+      <w:r>
+        <w:tab/>
+        <w:t xml:space="preserve"> </w:t>
+      </w:r>
+    </w:p>
+    <w:p>
+      <w:pPr>
+        <w:ind w:left="-1080" w:firstLine="1080"/>
+        <w:rPr>
+          <w:rFonts w:ascii="Century Gothic" w:hAnsi="Century Gothic"/>
+        </w:rPr>
+      </w:pPr>
+    </w:p>
+    <w:p>
+      <w:pPr>
+        <w:pStyle w:val="Heading2"/>
+      </w:pPr>
+      <w:r>
+        <w:t xml:space="preserve">Make </w:t>
+      </w:r>
+      <w:r>
+        <w:t>a sample instance for each</w:t>
+      </w:r>
+      <w:r>
+        <w:t xml:space="preserve"> </w:t>
+      </w:r>
+      <w:r>
+        <w:t>sketch</w:t>
+      </w:r>
+      <w:r>
+        <w:t xml:space="preserve"> from the </w:t>
+      </w:r>
+      <w:r>
+        <w:t>previous page:</w:t>
+      </w:r>
+    </w:p>
+    <w:p>
+      <w:pPr>
+        <w:spacing w:line="360" w:lineRule="auto"/>
+        <w:ind w:left="-90"/>
+        <w:rPr>
+          <w:rFonts w:ascii="Century Gothic" w:hAnsi="Century Gothic" w:cs="Trebuchet MS"/>
+          <w:color w:val="000000"/>
+          <w:sz w:val="28"/>
+          <w:szCs w:val="28"/>
+        </w:rPr>
+      </w:pPr>
+    </w:p>
+    <w:p>
+      <w:pPr>
+        <w:spacing w:line="360" w:lineRule="auto"/>
+        <w:ind w:left="-1080" w:firstLine="1080"/>
+        <w:rPr>
+          <w:rFonts w:ascii="Century Gothic" w:hAnsi="Century Gothic" w:cs="Courier New"/>
+          <w:color w:val="000000"/>
+          <w:sz w:val="36"/>
+          <w:szCs w:val="36"/>
+        </w:rPr>
+      </w:pPr>
+      <w:r>
+        <w:rPr>
+          <w:rFonts w:ascii="Century Gothic" w:hAnsi="Century Gothic" w:cs="Courier New"/>
+          <w:b/>
+          <w:color w:val="000000"/>
+          <w:sz w:val="28"/>
+          <w:szCs w:val="28"/>
+        </w:rPr>
+        <w:t>____________A</w:t>
+      </w:r>
+      <w:r>
+        <w:rPr>
+          <w:rFonts w:ascii="Century Gothic" w:hAnsi="Century Gothic" w:cs="Courier New"/>
+          <w:color w:val="000000"/>
+          <w:sz w:val="28"/>
+          <w:szCs w:val="28"/>
+        </w:rPr>
+        <w:t xml:space="preserve">  </w:t>
+      </w:r>
+      <w:r>
+        <w:rPr>
+          <w:rFonts w:ascii="Century Gothic" w:hAnsi="Century Gothic" w:cs="Courier New"/>
+          <w:color w:val="000000"/>
+          <w:sz w:val="36"/>
+          <w:szCs w:val="36"/>
+        </w:rPr>
+        <w:t>= __________________________________</w:t>
+      </w:r>
+    </w:p>
+    <w:p>
+      <w:pPr>
+        <w:spacing w:line="360" w:lineRule="auto"/>
+        <w:ind w:left="-1080" w:firstLine="1080"/>
+        <w:rPr>
+          <w:rFonts w:ascii="Century Gothic" w:hAnsi="Century Gothic" w:cs="Courier New"/>
+          <w:color w:val="000000"/>
+          <w:sz w:val="36"/>
+          <w:szCs w:val="36"/>
+        </w:rPr>
+      </w:pPr>
+    </w:p>
+    <w:p>
+      <w:pPr>
+        <w:spacing w:line="360" w:lineRule="auto"/>
+        <w:ind w:left="-1080" w:firstLine="1080"/>
+        <w:rPr>
+          <w:rFonts w:ascii="Century Gothic" w:hAnsi="Century Gothic" w:cs="Courier New"/>
+          <w:color w:val="000000"/>
+          <w:sz w:val="36"/>
+          <w:szCs w:val="36"/>
+        </w:rPr>
+      </w:pPr>
+      <w:r>
+        <w:rPr>
+          <w:rFonts w:ascii="Century Gothic" w:hAnsi="Century Gothic" w:cs="Courier New"/>
+          <w:b/>
+          <w:color w:val="000000"/>
+          <w:sz w:val="28"/>
+          <w:szCs w:val="28"/>
+        </w:rPr>
+        <w:t>____________B</w:t>
+      </w:r>
+      <w:r>
+        <w:rPr>
+          <w:rFonts w:ascii="Century Gothic" w:hAnsi="Century Gothic" w:cs="Courier New"/>
+          <w:color w:val="000000"/>
+          <w:sz w:val="28"/>
+          <w:szCs w:val="28"/>
+        </w:rPr>
+        <w:t xml:space="preserve">   </w:t>
+      </w:r>
+      <w:r>
+        <w:rPr>
+          <w:rFonts w:ascii="Century Gothic" w:hAnsi="Century Gothic" w:cs="Courier New"/>
+          <w:color w:val="000000"/>
+          <w:sz w:val="36"/>
+          <w:szCs w:val="36"/>
+        </w:rPr>
+        <w:t>= _____________________________</w:t>
+      </w:r>
+      <w:r>
+        <w:rPr>
+          <w:rFonts w:ascii="Century Gothic" w:hAnsi="Century Gothic" w:cs="Courier New"/>
+          <w:color w:val="000000"/>
+          <w:sz w:val="36"/>
+          <w:szCs w:val="36"/>
+        </w:rPr>
+        <w:t>_</w:t>
+      </w:r>
+      <w:r>
+        <w:rPr>
+          <w:rFonts w:ascii="Century Gothic" w:hAnsi="Century Gothic" w:cs="Courier New"/>
+          <w:color w:val="000000"/>
+          <w:sz w:val="36"/>
+          <w:szCs w:val="36"/>
+        </w:rPr>
+        <w:t>____</w:t>
+      </w:r>
+    </w:p>
+    <w:p>
+      <w:pPr>
+        <w:spacing w:line="360" w:lineRule="auto"/>
+        <w:ind w:left="-1080" w:firstLine="1080"/>
+        <w:rPr>
+          <w:rFonts w:ascii="Century Gothic" w:hAnsi="Century Gothic" w:cs="Courier New"/>
+          <w:color w:val="000000"/>
+          <w:sz w:val="36"/>
+          <w:szCs w:val="36"/>
+        </w:rPr>
+      </w:pPr>
+    </w:p>
+    <w:p>
+      <w:pPr>
+        <w:spacing w:line="360" w:lineRule="auto"/>
+        <w:ind w:left="-1080" w:firstLine="1080"/>
+        <w:rPr>
+          <w:rFonts w:ascii="Century Gothic" w:hAnsi="Century Gothic" w:cs="Courier New"/>
+          <w:color w:val="000000"/>
+          <w:sz w:val="28"/>
+          <w:szCs w:val="28"/>
+        </w:rPr>
+      </w:pPr>
+      <w:r>
+        <w:rPr>
+          <w:rFonts w:ascii="Century Gothic" w:hAnsi="Century Gothic" w:cs="Courier New"/>
+          <w:b/>
+          <w:color w:val="000000"/>
+          <w:sz w:val="28"/>
+          <w:szCs w:val="28"/>
+        </w:rPr>
+        <w:t>____________C</w:t>
+      </w:r>
+      <w:r>
+        <w:rPr>
+          <w:rFonts w:ascii="Century Gothic" w:hAnsi="Century Gothic" w:cs="Courier New"/>
+          <w:color w:val="000000"/>
+          <w:sz w:val="28"/>
+          <w:szCs w:val="28"/>
+        </w:rPr>
+        <w:t xml:space="preserve">   </w:t>
+      </w:r>
+      <w:r>
+        <w:rPr>
+          <w:rFonts w:ascii="Century Gothic" w:hAnsi="Century Gothic" w:cs="Courier New"/>
+          <w:color w:val="000000"/>
+          <w:sz w:val="36"/>
+          <w:szCs w:val="36"/>
+        </w:rPr>
+        <w:t>= __________________________________</w:t>
+      </w:r>
+    </w:p>
+    <w:p>
+      <w:pPr>
+        <w:widowControl/>
+        <w:suppressAutoHyphens w:val="0"/>
+        <w:rPr>
+          <w:rFonts w:ascii="Century Gothic" w:hAnsi="Century Gothic" w:cs="Courier New"/>
+          <w:color w:val="000000"/>
+          <w:sz w:val="32"/>
+          <w:szCs w:val="32"/>
+        </w:rPr>
+      </w:pPr>
+    </w:p>
+    <w:p>
+      <w:pPr>
+        <w:widowControl/>
+        <w:suppressAutoHyphens w:val="0"/>
+        <w:rPr>
+          <w:rFonts w:ascii="Century Gothic" w:hAnsi="Century Gothic" w:cs="Courier New"/>
+          <w:color w:val="000000"/>
+          <w:sz w:val="32"/>
+          <w:szCs w:val="32"/>
+        </w:rPr>
+      </w:pPr>
+    </w:p>
+    <w:p>
+      <w:pPr>
+        <w:widowControl/>
+        <w:suppressAutoHyphens w:val="0"/>
+        <w:rPr>
+          <w:rFonts w:ascii="Century Gothic" w:hAnsi="Century Gothic" w:cs="Courier New"/>
+          <w:color w:val="000000"/>
+          <w:sz w:val="32"/>
+          <w:szCs w:val="32"/>
+        </w:rPr>
+      </w:pPr>
+      <w:r>
+        <w:rPr>
+          <w:rFonts w:ascii="Century Gothic" w:hAnsi="Century Gothic" w:cs="Courier New"/>
+          <w:color w:val="000000"/>
+          <w:sz w:val="32"/>
+          <w:szCs w:val="32"/>
+        </w:rPr>
+        <w:br w:type="page"/>
+      </w:r>
+      <w:bookmarkStart w:id="0" w:name="_GoBack"/>
+      <w:bookmarkEnd w:id="0"/>
+    </w:p>
+    <w:p>
+      <w:pPr>
+        <w:pStyle w:val="Heading1"/>
+      </w:pPr>
+      <w:r>
+        <w:lastRenderedPageBreak/>
         <w:t>Unit</w:t>
       </w:r>
       <w:r>
@@ -20345,25 +21429,7 @@
           <w:sz w:val="28"/>
           <w:szCs w:val="28"/>
         </w:rPr>
-        <w:t xml:space="preserve">, which consumes a </w:t>
-      </w:r>
-      <w:proofErr w:type="spellStart"/>
-      <w:r>
-        <w:rPr>
-          <w:rFonts w:ascii="Century Gothic" w:hAnsi="Century Gothic" w:cs="Trebuchet MS"/>
-          <w:sz w:val="28"/>
-          <w:szCs w:val="28"/>
-        </w:rPr>
-        <w:t>JumperState</w:t>
-      </w:r>
-      <w:proofErr w:type="spellEnd"/>
-      <w:r>
-        <w:rPr>
-          <w:rFonts w:ascii="Century Gothic" w:hAnsi="Century Gothic" w:cs="Trebuchet MS"/>
-          <w:sz w:val="28"/>
-          <w:szCs w:val="28"/>
-        </w:rPr>
-        <w:t>, and produces a String representing the jumper’s location: either “cliff”, “beach”, “water”, or “air”.</w:t>
+        <w:t>, which consumes a JumperState, and produces a String representing the jumper’s location: either “cliff”, “beach”, “water”, or “air”.</w:t>
       </w:r>
     </w:p>
     <w:p>
@@ -20373,13 +21439,8 @@
           <w:rFonts w:cs="Trebuchet MS"/>
         </w:rPr>
       </w:pPr>
-      <w:proofErr w:type="spellStart"/>
-      <w:r>
-        <w:t>Contract+Purpose</w:t>
-      </w:r>
-      <w:proofErr w:type="spellEnd"/>
-      <w:r>
-        <w:t xml:space="preserve"> Statement</w:t>
+      <w:r>
+        <w:t>Contract+Purpose Statement</w:t>
       </w:r>
     </w:p>
     <w:p>
@@ -21564,25 +22625,7 @@
                 <w:sz w:val="24"/>
                 <w:szCs w:val="24"/>
               </w:rPr>
-              <w:t xml:space="preserve"> </w:t>
-            </w:r>
-            <w:proofErr w:type="spellStart"/>
-            <w:r>
-              <w:rPr>
-                <w:rFonts w:ascii="Courier" w:hAnsi="Courier"/>
-                <w:sz w:val="24"/>
-                <w:szCs w:val="24"/>
-              </w:rPr>
-              <w:t>piecewisefun</w:t>
-            </w:r>
-            <w:proofErr w:type="spellEnd"/>
-            <w:r>
-              <w:rPr>
-                <w:rFonts w:ascii="Courier" w:hAnsi="Courier"/>
-                <w:sz w:val="24"/>
-                <w:szCs w:val="24"/>
-              </w:rPr>
-              <w:t>(n):</w:t>
+              <w:t xml:space="preserve"> piecewisefun(n):</w:t>
             </w:r>
           </w:p>
           <w:p>
@@ -23460,35 +24503,7 @@
               <w:rPr>
                 <w:rFonts w:ascii="Century Gothic" w:hAnsi="Century Gothic"/>
               </w:rPr>
-              <w:t>(</w:t>
-            </w:r>
-            <w:proofErr w:type="spellStart"/>
-            <w:r>
-              <w:rPr>
-                <w:rFonts w:ascii="Century Gothic" w:hAnsi="Century Gothic"/>
-              </w:rPr>
-              <w:t>dangerX</w:t>
-            </w:r>
-            <w:proofErr w:type="spellEnd"/>
-            <w:r>
-              <w:rPr>
-                <w:rFonts w:ascii="Century Gothic" w:hAnsi="Century Gothic"/>
-              </w:rPr>
-              <w:t xml:space="preserve">, score, </w:t>
-            </w:r>
-            <w:proofErr w:type="spellStart"/>
-            <w:r>
-              <w:rPr>
-                <w:rFonts w:ascii="Century Gothic" w:hAnsi="Century Gothic"/>
-              </w:rPr>
-              <w:t>playerIMG</w:t>
-            </w:r>
-            <w:proofErr w:type="spellEnd"/>
-            <w:r>
-              <w:rPr>
-                <w:rFonts w:ascii="Century Gothic" w:hAnsi="Century Gothic"/>
-              </w:rPr>
-              <w:t>…)</w:t>
+              <w:t>(dangerX, score, playerIMG…)</w:t>
             </w:r>
           </w:p>
         </w:tc>
@@ -25002,13 +26017,8 @@
           <w:rFonts w:cs="Trebuchet MS"/>
         </w:rPr>
       </w:pPr>
-      <w:proofErr w:type="spellStart"/>
-      <w:r>
-        <w:t>Contract+Purpose</w:t>
-      </w:r>
-      <w:proofErr w:type="spellEnd"/>
-      <w:r>
-        <w:t xml:space="preserve"> Statement</w:t>
+      <w:r>
+        <w:t>Contract+Purpose Statement</w:t>
       </w:r>
     </w:p>
     <w:p>
@@ -26916,35 +27926,7 @@
               <w:rPr>
                 <w:rFonts w:ascii="Century Gothic" w:hAnsi="Century Gothic"/>
               </w:rPr>
-              <w:t>(</w:t>
-            </w:r>
-            <w:proofErr w:type="spellStart"/>
-            <w:r>
-              <w:rPr>
-                <w:rFonts w:ascii="Century Gothic" w:hAnsi="Century Gothic"/>
-              </w:rPr>
-              <w:t>dangerX</w:t>
-            </w:r>
-            <w:proofErr w:type="spellEnd"/>
-            <w:r>
-              <w:rPr>
-                <w:rFonts w:ascii="Century Gothic" w:hAnsi="Century Gothic"/>
-              </w:rPr>
-              <w:t xml:space="preserve">, score, </w:t>
-            </w:r>
-            <w:proofErr w:type="spellStart"/>
-            <w:r>
-              <w:rPr>
-                <w:rFonts w:ascii="Century Gothic" w:hAnsi="Century Gothic"/>
-              </w:rPr>
-              <w:t>playerIMG</w:t>
-            </w:r>
-            <w:proofErr w:type="spellEnd"/>
-            <w:r>
-              <w:rPr>
-                <w:rFonts w:ascii="Century Gothic" w:hAnsi="Century Gothic"/>
-              </w:rPr>
-              <w:t>…)</w:t>
+              <w:t>(dangerX, score, playerIMG…)</w:t>
             </w:r>
           </w:p>
         </w:tc>
@@ -27812,7 +28794,6 @@
           <w:szCs w:val="36"/>
         </w:rPr>
       </w:pPr>
-      <w:proofErr w:type="spellStart"/>
       <w:r>
         <w:rPr>
           <w:rFonts w:ascii="Comic Sans MS" w:hAnsi="Comic Sans MS" w:cs="Courier New"/>
@@ -27833,7 +28814,6 @@
         </w:rPr>
         <w:t>A</w:t>
       </w:r>
-      <w:proofErr w:type="spellEnd"/>
       <w:r>
         <w:rPr>
           <w:rFonts w:ascii="Century Gothic" w:hAnsi="Century Gothic" w:cs="Courier New"/>
@@ -27891,7 +28871,6 @@
           <w:szCs w:val="36"/>
         </w:rPr>
       </w:pPr>
-      <w:proofErr w:type="spellStart"/>
       <w:r>
         <w:rPr>
           <w:rFonts w:ascii="Comic Sans MS" w:hAnsi="Comic Sans MS" w:cs="Courier New"/>
@@ -27902,7 +28881,6 @@
         </w:rPr>
         <w:t>petB</w:t>
       </w:r>
-      <w:proofErr w:type="spellEnd"/>
       <w:r>
         <w:rPr>
           <w:rFonts w:ascii="Century Gothic" w:hAnsi="Century Gothic" w:cs="Courier New"/>
@@ -27978,7 +28956,6 @@
           <w:szCs w:val="28"/>
         </w:rPr>
       </w:pPr>
-      <w:proofErr w:type="spellStart"/>
       <w:r>
         <w:rPr>
           <w:rFonts w:ascii="Comic Sans MS" w:hAnsi="Comic Sans MS" w:cs="Courier New"/>
@@ -27989,7 +28966,6 @@
         </w:rPr>
         <w:t>petC</w:t>
       </w:r>
-      <w:proofErr w:type="spellEnd"/>
       <w:r>
         <w:rPr>
           <w:rFonts w:ascii="Century Gothic" w:hAnsi="Century Gothic" w:cs="Courier New"/>
@@ -28103,19 +29079,20 @@
           <w:sz w:val="32"/>
           <w:szCs w:val="32"/>
         </w:rPr>
-        <w:t>(</w:t>
-      </w:r>
-      <w:proofErr w:type="spellStart"/>
-      <w:r>
-        <w:rPr>
-          <w:rFonts w:ascii="Comic Sans MS" w:hAnsi="Comic Sans MS" w:cs="Courier New"/>
+        <w:t>(petB) is pet(petB.hunger - 2, petB.sleep - 1)</w:t>
+      </w:r>
+    </w:p>
+    <w:p>
+      <w:pPr>
+        <w:spacing w:line="360" w:lineRule="auto"/>
+        <w:ind w:left="-1080" w:firstLine="1080"/>
+        <w:rPr>
+          <w:rFonts w:ascii="Century Gothic" w:hAnsi="Century Gothic" w:cs="Courier New"/>
           <w:color w:val="000000"/>
           <w:sz w:val="32"/>
           <w:szCs w:val="32"/>
         </w:rPr>
-        <w:t>petB</w:t>
-      </w:r>
-      <w:proofErr w:type="spellEnd"/>
+      </w:pPr>
       <w:r>
         <w:rPr>
           <w:rFonts w:ascii="Comic Sans MS" w:hAnsi="Comic Sans MS" w:cs="Courier New"/>
@@ -28123,9 +29100,8 @@
           <w:sz w:val="32"/>
           <w:szCs w:val="32"/>
         </w:rPr>
-        <w:t>) is pet(</w:t>
-      </w:r>
-      <w:proofErr w:type="spellStart"/>
+        <w:t>next-state-tick</w:t>
+      </w:r>
       <w:r>
         <w:rPr>
           <w:rFonts w:ascii="Comic Sans MS" w:hAnsi="Comic Sans MS" w:cs="Courier New"/>
@@ -28133,127 +29109,7 @@
           <w:sz w:val="32"/>
           <w:szCs w:val="32"/>
         </w:rPr>
-        <w:t>petB.hunger</w:t>
-      </w:r>
-      <w:proofErr w:type="spellEnd"/>
-      <w:r>
-        <w:rPr>
-          <w:rFonts w:ascii="Comic Sans MS" w:hAnsi="Comic Sans MS" w:cs="Courier New"/>
-          <w:color w:val="000000"/>
-          <w:sz w:val="32"/>
-          <w:szCs w:val="32"/>
-        </w:rPr>
-        <w:t xml:space="preserve"> - 2, </w:t>
-      </w:r>
-      <w:proofErr w:type="spellStart"/>
-      <w:r>
-        <w:rPr>
-          <w:rFonts w:ascii="Comic Sans MS" w:hAnsi="Comic Sans MS" w:cs="Courier New"/>
-          <w:color w:val="000000"/>
-          <w:sz w:val="32"/>
-          <w:szCs w:val="32"/>
-        </w:rPr>
-        <w:t>petB.sleep</w:t>
-      </w:r>
-      <w:proofErr w:type="spellEnd"/>
-      <w:r>
-        <w:rPr>
-          <w:rFonts w:ascii="Comic Sans MS" w:hAnsi="Comic Sans MS" w:cs="Courier New"/>
-          <w:color w:val="000000"/>
-          <w:sz w:val="32"/>
-          <w:szCs w:val="32"/>
-        </w:rPr>
-        <w:t xml:space="preserve"> - 1)</w:t>
-      </w:r>
-    </w:p>
-    <w:p>
-      <w:pPr>
-        <w:spacing w:line="360" w:lineRule="auto"/>
-        <w:ind w:left="-1080" w:firstLine="1080"/>
-        <w:rPr>
-          <w:rFonts w:ascii="Century Gothic" w:hAnsi="Century Gothic" w:cs="Courier New"/>
-          <w:color w:val="000000"/>
-          <w:sz w:val="32"/>
-          <w:szCs w:val="32"/>
-        </w:rPr>
-      </w:pPr>
-      <w:r>
-        <w:rPr>
-          <w:rFonts w:ascii="Comic Sans MS" w:hAnsi="Comic Sans MS" w:cs="Courier New"/>
-          <w:color w:val="000000"/>
-          <w:sz w:val="32"/>
-          <w:szCs w:val="32"/>
-        </w:rPr>
-        <w:t>next-state-tick</w:t>
-      </w:r>
-      <w:r>
-        <w:rPr>
-          <w:rFonts w:ascii="Comic Sans MS" w:hAnsi="Comic Sans MS" w:cs="Courier New"/>
-          <w:color w:val="000000"/>
-          <w:sz w:val="32"/>
-          <w:szCs w:val="32"/>
-        </w:rPr>
-        <w:t>(</w:t>
-      </w:r>
-      <w:proofErr w:type="spellStart"/>
-      <w:r>
-        <w:rPr>
-          <w:rFonts w:ascii="Comic Sans MS" w:hAnsi="Comic Sans MS" w:cs="Courier New"/>
-          <w:color w:val="000000"/>
-          <w:sz w:val="32"/>
-          <w:szCs w:val="32"/>
-        </w:rPr>
-        <w:t>petC</w:t>
-      </w:r>
-      <w:proofErr w:type="spellEnd"/>
-      <w:r>
-        <w:rPr>
-          <w:rFonts w:ascii="Comic Sans MS" w:hAnsi="Comic Sans MS" w:cs="Courier New"/>
-          <w:color w:val="000000"/>
-          <w:sz w:val="32"/>
-          <w:szCs w:val="32"/>
-        </w:rPr>
-        <w:t>) is pet(</w:t>
-      </w:r>
-      <w:proofErr w:type="spellStart"/>
-      <w:r>
-        <w:rPr>
-          <w:rFonts w:ascii="Comic Sans MS" w:hAnsi="Comic Sans MS" w:cs="Courier New"/>
-          <w:color w:val="000000"/>
-          <w:sz w:val="32"/>
-          <w:szCs w:val="32"/>
-        </w:rPr>
-        <w:t>petC.hunger</w:t>
-      </w:r>
-      <w:proofErr w:type="spellEnd"/>
-      <w:r>
-        <w:rPr>
-          <w:rFonts w:ascii="Comic Sans MS" w:hAnsi="Comic Sans MS" w:cs="Courier New"/>
-          <w:color w:val="000000"/>
-          <w:sz w:val="32"/>
-          <w:szCs w:val="32"/>
-        </w:rPr>
-        <w:t xml:space="preserve"> - 2, </w:t>
-      </w:r>
-      <w:proofErr w:type="spellStart"/>
-      <w:r>
-        <w:rPr>
-          <w:rFonts w:ascii="Comic Sans MS" w:hAnsi="Comic Sans MS" w:cs="Courier New"/>
-          <w:color w:val="000000"/>
-          <w:sz w:val="32"/>
-          <w:szCs w:val="32"/>
-        </w:rPr>
-        <w:t>petC.sleep</w:t>
-      </w:r>
-      <w:proofErr w:type="spellEnd"/>
-      <w:r>
-        <w:rPr>
-          <w:rFonts w:ascii="Comic Sans MS" w:hAnsi="Comic Sans MS" w:cs="Courier New"/>
-          <w:color w:val="000000"/>
-          <w:sz w:val="32"/>
-          <w:szCs w:val="32"/>
-        </w:rPr>
-        <w:t xml:space="preserve"> – 1)</w:t>
+        <w:t>(petC) is pet(petC.hunger - 2, petC.sleep – 1)</w:t>
       </w:r>
     </w:p>
     <w:p>
@@ -29106,35 +29962,7 @@
               <w:rPr>
                 <w:rFonts w:ascii="Century Gothic" w:hAnsi="Century Gothic"/>
               </w:rPr>
-              <w:t>(</w:t>
-            </w:r>
-            <w:proofErr w:type="spellStart"/>
-            <w:r>
-              <w:rPr>
-                <w:rFonts w:ascii="Century Gothic" w:hAnsi="Century Gothic"/>
-              </w:rPr>
-              <w:t>dangerX</w:t>
-            </w:r>
-            <w:proofErr w:type="spellEnd"/>
-            <w:r>
-              <w:rPr>
-                <w:rFonts w:ascii="Century Gothic" w:hAnsi="Century Gothic"/>
-              </w:rPr>
-              <w:t xml:space="preserve">, score, </w:t>
-            </w:r>
-            <w:proofErr w:type="spellStart"/>
-            <w:r>
-              <w:rPr>
-                <w:rFonts w:ascii="Century Gothic" w:hAnsi="Century Gothic"/>
-              </w:rPr>
-              <w:t>playerIMG</w:t>
-            </w:r>
-            <w:proofErr w:type="spellEnd"/>
-            <w:r>
-              <w:rPr>
-                <w:rFonts w:ascii="Century Gothic" w:hAnsi="Century Gothic"/>
-              </w:rPr>
-              <w:t>…)</w:t>
+              <w:t>(dangerX, score, playerIMG…)</w:t>
             </w:r>
           </w:p>
         </w:tc>
@@ -31057,35 +31885,7 @@
               <w:rPr>
                 <w:rFonts w:ascii="Century Gothic" w:hAnsi="Century Gothic"/>
               </w:rPr>
-              <w:t>(</w:t>
-            </w:r>
-            <w:proofErr w:type="spellStart"/>
-            <w:r>
-              <w:rPr>
-                <w:rFonts w:ascii="Century Gothic" w:hAnsi="Century Gothic"/>
-              </w:rPr>
-              <w:t>dangerX</w:t>
-            </w:r>
-            <w:proofErr w:type="spellEnd"/>
-            <w:r>
-              <w:rPr>
-                <w:rFonts w:ascii="Century Gothic" w:hAnsi="Century Gothic"/>
-              </w:rPr>
-              <w:t xml:space="preserve">, score, </w:t>
-            </w:r>
-            <w:proofErr w:type="spellStart"/>
-            <w:r>
-              <w:rPr>
-                <w:rFonts w:ascii="Century Gothic" w:hAnsi="Century Gothic"/>
-              </w:rPr>
-              <w:t>playerIMG</w:t>
-            </w:r>
-            <w:proofErr w:type="spellEnd"/>
-            <w:r>
-              <w:rPr>
-                <w:rFonts w:ascii="Century Gothic" w:hAnsi="Century Gothic"/>
-              </w:rPr>
-              <w:t>…)</w:t>
+              <w:t>(dangerX, score, playerIMG…)</w:t>
             </w:r>
           </w:p>
         </w:tc>
@@ -33257,35 +34057,7 @@
               <w:rPr>
                 <w:rFonts w:ascii="Century Gothic" w:hAnsi="Century Gothic"/>
               </w:rPr>
-              <w:t>(</w:t>
-            </w:r>
-            <w:proofErr w:type="spellStart"/>
-            <w:r>
-              <w:rPr>
-                <w:rFonts w:ascii="Century Gothic" w:hAnsi="Century Gothic"/>
-              </w:rPr>
-              <w:t>dangerX</w:t>
-            </w:r>
-            <w:proofErr w:type="spellEnd"/>
-            <w:r>
-              <w:rPr>
-                <w:rFonts w:ascii="Century Gothic" w:hAnsi="Century Gothic"/>
-              </w:rPr>
-              <w:t xml:space="preserve">, score, </w:t>
-            </w:r>
-            <w:proofErr w:type="spellStart"/>
-            <w:r>
-              <w:rPr>
-                <w:rFonts w:ascii="Century Gothic" w:hAnsi="Century Gothic"/>
-              </w:rPr>
-              <w:t>playerIMG</w:t>
-            </w:r>
-            <w:proofErr w:type="spellEnd"/>
-            <w:r>
-              <w:rPr>
-                <w:rFonts w:ascii="Century Gothic" w:hAnsi="Century Gothic"/>
-              </w:rPr>
-              <w:t>…)</w:t>
+              <w:t>(dangerX, score, playerIMG…)</w:t>
             </w:r>
           </w:p>
         </w:tc>
@@ -34854,14 +35626,14 @@
                         </a:ln>
                         <a:extLst>
                           <a:ext uri="{909E8E84-426E-40dd-AFC4-6F175D3DCCD1}">
-                            <a14:hiddenFill xmlns:a14="http://schemas.microsoft.com/office/drawing/2010/main" xmlns:w="http://schemas.openxmlformats.org/wordprocessingml/2006/main" xmlns:w10="urn:schemas-microsoft-com:office:word" xmlns:v="urn:schemas-microsoft-com:vml" xmlns:o="urn:schemas-microsoft-com:office:office" xmlns="">
+                            <a14:hiddenFill xmlns="" xmlns:o="urn:schemas-microsoft-com:office:office" xmlns:v="urn:schemas-microsoft-com:vml" xmlns:w10="urn:schemas-microsoft-com:office:word" xmlns:w="http://schemas.openxmlformats.org/wordprocessingml/2006/main" xmlns:a14="http://schemas.microsoft.com/office/drawing/2010/main">
                               <a:solidFill>
                                 <a:srgbClr val="FFFFFF"/>
                               </a:solidFill>
                             </a14:hiddenFill>
                           </a:ext>
                           <a:ext uri="{91240B29-F687-4f45-9708-019B960494DF}">
-                            <a14:hiddenLine xmlns:a14="http://schemas.microsoft.com/office/drawing/2010/main" xmlns:w="http://schemas.openxmlformats.org/wordprocessingml/2006/main" xmlns:w10="urn:schemas-microsoft-com:office:word" xmlns:v="urn:schemas-microsoft-com:vml" xmlns:o="urn:schemas-microsoft-com:office:office" xmlns="" w="9525">
+                            <a14:hiddenLine xmlns="" xmlns:o="urn:schemas-microsoft-com:office:office" xmlns:v="urn:schemas-microsoft-com:vml" xmlns:w10="urn:schemas-microsoft-com:office:word" xmlns:w="http://schemas.openxmlformats.org/wordprocessingml/2006/main" xmlns:a14="http://schemas.microsoft.com/office/drawing/2010/main" w="9525">
                               <a:solidFill>
                                 <a:srgbClr val="000000"/>
                               </a:solidFill>
@@ -34875,11 +35647,9 @@
                       <wps:txbx>
                         <w:txbxContent>
                           <w:p>
-                            <w:proofErr w:type="spellStart"/>
                             <w:r>
                               <w:t>num-sqr</w:t>
                             </w:r>
-                            <w:proofErr w:type="spellEnd"/>
                           </w:p>
                         </w:txbxContent>
                       </wps:txbx>
@@ -34997,7 +35767,7 @@
                         <a:effectLst/>
                         <a:extLst>
                           <a:ext uri="{909E8E84-426E-40dd-AFC4-6F175D3DCCD1}">
-                            <a14:hiddenFill xmlns:a14="http://schemas.microsoft.com/office/drawing/2010/main" xmlns:w="http://schemas.openxmlformats.org/wordprocessingml/2006/main" xmlns:w10="urn:schemas-microsoft-com:office:word" xmlns:v="urn:schemas-microsoft-com:vml" xmlns:o="urn:schemas-microsoft-com:office:office" xmlns="">
+                            <a14:hiddenFill xmlns="" xmlns:o="urn:schemas-microsoft-com:office:office" xmlns:v="urn:schemas-microsoft-com:vml" xmlns:w10="urn:schemas-microsoft-com:office:word" xmlns:w="http://schemas.openxmlformats.org/wordprocessingml/2006/main" xmlns:a14="http://schemas.microsoft.com/office/drawing/2010/main">
                               <a:gradFill rotWithShape="1">
                                 <a:gsLst>
                                   <a:gs pos="0">
@@ -35012,7 +35782,7 @@
                             </a14:hiddenFill>
                           </a:ext>
                           <a:ext uri="{AF507438-7753-43e0-B8FC-AC1667EBCBE1}">
-                            <a14:hiddenEffects xmlns:a14="http://schemas.microsoft.com/office/drawing/2010/main" xmlns:w="http://schemas.openxmlformats.org/wordprocessingml/2006/main" xmlns:w10="urn:schemas-microsoft-com:office:word" xmlns:v="urn:schemas-microsoft-com:vml" xmlns:o="urn:schemas-microsoft-com:office:office" xmlns="">
+                            <a14:hiddenEffects xmlns="" xmlns:o="urn:schemas-microsoft-com:office:office" xmlns:v="urn:schemas-microsoft-com:vml" xmlns:w10="urn:schemas-microsoft-com:office:word" xmlns:w="http://schemas.openxmlformats.org/wordprocessingml/2006/main" xmlns:a14="http://schemas.microsoft.com/office/drawing/2010/main">
                               <a:effectLst>
                                 <a:outerShdw blurRad="40000" dist="23000" dir="5400000" rotWithShape="0">
                                   <a:srgbClr val="000000">
@@ -35104,14 +35874,14 @@
                         </a:ln>
                         <a:extLst>
                           <a:ext uri="{909E8E84-426E-40dd-AFC4-6F175D3DCCD1}">
-                            <a14:hiddenFill xmlns:a14="http://schemas.microsoft.com/office/drawing/2010/main" xmlns:w="http://schemas.openxmlformats.org/wordprocessingml/2006/main" xmlns:w10="urn:schemas-microsoft-com:office:word" xmlns:v="urn:schemas-microsoft-com:vml" xmlns:o="urn:schemas-microsoft-com:office:office" xmlns="">
+                            <a14:hiddenFill xmlns="" xmlns:o="urn:schemas-microsoft-com:office:office" xmlns:v="urn:schemas-microsoft-com:vml" xmlns:w10="urn:schemas-microsoft-com:office:word" xmlns:w="http://schemas.openxmlformats.org/wordprocessingml/2006/main" xmlns:a14="http://schemas.microsoft.com/office/drawing/2010/main">
                               <a:solidFill>
                                 <a:srgbClr val="FFFFFF"/>
                               </a:solidFill>
                             </a14:hiddenFill>
                           </a:ext>
                           <a:ext uri="{91240B29-F687-4f45-9708-019B960494DF}">
-                            <a14:hiddenLine xmlns:a14="http://schemas.microsoft.com/office/drawing/2010/main" xmlns:w="http://schemas.openxmlformats.org/wordprocessingml/2006/main" xmlns:w10="urn:schemas-microsoft-com:office:word" xmlns:v="urn:schemas-microsoft-com:vml" xmlns:o="urn:schemas-microsoft-com:office:office" xmlns="" w="9525">
+                            <a14:hiddenLine xmlns="" xmlns:o="urn:schemas-microsoft-com:office:office" xmlns:v="urn:schemas-microsoft-com:vml" xmlns:w10="urn:schemas-microsoft-com:office:word" xmlns:w="http://schemas.openxmlformats.org/wordprocessingml/2006/main" xmlns:a14="http://schemas.microsoft.com/office/drawing/2010/main" w="9525">
                               <a:solidFill>
                                 <a:srgbClr val="000000"/>
                               </a:solidFill>
@@ -35250,7 +36020,7 @@
                         <a:effectLst/>
                         <a:extLst>
                           <a:ext uri="{909E8E84-426E-40dd-AFC4-6F175D3DCCD1}">
-                            <a14:hiddenFill xmlns:a14="http://schemas.microsoft.com/office/drawing/2010/main" xmlns:w="http://schemas.openxmlformats.org/wordprocessingml/2006/main" xmlns:w10="urn:schemas-microsoft-com:office:word" xmlns:v="urn:schemas-microsoft-com:vml" xmlns:o="urn:schemas-microsoft-com:office:office" xmlns="">
+                            <a14:hiddenFill xmlns="" xmlns:o="urn:schemas-microsoft-com:office:office" xmlns:v="urn:schemas-microsoft-com:vml" xmlns:w10="urn:schemas-microsoft-com:office:word" xmlns:w="http://schemas.openxmlformats.org/wordprocessingml/2006/main" xmlns:a14="http://schemas.microsoft.com/office/drawing/2010/main">
                               <a:gradFill rotWithShape="1">
                                 <a:gsLst>
                                   <a:gs pos="0">
@@ -35265,7 +36035,7 @@
                             </a14:hiddenFill>
                           </a:ext>
                           <a:ext uri="{AF507438-7753-43e0-B8FC-AC1667EBCBE1}">
-                            <a14:hiddenEffects xmlns:a14="http://schemas.microsoft.com/office/drawing/2010/main" xmlns:w="http://schemas.openxmlformats.org/wordprocessingml/2006/main" xmlns:w10="urn:schemas-microsoft-com:office:word" xmlns:v="urn:schemas-microsoft-com:vml" xmlns:o="urn:schemas-microsoft-com:office:office" xmlns="">
+                            <a14:hiddenEffects xmlns="" xmlns:o="urn:schemas-microsoft-com:office:office" xmlns:v="urn:schemas-microsoft-com:vml" xmlns:w10="urn:schemas-microsoft-com:office:word" xmlns:w="http://schemas.openxmlformats.org/wordprocessingml/2006/main" xmlns:a14="http://schemas.microsoft.com/office/drawing/2010/main">
                               <a:effectLst>
                                 <a:outerShdw blurRad="40000" dist="23000" dir="5400000" rotWithShape="0">
                                   <a:srgbClr val="000000">
@@ -35349,12 +36119,12 @@
                         <a:effectLst/>
                         <a:extLst>
                           <a:ext uri="{909E8E84-426E-40dd-AFC4-6F175D3DCCD1}">
-                            <a14:hiddenFill xmlns:a14="http://schemas.microsoft.com/office/drawing/2010/main" xmlns:w="http://schemas.openxmlformats.org/wordprocessingml/2006/main" xmlns:w10="urn:schemas-microsoft-com:office:word" xmlns:v="urn:schemas-microsoft-com:vml" xmlns:o="urn:schemas-microsoft-com:office:office" xmlns="">
+                            <a14:hiddenFill xmlns="" xmlns:o="urn:schemas-microsoft-com:office:office" xmlns:v="urn:schemas-microsoft-com:vml" xmlns:w10="urn:schemas-microsoft-com:office:word" xmlns:w="http://schemas.openxmlformats.org/wordprocessingml/2006/main" xmlns:a14="http://schemas.microsoft.com/office/drawing/2010/main">
                               <a:noFill/>
                             </a14:hiddenFill>
                           </a:ext>
                           <a:ext uri="{AF507438-7753-43e0-B8FC-AC1667EBCBE1}">
-                            <a14:hiddenEffects xmlns:a14="http://schemas.microsoft.com/office/drawing/2010/main" xmlns:w="http://schemas.openxmlformats.org/wordprocessingml/2006/main" xmlns:w10="urn:schemas-microsoft-com:office:word" xmlns:v="urn:schemas-microsoft-com:vml" xmlns:o="urn:schemas-microsoft-com:office:office" xmlns="">
+                            <a14:hiddenEffects xmlns="" xmlns:o="urn:schemas-microsoft-com:office:office" xmlns:v="urn:schemas-microsoft-com:vml" xmlns:w10="urn:schemas-microsoft-com:office:word" xmlns:w="http://schemas.openxmlformats.org/wordprocessingml/2006/main" xmlns:a14="http://schemas.microsoft.com/office/drawing/2010/main">
                               <a:effectLst>
                                 <a:outerShdw blurRad="40000" dist="20000" dir="5400000" rotWithShape="0">
                                   <a:srgbClr val="000000">
@@ -35456,12 +36226,12 @@
                         <a:effectLst/>
                         <a:extLst>
                           <a:ext uri="{909E8E84-426E-40dd-AFC4-6F175D3DCCD1}">
-                            <a14:hiddenFill xmlns:a14="http://schemas.microsoft.com/office/drawing/2010/main" xmlns:w="http://schemas.openxmlformats.org/wordprocessingml/2006/main" xmlns:w10="urn:schemas-microsoft-com:office:word" xmlns:v="urn:schemas-microsoft-com:vml" xmlns:o="urn:schemas-microsoft-com:office:office" xmlns="">
+                            <a14:hiddenFill xmlns="" xmlns:o="urn:schemas-microsoft-com:office:office" xmlns:v="urn:schemas-microsoft-com:vml" xmlns:w10="urn:schemas-microsoft-com:office:word" xmlns:w="http://schemas.openxmlformats.org/wordprocessingml/2006/main" xmlns:a14="http://schemas.microsoft.com/office/drawing/2010/main">
                               <a:noFill/>
                             </a14:hiddenFill>
                           </a:ext>
                           <a:ext uri="{AF507438-7753-43e0-B8FC-AC1667EBCBE1}">
-                            <a14:hiddenEffects xmlns:a14="http://schemas.microsoft.com/office/drawing/2010/main" xmlns:w="http://schemas.openxmlformats.org/wordprocessingml/2006/main" xmlns:w10="urn:schemas-microsoft-com:office:word" xmlns:v="urn:schemas-microsoft-com:vml" xmlns:o="urn:schemas-microsoft-com:office:office" xmlns="">
+                            <a14:hiddenEffects xmlns="" xmlns:o="urn:schemas-microsoft-com:office:office" xmlns:v="urn:schemas-microsoft-com:vml" xmlns:w10="urn:schemas-microsoft-com:office:word" xmlns:w="http://schemas.openxmlformats.org/wordprocessingml/2006/main" xmlns:a14="http://schemas.microsoft.com/office/drawing/2010/main">
                               <a:effectLst>
                                 <a:outerShdw blurRad="40000" dist="20000" dir="5400000" rotWithShape="0">
                                   <a:srgbClr val="000000">
@@ -35546,14 +36316,14 @@
                         </a:ln>
                         <a:extLst>
                           <a:ext uri="{909E8E84-426E-40dd-AFC4-6F175D3DCCD1}">
-                            <a14:hiddenFill xmlns:a14="http://schemas.microsoft.com/office/drawing/2010/main" xmlns:w="http://schemas.openxmlformats.org/wordprocessingml/2006/main" xmlns:w10="urn:schemas-microsoft-com:office:word" xmlns:v="urn:schemas-microsoft-com:vml" xmlns:o="urn:schemas-microsoft-com:office:office" xmlns="">
+                            <a14:hiddenFill xmlns="" xmlns:o="urn:schemas-microsoft-com:office:office" xmlns:v="urn:schemas-microsoft-com:vml" xmlns:w10="urn:schemas-microsoft-com:office:word" xmlns:w="http://schemas.openxmlformats.org/wordprocessingml/2006/main" xmlns:a14="http://schemas.microsoft.com/office/drawing/2010/main">
                               <a:solidFill>
                                 <a:srgbClr val="FFFFFF"/>
                               </a:solidFill>
                             </a14:hiddenFill>
                           </a:ext>
                           <a:ext uri="{91240B29-F687-4f45-9708-019B960494DF}">
-                            <a14:hiddenLine xmlns:a14="http://schemas.microsoft.com/office/drawing/2010/main" xmlns:w="http://schemas.openxmlformats.org/wordprocessingml/2006/main" xmlns:w10="urn:schemas-microsoft-com:office:word" xmlns:v="urn:schemas-microsoft-com:vml" xmlns:o="urn:schemas-microsoft-com:office:office" xmlns="" w="9525">
+                            <a14:hiddenLine xmlns="" xmlns:o="urn:schemas-microsoft-com:office:office" xmlns:v="urn:schemas-microsoft-com:vml" xmlns:w10="urn:schemas-microsoft-com:office:word" xmlns:w="http://schemas.openxmlformats.org/wordprocessingml/2006/main" xmlns:a14="http://schemas.microsoft.com/office/drawing/2010/main" w="9525">
                               <a:solidFill>
                                 <a:srgbClr val="000000"/>
                               </a:solidFill>
@@ -35634,25 +36404,7 @@
           <w:sz w:val="24"/>
           <w:szCs w:val="24"/>
         </w:rPr>
-        <w:t xml:space="preserve">Convert it into </w:t>
-      </w:r>
-      <w:proofErr w:type="spellStart"/>
-      <w:r>
-        <w:rPr>
-          <w:rFonts w:ascii="Trebuchet MS" w:hAnsi="Trebuchet MS" w:cs="Trebuchet MS"/>
-          <w:sz w:val="24"/>
-          <w:szCs w:val="24"/>
-        </w:rPr>
-        <w:t>Pyret</w:t>
-      </w:r>
-      <w:proofErr w:type="spellEnd"/>
-      <w:r>
-        <w:rPr>
-          <w:rFonts w:ascii="Trebuchet MS" w:hAnsi="Trebuchet MS" w:cs="Trebuchet MS"/>
-          <w:sz w:val="24"/>
-          <w:szCs w:val="24"/>
-        </w:rPr>
-        <w:t xml:space="preserve"> code:</w:t>
+        <w:t>Convert it into Pyret code:</w:t>
       </w:r>
     </w:p>
     <w:p>
@@ -35825,7 +36577,6 @@
           <w:szCs w:val="22"/>
         </w:rPr>
       </w:pPr>
-      <w:proofErr w:type="spellStart"/>
       <w:r>
         <w:rPr>
           <w:rFonts w:ascii="Trebuchet MS" w:hAnsi="Trebuchet MS" w:cs="Trebuchet MS"/>
@@ -35833,17 +36584,7 @@
           <w:sz w:val="22"/>
           <w:szCs w:val="22"/>
         </w:rPr>
-        <w:t>px</w:t>
-      </w:r>
-      <w:proofErr w:type="spellEnd"/>
-      <w:r>
-        <w:rPr>
-          <w:rFonts w:ascii="Trebuchet MS" w:hAnsi="Trebuchet MS" w:cs="Trebuchet MS"/>
-          <w:i/>
-          <w:sz w:val="22"/>
-          <w:szCs w:val="22"/>
-        </w:rPr>
-        <w:t>: The x-coordinate of the player</w:t>
+        <w:t>px: The x-coordinate of the player</w:t>
       </w:r>
     </w:p>
     <w:p>
@@ -35859,7 +36600,6 @@
           <w:szCs w:val="22"/>
         </w:rPr>
       </w:pPr>
-      <w:proofErr w:type="spellStart"/>
       <w:r>
         <w:rPr>
           <w:rFonts w:ascii="Trebuchet MS" w:hAnsi="Trebuchet MS" w:cs="Trebuchet MS"/>
@@ -35867,17 +36607,7 @@
           <w:sz w:val="22"/>
           <w:szCs w:val="22"/>
         </w:rPr>
-        <w:t>py</w:t>
-      </w:r>
-      <w:proofErr w:type="spellEnd"/>
-      <w:r>
-        <w:rPr>
-          <w:rFonts w:ascii="Trebuchet MS" w:hAnsi="Trebuchet MS" w:cs="Trebuchet MS"/>
-          <w:i/>
-          <w:sz w:val="22"/>
-          <w:szCs w:val="22"/>
-        </w:rPr>
-        <w:t>: The y-coordinate of the player</w:t>
+        <w:t>py: The y-coordinate of the player</w:t>
       </w:r>
     </w:p>
     <w:p>
@@ -36003,16 +36733,80 @@
         </w:rPr>
         <w:t xml:space="preserve"> =  (</w:t>
       </w:r>
-      <w:proofErr w:type="spellStart"/>
-      <w:r>
-        <w:rPr>
-          <w:rFonts w:ascii="Trebuchet MS" w:hAnsi="Trebuchet MS" w:cs="Trebuchet MS"/>
-          <w:sz w:val="28"/>
-          <w:szCs w:val="28"/>
-        </w:rPr>
-        <w:t>px</w:t>
-      </w:r>
-      <w:proofErr w:type="spellEnd"/>
+      <w:r>
+        <w:rPr>
+          <w:rFonts w:ascii="Trebuchet MS" w:hAnsi="Trebuchet MS" w:cs="Trebuchet MS"/>
+          <w:sz w:val="28"/>
+          <w:szCs w:val="28"/>
+        </w:rPr>
+        <w:t xml:space="preserve">px </w:t>
+      </w:r>
+      <w:r>
+        <w:rPr>
+          <w:rFonts w:ascii="Trebuchet MS" w:hAnsi="Trebuchet MS" w:cs="Trebuchet MS"/>
+          <w:sz w:val="28"/>
+          <w:szCs w:val="28"/>
+        </w:rPr>
+        <w:t xml:space="preserve">- </w:t>
+      </w:r>
+      <w:r>
+        <w:rPr>
+          <w:rFonts w:ascii="Trebuchet MS" w:hAnsi="Trebuchet MS" w:cs="Trebuchet MS"/>
+          <w:sz w:val="28"/>
+          <w:szCs w:val="28"/>
+        </w:rPr>
+        <w:t>cx)</w:t>
+      </w:r>
+      <w:r>
+        <w:rPr>
+          <w:rFonts w:ascii="Trebuchet MS" w:hAnsi="Trebuchet MS" w:cs="Trebuchet MS"/>
+          <w:sz w:val="28"/>
+          <w:szCs w:val="28"/>
+          <w:vertAlign w:val="superscript"/>
+        </w:rPr>
+        <w:t>2</w:t>
+      </w:r>
+      <w:r>
+        <w:rPr>
+          <w:rFonts w:ascii="Trebuchet MS" w:hAnsi="Trebuchet MS" w:cs="Trebuchet MS"/>
+          <w:sz w:val="28"/>
+          <w:szCs w:val="28"/>
+        </w:rPr>
+        <w:t xml:space="preserve"> + (</w:t>
+      </w:r>
+      <w:r>
+        <w:rPr>
+          <w:rFonts w:ascii="Trebuchet MS" w:hAnsi="Trebuchet MS" w:cs="Trebuchet MS"/>
+          <w:sz w:val="28"/>
+          <w:szCs w:val="28"/>
+        </w:rPr>
+        <w:t>py</w:t>
+      </w:r>
+      <w:r>
+        <w:rPr>
+          <w:rFonts w:ascii="Trebuchet MS" w:hAnsi="Trebuchet MS" w:cs="Trebuchet MS"/>
+          <w:sz w:val="28"/>
+          <w:szCs w:val="28"/>
+        </w:rPr>
+        <w:t xml:space="preserve"> -</w:t>
+      </w:r>
+      <w:r>
+        <w:rPr>
+          <w:rFonts w:ascii="Trebuchet MS" w:hAnsi="Trebuchet MS" w:cs="Trebuchet MS"/>
+          <w:sz w:val="28"/>
+          <w:szCs w:val="28"/>
+        </w:rPr>
+        <w:t xml:space="preserve"> cy)</w:t>
+      </w:r>
+      <w:r>
+        <w:rPr>
+          <w:rFonts w:ascii="Trebuchet MS" w:hAnsi="Trebuchet MS" w:cs="Trebuchet MS"/>
+          <w:sz w:val="28"/>
+          <w:szCs w:val="28"/>
+          <w:vertAlign w:val="superscript"/>
+        </w:rPr>
+        <w:t>2</w:t>
+      </w:r>
       <w:r>
         <w:rPr>
           <w:rFonts w:ascii="Trebuchet MS" w:hAnsi="Trebuchet MS" w:cs="Trebuchet MS"/>
@@ -36021,82 +36815,6 @@
         </w:rPr>
         <w:t xml:space="preserve"> </w:t>
       </w:r>
-      <w:r>
-        <w:rPr>
-          <w:rFonts w:ascii="Trebuchet MS" w:hAnsi="Trebuchet MS" w:cs="Trebuchet MS"/>
-          <w:sz w:val="28"/>
-          <w:szCs w:val="28"/>
-        </w:rPr>
-        <w:t xml:space="preserve">- </w:t>
-      </w:r>
-      <w:r>
-        <w:rPr>
-          <w:rFonts w:ascii="Trebuchet MS" w:hAnsi="Trebuchet MS" w:cs="Trebuchet MS"/>
-          <w:sz w:val="28"/>
-          <w:szCs w:val="28"/>
-        </w:rPr>
-        <w:t>cx)</w:t>
-      </w:r>
-      <w:r>
-        <w:rPr>
-          <w:rFonts w:ascii="Trebuchet MS" w:hAnsi="Trebuchet MS" w:cs="Trebuchet MS"/>
-          <w:sz w:val="28"/>
-          <w:szCs w:val="28"/>
-          <w:vertAlign w:val="superscript"/>
-        </w:rPr>
-        <w:t>2</w:t>
-      </w:r>
-      <w:r>
-        <w:rPr>
-          <w:rFonts w:ascii="Trebuchet MS" w:hAnsi="Trebuchet MS" w:cs="Trebuchet MS"/>
-          <w:sz w:val="28"/>
-          <w:szCs w:val="28"/>
-        </w:rPr>
-        <w:t xml:space="preserve"> + (</w:t>
-      </w:r>
-      <w:proofErr w:type="spellStart"/>
-      <w:r>
-        <w:rPr>
-          <w:rFonts w:ascii="Trebuchet MS" w:hAnsi="Trebuchet MS" w:cs="Trebuchet MS"/>
-          <w:sz w:val="28"/>
-          <w:szCs w:val="28"/>
-        </w:rPr>
-        <w:t>py</w:t>
-      </w:r>
-      <w:proofErr w:type="spellEnd"/>
-      <w:r>
-        <w:rPr>
-          <w:rFonts w:ascii="Trebuchet MS" w:hAnsi="Trebuchet MS" w:cs="Trebuchet MS"/>
-          <w:sz w:val="28"/>
-          <w:szCs w:val="28"/>
-        </w:rPr>
-        <w:t xml:space="preserve"> -</w:t>
-      </w:r>
-      <w:r>
-        <w:rPr>
-          <w:rFonts w:ascii="Trebuchet MS" w:hAnsi="Trebuchet MS" w:cs="Trebuchet MS"/>
-          <w:sz w:val="28"/>
-          <w:szCs w:val="28"/>
-        </w:rPr>
-        <w:t xml:space="preserve"> cy)</w:t>
-      </w:r>
-      <w:r>
-        <w:rPr>
-          <w:rFonts w:ascii="Trebuchet MS" w:hAnsi="Trebuchet MS" w:cs="Trebuchet MS"/>
-          <w:sz w:val="28"/>
-          <w:szCs w:val="28"/>
-          <w:vertAlign w:val="superscript"/>
-        </w:rPr>
-        <w:t>2</w:t>
-      </w:r>
-      <w:r>
-        <w:rPr>
-          <w:rFonts w:ascii="Trebuchet MS" w:hAnsi="Trebuchet MS" w:cs="Trebuchet MS"/>
-          <w:sz w:val="28"/>
-          <w:szCs w:val="28"/>
-        </w:rPr>
-        <w:t xml:space="preserve"> </w:t>
-      </w:r>
     </w:p>
     <w:p>
       <w:pPr>
@@ -36105,13 +36823,8 @@
           <w:rFonts w:cs="Trebuchet MS"/>
         </w:rPr>
       </w:pPr>
-      <w:proofErr w:type="spellStart"/>
-      <w:r>
-        <w:t>Contract+Purpose</w:t>
-      </w:r>
-      <w:proofErr w:type="spellEnd"/>
-      <w:r>
-        <w:t xml:space="preserve"> Statement</w:t>
+      <w:r>
+        <w:t>Contract+Purpose Statement</w:t>
       </w:r>
     </w:p>
     <w:p>
@@ -36810,23 +37523,13 @@
           <w:szCs w:val="22"/>
         </w:rPr>
       </w:pPr>
-      <w:proofErr w:type="spellStart"/>
       <w:r>
         <w:rPr>
           <w:rFonts w:ascii="Century Gothic" w:hAnsi="Century Gothic" w:cs="Trebuchet MS"/>
           <w:sz w:val="22"/>
           <w:szCs w:val="22"/>
         </w:rPr>
-        <w:t>px</w:t>
-      </w:r>
-      <w:proofErr w:type="spellEnd"/>
-      <w:r>
-        <w:rPr>
-          <w:rFonts w:ascii="Century Gothic" w:hAnsi="Century Gothic" w:cs="Trebuchet MS"/>
-          <w:sz w:val="22"/>
-          <w:szCs w:val="22"/>
-        </w:rPr>
-        <w:t>: The x-coordinate of the player</w:t>
+        <w:t>px: The x-coordinate of the player</w:t>
       </w:r>
     </w:p>
     <w:p>
@@ -36841,23 +37544,13 @@
           <w:szCs w:val="22"/>
         </w:rPr>
       </w:pPr>
-      <w:proofErr w:type="spellStart"/>
       <w:r>
         <w:rPr>
           <w:rFonts w:ascii="Century Gothic" w:hAnsi="Century Gothic" w:cs="Trebuchet MS"/>
           <w:sz w:val="22"/>
           <w:szCs w:val="22"/>
         </w:rPr>
-        <w:t>py</w:t>
-      </w:r>
-      <w:proofErr w:type="spellEnd"/>
-      <w:r>
-        <w:rPr>
-          <w:rFonts w:ascii="Century Gothic" w:hAnsi="Century Gothic" w:cs="Trebuchet MS"/>
-          <w:sz w:val="22"/>
-          <w:szCs w:val="22"/>
-        </w:rPr>
-        <w:t>: The y-coordinate of the player</w:t>
+        <w:t>py: The y-coordinate of the player</w:t>
       </w:r>
     </w:p>
     <w:p>
@@ -36983,13 +37676,8 @@
           <w:rFonts w:cs="Trebuchet MS"/>
         </w:rPr>
       </w:pPr>
-      <w:proofErr w:type="spellStart"/>
-      <w:r>
-        <w:t>Contract+Purpose</w:t>
-      </w:r>
-      <w:proofErr w:type="spellEnd"/>
-      <w:r>
-        <w:t xml:space="preserve"> Statement</w:t>
+      <w:r>
+        <w:t>Contract+Purpose Statement</w:t>
       </w:r>
     </w:p>
     <w:p>
@@ -37768,13 +38456,8 @@
           <w:rFonts w:cs="Trebuchet MS"/>
         </w:rPr>
       </w:pPr>
-      <w:proofErr w:type="spellStart"/>
-      <w:r>
-        <w:t>Contract+Purpose</w:t>
-      </w:r>
-      <w:proofErr w:type="spellEnd"/>
-      <w:r>
-        <w:t xml:space="preserve"> Statement</w:t>
+      <w:r>
+        <w:t>Contract+Purpose Statement</w:t>
       </w:r>
     </w:p>
     <w:p>
@@ -38624,13 +39307,8 @@
           <w:rFonts w:cs="Trebuchet MS"/>
         </w:rPr>
       </w:pPr>
-      <w:proofErr w:type="spellStart"/>
-      <w:r>
-        <w:t>Contract+Purpose</w:t>
-      </w:r>
-      <w:proofErr w:type="spellEnd"/>
-      <w:r>
-        <w:t xml:space="preserve"> Statement</w:t>
+      <w:r>
+        <w:t>Contract+Purpose Statement</w:t>
       </w:r>
     </w:p>
     <w:p>
@@ -40047,35 +40725,7 @@
               <w:rPr>
                 <w:rFonts w:ascii="Century Gothic" w:hAnsi="Century Gothic"/>
               </w:rPr>
-              <w:t>(</w:t>
-            </w:r>
-            <w:proofErr w:type="spellStart"/>
-            <w:r>
-              <w:rPr>
-                <w:rFonts w:ascii="Century Gothic" w:hAnsi="Century Gothic"/>
-              </w:rPr>
-              <w:t>dangerX</w:t>
-            </w:r>
-            <w:proofErr w:type="spellEnd"/>
-            <w:r>
-              <w:rPr>
-                <w:rFonts w:ascii="Century Gothic" w:hAnsi="Century Gothic"/>
-              </w:rPr>
-              <w:t xml:space="preserve">, score, </w:t>
-            </w:r>
-            <w:proofErr w:type="spellStart"/>
-            <w:r>
-              <w:rPr>
-                <w:rFonts w:ascii="Century Gothic" w:hAnsi="Century Gothic"/>
-              </w:rPr>
-              <w:t>playerIMG</w:t>
-            </w:r>
-            <w:proofErr w:type="spellEnd"/>
-            <w:r>
-              <w:rPr>
-                <w:rFonts w:ascii="Century Gothic" w:hAnsi="Century Gothic"/>
-              </w:rPr>
-              <w:t>…)</w:t>
+              <w:t>(dangerX, score, playerIMG…)</w:t>
             </w:r>
           </w:p>
         </w:tc>
@@ -41693,35 +42343,7 @@
               <w:rPr>
                 <w:rFonts w:ascii="Century Gothic" w:hAnsi="Century Gothic"/>
               </w:rPr>
-              <w:t>(</w:t>
-            </w:r>
-            <w:proofErr w:type="spellStart"/>
-            <w:r>
-              <w:rPr>
-                <w:rFonts w:ascii="Century Gothic" w:hAnsi="Century Gothic"/>
-              </w:rPr>
-              <w:t>dangerX</w:t>
-            </w:r>
-            <w:proofErr w:type="spellEnd"/>
-            <w:r>
-              <w:rPr>
-                <w:rFonts w:ascii="Century Gothic" w:hAnsi="Century Gothic"/>
-              </w:rPr>
-              <w:t xml:space="preserve">, score, </w:t>
-            </w:r>
-            <w:proofErr w:type="spellStart"/>
-            <w:r>
-              <w:rPr>
-                <w:rFonts w:ascii="Century Gothic" w:hAnsi="Century Gothic"/>
-              </w:rPr>
-              <w:t>playerIMG</w:t>
-            </w:r>
-            <w:proofErr w:type="spellEnd"/>
-            <w:r>
-              <w:rPr>
-                <w:rFonts w:ascii="Century Gothic" w:hAnsi="Century Gothic"/>
-              </w:rPr>
-              <w:t>…)</w:t>
+              <w:t>(dangerX, score, playerIMG…)</w:t>
             </w:r>
           </w:p>
         </w:tc>
@@ -43342,35 +43964,7 @@
               <w:rPr>
                 <w:rFonts w:ascii="Century Gothic" w:hAnsi="Century Gothic"/>
               </w:rPr>
-              <w:t>(</w:t>
-            </w:r>
-            <w:proofErr w:type="spellStart"/>
-            <w:r>
-              <w:rPr>
-                <w:rFonts w:ascii="Century Gothic" w:hAnsi="Century Gothic"/>
-              </w:rPr>
-              <w:t>dangerX</w:t>
-            </w:r>
-            <w:proofErr w:type="spellEnd"/>
-            <w:r>
-              <w:rPr>
-                <w:rFonts w:ascii="Century Gothic" w:hAnsi="Century Gothic"/>
-              </w:rPr>
-              <w:t xml:space="preserve">, score, </w:t>
-            </w:r>
-            <w:proofErr w:type="spellStart"/>
-            <w:r>
-              <w:rPr>
-                <w:rFonts w:ascii="Century Gothic" w:hAnsi="Century Gothic"/>
-              </w:rPr>
-              <w:t>playerIMG</w:t>
-            </w:r>
-            <w:proofErr w:type="spellEnd"/>
-            <w:r>
-              <w:rPr>
-                <w:rFonts w:ascii="Century Gothic" w:hAnsi="Century Gothic"/>
-              </w:rPr>
-              <w:t>…)</w:t>
+              <w:t>(dangerX, score, playerIMG…)</w:t>
             </w:r>
           </w:p>
         </w:tc>
@@ -44912,35 +45506,7 @@
               <w:rPr>
                 <w:rFonts w:ascii="Century Gothic" w:hAnsi="Century Gothic"/>
               </w:rPr>
-              <w:t>(</w:t>
-            </w:r>
-            <w:proofErr w:type="spellStart"/>
-            <w:r>
-              <w:rPr>
-                <w:rFonts w:ascii="Century Gothic" w:hAnsi="Century Gothic"/>
-              </w:rPr>
-              <w:t>dangerX</w:t>
-            </w:r>
-            <w:proofErr w:type="spellEnd"/>
-            <w:r>
-              <w:rPr>
-                <w:rFonts w:ascii="Century Gothic" w:hAnsi="Century Gothic"/>
-              </w:rPr>
-              <w:t xml:space="preserve">, score, </w:t>
-            </w:r>
-            <w:proofErr w:type="spellStart"/>
-            <w:r>
-              <w:rPr>
-                <w:rFonts w:ascii="Century Gothic" w:hAnsi="Century Gothic"/>
-              </w:rPr>
-              <w:t>playerIMG</w:t>
-            </w:r>
-            <w:proofErr w:type="spellEnd"/>
-            <w:r>
-              <w:rPr>
-                <w:rFonts w:ascii="Century Gothic" w:hAnsi="Century Gothic"/>
-              </w:rPr>
-              <w:t>…)</w:t>
+              <w:t>(dangerX, score, playerIMG…)</w:t>
             </w:r>
           </w:p>
         </w:tc>
@@ -46870,35 +47436,7 @@
               <w:rPr>
                 <w:rFonts w:ascii="Century Gothic" w:hAnsi="Century Gothic"/>
               </w:rPr>
-              <w:t>(</w:t>
-            </w:r>
-            <w:proofErr w:type="spellStart"/>
-            <w:r>
-              <w:rPr>
-                <w:rFonts w:ascii="Century Gothic" w:hAnsi="Century Gothic"/>
-              </w:rPr>
-              <w:t>dangerX</w:t>
-            </w:r>
-            <w:proofErr w:type="spellEnd"/>
-            <w:r>
-              <w:rPr>
-                <w:rFonts w:ascii="Century Gothic" w:hAnsi="Century Gothic"/>
-              </w:rPr>
-              <w:t xml:space="preserve">, score, </w:t>
-            </w:r>
-            <w:proofErr w:type="spellStart"/>
-            <w:r>
-              <w:rPr>
-                <w:rFonts w:ascii="Century Gothic" w:hAnsi="Century Gothic"/>
-              </w:rPr>
-              <w:t>playerIMG</w:t>
-            </w:r>
-            <w:proofErr w:type="spellEnd"/>
-            <w:r>
-              <w:rPr>
-                <w:rFonts w:ascii="Century Gothic" w:hAnsi="Century Gothic"/>
-              </w:rPr>
-              <w:t>…)</w:t>
+              <w:t>(dangerX, score, playerIMG…)</w:t>
             </w:r>
           </w:p>
         </w:tc>
@@ -48480,7 +49018,7 @@
         <w:rStyle w:val="PageNumber"/>
         <w:noProof/>
       </w:rPr>
-      <w:t>17</w:t>
+      <w:t>25</w:t>
     </w:r>
     <w:r>
       <w:rPr>
@@ -50274,7 +50812,7 @@
 </file>
 
 <file path=customXml/itemProps1.xml><?xml version="1.0" encoding="utf-8"?>
-<ds:datastoreItem xmlns:ds="http://schemas.openxmlformats.org/officeDocument/2006/customXml" ds:itemID="{3E7F9F89-3E9A-9C4C-BD72-8EA95B3E4D80}">
+<ds:datastoreItem xmlns:ds="http://schemas.openxmlformats.org/officeDocument/2006/customXml" ds:itemID="{A151EDBF-63BE-5341-BD7F-A3AF520484BF}">
   <ds:schemaRefs>
     <ds:schemaRef ds:uri="http://schemas.openxmlformats.org/officeDocument/2006/bibliography"/>
   </ds:schemaRefs>

</xml_diff>

<commit_message>
Corrected bug hunting page
</commit_message>
<xml_diff>
--- a/courses/bs2/resources/workbook/StudentWorkbook.docx
+++ b/courses/bs2/resources/workbook/StudentWorkbook.docx
@@ -4560,14 +4560,14 @@
                                   <ma14:wrappingTextBoxFlag xmlns:ma14="http://schemas.microsoft.com/office/mac/drawingml/2011/main"/>
                                 </a:ext>
                                 <a:ext uri="{909E8E84-426E-40dd-AFC4-6F175D3DCCD1}">
-                                  <a14:hiddenFill xmlns="" xmlns:o="urn:schemas-microsoft-com:office:office" xmlns:v="urn:schemas-microsoft-com:vml" xmlns:w10="urn:schemas-microsoft-com:office:word" xmlns:w="http://schemas.openxmlformats.org/wordprocessingml/2006/main" xmlns:a14="http://schemas.microsoft.com/office/drawing/2010/main">
+                                  <a14:hiddenFill xmlns:a14="http://schemas.microsoft.com/office/drawing/2010/main" xmlns:w="http://schemas.openxmlformats.org/wordprocessingml/2006/main" xmlns:w10="urn:schemas-microsoft-com:office:word" xmlns:v="urn:schemas-microsoft-com:vml" xmlns:o="urn:schemas-microsoft-com:office:office" xmlns="">
                                     <a:solidFill>
                                       <a:srgbClr val="FFFFFF"/>
                                     </a:solidFill>
                                   </a14:hiddenFill>
                                 </a:ext>
                                 <a:ext uri="{AF507438-7753-43e0-B8FC-AC1667EBCBE1}">
-                                  <a14:hiddenEffects xmlns="" xmlns:o="urn:schemas-microsoft-com:office:office" xmlns:v="urn:schemas-microsoft-com:vml" xmlns:w10="urn:schemas-microsoft-com:office:word" xmlns:w="http://schemas.openxmlformats.org/wordprocessingml/2006/main" xmlns:a14="http://schemas.microsoft.com/office/drawing/2010/main">
+                                  <a14:hiddenEffects xmlns:a14="http://schemas.microsoft.com/office/drawing/2010/main" xmlns:w="http://schemas.openxmlformats.org/wordprocessingml/2006/main" xmlns:w10="urn:schemas-microsoft-com:office:word" xmlns:v="urn:schemas-microsoft-com:vml" xmlns:o="urn:schemas-microsoft-com:office:office" xmlns="">
                                     <a:effectLst>
                                       <a:outerShdw blurRad="63500" dist="38099" dir="2700000" algn="ctr" rotWithShape="0">
                                         <a:srgbClr val="000000">
@@ -21151,8 +21151,6 @@
         </w:rPr>
         <w:br w:type="page"/>
       </w:r>
-      <w:bookmarkStart w:id="0" w:name="_GoBack"/>
-      <w:bookmarkEnd w:id="0"/>
     </w:p>
     <w:p>
       <w:pPr>
@@ -23720,214 +23718,6 @@
           </w:p>
         </w:tc>
       </w:tr>
-      <w:tr>
-        <w:trPr>
-          <w:cantSplit/>
-          <w:trHeight w:val="1178"/>
-        </w:trPr>
-        <w:tc>
-          <w:tcPr>
-            <w:tcW w:w="591" w:type="dxa"/>
-            <w:shd w:val="clear" w:color="auto" w:fill="D9D9D9"/>
-            <w:textDirection w:val="btLr"/>
-            <w:vAlign w:val="center"/>
-          </w:tcPr>
-          <w:p>
-            <w:pPr>
-              <w:ind w:left="113" w:right="113"/>
-              <w:jc w:val="center"/>
-              <w:rPr>
-                <w:rFonts w:ascii="Trebuchet MS" w:hAnsi="Trebuchet MS"/>
-                <w:b/>
-                <w:i/>
-                <w:sz w:val="22"/>
-                <w:szCs w:val="22"/>
-              </w:rPr>
-            </w:pPr>
-            <w:r>
-              <w:rPr>
-                <w:rFonts w:ascii="Trebuchet MS" w:hAnsi="Trebuchet MS"/>
-                <w:b/>
-                <w:i/>
-                <w:sz w:val="22"/>
-                <w:szCs w:val="22"/>
-              </w:rPr>
-              <w:t>Round 5</w:t>
-            </w:r>
-          </w:p>
-        </w:tc>
-        <w:tc>
-          <w:tcPr>
-            <w:tcW w:w="5169" w:type="dxa"/>
-            <w:shd w:val="clear" w:color="auto" w:fill="auto"/>
-          </w:tcPr>
-          <w:p>
-            <w:pPr>
-              <w:rPr>
-                <w:rFonts w:ascii="Courier" w:hAnsi="Courier" w:cs="Times"/>
-                <w:sz w:val="24"/>
-                <w:szCs w:val="24"/>
-              </w:rPr>
-            </w:pPr>
-            <w:r>
-              <w:rPr>
-                <w:rFonts w:ascii="Courier" w:hAnsi="Courier" w:cs="Times"/>
-                <w:b/>
-                <w:sz w:val="24"/>
-                <w:szCs w:val="24"/>
-              </w:rPr>
-              <w:t>fun</w:t>
-            </w:r>
-            <w:r>
-              <w:rPr>
-                <w:rFonts w:ascii="Courier" w:hAnsi="Courier" w:cs="Times"/>
-                <w:sz w:val="24"/>
-                <w:szCs w:val="24"/>
-              </w:rPr>
-              <w:t xml:space="preserve"> my-function(x):</w:t>
-            </w:r>
-          </w:p>
-          <w:p>
-            <w:pPr>
-              <w:rPr>
-                <w:rFonts w:ascii="Courier" w:hAnsi="Courier" w:cs="Times"/>
-                <w:sz w:val="24"/>
-                <w:szCs w:val="24"/>
-              </w:rPr>
-            </w:pPr>
-            <w:r>
-              <w:rPr>
-                <w:rFonts w:ascii="Courier" w:hAnsi="Courier" w:cs="Times"/>
-                <w:sz w:val="24"/>
-                <w:szCs w:val="24"/>
-              </w:rPr>
-              <w:t xml:space="preserve">  </w:t>
-            </w:r>
-            <w:r>
-              <w:rPr>
-                <w:rFonts w:ascii="Courier" w:hAnsi="Courier" w:cs="Times"/>
-                <w:b/>
-                <w:sz w:val="24"/>
-                <w:szCs w:val="24"/>
-              </w:rPr>
-              <w:t>if</w:t>
-            </w:r>
-            <w:r>
-              <w:rPr>
-                <w:rFonts w:ascii="Courier" w:hAnsi="Courier" w:cs="Times"/>
-                <w:sz w:val="24"/>
-                <w:szCs w:val="24"/>
-              </w:rPr>
-              <w:t xml:space="preserve"> (4 &lt; 8): x </w:t>
-            </w:r>
-          </w:p>
-          <w:p>
-            <w:pPr>
-              <w:rPr>
-                <w:rFonts w:ascii="Courier" w:hAnsi="Courier" w:cs="Times"/>
-                <w:sz w:val="24"/>
-                <w:szCs w:val="24"/>
-              </w:rPr>
-            </w:pPr>
-            <w:r>
-              <w:rPr>
-                <w:rFonts w:ascii="Courier" w:hAnsi="Courier" w:cs="Times"/>
-                <w:sz w:val="24"/>
-                <w:szCs w:val="24"/>
-              </w:rPr>
-              <w:t xml:space="preserve">  </w:t>
-            </w:r>
-            <w:r>
-              <w:rPr>
-                <w:rFonts w:ascii="Courier" w:hAnsi="Courier" w:cs="Times"/>
-                <w:b/>
-                <w:sz w:val="24"/>
-                <w:szCs w:val="24"/>
-              </w:rPr>
-              <w:t>else:</w:t>
-            </w:r>
-            <w:r>
-              <w:rPr>
-                <w:rFonts w:ascii="Courier" w:hAnsi="Courier" w:cs="Times"/>
-                <w:sz w:val="24"/>
-                <w:szCs w:val="24"/>
-              </w:rPr>
-              <w:t xml:space="preserve"> x * 2</w:t>
-            </w:r>
-          </w:p>
-          <w:p>
-            <w:pPr>
-              <w:rPr>
-                <w:rFonts w:ascii="Courier" w:hAnsi="Courier" w:cs="Times"/>
-                <w:b/>
-                <w:sz w:val="24"/>
-                <w:szCs w:val="24"/>
-              </w:rPr>
-            </w:pPr>
-            <w:r>
-              <w:rPr>
-                <w:rFonts w:ascii="Courier" w:hAnsi="Courier" w:cs="Times"/>
-                <w:b/>
-                <w:sz w:val="24"/>
-                <w:szCs w:val="24"/>
-              </w:rPr>
-              <w:t xml:space="preserve">  </w:t>
-            </w:r>
-            <w:r>
-              <w:rPr>
-                <w:rFonts w:ascii="Courier" w:hAnsi="Courier" w:cs="Times"/>
-                <w:b/>
-                <w:sz w:val="24"/>
-                <w:szCs w:val="24"/>
-              </w:rPr>
-              <w:t>end</w:t>
-            </w:r>
-          </w:p>
-          <w:p>
-            <w:pPr>
-              <w:rPr>
-                <w:rFonts w:ascii="Courier" w:hAnsi="Courier" w:cs="Times"/>
-                <w:b/>
-                <w:sz w:val="24"/>
-                <w:szCs w:val="24"/>
-              </w:rPr>
-            </w:pPr>
-            <w:r>
-              <w:rPr>
-                <w:rFonts w:ascii="Courier" w:hAnsi="Courier" w:cs="Times"/>
-                <w:b/>
-                <w:sz w:val="24"/>
-                <w:szCs w:val="24"/>
-              </w:rPr>
-              <w:t>end</w:t>
-            </w:r>
-          </w:p>
-          <w:p>
-            <w:pPr>
-              <w:rPr>
-                <w:rFonts w:ascii="Courier" w:hAnsi="Courier" w:cs="Times"/>
-                <w:sz w:val="24"/>
-                <w:szCs w:val="24"/>
-              </w:rPr>
-            </w:pPr>
-          </w:p>
-        </w:tc>
-        <w:tc>
-          <w:tcPr>
-            <w:tcW w:w="4230" w:type="dxa"/>
-            <w:shd w:val="clear" w:color="auto" w:fill="auto"/>
-          </w:tcPr>
-          <w:p>
-            <w:pPr>
-              <w:rPr>
-                <w:rFonts w:ascii="Courier" w:hAnsi="Courier" w:cs="Times"/>
-                <w:sz w:val="24"/>
-                <w:szCs w:val="24"/>
-              </w:rPr>
-            </w:pPr>
-          </w:p>
-        </w:tc>
-      </w:tr>
     </w:tbl>
     <w:p>
       <w:pPr>
@@ -23940,6 +23730,44 @@
           <w:szCs w:val="40"/>
         </w:rPr>
       </w:pPr>
+    </w:p>
+    <w:p>
+      <w:pPr>
+        <w:widowControl/>
+        <w:suppressAutoHyphens w:val="0"/>
+        <w:rPr>
+          <w:rFonts w:ascii="Century Gothic" w:hAnsi="Century Gothic"/>
+          <w:color w:val="FFFFFF"/>
+          <w:sz w:val="40"/>
+          <w:szCs w:val="40"/>
+        </w:rPr>
+      </w:pPr>
+    </w:p>
+    <w:p>
+      <w:pPr>
+        <w:widowControl/>
+        <w:suppressAutoHyphens w:val="0"/>
+        <w:rPr>
+          <w:rFonts w:ascii="Century Gothic" w:hAnsi="Century Gothic"/>
+          <w:color w:val="FFFFFF"/>
+          <w:sz w:val="40"/>
+          <w:szCs w:val="40"/>
+        </w:rPr>
+      </w:pPr>
+    </w:p>
+    <w:p>
+      <w:pPr>
+        <w:widowControl/>
+        <w:suppressAutoHyphens w:val="0"/>
+        <w:rPr>
+          <w:rFonts w:ascii="Century Gothic" w:hAnsi="Century Gothic"/>
+          <w:color w:val="FFFFFF"/>
+          <w:sz w:val="40"/>
+          <w:szCs w:val="40"/>
+        </w:rPr>
+      </w:pPr>
+      <w:bookmarkStart w:id="0" w:name="_GoBack"/>
+      <w:bookmarkEnd w:id="0"/>
     </w:p>
     <w:p>
       <w:pPr>
@@ -35626,14 +35454,14 @@
                         </a:ln>
                         <a:extLst>
                           <a:ext uri="{909E8E84-426E-40dd-AFC4-6F175D3DCCD1}">
-                            <a14:hiddenFill xmlns="" xmlns:o="urn:schemas-microsoft-com:office:office" xmlns:v="urn:schemas-microsoft-com:vml" xmlns:w10="urn:schemas-microsoft-com:office:word" xmlns:w="http://schemas.openxmlformats.org/wordprocessingml/2006/main" xmlns:a14="http://schemas.microsoft.com/office/drawing/2010/main">
+                            <a14:hiddenFill xmlns:a14="http://schemas.microsoft.com/office/drawing/2010/main" xmlns:w="http://schemas.openxmlformats.org/wordprocessingml/2006/main" xmlns:w10="urn:schemas-microsoft-com:office:word" xmlns:v="urn:schemas-microsoft-com:vml" xmlns:o="urn:schemas-microsoft-com:office:office" xmlns="">
                               <a:solidFill>
                                 <a:srgbClr val="FFFFFF"/>
                               </a:solidFill>
                             </a14:hiddenFill>
                           </a:ext>
                           <a:ext uri="{91240B29-F687-4f45-9708-019B960494DF}">
-                            <a14:hiddenLine xmlns="" xmlns:o="urn:schemas-microsoft-com:office:office" xmlns:v="urn:schemas-microsoft-com:vml" xmlns:w10="urn:schemas-microsoft-com:office:word" xmlns:w="http://schemas.openxmlformats.org/wordprocessingml/2006/main" xmlns:a14="http://schemas.microsoft.com/office/drawing/2010/main" w="9525">
+                            <a14:hiddenLine xmlns:a14="http://schemas.microsoft.com/office/drawing/2010/main" xmlns:w="http://schemas.openxmlformats.org/wordprocessingml/2006/main" xmlns:w10="urn:schemas-microsoft-com:office:word" xmlns:v="urn:schemas-microsoft-com:vml" xmlns:o="urn:schemas-microsoft-com:office:office" xmlns="" w="9525">
                               <a:solidFill>
                                 <a:srgbClr val="000000"/>
                               </a:solidFill>
@@ -35767,7 +35595,7 @@
                         <a:effectLst/>
                         <a:extLst>
                           <a:ext uri="{909E8E84-426E-40dd-AFC4-6F175D3DCCD1}">
-                            <a14:hiddenFill xmlns="" xmlns:o="urn:schemas-microsoft-com:office:office" xmlns:v="urn:schemas-microsoft-com:vml" xmlns:w10="urn:schemas-microsoft-com:office:word" xmlns:w="http://schemas.openxmlformats.org/wordprocessingml/2006/main" xmlns:a14="http://schemas.microsoft.com/office/drawing/2010/main">
+                            <a14:hiddenFill xmlns:a14="http://schemas.microsoft.com/office/drawing/2010/main" xmlns:w="http://schemas.openxmlformats.org/wordprocessingml/2006/main" xmlns:w10="urn:schemas-microsoft-com:office:word" xmlns:v="urn:schemas-microsoft-com:vml" xmlns:o="urn:schemas-microsoft-com:office:office" xmlns="">
                               <a:gradFill rotWithShape="1">
                                 <a:gsLst>
                                   <a:gs pos="0">
@@ -35782,7 +35610,7 @@
                             </a14:hiddenFill>
                           </a:ext>
                           <a:ext uri="{AF507438-7753-43e0-B8FC-AC1667EBCBE1}">
-                            <a14:hiddenEffects xmlns="" xmlns:o="urn:schemas-microsoft-com:office:office" xmlns:v="urn:schemas-microsoft-com:vml" xmlns:w10="urn:schemas-microsoft-com:office:word" xmlns:w="http://schemas.openxmlformats.org/wordprocessingml/2006/main" xmlns:a14="http://schemas.microsoft.com/office/drawing/2010/main">
+                            <a14:hiddenEffects xmlns:a14="http://schemas.microsoft.com/office/drawing/2010/main" xmlns:w="http://schemas.openxmlformats.org/wordprocessingml/2006/main" xmlns:w10="urn:schemas-microsoft-com:office:word" xmlns:v="urn:schemas-microsoft-com:vml" xmlns:o="urn:schemas-microsoft-com:office:office" xmlns="">
                               <a:effectLst>
                                 <a:outerShdw blurRad="40000" dist="23000" dir="5400000" rotWithShape="0">
                                   <a:srgbClr val="000000">
@@ -35874,14 +35702,14 @@
                         </a:ln>
                         <a:extLst>
                           <a:ext uri="{909E8E84-426E-40dd-AFC4-6F175D3DCCD1}">
-                            <a14:hiddenFill xmlns="" xmlns:o="urn:schemas-microsoft-com:office:office" xmlns:v="urn:schemas-microsoft-com:vml" xmlns:w10="urn:schemas-microsoft-com:office:word" xmlns:w="http://schemas.openxmlformats.org/wordprocessingml/2006/main" xmlns:a14="http://schemas.microsoft.com/office/drawing/2010/main">
+                            <a14:hiddenFill xmlns:a14="http://schemas.microsoft.com/office/drawing/2010/main" xmlns:w="http://schemas.openxmlformats.org/wordprocessingml/2006/main" xmlns:w10="urn:schemas-microsoft-com:office:word" xmlns:v="urn:schemas-microsoft-com:vml" xmlns:o="urn:schemas-microsoft-com:office:office" xmlns="">
                               <a:solidFill>
                                 <a:srgbClr val="FFFFFF"/>
                               </a:solidFill>
                             </a14:hiddenFill>
                           </a:ext>
                           <a:ext uri="{91240B29-F687-4f45-9708-019B960494DF}">
-                            <a14:hiddenLine xmlns="" xmlns:o="urn:schemas-microsoft-com:office:office" xmlns:v="urn:schemas-microsoft-com:vml" xmlns:w10="urn:schemas-microsoft-com:office:word" xmlns:w="http://schemas.openxmlformats.org/wordprocessingml/2006/main" xmlns:a14="http://schemas.microsoft.com/office/drawing/2010/main" w="9525">
+                            <a14:hiddenLine xmlns:a14="http://schemas.microsoft.com/office/drawing/2010/main" xmlns:w="http://schemas.openxmlformats.org/wordprocessingml/2006/main" xmlns:w10="urn:schemas-microsoft-com:office:word" xmlns:v="urn:schemas-microsoft-com:vml" xmlns:o="urn:schemas-microsoft-com:office:office" xmlns="" w="9525">
                               <a:solidFill>
                                 <a:srgbClr val="000000"/>
                               </a:solidFill>
@@ -36020,7 +35848,7 @@
                         <a:effectLst/>
                         <a:extLst>
                           <a:ext uri="{909E8E84-426E-40dd-AFC4-6F175D3DCCD1}">
-                            <a14:hiddenFill xmlns="" xmlns:o="urn:schemas-microsoft-com:office:office" xmlns:v="urn:schemas-microsoft-com:vml" xmlns:w10="urn:schemas-microsoft-com:office:word" xmlns:w="http://schemas.openxmlformats.org/wordprocessingml/2006/main" xmlns:a14="http://schemas.microsoft.com/office/drawing/2010/main">
+                            <a14:hiddenFill xmlns:a14="http://schemas.microsoft.com/office/drawing/2010/main" xmlns:w="http://schemas.openxmlformats.org/wordprocessingml/2006/main" xmlns:w10="urn:schemas-microsoft-com:office:word" xmlns:v="urn:schemas-microsoft-com:vml" xmlns:o="urn:schemas-microsoft-com:office:office" xmlns="">
                               <a:gradFill rotWithShape="1">
                                 <a:gsLst>
                                   <a:gs pos="0">
@@ -36035,7 +35863,7 @@
                             </a14:hiddenFill>
                           </a:ext>
                           <a:ext uri="{AF507438-7753-43e0-B8FC-AC1667EBCBE1}">
-                            <a14:hiddenEffects xmlns="" xmlns:o="urn:schemas-microsoft-com:office:office" xmlns:v="urn:schemas-microsoft-com:vml" xmlns:w10="urn:schemas-microsoft-com:office:word" xmlns:w="http://schemas.openxmlformats.org/wordprocessingml/2006/main" xmlns:a14="http://schemas.microsoft.com/office/drawing/2010/main">
+                            <a14:hiddenEffects xmlns:a14="http://schemas.microsoft.com/office/drawing/2010/main" xmlns:w="http://schemas.openxmlformats.org/wordprocessingml/2006/main" xmlns:w10="urn:schemas-microsoft-com:office:word" xmlns:v="urn:schemas-microsoft-com:vml" xmlns:o="urn:schemas-microsoft-com:office:office" xmlns="">
                               <a:effectLst>
                                 <a:outerShdw blurRad="40000" dist="23000" dir="5400000" rotWithShape="0">
                                   <a:srgbClr val="000000">
@@ -36119,12 +35947,12 @@
                         <a:effectLst/>
                         <a:extLst>
                           <a:ext uri="{909E8E84-426E-40dd-AFC4-6F175D3DCCD1}">
-                            <a14:hiddenFill xmlns="" xmlns:o="urn:schemas-microsoft-com:office:office" xmlns:v="urn:schemas-microsoft-com:vml" xmlns:w10="urn:schemas-microsoft-com:office:word" xmlns:w="http://schemas.openxmlformats.org/wordprocessingml/2006/main" xmlns:a14="http://schemas.microsoft.com/office/drawing/2010/main">
+                            <a14:hiddenFill xmlns:a14="http://schemas.microsoft.com/office/drawing/2010/main" xmlns:w="http://schemas.openxmlformats.org/wordprocessingml/2006/main" xmlns:w10="urn:schemas-microsoft-com:office:word" xmlns:v="urn:schemas-microsoft-com:vml" xmlns:o="urn:schemas-microsoft-com:office:office" xmlns="">
                               <a:noFill/>
                             </a14:hiddenFill>
                           </a:ext>
                           <a:ext uri="{AF507438-7753-43e0-B8FC-AC1667EBCBE1}">
-                            <a14:hiddenEffects xmlns="" xmlns:o="urn:schemas-microsoft-com:office:office" xmlns:v="urn:schemas-microsoft-com:vml" xmlns:w10="urn:schemas-microsoft-com:office:word" xmlns:w="http://schemas.openxmlformats.org/wordprocessingml/2006/main" xmlns:a14="http://schemas.microsoft.com/office/drawing/2010/main">
+                            <a14:hiddenEffects xmlns:a14="http://schemas.microsoft.com/office/drawing/2010/main" xmlns:w="http://schemas.openxmlformats.org/wordprocessingml/2006/main" xmlns:w10="urn:schemas-microsoft-com:office:word" xmlns:v="urn:schemas-microsoft-com:vml" xmlns:o="urn:schemas-microsoft-com:office:office" xmlns="">
                               <a:effectLst>
                                 <a:outerShdw blurRad="40000" dist="20000" dir="5400000" rotWithShape="0">
                                   <a:srgbClr val="000000">
@@ -36226,12 +36054,12 @@
                         <a:effectLst/>
                         <a:extLst>
                           <a:ext uri="{909E8E84-426E-40dd-AFC4-6F175D3DCCD1}">
-                            <a14:hiddenFill xmlns="" xmlns:o="urn:schemas-microsoft-com:office:office" xmlns:v="urn:schemas-microsoft-com:vml" xmlns:w10="urn:schemas-microsoft-com:office:word" xmlns:w="http://schemas.openxmlformats.org/wordprocessingml/2006/main" xmlns:a14="http://schemas.microsoft.com/office/drawing/2010/main">
+                            <a14:hiddenFill xmlns:a14="http://schemas.microsoft.com/office/drawing/2010/main" xmlns:w="http://schemas.openxmlformats.org/wordprocessingml/2006/main" xmlns:w10="urn:schemas-microsoft-com:office:word" xmlns:v="urn:schemas-microsoft-com:vml" xmlns:o="urn:schemas-microsoft-com:office:office" xmlns="">
                               <a:noFill/>
                             </a14:hiddenFill>
                           </a:ext>
                           <a:ext uri="{AF507438-7753-43e0-B8FC-AC1667EBCBE1}">
-                            <a14:hiddenEffects xmlns="" xmlns:o="urn:schemas-microsoft-com:office:office" xmlns:v="urn:schemas-microsoft-com:vml" xmlns:w10="urn:schemas-microsoft-com:office:word" xmlns:w="http://schemas.openxmlformats.org/wordprocessingml/2006/main" xmlns:a14="http://schemas.microsoft.com/office/drawing/2010/main">
+                            <a14:hiddenEffects xmlns:a14="http://schemas.microsoft.com/office/drawing/2010/main" xmlns:w="http://schemas.openxmlformats.org/wordprocessingml/2006/main" xmlns:w10="urn:schemas-microsoft-com:office:word" xmlns:v="urn:schemas-microsoft-com:vml" xmlns:o="urn:schemas-microsoft-com:office:office" xmlns="">
                               <a:effectLst>
                                 <a:outerShdw blurRad="40000" dist="20000" dir="5400000" rotWithShape="0">
                                   <a:srgbClr val="000000">
@@ -36316,14 +36144,14 @@
                         </a:ln>
                         <a:extLst>
                           <a:ext uri="{909E8E84-426E-40dd-AFC4-6F175D3DCCD1}">
-                            <a14:hiddenFill xmlns="" xmlns:o="urn:schemas-microsoft-com:office:office" xmlns:v="urn:schemas-microsoft-com:vml" xmlns:w10="urn:schemas-microsoft-com:office:word" xmlns:w="http://schemas.openxmlformats.org/wordprocessingml/2006/main" xmlns:a14="http://schemas.microsoft.com/office/drawing/2010/main">
+                            <a14:hiddenFill xmlns:a14="http://schemas.microsoft.com/office/drawing/2010/main" xmlns:w="http://schemas.openxmlformats.org/wordprocessingml/2006/main" xmlns:w10="urn:schemas-microsoft-com:office:word" xmlns:v="urn:schemas-microsoft-com:vml" xmlns:o="urn:schemas-microsoft-com:office:office" xmlns="">
                               <a:solidFill>
                                 <a:srgbClr val="FFFFFF"/>
                               </a:solidFill>
                             </a14:hiddenFill>
                           </a:ext>
                           <a:ext uri="{91240B29-F687-4f45-9708-019B960494DF}">
-                            <a14:hiddenLine xmlns="" xmlns:o="urn:schemas-microsoft-com:office:office" xmlns:v="urn:schemas-microsoft-com:vml" xmlns:w10="urn:schemas-microsoft-com:office:word" xmlns:w="http://schemas.openxmlformats.org/wordprocessingml/2006/main" xmlns:a14="http://schemas.microsoft.com/office/drawing/2010/main" w="9525">
+                            <a14:hiddenLine xmlns:a14="http://schemas.microsoft.com/office/drawing/2010/main" xmlns:w="http://schemas.openxmlformats.org/wordprocessingml/2006/main" xmlns:w10="urn:schemas-microsoft-com:office:word" xmlns:v="urn:schemas-microsoft-com:vml" xmlns:o="urn:schemas-microsoft-com:office:office" xmlns="" w="9525">
                               <a:solidFill>
                                 <a:srgbClr val="000000"/>
                               </a:solidFill>
@@ -49018,7 +48846,7 @@
         <w:rStyle w:val="PageNumber"/>
         <w:noProof/>
       </w:rPr>
-      <w:t>25</w:t>
+      <w:t>31</w:t>
     </w:r>
     <w:r>
       <w:rPr>
@@ -50812,7 +50640,7 @@
 </file>
 
 <file path=customXml/itemProps1.xml><?xml version="1.0" encoding="utf-8"?>
-<ds:datastoreItem xmlns:ds="http://schemas.openxmlformats.org/officeDocument/2006/customXml" ds:itemID="{A151EDBF-63BE-5341-BD7F-A3AF520484BF}">
+<ds:datastoreItem xmlns:ds="http://schemas.openxmlformats.org/officeDocument/2006/customXml" ds:itemID="{680096E5-02C6-7A49-94BB-A9D98FEB79C3}">
   <ds:schemaRefs>
     <ds:schemaRef ds:uri="http://schemas.openxmlformats.org/officeDocument/2006/bibliography"/>
   </ds:schemaRefs>

</xml_diff>